<commit_message>
Add node size for drawing, add sixtep and markov paragraph for thesis
</commit_message>
<xml_diff>
--- a/thesis.docx
+++ b/thesis.docx
@@ -297,6 +297,25 @@
         <w:t>Additional benefits from Python include fast prototyping, easy to teach, and multi-platform</w:t>
       </w:r>
     </w:p>
+    <w:p/>
+    <w:p>
+      <w:proofErr w:type="spellStart"/>
+      <w:r>
+        <w:t>Sixtep</w:t>
+      </w:r>
+      <w:proofErr w:type="spellEnd"/>
+      <w:r>
+        <w:t xml:space="preserve"> software:</w:t>
+      </w:r>
+    </w:p>
+    <w:p/>
+    <w:p/>
+    <w:p>
+      <w:r>
+        <w:t>Markov clustering algorithm:</w:t>
+      </w:r>
+    </w:p>
+    <w:p/>
     <w:p/>
     <w:sectPr>
       <w:pgSz w:w="11906" w:h="16838"/>

</xml_diff>

<commit_message>
Add images, add experience article to thesis
</commit_message>
<xml_diff>
--- a/thesis.docx
+++ b/thesis.docx
@@ -5,117 +5,186 @@
     <w:p>
       <w:pPr>
         <w:jc w:val="both"/>
-      </w:pPr>
-      <w:r>
+        <w:rPr>
+          <w:sz w:val="24"/>
+          <w:szCs w:val="24"/>
+        </w:rPr>
+      </w:pPr>
+      <w:r>
+        <w:rPr>
+          <w:sz w:val="24"/>
+          <w:szCs w:val="24"/>
+        </w:rPr>
         <w:t>Stanford</w:t>
       </w:r>
     </w:p>
     <w:p>
       <w:pPr>
         <w:jc w:val="both"/>
-      </w:pPr>
-      <w:r>
-        <w:t>World Wide Web, blogging platforms, instant messaging and Facebook can be characterized by the interplay between rich information content, the millions of individuals and organizations who create and use it, and the technology that supports it.</w:t>
-      </w:r>
-      <w:r>
-        <w:t xml:space="preserve"> This thesis will cover recent research on the structure and analysis of large social and transaction networks and on models and algorithms that abstract their basic properties. Unusual ways have been explored how to practically analyze large scale network data and how to reason about it through models for network structure. Topics include methods for network community detection, their connection with transactional graphs.</w:t>
-      </w:r>
-    </w:p>
-    <w:p>
-      <w:pPr>
-        <w:jc w:val="both"/>
-      </w:pPr>
-    </w:p>
-    <w:p>
-      <w:pPr>
-        <w:jc w:val="both"/>
-      </w:pPr>
-      <w:r>
-        <w:t xml:space="preserve">Article: </w:t>
-      </w:r>
-      <w:r>
-        <w:t>0709.2938v1</w:t>
-      </w:r>
-    </w:p>
-    <w:p>
-      <w:pPr>
-        <w:jc w:val="both"/>
-      </w:pPr>
-      <w:r>
+        <w:rPr>
+          <w:sz w:val="24"/>
+          <w:szCs w:val="24"/>
+        </w:rPr>
+      </w:pPr>
+      <w:r>
+        <w:rPr>
+          <w:sz w:val="24"/>
+          <w:szCs w:val="24"/>
+        </w:rPr>
+        <w:t>World Wide Web, blogging platforms, instant messaging and Facebook can be characterized by the interplay between rich information content, the millions of individuals and organizations who create and use it, and the technology that supports it. This thesis will cover recent research on the structure and analysis of large social and transaction networks and on models and algorithms that abstract their basic properties. Unusual ways have been explored how to practically analyze large scale network data and how to reason about it through models for network structure. Topics include methods for network community detection, their connection with transactional graphs.</w:t>
+      </w:r>
+    </w:p>
+    <w:p>
+      <w:pPr>
+        <w:jc w:val="both"/>
+        <w:rPr>
+          <w:sz w:val="24"/>
+          <w:szCs w:val="24"/>
+        </w:rPr>
+      </w:pPr>
+    </w:p>
+    <w:p>
+      <w:pPr>
+        <w:jc w:val="both"/>
+        <w:rPr>
+          <w:sz w:val="24"/>
+          <w:szCs w:val="24"/>
+        </w:rPr>
+      </w:pPr>
+      <w:r>
+        <w:rPr>
+          <w:sz w:val="24"/>
+          <w:szCs w:val="24"/>
+        </w:rPr>
+        <w:t>Article: 0709.2938v1</w:t>
+      </w:r>
+    </w:p>
+    <w:p>
+      <w:pPr>
+        <w:jc w:val="both"/>
+        <w:rPr>
+          <w:sz w:val="24"/>
+          <w:szCs w:val="24"/>
+        </w:rPr>
+      </w:pPr>
+      <w:r>
+        <w:rPr>
+          <w:sz w:val="24"/>
+          <w:szCs w:val="24"/>
+        </w:rPr>
         <w:t>Community detection and analysis is an important methodology for understanding the organization of various real-world networks and has applications in problems as diverse as consensus formation in social communities.</w:t>
       </w:r>
       <w:r>
+        <w:rPr>
+          <w:sz w:val="24"/>
+          <w:szCs w:val="24"/>
+        </w:rPr>
         <w:t xml:space="preserve"> </w:t>
       </w:r>
       <w:r>
-        <w:t>Currently used algorithms that identify the community structures in large-scale real-world networks</w:t>
-      </w:r>
-      <w:r>
+        <w:rPr>
+          <w:sz w:val="24"/>
+          <w:szCs w:val="24"/>
+        </w:rPr>
+        <w:t>Currently used algorithms that identify the community structures in large-scale real-world networks require a priori information such as the number and sizes of communities or are computationally expensive.</w:t>
+      </w:r>
+      <w:r>
+        <w:rPr>
+          <w:sz w:val="24"/>
+          <w:szCs w:val="24"/>
+        </w:rPr>
         <w:t xml:space="preserve"> </w:t>
       </w:r>
       <w:r>
-        <w:t>require a priori information such as the number and sizes of communities or are computationally</w:t>
-      </w:r>
-      <w:r>
+        <w:rPr>
+          <w:sz w:val="24"/>
+          <w:szCs w:val="24"/>
+        </w:rPr>
+        <w:t>I intend to rely more on algorithms, which use the network structure as their guide instead of this priori information.</w:t>
+      </w:r>
+      <w:r>
+        <w:rPr>
+          <w:sz w:val="24"/>
+          <w:szCs w:val="24"/>
+        </w:rPr>
         <w:t xml:space="preserve"> </w:t>
       </w:r>
       <w:r>
-        <w:t>expensive.</w:t>
-      </w:r>
-      <w:r>
+        <w:rPr>
+          <w:sz w:val="24"/>
+          <w:szCs w:val="24"/>
+        </w:rPr>
+        <w:t>Finding community structures in networks is another step towards understanding the complex systems they represent.</w:t>
+      </w:r>
+      <w:r>
+        <w:rPr>
+          <w:sz w:val="24"/>
+          <w:szCs w:val="24"/>
+        </w:rPr>
         <w:t xml:space="preserve"> </w:t>
       </w:r>
       <w:r>
-        <w:t>I intend to rely more on algorithms, which use the network structure as their guide instead of this priori information.</w:t>
-      </w:r>
-      <w:r>
-        <w:t xml:space="preserve"> </w:t>
-      </w:r>
-      <w:r>
-        <w:t>Finding community structures in networks is another step towards understanding the complex systems they represent.</w:t>
-      </w:r>
-      <w:r>
-        <w:t xml:space="preserve"> </w:t>
-      </w:r>
-      <w:r>
+        <w:rPr>
+          <w:sz w:val="24"/>
+          <w:szCs w:val="24"/>
+        </w:rPr>
         <w:t xml:space="preserve">Social networks are represented by people as nodes and their relationships by edges. </w:t>
       </w:r>
     </w:p>
     <w:p>
       <w:pPr>
         <w:jc w:val="both"/>
-      </w:pPr>
-    </w:p>
-    <w:p>
-      <w:pPr>
-        <w:jc w:val="both"/>
-      </w:pPr>
-      <w:r>
+        <w:rPr>
+          <w:sz w:val="24"/>
+          <w:szCs w:val="24"/>
+        </w:rPr>
+      </w:pPr>
+    </w:p>
+    <w:p>
+      <w:pPr>
+        <w:jc w:val="both"/>
+        <w:rPr>
+          <w:sz w:val="24"/>
+          <w:szCs w:val="24"/>
+        </w:rPr>
+      </w:pPr>
+      <w:r>
+        <w:rPr>
+          <w:sz w:val="24"/>
+          <w:szCs w:val="24"/>
+        </w:rPr>
         <w:t>Girvan-Newman algorithm</w:t>
       </w:r>
     </w:p>
     <w:p>
       <w:pPr>
         <w:jc w:val="both"/>
-      </w:pPr>
-      <w:r>
-        <w:t>The Girvan-Newman algorithm for the detection and analysis of community structure relies on the iterative elimination of edges that have the highest number of shortest paths between nodes passing through them. By removing edges from the graph one-by-one, the network breaks down into smaller pieces, so-called communities. The algorithm was introduced by Michelle Girvan and Mark Newman.</w:t>
-      </w:r>
-      <w:r>
-        <w:t xml:space="preserve"> </w:t>
-      </w:r>
-      <w:r>
-        <w:t>The idea was to find which edges in a network occur most frequently between other pairs of nodes by finding edges betweenness centrality. The edges joining communities are then expected to have a high edge betweenness. The underlying community structure of the network will be much more fine-grained once the edges with the highest betweenness are eliminated which means that communities will be much easier to spot.</w:t>
-      </w:r>
-      <w:r>
-        <w:t xml:space="preserve"> </w:t>
-      </w:r>
-    </w:p>
-    <w:p>
-      <w:pPr>
-        <w:jc w:val="both"/>
-      </w:pPr>
-      <w:r>
+        <w:rPr>
+          <w:sz w:val="24"/>
+          <w:szCs w:val="24"/>
+        </w:rPr>
+      </w:pPr>
+      <w:r>
+        <w:rPr>
+          <w:sz w:val="24"/>
+          <w:szCs w:val="24"/>
+        </w:rPr>
+        <w:t xml:space="preserve">The Girvan-Newman algorithm for the detection and analysis of community structure relies on the iterative elimination of edges that have the highest number of shortest paths between nodes passing through them. By removing edges from the graph one-by-one, the network breaks down into smaller pieces, so-called communities. The algorithm was introduced by Michelle Girvan and Mark Newman. The idea was to find which edges in a network occur most frequently between other pairs of nodes by finding edges betweenness centrality. The edges joining communities are then expected to have a high edge betweenness. The underlying community structure of the network will be much more fine-grained once the edges with the highest betweenness are eliminated which means that communities will be much easier to spot. </w:t>
+      </w:r>
+    </w:p>
+    <w:p>
+      <w:pPr>
+        <w:jc w:val="both"/>
+        <w:rPr>
+          <w:sz w:val="24"/>
+          <w:szCs w:val="24"/>
+        </w:rPr>
+      </w:pPr>
+      <w:r>
+        <w:rPr>
+          <w:sz w:val="24"/>
+          <w:szCs w:val="24"/>
+        </w:rPr>
         <w:t>The Girvan-Newman algorithm can be divided into four main steps:</w:t>
       </w:r>
     </w:p>
@@ -127,8 +196,16 @@
           <w:numId w:val="1"/>
         </w:numPr>
         <w:jc w:val="both"/>
-      </w:pPr>
-      <w:r>
+        <w:rPr>
+          <w:sz w:val="24"/>
+          <w:szCs w:val="24"/>
+        </w:rPr>
+      </w:pPr>
+      <w:r>
+        <w:rPr>
+          <w:sz w:val="24"/>
+          <w:szCs w:val="24"/>
+        </w:rPr>
         <w:t>For every edge in a graph, calculate the edge betweenness centrality.</w:t>
       </w:r>
     </w:p>
@@ -140,8 +217,16 @@
           <w:numId w:val="1"/>
         </w:numPr>
         <w:jc w:val="both"/>
-      </w:pPr>
-      <w:r>
+        <w:rPr>
+          <w:sz w:val="24"/>
+          <w:szCs w:val="24"/>
+        </w:rPr>
+      </w:pPr>
+      <w:r>
+        <w:rPr>
+          <w:sz w:val="24"/>
+          <w:szCs w:val="24"/>
+        </w:rPr>
         <w:t>Remove the edge with the highest betweenness centrality.</w:t>
       </w:r>
     </w:p>
@@ -153,8 +238,16 @@
           <w:numId w:val="1"/>
         </w:numPr>
         <w:jc w:val="both"/>
-      </w:pPr>
-      <w:r>
+        <w:rPr>
+          <w:sz w:val="24"/>
+          <w:szCs w:val="24"/>
+        </w:rPr>
+      </w:pPr>
+      <w:r>
+        <w:rPr>
+          <w:sz w:val="24"/>
+          <w:szCs w:val="24"/>
+        </w:rPr>
         <w:t>Calculate the betweenness centrality for every remaining edge.</w:t>
       </w:r>
     </w:p>
@@ -166,40 +259,59 @@
           <w:numId w:val="1"/>
         </w:numPr>
         <w:jc w:val="both"/>
-      </w:pPr>
-      <w:r>
+        <w:rPr>
+          <w:sz w:val="24"/>
+          <w:szCs w:val="24"/>
+        </w:rPr>
+      </w:pPr>
+      <w:r>
+        <w:rPr>
+          <w:sz w:val="24"/>
+          <w:szCs w:val="24"/>
+        </w:rPr>
         <w:t>Repeat steps 2-4 until there are no more edges left.</w:t>
       </w:r>
     </w:p>
     <w:p>
       <w:pPr>
         <w:jc w:val="both"/>
-      </w:pPr>
-    </w:p>
-    <w:p>
-      <w:pPr>
-        <w:jc w:val="both"/>
-      </w:pPr>
-      <w:proofErr w:type="spellStart"/>
-      <w:r>
+        <w:rPr>
+          <w:sz w:val="24"/>
+          <w:szCs w:val="24"/>
+        </w:rPr>
+      </w:pPr>
+    </w:p>
+    <w:p>
+      <w:pPr>
+        <w:jc w:val="both"/>
+        <w:rPr>
+          <w:sz w:val="24"/>
+          <w:szCs w:val="24"/>
+        </w:rPr>
+      </w:pPr>
+      <w:r>
+        <w:rPr>
+          <w:sz w:val="24"/>
+          <w:szCs w:val="24"/>
+        </w:rPr>
+        <w:lastRenderedPageBreak/>
         <w:t>NetworkX</w:t>
       </w:r>
-      <w:proofErr w:type="spellEnd"/>
-    </w:p>
-    <w:p>
-      <w:pPr>
-        <w:jc w:val="both"/>
-      </w:pPr>
-      <w:proofErr w:type="spellStart"/>
-      <w:r>
-        <w:t>NetworkX</w:t>
-      </w:r>
-      <w:proofErr w:type="spellEnd"/>
-      <w:r>
-        <w:t xml:space="preserve"> is a Python package for the creation, manipulation, and study of the structure, dynamics, and functions of complex networks.</w:t>
-      </w:r>
-      <w:r>
-        <w:t xml:space="preserve"> It supports a variety of features for complex networks.</w:t>
+    </w:p>
+    <w:p>
+      <w:pPr>
+        <w:jc w:val="both"/>
+        <w:rPr>
+          <w:sz w:val="24"/>
+          <w:szCs w:val="24"/>
+        </w:rPr>
+      </w:pPr>
+      <w:r>
+        <w:rPr>
+          <w:sz w:val="24"/>
+          <w:szCs w:val="24"/>
+        </w:rPr>
+        <w:t>NetworkX is a Python package for the creation, manipulation, and study of the structure, dynamics, and functions of complex networks. It supports a variety of features for complex networks.</w:t>
       </w:r>
     </w:p>
     <w:p>
@@ -210,8 +322,16 @@
           <w:numId w:val="2"/>
         </w:numPr>
         <w:jc w:val="both"/>
-      </w:pPr>
-      <w:r>
+        <w:rPr>
+          <w:sz w:val="24"/>
+          <w:szCs w:val="24"/>
+        </w:rPr>
+      </w:pPr>
+      <w:r>
+        <w:rPr>
+          <w:sz w:val="24"/>
+          <w:szCs w:val="24"/>
+        </w:rPr>
         <w:t>Data structures for graphs, digraphs, and multigraphs</w:t>
       </w:r>
     </w:p>
@@ -223,8 +343,16 @@
           <w:numId w:val="2"/>
         </w:numPr>
         <w:jc w:val="both"/>
-      </w:pPr>
-      <w:r>
+        <w:rPr>
+          <w:sz w:val="24"/>
+          <w:szCs w:val="24"/>
+        </w:rPr>
+      </w:pPr>
+      <w:r>
+        <w:rPr>
+          <w:sz w:val="24"/>
+          <w:szCs w:val="24"/>
+        </w:rPr>
         <w:t>Many standard graph algorithms</w:t>
       </w:r>
     </w:p>
@@ -236,8 +364,16 @@
           <w:numId w:val="2"/>
         </w:numPr>
         <w:jc w:val="both"/>
-      </w:pPr>
-      <w:r>
+        <w:rPr>
+          <w:sz w:val="24"/>
+          <w:szCs w:val="24"/>
+        </w:rPr>
+      </w:pPr>
+      <w:r>
+        <w:rPr>
+          <w:sz w:val="24"/>
+          <w:szCs w:val="24"/>
+        </w:rPr>
         <w:t>Network structure and analysis measures</w:t>
       </w:r>
     </w:p>
@@ -249,9 +385,16 @@
           <w:numId w:val="2"/>
         </w:numPr>
         <w:jc w:val="both"/>
-      </w:pPr>
-      <w:r>
-        <w:lastRenderedPageBreak/>
+        <w:rPr>
+          <w:sz w:val="24"/>
+          <w:szCs w:val="24"/>
+        </w:rPr>
+      </w:pPr>
+      <w:r>
+        <w:rPr>
+          <w:sz w:val="24"/>
+          <w:szCs w:val="24"/>
+        </w:rPr>
         <w:t>Generators for classic graphs, random graphs, and synthetic networks</w:t>
       </w:r>
     </w:p>
@@ -263,8 +406,16 @@
           <w:numId w:val="2"/>
         </w:numPr>
         <w:jc w:val="both"/>
-      </w:pPr>
-      <w:r>
+        <w:rPr>
+          <w:sz w:val="24"/>
+          <w:szCs w:val="24"/>
+        </w:rPr>
+      </w:pPr>
+      <w:r>
+        <w:rPr>
+          <w:sz w:val="24"/>
+          <w:szCs w:val="24"/>
+        </w:rPr>
         <w:t>Nodes can be "anything" (e.g., text, images, XML records)</w:t>
       </w:r>
     </w:p>
@@ -276,8 +427,16 @@
           <w:numId w:val="2"/>
         </w:numPr>
         <w:jc w:val="both"/>
-      </w:pPr>
-      <w:r>
+        <w:rPr>
+          <w:sz w:val="24"/>
+          <w:szCs w:val="24"/>
+        </w:rPr>
+      </w:pPr>
+      <w:r>
+        <w:rPr>
+          <w:sz w:val="24"/>
+          <w:szCs w:val="24"/>
+        </w:rPr>
         <w:t>Edges can hold arbitrary data (e.g., weights, time-series)</w:t>
       </w:r>
     </w:p>
@@ -289,8 +448,16 @@
           <w:numId w:val="2"/>
         </w:numPr>
         <w:jc w:val="both"/>
-      </w:pPr>
-      <w:r>
+        <w:rPr>
+          <w:sz w:val="24"/>
+          <w:szCs w:val="24"/>
+        </w:rPr>
+      </w:pPr>
+      <w:r>
+        <w:rPr>
+          <w:sz w:val="24"/>
+          <w:szCs w:val="24"/>
+        </w:rPr>
         <w:t>Open source 3-clause BSD license</w:t>
       </w:r>
     </w:p>
@@ -302,8 +469,16 @@
           <w:numId w:val="2"/>
         </w:numPr>
         <w:jc w:val="both"/>
-      </w:pPr>
-      <w:r>
+        <w:rPr>
+          <w:sz w:val="24"/>
+          <w:szCs w:val="24"/>
+        </w:rPr>
+      </w:pPr>
+      <w:r>
+        <w:rPr>
+          <w:sz w:val="24"/>
+          <w:szCs w:val="24"/>
+        </w:rPr>
         <w:t>Well tested with over 90% code coverage</w:t>
       </w:r>
     </w:p>
@@ -315,197 +490,839 @@
           <w:numId w:val="2"/>
         </w:numPr>
         <w:jc w:val="both"/>
-      </w:pPr>
-      <w:r>
+        <w:rPr>
+          <w:sz w:val="24"/>
+          <w:szCs w:val="24"/>
+        </w:rPr>
+      </w:pPr>
+      <w:r>
+        <w:rPr>
+          <w:sz w:val="24"/>
+          <w:szCs w:val="24"/>
+        </w:rPr>
         <w:t>Additional benefits from Python include fast prototyping, easy to teach, and multi-platform</w:t>
       </w:r>
     </w:p>
     <w:p>
       <w:pPr>
         <w:jc w:val="both"/>
-      </w:pPr>
-    </w:p>
-    <w:p>
-      <w:pPr>
-        <w:jc w:val="both"/>
-      </w:pPr>
-      <w:proofErr w:type="spellStart"/>
-      <w:r>
-        <w:t>Sixtep</w:t>
-      </w:r>
-      <w:proofErr w:type="spellEnd"/>
-      <w:r>
-        <w:t xml:space="preserve"> software:</w:t>
-      </w:r>
-    </w:p>
-    <w:p>
-      <w:pPr>
-        <w:jc w:val="both"/>
-      </w:pPr>
-      <w:r>
+        <w:rPr>
+          <w:sz w:val="24"/>
+          <w:szCs w:val="24"/>
+        </w:rPr>
+      </w:pPr>
+    </w:p>
+    <w:p>
+      <w:pPr>
+        <w:jc w:val="both"/>
+        <w:rPr>
+          <w:sz w:val="24"/>
+          <w:szCs w:val="24"/>
+        </w:rPr>
+      </w:pPr>
+      <w:r>
+        <w:rPr>
+          <w:sz w:val="24"/>
+          <w:szCs w:val="24"/>
+        </w:rPr>
+        <w:t>Sixtep software:</w:t>
+      </w:r>
+    </w:p>
+    <w:p>
+      <w:pPr>
+        <w:jc w:val="both"/>
+        <w:rPr>
+          <w:sz w:val="24"/>
+          <w:szCs w:val="24"/>
+        </w:rPr>
+      </w:pPr>
+      <w:r>
+        <w:rPr>
+          <w:sz w:val="24"/>
+          <w:szCs w:val="24"/>
+        </w:rPr>
         <w:t>The software has been released in 2007 by network theory researchers and CRM advisors. It is able to load a graph and visualize it. Several algorithms are implemented to cluster</w:t>
       </w:r>
       <w:r>
+        <w:rPr>
+          <w:sz w:val="24"/>
+          <w:szCs w:val="24"/>
+        </w:rPr>
         <w:t xml:space="preserve">ize or detect communities such as the Newman-Girvan algorithm or the Markov chain model. The UI representation of the graph is user friendly; the location of the nodes can be easily modified by clicking one by one or select a targeted area. Several built in function helps to make the graph more interpretable. The user can select unique modules like clusters or communities and display only the selected ones. The source code of the software </w:t>
       </w:r>
       <w:r>
+        <w:rPr>
+          <w:sz w:val="24"/>
+          <w:szCs w:val="24"/>
+        </w:rPr>
         <w:t xml:space="preserve">cannot be accessed, but the export function made it possible to use the calculated clusters and communities. Sadly, it was not enough to provide the information about the edges between the clusters, however valuable data can be found while measuring that area. </w:t>
       </w:r>
     </w:p>
     <w:p>
       <w:pPr>
         <w:jc w:val="both"/>
-      </w:pPr>
-    </w:p>
-    <w:p>
-      <w:pPr>
-        <w:jc w:val="both"/>
-      </w:pPr>
-      <w:r>
+        <w:rPr>
+          <w:sz w:val="24"/>
+          <w:szCs w:val="24"/>
+        </w:rPr>
+      </w:pPr>
+    </w:p>
+    <w:p>
+      <w:pPr>
+        <w:jc w:val="both"/>
+        <w:rPr>
+          <w:sz w:val="24"/>
+          <w:szCs w:val="24"/>
+        </w:rPr>
+      </w:pPr>
+      <w:r>
+        <w:rPr>
+          <w:sz w:val="24"/>
+          <w:szCs w:val="24"/>
+        </w:rPr>
         <w:t>Markov clustering algorithm:</w:t>
       </w:r>
     </w:p>
     <w:p>
       <w:pPr>
         <w:jc w:val="both"/>
-      </w:pPr>
-      <w:r>
-        <w:t xml:space="preserve">The MCL algorithm is short for the Markov Cluster Algorithm, a fast and scalable unsupervised cluster algorithm for graphs (also known as networks) based on simulation of (stochastic) flow in graphs. The algorithm was invented/discovered by Stijn van </w:t>
-      </w:r>
-      <w:proofErr w:type="spellStart"/>
-      <w:r>
-        <w:t>Dongen</w:t>
-      </w:r>
-      <w:proofErr w:type="spellEnd"/>
-      <w:r>
-        <w:t xml:space="preserve"> at the Centre for Mathematics and Computer Science (also known as CWI) in the Netherlands.</w:t>
-      </w:r>
-    </w:p>
-    <w:p>
-      <w:pPr>
-        <w:jc w:val="both"/>
-      </w:pPr>
-    </w:p>
-    <w:p>
-      <w:pPr>
-        <w:jc w:val="both"/>
-      </w:pPr>
-      <w:r>
+        <w:rPr>
+          <w:sz w:val="24"/>
+          <w:szCs w:val="24"/>
+        </w:rPr>
+      </w:pPr>
+      <w:r>
+        <w:rPr>
+          <w:sz w:val="24"/>
+          <w:szCs w:val="24"/>
+        </w:rPr>
+        <w:t>The MCL algorithm is short for the Markov Cluster Algorithm, a fast and scalable unsupervised cluster algorithm for graphs (also known as networks) based on simulation of (stochastic) flow in graphs. The algorithm was invented/discovered by Stijn van Dongen at the Centre for Mathematics and Computer Science (also known as CWI) in the Netherlands.</w:t>
+      </w:r>
+    </w:p>
+    <w:p>
+      <w:pPr>
+        <w:jc w:val="both"/>
+        <w:rPr>
+          <w:sz w:val="24"/>
+          <w:szCs w:val="24"/>
+        </w:rPr>
+      </w:pPr>
+    </w:p>
+    <w:p>
+      <w:pPr>
+        <w:jc w:val="both"/>
+        <w:rPr>
+          <w:sz w:val="24"/>
+          <w:szCs w:val="24"/>
+        </w:rPr>
+      </w:pPr>
+      <w:r>
+        <w:rPr>
+          <w:sz w:val="24"/>
+          <w:szCs w:val="24"/>
+        </w:rPr>
         <w:t>Community detection, clique problem:</w:t>
       </w:r>
       <w:r>
+        <w:rPr>
+          <w:sz w:val="24"/>
+          <w:szCs w:val="24"/>
+        </w:rPr>
+        <w:t xml:space="preserve"> wikipedia</w:t>
+      </w:r>
+    </w:p>
+    <w:p>
+      <w:pPr>
+        <w:jc w:val="both"/>
+        <w:rPr>
+          <w:sz w:val="24"/>
+          <w:szCs w:val="24"/>
+        </w:rPr>
+      </w:pPr>
+      <w:r>
+        <w:rPr>
+          <w:sz w:val="24"/>
+          <w:szCs w:val="24"/>
+        </w:rPr>
+        <w:t xml:space="preserve">In computer science, the clique problem is the computational problem of finding cliques (subsets of vertices, all adjacent to each other, also called complete subgraphs) in a graph. It has several different formulations depending on which cliques, and what information about the cliques, should be found. Common formulations of the clique problem include finding a </w:t>
+      </w:r>
+      <w:r>
+        <w:rPr>
+          <w:sz w:val="24"/>
+          <w:szCs w:val="24"/>
+        </w:rPr>
+        <w:lastRenderedPageBreak/>
+        <w:t>maximum clique (a clique with the largest possible number of vertices), finding a maximum weight clique in a weighted graph, listing all maximal cliques (cliques that cannot be enlarged), and solving the decision problem of testing whether a graph contains a clique larger than a given size.</w:t>
+      </w:r>
+    </w:p>
+    <w:p>
+      <w:pPr>
+        <w:jc w:val="both"/>
+        <w:rPr>
+          <w:sz w:val="24"/>
+          <w:szCs w:val="24"/>
+        </w:rPr>
+      </w:pPr>
+      <w:r>
+        <w:rPr>
+          <w:sz w:val="24"/>
+          <w:szCs w:val="24"/>
+        </w:rPr>
+        <w:t>The clique problem arises in the following real-world setting. Consider a social network, where the graph's vertices represent people, and the graph's edges represent mutual acquaintance. Then a clique represents a subset of people who all know each other, and algorithms for finding cliques can be used to discover these groups of mutual friends. Along with its applications in social networks, the clique problem also has many applications in bioinformatics, and computational chemistry.</w:t>
+      </w:r>
+    </w:p>
+    <w:p>
+      <w:pPr>
+        <w:jc w:val="both"/>
+        <w:rPr>
+          <w:sz w:val="24"/>
+          <w:szCs w:val="24"/>
+        </w:rPr>
+      </w:pPr>
+      <w:r>
+        <w:rPr>
+          <w:sz w:val="24"/>
+          <w:szCs w:val="24"/>
+        </w:rPr>
+        <w:t>Most versions of the clique problem are hard. The clique decision problem is NP-complete (one of Karp's 21 NP-complete problems). The problem of finding the maximum clique is both fixed-parameter intractable and hard to approximate. And, listing all maximal cliques may require exponential time as there exist graphs with exponentially many maximal cliques. Therefore, much of the theory about the clique problem is devoted to identifying special types of graph that admit more efficient algorithms, or to establishing the computational difficulty of the general problem in various models of computation.</w:t>
+      </w:r>
+    </w:p>
+    <w:p>
+      <w:pPr>
+        <w:jc w:val="both"/>
+        <w:rPr>
+          <w:sz w:val="24"/>
+          <w:szCs w:val="24"/>
+        </w:rPr>
+      </w:pPr>
+      <w:r>
+        <w:rPr>
+          <w:sz w:val="24"/>
+          <w:szCs w:val="24"/>
+        </w:rPr>
+        <w:t>To find a maximum clique, one can systematically inspect all subsets, but this sort of brute-force search is too time-consuming to be practical for networks comprising more than a few dozen vertices. Although no polynomial time algorithm is known for this problem, more efficient algorithms than the brute-force search are known. For instance, the Bron–Kerbosch algorithm can be used to list all maximal cliques in worst-case optimal time, and it is also possible to list them in polynomial time per clique.</w:t>
+      </w:r>
+    </w:p>
+    <w:p>
+      <w:pPr>
+        <w:tabs>
+          <w:tab w:val="left" w:pos="1944"/>
+        </w:tabs>
+        <w:jc w:val="both"/>
+        <w:rPr>
+          <w:sz w:val="24"/>
+          <w:szCs w:val="24"/>
+        </w:rPr>
+      </w:pPr>
+    </w:p>
+    <w:p>
+      <w:pPr>
+        <w:tabs>
+          <w:tab w:val="left" w:pos="1944"/>
+        </w:tabs>
+        <w:jc w:val="both"/>
+        <w:rPr>
+          <w:sz w:val="24"/>
+          <w:szCs w:val="24"/>
+        </w:rPr>
+      </w:pPr>
+      <w:r>
+        <w:rPr>
+          <w:sz w:val="24"/>
+          <w:szCs w:val="24"/>
+        </w:rPr>
+        <w:t>Experiences:</w:t>
+      </w:r>
+    </w:p>
+    <w:p>
+      <w:pPr>
+        <w:jc w:val="both"/>
+        <w:rPr>
+          <w:sz w:val="24"/>
+          <w:szCs w:val="24"/>
+        </w:rPr>
+      </w:pPr>
+      <w:r>
+        <w:rPr>
+          <w:sz w:val="24"/>
+          <w:szCs w:val="24"/>
+        </w:rPr>
+        <w:t xml:space="preserve">The networkx implementations of the algorithms have been used for the python script. The code of the algorithms can be found in the coloring.py file. The colormap and the coloring logic is self-implemented and it can be found in the Utils.py file. </w:t>
+      </w:r>
+    </w:p>
+    <w:p>
+      <w:pPr>
+        <w:jc w:val="both"/>
+        <w:rPr>
+          <w:sz w:val="24"/>
+          <w:szCs w:val="24"/>
+        </w:rPr>
+      </w:pPr>
+      <w:r>
+        <w:rPr>
+          <w:sz w:val="24"/>
+          <w:szCs w:val="24"/>
+        </w:rPr>
+        <w:t>The Newman-Girvan algorithm is fairly slow on medium sized graphs</w:t>
+      </w:r>
+      <w:r>
+        <w:rPr>
+          <w:sz w:val="24"/>
+          <w:szCs w:val="24"/>
+        </w:rPr>
+        <w:t xml:space="preserve">, but the result is more accurate and all the nodes are classified. </w:t>
+      </w:r>
+    </w:p>
+    <w:p>
+      <w:pPr>
+        <w:jc w:val="both"/>
+        <w:rPr>
+          <w:sz w:val="24"/>
+          <w:szCs w:val="24"/>
+        </w:rPr>
+      </w:pPr>
+      <w:r>
+        <w:rPr>
+          <w:sz w:val="24"/>
+          <w:szCs w:val="24"/>
+        </w:rPr>
+        <w:t>The well known Zachary community is divided into 2 main part due to a conflict of interest. The graph coloring represent the two new community.</w:t>
+      </w:r>
+    </w:p>
+    <w:p>
+      <w:pPr>
+        <w:jc w:val="both"/>
+        <w:rPr>
+          <w:sz w:val="24"/>
+          <w:szCs w:val="24"/>
+        </w:rPr>
+      </w:pPr>
+      <w:r>
+        <w:rPr>
+          <w:noProof/>
+          <w:sz w:val="24"/>
+          <w:szCs w:val="24"/>
+        </w:rPr>
+        <w:lastRenderedPageBreak/>
+        <w:drawing>
+          <wp:inline distT="0" distB="0" distL="0" distR="0" wp14:anchorId="1D1BC776" wp14:editId="7A9AAB59">
+            <wp:extent cx="5760720" cy="4286885"/>
+            <wp:effectExtent l="0" t="0" r="0" b="0"/>
+            <wp:docPr id="3" name="Kép 3"/>
+            <wp:cNvGraphicFramePr>
+              <a:graphicFrameLocks xmlns:a="http://schemas.openxmlformats.org/drawingml/2006/main" noChangeAspect="1"/>
+            </wp:cNvGraphicFramePr>
+            <a:graphic xmlns:a="http://schemas.openxmlformats.org/drawingml/2006/main">
+              <a:graphicData uri="http://schemas.openxmlformats.org/drawingml/2006/picture">
+                <pic:pic xmlns:pic="http://schemas.openxmlformats.org/drawingml/2006/picture">
+                  <pic:nvPicPr>
+                    <pic:cNvPr id="1" name=""/>
+                    <pic:cNvPicPr/>
+                  </pic:nvPicPr>
+                  <pic:blipFill>
+                    <a:blip r:embed="rId5"/>
+                    <a:stretch>
+                      <a:fillRect/>
+                    </a:stretch>
+                  </pic:blipFill>
+                  <pic:spPr>
+                    <a:xfrm>
+                      <a:off x="0" y="0"/>
+                      <a:ext cx="5760720" cy="4286885"/>
+                    </a:xfrm>
+                    <a:prstGeom prst="rect">
+                      <a:avLst/>
+                    </a:prstGeom>
+                  </pic:spPr>
+                </pic:pic>
+              </a:graphicData>
+            </a:graphic>
+          </wp:inline>
+        </w:drawing>
+      </w:r>
+    </w:p>
+    <w:p>
+      <w:pPr>
+        <w:jc w:val="both"/>
+        <w:rPr>
+          <w:sz w:val="24"/>
+          <w:szCs w:val="24"/>
+        </w:rPr>
+      </w:pPr>
+    </w:p>
+    <w:p>
+      <w:pPr>
+        <w:jc w:val="both"/>
+        <w:rPr>
+          <w:sz w:val="24"/>
+          <w:szCs w:val="24"/>
+        </w:rPr>
+      </w:pPr>
+      <w:r>
+        <w:rPr>
+          <w:sz w:val="24"/>
+          <w:szCs w:val="24"/>
+        </w:rPr>
+        <w:t xml:space="preserve">The following figure is a result of a Newman-Girvan run on a graph made by facebook anonymized data. There are 100 nodes and several edges represented. </w:t>
+      </w:r>
+    </w:p>
+    <w:p>
+      <w:pPr>
+        <w:jc w:val="both"/>
+        <w:rPr>
+          <w:sz w:val="24"/>
+          <w:szCs w:val="24"/>
+        </w:rPr>
+      </w:pPr>
+    </w:p>
+    <w:p>
+      <w:pPr>
+        <w:jc w:val="center"/>
+        <w:rPr>
+          <w:sz w:val="24"/>
+          <w:szCs w:val="24"/>
+        </w:rPr>
+      </w:pPr>
+      <w:r>
+        <w:rPr>
+          <w:noProof/>
+          <w:sz w:val="24"/>
+          <w:szCs w:val="24"/>
+        </w:rPr>
+        <w:lastRenderedPageBreak/>
+        <w:drawing>
+          <wp:inline distT="0" distB="0" distL="0" distR="0" wp14:anchorId="0B5A0D95" wp14:editId="47BE50AF">
+            <wp:extent cx="4884420" cy="3703320"/>
+            <wp:effectExtent l="0" t="0" r="0" b="0"/>
+            <wp:docPr id="1" name="Kép 1"/>
+            <wp:cNvGraphicFramePr>
+              <a:graphicFrameLocks xmlns:a="http://schemas.openxmlformats.org/drawingml/2006/main" noChangeAspect="1"/>
+            </wp:cNvGraphicFramePr>
+            <a:graphic xmlns:a="http://schemas.openxmlformats.org/drawingml/2006/main">
+              <a:graphicData uri="http://schemas.openxmlformats.org/drawingml/2006/picture">
+                <pic:pic xmlns:pic="http://schemas.openxmlformats.org/drawingml/2006/picture">
+                  <pic:nvPicPr>
+                    <pic:cNvPr id="0" name="Picture 1"/>
+                    <pic:cNvPicPr>
+                      <a:picLocks noChangeAspect="1" noChangeArrowheads="1"/>
+                    </pic:cNvPicPr>
+                  </pic:nvPicPr>
+                  <pic:blipFill>
+                    <a:blip r:embed="rId6">
+                      <a:extLst>
+                        <a:ext uri="{28A0092B-C50C-407E-A947-70E740481C1C}">
+                          <a14:useLocalDpi xmlns:a14="http://schemas.microsoft.com/office/drawing/2010/main" val="0"/>
+                        </a:ext>
+                      </a:extLst>
+                    </a:blip>
+                    <a:srcRect/>
+                    <a:stretch>
+                      <a:fillRect/>
+                    </a:stretch>
+                  </pic:blipFill>
+                  <pic:spPr bwMode="auto">
+                    <a:xfrm>
+                      <a:off x="0" y="0"/>
+                      <a:ext cx="4884420" cy="3703320"/>
+                    </a:xfrm>
+                    <a:prstGeom prst="rect">
+                      <a:avLst/>
+                    </a:prstGeom>
+                    <a:noFill/>
+                    <a:ln>
+                      <a:noFill/>
+                    </a:ln>
+                  </pic:spPr>
+                </pic:pic>
+              </a:graphicData>
+            </a:graphic>
+          </wp:inline>
+        </w:drawing>
+      </w:r>
+    </w:p>
+    <w:p>
+      <w:pPr>
+        <w:jc w:val="center"/>
+        <w:rPr>
+          <w:sz w:val="24"/>
+          <w:szCs w:val="24"/>
+        </w:rPr>
+      </w:pPr>
+    </w:p>
+    <w:p>
+      <w:pPr>
+        <w:jc w:val="both"/>
+        <w:rPr>
+          <w:sz w:val="24"/>
+          <w:szCs w:val="24"/>
+        </w:rPr>
+      </w:pPr>
+      <w:r>
+        <w:rPr>
+          <w:sz w:val="24"/>
+          <w:szCs w:val="24"/>
+        </w:rPr>
+        <w:t xml:space="preserve">Finding cliques is an important corner of the community </w:t>
+      </w:r>
+      <w:r>
+        <w:rPr>
+          <w:sz w:val="24"/>
+          <w:szCs w:val="24"/>
+        </w:rPr>
+        <w:t>detection</w:t>
+      </w:r>
+      <w:r>
+        <w:rPr>
+          <w:sz w:val="24"/>
+          <w:szCs w:val="24"/>
+        </w:rPr>
+        <w:t xml:space="preserve"> problem, but there is an implementation of it based on </w:t>
+      </w:r>
+      <w:r>
+        <w:rPr>
+          <w:sz w:val="24"/>
+          <w:szCs w:val="24"/>
+        </w:rPr>
+        <w:t>the</w:t>
+      </w:r>
+      <w:r>
+        <w:rPr>
+          <w:sz w:val="24"/>
+          <w:szCs w:val="24"/>
+        </w:rPr>
         <w:t xml:space="preserve"> </w:t>
       </w:r>
-      <w:proofErr w:type="spellStart"/>
-      <w:r>
-        <w:t>wikipedia</w:t>
-      </w:r>
-      <w:proofErr w:type="spellEnd"/>
-    </w:p>
-    <w:p>
-      <w:pPr>
-        <w:jc w:val="both"/>
-      </w:pPr>
-      <w:r>
-        <w:t>In computer science, the clique problem is the computational problem of finding cliques (subsets of vertices, all adjacent to each other, also called complete subgraphs) in a graph. It has several different formulations depending on which cliques, and what information about the cliques, should be found. Common formulations of the clique problem include finding a maximum clique (a clique with the largest possible number of vertices), finding a maximum weight clique in a weighted graph, listing all maximal cliques (cliques that cannot be enlarged), and solving the decision problem of testing whether a graph contains a clique larger than a given size.</w:t>
-      </w:r>
-    </w:p>
-    <w:p>
-      <w:pPr>
-        <w:jc w:val="both"/>
-      </w:pPr>
-      <w:r>
-        <w:t>The clique problem arises in the following real-world setting. Consider a social network, where the graph's vertices represent people, and the graph's edges represent mutual acquaintance. Then a clique represents a subset of people who all know each other, and algorithms for finding cliques can be used to discover these groups of mutual friends. Along with its applications in social networks, the clique problem also has many applications in bioinformatics, and computational chemistry.</w:t>
-      </w:r>
-    </w:p>
-    <w:p>
-      <w:pPr>
-        <w:jc w:val="both"/>
-      </w:pPr>
-      <w:r>
-        <w:t xml:space="preserve">Most versions of the clique problem are hard. The clique decision problem is NP-complete (one of Karp's 21 NP-complete problems). The problem of finding the maximum clique is both fixed-parameter intractable and hard to approximate. </w:t>
-      </w:r>
-      <w:proofErr w:type="gramStart"/>
-      <w:r>
-        <w:t>And,</w:t>
-      </w:r>
-      <w:proofErr w:type="gramEnd"/>
-      <w:r>
-        <w:t xml:space="preserve"> listing all maximal cliques may require exponential time as there exist graphs with exponentially many maximal cliques. Therefore, much of the theory about the clique problem is devoted to identifying special types of </w:t>
-      </w:r>
-      <w:proofErr w:type="gramStart"/>
-      <w:r>
-        <w:t>graph</w:t>
-      </w:r>
-      <w:proofErr w:type="gramEnd"/>
-      <w:r>
-        <w:t xml:space="preserve"> that admit more efficient algorithms, </w:t>
-      </w:r>
-      <w:r>
+      <w:r>
+        <w:rPr>
+          <w:sz w:val="24"/>
+          <w:szCs w:val="24"/>
+        </w:rPr>
+        <w:t>Bron–Kerbosch</w:t>
+      </w:r>
+      <w:r>
+        <w:rPr>
+          <w:sz w:val="24"/>
+          <w:szCs w:val="24"/>
+        </w:rPr>
+        <w:t xml:space="preserve"> solution. The result was the following.</w:t>
+      </w:r>
+    </w:p>
+    <w:p>
+      <w:pPr>
+        <w:jc w:val="both"/>
+        <w:rPr>
+          <w:sz w:val="24"/>
+          <w:szCs w:val="24"/>
+        </w:rPr>
+      </w:pPr>
+    </w:p>
+    <w:p>
+      <w:pPr>
+        <w:jc w:val="center"/>
+        <w:rPr>
+          <w:sz w:val="24"/>
+          <w:szCs w:val="24"/>
+        </w:rPr>
+      </w:pPr>
+      <w:r>
+        <w:rPr>
+          <w:noProof/>
+          <w:sz w:val="24"/>
+          <w:szCs w:val="24"/>
+        </w:rPr>
+        <w:drawing>
+          <wp:inline distT="0" distB="0" distL="0" distR="0" wp14:anchorId="549BE857" wp14:editId="490635AD">
+            <wp:extent cx="5760720" cy="2876550"/>
+            <wp:effectExtent l="0" t="0" r="0" b="0"/>
+            <wp:docPr id="2" name="Kép 2"/>
+            <wp:cNvGraphicFramePr>
+              <a:graphicFrameLocks xmlns:a="http://schemas.openxmlformats.org/drawingml/2006/main" noChangeAspect="1"/>
+            </wp:cNvGraphicFramePr>
+            <a:graphic xmlns:a="http://schemas.openxmlformats.org/drawingml/2006/main">
+              <a:graphicData uri="http://schemas.openxmlformats.org/drawingml/2006/picture">
+                <pic:pic xmlns:pic="http://schemas.openxmlformats.org/drawingml/2006/picture">
+                  <pic:nvPicPr>
+                    <pic:cNvPr id="1" name=""/>
+                    <pic:cNvPicPr/>
+                  </pic:nvPicPr>
+                  <pic:blipFill>
+                    <a:blip r:embed="rId7"/>
+                    <a:stretch>
+                      <a:fillRect/>
+                    </a:stretch>
+                  </pic:blipFill>
+                  <pic:spPr>
+                    <a:xfrm>
+                      <a:off x="0" y="0"/>
+                      <a:ext cx="5760720" cy="2876550"/>
+                    </a:xfrm>
+                    <a:prstGeom prst="rect">
+                      <a:avLst/>
+                    </a:prstGeom>
+                  </pic:spPr>
+                </pic:pic>
+              </a:graphicData>
+            </a:graphic>
+          </wp:inline>
+        </w:drawing>
+      </w:r>
+    </w:p>
+    <w:p>
+      <w:pPr>
+        <w:jc w:val="both"/>
+        <w:rPr>
+          <w:sz w:val="24"/>
+          <w:szCs w:val="24"/>
+        </w:rPr>
+      </w:pPr>
+    </w:p>
+    <w:p>
+      <w:pPr>
+        <w:jc w:val="both"/>
+        <w:rPr>
+          <w:sz w:val="24"/>
+          <w:szCs w:val="24"/>
+        </w:rPr>
+      </w:pPr>
+      <w:r>
+        <w:rPr>
+          <w:sz w:val="24"/>
+          <w:szCs w:val="24"/>
+        </w:rPr>
+        <w:t>It is important to determine the size of the cliques should be detected. For example a clique with size 3 has lower importance than 5 or above.</w:t>
+      </w:r>
+    </w:p>
+    <w:p>
+      <w:pPr>
+        <w:jc w:val="both"/>
+        <w:rPr>
+          <w:sz w:val="24"/>
+          <w:szCs w:val="24"/>
+        </w:rPr>
+      </w:pPr>
+      <w:r>
+        <w:rPr>
+          <w:sz w:val="24"/>
+          <w:szCs w:val="24"/>
+        </w:rPr>
         <w:lastRenderedPageBreak/>
-        <w:t>or to establishing the computational difficulty of the general problem in various models of computation.</w:t>
-      </w:r>
-    </w:p>
-    <w:p>
-      <w:pPr>
-        <w:jc w:val="both"/>
-      </w:pPr>
-      <w:r>
-        <w:t xml:space="preserve">To find a maximum clique, one can systematically inspect all subsets, but this sort of brute-force search is too time-consuming to be practical for networks comprising more than a few dozen vertices. Although no polynomial time algorithm is known for this problem, more efficient algorithms than the brute-force search are known. For instance, the </w:t>
-      </w:r>
-      <w:proofErr w:type="spellStart"/>
-      <w:r>
-        <w:t>Bron</w:t>
-      </w:r>
-      <w:proofErr w:type="spellEnd"/>
-      <w:r>
-        <w:t>–</w:t>
-      </w:r>
-      <w:proofErr w:type="spellStart"/>
-      <w:r>
-        <w:t>Kerbosch</w:t>
-      </w:r>
-      <w:proofErr w:type="spellEnd"/>
-      <w:r>
-        <w:t xml:space="preserve"> algorithm can be used to list all maximal cliques in worst-case optimal time, and it is also possible to list them in polynomial time per clique.</w:t>
-      </w:r>
-    </w:p>
-    <w:p>
-      <w:pPr>
-        <w:jc w:val="both"/>
-      </w:pPr>
-    </w:p>
-    <w:p>
-      <w:pPr>
-        <w:jc w:val="both"/>
-      </w:pPr>
-      <w:r>
+        <w:t>Transaction graphs:</w:t>
+      </w:r>
+    </w:p>
+    <w:p>
+      <w:pPr>
+        <w:jc w:val="both"/>
+        <w:rPr>
+          <w:sz w:val="24"/>
+          <w:szCs w:val="24"/>
+        </w:rPr>
+      </w:pPr>
+      <w:r>
+        <w:rPr>
+          <w:noProof/>
+        </w:rPr>
+        <w:drawing>
+          <wp:inline distT="0" distB="0" distL="0" distR="0" wp14:anchorId="6F7AB6B5" wp14:editId="391E1331">
+            <wp:extent cx="5760720" cy="3201670"/>
+            <wp:effectExtent l="0" t="0" r="0" b="0"/>
+            <wp:docPr id="4" name="Kép 4"/>
+            <wp:cNvGraphicFramePr>
+              <a:graphicFrameLocks xmlns:a="http://schemas.openxmlformats.org/drawingml/2006/main" noChangeAspect="1"/>
+            </wp:cNvGraphicFramePr>
+            <a:graphic xmlns:a="http://schemas.openxmlformats.org/drawingml/2006/main">
+              <a:graphicData uri="http://schemas.openxmlformats.org/drawingml/2006/picture">
+                <pic:pic xmlns:pic="http://schemas.openxmlformats.org/drawingml/2006/picture">
+                  <pic:nvPicPr>
+                    <pic:cNvPr id="0" name="Picture 3"/>
+                    <pic:cNvPicPr>
+                      <a:picLocks noChangeAspect="1" noChangeArrowheads="1"/>
+                    </pic:cNvPicPr>
+                  </pic:nvPicPr>
+                  <pic:blipFill>
+                    <a:blip r:embed="rId8">
+                      <a:extLst>
+                        <a:ext uri="{28A0092B-C50C-407E-A947-70E740481C1C}">
+                          <a14:useLocalDpi xmlns:a14="http://schemas.microsoft.com/office/drawing/2010/main" val="0"/>
+                        </a:ext>
+                      </a:extLst>
+                    </a:blip>
+                    <a:srcRect/>
+                    <a:stretch>
+                      <a:fillRect/>
+                    </a:stretch>
+                  </pic:blipFill>
+                  <pic:spPr bwMode="auto">
+                    <a:xfrm>
+                      <a:off x="0" y="0"/>
+                      <a:ext cx="5760720" cy="3201670"/>
+                    </a:xfrm>
+                    <a:prstGeom prst="rect">
+                      <a:avLst/>
+                    </a:prstGeom>
+                    <a:noFill/>
+                    <a:ln>
+                      <a:noFill/>
+                    </a:ln>
+                  </pic:spPr>
+                </pic:pic>
+              </a:graphicData>
+            </a:graphic>
+          </wp:inline>
+        </w:drawing>
+      </w:r>
+    </w:p>
+    <w:p>
+      <w:pPr>
+        <w:jc w:val="both"/>
+        <w:rPr>
+          <w:sz w:val="24"/>
+          <w:szCs w:val="24"/>
+        </w:rPr>
+      </w:pPr>
+    </w:p>
+    <w:p>
+      <w:pPr>
+        <w:jc w:val="both"/>
+        <w:rPr>
+          <w:sz w:val="24"/>
+          <w:szCs w:val="24"/>
+        </w:rPr>
+      </w:pPr>
+    </w:p>
+    <w:p>
+      <w:pPr>
+        <w:jc w:val="both"/>
+        <w:rPr>
+          <w:sz w:val="24"/>
+          <w:szCs w:val="24"/>
+        </w:rPr>
+      </w:pPr>
+      <w:r>
+        <w:rPr>
+          <w:sz w:val="24"/>
+          <w:szCs w:val="24"/>
+        </w:rPr>
+        <w:t>GRAPH DATABASE!!!!</w:t>
+      </w:r>
+    </w:p>
+    <w:p>
+      <w:pPr>
+        <w:jc w:val="both"/>
+        <w:rPr>
+          <w:sz w:val="24"/>
+          <w:szCs w:val="24"/>
+        </w:rPr>
+      </w:pPr>
+      <w:r>
+        <w:rPr>
+          <w:sz w:val="24"/>
+          <w:szCs w:val="24"/>
+        </w:rPr>
+        <w:t>Efficiency, solutions, etc.</w:t>
+      </w:r>
+    </w:p>
+    <w:p>
+      <w:pPr>
+        <w:jc w:val="both"/>
+        <w:rPr>
+          <w:sz w:val="24"/>
+          <w:szCs w:val="24"/>
+        </w:rPr>
+      </w:pPr>
+    </w:p>
+    <w:p>
+      <w:pPr>
+        <w:jc w:val="both"/>
+        <w:rPr>
+          <w:sz w:val="24"/>
+          <w:szCs w:val="24"/>
+        </w:rPr>
+      </w:pPr>
+    </w:p>
+    <w:p>
+      <w:pPr>
+        <w:jc w:val="both"/>
+        <w:rPr>
+          <w:sz w:val="24"/>
+          <w:szCs w:val="24"/>
+        </w:rPr>
+      </w:pPr>
+    </w:p>
+    <w:p>
+      <w:pPr>
+        <w:jc w:val="both"/>
+        <w:rPr>
+          <w:sz w:val="24"/>
+          <w:szCs w:val="24"/>
+        </w:rPr>
+      </w:pPr>
+      <w:r>
+        <w:rPr>
+          <w:sz w:val="24"/>
+          <w:szCs w:val="24"/>
+        </w:rPr>
         <w:t>Further studies:</w:t>
       </w:r>
     </w:p>
     <w:p>
       <w:pPr>
         <w:jc w:val="both"/>
-      </w:pPr>
-      <w:r>
-        <w:t xml:space="preserve">Make a </w:t>
-      </w:r>
-      <w:proofErr w:type="spellStart"/>
-      <w:r>
-        <w:t>ui</w:t>
-      </w:r>
-      <w:proofErr w:type="spellEnd"/>
-      <w:r>
-        <w:t xml:space="preserve"> to represent small graphs, but the software should provide opportunity to manually </w:t>
-      </w:r>
-      <w:proofErr w:type="spellStart"/>
-      <w:r>
-        <w:t>color</w:t>
-      </w:r>
-      <w:proofErr w:type="spellEnd"/>
-      <w:r>
-        <w:t xml:space="preserve"> graph nodes, modify the location of the nodes.</w:t>
-      </w:r>
+        <w:rPr>
+          <w:sz w:val="24"/>
+          <w:szCs w:val="24"/>
+        </w:rPr>
+      </w:pPr>
+      <w:r>
+        <w:rPr>
+          <w:sz w:val="24"/>
+          <w:szCs w:val="24"/>
+        </w:rPr>
+        <w:t>Make a ui to represent small graphs, but the software should provide opportunity to manually color graph nodes, modify the location of the nodes.</w:t>
+      </w:r>
+    </w:p>
+    <w:p>
+      <w:pPr>
+        <w:jc w:val="both"/>
+        <w:rPr>
+          <w:sz w:val="24"/>
+          <w:szCs w:val="24"/>
+        </w:rPr>
+      </w:pPr>
+      <w:r>
+        <w:rPr>
+          <w:sz w:val="24"/>
+          <w:szCs w:val="24"/>
+        </w:rPr>
+        <w:t>This solution is scalable and modularized which makes further implementation more easier. The code and be found in the github repository liked below:</w:t>
+      </w:r>
+    </w:p>
+    <w:p>
+      <w:pPr>
+        <w:jc w:val="both"/>
+        <w:rPr>
+          <w:sz w:val="24"/>
+          <w:szCs w:val="24"/>
+        </w:rPr>
+      </w:pPr>
+      <w:hyperlink r:id="rId9" w:history="1">
+        <w:r>
+          <w:rPr>
+            <w:rStyle w:val="Hiperhivatkozs"/>
+            <w:sz w:val="24"/>
+            <w:szCs w:val="24"/>
+          </w:rPr>
+          <w:t>https://github.com/daniellanikov/Community-detector</w:t>
+        </w:r>
+      </w:hyperlink>
+    </w:p>
+    <w:p>
+      <w:pPr>
+        <w:jc w:val="both"/>
+        <w:rPr>
+          <w:sz w:val="24"/>
+          <w:szCs w:val="24"/>
+        </w:rPr>
+      </w:pPr>
     </w:p>
     <w:sectPr>
       <w:pgSz w:w="11906" w:h="16838"/>
@@ -1166,6 +1983,29 @@
       <w:contextualSpacing/>
     </w:pPr>
   </w:style>
+  <w:style w:type="character" w:styleId="Hiperhivatkozs">
+    <w:name w:val="Hyperlink"/>
+    <w:basedOn w:val="Bekezdsalapbettpusa"/>
+    <w:uiPriority w:val="99"/>
+    <w:unhideWhenUsed/>
+    <w:rsid w:val="00544191"/>
+    <w:rPr>
+      <w:color w:val="0563C1" w:themeColor="hyperlink"/>
+      <w:u w:val="single"/>
+    </w:rPr>
+  </w:style>
+  <w:style w:type="character" w:styleId="Feloldatlanmegemlts">
+    <w:name w:val="Unresolved Mention"/>
+    <w:basedOn w:val="Bekezdsalapbettpusa"/>
+    <w:uiPriority w:val="99"/>
+    <w:semiHidden/>
+    <w:unhideWhenUsed/>
+    <w:rsid w:val="00544191"/>
+    <w:rPr>
+      <w:color w:val="605E5C"/>
+      <w:shd w:val="clear" w:color="auto" w:fill="E1DFDD"/>
+    </w:rPr>
+  </w:style>
 </w:styles>
 </file>
 

</xml_diff>

<commit_message>
Add greedy modularity, add algorithms description on thesis, add images
</commit_message>
<xml_diff>
--- a/thesis.docx
+++ b/thesis.docx
@@ -10,53 +10,166 @@
           <w:szCs w:val="24"/>
         </w:rPr>
       </w:pPr>
-      <w:r>
-        <w:rPr>
-          <w:sz w:val="24"/>
-          <w:szCs w:val="24"/>
-        </w:rPr>
-        <w:t>Stanford</w:t>
-      </w:r>
-    </w:p>
-    <w:p>
-      <w:pPr>
-        <w:jc w:val="both"/>
-        <w:rPr>
-          <w:sz w:val="24"/>
-          <w:szCs w:val="24"/>
-        </w:rPr>
-      </w:pPr>
-      <w:r>
-        <w:rPr>
-          <w:sz w:val="24"/>
-          <w:szCs w:val="24"/>
-        </w:rPr>
-        <w:t>World Wide Web, blogging platforms, instant messaging and Facebook can be characterized by the interplay between rich information content, the millions of individuals and organizations who create and use it, and the technology that supports it. This thesis will cover recent research on the structure and analysis of large social and transaction networks and on models and algorithms that abstract their basic properties. Unusual ways have been explored how to practically analyze large scale network data and how to reason about it through models for network structure. Topics include methods for network community detection, their connection with transactional graphs.</w:t>
-      </w:r>
-    </w:p>
-    <w:p>
-      <w:pPr>
-        <w:jc w:val="both"/>
-        <w:rPr>
-          <w:sz w:val="24"/>
-          <w:szCs w:val="24"/>
-        </w:rPr>
-      </w:pPr>
-    </w:p>
-    <w:p>
-      <w:pPr>
-        <w:jc w:val="both"/>
-        <w:rPr>
-          <w:sz w:val="24"/>
-          <w:szCs w:val="24"/>
-        </w:rPr>
-      </w:pPr>
-      <w:r>
-        <w:rPr>
-          <w:sz w:val="24"/>
-          <w:szCs w:val="24"/>
-        </w:rPr>
-        <w:t>Article: 0709.2938v1</w:t>
+    </w:p>
+    <w:p>
+      <w:pPr>
+        <w:jc w:val="both"/>
+        <w:rPr>
+          <w:sz w:val="24"/>
+          <w:szCs w:val="24"/>
+        </w:rPr>
+      </w:pPr>
+      <w:r>
+        <w:rPr>
+          <w:sz w:val="24"/>
+          <w:szCs w:val="24"/>
+        </w:rPr>
+        <w:t xml:space="preserve">Abstract: A prototype console application has been implemented to detect social networks and clustering transactional type of the graphs. Several algorithms have been implemented to run against the given databases such as Girvan-Newman, Markov chain, etc. The application is able to map a graph with any given delimiter, </w:t>
+      </w:r>
+      <w:r>
+        <w:rPr>
+          <w:sz w:val="24"/>
+          <w:szCs w:val="24"/>
+        </w:rPr>
+        <w:t xml:space="preserve">in </w:t>
+      </w:r>
+      <w:r>
+        <w:rPr>
+          <w:sz w:val="24"/>
+          <w:szCs w:val="24"/>
+        </w:rPr>
+        <w:t>any text format</w:t>
+      </w:r>
+      <w:r>
+        <w:rPr>
+          <w:sz w:val="24"/>
+          <w:szCs w:val="24"/>
+        </w:rPr>
+        <w:t xml:space="preserve"> furthermore there is an option to connect to database if necessary. The results of the algorithms are plotted and displayed after the run. </w:t>
+      </w:r>
+      <w:r>
+        <w:rPr>
+          <w:sz w:val="24"/>
+          <w:szCs w:val="24"/>
+        </w:rPr>
+        <w:t>The coloring</w:t>
+      </w:r>
+      <w:r>
+        <w:rPr>
+          <w:sz w:val="24"/>
+          <w:szCs w:val="24"/>
+        </w:rPr>
+        <w:t xml:space="preserve"> logic</w:t>
+      </w:r>
+      <w:r>
+        <w:rPr>
+          <w:sz w:val="24"/>
+          <w:szCs w:val="24"/>
+        </w:rPr>
+        <w:t xml:space="preserve"> has been implemented in a fairly na</w:t>
+      </w:r>
+      <w:r>
+        <w:rPr>
+          <w:sz w:val="24"/>
+          <w:szCs w:val="24"/>
+        </w:rPr>
+        <w:t>i</w:t>
+      </w:r>
+      <w:r>
+        <w:rPr>
+          <w:sz w:val="24"/>
+          <w:szCs w:val="24"/>
+        </w:rPr>
+        <w:t>ve and greedy colormap.</w:t>
+      </w:r>
+      <w:r>
+        <w:rPr>
+          <w:sz w:val="24"/>
+          <w:szCs w:val="24"/>
+        </w:rPr>
+        <w:t xml:space="preserve"> The application is scalable and modularized.</w:t>
+      </w:r>
+    </w:p>
+    <w:p>
+      <w:pPr>
+        <w:jc w:val="both"/>
+        <w:rPr>
+          <w:sz w:val="24"/>
+          <w:szCs w:val="24"/>
+        </w:rPr>
+      </w:pPr>
+    </w:p>
+    <w:p>
+      <w:pPr>
+        <w:jc w:val="both"/>
+        <w:rPr>
+          <w:sz w:val="24"/>
+          <w:szCs w:val="24"/>
+        </w:rPr>
+      </w:pPr>
+    </w:p>
+    <w:p>
+      <w:pPr>
+        <w:jc w:val="both"/>
+        <w:rPr>
+          <w:sz w:val="24"/>
+          <w:szCs w:val="24"/>
+        </w:rPr>
+      </w:pPr>
+      <w:r>
+        <w:rPr>
+          <w:sz w:val="24"/>
+          <w:szCs w:val="24"/>
+        </w:rPr>
+        <w:t>Introduction</w:t>
+      </w:r>
+    </w:p>
+    <w:p>
+      <w:pPr>
+        <w:jc w:val="both"/>
+        <w:rPr>
+          <w:sz w:val="24"/>
+          <w:szCs w:val="24"/>
+        </w:rPr>
+      </w:pPr>
+    </w:p>
+    <w:p>
+      <w:pPr>
+        <w:jc w:val="both"/>
+        <w:rPr>
+          <w:sz w:val="24"/>
+          <w:szCs w:val="24"/>
+        </w:rPr>
+      </w:pPr>
+      <w:r>
+        <w:rPr>
+          <w:sz w:val="24"/>
+          <w:szCs w:val="24"/>
+        </w:rPr>
+        <w:t xml:space="preserve">World Wide Web, blogging platforms, instant messaging and Facebook can be characterized by the interplay between rich information content, the millions of individuals and organizations who create and use it, and the technology that supports it. This thesis will cover recent research on the structure and analysis of large social and transaction networks and on models and algorithms that abstract their basic properties. Unusual ways have been explored how to practically </w:t>
+      </w:r>
+      <w:proofErr w:type="spellStart"/>
+      <w:r>
+        <w:rPr>
+          <w:sz w:val="24"/>
+          <w:szCs w:val="24"/>
+        </w:rPr>
+        <w:t>analyze</w:t>
+      </w:r>
+      <w:proofErr w:type="spellEnd"/>
+      <w:r>
+        <w:rPr>
+          <w:sz w:val="24"/>
+          <w:szCs w:val="24"/>
+        </w:rPr>
+        <w:t xml:space="preserve"> large scale network data and how to reason about it through models for network structure. Topics include methods for network community detection, their connection with transactional graphs.</w:t>
+      </w:r>
+      <w:r>
+        <w:rPr>
+          <w:sz w:val="24"/>
+          <w:szCs w:val="24"/>
+        </w:rPr>
+        <w:t xml:space="preserve"> [1]</w:t>
       </w:r>
     </w:p>
     <w:p>
@@ -130,6 +243,13 @@
         </w:rPr>
         <w:t xml:space="preserve">Social networks are represented by people as nodes and their relationships by edges. </w:t>
       </w:r>
+      <w:r>
+        <w:rPr>
+          <w:sz w:val="24"/>
+          <w:szCs w:val="24"/>
+        </w:rPr>
+        <w:t>[2]</w:t>
+      </w:r>
     </w:p>
     <w:p>
       <w:pPr>
@@ -164,138 +284,28 @@
           <w:szCs w:val="24"/>
         </w:rPr>
       </w:pPr>
-      <w:r>
-        <w:rPr>
-          <w:sz w:val="24"/>
-          <w:szCs w:val="24"/>
-        </w:rPr>
-        <w:t xml:space="preserve">The Girvan-Newman algorithm for the detection and analysis of community structure relies on the iterative elimination of edges that have the highest number of shortest paths between nodes passing through them. By removing edges from the graph one-by-one, the network breaks down into smaller pieces, so-called communities. The algorithm was introduced by Michelle Girvan and Mark Newman. The idea was to find which edges in a network occur most frequently between other pairs of nodes by finding edges betweenness centrality. The edges joining communities are then expected to have a high edge betweenness. The underlying community structure of the network will be much more fine-grained once the edges with the highest betweenness are eliminated which means that communities will be much easier to spot. </w:t>
-      </w:r>
-    </w:p>
-    <w:p>
-      <w:pPr>
-        <w:jc w:val="both"/>
-        <w:rPr>
-          <w:sz w:val="24"/>
-          <w:szCs w:val="24"/>
-        </w:rPr>
-      </w:pPr>
-      <w:r>
-        <w:rPr>
-          <w:sz w:val="24"/>
-          <w:szCs w:val="24"/>
-        </w:rPr>
-        <w:t>The Girvan-Newman algorithm can be divided into four main steps:</w:t>
-      </w:r>
-    </w:p>
-    <w:p>
-      <w:pPr>
-        <w:pStyle w:val="Listaszerbekezds"/>
-        <w:numPr>
-          <w:ilvl w:val="0"/>
-          <w:numId w:val="1"/>
-        </w:numPr>
-        <w:jc w:val="both"/>
-        <w:rPr>
-          <w:sz w:val="24"/>
-          <w:szCs w:val="24"/>
-        </w:rPr>
-      </w:pPr>
-      <w:r>
-        <w:rPr>
-          <w:sz w:val="24"/>
-          <w:szCs w:val="24"/>
-        </w:rPr>
-        <w:t>For every edge in a graph, calculate the edge betweenness centrality.</w:t>
-      </w:r>
-    </w:p>
-    <w:p>
-      <w:pPr>
-        <w:pStyle w:val="Listaszerbekezds"/>
-        <w:numPr>
-          <w:ilvl w:val="0"/>
-          <w:numId w:val="1"/>
-        </w:numPr>
-        <w:jc w:val="both"/>
-        <w:rPr>
-          <w:sz w:val="24"/>
-          <w:szCs w:val="24"/>
-        </w:rPr>
-      </w:pPr>
-      <w:r>
-        <w:rPr>
-          <w:sz w:val="24"/>
-          <w:szCs w:val="24"/>
-        </w:rPr>
-        <w:t>Remove the edge with the highest betweenness centrality.</w:t>
-      </w:r>
-    </w:p>
-    <w:p>
-      <w:pPr>
-        <w:pStyle w:val="Listaszerbekezds"/>
-        <w:numPr>
-          <w:ilvl w:val="0"/>
-          <w:numId w:val="1"/>
-        </w:numPr>
-        <w:jc w:val="both"/>
-        <w:rPr>
-          <w:sz w:val="24"/>
-          <w:szCs w:val="24"/>
-        </w:rPr>
-      </w:pPr>
-      <w:r>
-        <w:rPr>
-          <w:sz w:val="24"/>
-          <w:szCs w:val="24"/>
-        </w:rPr>
-        <w:t>Calculate the betweenness centrality for every remaining edge.</w:t>
-      </w:r>
-    </w:p>
-    <w:p>
-      <w:pPr>
-        <w:pStyle w:val="Listaszerbekezds"/>
-        <w:numPr>
-          <w:ilvl w:val="0"/>
-          <w:numId w:val="1"/>
-        </w:numPr>
-        <w:jc w:val="both"/>
-        <w:rPr>
-          <w:sz w:val="24"/>
-          <w:szCs w:val="24"/>
-        </w:rPr>
-      </w:pPr>
-      <w:r>
-        <w:rPr>
-          <w:sz w:val="24"/>
-          <w:szCs w:val="24"/>
-        </w:rPr>
-        <w:t>Repeat steps 2-4 until there are no more edges left.</w:t>
-      </w:r>
-    </w:p>
-    <w:p>
-      <w:pPr>
-        <w:jc w:val="both"/>
-        <w:rPr>
-          <w:sz w:val="24"/>
-          <w:szCs w:val="24"/>
-        </w:rPr>
-      </w:pPr>
-    </w:p>
-    <w:p>
-      <w:pPr>
-        <w:jc w:val="both"/>
-        <w:rPr>
-          <w:sz w:val="24"/>
-          <w:szCs w:val="24"/>
-        </w:rPr>
-      </w:pPr>
-      <w:r>
-        <w:rPr>
-          <w:sz w:val="24"/>
-          <w:szCs w:val="24"/>
-        </w:rPr>
-        <w:lastRenderedPageBreak/>
+    </w:p>
+    <w:p>
+      <w:pPr>
+        <w:jc w:val="both"/>
+        <w:rPr>
+          <w:sz w:val="24"/>
+          <w:szCs w:val="24"/>
+        </w:rPr>
+      </w:pPr>
+      <w:r>
+        <w:rPr>
+          <w:sz w:val="24"/>
+          <w:szCs w:val="24"/>
+        </w:rPr>
         <w:t>NetworkX</w:t>
+      </w:r>
+      <w:r>
+        <w:rPr>
+          <w:sz w:val="24"/>
+          <w:szCs w:val="24"/>
+        </w:rPr>
+        <w:t xml:space="preserve"> [4]</w:t>
       </w:r>
     </w:p>
     <w:p>
@@ -353,6 +363,7 @@
           <w:sz w:val="24"/>
           <w:szCs w:val="24"/>
         </w:rPr>
+        <w:lastRenderedPageBreak/>
         <w:t>Many standard graph algorithms</w:t>
       </w:r>
     </w:p>
@@ -511,20 +522,28 @@
           <w:szCs w:val="24"/>
         </w:rPr>
       </w:pPr>
-    </w:p>
-    <w:p>
-      <w:pPr>
-        <w:jc w:val="both"/>
-        <w:rPr>
-          <w:sz w:val="24"/>
-          <w:szCs w:val="24"/>
-        </w:rPr>
-      </w:pPr>
-      <w:r>
-        <w:rPr>
-          <w:sz w:val="24"/>
-          <w:szCs w:val="24"/>
-        </w:rPr>
+      <w:r>
+        <w:rPr>
+          <w:sz w:val="24"/>
+          <w:szCs w:val="24"/>
+        </w:rPr>
+        <w:br w:type="page"/>
+      </w:r>
+    </w:p>
+    <w:p>
+      <w:pPr>
+        <w:jc w:val="both"/>
+        <w:rPr>
+          <w:sz w:val="24"/>
+          <w:szCs w:val="24"/>
+        </w:rPr>
+      </w:pPr>
+      <w:r>
+        <w:rPr>
+          <w:sz w:val="24"/>
+          <w:szCs w:val="24"/>
+        </w:rPr>
+        <w:lastRenderedPageBreak/>
         <w:t>Sixtep software:</w:t>
       </w:r>
     </w:p>
@@ -536,6 +555,15 @@
           <w:szCs w:val="24"/>
         </w:rPr>
       </w:pPr>
+    </w:p>
+    <w:p>
+      <w:pPr>
+        <w:jc w:val="both"/>
+        <w:rPr>
+          <w:sz w:val="24"/>
+          <w:szCs w:val="24"/>
+        </w:rPr>
+      </w:pPr>
       <w:r>
         <w:rPr>
           <w:sz w:val="24"/>
@@ -548,79 +576,167 @@
           <w:sz w:val="24"/>
           <w:szCs w:val="24"/>
         </w:rPr>
-        <w:t xml:space="preserve">ize or detect communities such as the Newman-Girvan algorithm or the Markov chain model. The UI representation of the graph is user friendly; the location of the nodes can be easily modified by clicking one by one or select a targeted area. Several built in function helps to make the graph more interpretable. The user can select unique modules like clusters or communities and display only the selected ones. The source code of the software </w:t>
-      </w:r>
-      <w:r>
-        <w:rPr>
-          <w:sz w:val="24"/>
-          <w:szCs w:val="24"/>
-        </w:rPr>
-        <w:t xml:space="preserve">cannot be accessed, but the export function made it possible to use the calculated clusters and communities. Sadly, it was not enough to provide the information about the edges between the clusters, however valuable data can be found while measuring that area. </w:t>
-      </w:r>
-    </w:p>
-    <w:p>
-      <w:pPr>
-        <w:jc w:val="both"/>
-        <w:rPr>
-          <w:sz w:val="24"/>
-          <w:szCs w:val="24"/>
-        </w:rPr>
-      </w:pPr>
-    </w:p>
-    <w:p>
-      <w:pPr>
-        <w:jc w:val="both"/>
-        <w:rPr>
-          <w:sz w:val="24"/>
-          <w:szCs w:val="24"/>
-        </w:rPr>
-      </w:pPr>
-      <w:r>
-        <w:rPr>
-          <w:sz w:val="24"/>
-          <w:szCs w:val="24"/>
-        </w:rPr>
-        <w:t>Markov clustering algorithm:</w:t>
-      </w:r>
-    </w:p>
-    <w:p>
-      <w:pPr>
-        <w:jc w:val="both"/>
-        <w:rPr>
-          <w:sz w:val="24"/>
-          <w:szCs w:val="24"/>
-        </w:rPr>
-      </w:pPr>
-      <w:r>
-        <w:rPr>
-          <w:sz w:val="24"/>
-          <w:szCs w:val="24"/>
-        </w:rPr>
-        <w:t>The MCL algorithm is short for the Markov Cluster Algorithm, a fast and scalable unsupervised cluster algorithm for graphs (also known as networks) based on simulation of (stochastic) flow in graphs. The algorithm was invented/discovered by Stijn van Dongen at the Centre for Mathematics and Computer Science (also known as CWI) in the Netherlands.</w:t>
-      </w:r>
-    </w:p>
-    <w:p>
-      <w:pPr>
-        <w:jc w:val="both"/>
-        <w:rPr>
-          <w:sz w:val="24"/>
-          <w:szCs w:val="24"/>
-        </w:rPr>
-      </w:pPr>
-    </w:p>
-    <w:p>
-      <w:pPr>
-        <w:jc w:val="both"/>
-        <w:rPr>
-          <w:sz w:val="24"/>
-          <w:szCs w:val="24"/>
-        </w:rPr>
-      </w:pPr>
-      <w:r>
-        <w:rPr>
-          <w:sz w:val="24"/>
-          <w:szCs w:val="24"/>
-        </w:rPr>
+        <w:t xml:space="preserve">ize or detect communities such as the Newman-Girvan algorithm or the Markov chain model. The UI representation of the graph is user friendly; the location of the nodes can be easily modified by clicking one by one or select a targeted area. Several </w:t>
+      </w:r>
+      <w:r>
+        <w:rPr>
+          <w:sz w:val="24"/>
+          <w:szCs w:val="24"/>
+        </w:rPr>
+        <w:t>built-in</w:t>
+      </w:r>
+      <w:r>
+        <w:rPr>
+          <w:sz w:val="24"/>
+          <w:szCs w:val="24"/>
+        </w:rPr>
+        <w:t xml:space="preserve"> </w:t>
+      </w:r>
+      <w:r>
+        <w:rPr>
+          <w:sz w:val="24"/>
+          <w:szCs w:val="24"/>
+        </w:rPr>
+        <w:t>functions</w:t>
+      </w:r>
+      <w:r>
+        <w:rPr>
+          <w:sz w:val="24"/>
+          <w:szCs w:val="24"/>
+        </w:rPr>
+        <w:t xml:space="preserve"> help to make the graph more interpretable. The user can select unique modules like clusters or communities and display only the selected ones. The source code of the software </w:t>
+      </w:r>
+      <w:r>
+        <w:rPr>
+          <w:sz w:val="24"/>
+          <w:szCs w:val="24"/>
+        </w:rPr>
+        <w:t xml:space="preserve">cannot be accessed, but the export function made it possible to use the calculated clusters and communities. Sadly, it was not enough to provide the information about the edges between the clusters, however valuable data can be found while </w:t>
+      </w:r>
+      <w:r>
+        <w:rPr>
+          <w:sz w:val="24"/>
+          <w:szCs w:val="24"/>
+        </w:rPr>
+        <w:t>exploring</w:t>
+      </w:r>
+      <w:r>
+        <w:rPr>
+          <w:sz w:val="24"/>
+          <w:szCs w:val="24"/>
+        </w:rPr>
+        <w:t xml:space="preserve"> that area. </w:t>
+      </w:r>
+    </w:p>
+    <w:p>
+      <w:pPr>
+        <w:jc w:val="both"/>
+        <w:rPr>
+          <w:sz w:val="24"/>
+          <w:szCs w:val="24"/>
+        </w:rPr>
+      </w:pPr>
+      <w:r>
+        <w:rPr>
+          <w:sz w:val="24"/>
+          <w:szCs w:val="24"/>
+        </w:rPr>
+        <w:t>3 algorithms included:</w:t>
+      </w:r>
+    </w:p>
+    <w:p>
+      <w:pPr>
+        <w:pStyle w:val="Listaszerbekezds"/>
+        <w:numPr>
+          <w:ilvl w:val="0"/>
+          <w:numId w:val="2"/>
+        </w:numPr>
+        <w:jc w:val="both"/>
+        <w:rPr>
+          <w:sz w:val="24"/>
+          <w:szCs w:val="24"/>
+        </w:rPr>
+      </w:pPr>
+      <w:r>
+        <w:rPr>
+          <w:sz w:val="24"/>
+          <w:szCs w:val="24"/>
+        </w:rPr>
+        <w:t>Markov chain clustering</w:t>
+      </w:r>
+    </w:p>
+    <w:p>
+      <w:pPr>
+        <w:pStyle w:val="Listaszerbekezds"/>
+        <w:numPr>
+          <w:ilvl w:val="0"/>
+          <w:numId w:val="2"/>
+        </w:numPr>
+        <w:jc w:val="both"/>
+        <w:rPr>
+          <w:sz w:val="24"/>
+          <w:szCs w:val="24"/>
+        </w:rPr>
+      </w:pPr>
+      <w:r>
+        <w:rPr>
+          <w:sz w:val="24"/>
+          <w:szCs w:val="24"/>
+        </w:rPr>
+        <w:t>Maximized modularity</w:t>
+      </w:r>
+    </w:p>
+    <w:p>
+      <w:pPr>
+        <w:pStyle w:val="Listaszerbekezds"/>
+        <w:numPr>
+          <w:ilvl w:val="0"/>
+          <w:numId w:val="2"/>
+        </w:numPr>
+        <w:jc w:val="both"/>
+        <w:rPr>
+          <w:sz w:val="24"/>
+          <w:szCs w:val="24"/>
+        </w:rPr>
+      </w:pPr>
+      <w:r>
+        <w:rPr>
+          <w:sz w:val="24"/>
+          <w:szCs w:val="24"/>
+        </w:rPr>
+        <w:t>Community detection</w:t>
+      </w:r>
+    </w:p>
+    <w:p>
+      <w:pPr>
+        <w:jc w:val="both"/>
+        <w:rPr>
+          <w:sz w:val="24"/>
+          <w:szCs w:val="24"/>
+        </w:rPr>
+      </w:pPr>
+      <w:r>
+        <w:rPr>
+          <w:sz w:val="24"/>
+          <w:szCs w:val="24"/>
+        </w:rPr>
+        <w:br w:type="page"/>
+      </w:r>
+    </w:p>
+    <w:p>
+      <w:pPr>
+        <w:jc w:val="both"/>
+        <w:rPr>
+          <w:sz w:val="24"/>
+          <w:szCs w:val="24"/>
+        </w:rPr>
+      </w:pPr>
+      <w:r>
+        <w:rPr>
+          <w:sz w:val="24"/>
+          <w:szCs w:val="24"/>
+        </w:rPr>
+        <w:lastRenderedPageBreak/>
         <w:t>Community detection, clique problem:</w:t>
       </w:r>
       <w:r>
@@ -628,31 +744,32 @@
           <w:sz w:val="24"/>
           <w:szCs w:val="24"/>
         </w:rPr>
-        <w:t xml:space="preserve"> wikipedia</w:t>
-      </w:r>
-    </w:p>
-    <w:p>
-      <w:pPr>
-        <w:jc w:val="both"/>
-        <w:rPr>
-          <w:sz w:val="24"/>
-          <w:szCs w:val="24"/>
-        </w:rPr>
-      </w:pPr>
-      <w:r>
-        <w:rPr>
-          <w:sz w:val="24"/>
-          <w:szCs w:val="24"/>
-        </w:rPr>
-        <w:t xml:space="preserve">In computer science, the clique problem is the computational problem of finding cliques (subsets of vertices, all adjacent to each other, also called complete subgraphs) in a graph. It has several different formulations depending on which cliques, and what information about the cliques, should be found. Common formulations of the clique problem include finding a </w:t>
-      </w:r>
-      <w:r>
-        <w:rPr>
-          <w:sz w:val="24"/>
-          <w:szCs w:val="24"/>
-        </w:rPr>
-        <w:lastRenderedPageBreak/>
-        <w:t>maximum clique (a clique with the largest possible number of vertices), finding a maximum weight clique in a weighted graph, listing all maximal cliques (cliques that cannot be enlarged), and solving the decision problem of testing whether a graph contains a clique larger than a given size.</w:t>
+        <w:t xml:space="preserve"> </w:t>
+      </w:r>
+      <w:proofErr w:type="spellStart"/>
+      <w:r>
+        <w:rPr>
+          <w:sz w:val="24"/>
+          <w:szCs w:val="24"/>
+        </w:rPr>
+        <w:t>wikipedia</w:t>
+      </w:r>
+      <w:proofErr w:type="spellEnd"/>
+    </w:p>
+    <w:p>
+      <w:pPr>
+        <w:jc w:val="both"/>
+        <w:rPr>
+          <w:sz w:val="24"/>
+          <w:szCs w:val="24"/>
+        </w:rPr>
+      </w:pPr>
+      <w:r>
+        <w:rPr>
+          <w:sz w:val="24"/>
+          <w:szCs w:val="24"/>
+        </w:rPr>
+        <w:t>In computer science, the clique problem is the computational problem of finding cliques (subsets of vertices, all adjacent to each other, also called complete subgraphs) in a graph. It has several different formulations depending on which cliques, and what information about the cliques, should be found. Common formulations of the clique problem include finding a maximum clique (a clique with the largest possible number of vertices), finding a maximum weight clique in a weighted graph, listing all maximal cliques (cliques that cannot be enlarged), and solving the decision problem of testing whether a graph contains a clique larger than a given size.</w:t>
       </w:r>
     </w:p>
     <w:p>
@@ -684,23 +801,87 @@
           <w:sz w:val="24"/>
           <w:szCs w:val="24"/>
         </w:rPr>
-        <w:t>Most versions of the clique problem are hard. The clique decision problem is NP-complete (one of Karp's 21 NP-complete problems). The problem of finding the maximum clique is both fixed-parameter intractable and hard to approximate. And, listing all maximal cliques may require exponential time as there exist graphs with exponentially many maximal cliques. Therefore, much of the theory about the clique problem is devoted to identifying special types of graph that admit more efficient algorithms, or to establishing the computational difficulty of the general problem in various models of computation.</w:t>
-      </w:r>
-    </w:p>
-    <w:p>
-      <w:pPr>
-        <w:jc w:val="both"/>
-        <w:rPr>
-          <w:sz w:val="24"/>
-          <w:szCs w:val="24"/>
-        </w:rPr>
-      </w:pPr>
-      <w:r>
-        <w:rPr>
-          <w:sz w:val="24"/>
-          <w:szCs w:val="24"/>
-        </w:rPr>
-        <w:t>To find a maximum clique, one can systematically inspect all subsets, but this sort of brute-force search is too time-consuming to be practical for networks comprising more than a few dozen vertices. Although no polynomial time algorithm is known for this problem, more efficient algorithms than the brute-force search are known. For instance, the Bron–Kerbosch algorithm can be used to list all maximal cliques in worst-case optimal time, and it is also possible to list them in polynomial time per clique.</w:t>
+        <w:t xml:space="preserve">Most versions of the clique problem are hard. The clique decision problem is NP-complete (one of Karp's 21 NP-complete problems). The problem of finding the maximum clique is both fixed-parameter intractable and hard to approximate. </w:t>
+      </w:r>
+      <w:proofErr w:type="gramStart"/>
+      <w:r>
+        <w:rPr>
+          <w:sz w:val="24"/>
+          <w:szCs w:val="24"/>
+        </w:rPr>
+        <w:t>And,</w:t>
+      </w:r>
+      <w:proofErr w:type="gramEnd"/>
+      <w:r>
+        <w:rPr>
+          <w:sz w:val="24"/>
+          <w:szCs w:val="24"/>
+        </w:rPr>
+        <w:t xml:space="preserve"> listing all maximal cliques may require exponential time as there exist graphs with exponentially many maximal cliques. Therefore, much of the theory about the clique problem is devoted to identifying special types of </w:t>
+      </w:r>
+      <w:proofErr w:type="gramStart"/>
+      <w:r>
+        <w:rPr>
+          <w:sz w:val="24"/>
+          <w:szCs w:val="24"/>
+        </w:rPr>
+        <w:t>graph</w:t>
+      </w:r>
+      <w:proofErr w:type="gramEnd"/>
+      <w:r>
+        <w:rPr>
+          <w:sz w:val="24"/>
+          <w:szCs w:val="24"/>
+        </w:rPr>
+        <w:t xml:space="preserve"> that admit more efficient algorithms, or to establishing the computational difficulty of the general problem in various models of computation.</w:t>
+      </w:r>
+    </w:p>
+    <w:p>
+      <w:pPr>
+        <w:jc w:val="both"/>
+        <w:rPr>
+          <w:sz w:val="24"/>
+          <w:szCs w:val="24"/>
+        </w:rPr>
+      </w:pPr>
+      <w:r>
+        <w:rPr>
+          <w:sz w:val="24"/>
+          <w:szCs w:val="24"/>
+        </w:rPr>
+        <w:t xml:space="preserve">To find a maximum clique, one can systematically inspect all subsets, but this sort of brute-force search is too time-consuming to be practical for networks comprising more than a few dozen vertices. Although no polynomial time algorithm is known for this problem, more efficient algorithms than the brute-force search are known. For instance, the </w:t>
+      </w:r>
+      <w:proofErr w:type="spellStart"/>
+      <w:r>
+        <w:rPr>
+          <w:sz w:val="24"/>
+          <w:szCs w:val="24"/>
+        </w:rPr>
+        <w:t>Bron</w:t>
+      </w:r>
+      <w:proofErr w:type="spellEnd"/>
+      <w:r>
+        <w:rPr>
+          <w:sz w:val="24"/>
+          <w:szCs w:val="24"/>
+        </w:rPr>
+        <w:t>–</w:t>
+      </w:r>
+      <w:proofErr w:type="spellStart"/>
+      <w:r>
+        <w:rPr>
+          <w:sz w:val="24"/>
+          <w:szCs w:val="24"/>
+        </w:rPr>
+        <w:t>Kerbosch</w:t>
+      </w:r>
+      <w:proofErr w:type="spellEnd"/>
+      <w:r>
+        <w:rPr>
+          <w:sz w:val="24"/>
+          <w:szCs w:val="24"/>
+        </w:rPr>
+        <w:t xml:space="preserve"> algorithm can be used to list all maximal cliques in worst-case optimal time, and it is also possible to list them in polynomial time per clique.</w:t>
       </w:r>
     </w:p>
     <w:p>
@@ -731,6 +912,250 @@
           <w:sz w:val="24"/>
           <w:szCs w:val="24"/>
         </w:rPr>
+        <w:t>Technology:</w:t>
+      </w:r>
+    </w:p>
+    <w:p>
+      <w:pPr>
+        <w:tabs>
+          <w:tab w:val="left" w:pos="1944"/>
+        </w:tabs>
+        <w:jc w:val="both"/>
+        <w:rPr>
+          <w:sz w:val="24"/>
+          <w:szCs w:val="24"/>
+        </w:rPr>
+      </w:pPr>
+    </w:p>
+    <w:p>
+      <w:pPr>
+        <w:tabs>
+          <w:tab w:val="left" w:pos="1944"/>
+        </w:tabs>
+        <w:jc w:val="both"/>
+        <w:rPr>
+          <w:sz w:val="24"/>
+          <w:szCs w:val="24"/>
+        </w:rPr>
+      </w:pPr>
+      <w:r>
+        <w:rPr>
+          <w:sz w:val="24"/>
+          <w:szCs w:val="24"/>
+        </w:rPr>
+        <w:t>Data sources:</w:t>
+      </w:r>
+    </w:p>
+    <w:p>
+      <w:pPr>
+        <w:tabs>
+          <w:tab w:val="left" w:pos="1944"/>
+        </w:tabs>
+        <w:jc w:val="both"/>
+        <w:rPr>
+          <w:sz w:val="24"/>
+          <w:szCs w:val="24"/>
+        </w:rPr>
+      </w:pPr>
+    </w:p>
+    <w:p>
+      <w:pPr>
+        <w:tabs>
+          <w:tab w:val="left" w:pos="1944"/>
+        </w:tabs>
+        <w:jc w:val="both"/>
+        <w:rPr>
+          <w:sz w:val="24"/>
+          <w:szCs w:val="24"/>
+        </w:rPr>
+      </w:pPr>
+      <w:r>
+        <w:rPr>
+          <w:sz w:val="24"/>
+          <w:szCs w:val="24"/>
+        </w:rPr>
+        <w:t>Social:</w:t>
+      </w:r>
+    </w:p>
+    <w:p>
+      <w:pPr>
+        <w:pStyle w:val="Listaszerbekezds"/>
+        <w:numPr>
+          <w:ilvl w:val="0"/>
+          <w:numId w:val="2"/>
+        </w:numPr>
+        <w:tabs>
+          <w:tab w:val="left" w:pos="1944"/>
+        </w:tabs>
+        <w:jc w:val="both"/>
+        <w:rPr>
+          <w:sz w:val="24"/>
+          <w:szCs w:val="24"/>
+        </w:rPr>
+      </w:pPr>
+      <w:proofErr w:type="spellStart"/>
+      <w:r>
+        <w:rPr>
+          <w:sz w:val="24"/>
+          <w:szCs w:val="24"/>
+        </w:rPr>
+        <w:t>Iwiw</w:t>
+      </w:r>
+      <w:proofErr w:type="spellEnd"/>
+    </w:p>
+    <w:p>
+      <w:pPr>
+        <w:pStyle w:val="Listaszerbekezds"/>
+        <w:numPr>
+          <w:ilvl w:val="0"/>
+          <w:numId w:val="2"/>
+        </w:numPr>
+        <w:tabs>
+          <w:tab w:val="left" w:pos="1944"/>
+        </w:tabs>
+        <w:jc w:val="both"/>
+        <w:rPr>
+          <w:sz w:val="24"/>
+          <w:szCs w:val="24"/>
+        </w:rPr>
+      </w:pPr>
+      <w:r>
+        <w:rPr>
+          <w:sz w:val="24"/>
+          <w:szCs w:val="24"/>
+        </w:rPr>
+        <w:t>Facebook</w:t>
+      </w:r>
+    </w:p>
+    <w:p>
+      <w:pPr>
+        <w:pStyle w:val="Listaszerbekezds"/>
+        <w:numPr>
+          <w:ilvl w:val="0"/>
+          <w:numId w:val="2"/>
+        </w:numPr>
+        <w:tabs>
+          <w:tab w:val="left" w:pos="1944"/>
+        </w:tabs>
+        <w:jc w:val="both"/>
+        <w:rPr>
+          <w:sz w:val="24"/>
+          <w:szCs w:val="24"/>
+        </w:rPr>
+      </w:pPr>
+      <w:r>
+        <w:rPr>
+          <w:sz w:val="24"/>
+          <w:szCs w:val="24"/>
+        </w:rPr>
+        <w:t>Karate club graph</w:t>
+      </w:r>
+    </w:p>
+    <w:p>
+      <w:pPr>
+        <w:tabs>
+          <w:tab w:val="left" w:pos="1944"/>
+        </w:tabs>
+        <w:jc w:val="both"/>
+        <w:rPr>
+          <w:sz w:val="24"/>
+          <w:szCs w:val="24"/>
+        </w:rPr>
+      </w:pPr>
+    </w:p>
+    <w:p>
+      <w:pPr>
+        <w:tabs>
+          <w:tab w:val="left" w:pos="1944"/>
+        </w:tabs>
+        <w:jc w:val="both"/>
+        <w:rPr>
+          <w:sz w:val="24"/>
+          <w:szCs w:val="24"/>
+        </w:rPr>
+      </w:pPr>
+      <w:r>
+        <w:rPr>
+          <w:sz w:val="24"/>
+          <w:szCs w:val="24"/>
+        </w:rPr>
+        <w:lastRenderedPageBreak/>
+        <w:t>Transaction:</w:t>
+      </w:r>
+    </w:p>
+    <w:p>
+      <w:pPr>
+        <w:pStyle w:val="Listaszerbekezds"/>
+        <w:numPr>
+          <w:ilvl w:val="0"/>
+          <w:numId w:val="2"/>
+        </w:numPr>
+        <w:tabs>
+          <w:tab w:val="left" w:pos="1944"/>
+        </w:tabs>
+        <w:jc w:val="both"/>
+        <w:rPr>
+          <w:sz w:val="24"/>
+          <w:szCs w:val="24"/>
+        </w:rPr>
+      </w:pPr>
+      <w:proofErr w:type="spellStart"/>
+      <w:r>
+        <w:rPr>
+          <w:sz w:val="24"/>
+          <w:szCs w:val="24"/>
+        </w:rPr>
+        <w:t>Otp</w:t>
+      </w:r>
+      <w:proofErr w:type="spellEnd"/>
+      <w:r>
+        <w:rPr>
+          <w:sz w:val="24"/>
+          <w:szCs w:val="24"/>
+        </w:rPr>
+        <w:t xml:space="preserve"> transaction graph</w:t>
+      </w:r>
+    </w:p>
+    <w:p>
+      <w:pPr>
+        <w:tabs>
+          <w:tab w:val="left" w:pos="1944"/>
+        </w:tabs>
+        <w:jc w:val="both"/>
+        <w:rPr>
+          <w:sz w:val="24"/>
+          <w:szCs w:val="24"/>
+        </w:rPr>
+      </w:pPr>
+    </w:p>
+    <w:p>
+      <w:pPr>
+        <w:tabs>
+          <w:tab w:val="left" w:pos="1944"/>
+        </w:tabs>
+        <w:jc w:val="both"/>
+        <w:rPr>
+          <w:sz w:val="24"/>
+          <w:szCs w:val="24"/>
+        </w:rPr>
+      </w:pPr>
+    </w:p>
+    <w:p>
+      <w:pPr>
+        <w:tabs>
+          <w:tab w:val="left" w:pos="1944"/>
+        </w:tabs>
+        <w:jc w:val="both"/>
+        <w:rPr>
+          <w:sz w:val="24"/>
+          <w:szCs w:val="24"/>
+        </w:rPr>
+      </w:pPr>
+      <w:r>
+        <w:rPr>
+          <w:sz w:val="24"/>
+          <w:szCs w:val="24"/>
+        </w:rPr>
         <w:t>Experiences:</w:t>
       </w:r>
     </w:p>
@@ -747,7 +1172,39 @@
           <w:sz w:val="24"/>
           <w:szCs w:val="24"/>
         </w:rPr>
-        <w:t xml:space="preserve">The networkx implementations of the algorithms have been used for the python script. The code of the algorithms can be found in the coloring.py file. The colormap and the coloring logic is self-implemented and it can be found in the Utils.py file. </w:t>
+        <w:t xml:space="preserve">The </w:t>
+      </w:r>
+      <w:proofErr w:type="spellStart"/>
+      <w:r>
+        <w:rPr>
+          <w:sz w:val="24"/>
+          <w:szCs w:val="24"/>
+        </w:rPr>
+        <w:t>networkx</w:t>
+      </w:r>
+      <w:proofErr w:type="spellEnd"/>
+      <w:r>
+        <w:rPr>
+          <w:sz w:val="24"/>
+          <w:szCs w:val="24"/>
+        </w:rPr>
+        <w:t xml:space="preserve"> implementations of the algorithms have been used for the python script. The code of the algorithms can be found in the coloring.py file. The colormap and the coloring logic is self-</w:t>
+      </w:r>
+      <w:proofErr w:type="gramStart"/>
+      <w:r>
+        <w:rPr>
+          <w:sz w:val="24"/>
+          <w:szCs w:val="24"/>
+        </w:rPr>
+        <w:t>implemented</w:t>
+      </w:r>
+      <w:proofErr w:type="gramEnd"/>
+      <w:r>
+        <w:rPr>
+          <w:sz w:val="24"/>
+          <w:szCs w:val="24"/>
+        </w:rPr>
+        <w:t xml:space="preserve"> and it can be found in the Utils.py file. </w:t>
       </w:r>
     </w:p>
     <w:p>
@@ -770,32 +1227,226 @@
           <w:sz w:val="24"/>
           <w:szCs w:val="24"/>
         </w:rPr>
-        <w:t xml:space="preserve">, but the result is more accurate and all the nodes are classified. </w:t>
-      </w:r>
-    </w:p>
-    <w:p>
-      <w:pPr>
-        <w:jc w:val="both"/>
-        <w:rPr>
-          <w:sz w:val="24"/>
-          <w:szCs w:val="24"/>
-        </w:rPr>
-      </w:pPr>
-      <w:r>
-        <w:rPr>
-          <w:sz w:val="24"/>
-          <w:szCs w:val="24"/>
-        </w:rPr>
-        <w:t>The well known Zachary community is divided into 2 main part due to a conflict of interest. The graph coloring represent the two new community.</w:t>
-      </w:r>
-    </w:p>
-    <w:p>
-      <w:pPr>
-        <w:jc w:val="both"/>
-        <w:rPr>
-          <w:sz w:val="24"/>
-          <w:szCs w:val="24"/>
-        </w:rPr>
+        <w:t xml:space="preserve">, but the result is more </w:t>
+      </w:r>
+      <w:proofErr w:type="gramStart"/>
+      <w:r>
+        <w:rPr>
+          <w:sz w:val="24"/>
+          <w:szCs w:val="24"/>
+        </w:rPr>
+        <w:t>accurate</w:t>
+      </w:r>
+      <w:proofErr w:type="gramEnd"/>
+      <w:r>
+        <w:rPr>
+          <w:sz w:val="24"/>
+          <w:szCs w:val="24"/>
+        </w:rPr>
+        <w:t xml:space="preserve"> and all the nodes are classified. </w:t>
+      </w:r>
+    </w:p>
+    <w:p>
+      <w:pPr>
+        <w:jc w:val="both"/>
+        <w:rPr>
+          <w:sz w:val="24"/>
+          <w:szCs w:val="24"/>
+        </w:rPr>
+      </w:pPr>
+    </w:p>
+    <w:p>
+      <w:pPr>
+        <w:jc w:val="both"/>
+        <w:rPr>
+          <w:sz w:val="24"/>
+          <w:szCs w:val="24"/>
+        </w:rPr>
+      </w:pPr>
+      <w:r>
+        <w:rPr>
+          <w:sz w:val="24"/>
+          <w:szCs w:val="24"/>
+        </w:rPr>
+        <w:br w:type="page"/>
+      </w:r>
+    </w:p>
+    <w:p>
+      <w:pPr>
+        <w:jc w:val="both"/>
+        <w:rPr>
+          <w:sz w:val="24"/>
+          <w:szCs w:val="24"/>
+        </w:rPr>
+      </w:pPr>
+      <w:r>
+        <w:rPr>
+          <w:sz w:val="24"/>
+          <w:szCs w:val="24"/>
+        </w:rPr>
+        <w:lastRenderedPageBreak/>
+        <w:t>Karate Club [5]</w:t>
+      </w:r>
+    </w:p>
+    <w:p>
+      <w:pPr>
+        <w:jc w:val="both"/>
+        <w:rPr>
+          <w:sz w:val="24"/>
+          <w:szCs w:val="24"/>
+        </w:rPr>
+      </w:pPr>
+    </w:p>
+    <w:p>
+      <w:pPr>
+        <w:jc w:val="both"/>
+        <w:rPr>
+          <w:sz w:val="24"/>
+          <w:szCs w:val="24"/>
+        </w:rPr>
+      </w:pPr>
+      <w:r>
+        <w:rPr>
+          <w:sz w:val="24"/>
+          <w:szCs w:val="24"/>
+        </w:rPr>
+        <w:t>A social network of a karate club was studied by Wayne W. Zachary</w:t>
+      </w:r>
+      <w:r>
+        <w:rPr>
+          <w:sz w:val="24"/>
+          <w:szCs w:val="24"/>
+        </w:rPr>
+        <w:t>.</w:t>
+      </w:r>
+      <w:r>
+        <w:rPr>
+          <w:sz w:val="24"/>
+          <w:szCs w:val="24"/>
+        </w:rPr>
+        <w:t xml:space="preserve"> </w:t>
+      </w:r>
+      <w:r>
+        <w:rPr>
+          <w:sz w:val="24"/>
+          <w:szCs w:val="24"/>
+        </w:rPr>
+        <w:t>The network became a popular example of community structure in networks after its use by Michelle Girvan and Mark Newman</w:t>
+      </w:r>
+      <w:r>
+        <w:rPr>
+          <w:sz w:val="24"/>
+          <w:szCs w:val="24"/>
+        </w:rPr>
+        <w:t>.</w:t>
+      </w:r>
+      <w:r>
+        <w:rPr>
+          <w:sz w:val="24"/>
+          <w:szCs w:val="24"/>
+        </w:rPr>
+        <w:t xml:space="preserve"> </w:t>
+      </w:r>
+      <w:r>
+        <w:rPr>
+          <w:sz w:val="24"/>
+          <w:szCs w:val="24"/>
+        </w:rPr>
+        <w:t xml:space="preserve">It </w:t>
+      </w:r>
+      <w:r>
+        <w:rPr>
+          <w:sz w:val="24"/>
+          <w:szCs w:val="24"/>
+        </w:rPr>
+        <w:t xml:space="preserve">captures 34 members of a karate club, documenting links between pairs of members who interacted outside the club. During the study a conflict arose between the administrator and instructor, which led to the split of the club into two. Half of the members formed a new club around </w:t>
+      </w:r>
+      <w:r>
+        <w:rPr>
+          <w:sz w:val="24"/>
+          <w:szCs w:val="24"/>
+        </w:rPr>
+        <w:t>the instructor</w:t>
+      </w:r>
+      <w:r>
+        <w:rPr>
+          <w:sz w:val="24"/>
+          <w:szCs w:val="24"/>
+        </w:rPr>
+        <w:t xml:space="preserve">; members from the other part found a new instructor or gave up karate. Based on collected data Zachary correctly assigned all but one member of the club to the groups they </w:t>
+      </w:r>
+      <w:proofErr w:type="gramStart"/>
+      <w:r>
+        <w:rPr>
+          <w:sz w:val="24"/>
+          <w:szCs w:val="24"/>
+        </w:rPr>
+        <w:t>actually joined</w:t>
+      </w:r>
+      <w:proofErr w:type="gramEnd"/>
+      <w:r>
+        <w:rPr>
+          <w:sz w:val="24"/>
+          <w:szCs w:val="24"/>
+        </w:rPr>
+        <w:t xml:space="preserve"> after the split.</w:t>
+      </w:r>
+      <w:r>
+        <w:rPr>
+          <w:sz w:val="24"/>
+          <w:szCs w:val="24"/>
+        </w:rPr>
+        <w:t xml:space="preserve"> </w:t>
+      </w:r>
+      <w:r>
+        <w:rPr>
+          <w:sz w:val="24"/>
+          <w:szCs w:val="24"/>
+        </w:rPr>
+        <w:t>The</w:t>
+      </w:r>
+      <w:r>
+        <w:rPr>
+          <w:sz w:val="24"/>
+          <w:szCs w:val="24"/>
+        </w:rPr>
+        <w:t xml:space="preserve"> coloring of the</w:t>
+      </w:r>
+      <w:r>
+        <w:rPr>
+          <w:sz w:val="24"/>
+          <w:szCs w:val="24"/>
+        </w:rPr>
+        <w:t xml:space="preserve"> graph represent</w:t>
+      </w:r>
+      <w:r>
+        <w:rPr>
+          <w:sz w:val="24"/>
+          <w:szCs w:val="24"/>
+        </w:rPr>
+        <w:t>s</w:t>
+      </w:r>
+      <w:r>
+        <w:rPr>
+          <w:sz w:val="24"/>
+          <w:szCs w:val="24"/>
+        </w:rPr>
+        <w:t xml:space="preserve"> the two new community.</w:t>
+      </w:r>
+    </w:p>
+    <w:p>
+      <w:pPr>
+        <w:jc w:val="both"/>
+        <w:rPr>
+          <w:sz w:val="24"/>
+          <w:szCs w:val="24"/>
+        </w:rPr>
+      </w:pPr>
+    </w:p>
+    <w:p>
+      <w:pPr>
+        <w:keepNext/>
+        <w:jc w:val="both"/>
       </w:pPr>
       <w:r>
         <w:rPr>
@@ -803,7 +1454,6 @@
           <w:sz w:val="24"/>
           <w:szCs w:val="24"/>
         </w:rPr>
-        <w:lastRenderedPageBreak/>
         <w:drawing>
           <wp:inline distT="0" distB="0" distL="0" distR="0" wp14:anchorId="1D1BC776" wp14:editId="7A9AAB59">
             <wp:extent cx="5760720" cy="4286885"/>
@@ -843,37 +1493,440 @@
     </w:p>
     <w:p>
       <w:pPr>
-        <w:jc w:val="both"/>
-        <w:rPr>
-          <w:sz w:val="24"/>
-          <w:szCs w:val="24"/>
-        </w:rPr>
-      </w:pPr>
-    </w:p>
-    <w:p>
-      <w:pPr>
-        <w:jc w:val="both"/>
-        <w:rPr>
-          <w:sz w:val="24"/>
-          <w:szCs w:val="24"/>
-        </w:rPr>
-      </w:pPr>
-      <w:r>
-        <w:rPr>
-          <w:sz w:val="24"/>
-          <w:szCs w:val="24"/>
-        </w:rPr>
-        <w:t xml:space="preserve">The following figure is a result of a Newman-Girvan run on a graph made by facebook anonymized data. There are 100 nodes and several edges represented. </w:t>
-      </w:r>
-    </w:p>
-    <w:p>
-      <w:pPr>
-        <w:jc w:val="both"/>
-        <w:rPr>
-          <w:sz w:val="24"/>
-          <w:szCs w:val="24"/>
-        </w:rPr>
-      </w:pPr>
+        <w:pStyle w:val="Kpalrs"/>
+        <w:jc w:val="both"/>
+        <w:rPr>
+          <w:sz w:val="24"/>
+          <w:szCs w:val="24"/>
+        </w:rPr>
+      </w:pPr>
+      <w:r>
+        <w:t xml:space="preserve">Figure </w:t>
+      </w:r>
+      <w:r>
+        <w:fldChar w:fldCharType="begin"/>
+      </w:r>
+      <w:r>
+        <w:instrText xml:space="preserve"> SEQ Figure \* ARABIC </w:instrText>
+      </w:r>
+      <w:r>
+        <w:fldChar w:fldCharType="separate"/>
+      </w:r>
+      <w:r>
+        <w:rPr>
+          <w:noProof/>
+        </w:rPr>
+        <w:t>1</w:t>
+      </w:r>
+      <w:r>
+        <w:fldChar w:fldCharType="end"/>
+      </w:r>
+      <w:r>
+        <w:t xml:space="preserve">: </w:t>
+      </w:r>
+      <w:r>
+        <w:t xml:space="preserve">The </w:t>
+      </w:r>
+      <w:proofErr w:type="spellStart"/>
+      <w:proofErr w:type="gramStart"/>
+      <w:r>
+        <w:t>well known</w:t>
+      </w:r>
+      <w:proofErr w:type="spellEnd"/>
+      <w:proofErr w:type="gramEnd"/>
+      <w:r>
+        <w:t xml:space="preserve"> karate club community is divided into 2 main part due to a conflict of interest.</w:t>
+      </w:r>
+    </w:p>
+    <w:p>
+      <w:pPr>
+        <w:rPr>
+          <w:sz w:val="24"/>
+          <w:szCs w:val="24"/>
+        </w:rPr>
+      </w:pPr>
+      <w:r>
+        <w:rPr>
+          <w:sz w:val="24"/>
+          <w:szCs w:val="24"/>
+        </w:rPr>
+        <w:br w:type="page"/>
+      </w:r>
+    </w:p>
+    <w:p>
+      <w:pPr>
+        <w:jc w:val="both"/>
+        <w:rPr>
+          <w:sz w:val="24"/>
+          <w:szCs w:val="24"/>
+        </w:rPr>
+      </w:pPr>
+      <w:r>
+        <w:rPr>
+          <w:sz w:val="24"/>
+          <w:szCs w:val="24"/>
+        </w:rPr>
+        <w:lastRenderedPageBreak/>
+        <w:t>Maximized modularity:</w:t>
+      </w:r>
+    </w:p>
+    <w:p>
+      <w:pPr>
+        <w:jc w:val="both"/>
+        <w:rPr>
+          <w:sz w:val="24"/>
+          <w:szCs w:val="24"/>
+        </w:rPr>
+      </w:pPr>
+      <w:r>
+        <w:rPr>
+          <w:noProof/>
+        </w:rPr>
+        <w:drawing>
+          <wp:inline distT="0" distB="0" distL="0" distR="0" wp14:anchorId="0C38BAC3" wp14:editId="078DBED6">
+            <wp:extent cx="5760720" cy="4331970"/>
+            <wp:effectExtent l="0" t="0" r="0" b="0"/>
+            <wp:docPr id="5" name="Kép 5" descr="A képen égbolt látható&#10;&#10;Automatikusan generált leírás"/>
+            <wp:cNvGraphicFramePr>
+              <a:graphicFrameLocks xmlns:a="http://schemas.openxmlformats.org/drawingml/2006/main" noChangeAspect="1"/>
+            </wp:cNvGraphicFramePr>
+            <a:graphic xmlns:a="http://schemas.openxmlformats.org/drawingml/2006/main">
+              <a:graphicData uri="http://schemas.openxmlformats.org/drawingml/2006/picture">
+                <pic:pic xmlns:pic="http://schemas.openxmlformats.org/drawingml/2006/picture">
+                  <pic:nvPicPr>
+                    <pic:cNvPr id="5" name="Kép 5" descr="A képen égbolt látható&#10;&#10;Automatikusan generált leírás"/>
+                    <pic:cNvPicPr/>
+                  </pic:nvPicPr>
+                  <pic:blipFill>
+                    <a:blip r:embed="rId6"/>
+                    <a:stretch>
+                      <a:fillRect/>
+                    </a:stretch>
+                  </pic:blipFill>
+                  <pic:spPr>
+                    <a:xfrm>
+                      <a:off x="0" y="0"/>
+                      <a:ext cx="5760720" cy="4331970"/>
+                    </a:xfrm>
+                    <a:prstGeom prst="rect">
+                      <a:avLst/>
+                    </a:prstGeom>
+                  </pic:spPr>
+                </pic:pic>
+              </a:graphicData>
+            </a:graphic>
+          </wp:inline>
+        </w:drawing>
+      </w:r>
+    </w:p>
+    <w:p>
+      <w:pPr>
+        <w:jc w:val="both"/>
+        <w:rPr>
+          <w:sz w:val="24"/>
+          <w:szCs w:val="24"/>
+        </w:rPr>
+      </w:pPr>
+      <w:r>
+        <w:rPr>
+          <w:sz w:val="24"/>
+          <w:szCs w:val="24"/>
+        </w:rPr>
+        <w:t>This algorithm f</w:t>
+      </w:r>
+      <w:r>
+        <w:rPr>
+          <w:sz w:val="24"/>
+          <w:szCs w:val="24"/>
+        </w:rPr>
+        <w:t>ind</w:t>
+      </w:r>
+      <w:r>
+        <w:rPr>
+          <w:sz w:val="24"/>
+          <w:szCs w:val="24"/>
+        </w:rPr>
+        <w:t>s</w:t>
+      </w:r>
+      <w:r>
+        <w:rPr>
+          <w:sz w:val="24"/>
+          <w:szCs w:val="24"/>
+        </w:rPr>
+        <w:t xml:space="preserve"> communities in graph using Clauset-Newman-Moore greedy modularity maximization. This method currently does not consider edge weights</w:t>
+      </w:r>
+      <w:r>
+        <w:rPr>
+          <w:sz w:val="24"/>
+          <w:szCs w:val="24"/>
+        </w:rPr>
+        <w:t xml:space="preserve">. </w:t>
+      </w:r>
+      <w:r>
+        <w:rPr>
+          <w:sz w:val="24"/>
+          <w:szCs w:val="24"/>
+        </w:rPr>
+        <w:t>Greedy modularity maximization begins with each node in its own community and joins the pair of communities that most increases modularity until no such pair exists.</w:t>
+      </w:r>
+    </w:p>
+    <w:p>
+      <w:pPr>
+        <w:jc w:val="both"/>
+        <w:rPr>
+          <w:sz w:val="24"/>
+          <w:szCs w:val="24"/>
+        </w:rPr>
+      </w:pPr>
+      <w:r>
+        <w:rPr>
+          <w:sz w:val="24"/>
+          <w:szCs w:val="24"/>
+        </w:rPr>
+        <w:t>Source code:</w:t>
+      </w:r>
+    </w:p>
+    <w:p>
+      <w:pPr>
+        <w:jc w:val="both"/>
+        <w:rPr>
+          <w:sz w:val="24"/>
+          <w:szCs w:val="24"/>
+        </w:rPr>
+      </w:pPr>
+      <w:hyperlink r:id="rId7" w:history="1">
+        <w:r>
+          <w:rPr>
+            <w:rStyle w:val="Hiperhivatkozs"/>
+            <w:sz w:val="24"/>
+            <w:szCs w:val="24"/>
+          </w:rPr>
+          <w:t>https://networkx.org/documentation/stable/_modules/networkx/algorithms/community/modularity_max.html</w:t>
+        </w:r>
+      </w:hyperlink>
+    </w:p>
+    <w:p>
+      <w:pPr>
+        <w:jc w:val="both"/>
+        <w:rPr>
+          <w:sz w:val="24"/>
+          <w:szCs w:val="24"/>
+        </w:rPr>
+      </w:pPr>
+    </w:p>
+    <w:p>
+      <w:pPr>
+        <w:jc w:val="both"/>
+        <w:rPr>
+          <w:sz w:val="24"/>
+          <w:szCs w:val="24"/>
+        </w:rPr>
+      </w:pPr>
+    </w:p>
+    <w:p>
+      <w:pPr>
+        <w:jc w:val="both"/>
+        <w:rPr>
+          <w:sz w:val="24"/>
+          <w:szCs w:val="24"/>
+        </w:rPr>
+      </w:pPr>
+      <w:r>
+        <w:rPr>
+          <w:sz w:val="24"/>
+          <w:szCs w:val="24"/>
+        </w:rPr>
+        <w:br w:type="page"/>
+      </w:r>
+    </w:p>
+    <w:p>
+      <w:pPr>
+        <w:jc w:val="both"/>
+        <w:rPr>
+          <w:sz w:val="24"/>
+          <w:szCs w:val="24"/>
+        </w:rPr>
+      </w:pPr>
+      <w:r>
+        <w:rPr>
+          <w:sz w:val="24"/>
+          <w:szCs w:val="24"/>
+        </w:rPr>
+        <w:lastRenderedPageBreak/>
+        <w:t>Markov-chain:</w:t>
+      </w:r>
+      <w:r>
+        <w:rPr>
+          <w:sz w:val="24"/>
+          <w:szCs w:val="24"/>
+        </w:rPr>
+        <w:t xml:space="preserve"> [4]</w:t>
+      </w:r>
+    </w:p>
+    <w:p>
+      <w:pPr>
+        <w:jc w:val="both"/>
+        <w:rPr>
+          <w:sz w:val="24"/>
+          <w:szCs w:val="24"/>
+        </w:rPr>
+      </w:pPr>
+    </w:p>
+    <w:p>
+      <w:pPr>
+        <w:jc w:val="both"/>
+        <w:rPr>
+          <w:sz w:val="24"/>
+          <w:szCs w:val="24"/>
+        </w:rPr>
+      </w:pPr>
+      <w:r>
+        <w:rPr>
+          <w:noProof/>
+        </w:rPr>
+        <w:drawing>
+          <wp:inline distT="0" distB="0" distL="0" distR="0" wp14:anchorId="6856234F" wp14:editId="3B4BAF49">
+            <wp:extent cx="5760720" cy="4113530"/>
+            <wp:effectExtent l="0" t="0" r="0" b="1270"/>
+            <wp:docPr id="8" name="Kép 8"/>
+            <wp:cNvGraphicFramePr>
+              <a:graphicFrameLocks xmlns:a="http://schemas.openxmlformats.org/drawingml/2006/main" noChangeAspect="1"/>
+            </wp:cNvGraphicFramePr>
+            <a:graphic xmlns:a="http://schemas.openxmlformats.org/drawingml/2006/main">
+              <a:graphicData uri="http://schemas.openxmlformats.org/drawingml/2006/picture">
+                <pic:pic xmlns:pic="http://schemas.openxmlformats.org/drawingml/2006/picture">
+                  <pic:nvPicPr>
+                    <pic:cNvPr id="1" name=""/>
+                    <pic:cNvPicPr/>
+                  </pic:nvPicPr>
+                  <pic:blipFill>
+                    <a:blip r:embed="rId8"/>
+                    <a:stretch>
+                      <a:fillRect/>
+                    </a:stretch>
+                  </pic:blipFill>
+                  <pic:spPr>
+                    <a:xfrm>
+                      <a:off x="0" y="0"/>
+                      <a:ext cx="5760720" cy="4113530"/>
+                    </a:xfrm>
+                    <a:prstGeom prst="rect">
+                      <a:avLst/>
+                    </a:prstGeom>
+                  </pic:spPr>
+                </pic:pic>
+              </a:graphicData>
+            </a:graphic>
+          </wp:inline>
+        </w:drawing>
+      </w:r>
+    </w:p>
+    <w:p>
+      <w:pPr>
+        <w:jc w:val="both"/>
+        <w:rPr>
+          <w:sz w:val="24"/>
+          <w:szCs w:val="24"/>
+        </w:rPr>
+      </w:pPr>
+    </w:p>
+    <w:p>
+      <w:pPr>
+        <w:jc w:val="both"/>
+        <w:rPr>
+          <w:sz w:val="24"/>
+          <w:szCs w:val="24"/>
+        </w:rPr>
+      </w:pPr>
+      <w:r>
+        <w:rPr>
+          <w:sz w:val="24"/>
+          <w:szCs w:val="24"/>
+        </w:rPr>
+        <w:t xml:space="preserve">The MCL algorithm is short for the Markov Cluster Algorithm, a fast and scalable unsupervised cluster algorithm for graphs (also known as networks) based on simulation of (stochastic) flow in graphs. The algorithm was invented/discovered by Stijn van </w:t>
+      </w:r>
+      <w:proofErr w:type="spellStart"/>
+      <w:r>
+        <w:rPr>
+          <w:sz w:val="24"/>
+          <w:szCs w:val="24"/>
+        </w:rPr>
+        <w:t>Dongen</w:t>
+      </w:r>
+      <w:proofErr w:type="spellEnd"/>
+      <w:r>
+        <w:rPr>
+          <w:sz w:val="24"/>
+          <w:szCs w:val="24"/>
+        </w:rPr>
+        <w:t xml:space="preserve"> at the Centre for Mathematics and Computer Science (also known as CWI) in the Netherlands.</w:t>
+      </w:r>
+    </w:p>
+    <w:p>
+      <w:pPr>
+        <w:jc w:val="both"/>
+        <w:rPr>
+          <w:sz w:val="24"/>
+          <w:szCs w:val="24"/>
+        </w:rPr>
+      </w:pPr>
+    </w:p>
+    <w:p>
+      <w:pPr>
+        <w:rPr>
+          <w:sz w:val="24"/>
+          <w:szCs w:val="24"/>
+        </w:rPr>
+      </w:pPr>
+      <w:r>
+        <w:rPr>
+          <w:sz w:val="24"/>
+          <w:szCs w:val="24"/>
+        </w:rPr>
+        <w:br w:type="page"/>
+      </w:r>
+    </w:p>
+    <w:p>
+      <w:pPr>
+        <w:jc w:val="both"/>
+        <w:rPr>
+          <w:sz w:val="24"/>
+          <w:szCs w:val="24"/>
+        </w:rPr>
+      </w:pPr>
+      <w:r>
+        <w:rPr>
+          <w:sz w:val="24"/>
+          <w:szCs w:val="24"/>
+        </w:rPr>
+        <w:lastRenderedPageBreak/>
+        <w:t>Community detection</w:t>
+      </w:r>
+    </w:p>
+    <w:p>
+      <w:pPr>
+        <w:jc w:val="both"/>
+        <w:rPr>
+          <w:sz w:val="24"/>
+          <w:szCs w:val="24"/>
+        </w:rPr>
+      </w:pPr>
+    </w:p>
+    <w:p>
+      <w:pPr>
+        <w:jc w:val="both"/>
+        <w:rPr>
+          <w:sz w:val="24"/>
+          <w:szCs w:val="24"/>
+        </w:rPr>
+      </w:pPr>
+      <w:r>
+        <w:rPr>
+          <w:sz w:val="24"/>
+          <w:szCs w:val="24"/>
+        </w:rPr>
+        <w:t>Girvan-Newman:</w:t>
+      </w:r>
     </w:p>
     <w:p>
       <w:pPr>
@@ -886,10 +1939,768 @@
       <w:r>
         <w:rPr>
           <w:noProof/>
+        </w:rPr>
+        <w:drawing>
+          <wp:inline distT="0" distB="0" distL="0" distR="0" wp14:anchorId="28922C15" wp14:editId="65AA2BE1">
+            <wp:extent cx="4680000" cy="3513600"/>
+            <wp:effectExtent l="0" t="0" r="6350" b="0"/>
+            <wp:docPr id="9" name="Kép 9"/>
+            <wp:cNvGraphicFramePr>
+              <a:graphicFrameLocks xmlns:a="http://schemas.openxmlformats.org/drawingml/2006/main" noChangeAspect="1"/>
+            </wp:cNvGraphicFramePr>
+            <a:graphic xmlns:a="http://schemas.openxmlformats.org/drawingml/2006/main">
+              <a:graphicData uri="http://schemas.openxmlformats.org/drawingml/2006/picture">
+                <pic:pic xmlns:pic="http://schemas.openxmlformats.org/drawingml/2006/picture">
+                  <pic:nvPicPr>
+                    <pic:cNvPr id="1" name=""/>
+                    <pic:cNvPicPr/>
+                  </pic:nvPicPr>
+                  <pic:blipFill>
+                    <a:blip r:embed="rId9"/>
+                    <a:stretch>
+                      <a:fillRect/>
+                    </a:stretch>
+                  </pic:blipFill>
+                  <pic:spPr>
+                    <a:xfrm>
+                      <a:off x="0" y="0"/>
+                      <a:ext cx="4680000" cy="3513600"/>
+                    </a:xfrm>
+                    <a:prstGeom prst="rect">
+                      <a:avLst/>
+                    </a:prstGeom>
+                  </pic:spPr>
+                </pic:pic>
+              </a:graphicData>
+            </a:graphic>
+          </wp:inline>
+        </w:drawing>
+      </w:r>
+    </w:p>
+    <w:p>
+      <w:pPr>
+        <w:jc w:val="both"/>
+        <w:rPr>
+          <w:sz w:val="24"/>
+          <w:szCs w:val="24"/>
+        </w:rPr>
+      </w:pPr>
+    </w:p>
+    <w:p>
+      <w:pPr>
+        <w:jc w:val="both"/>
+        <w:rPr>
+          <w:sz w:val="24"/>
+          <w:szCs w:val="24"/>
+        </w:rPr>
+      </w:pPr>
+      <w:r>
+        <w:rPr>
+          <w:sz w:val="24"/>
+          <w:szCs w:val="24"/>
+        </w:rPr>
+        <w:t xml:space="preserve">The Girvan-Newman algorithm for the detection and analysis of community structure relies on the iterative elimination of edges that have the highest number of shortest paths between nodes passing through them. By removing edges from the graph one-by-one, the network breaks down into smaller pieces, so-called communities. The algorithm was introduced by Michelle Girvan and Mark Newman. The idea was to find which edges in a network occur most frequently between other pairs of nodes by finding edges betweenness centrality. The edges joining communities are then expected to have a high edge betweenness. The underlying community structure of the network will be much more fine-grained once the edges with the highest betweenness are eliminated which means that communities will be much easier to spot. </w:t>
+      </w:r>
+    </w:p>
+    <w:p>
+      <w:pPr>
+        <w:jc w:val="both"/>
+        <w:rPr>
+          <w:sz w:val="24"/>
+          <w:szCs w:val="24"/>
+        </w:rPr>
+      </w:pPr>
+      <w:r>
+        <w:rPr>
+          <w:sz w:val="24"/>
+          <w:szCs w:val="24"/>
+        </w:rPr>
+        <w:t>The Girvan-Newman algorithm can be divided into four main steps:</w:t>
+      </w:r>
+    </w:p>
+    <w:p>
+      <w:pPr>
+        <w:pStyle w:val="Listaszerbekezds"/>
+        <w:numPr>
+          <w:ilvl w:val="0"/>
+          <w:numId w:val="1"/>
+        </w:numPr>
+        <w:jc w:val="both"/>
+        <w:rPr>
+          <w:sz w:val="24"/>
+          <w:szCs w:val="24"/>
+        </w:rPr>
+      </w:pPr>
+      <w:r>
+        <w:rPr>
+          <w:sz w:val="24"/>
+          <w:szCs w:val="24"/>
+        </w:rPr>
+        <w:t>For every edge in a graph, calculate the edge betweenness centrality.</w:t>
+      </w:r>
+    </w:p>
+    <w:p>
+      <w:pPr>
+        <w:pStyle w:val="Listaszerbekezds"/>
+        <w:numPr>
+          <w:ilvl w:val="0"/>
+          <w:numId w:val="1"/>
+        </w:numPr>
+        <w:jc w:val="both"/>
+        <w:rPr>
+          <w:sz w:val="24"/>
+          <w:szCs w:val="24"/>
+        </w:rPr>
+      </w:pPr>
+      <w:r>
+        <w:rPr>
+          <w:sz w:val="24"/>
+          <w:szCs w:val="24"/>
+        </w:rPr>
+        <w:t>Remove the edge with the highest betweenness centrality.</w:t>
+      </w:r>
+    </w:p>
+    <w:p>
+      <w:pPr>
+        <w:pStyle w:val="Listaszerbekezds"/>
+        <w:numPr>
+          <w:ilvl w:val="0"/>
+          <w:numId w:val="1"/>
+        </w:numPr>
+        <w:jc w:val="both"/>
+        <w:rPr>
+          <w:sz w:val="24"/>
+          <w:szCs w:val="24"/>
+        </w:rPr>
+      </w:pPr>
+      <w:r>
+        <w:rPr>
+          <w:sz w:val="24"/>
+          <w:szCs w:val="24"/>
+        </w:rPr>
+        <w:t>Calculate the betweenness centrality for every remaining edge.</w:t>
+      </w:r>
+    </w:p>
+    <w:p>
+      <w:pPr>
+        <w:pStyle w:val="Listaszerbekezds"/>
+        <w:numPr>
+          <w:ilvl w:val="0"/>
+          <w:numId w:val="1"/>
+        </w:numPr>
+        <w:jc w:val="both"/>
+        <w:rPr>
+          <w:sz w:val="24"/>
+          <w:szCs w:val="24"/>
+        </w:rPr>
+      </w:pPr>
+      <w:r>
+        <w:rPr>
+          <w:sz w:val="24"/>
+          <w:szCs w:val="24"/>
+        </w:rPr>
+        <w:t>Repeat steps 2-4 until there are no more edges left.</w:t>
+      </w:r>
+    </w:p>
+    <w:p>
+      <w:pPr>
+        <w:jc w:val="both"/>
+        <w:rPr>
+          <w:sz w:val="24"/>
+          <w:szCs w:val="24"/>
+        </w:rPr>
+      </w:pPr>
+    </w:p>
+    <w:p>
+      <w:pPr>
+        <w:rPr>
+          <w:sz w:val="24"/>
+          <w:szCs w:val="24"/>
+        </w:rPr>
+      </w:pPr>
+      <w:r>
+        <w:rPr>
+          <w:sz w:val="24"/>
+          <w:szCs w:val="24"/>
+        </w:rPr>
+        <w:br w:type="page"/>
+      </w:r>
+    </w:p>
+    <w:p>
+      <w:pPr>
+        <w:jc w:val="both"/>
+        <w:rPr>
+          <w:sz w:val="24"/>
+          <w:szCs w:val="24"/>
+        </w:rPr>
+      </w:pPr>
+      <w:r>
+        <w:rPr>
           <w:sz w:val="24"/>
           <w:szCs w:val="24"/>
         </w:rPr>
         <w:lastRenderedPageBreak/>
+        <w:t>Clique maximization:</w:t>
+      </w:r>
+    </w:p>
+    <w:p>
+      <w:pPr>
+        <w:jc w:val="both"/>
+        <w:rPr>
+          <w:sz w:val="24"/>
+          <w:szCs w:val="24"/>
+        </w:rPr>
+      </w:pPr>
+    </w:p>
+    <w:p>
+      <w:pPr>
+        <w:jc w:val="both"/>
+        <w:rPr>
+          <w:sz w:val="24"/>
+          <w:szCs w:val="24"/>
+        </w:rPr>
+      </w:pPr>
+      <w:r>
+        <w:rPr>
+          <w:sz w:val="24"/>
+          <w:szCs w:val="24"/>
+        </w:rPr>
+        <w:t>For each node n, a maximal clique for n is a largest complete subgraph containing n. The largest maximal clique is sometimes called the maximum clique.</w:t>
+      </w:r>
+    </w:p>
+    <w:p>
+      <w:pPr>
+        <w:jc w:val="both"/>
+        <w:rPr>
+          <w:sz w:val="24"/>
+          <w:szCs w:val="24"/>
+        </w:rPr>
+      </w:pPr>
+      <w:r>
+        <w:rPr>
+          <w:sz w:val="24"/>
+          <w:szCs w:val="24"/>
+        </w:rPr>
+        <w:t>This function returns an iterator over cliques, each of which is a list of nodes. It is an iterative implementation, so should not suffer from recursion depth issues.</w:t>
+      </w:r>
+    </w:p>
+    <w:p>
+      <w:pPr>
+        <w:jc w:val="both"/>
+        <w:rPr>
+          <w:sz w:val="24"/>
+          <w:szCs w:val="24"/>
+        </w:rPr>
+      </w:pPr>
+      <w:r>
+        <w:rPr>
+          <w:sz w:val="24"/>
+          <w:szCs w:val="24"/>
+        </w:rPr>
+        <w:t xml:space="preserve">This function accepts a list of nodes and only the maximal cliques containing </w:t>
+      </w:r>
+      <w:proofErr w:type="gramStart"/>
+      <w:r>
+        <w:rPr>
+          <w:sz w:val="24"/>
+          <w:szCs w:val="24"/>
+        </w:rPr>
+        <w:t>all of</w:t>
+      </w:r>
+      <w:proofErr w:type="gramEnd"/>
+      <w:r>
+        <w:rPr>
+          <w:sz w:val="24"/>
+          <w:szCs w:val="24"/>
+        </w:rPr>
+        <w:t xml:space="preserve"> these nodes are returned. It can considerably speed up the running time if some specific cliques are desired.</w:t>
+      </w:r>
+    </w:p>
+    <w:p>
+      <w:pPr>
+        <w:jc w:val="both"/>
+        <w:rPr>
+          <w:sz w:val="24"/>
+          <w:szCs w:val="24"/>
+        </w:rPr>
+      </w:pPr>
+      <w:r>
+        <w:rPr>
+          <w:sz w:val="24"/>
+          <w:szCs w:val="24"/>
+        </w:rPr>
+        <w:t>To obtain a list of all maximal cliques, use list(</w:t>
+      </w:r>
+      <w:proofErr w:type="spellStart"/>
+      <w:r>
+        <w:rPr>
+          <w:sz w:val="24"/>
+          <w:szCs w:val="24"/>
+        </w:rPr>
+        <w:t>find_cliques</w:t>
+      </w:r>
+      <w:proofErr w:type="spellEnd"/>
+      <w:r>
+        <w:rPr>
+          <w:sz w:val="24"/>
+          <w:szCs w:val="24"/>
+        </w:rPr>
+        <w:t>(G)). However, be aware that in the worst-case, the length of this list can be exponential in the number of nodes in the graph. This function avoids storing all cliques in memory by only keeping current candidate node lists in memory during its search.</w:t>
+      </w:r>
+    </w:p>
+    <w:p>
+      <w:pPr>
+        <w:jc w:val="both"/>
+        <w:rPr>
+          <w:sz w:val="24"/>
+          <w:szCs w:val="24"/>
+        </w:rPr>
+      </w:pPr>
+      <w:r>
+        <w:rPr>
+          <w:sz w:val="24"/>
+          <w:szCs w:val="24"/>
+        </w:rPr>
+        <w:t xml:space="preserve">This implementation is based on the algorithm published by </w:t>
+      </w:r>
+      <w:proofErr w:type="spellStart"/>
+      <w:r>
+        <w:rPr>
+          <w:sz w:val="24"/>
+          <w:szCs w:val="24"/>
+        </w:rPr>
+        <w:t>Bron</w:t>
+      </w:r>
+      <w:proofErr w:type="spellEnd"/>
+      <w:r>
+        <w:rPr>
+          <w:sz w:val="24"/>
+          <w:szCs w:val="24"/>
+        </w:rPr>
+        <w:t xml:space="preserve"> and </w:t>
+      </w:r>
+      <w:proofErr w:type="spellStart"/>
+      <w:r>
+        <w:rPr>
+          <w:sz w:val="24"/>
+          <w:szCs w:val="24"/>
+        </w:rPr>
+        <w:t>Kerbosch</w:t>
+      </w:r>
+      <w:proofErr w:type="spellEnd"/>
+      <w:r>
+        <w:rPr>
+          <w:sz w:val="24"/>
+          <w:szCs w:val="24"/>
+        </w:rPr>
+        <w:t xml:space="preserve"> (1973) [</w:t>
+      </w:r>
+      <w:r>
+        <w:rPr>
+          <w:sz w:val="24"/>
+          <w:szCs w:val="24"/>
+        </w:rPr>
+        <w:t>6</w:t>
+      </w:r>
+      <w:r>
+        <w:rPr>
+          <w:sz w:val="24"/>
+          <w:szCs w:val="24"/>
+        </w:rPr>
+        <w:t>], as adapted by Tomita, Tanaka and Takahashi (2006) [</w:t>
+      </w:r>
+      <w:r>
+        <w:rPr>
+          <w:sz w:val="24"/>
+          <w:szCs w:val="24"/>
+        </w:rPr>
+        <w:t>7</w:t>
+      </w:r>
+      <w:r>
+        <w:rPr>
+          <w:sz w:val="24"/>
+          <w:szCs w:val="24"/>
+        </w:rPr>
+        <w:t xml:space="preserve">] and discussed in </w:t>
+      </w:r>
+      <w:proofErr w:type="spellStart"/>
+      <w:r>
+        <w:rPr>
+          <w:sz w:val="24"/>
+          <w:szCs w:val="24"/>
+        </w:rPr>
+        <w:t>Cazals</w:t>
+      </w:r>
+      <w:proofErr w:type="spellEnd"/>
+      <w:r>
+        <w:rPr>
+          <w:sz w:val="24"/>
+          <w:szCs w:val="24"/>
+        </w:rPr>
+        <w:t xml:space="preserve"> and </w:t>
+      </w:r>
+      <w:proofErr w:type="spellStart"/>
+      <w:r>
+        <w:rPr>
+          <w:sz w:val="24"/>
+          <w:szCs w:val="24"/>
+        </w:rPr>
+        <w:t>Karande</w:t>
+      </w:r>
+      <w:proofErr w:type="spellEnd"/>
+      <w:r>
+        <w:rPr>
+          <w:sz w:val="24"/>
+          <w:szCs w:val="24"/>
+        </w:rPr>
+        <w:t xml:space="preserve"> (2008) [</w:t>
+      </w:r>
+      <w:r>
+        <w:rPr>
+          <w:sz w:val="24"/>
+          <w:szCs w:val="24"/>
+        </w:rPr>
+        <w:t>8</w:t>
+      </w:r>
+      <w:r>
+        <w:rPr>
+          <w:sz w:val="24"/>
+          <w:szCs w:val="24"/>
+        </w:rPr>
+        <w:t>].</w:t>
+      </w:r>
+    </w:p>
+    <w:p>
+      <w:pPr>
+        <w:jc w:val="both"/>
+        <w:rPr>
+          <w:sz w:val="24"/>
+          <w:szCs w:val="24"/>
+        </w:rPr>
+      </w:pPr>
+      <w:r>
+        <w:rPr>
+          <w:sz w:val="24"/>
+          <w:szCs w:val="24"/>
+        </w:rPr>
+        <w:t>This algorithm ignores self-loops and parallel edges, since cliques are not conventionally defined with such edges.</w:t>
+      </w:r>
+    </w:p>
+    <w:p>
+      <w:pPr>
+        <w:jc w:val="both"/>
+        <w:rPr>
+          <w:sz w:val="24"/>
+          <w:szCs w:val="24"/>
+        </w:rPr>
+      </w:pPr>
+    </w:p>
+    <w:p>
+      <w:pPr>
+        <w:keepNext/>
+        <w:jc w:val="both"/>
+      </w:pPr>
+      <w:r>
+        <w:rPr>
+          <w:noProof/>
+          <w:sz w:val="24"/>
+          <w:szCs w:val="24"/>
+        </w:rPr>
+        <w:drawing>
+          <wp:inline distT="0" distB="0" distL="0" distR="0" wp14:anchorId="318D1A89" wp14:editId="0D3FB62A">
+            <wp:extent cx="5760720" cy="2876550"/>
+            <wp:effectExtent l="0" t="0" r="0" b="0"/>
+            <wp:docPr id="2" name="Kép 2"/>
+            <wp:cNvGraphicFramePr>
+              <a:graphicFrameLocks xmlns:a="http://schemas.openxmlformats.org/drawingml/2006/main" noChangeAspect="1"/>
+            </wp:cNvGraphicFramePr>
+            <a:graphic xmlns:a="http://schemas.openxmlformats.org/drawingml/2006/main">
+              <a:graphicData uri="http://schemas.openxmlformats.org/drawingml/2006/picture">
+                <pic:pic xmlns:pic="http://schemas.openxmlformats.org/drawingml/2006/picture">
+                  <pic:nvPicPr>
+                    <pic:cNvPr id="1" name=""/>
+                    <pic:cNvPicPr/>
+                  </pic:nvPicPr>
+                  <pic:blipFill>
+                    <a:blip r:embed="rId10"/>
+                    <a:stretch>
+                      <a:fillRect/>
+                    </a:stretch>
+                  </pic:blipFill>
+                  <pic:spPr>
+                    <a:xfrm>
+                      <a:off x="0" y="0"/>
+                      <a:ext cx="5760720" cy="2876550"/>
+                    </a:xfrm>
+                    <a:prstGeom prst="rect">
+                      <a:avLst/>
+                    </a:prstGeom>
+                  </pic:spPr>
+                </pic:pic>
+              </a:graphicData>
+            </a:graphic>
+          </wp:inline>
+        </w:drawing>
+      </w:r>
+    </w:p>
+    <w:p>
+      <w:pPr>
+        <w:pStyle w:val="Kpalrs"/>
+        <w:jc w:val="center"/>
+        <w:rPr>
+          <w:sz w:val="24"/>
+          <w:szCs w:val="24"/>
+        </w:rPr>
+      </w:pPr>
+      <w:r>
+        <w:t xml:space="preserve">Figure </w:t>
+      </w:r>
+      <w:r>
+        <w:fldChar w:fldCharType="begin"/>
+      </w:r>
+      <w:r>
+        <w:instrText xml:space="preserve"> SEQ Figure \* ARABIC </w:instrText>
+      </w:r>
+      <w:r>
+        <w:fldChar w:fldCharType="separate"/>
+      </w:r>
+      <w:r>
+        <w:rPr>
+          <w:noProof/>
+        </w:rPr>
+        <w:t>2</w:t>
+      </w:r>
+      <w:r>
+        <w:fldChar w:fldCharType="end"/>
+      </w:r>
+      <w:r>
+        <w:t xml:space="preserve"> </w:t>
+      </w:r>
+      <w:r>
+        <w:t xml:space="preserve">It is important to determine the size of the cliques should be detected. For </w:t>
+      </w:r>
+      <w:r>
+        <w:t>example,</w:t>
+      </w:r>
+      <w:r>
+        <w:t xml:space="preserve"> a clique with size 3 has lower importance than 5 or above.</w:t>
+      </w:r>
+    </w:p>
+    <w:p>
+      <w:pPr>
+        <w:jc w:val="both"/>
+        <w:rPr>
+          <w:sz w:val="24"/>
+          <w:szCs w:val="24"/>
+        </w:rPr>
+      </w:pPr>
+    </w:p>
+    <w:p>
+      <w:pPr>
+        <w:jc w:val="both"/>
+        <w:rPr>
+          <w:sz w:val="24"/>
+          <w:szCs w:val="24"/>
+        </w:rPr>
+      </w:pPr>
+      <w:r>
+        <w:rPr>
+          <w:sz w:val="24"/>
+          <w:szCs w:val="24"/>
+        </w:rPr>
+        <w:br w:type="page"/>
+      </w:r>
+    </w:p>
+    <w:p>
+      <w:pPr>
+        <w:rPr>
+          <w:sz w:val="24"/>
+          <w:szCs w:val="24"/>
+        </w:rPr>
+      </w:pPr>
+      <w:r>
+        <w:rPr>
+          <w:sz w:val="24"/>
+          <w:szCs w:val="24"/>
+        </w:rPr>
+        <w:lastRenderedPageBreak/>
+        <w:t>Source Coloring:</w:t>
+      </w:r>
+    </w:p>
+    <w:p>
+      <w:pPr>
+        <w:rPr>
+          <w:sz w:val="24"/>
+          <w:szCs w:val="24"/>
+        </w:rPr>
+      </w:pPr>
+    </w:p>
+    <w:p>
+      <w:pPr>
+        <w:rPr>
+          <w:sz w:val="24"/>
+          <w:szCs w:val="24"/>
+        </w:rPr>
+      </w:pPr>
+      <w:r>
+        <w:rPr>
+          <w:noProof/>
+        </w:rPr>
+        <w:drawing>
+          <wp:inline distT="0" distB="0" distL="0" distR="0" wp14:anchorId="6EA31620" wp14:editId="0194AEDB">
+            <wp:extent cx="5760720" cy="4322445"/>
+            <wp:effectExtent l="0" t="0" r="0" b="1905"/>
+            <wp:docPr id="7" name="Kép 7" descr="A képen narancs látható&#10;&#10;Automatikusan generált leírás"/>
+            <wp:cNvGraphicFramePr>
+              <a:graphicFrameLocks xmlns:a="http://schemas.openxmlformats.org/drawingml/2006/main" noChangeAspect="1"/>
+            </wp:cNvGraphicFramePr>
+            <a:graphic xmlns:a="http://schemas.openxmlformats.org/drawingml/2006/main">
+              <a:graphicData uri="http://schemas.openxmlformats.org/drawingml/2006/picture">
+                <pic:pic xmlns:pic="http://schemas.openxmlformats.org/drawingml/2006/picture">
+                  <pic:nvPicPr>
+                    <pic:cNvPr id="7" name="Kép 7" descr="A képen narancs látható&#10;&#10;Automatikusan generált leírás"/>
+                    <pic:cNvPicPr>
+                      <a:picLocks noChangeAspect="1" noChangeArrowheads="1"/>
+                    </pic:cNvPicPr>
+                  </pic:nvPicPr>
+                  <pic:blipFill>
+                    <a:blip r:embed="rId11">
+                      <a:extLst>
+                        <a:ext uri="{28A0092B-C50C-407E-A947-70E740481C1C}">
+                          <a14:useLocalDpi xmlns:a14="http://schemas.microsoft.com/office/drawing/2010/main" val="0"/>
+                        </a:ext>
+                      </a:extLst>
+                    </a:blip>
+                    <a:srcRect/>
+                    <a:stretch>
+                      <a:fillRect/>
+                    </a:stretch>
+                  </pic:blipFill>
+                  <pic:spPr bwMode="auto">
+                    <a:xfrm>
+                      <a:off x="0" y="0"/>
+                      <a:ext cx="5760720" cy="4322445"/>
+                    </a:xfrm>
+                    <a:prstGeom prst="rect">
+                      <a:avLst/>
+                    </a:prstGeom>
+                    <a:noFill/>
+                    <a:ln>
+                      <a:noFill/>
+                    </a:ln>
+                  </pic:spPr>
+                </pic:pic>
+              </a:graphicData>
+            </a:graphic>
+          </wp:inline>
+        </w:drawing>
+      </w:r>
+    </w:p>
+    <w:p>
+      <w:pPr>
+        <w:rPr>
+          <w:sz w:val="24"/>
+          <w:szCs w:val="24"/>
+        </w:rPr>
+      </w:pPr>
+    </w:p>
+    <w:p>
+      <w:pPr>
+        <w:rPr>
+          <w:sz w:val="24"/>
+          <w:szCs w:val="24"/>
+        </w:rPr>
+      </w:pPr>
+      <w:r>
+        <w:rPr>
+          <w:sz w:val="24"/>
+          <w:szCs w:val="24"/>
+        </w:rPr>
+        <w:br w:type="page"/>
+      </w:r>
+    </w:p>
+    <w:p>
+      <w:pPr>
+        <w:jc w:val="both"/>
+        <w:rPr>
+          <w:sz w:val="24"/>
+          <w:szCs w:val="24"/>
+        </w:rPr>
+      </w:pPr>
+    </w:p>
+    <w:p>
+      <w:pPr>
+        <w:jc w:val="both"/>
+        <w:rPr>
+          <w:sz w:val="24"/>
+          <w:szCs w:val="24"/>
+        </w:rPr>
+      </w:pPr>
+    </w:p>
+    <w:p>
+      <w:pPr>
+        <w:jc w:val="both"/>
+        <w:rPr>
+          <w:sz w:val="24"/>
+          <w:szCs w:val="24"/>
+        </w:rPr>
+      </w:pPr>
+    </w:p>
+    <w:p>
+      <w:pPr>
+        <w:jc w:val="both"/>
+        <w:rPr>
+          <w:sz w:val="24"/>
+          <w:szCs w:val="24"/>
+        </w:rPr>
+      </w:pPr>
+      <w:r>
+        <w:rPr>
+          <w:sz w:val="24"/>
+          <w:szCs w:val="24"/>
+        </w:rPr>
+        <w:t xml:space="preserve">The following figure is a result of a Newman-Girvan run on a graph made by </w:t>
+      </w:r>
+      <w:proofErr w:type="spellStart"/>
+      <w:r>
+        <w:rPr>
+          <w:sz w:val="24"/>
+          <w:szCs w:val="24"/>
+        </w:rPr>
+        <w:t>facebook</w:t>
+      </w:r>
+      <w:proofErr w:type="spellEnd"/>
+      <w:r>
+        <w:rPr>
+          <w:sz w:val="24"/>
+          <w:szCs w:val="24"/>
+        </w:rPr>
+        <w:t xml:space="preserve"> anonymized data. There are 100 nodes and several edges represented. </w:t>
+      </w:r>
+    </w:p>
+    <w:p>
+      <w:pPr>
+        <w:jc w:val="both"/>
+        <w:rPr>
+          <w:sz w:val="24"/>
+          <w:szCs w:val="24"/>
+        </w:rPr>
+      </w:pPr>
+    </w:p>
+    <w:p>
+      <w:pPr>
+        <w:jc w:val="both"/>
+        <w:rPr>
+          <w:sz w:val="24"/>
+          <w:szCs w:val="24"/>
+        </w:rPr>
+      </w:pPr>
+      <w:r>
+        <w:rPr>
+          <w:noProof/>
+          <w:sz w:val="24"/>
+          <w:szCs w:val="24"/>
+        </w:rPr>
         <w:drawing>
           <wp:inline distT="0" distB="0" distL="0" distR="0" wp14:anchorId="0B5A0D95" wp14:editId="47BE50AF">
             <wp:extent cx="4884420" cy="3703320"/>
@@ -908,7 +2719,7 @@
                     </pic:cNvPicPr>
                   </pic:nvPicPr>
                   <pic:blipFill>
-                    <a:blip r:embed="rId6">
+                    <a:blip r:embed="rId12">
                       <a:extLst>
                         <a:ext uri="{28A0092B-C50C-407E-A947-70E740481C1C}">
                           <a14:useLocalDpi xmlns:a14="http://schemas.microsoft.com/office/drawing/2010/main" val="0"/>
@@ -942,154 +2753,25 @@
     </w:p>
     <w:p>
       <w:pPr>
-        <w:jc w:val="center"/>
-        <w:rPr>
-          <w:sz w:val="24"/>
-          <w:szCs w:val="24"/>
-        </w:rPr>
-      </w:pPr>
-    </w:p>
-    <w:p>
-      <w:pPr>
-        <w:jc w:val="both"/>
-        <w:rPr>
-          <w:sz w:val="24"/>
-          <w:szCs w:val="24"/>
-        </w:rPr>
-      </w:pPr>
-      <w:r>
-        <w:rPr>
-          <w:sz w:val="24"/>
-          <w:szCs w:val="24"/>
-        </w:rPr>
-        <w:t xml:space="preserve">Finding cliques is an important corner of the community </w:t>
-      </w:r>
-      <w:r>
-        <w:rPr>
-          <w:sz w:val="24"/>
-          <w:szCs w:val="24"/>
-        </w:rPr>
-        <w:t>detection</w:t>
-      </w:r>
-      <w:r>
-        <w:rPr>
-          <w:sz w:val="24"/>
-          <w:szCs w:val="24"/>
-        </w:rPr>
-        <w:t xml:space="preserve"> problem, but there is an implementation of it based on </w:t>
-      </w:r>
-      <w:r>
-        <w:rPr>
-          <w:sz w:val="24"/>
-          <w:szCs w:val="24"/>
-        </w:rPr>
-        <w:t>the</w:t>
-      </w:r>
-      <w:r>
-        <w:rPr>
-          <w:sz w:val="24"/>
-          <w:szCs w:val="24"/>
-        </w:rPr>
-        <w:t xml:space="preserve"> </w:t>
-      </w:r>
-      <w:r>
-        <w:rPr>
-          <w:sz w:val="24"/>
-          <w:szCs w:val="24"/>
-        </w:rPr>
-        <w:t>Bron–Kerbosch</w:t>
-      </w:r>
-      <w:r>
-        <w:rPr>
-          <w:sz w:val="24"/>
-          <w:szCs w:val="24"/>
-        </w:rPr>
-        <w:t xml:space="preserve"> solution. The result was the following.</w:t>
-      </w:r>
-    </w:p>
-    <w:p>
-      <w:pPr>
-        <w:jc w:val="both"/>
-        <w:rPr>
-          <w:sz w:val="24"/>
-          <w:szCs w:val="24"/>
-        </w:rPr>
-      </w:pPr>
-    </w:p>
-    <w:p>
-      <w:pPr>
-        <w:jc w:val="center"/>
-        <w:rPr>
-          <w:sz w:val="24"/>
-          <w:szCs w:val="24"/>
-        </w:rPr>
-      </w:pPr>
-      <w:r>
-        <w:rPr>
-          <w:noProof/>
-          <w:sz w:val="24"/>
-          <w:szCs w:val="24"/>
-        </w:rPr>
-        <w:drawing>
-          <wp:inline distT="0" distB="0" distL="0" distR="0" wp14:anchorId="549BE857" wp14:editId="490635AD">
-            <wp:extent cx="5760720" cy="2876550"/>
-            <wp:effectExtent l="0" t="0" r="0" b="0"/>
-            <wp:docPr id="2" name="Kép 2"/>
-            <wp:cNvGraphicFramePr>
-              <a:graphicFrameLocks xmlns:a="http://schemas.openxmlformats.org/drawingml/2006/main" noChangeAspect="1"/>
-            </wp:cNvGraphicFramePr>
-            <a:graphic xmlns:a="http://schemas.openxmlformats.org/drawingml/2006/main">
-              <a:graphicData uri="http://schemas.openxmlformats.org/drawingml/2006/picture">
-                <pic:pic xmlns:pic="http://schemas.openxmlformats.org/drawingml/2006/picture">
-                  <pic:nvPicPr>
-                    <pic:cNvPr id="1" name=""/>
-                    <pic:cNvPicPr/>
-                  </pic:nvPicPr>
-                  <pic:blipFill>
-                    <a:blip r:embed="rId7"/>
-                    <a:stretch>
-                      <a:fillRect/>
-                    </a:stretch>
-                  </pic:blipFill>
-                  <pic:spPr>
-                    <a:xfrm>
-                      <a:off x="0" y="0"/>
-                      <a:ext cx="5760720" cy="2876550"/>
-                    </a:xfrm>
-                    <a:prstGeom prst="rect">
-                      <a:avLst/>
-                    </a:prstGeom>
-                  </pic:spPr>
-                </pic:pic>
-              </a:graphicData>
-            </a:graphic>
-          </wp:inline>
-        </w:drawing>
-      </w:r>
-    </w:p>
-    <w:p>
-      <w:pPr>
-        <w:jc w:val="both"/>
-        <w:rPr>
-          <w:sz w:val="24"/>
-          <w:szCs w:val="24"/>
-        </w:rPr>
-      </w:pPr>
-    </w:p>
-    <w:p>
-      <w:pPr>
-        <w:jc w:val="both"/>
-        <w:rPr>
-          <w:sz w:val="24"/>
-          <w:szCs w:val="24"/>
-        </w:rPr>
-      </w:pPr>
-      <w:r>
-        <w:rPr>
-          <w:sz w:val="24"/>
-          <w:szCs w:val="24"/>
-        </w:rPr>
-        <w:t>It is important to determine the size of the cliques should be detected. For example a clique with size 3 has lower importance than 5 or above.</w:t>
+        <w:rPr>
+          <w:sz w:val="24"/>
+          <w:szCs w:val="24"/>
+        </w:rPr>
+      </w:pPr>
+    </w:p>
+    <w:p>
+      <w:pPr>
+        <w:rPr>
+          <w:sz w:val="24"/>
+          <w:szCs w:val="24"/>
+        </w:rPr>
+      </w:pPr>
+      <w:r>
+        <w:rPr>
+          <w:sz w:val="24"/>
+          <w:szCs w:val="24"/>
+        </w:rPr>
+        <w:br w:type="page"/>
       </w:r>
     </w:p>
     <w:p>
@@ -1108,6 +2790,15 @@
         <w:lastRenderedPageBreak/>
         <w:t>Transaction graphs:</w:t>
       </w:r>
+    </w:p>
+    <w:p>
+      <w:pPr>
+        <w:jc w:val="both"/>
+        <w:rPr>
+          <w:sz w:val="24"/>
+          <w:szCs w:val="24"/>
+        </w:rPr>
+      </w:pPr>
     </w:p>
     <w:p>
       <w:pPr>
@@ -1139,7 +2830,7 @@
                     </pic:cNvPicPr>
                   </pic:nvPicPr>
                   <pic:blipFill>
-                    <a:blip r:embed="rId8">
+                    <a:blip r:embed="rId13">
                       <a:extLst>
                         <a:ext uri="{28A0092B-C50C-407E-A947-70E740481C1C}">
                           <a14:useLocalDpi xmlns:a14="http://schemas.microsoft.com/office/drawing/2010/main" val="0"/>
@@ -1182,12 +2873,44 @@
     </w:p>
     <w:p>
       <w:pPr>
-        <w:jc w:val="both"/>
-        <w:rPr>
-          <w:sz w:val="24"/>
-          <w:szCs w:val="24"/>
-        </w:rPr>
-      </w:pPr>
+        <w:rPr>
+          <w:sz w:val="24"/>
+          <w:szCs w:val="24"/>
+        </w:rPr>
+      </w:pPr>
+      <w:r>
+        <w:rPr>
+          <w:sz w:val="24"/>
+          <w:szCs w:val="24"/>
+        </w:rPr>
+        <w:br w:type="page"/>
+      </w:r>
+    </w:p>
+    <w:p>
+      <w:pPr>
+        <w:jc w:val="both"/>
+        <w:rPr>
+          <w:sz w:val="24"/>
+          <w:szCs w:val="24"/>
+        </w:rPr>
+      </w:pPr>
+      <w:proofErr w:type="spellStart"/>
+      <w:r>
+        <w:rPr>
+          <w:sz w:val="24"/>
+          <w:szCs w:val="24"/>
+        </w:rPr>
+        <w:lastRenderedPageBreak/>
+        <w:t>Matek</w:t>
+      </w:r>
+      <w:proofErr w:type="spellEnd"/>
+      <w:r>
+        <w:rPr>
+          <w:sz w:val="24"/>
+          <w:szCs w:val="24"/>
+        </w:rPr>
+        <w:t>!</w:t>
+      </w:r>
     </w:p>
     <w:p>
       <w:pPr>
@@ -1218,6 +2941,22 @@
           <w:sz w:val="24"/>
           <w:szCs w:val="24"/>
         </w:rPr>
+        <w:t>Patterns!</w:t>
+      </w:r>
+    </w:p>
+    <w:p>
+      <w:pPr>
+        <w:jc w:val="both"/>
+        <w:rPr>
+          <w:sz w:val="24"/>
+          <w:szCs w:val="24"/>
+        </w:rPr>
+      </w:pPr>
+      <w:r>
+        <w:rPr>
+          <w:sz w:val="24"/>
+          <w:szCs w:val="24"/>
+        </w:rPr>
         <w:t>Efficiency, solutions, etc.</w:t>
       </w:r>
     </w:p>
@@ -1277,34 +3016,98 @@
           <w:sz w:val="24"/>
           <w:szCs w:val="24"/>
         </w:rPr>
-        <w:t>Make a ui to represent small graphs, but the software should provide opportunity to manually color graph nodes, modify the location of the nodes.</w:t>
-      </w:r>
-    </w:p>
-    <w:p>
-      <w:pPr>
-        <w:jc w:val="both"/>
-        <w:rPr>
-          <w:sz w:val="24"/>
-          <w:szCs w:val="24"/>
-        </w:rPr>
-      </w:pPr>
-      <w:r>
-        <w:rPr>
-          <w:sz w:val="24"/>
-          <w:szCs w:val="24"/>
-        </w:rPr>
-        <w:t>This solution is scalable and modularized which makes further implementation more easier. The code and be found in the github repository liked below:</w:t>
-      </w:r>
-    </w:p>
-    <w:p>
-      <w:pPr>
-        <w:jc w:val="both"/>
-        <w:rPr>
-          <w:sz w:val="24"/>
-          <w:szCs w:val="24"/>
-        </w:rPr>
-      </w:pPr>
-      <w:hyperlink r:id="rId9" w:history="1">
+        <w:t xml:space="preserve">Make a </w:t>
+      </w:r>
+      <w:proofErr w:type="spellStart"/>
+      <w:r>
+        <w:rPr>
+          <w:sz w:val="24"/>
+          <w:szCs w:val="24"/>
+        </w:rPr>
+        <w:t>ui</w:t>
+      </w:r>
+      <w:proofErr w:type="spellEnd"/>
+      <w:r>
+        <w:rPr>
+          <w:sz w:val="24"/>
+          <w:szCs w:val="24"/>
+        </w:rPr>
+        <w:t xml:space="preserve"> to represent small graphs, but the software should provide opportunity to manually </w:t>
+      </w:r>
+      <w:proofErr w:type="spellStart"/>
+      <w:r>
+        <w:rPr>
+          <w:sz w:val="24"/>
+          <w:szCs w:val="24"/>
+        </w:rPr>
+        <w:t>color</w:t>
+      </w:r>
+      <w:proofErr w:type="spellEnd"/>
+      <w:r>
+        <w:rPr>
+          <w:sz w:val="24"/>
+          <w:szCs w:val="24"/>
+        </w:rPr>
+        <w:t xml:space="preserve"> graph nodes, modify the location of the nodes.</w:t>
+      </w:r>
+    </w:p>
+    <w:p>
+      <w:pPr>
+        <w:jc w:val="both"/>
+        <w:rPr>
+          <w:sz w:val="24"/>
+          <w:szCs w:val="24"/>
+        </w:rPr>
+      </w:pPr>
+      <w:r>
+        <w:rPr>
+          <w:sz w:val="24"/>
+          <w:szCs w:val="24"/>
+        </w:rPr>
+        <w:t xml:space="preserve">This solution is scalable and modularized which makes further implementation </w:t>
+      </w:r>
+      <w:proofErr w:type="gramStart"/>
+      <w:r>
+        <w:rPr>
+          <w:sz w:val="24"/>
+          <w:szCs w:val="24"/>
+        </w:rPr>
+        <w:t>more easier</w:t>
+      </w:r>
+      <w:proofErr w:type="gramEnd"/>
+      <w:r>
+        <w:rPr>
+          <w:sz w:val="24"/>
+          <w:szCs w:val="24"/>
+        </w:rPr>
+        <w:t xml:space="preserve">. The code and be found in the </w:t>
+      </w:r>
+      <w:proofErr w:type="spellStart"/>
+      <w:r>
+        <w:rPr>
+          <w:sz w:val="24"/>
+          <w:szCs w:val="24"/>
+        </w:rPr>
+        <w:t>github</w:t>
+      </w:r>
+      <w:proofErr w:type="spellEnd"/>
+      <w:r>
+        <w:rPr>
+          <w:sz w:val="24"/>
+          <w:szCs w:val="24"/>
+        </w:rPr>
+        <w:t xml:space="preserve"> repository liked below:</w:t>
+      </w:r>
+    </w:p>
+    <w:p>
+      <w:pPr>
+        <w:jc w:val="both"/>
+        <w:rPr>
+          <w:sz w:val="24"/>
+          <w:szCs w:val="24"/>
+        </w:rPr>
+      </w:pPr>
+      <w:hyperlink r:id="rId14" w:history="1">
         <w:r>
           <w:rPr>
             <w:rStyle w:val="Hiperhivatkozs"/>
@@ -1323,6 +3126,476 @@
           <w:szCs w:val="24"/>
         </w:rPr>
       </w:pPr>
+    </w:p>
+    <w:p>
+      <w:pPr>
+        <w:jc w:val="both"/>
+        <w:rPr>
+          <w:sz w:val="24"/>
+          <w:szCs w:val="24"/>
+        </w:rPr>
+      </w:pPr>
+      <w:r>
+        <w:rPr>
+          <w:sz w:val="24"/>
+          <w:szCs w:val="24"/>
+        </w:rPr>
+        <w:br w:type="page"/>
+      </w:r>
+    </w:p>
+    <w:p>
+      <w:pPr>
+        <w:jc w:val="both"/>
+        <w:rPr>
+          <w:sz w:val="24"/>
+          <w:szCs w:val="24"/>
+        </w:rPr>
+      </w:pPr>
+      <w:r>
+        <w:rPr>
+          <w:sz w:val="24"/>
+          <w:szCs w:val="24"/>
+        </w:rPr>
+        <w:lastRenderedPageBreak/>
+        <w:t>References:</w:t>
+      </w:r>
+    </w:p>
+    <w:p>
+      <w:pPr>
+        <w:jc w:val="both"/>
+        <w:rPr>
+          <w:sz w:val="24"/>
+          <w:szCs w:val="24"/>
+        </w:rPr>
+      </w:pPr>
+    </w:p>
+    <w:p>
+      <w:pPr>
+        <w:jc w:val="both"/>
+        <w:rPr>
+          <w:sz w:val="24"/>
+          <w:szCs w:val="24"/>
+        </w:rPr>
+      </w:pPr>
+      <w:r>
+        <w:rPr>
+          <w:sz w:val="24"/>
+          <w:szCs w:val="24"/>
+        </w:rPr>
+        <w:t xml:space="preserve">[1] </w:t>
+      </w:r>
+      <w:hyperlink r:id="rId15" w:history="1">
+        <w:r>
+          <w:rPr>
+            <w:rStyle w:val="Hiperhivatkozs"/>
+            <w:sz w:val="24"/>
+            <w:szCs w:val="24"/>
+          </w:rPr>
+          <w:t>https://snap.stanford.edu/</w:t>
+        </w:r>
+      </w:hyperlink>
+    </w:p>
+    <w:p>
+      <w:pPr>
+        <w:jc w:val="both"/>
+        <w:rPr>
+          <w:sz w:val="24"/>
+          <w:szCs w:val="24"/>
+        </w:rPr>
+      </w:pPr>
+      <w:r>
+        <w:rPr>
+          <w:sz w:val="24"/>
+          <w:szCs w:val="24"/>
+        </w:rPr>
+        <w:t xml:space="preserve">[2] </w:t>
+      </w:r>
+      <w:r>
+        <w:rPr>
+          <w:sz w:val="24"/>
+          <w:szCs w:val="24"/>
+        </w:rPr>
+        <w:t xml:space="preserve">Usha Nandini Raghavan, </w:t>
+      </w:r>
+      <w:proofErr w:type="spellStart"/>
+      <w:r>
+        <w:rPr>
+          <w:sz w:val="24"/>
+          <w:szCs w:val="24"/>
+        </w:rPr>
+        <w:t>R</w:t>
+      </w:r>
+      <w:r>
+        <w:rPr>
+          <w:sz w:val="24"/>
+          <w:szCs w:val="24"/>
+        </w:rPr>
+        <w:t>é</w:t>
+      </w:r>
+      <w:r>
+        <w:rPr>
+          <w:sz w:val="24"/>
+          <w:szCs w:val="24"/>
+        </w:rPr>
+        <w:t>ka</w:t>
+      </w:r>
+      <w:proofErr w:type="spellEnd"/>
+      <w:r>
+        <w:rPr>
+          <w:sz w:val="24"/>
+          <w:szCs w:val="24"/>
+        </w:rPr>
+        <w:t xml:space="preserve"> Albert and </w:t>
+      </w:r>
+      <w:proofErr w:type="spellStart"/>
+      <w:r>
+        <w:rPr>
+          <w:sz w:val="24"/>
+          <w:szCs w:val="24"/>
+        </w:rPr>
+        <w:t>Soundar</w:t>
+      </w:r>
+      <w:proofErr w:type="spellEnd"/>
+      <w:r>
+        <w:rPr>
+          <w:sz w:val="24"/>
+          <w:szCs w:val="24"/>
+        </w:rPr>
+        <w:t xml:space="preserve"> Kumara</w:t>
+      </w:r>
+      <w:r>
+        <w:rPr>
+          <w:sz w:val="24"/>
+          <w:szCs w:val="24"/>
+        </w:rPr>
+        <w:t xml:space="preserve">, 2007, </w:t>
+      </w:r>
+      <w:r>
+        <w:rPr>
+          <w:sz w:val="24"/>
+          <w:szCs w:val="24"/>
+        </w:rPr>
+        <w:t>Near linear time algorithm to detect community structures in large-scale networks</w:t>
+      </w:r>
+    </w:p>
+    <w:p>
+      <w:pPr>
+        <w:jc w:val="both"/>
+        <w:rPr>
+          <w:sz w:val="24"/>
+          <w:szCs w:val="24"/>
+        </w:rPr>
+      </w:pPr>
+      <w:r>
+        <w:rPr>
+          <w:sz w:val="24"/>
+          <w:szCs w:val="24"/>
+        </w:rPr>
+        <w:t>[3]</w:t>
+      </w:r>
+      <w:r>
+        <w:rPr>
+          <w:sz w:val="24"/>
+          <w:szCs w:val="24"/>
+        </w:rPr>
+        <w:t xml:space="preserve"> </w:t>
+      </w:r>
+      <w:hyperlink r:id="rId16" w:history="1">
+        <w:r>
+          <w:rPr>
+            <w:rStyle w:val="Hiperhivatkozs"/>
+            <w:sz w:val="24"/>
+            <w:szCs w:val="24"/>
+          </w:rPr>
+          <w:t>https://networkx.org/</w:t>
+        </w:r>
+      </w:hyperlink>
+    </w:p>
+    <w:p>
+      <w:pPr>
+        <w:jc w:val="both"/>
+        <w:rPr>
+          <w:sz w:val="24"/>
+          <w:szCs w:val="24"/>
+        </w:rPr>
+      </w:pPr>
+      <w:r>
+        <w:rPr>
+          <w:sz w:val="24"/>
+          <w:szCs w:val="24"/>
+        </w:rPr>
+        <w:t xml:space="preserve">[4] </w:t>
+      </w:r>
+      <w:hyperlink r:id="rId17" w:history="1">
+        <w:r>
+          <w:rPr>
+            <w:rStyle w:val="Hiperhivatkozs"/>
+            <w:sz w:val="24"/>
+            <w:szCs w:val="24"/>
+          </w:rPr>
+          <w:t>https://github.com/guyallard/markov_clustering</w:t>
+        </w:r>
+      </w:hyperlink>
+    </w:p>
+    <w:p>
+      <w:pPr>
+        <w:jc w:val="both"/>
+        <w:rPr>
+          <w:sz w:val="24"/>
+          <w:szCs w:val="24"/>
+        </w:rPr>
+      </w:pPr>
+      <w:r>
+        <w:rPr>
+          <w:sz w:val="24"/>
+          <w:szCs w:val="24"/>
+        </w:rPr>
+        <w:t xml:space="preserve">[5] </w:t>
+      </w:r>
+      <w:r>
+        <w:rPr>
+          <w:sz w:val="24"/>
+          <w:szCs w:val="24"/>
+        </w:rPr>
+        <w:t>Zachary, W. W.</w:t>
+      </w:r>
+      <w:r>
+        <w:rPr>
+          <w:sz w:val="24"/>
+          <w:szCs w:val="24"/>
+        </w:rPr>
+        <w:t xml:space="preserve">, </w:t>
+      </w:r>
+      <w:r>
+        <w:rPr>
+          <w:sz w:val="24"/>
+          <w:szCs w:val="24"/>
+        </w:rPr>
+        <w:t>1977</w:t>
+      </w:r>
+      <w:r>
+        <w:rPr>
+          <w:sz w:val="24"/>
+          <w:szCs w:val="24"/>
+        </w:rPr>
+        <w:t>,</w:t>
+      </w:r>
+      <w:r>
+        <w:rPr>
+          <w:sz w:val="24"/>
+          <w:szCs w:val="24"/>
+        </w:rPr>
+        <w:t xml:space="preserve"> An Information Flow Model for Conflict and Fission in Small Groups</w:t>
+      </w:r>
+    </w:p>
+    <w:p>
+      <w:pPr>
+        <w:jc w:val="both"/>
+        <w:rPr>
+          <w:sz w:val="24"/>
+          <w:szCs w:val="24"/>
+        </w:rPr>
+      </w:pPr>
+      <w:r>
+        <w:rPr>
+          <w:sz w:val="24"/>
+          <w:szCs w:val="24"/>
+        </w:rPr>
+        <w:t xml:space="preserve">[6] </w:t>
+      </w:r>
+      <w:proofErr w:type="spellStart"/>
+      <w:r>
+        <w:rPr>
+          <w:sz w:val="24"/>
+          <w:szCs w:val="24"/>
+        </w:rPr>
+        <w:t>Bron</w:t>
+      </w:r>
+      <w:proofErr w:type="spellEnd"/>
+      <w:r>
+        <w:rPr>
+          <w:sz w:val="24"/>
+          <w:szCs w:val="24"/>
+        </w:rPr>
+        <w:t xml:space="preserve">, C. and </w:t>
+      </w:r>
+      <w:proofErr w:type="spellStart"/>
+      <w:r>
+        <w:rPr>
+          <w:sz w:val="24"/>
+          <w:szCs w:val="24"/>
+        </w:rPr>
+        <w:t>Kerbosch</w:t>
+      </w:r>
+      <w:proofErr w:type="spellEnd"/>
+      <w:r>
+        <w:rPr>
+          <w:sz w:val="24"/>
+          <w:szCs w:val="24"/>
+        </w:rPr>
+        <w:t>, J</w:t>
+      </w:r>
+      <w:r>
+        <w:rPr>
+          <w:sz w:val="24"/>
+          <w:szCs w:val="24"/>
+        </w:rPr>
+        <w:t xml:space="preserve">, 1973, </w:t>
+      </w:r>
+      <w:r>
+        <w:rPr>
+          <w:sz w:val="24"/>
+          <w:szCs w:val="24"/>
+        </w:rPr>
+        <w:t>Algorithm 457: finding all cliques of an undirected graph</w:t>
+      </w:r>
+    </w:p>
+    <w:p>
+      <w:pPr>
+        <w:jc w:val="both"/>
+        <w:rPr>
+          <w:sz w:val="24"/>
+          <w:szCs w:val="24"/>
+        </w:rPr>
+      </w:pPr>
+      <w:r>
+        <w:rPr>
+          <w:sz w:val="24"/>
+          <w:szCs w:val="24"/>
+        </w:rPr>
+        <w:t xml:space="preserve">[7] </w:t>
+      </w:r>
+      <w:proofErr w:type="spellStart"/>
+      <w:r>
+        <w:rPr>
+          <w:sz w:val="24"/>
+          <w:szCs w:val="24"/>
+        </w:rPr>
+        <w:t>Etsuji</w:t>
+      </w:r>
+      <w:proofErr w:type="spellEnd"/>
+      <w:r>
+        <w:rPr>
+          <w:sz w:val="24"/>
+          <w:szCs w:val="24"/>
+        </w:rPr>
+        <w:t xml:space="preserve"> Tomita, Akira Tanaka, </w:t>
+      </w:r>
+      <w:proofErr w:type="spellStart"/>
+      <w:r>
+        <w:rPr>
+          <w:sz w:val="24"/>
+          <w:szCs w:val="24"/>
+        </w:rPr>
+        <w:t>Haruhisa</w:t>
+      </w:r>
+      <w:proofErr w:type="spellEnd"/>
+      <w:r>
+        <w:rPr>
+          <w:sz w:val="24"/>
+          <w:szCs w:val="24"/>
+        </w:rPr>
+        <w:t xml:space="preserve"> Takahashi, </w:t>
+      </w:r>
+      <w:r>
+        <w:rPr>
+          <w:sz w:val="24"/>
+          <w:szCs w:val="24"/>
+        </w:rPr>
+        <w:t xml:space="preserve">2006, </w:t>
+      </w:r>
+      <w:r>
+        <w:rPr>
+          <w:sz w:val="24"/>
+          <w:szCs w:val="24"/>
+        </w:rPr>
+        <w:t>The worst-case time complexity for generating all maximal cliques and computational experiments</w:t>
+      </w:r>
+    </w:p>
+    <w:p>
+      <w:pPr>
+        <w:jc w:val="both"/>
+        <w:rPr>
+          <w:sz w:val="24"/>
+          <w:szCs w:val="24"/>
+        </w:rPr>
+      </w:pPr>
+      <w:r>
+        <w:rPr>
+          <w:sz w:val="24"/>
+          <w:szCs w:val="24"/>
+        </w:rPr>
+        <w:t xml:space="preserve">[8] </w:t>
+      </w:r>
+      <w:r>
+        <w:rPr>
+          <w:sz w:val="24"/>
+          <w:szCs w:val="24"/>
+        </w:rPr>
+        <w:t xml:space="preserve">F. </w:t>
+      </w:r>
+      <w:proofErr w:type="spellStart"/>
+      <w:r>
+        <w:rPr>
+          <w:sz w:val="24"/>
+          <w:szCs w:val="24"/>
+        </w:rPr>
+        <w:t>Cazals</w:t>
+      </w:r>
+      <w:proofErr w:type="spellEnd"/>
+      <w:r>
+        <w:rPr>
+          <w:sz w:val="24"/>
+          <w:szCs w:val="24"/>
+        </w:rPr>
+        <w:t xml:space="preserve">, C. </w:t>
+      </w:r>
+      <w:proofErr w:type="spellStart"/>
+      <w:r>
+        <w:rPr>
+          <w:sz w:val="24"/>
+          <w:szCs w:val="24"/>
+        </w:rPr>
+        <w:t>Karande</w:t>
+      </w:r>
+      <w:proofErr w:type="spellEnd"/>
+      <w:r>
+        <w:rPr>
+          <w:sz w:val="24"/>
+          <w:szCs w:val="24"/>
+        </w:rPr>
+        <w:t xml:space="preserve">, </w:t>
+      </w:r>
+      <w:r>
+        <w:rPr>
+          <w:sz w:val="24"/>
+          <w:szCs w:val="24"/>
+        </w:rPr>
+        <w:t xml:space="preserve">2008, </w:t>
+      </w:r>
+      <w:r>
+        <w:rPr>
+          <w:sz w:val="24"/>
+          <w:szCs w:val="24"/>
+        </w:rPr>
+        <w:t>A note on the problem of reporting maximal cliques</w:t>
+      </w:r>
+    </w:p>
+    <w:p>
+      <w:pPr>
+        <w:jc w:val="both"/>
+        <w:rPr>
+          <w:sz w:val="24"/>
+          <w:szCs w:val="24"/>
+        </w:rPr>
+      </w:pPr>
+      <w:r>
+        <w:rPr>
+          <w:sz w:val="24"/>
+          <w:szCs w:val="24"/>
+        </w:rPr>
+        <w:t>[9]</w:t>
+      </w:r>
     </w:p>
     <w:sectPr>
       <w:pgSz w:w="11906" w:h="16838"/>
@@ -2006,6 +4279,25 @@
       <w:shd w:val="clear" w:color="auto" w:fill="E1DFDD"/>
     </w:rPr>
   </w:style>
+  <w:style w:type="paragraph" w:styleId="Kpalrs">
+    <w:name w:val="caption"/>
+    <w:basedOn w:val="Norml"/>
+    <w:next w:val="Norml"/>
+    <w:uiPriority w:val="35"/>
+    <w:unhideWhenUsed/>
+    <w:qFormat/>
+    <w:rsid w:val="0097498B"/>
+    <w:pPr>
+      <w:spacing w:after="200" w:line="240" w:lineRule="auto"/>
+    </w:pPr>
+    <w:rPr>
+      <w:i/>
+      <w:iCs/>
+      <w:color w:val="44546A" w:themeColor="text2"/>
+      <w:sz w:val="18"/>
+      <w:szCs w:val="18"/>
+    </w:rPr>
+  </w:style>
 </w:styles>
 </file>
 

</xml_diff>

<commit_message>
Refactor iterated ng algo, calculate modularity, add facebook and otp modularity articles to thesis
</commit_message>
<xml_diff>
--- a/thesis.docx
+++ b/thesis.docx
@@ -146,23 +146,7 @@
           <w:sz w:val="24"/>
           <w:szCs w:val="24"/>
         </w:rPr>
-        <w:t xml:space="preserve">World Wide Web, blogging platforms, instant messaging and Facebook can be characterized by the interplay between rich information content, the millions of individuals and organizations who create and use it, and the technology that supports it. This thesis will cover recent research on the structure and analysis of large social and transaction networks and on models and algorithms that abstract their basic properties. Unusual ways have been explored how to practically </w:t>
-      </w:r>
-      <w:proofErr w:type="spellStart"/>
-      <w:r>
-        <w:rPr>
-          <w:sz w:val="24"/>
-          <w:szCs w:val="24"/>
-        </w:rPr>
-        <w:t>analyze</w:t>
-      </w:r>
-      <w:proofErr w:type="spellEnd"/>
-      <w:r>
-        <w:rPr>
-          <w:sz w:val="24"/>
-          <w:szCs w:val="24"/>
-        </w:rPr>
-        <w:t xml:space="preserve"> large scale network data and how to reason about it through models for network structure. Topics include methods for network community detection, their connection with transactional graphs.</w:t>
+        <w:t>World Wide Web, blogging platforms, instant messaging and Facebook can be characterized by the interplay between rich information content, the millions of individuals and organizations who create and use it, and the technology that supports it. This thesis will cover recent research on the structure and analysis of large social and transaction networks and on models and algorithms that abstract their basic properties. Unusual ways have been explored how to practically analyze large scale network data and how to reason about it through models for network structure. Topics include methods for network community detection, their connection with transactional graphs.</w:t>
       </w:r>
       <w:r>
         <w:rPr>
@@ -744,17 +728,8 @@
           <w:sz w:val="24"/>
           <w:szCs w:val="24"/>
         </w:rPr>
-        <w:t xml:space="preserve"> </w:t>
-      </w:r>
-      <w:proofErr w:type="spellStart"/>
-      <w:r>
-        <w:rPr>
-          <w:sz w:val="24"/>
-          <w:szCs w:val="24"/>
-        </w:rPr>
-        <w:t>wikipedia</w:t>
-      </w:r>
-      <w:proofErr w:type="spellEnd"/>
+        <w:t xml:space="preserve"> wikipedia</w:t>
+      </w:r>
     </w:p>
     <w:p>
       <w:pPr>
@@ -801,87 +776,23 @@
           <w:sz w:val="24"/>
           <w:szCs w:val="24"/>
         </w:rPr>
-        <w:t xml:space="preserve">Most versions of the clique problem are hard. The clique decision problem is NP-complete (one of Karp's 21 NP-complete problems). The problem of finding the maximum clique is both fixed-parameter intractable and hard to approximate. </w:t>
-      </w:r>
-      <w:proofErr w:type="gramStart"/>
-      <w:r>
-        <w:rPr>
-          <w:sz w:val="24"/>
-          <w:szCs w:val="24"/>
-        </w:rPr>
-        <w:t>And,</w:t>
-      </w:r>
-      <w:proofErr w:type="gramEnd"/>
-      <w:r>
-        <w:rPr>
-          <w:sz w:val="24"/>
-          <w:szCs w:val="24"/>
-        </w:rPr>
-        <w:t xml:space="preserve"> listing all maximal cliques may require exponential time as there exist graphs with exponentially many maximal cliques. Therefore, much of the theory about the clique problem is devoted to identifying special types of </w:t>
-      </w:r>
-      <w:proofErr w:type="gramStart"/>
-      <w:r>
-        <w:rPr>
-          <w:sz w:val="24"/>
-          <w:szCs w:val="24"/>
-        </w:rPr>
-        <w:t>graph</w:t>
-      </w:r>
-      <w:proofErr w:type="gramEnd"/>
-      <w:r>
-        <w:rPr>
-          <w:sz w:val="24"/>
-          <w:szCs w:val="24"/>
-        </w:rPr>
-        <w:t xml:space="preserve"> that admit more efficient algorithms, or to establishing the computational difficulty of the general problem in various models of computation.</w:t>
-      </w:r>
-    </w:p>
-    <w:p>
-      <w:pPr>
-        <w:jc w:val="both"/>
-        <w:rPr>
-          <w:sz w:val="24"/>
-          <w:szCs w:val="24"/>
-        </w:rPr>
-      </w:pPr>
-      <w:r>
-        <w:rPr>
-          <w:sz w:val="24"/>
-          <w:szCs w:val="24"/>
-        </w:rPr>
-        <w:t xml:space="preserve">To find a maximum clique, one can systematically inspect all subsets, but this sort of brute-force search is too time-consuming to be practical for networks comprising more than a few dozen vertices. Although no polynomial time algorithm is known for this problem, more efficient algorithms than the brute-force search are known. For instance, the </w:t>
-      </w:r>
-      <w:proofErr w:type="spellStart"/>
-      <w:r>
-        <w:rPr>
-          <w:sz w:val="24"/>
-          <w:szCs w:val="24"/>
-        </w:rPr>
-        <w:t>Bron</w:t>
-      </w:r>
-      <w:proofErr w:type="spellEnd"/>
-      <w:r>
-        <w:rPr>
-          <w:sz w:val="24"/>
-          <w:szCs w:val="24"/>
-        </w:rPr>
-        <w:t>–</w:t>
-      </w:r>
-      <w:proofErr w:type="spellStart"/>
-      <w:r>
-        <w:rPr>
-          <w:sz w:val="24"/>
-          <w:szCs w:val="24"/>
-        </w:rPr>
-        <w:t>Kerbosch</w:t>
-      </w:r>
-      <w:proofErr w:type="spellEnd"/>
-      <w:r>
-        <w:rPr>
-          <w:sz w:val="24"/>
-          <w:szCs w:val="24"/>
-        </w:rPr>
-        <w:t xml:space="preserve"> algorithm can be used to list all maximal cliques in worst-case optimal time, and it is also possible to list them in polynomial time per clique.</w:t>
+        <w:t>Most versions of the clique problem are hard. The clique decision problem is NP-complete (one of Karp's 21 NP-complete problems). The problem of finding the maximum clique is both fixed-parameter intractable and hard to approximate. And, listing all maximal cliques may require exponential time as there exist graphs with exponentially many maximal cliques. Therefore, much of the theory about the clique problem is devoted to identifying special types of graph that admit more efficient algorithms, or to establishing the computational difficulty of the general problem in various models of computation.</w:t>
+      </w:r>
+    </w:p>
+    <w:p>
+      <w:pPr>
+        <w:jc w:val="both"/>
+        <w:rPr>
+          <w:sz w:val="24"/>
+          <w:szCs w:val="24"/>
+        </w:rPr>
+      </w:pPr>
+      <w:r>
+        <w:rPr>
+          <w:sz w:val="24"/>
+          <w:szCs w:val="24"/>
+        </w:rPr>
+        <w:t>To find a maximum clique, one can systematically inspect all subsets, but this sort of brute-force search is too time-consuming to be practical for networks comprising more than a few dozen vertices. Although no polynomial time algorithm is known for this problem, more efficient algorithms than the brute-force search are known. For instance, the Bron–Kerbosch algorithm can be used to list all maximal cliques in worst-case optimal time, and it is also possible to list them in polynomial time per clique.</w:t>
       </w:r>
     </w:p>
     <w:p>
@@ -993,7 +904,6 @@
           <w:szCs w:val="24"/>
         </w:rPr>
       </w:pPr>
-      <w:proofErr w:type="spellStart"/>
       <w:r>
         <w:rPr>
           <w:sz w:val="24"/>
@@ -1001,7 +911,6 @@
         </w:rPr>
         <w:t>Iwiw</w:t>
       </w:r>
-      <w:proofErr w:type="spellEnd"/>
     </w:p>
     <w:p>
       <w:pPr>
@@ -1099,21 +1008,12 @@
           <w:szCs w:val="24"/>
         </w:rPr>
       </w:pPr>
-      <w:proofErr w:type="spellStart"/>
-      <w:r>
-        <w:rPr>
-          <w:sz w:val="24"/>
-          <w:szCs w:val="24"/>
-        </w:rPr>
-        <w:t>Otp</w:t>
-      </w:r>
-      <w:proofErr w:type="spellEnd"/>
-      <w:r>
-        <w:rPr>
-          <w:sz w:val="24"/>
-          <w:szCs w:val="24"/>
-        </w:rPr>
-        <w:t xml:space="preserve"> transaction graph</w:t>
+      <w:r>
+        <w:rPr>
+          <w:sz w:val="24"/>
+          <w:szCs w:val="24"/>
+        </w:rPr>
+        <w:t>Otp transaction graph</w:t>
       </w:r>
     </w:p>
     <w:p>
@@ -1172,39 +1072,7 @@
           <w:sz w:val="24"/>
           <w:szCs w:val="24"/>
         </w:rPr>
-        <w:t xml:space="preserve">The </w:t>
-      </w:r>
-      <w:proofErr w:type="spellStart"/>
-      <w:r>
-        <w:rPr>
-          <w:sz w:val="24"/>
-          <w:szCs w:val="24"/>
-        </w:rPr>
-        <w:t>networkx</w:t>
-      </w:r>
-      <w:proofErr w:type="spellEnd"/>
-      <w:r>
-        <w:rPr>
-          <w:sz w:val="24"/>
-          <w:szCs w:val="24"/>
-        </w:rPr>
-        <w:t xml:space="preserve"> implementations of the algorithms have been used for the python script. The code of the algorithms can be found in the coloring.py file. The colormap and the coloring logic is self-</w:t>
-      </w:r>
-      <w:proofErr w:type="gramStart"/>
-      <w:r>
-        <w:rPr>
-          <w:sz w:val="24"/>
-          <w:szCs w:val="24"/>
-        </w:rPr>
-        <w:t>implemented</w:t>
-      </w:r>
-      <w:proofErr w:type="gramEnd"/>
-      <w:r>
-        <w:rPr>
-          <w:sz w:val="24"/>
-          <w:szCs w:val="24"/>
-        </w:rPr>
-        <w:t xml:space="preserve"> and it can be found in the Utils.py file. </w:t>
+        <w:t xml:space="preserve">The networkx implementations of the algorithms have been used for the python script. The code of the algorithms can be found in the coloring.py file. The colormap and the coloring logic is self-implemented and it can be found in the Utils.py file. </w:t>
       </w:r>
     </w:p>
     <w:p>
@@ -1227,23 +1095,7 @@
           <w:sz w:val="24"/>
           <w:szCs w:val="24"/>
         </w:rPr>
-        <w:t xml:space="preserve">, but the result is more </w:t>
-      </w:r>
-      <w:proofErr w:type="gramStart"/>
-      <w:r>
-        <w:rPr>
-          <w:sz w:val="24"/>
-          <w:szCs w:val="24"/>
-        </w:rPr>
-        <w:t>accurate</w:t>
-      </w:r>
-      <w:proofErr w:type="gramEnd"/>
-      <w:r>
-        <w:rPr>
-          <w:sz w:val="24"/>
-          <w:szCs w:val="24"/>
-        </w:rPr>
-        <w:t xml:space="preserve"> and all the nodes are classified. </w:t>
+        <w:t xml:space="preserve">, but the result is more accurate and all the nodes are classified. </w:t>
       </w:r>
     </w:p>
     <w:p>
@@ -1373,30 +1225,7 @@
           <w:sz w:val="24"/>
           <w:szCs w:val="24"/>
         </w:rPr>
-        <w:t xml:space="preserve">; members from the other part found a new instructor or gave up karate. Based on collected data Zachary correctly assigned all but one member of the club to the groups they </w:t>
-      </w:r>
-      <w:proofErr w:type="gramStart"/>
-      <w:r>
-        <w:rPr>
-          <w:sz w:val="24"/>
-          <w:szCs w:val="24"/>
-        </w:rPr>
-        <w:t>actually joined</w:t>
-      </w:r>
-      <w:proofErr w:type="gramEnd"/>
-      <w:r>
-        <w:rPr>
-          <w:sz w:val="24"/>
-          <w:szCs w:val="24"/>
-        </w:rPr>
-        <w:t xml:space="preserve"> after the split.</w:t>
-      </w:r>
-      <w:r>
-        <w:rPr>
-          <w:sz w:val="24"/>
-          <w:szCs w:val="24"/>
-        </w:rPr>
-        <w:t xml:space="preserve"> </w:t>
+        <w:t xml:space="preserve">; members from the other part found a new instructor or gave up karate. Based on collected data Zachary correctly assigned all but one member of the club to the groups they actually joined after the split. </w:t>
       </w:r>
       <w:r>
         <w:rPr>
@@ -1503,39 +1332,19 @@
       <w:r>
         <w:t xml:space="preserve">Figure </w:t>
       </w:r>
-      <w:r>
-        <w:fldChar w:fldCharType="begin"/>
-      </w:r>
-      <w:r>
-        <w:instrText xml:space="preserve"> SEQ Figure \* ARABIC </w:instrText>
-      </w:r>
-      <w:r>
-        <w:fldChar w:fldCharType="separate"/>
-      </w:r>
-      <w:r>
-        <w:rPr>
-          <w:noProof/>
-        </w:rPr>
-        <w:t>1</w:t>
-      </w:r>
-      <w:r>
-        <w:fldChar w:fldCharType="end"/>
-      </w:r>
+      <w:fldSimple w:instr=" SEQ Figure \* ARABIC ">
+        <w:r>
+          <w:rPr>
+            <w:noProof/>
+          </w:rPr>
+          <w:t>1</w:t>
+        </w:r>
+      </w:fldSimple>
       <w:r>
         <w:t xml:space="preserve">: </w:t>
       </w:r>
       <w:r>
-        <w:t xml:space="preserve">The </w:t>
-      </w:r>
-      <w:proofErr w:type="spellStart"/>
-      <w:proofErr w:type="gramStart"/>
-      <w:r>
-        <w:t>well known</w:t>
-      </w:r>
-      <w:proofErr w:type="spellEnd"/>
-      <w:proofErr w:type="gramEnd"/>
-      <w:r>
-        <w:t xml:space="preserve"> karate club community is divided into 2 main part due to a conflict of interest.</w:t>
+        <w:t>The well known karate club community is divided into 2 main part due to a conflict of interest.</w:t>
       </w:r>
     </w:p>
     <w:p>
@@ -1843,23 +1652,7 @@
           <w:sz w:val="24"/>
           <w:szCs w:val="24"/>
         </w:rPr>
-        <w:t xml:space="preserve">The MCL algorithm is short for the Markov Cluster Algorithm, a fast and scalable unsupervised cluster algorithm for graphs (also known as networks) based on simulation of (stochastic) flow in graphs. The algorithm was invented/discovered by Stijn van </w:t>
-      </w:r>
-      <w:proofErr w:type="spellStart"/>
-      <w:r>
-        <w:rPr>
-          <w:sz w:val="24"/>
-          <w:szCs w:val="24"/>
-        </w:rPr>
-        <w:t>Dongen</w:t>
-      </w:r>
-      <w:proofErr w:type="spellEnd"/>
-      <w:r>
-        <w:rPr>
-          <w:sz w:val="24"/>
-          <w:szCs w:val="24"/>
-        </w:rPr>
-        <w:t xml:space="preserve"> at the Centre for Mathematics and Computer Science (also known as CWI) in the Netherlands.</w:t>
+        <w:t>The MCL algorithm is short for the Markov Cluster Algorithm, a fast and scalable unsupervised cluster algorithm for graphs (also known as networks) based on simulation of (stochastic) flow in graphs. The algorithm was invented/discovered by Stijn van Dongen at the Centre for Mathematics and Computer Science (also known as CWI) in the Netherlands.</w:t>
       </w:r>
     </w:p>
     <w:p>
@@ -2197,103 +1990,39 @@
           <w:sz w:val="24"/>
           <w:szCs w:val="24"/>
         </w:rPr>
-        <w:t xml:space="preserve">This function accepts a list of nodes and only the maximal cliques containing </w:t>
-      </w:r>
-      <w:proofErr w:type="gramStart"/>
-      <w:r>
-        <w:rPr>
-          <w:sz w:val="24"/>
-          <w:szCs w:val="24"/>
-        </w:rPr>
-        <w:t>all of</w:t>
-      </w:r>
-      <w:proofErr w:type="gramEnd"/>
-      <w:r>
-        <w:rPr>
-          <w:sz w:val="24"/>
-          <w:szCs w:val="24"/>
-        </w:rPr>
-        <w:t xml:space="preserve"> these nodes are returned. It can considerably speed up the running time if some specific cliques are desired.</w:t>
-      </w:r>
-    </w:p>
-    <w:p>
-      <w:pPr>
-        <w:jc w:val="both"/>
-        <w:rPr>
-          <w:sz w:val="24"/>
-          <w:szCs w:val="24"/>
-        </w:rPr>
-      </w:pPr>
-      <w:r>
-        <w:rPr>
-          <w:sz w:val="24"/>
-          <w:szCs w:val="24"/>
-        </w:rPr>
-        <w:t>To obtain a list of all maximal cliques, use list(</w:t>
-      </w:r>
-      <w:proofErr w:type="spellStart"/>
-      <w:r>
-        <w:rPr>
-          <w:sz w:val="24"/>
-          <w:szCs w:val="24"/>
-        </w:rPr>
-        <w:t>find_cliques</w:t>
-      </w:r>
-      <w:proofErr w:type="spellEnd"/>
-      <w:r>
-        <w:rPr>
-          <w:sz w:val="24"/>
-          <w:szCs w:val="24"/>
-        </w:rPr>
-        <w:t>(G)). However, be aware that in the worst-case, the length of this list can be exponential in the number of nodes in the graph. This function avoids storing all cliques in memory by only keeping current candidate node lists in memory during its search.</w:t>
-      </w:r>
-    </w:p>
-    <w:p>
-      <w:pPr>
-        <w:jc w:val="both"/>
-        <w:rPr>
-          <w:sz w:val="24"/>
-          <w:szCs w:val="24"/>
-        </w:rPr>
-      </w:pPr>
-      <w:r>
-        <w:rPr>
-          <w:sz w:val="24"/>
-          <w:szCs w:val="24"/>
-        </w:rPr>
-        <w:t xml:space="preserve">This implementation is based on the algorithm published by </w:t>
-      </w:r>
-      <w:proofErr w:type="spellStart"/>
-      <w:r>
-        <w:rPr>
-          <w:sz w:val="24"/>
-          <w:szCs w:val="24"/>
-        </w:rPr>
-        <w:t>Bron</w:t>
-      </w:r>
-      <w:proofErr w:type="spellEnd"/>
-      <w:r>
-        <w:rPr>
-          <w:sz w:val="24"/>
-          <w:szCs w:val="24"/>
-        </w:rPr>
-        <w:t xml:space="preserve"> and </w:t>
-      </w:r>
-      <w:proofErr w:type="spellStart"/>
-      <w:r>
-        <w:rPr>
-          <w:sz w:val="24"/>
-          <w:szCs w:val="24"/>
-        </w:rPr>
-        <w:t>Kerbosch</w:t>
-      </w:r>
-      <w:proofErr w:type="spellEnd"/>
-      <w:r>
-        <w:rPr>
-          <w:sz w:val="24"/>
-          <w:szCs w:val="24"/>
-        </w:rPr>
-        <w:t xml:space="preserve"> (1973) [</w:t>
+        <w:t>This function accepts a list of nodes and only the maximal cliques containing all of these nodes are returned. It can considerably speed up the running time if some specific cliques are desired.</w:t>
+      </w:r>
+    </w:p>
+    <w:p>
+      <w:pPr>
+        <w:jc w:val="both"/>
+        <w:rPr>
+          <w:sz w:val="24"/>
+          <w:szCs w:val="24"/>
+        </w:rPr>
+      </w:pPr>
+      <w:r>
+        <w:rPr>
+          <w:sz w:val="24"/>
+          <w:szCs w:val="24"/>
+        </w:rPr>
+        <w:t>To obtain a list of all maximal cliques, use list(find_cliques(G)). However, be aware that in the worst-case, the length of this list can be exponential in the number of nodes in the graph. This function avoids storing all cliques in memory by only keeping current candidate node lists in memory during its search.</w:t>
+      </w:r>
+    </w:p>
+    <w:p>
+      <w:pPr>
+        <w:jc w:val="both"/>
+        <w:rPr>
+          <w:sz w:val="24"/>
+          <w:szCs w:val="24"/>
+        </w:rPr>
+      </w:pPr>
+      <w:r>
+        <w:rPr>
+          <w:sz w:val="24"/>
+          <w:szCs w:val="24"/>
+        </w:rPr>
+        <w:t>This implementation is based on the algorithm published by Bron and Kerbosch (1973) [</w:t>
       </w:r>
       <w:r>
         <w:rPr>
@@ -2321,39 +2050,7 @@
           <w:sz w:val="24"/>
           <w:szCs w:val="24"/>
         </w:rPr>
-        <w:t xml:space="preserve">] and discussed in </w:t>
-      </w:r>
-      <w:proofErr w:type="spellStart"/>
-      <w:r>
-        <w:rPr>
-          <w:sz w:val="24"/>
-          <w:szCs w:val="24"/>
-        </w:rPr>
-        <w:t>Cazals</w:t>
-      </w:r>
-      <w:proofErr w:type="spellEnd"/>
-      <w:r>
-        <w:rPr>
-          <w:sz w:val="24"/>
-          <w:szCs w:val="24"/>
-        </w:rPr>
-        <w:t xml:space="preserve"> and </w:t>
-      </w:r>
-      <w:proofErr w:type="spellStart"/>
-      <w:r>
-        <w:rPr>
-          <w:sz w:val="24"/>
-          <w:szCs w:val="24"/>
-        </w:rPr>
-        <w:t>Karande</w:t>
-      </w:r>
-      <w:proofErr w:type="spellEnd"/>
-      <w:r>
-        <w:rPr>
-          <w:sz w:val="24"/>
-          <w:szCs w:val="24"/>
-        </w:rPr>
-        <w:t xml:space="preserve"> (2008) [</w:t>
+        <w:t>] and discussed in Cazals and Karande (2008) [</w:t>
       </w:r>
       <w:r>
         <w:rPr>
@@ -2455,24 +2152,14 @@
       <w:r>
         <w:t xml:space="preserve">Figure </w:t>
       </w:r>
-      <w:r>
-        <w:fldChar w:fldCharType="begin"/>
-      </w:r>
-      <w:r>
-        <w:instrText xml:space="preserve"> SEQ Figure \* ARABIC </w:instrText>
-      </w:r>
-      <w:r>
-        <w:fldChar w:fldCharType="separate"/>
-      </w:r>
-      <w:r>
-        <w:rPr>
-          <w:noProof/>
-        </w:rPr>
-        <w:t>2</w:t>
-      </w:r>
-      <w:r>
-        <w:fldChar w:fldCharType="end"/>
-      </w:r>
+      <w:fldSimple w:instr=" SEQ Figure \* ARABIC ">
+        <w:r>
+          <w:rPr>
+            <w:noProof/>
+          </w:rPr>
+          <w:t>2</w:t>
+        </w:r>
+      </w:fldSimple>
       <w:r>
         <w:t xml:space="preserve"> </w:t>
       </w:r>
@@ -2659,23 +2346,7 @@
           <w:sz w:val="24"/>
           <w:szCs w:val="24"/>
         </w:rPr>
-        <w:t xml:space="preserve">The following figure is a result of a Newman-Girvan run on a graph made by </w:t>
-      </w:r>
-      <w:proofErr w:type="spellStart"/>
-      <w:r>
-        <w:rPr>
-          <w:sz w:val="24"/>
-          <w:szCs w:val="24"/>
-        </w:rPr>
-        <w:t>facebook</w:t>
-      </w:r>
-      <w:proofErr w:type="spellEnd"/>
-      <w:r>
-        <w:rPr>
-          <w:sz w:val="24"/>
-          <w:szCs w:val="24"/>
-        </w:rPr>
-        <w:t xml:space="preserve"> anonymized data. There are 100 nodes and several edges represented. </w:t>
+        <w:t xml:space="preserve">The following figure is a result of a Newman-Girvan run on a graph made by facebook anonymized data. There are 100 nodes and several edges represented. </w:t>
       </w:r>
     </w:p>
     <w:p>
@@ -2894,22 +2565,1756 @@
           <w:szCs w:val="24"/>
         </w:rPr>
       </w:pPr>
-      <w:proofErr w:type="spellStart"/>
       <w:r>
         <w:rPr>
           <w:sz w:val="24"/>
           <w:szCs w:val="24"/>
         </w:rPr>
         <w:lastRenderedPageBreak/>
-        <w:t>Matek</w:t>
-      </w:r>
-      <w:proofErr w:type="spellEnd"/>
-      <w:r>
-        <w:rPr>
-          <w:sz w:val="24"/>
-          <w:szCs w:val="24"/>
-        </w:rPr>
-        <w:t>!</w:t>
+        <w:t>Additional results: Modularities</w:t>
+      </w:r>
+    </w:p>
+    <w:p>
+      <w:pPr>
+        <w:jc w:val="both"/>
+        <w:rPr>
+          <w:sz w:val="24"/>
+          <w:szCs w:val="24"/>
+        </w:rPr>
+      </w:pPr>
+    </w:p>
+    <w:tbl>
+      <w:tblPr>
+        <w:tblStyle w:val="Rcsostblzat"/>
+        <w:tblW w:w="9067" w:type="dxa"/>
+        <w:jc w:val="center"/>
+        <w:tblLook w:val="04A0" w:firstRow="1" w:lastRow="0" w:firstColumn="1" w:lastColumn="0" w:noHBand="0" w:noVBand="1"/>
+      </w:tblPr>
+      <w:tblGrid>
+        <w:gridCol w:w="1458"/>
+        <w:gridCol w:w="1514"/>
+        <w:gridCol w:w="1985"/>
+        <w:gridCol w:w="1701"/>
+        <w:gridCol w:w="2409"/>
+      </w:tblGrid>
+      <w:tr>
+        <w:trPr>
+          <w:jc w:val="center"/>
+        </w:trPr>
+        <w:tc>
+          <w:tcPr>
+            <w:tcW w:w="1458" w:type="dxa"/>
+            <w:vAlign w:val="center"/>
+          </w:tcPr>
+          <w:p>
+            <w:pPr>
+              <w:jc w:val="center"/>
+              <w:rPr>
+                <w:sz w:val="24"/>
+                <w:szCs w:val="24"/>
+              </w:rPr>
+            </w:pPr>
+            <w:r>
+              <w:rPr>
+                <w:sz w:val="24"/>
+                <w:szCs w:val="24"/>
+              </w:rPr>
+              <w:t>Network</w:t>
+            </w:r>
+          </w:p>
+        </w:tc>
+        <w:tc>
+          <w:tcPr>
+            <w:tcW w:w="7609" w:type="dxa"/>
+            <w:gridSpan w:val="4"/>
+            <w:vAlign w:val="center"/>
+          </w:tcPr>
+          <w:p>
+            <w:pPr>
+              <w:jc w:val="center"/>
+              <w:rPr>
+                <w:sz w:val="24"/>
+                <w:szCs w:val="24"/>
+              </w:rPr>
+            </w:pPr>
+            <w:r>
+              <w:rPr>
+                <w:sz w:val="24"/>
+                <w:szCs w:val="24"/>
+              </w:rPr>
+              <w:t>Modularity</w:t>
+            </w:r>
+          </w:p>
+        </w:tc>
+      </w:tr>
+      <w:tr>
+        <w:trPr>
+          <w:jc w:val="center"/>
+        </w:trPr>
+        <w:tc>
+          <w:tcPr>
+            <w:tcW w:w="1458" w:type="dxa"/>
+            <w:vAlign w:val="center"/>
+          </w:tcPr>
+          <w:p>
+            <w:pPr>
+              <w:jc w:val="center"/>
+              <w:rPr>
+                <w:sz w:val="24"/>
+                <w:szCs w:val="24"/>
+              </w:rPr>
+            </w:pPr>
+          </w:p>
+        </w:tc>
+        <w:tc>
+          <w:tcPr>
+            <w:tcW w:w="1514" w:type="dxa"/>
+            <w:vAlign w:val="center"/>
+          </w:tcPr>
+          <w:p>
+            <w:pPr>
+              <w:tabs>
+                <w:tab w:val="left" w:pos="1530"/>
+              </w:tabs>
+              <w:jc w:val="center"/>
+              <w:rPr>
+                <w:sz w:val="24"/>
+                <w:szCs w:val="24"/>
+              </w:rPr>
+            </w:pPr>
+            <w:r>
+              <w:rPr>
+                <w:sz w:val="24"/>
+                <w:szCs w:val="24"/>
+              </w:rPr>
+              <w:t>newman</w:t>
+            </w:r>
+          </w:p>
+        </w:tc>
+        <w:tc>
+          <w:tcPr>
+            <w:tcW w:w="1985" w:type="dxa"/>
+            <w:vAlign w:val="center"/>
+          </w:tcPr>
+          <w:p>
+            <w:pPr>
+              <w:tabs>
+                <w:tab w:val="left" w:pos="1530"/>
+              </w:tabs>
+              <w:jc w:val="center"/>
+              <w:rPr>
+                <w:sz w:val="24"/>
+                <w:szCs w:val="24"/>
+              </w:rPr>
+            </w:pPr>
+            <w:r>
+              <w:rPr>
+                <w:sz w:val="24"/>
+                <w:szCs w:val="24"/>
+              </w:rPr>
+              <w:t>Girvan*</w:t>
+            </w:r>
+          </w:p>
+        </w:tc>
+        <w:tc>
+          <w:tcPr>
+            <w:tcW w:w="1701" w:type="dxa"/>
+            <w:vAlign w:val="center"/>
+          </w:tcPr>
+          <w:p>
+            <w:pPr>
+              <w:tabs>
+                <w:tab w:val="left" w:pos="1530"/>
+              </w:tabs>
+              <w:jc w:val="center"/>
+              <w:rPr>
+                <w:sz w:val="24"/>
+                <w:szCs w:val="24"/>
+              </w:rPr>
+            </w:pPr>
+            <w:r>
+              <w:rPr>
+                <w:sz w:val="24"/>
+                <w:szCs w:val="24"/>
+              </w:rPr>
+              <w:t>markov</w:t>
+            </w:r>
+          </w:p>
+        </w:tc>
+        <w:tc>
+          <w:tcPr>
+            <w:tcW w:w="2409" w:type="dxa"/>
+          </w:tcPr>
+          <w:p>
+            <w:pPr>
+              <w:tabs>
+                <w:tab w:val="left" w:pos="1530"/>
+              </w:tabs>
+              <w:jc w:val="center"/>
+              <w:rPr>
+                <w:sz w:val="24"/>
+                <w:szCs w:val="24"/>
+              </w:rPr>
+            </w:pPr>
+            <w:r>
+              <w:rPr>
+                <w:sz w:val="24"/>
+                <w:szCs w:val="24"/>
+              </w:rPr>
+              <w:t>Greedy modularity</w:t>
+            </w:r>
+          </w:p>
+        </w:tc>
+      </w:tr>
+      <w:tr>
+        <w:trPr>
+          <w:jc w:val="center"/>
+        </w:trPr>
+        <w:tc>
+          <w:tcPr>
+            <w:tcW w:w="1458" w:type="dxa"/>
+            <w:vMerge w:val="restart"/>
+            <w:vAlign w:val="center"/>
+          </w:tcPr>
+          <w:p>
+            <w:pPr>
+              <w:jc w:val="center"/>
+              <w:rPr>
+                <w:sz w:val="24"/>
+                <w:szCs w:val="24"/>
+              </w:rPr>
+            </w:pPr>
+            <w:r>
+              <w:rPr>
+                <w:sz w:val="24"/>
+                <w:szCs w:val="24"/>
+              </w:rPr>
+              <w:t>Facebook (0.edges)</w:t>
+            </w:r>
+          </w:p>
+        </w:tc>
+        <w:tc>
+          <w:tcPr>
+            <w:tcW w:w="1514" w:type="dxa"/>
+            <w:vAlign w:val="center"/>
+          </w:tcPr>
+          <w:p>
+            <w:pPr>
+              <w:jc w:val="center"/>
+              <w:rPr>
+                <w:sz w:val="24"/>
+                <w:szCs w:val="24"/>
+              </w:rPr>
+            </w:pPr>
+            <w:r>
+              <w:rPr>
+                <w:sz w:val="24"/>
+                <w:szCs w:val="24"/>
+              </w:rPr>
+              <w:t>0.3615</w:t>
+            </w:r>
+          </w:p>
+        </w:tc>
+        <w:tc>
+          <w:tcPr>
+            <w:tcW w:w="1985" w:type="dxa"/>
+            <w:vAlign w:val="center"/>
+          </w:tcPr>
+          <w:p>
+            <w:pPr>
+              <w:jc w:val="center"/>
+              <w:rPr>
+                <w:sz w:val="24"/>
+                <w:szCs w:val="24"/>
+              </w:rPr>
+            </w:pPr>
+            <w:r>
+              <w:rPr>
+                <w:sz w:val="24"/>
+                <w:szCs w:val="24"/>
+              </w:rPr>
+              <w:t xml:space="preserve">(6) </w:t>
+            </w:r>
+            <w:r>
+              <w:rPr>
+                <w:sz w:val="24"/>
+                <w:szCs w:val="24"/>
+              </w:rPr>
+              <w:t>0.2523</w:t>
+            </w:r>
+          </w:p>
+        </w:tc>
+        <w:tc>
+          <w:tcPr>
+            <w:tcW w:w="1701" w:type="dxa"/>
+            <w:vAlign w:val="center"/>
+          </w:tcPr>
+          <w:p>
+            <w:pPr>
+              <w:jc w:val="center"/>
+              <w:rPr>
+                <w:sz w:val="24"/>
+                <w:szCs w:val="24"/>
+              </w:rPr>
+            </w:pPr>
+            <w:r>
+              <w:rPr>
+                <w:sz w:val="24"/>
+                <w:szCs w:val="24"/>
+              </w:rPr>
+              <w:t>-0.8080</w:t>
+            </w:r>
+          </w:p>
+        </w:tc>
+        <w:tc>
+          <w:tcPr>
+            <w:tcW w:w="2409" w:type="dxa"/>
+          </w:tcPr>
+          <w:p>
+            <w:pPr>
+              <w:jc w:val="center"/>
+              <w:rPr>
+                <w:sz w:val="24"/>
+                <w:szCs w:val="24"/>
+              </w:rPr>
+            </w:pPr>
+            <w:r>
+              <w:rPr>
+                <w:b/>
+                <w:bCs/>
+                <w:sz w:val="24"/>
+                <w:szCs w:val="24"/>
+              </w:rPr>
+              <w:t>0.4429</w:t>
+            </w:r>
+          </w:p>
+        </w:tc>
+      </w:tr>
+      <w:tr>
+        <w:trPr>
+          <w:jc w:val="center"/>
+        </w:trPr>
+        <w:tc>
+          <w:tcPr>
+            <w:tcW w:w="1458" w:type="dxa"/>
+            <w:vMerge/>
+            <w:vAlign w:val="center"/>
+          </w:tcPr>
+          <w:p>
+            <w:pPr>
+              <w:jc w:val="center"/>
+              <w:rPr>
+                <w:sz w:val="24"/>
+                <w:szCs w:val="24"/>
+              </w:rPr>
+            </w:pPr>
+          </w:p>
+        </w:tc>
+        <w:tc>
+          <w:tcPr>
+            <w:tcW w:w="1514" w:type="dxa"/>
+            <w:vAlign w:val="center"/>
+          </w:tcPr>
+          <w:p>
+            <w:pPr>
+              <w:jc w:val="center"/>
+              <w:rPr>
+                <w:sz w:val="24"/>
+                <w:szCs w:val="24"/>
+              </w:rPr>
+            </w:pPr>
+          </w:p>
+        </w:tc>
+        <w:tc>
+          <w:tcPr>
+            <w:tcW w:w="1985" w:type="dxa"/>
+            <w:vAlign w:val="center"/>
+          </w:tcPr>
+          <w:p>
+            <w:pPr>
+              <w:jc w:val="center"/>
+              <w:rPr>
+                <w:sz w:val="24"/>
+                <w:szCs w:val="24"/>
+              </w:rPr>
+            </w:pPr>
+            <w:r>
+              <w:rPr>
+                <w:sz w:val="24"/>
+                <w:szCs w:val="24"/>
+              </w:rPr>
+              <w:t xml:space="preserve">(20) </w:t>
+            </w:r>
+            <w:r>
+              <w:rPr>
+                <w:sz w:val="24"/>
+                <w:szCs w:val="24"/>
+              </w:rPr>
+              <w:t>0.3729</w:t>
+            </w:r>
+          </w:p>
+        </w:tc>
+        <w:tc>
+          <w:tcPr>
+            <w:tcW w:w="1701" w:type="dxa"/>
+            <w:vAlign w:val="center"/>
+          </w:tcPr>
+          <w:p>
+            <w:pPr>
+              <w:jc w:val="center"/>
+              <w:rPr>
+                <w:sz w:val="24"/>
+                <w:szCs w:val="24"/>
+              </w:rPr>
+            </w:pPr>
+          </w:p>
+        </w:tc>
+        <w:tc>
+          <w:tcPr>
+            <w:tcW w:w="2409" w:type="dxa"/>
+          </w:tcPr>
+          <w:p>
+            <w:pPr>
+              <w:jc w:val="center"/>
+              <w:rPr>
+                <w:sz w:val="24"/>
+                <w:szCs w:val="24"/>
+              </w:rPr>
+            </w:pPr>
+          </w:p>
+        </w:tc>
+      </w:tr>
+      <w:tr>
+        <w:trPr>
+          <w:jc w:val="center"/>
+        </w:trPr>
+        <w:tc>
+          <w:tcPr>
+            <w:tcW w:w="1458" w:type="dxa"/>
+            <w:vMerge/>
+            <w:vAlign w:val="center"/>
+          </w:tcPr>
+          <w:p>
+            <w:pPr>
+              <w:jc w:val="center"/>
+              <w:rPr>
+                <w:sz w:val="24"/>
+                <w:szCs w:val="24"/>
+              </w:rPr>
+            </w:pPr>
+          </w:p>
+        </w:tc>
+        <w:tc>
+          <w:tcPr>
+            <w:tcW w:w="1514" w:type="dxa"/>
+            <w:vAlign w:val="center"/>
+          </w:tcPr>
+          <w:p>
+            <w:pPr>
+              <w:jc w:val="center"/>
+              <w:rPr>
+                <w:sz w:val="24"/>
+                <w:szCs w:val="24"/>
+              </w:rPr>
+            </w:pPr>
+          </w:p>
+        </w:tc>
+        <w:tc>
+          <w:tcPr>
+            <w:tcW w:w="1985" w:type="dxa"/>
+            <w:vAlign w:val="center"/>
+          </w:tcPr>
+          <w:p>
+            <w:pPr>
+              <w:jc w:val="center"/>
+              <w:rPr>
+                <w:sz w:val="24"/>
+                <w:szCs w:val="24"/>
+              </w:rPr>
+            </w:pPr>
+            <w:r>
+              <w:rPr>
+                <w:sz w:val="24"/>
+                <w:szCs w:val="24"/>
+              </w:rPr>
+              <w:t xml:space="preserve">(30) </w:t>
+            </w:r>
+            <w:r>
+              <w:rPr>
+                <w:sz w:val="24"/>
+                <w:szCs w:val="24"/>
+              </w:rPr>
+              <w:t>0.4136</w:t>
+            </w:r>
+          </w:p>
+        </w:tc>
+        <w:tc>
+          <w:tcPr>
+            <w:tcW w:w="1701" w:type="dxa"/>
+            <w:vAlign w:val="center"/>
+          </w:tcPr>
+          <w:p>
+            <w:pPr>
+              <w:jc w:val="center"/>
+              <w:rPr>
+                <w:sz w:val="24"/>
+                <w:szCs w:val="24"/>
+              </w:rPr>
+            </w:pPr>
+          </w:p>
+        </w:tc>
+        <w:tc>
+          <w:tcPr>
+            <w:tcW w:w="2409" w:type="dxa"/>
+          </w:tcPr>
+          <w:p>
+            <w:pPr>
+              <w:jc w:val="center"/>
+              <w:rPr>
+                <w:sz w:val="24"/>
+                <w:szCs w:val="24"/>
+              </w:rPr>
+            </w:pPr>
+          </w:p>
+        </w:tc>
+      </w:tr>
+      <w:tr>
+        <w:trPr>
+          <w:jc w:val="center"/>
+        </w:trPr>
+        <w:tc>
+          <w:tcPr>
+            <w:tcW w:w="1458" w:type="dxa"/>
+            <w:vMerge/>
+            <w:vAlign w:val="center"/>
+          </w:tcPr>
+          <w:p>
+            <w:pPr>
+              <w:jc w:val="center"/>
+              <w:rPr>
+                <w:sz w:val="24"/>
+                <w:szCs w:val="24"/>
+              </w:rPr>
+            </w:pPr>
+          </w:p>
+        </w:tc>
+        <w:tc>
+          <w:tcPr>
+            <w:tcW w:w="1514" w:type="dxa"/>
+            <w:vAlign w:val="center"/>
+          </w:tcPr>
+          <w:p>
+            <w:pPr>
+              <w:jc w:val="center"/>
+              <w:rPr>
+                <w:sz w:val="24"/>
+                <w:szCs w:val="24"/>
+              </w:rPr>
+            </w:pPr>
+          </w:p>
+        </w:tc>
+        <w:tc>
+          <w:tcPr>
+            <w:tcW w:w="1985" w:type="dxa"/>
+            <w:vAlign w:val="center"/>
+          </w:tcPr>
+          <w:p>
+            <w:pPr>
+              <w:jc w:val="center"/>
+              <w:rPr>
+                <w:sz w:val="24"/>
+                <w:szCs w:val="24"/>
+              </w:rPr>
+            </w:pPr>
+            <w:r>
+              <w:rPr>
+                <w:sz w:val="24"/>
+                <w:szCs w:val="24"/>
+              </w:rPr>
+              <w:t xml:space="preserve">(35) </w:t>
+            </w:r>
+            <w:r>
+              <w:rPr>
+                <w:sz w:val="24"/>
+                <w:szCs w:val="24"/>
+              </w:rPr>
+              <w:t>0.4129</w:t>
+            </w:r>
+          </w:p>
+        </w:tc>
+        <w:tc>
+          <w:tcPr>
+            <w:tcW w:w="1701" w:type="dxa"/>
+            <w:vAlign w:val="center"/>
+          </w:tcPr>
+          <w:p>
+            <w:pPr>
+              <w:jc w:val="center"/>
+              <w:rPr>
+                <w:sz w:val="24"/>
+                <w:szCs w:val="24"/>
+              </w:rPr>
+            </w:pPr>
+          </w:p>
+        </w:tc>
+        <w:tc>
+          <w:tcPr>
+            <w:tcW w:w="2409" w:type="dxa"/>
+          </w:tcPr>
+          <w:p>
+            <w:pPr>
+              <w:jc w:val="center"/>
+              <w:rPr>
+                <w:sz w:val="24"/>
+                <w:szCs w:val="24"/>
+              </w:rPr>
+            </w:pPr>
+          </w:p>
+        </w:tc>
+      </w:tr>
+      <w:tr>
+        <w:trPr>
+          <w:jc w:val="center"/>
+        </w:trPr>
+        <w:tc>
+          <w:tcPr>
+            <w:tcW w:w="1458" w:type="dxa"/>
+            <w:vMerge/>
+            <w:vAlign w:val="center"/>
+          </w:tcPr>
+          <w:p>
+            <w:pPr>
+              <w:jc w:val="center"/>
+              <w:rPr>
+                <w:sz w:val="24"/>
+                <w:szCs w:val="24"/>
+              </w:rPr>
+            </w:pPr>
+          </w:p>
+        </w:tc>
+        <w:tc>
+          <w:tcPr>
+            <w:tcW w:w="1514" w:type="dxa"/>
+            <w:vAlign w:val="center"/>
+          </w:tcPr>
+          <w:p>
+            <w:pPr>
+              <w:jc w:val="center"/>
+              <w:rPr>
+                <w:sz w:val="24"/>
+                <w:szCs w:val="24"/>
+              </w:rPr>
+            </w:pPr>
+          </w:p>
+        </w:tc>
+        <w:tc>
+          <w:tcPr>
+            <w:tcW w:w="1985" w:type="dxa"/>
+            <w:vAlign w:val="center"/>
+          </w:tcPr>
+          <w:p>
+            <w:pPr>
+              <w:jc w:val="center"/>
+              <w:rPr>
+                <w:sz w:val="24"/>
+                <w:szCs w:val="24"/>
+              </w:rPr>
+            </w:pPr>
+            <w:r>
+              <w:rPr>
+                <w:sz w:val="24"/>
+                <w:szCs w:val="24"/>
+              </w:rPr>
+              <w:t xml:space="preserve">(40) </w:t>
+            </w:r>
+            <w:r>
+              <w:rPr>
+                <w:sz w:val="24"/>
+                <w:szCs w:val="24"/>
+              </w:rPr>
+              <w:t>0.4111</w:t>
+            </w:r>
+          </w:p>
+        </w:tc>
+        <w:tc>
+          <w:tcPr>
+            <w:tcW w:w="1701" w:type="dxa"/>
+            <w:vAlign w:val="center"/>
+          </w:tcPr>
+          <w:p>
+            <w:pPr>
+              <w:jc w:val="center"/>
+              <w:rPr>
+                <w:sz w:val="24"/>
+                <w:szCs w:val="24"/>
+              </w:rPr>
+            </w:pPr>
+          </w:p>
+        </w:tc>
+        <w:tc>
+          <w:tcPr>
+            <w:tcW w:w="2409" w:type="dxa"/>
+          </w:tcPr>
+          <w:p>
+            <w:pPr>
+              <w:jc w:val="center"/>
+              <w:rPr>
+                <w:sz w:val="24"/>
+                <w:szCs w:val="24"/>
+              </w:rPr>
+            </w:pPr>
+          </w:p>
+        </w:tc>
+      </w:tr>
+      <w:tr>
+        <w:trPr>
+          <w:jc w:val="center"/>
+        </w:trPr>
+        <w:tc>
+          <w:tcPr>
+            <w:tcW w:w="1458" w:type="dxa"/>
+            <w:vMerge/>
+            <w:vAlign w:val="center"/>
+          </w:tcPr>
+          <w:p>
+            <w:pPr>
+              <w:jc w:val="center"/>
+              <w:rPr>
+                <w:sz w:val="24"/>
+                <w:szCs w:val="24"/>
+              </w:rPr>
+            </w:pPr>
+          </w:p>
+        </w:tc>
+        <w:tc>
+          <w:tcPr>
+            <w:tcW w:w="1514" w:type="dxa"/>
+            <w:vAlign w:val="center"/>
+          </w:tcPr>
+          <w:p>
+            <w:pPr>
+              <w:jc w:val="center"/>
+              <w:rPr>
+                <w:sz w:val="24"/>
+                <w:szCs w:val="24"/>
+              </w:rPr>
+            </w:pPr>
+          </w:p>
+        </w:tc>
+        <w:tc>
+          <w:tcPr>
+            <w:tcW w:w="1985" w:type="dxa"/>
+            <w:vAlign w:val="center"/>
+          </w:tcPr>
+          <w:p>
+            <w:pPr>
+              <w:jc w:val="center"/>
+              <w:rPr>
+                <w:sz w:val="24"/>
+                <w:szCs w:val="24"/>
+              </w:rPr>
+            </w:pPr>
+            <w:r>
+              <w:rPr>
+                <w:sz w:val="24"/>
+                <w:szCs w:val="24"/>
+              </w:rPr>
+              <w:t xml:space="preserve">(50) </w:t>
+            </w:r>
+            <w:r>
+              <w:rPr>
+                <w:sz w:val="24"/>
+                <w:szCs w:val="24"/>
+              </w:rPr>
+              <w:t>0.4043</w:t>
+            </w:r>
+          </w:p>
+        </w:tc>
+        <w:tc>
+          <w:tcPr>
+            <w:tcW w:w="1701" w:type="dxa"/>
+            <w:vAlign w:val="center"/>
+          </w:tcPr>
+          <w:p>
+            <w:pPr>
+              <w:jc w:val="center"/>
+              <w:rPr>
+                <w:sz w:val="24"/>
+                <w:szCs w:val="24"/>
+              </w:rPr>
+            </w:pPr>
+          </w:p>
+        </w:tc>
+        <w:tc>
+          <w:tcPr>
+            <w:tcW w:w="2409" w:type="dxa"/>
+          </w:tcPr>
+          <w:p>
+            <w:pPr>
+              <w:jc w:val="center"/>
+              <w:rPr>
+                <w:sz w:val="24"/>
+                <w:szCs w:val="24"/>
+              </w:rPr>
+            </w:pPr>
+          </w:p>
+        </w:tc>
+      </w:tr>
+    </w:tbl>
+    <w:p>
+      <w:pPr>
+        <w:keepNext/>
+        <w:jc w:val="both"/>
+      </w:pPr>
+    </w:p>
+    <w:p>
+      <w:pPr>
+        <w:keepNext/>
+        <w:jc w:val="both"/>
+      </w:pPr>
+      <w:r>
+        <w:rPr>
+          <w:noProof/>
+        </w:rPr>
+        <w:drawing>
+          <wp:inline distT="0" distB="0" distL="0" distR="0" wp14:anchorId="16BD4675" wp14:editId="0C693B25">
+            <wp:extent cx="5760720" cy="2934335"/>
+            <wp:effectExtent l="0" t="0" r="0" b="0"/>
+            <wp:docPr id="6" name="Kép 6"/>
+            <wp:cNvGraphicFramePr>
+              <a:graphicFrameLocks xmlns:a="http://schemas.openxmlformats.org/drawingml/2006/main" noChangeAspect="1"/>
+            </wp:cNvGraphicFramePr>
+            <a:graphic xmlns:a="http://schemas.openxmlformats.org/drawingml/2006/main">
+              <a:graphicData uri="http://schemas.openxmlformats.org/drawingml/2006/picture">
+                <pic:pic xmlns:pic="http://schemas.openxmlformats.org/drawingml/2006/picture">
+                  <pic:nvPicPr>
+                    <pic:cNvPr id="1" name=""/>
+                    <pic:cNvPicPr/>
+                  </pic:nvPicPr>
+                  <pic:blipFill>
+                    <a:blip r:embed="rId14"/>
+                    <a:stretch>
+                      <a:fillRect/>
+                    </a:stretch>
+                  </pic:blipFill>
+                  <pic:spPr>
+                    <a:xfrm>
+                      <a:off x="0" y="0"/>
+                      <a:ext cx="5760720" cy="2934335"/>
+                    </a:xfrm>
+                    <a:prstGeom prst="rect">
+                      <a:avLst/>
+                    </a:prstGeom>
+                  </pic:spPr>
+                </pic:pic>
+              </a:graphicData>
+            </a:graphic>
+          </wp:inline>
+        </w:drawing>
+      </w:r>
+    </w:p>
+    <w:p>
+      <w:pPr>
+        <w:pStyle w:val="Kpalrs"/>
+        <w:jc w:val="center"/>
+        <w:rPr>
+          <w:sz w:val="24"/>
+          <w:szCs w:val="24"/>
+        </w:rPr>
+      </w:pPr>
+      <w:r>
+        <w:t xml:space="preserve">Figure </w:t>
+      </w:r>
+      <w:fldSimple w:instr=" SEQ Figure \* ARABIC ">
+        <w:r>
+          <w:rPr>
+            <w:noProof/>
+          </w:rPr>
+          <w:t>3</w:t>
+        </w:r>
+      </w:fldSimple>
+      <w:r>
+        <w:t xml:space="preserve">: </w:t>
+      </w:r>
+      <w:r>
+        <w:t>Facebook communities detected by greedy modularity</w:t>
+      </w:r>
+      <w:r>
+        <w:rPr>
+          <w:noProof/>
+        </w:rPr>
+        <w:t xml:space="preserve"> algorithm</w:t>
+      </w:r>
+    </w:p>
+    <w:p>
+      <w:pPr>
+        <w:jc w:val="both"/>
+        <w:rPr>
+          <w:sz w:val="24"/>
+          <w:szCs w:val="24"/>
+        </w:rPr>
+      </w:pPr>
+    </w:p>
+    <w:p>
+      <w:pPr>
+        <w:jc w:val="both"/>
+        <w:rPr>
+          <w:sz w:val="24"/>
+          <w:szCs w:val="24"/>
+        </w:rPr>
+      </w:pPr>
+      <w:r>
+        <w:rPr>
+          <w:sz w:val="24"/>
+          <w:szCs w:val="24"/>
+        </w:rPr>
+        <w:t>Size of nodes: 324</w:t>
+      </w:r>
+    </w:p>
+    <w:p>
+      <w:pPr>
+        <w:jc w:val="both"/>
+        <w:rPr>
+          <w:sz w:val="24"/>
+          <w:szCs w:val="24"/>
+        </w:rPr>
+      </w:pPr>
+      <w:r>
+        <w:rPr>
+          <w:sz w:val="24"/>
+          <w:szCs w:val="24"/>
+        </w:rPr>
+        <w:t>*</w:t>
+      </w:r>
+      <w:r>
+        <w:rPr>
+          <w:sz w:val="24"/>
+          <w:szCs w:val="24"/>
+        </w:rPr>
+        <w:t xml:space="preserve"> The numbers before the modularity values represent the number of the iteration the algorithm took.</w:t>
+      </w:r>
+    </w:p>
+    <w:p>
+      <w:pPr>
+        <w:rPr>
+          <w:sz w:val="24"/>
+          <w:szCs w:val="24"/>
+        </w:rPr>
+      </w:pPr>
+      <w:r>
+        <w:rPr>
+          <w:sz w:val="24"/>
+          <w:szCs w:val="24"/>
+        </w:rPr>
+        <w:br w:type="page"/>
+      </w:r>
+    </w:p>
+    <w:p>
+      <w:pPr>
+        <w:jc w:val="both"/>
+        <w:rPr>
+          <w:sz w:val="24"/>
+          <w:szCs w:val="24"/>
+        </w:rPr>
+      </w:pPr>
+      <w:r>
+        <w:rPr>
+          <w:sz w:val="24"/>
+          <w:szCs w:val="24"/>
+        </w:rPr>
+        <w:lastRenderedPageBreak/>
+        <w:t>Transaction graph of the OTP database:</w:t>
+      </w:r>
+    </w:p>
+    <w:p>
+      <w:pPr>
+        <w:jc w:val="both"/>
+        <w:rPr>
+          <w:sz w:val="24"/>
+          <w:szCs w:val="24"/>
+        </w:rPr>
+      </w:pPr>
+    </w:p>
+    <w:tbl>
+      <w:tblPr>
+        <w:tblStyle w:val="Rcsostblzat"/>
+        <w:tblW w:w="9067" w:type="dxa"/>
+        <w:jc w:val="center"/>
+        <w:tblLook w:val="04A0" w:firstRow="1" w:lastRow="0" w:firstColumn="1" w:lastColumn="0" w:noHBand="0" w:noVBand="1"/>
+      </w:tblPr>
+      <w:tblGrid>
+        <w:gridCol w:w="2122"/>
+        <w:gridCol w:w="1559"/>
+        <w:gridCol w:w="1559"/>
+        <w:gridCol w:w="1559"/>
+        <w:gridCol w:w="2268"/>
+      </w:tblGrid>
+      <w:tr>
+        <w:trPr>
+          <w:jc w:val="center"/>
+        </w:trPr>
+        <w:tc>
+          <w:tcPr>
+            <w:tcW w:w="2122" w:type="dxa"/>
+            <w:vAlign w:val="center"/>
+          </w:tcPr>
+          <w:p>
+            <w:pPr>
+              <w:jc w:val="center"/>
+              <w:rPr>
+                <w:sz w:val="24"/>
+                <w:szCs w:val="24"/>
+              </w:rPr>
+            </w:pPr>
+            <w:r>
+              <w:rPr>
+                <w:sz w:val="24"/>
+                <w:szCs w:val="24"/>
+              </w:rPr>
+              <w:t>Network</w:t>
+            </w:r>
+          </w:p>
+        </w:tc>
+        <w:tc>
+          <w:tcPr>
+            <w:tcW w:w="6945" w:type="dxa"/>
+            <w:gridSpan w:val="4"/>
+            <w:vAlign w:val="center"/>
+          </w:tcPr>
+          <w:p>
+            <w:pPr>
+              <w:jc w:val="center"/>
+              <w:rPr>
+                <w:sz w:val="24"/>
+                <w:szCs w:val="24"/>
+              </w:rPr>
+            </w:pPr>
+            <w:r>
+              <w:rPr>
+                <w:sz w:val="24"/>
+                <w:szCs w:val="24"/>
+              </w:rPr>
+              <w:t>Modularity</w:t>
+            </w:r>
+          </w:p>
+        </w:tc>
+      </w:tr>
+      <w:tr>
+        <w:trPr>
+          <w:jc w:val="center"/>
+        </w:trPr>
+        <w:tc>
+          <w:tcPr>
+            <w:tcW w:w="2122" w:type="dxa"/>
+            <w:vAlign w:val="center"/>
+          </w:tcPr>
+          <w:p>
+            <w:pPr>
+              <w:jc w:val="center"/>
+              <w:rPr>
+                <w:sz w:val="24"/>
+                <w:szCs w:val="24"/>
+              </w:rPr>
+            </w:pPr>
+          </w:p>
+        </w:tc>
+        <w:tc>
+          <w:tcPr>
+            <w:tcW w:w="1559" w:type="dxa"/>
+            <w:vAlign w:val="center"/>
+          </w:tcPr>
+          <w:p>
+            <w:pPr>
+              <w:tabs>
+                <w:tab w:val="left" w:pos="1530"/>
+              </w:tabs>
+              <w:jc w:val="center"/>
+              <w:rPr>
+                <w:sz w:val="24"/>
+                <w:szCs w:val="24"/>
+              </w:rPr>
+            </w:pPr>
+            <w:r>
+              <w:rPr>
+                <w:sz w:val="24"/>
+                <w:szCs w:val="24"/>
+              </w:rPr>
+              <w:t>newman</w:t>
+            </w:r>
+          </w:p>
+        </w:tc>
+        <w:tc>
+          <w:tcPr>
+            <w:tcW w:w="1559" w:type="dxa"/>
+            <w:vAlign w:val="center"/>
+          </w:tcPr>
+          <w:p>
+            <w:pPr>
+              <w:tabs>
+                <w:tab w:val="left" w:pos="1530"/>
+              </w:tabs>
+              <w:jc w:val="center"/>
+              <w:rPr>
+                <w:sz w:val="24"/>
+                <w:szCs w:val="24"/>
+              </w:rPr>
+            </w:pPr>
+            <w:r>
+              <w:rPr>
+                <w:sz w:val="24"/>
+                <w:szCs w:val="24"/>
+              </w:rPr>
+              <w:t>Girvan</w:t>
+            </w:r>
+          </w:p>
+        </w:tc>
+        <w:tc>
+          <w:tcPr>
+            <w:tcW w:w="1559" w:type="dxa"/>
+            <w:vAlign w:val="center"/>
+          </w:tcPr>
+          <w:p>
+            <w:pPr>
+              <w:tabs>
+                <w:tab w:val="left" w:pos="1530"/>
+              </w:tabs>
+              <w:jc w:val="center"/>
+              <w:rPr>
+                <w:sz w:val="24"/>
+                <w:szCs w:val="24"/>
+              </w:rPr>
+            </w:pPr>
+            <w:r>
+              <w:rPr>
+                <w:sz w:val="24"/>
+                <w:szCs w:val="24"/>
+              </w:rPr>
+              <w:t>markov</w:t>
+            </w:r>
+          </w:p>
+        </w:tc>
+        <w:tc>
+          <w:tcPr>
+            <w:tcW w:w="2268" w:type="dxa"/>
+          </w:tcPr>
+          <w:p>
+            <w:pPr>
+              <w:tabs>
+                <w:tab w:val="left" w:pos="1530"/>
+              </w:tabs>
+              <w:jc w:val="center"/>
+              <w:rPr>
+                <w:sz w:val="24"/>
+                <w:szCs w:val="24"/>
+              </w:rPr>
+            </w:pPr>
+            <w:r>
+              <w:rPr>
+                <w:sz w:val="24"/>
+                <w:szCs w:val="24"/>
+              </w:rPr>
+              <w:t>Greedy modularity</w:t>
+            </w:r>
+          </w:p>
+        </w:tc>
+      </w:tr>
+      <w:tr>
+        <w:trPr>
+          <w:jc w:val="center"/>
+        </w:trPr>
+        <w:tc>
+          <w:tcPr>
+            <w:tcW w:w="2122" w:type="dxa"/>
+            <w:vAlign w:val="center"/>
+          </w:tcPr>
+          <w:p>
+            <w:pPr>
+              <w:jc w:val="center"/>
+              <w:rPr>
+                <w:sz w:val="24"/>
+                <w:szCs w:val="24"/>
+              </w:rPr>
+            </w:pPr>
+            <w:r>
+              <w:rPr>
+                <w:sz w:val="24"/>
+                <w:szCs w:val="24"/>
+              </w:rPr>
+              <w:t>OTP (smaller)</w:t>
+            </w:r>
+          </w:p>
+        </w:tc>
+        <w:tc>
+          <w:tcPr>
+            <w:tcW w:w="1559" w:type="dxa"/>
+            <w:vAlign w:val="center"/>
+          </w:tcPr>
+          <w:p>
+            <w:pPr>
+              <w:jc w:val="center"/>
+              <w:rPr>
+                <w:sz w:val="24"/>
+                <w:szCs w:val="24"/>
+              </w:rPr>
+            </w:pPr>
+          </w:p>
+        </w:tc>
+        <w:tc>
+          <w:tcPr>
+            <w:tcW w:w="1559" w:type="dxa"/>
+            <w:vAlign w:val="center"/>
+          </w:tcPr>
+          <w:p>
+            <w:pPr>
+              <w:jc w:val="center"/>
+              <w:rPr>
+                <w:sz w:val="24"/>
+                <w:szCs w:val="24"/>
+              </w:rPr>
+            </w:pPr>
+          </w:p>
+        </w:tc>
+        <w:tc>
+          <w:tcPr>
+            <w:tcW w:w="1559" w:type="dxa"/>
+            <w:vAlign w:val="center"/>
+          </w:tcPr>
+          <w:p>
+            <w:pPr>
+              <w:jc w:val="center"/>
+              <w:rPr>
+                <w:sz w:val="24"/>
+                <w:szCs w:val="24"/>
+              </w:rPr>
+            </w:pPr>
+            <w:r>
+              <w:rPr>
+                <w:sz w:val="24"/>
+                <w:szCs w:val="24"/>
+              </w:rPr>
+              <w:t>0.6116</w:t>
+            </w:r>
+          </w:p>
+        </w:tc>
+        <w:tc>
+          <w:tcPr>
+            <w:tcW w:w="2268" w:type="dxa"/>
+          </w:tcPr>
+          <w:p>
+            <w:pPr>
+              <w:jc w:val="center"/>
+              <w:rPr>
+                <w:sz w:val="24"/>
+                <w:szCs w:val="24"/>
+              </w:rPr>
+            </w:pPr>
+          </w:p>
+        </w:tc>
+      </w:tr>
+      <w:tr>
+        <w:trPr>
+          <w:trHeight w:val="252"/>
+          <w:jc w:val="center"/>
+        </w:trPr>
+        <w:tc>
+          <w:tcPr>
+            <w:tcW w:w="2122" w:type="dxa"/>
+            <w:vAlign w:val="center"/>
+          </w:tcPr>
+          <w:p>
+            <w:pPr>
+              <w:jc w:val="center"/>
+              <w:rPr>
+                <w:sz w:val="24"/>
+                <w:szCs w:val="24"/>
+              </w:rPr>
+            </w:pPr>
+            <w:r>
+              <w:rPr>
+                <w:sz w:val="24"/>
+                <w:szCs w:val="24"/>
+              </w:rPr>
+              <w:t>First quarter year</w:t>
+            </w:r>
+          </w:p>
+        </w:tc>
+        <w:tc>
+          <w:tcPr>
+            <w:tcW w:w="1559" w:type="dxa"/>
+            <w:vAlign w:val="center"/>
+          </w:tcPr>
+          <w:p>
+            <w:pPr>
+              <w:jc w:val="center"/>
+              <w:rPr>
+                <w:sz w:val="24"/>
+                <w:szCs w:val="24"/>
+              </w:rPr>
+            </w:pPr>
+          </w:p>
+        </w:tc>
+        <w:tc>
+          <w:tcPr>
+            <w:tcW w:w="1559" w:type="dxa"/>
+            <w:vAlign w:val="center"/>
+          </w:tcPr>
+          <w:p>
+            <w:pPr>
+              <w:jc w:val="center"/>
+              <w:rPr>
+                <w:sz w:val="24"/>
+                <w:szCs w:val="24"/>
+              </w:rPr>
+            </w:pPr>
+          </w:p>
+        </w:tc>
+        <w:tc>
+          <w:tcPr>
+            <w:tcW w:w="1559" w:type="dxa"/>
+            <w:vAlign w:val="center"/>
+          </w:tcPr>
+          <w:p>
+            <w:pPr>
+              <w:jc w:val="center"/>
+              <w:rPr>
+                <w:sz w:val="24"/>
+                <w:szCs w:val="24"/>
+              </w:rPr>
+            </w:pPr>
+            <w:r>
+              <w:rPr>
+                <w:sz w:val="24"/>
+                <w:szCs w:val="24"/>
+              </w:rPr>
+              <w:t>0.6234</w:t>
+            </w:r>
+          </w:p>
+        </w:tc>
+        <w:tc>
+          <w:tcPr>
+            <w:tcW w:w="2268" w:type="dxa"/>
+          </w:tcPr>
+          <w:p>
+            <w:pPr>
+              <w:jc w:val="center"/>
+              <w:rPr>
+                <w:sz w:val="24"/>
+                <w:szCs w:val="24"/>
+              </w:rPr>
+            </w:pPr>
+          </w:p>
+        </w:tc>
+      </w:tr>
+      <w:tr>
+        <w:trPr>
+          <w:trHeight w:val="252"/>
+          <w:jc w:val="center"/>
+        </w:trPr>
+        <w:tc>
+          <w:tcPr>
+            <w:tcW w:w="2122" w:type="dxa"/>
+            <w:vAlign w:val="center"/>
+          </w:tcPr>
+          <w:p>
+            <w:pPr>
+              <w:jc w:val="center"/>
+              <w:rPr>
+                <w:sz w:val="24"/>
+                <w:szCs w:val="24"/>
+              </w:rPr>
+            </w:pPr>
+            <w:r>
+              <w:rPr>
+                <w:sz w:val="24"/>
+                <w:szCs w:val="24"/>
+              </w:rPr>
+              <w:t>Middle slice</w:t>
+            </w:r>
+          </w:p>
+        </w:tc>
+        <w:tc>
+          <w:tcPr>
+            <w:tcW w:w="1559" w:type="dxa"/>
+            <w:vAlign w:val="center"/>
+          </w:tcPr>
+          <w:p>
+            <w:pPr>
+              <w:jc w:val="center"/>
+              <w:rPr>
+                <w:sz w:val="24"/>
+                <w:szCs w:val="24"/>
+              </w:rPr>
+            </w:pPr>
+          </w:p>
+        </w:tc>
+        <w:tc>
+          <w:tcPr>
+            <w:tcW w:w="1559" w:type="dxa"/>
+            <w:vAlign w:val="center"/>
+          </w:tcPr>
+          <w:p>
+            <w:pPr>
+              <w:jc w:val="center"/>
+              <w:rPr>
+                <w:sz w:val="24"/>
+                <w:szCs w:val="24"/>
+              </w:rPr>
+            </w:pPr>
+          </w:p>
+        </w:tc>
+        <w:tc>
+          <w:tcPr>
+            <w:tcW w:w="1559" w:type="dxa"/>
+            <w:vAlign w:val="center"/>
+          </w:tcPr>
+          <w:p>
+            <w:pPr>
+              <w:jc w:val="center"/>
+              <w:rPr>
+                <w:sz w:val="24"/>
+                <w:szCs w:val="24"/>
+              </w:rPr>
+            </w:pPr>
+            <w:r>
+              <w:rPr>
+                <w:sz w:val="24"/>
+                <w:szCs w:val="24"/>
+              </w:rPr>
+              <w:t>0.5745</w:t>
+            </w:r>
+          </w:p>
+        </w:tc>
+        <w:tc>
+          <w:tcPr>
+            <w:tcW w:w="2268" w:type="dxa"/>
+          </w:tcPr>
+          <w:p>
+            <w:pPr>
+              <w:jc w:val="center"/>
+              <w:rPr>
+                <w:sz w:val="24"/>
+                <w:szCs w:val="24"/>
+              </w:rPr>
+            </w:pPr>
+          </w:p>
+        </w:tc>
+      </w:tr>
+      <w:tr>
+        <w:trPr>
+          <w:trHeight w:val="252"/>
+          <w:jc w:val="center"/>
+        </w:trPr>
+        <w:tc>
+          <w:tcPr>
+            <w:tcW w:w="2122" w:type="dxa"/>
+            <w:vAlign w:val="center"/>
+          </w:tcPr>
+          <w:p>
+            <w:pPr>
+              <w:jc w:val="center"/>
+              <w:rPr>
+                <w:sz w:val="24"/>
+                <w:szCs w:val="24"/>
+              </w:rPr>
+            </w:pPr>
+            <w:r>
+              <w:rPr>
+                <w:sz w:val="24"/>
+                <w:szCs w:val="24"/>
+              </w:rPr>
+              <w:t>total</w:t>
+            </w:r>
+          </w:p>
+        </w:tc>
+        <w:tc>
+          <w:tcPr>
+            <w:tcW w:w="1559" w:type="dxa"/>
+            <w:vAlign w:val="center"/>
+          </w:tcPr>
+          <w:p>
+            <w:pPr>
+              <w:jc w:val="center"/>
+              <w:rPr>
+                <w:sz w:val="24"/>
+                <w:szCs w:val="24"/>
+              </w:rPr>
+            </w:pPr>
+          </w:p>
+        </w:tc>
+        <w:tc>
+          <w:tcPr>
+            <w:tcW w:w="1559" w:type="dxa"/>
+            <w:vAlign w:val="center"/>
+          </w:tcPr>
+          <w:p>
+            <w:pPr>
+              <w:jc w:val="center"/>
+              <w:rPr>
+                <w:sz w:val="24"/>
+                <w:szCs w:val="24"/>
+              </w:rPr>
+            </w:pPr>
+          </w:p>
+        </w:tc>
+        <w:tc>
+          <w:tcPr>
+            <w:tcW w:w="1559" w:type="dxa"/>
+            <w:vAlign w:val="center"/>
+          </w:tcPr>
+          <w:p>
+            <w:pPr>
+              <w:jc w:val="center"/>
+              <w:rPr>
+                <w:sz w:val="24"/>
+                <w:szCs w:val="24"/>
+              </w:rPr>
+            </w:pPr>
+            <w:r>
+              <w:rPr>
+                <w:sz w:val="24"/>
+                <w:szCs w:val="24"/>
+              </w:rPr>
+              <w:t>0.3900</w:t>
+            </w:r>
+          </w:p>
+        </w:tc>
+        <w:tc>
+          <w:tcPr>
+            <w:tcW w:w="2268" w:type="dxa"/>
+          </w:tcPr>
+          <w:p>
+            <w:pPr>
+              <w:jc w:val="center"/>
+              <w:rPr>
+                <w:sz w:val="24"/>
+                <w:szCs w:val="24"/>
+              </w:rPr>
+            </w:pPr>
+          </w:p>
+        </w:tc>
+      </w:tr>
+    </w:tbl>
+    <w:p>
+      <w:pPr>
+        <w:jc w:val="both"/>
+        <w:rPr>
+          <w:sz w:val="24"/>
+          <w:szCs w:val="24"/>
+        </w:rPr>
+      </w:pPr>
+    </w:p>
+    <w:p>
+      <w:pPr>
+        <w:jc w:val="both"/>
+        <w:rPr>
+          <w:sz w:val="24"/>
+          <w:szCs w:val="24"/>
+        </w:rPr>
+      </w:pPr>
+      <w:r>
+        <w:rPr>
+          <w:sz w:val="24"/>
+          <w:szCs w:val="24"/>
+        </w:rPr>
+        <w:t>The s</w:t>
+      </w:r>
+      <w:r>
+        <w:rPr>
+          <w:sz w:val="24"/>
+          <w:szCs w:val="24"/>
+        </w:rPr>
+        <w:t>maller OTP graph has been represented by 96 nodes</w:t>
+      </w:r>
+      <w:r>
+        <w:rPr>
+          <w:sz w:val="24"/>
+          <w:szCs w:val="24"/>
+        </w:rPr>
+        <w:t>,</w:t>
+      </w:r>
+      <w:r>
+        <w:rPr>
+          <w:sz w:val="24"/>
+          <w:szCs w:val="24"/>
+        </w:rPr>
+        <w:t xml:space="preserve"> the first quarter year by 675 nodes</w:t>
+      </w:r>
+      <w:r>
+        <w:rPr>
+          <w:sz w:val="24"/>
+          <w:szCs w:val="24"/>
+        </w:rPr>
+        <w:t xml:space="preserve"> and the middle slice is about </w:t>
+      </w:r>
+      <w:r>
+        <w:rPr>
+          <w:sz w:val="24"/>
+          <w:szCs w:val="24"/>
+        </w:rPr>
+        <w:t>18032</w:t>
+      </w:r>
+      <w:r>
+        <w:rPr>
+          <w:sz w:val="24"/>
+          <w:szCs w:val="24"/>
+        </w:rPr>
+        <w:t xml:space="preserve"> nodes</w:t>
+      </w:r>
+      <w:r>
+        <w:rPr>
+          <w:sz w:val="24"/>
+          <w:szCs w:val="24"/>
+        </w:rPr>
+        <w:t>. The smaller one is a subset of the first quarter year.</w:t>
+      </w:r>
+      <w:r>
+        <w:rPr>
+          <w:sz w:val="24"/>
+          <w:szCs w:val="24"/>
+        </w:rPr>
+        <w:t xml:space="preserve"> The total amount of nodes in this dataset is </w:t>
+      </w:r>
+      <w:r>
+        <w:rPr>
+          <w:sz w:val="24"/>
+          <w:szCs w:val="24"/>
+        </w:rPr>
+        <w:t>34992</w:t>
+      </w:r>
+      <w:r>
+        <w:rPr>
+          <w:sz w:val="24"/>
+          <w:szCs w:val="24"/>
+        </w:rPr>
+        <w:t>.</w:t>
+      </w:r>
+    </w:p>
+    <w:p>
+      <w:pPr>
+        <w:keepNext/>
+        <w:jc w:val="both"/>
+        <w:rPr>
+          <w:sz w:val="24"/>
+          <w:szCs w:val="24"/>
+        </w:rPr>
+      </w:pPr>
+    </w:p>
+    <w:p>
+      <w:pPr>
+        <w:keepNext/>
+        <w:jc w:val="both"/>
+      </w:pPr>
+      <w:r>
+        <w:rPr>
+          <w:noProof/>
+        </w:rPr>
+        <w:drawing>
+          <wp:inline distT="0" distB="0" distL="0" distR="0" wp14:anchorId="352EB450" wp14:editId="2DB4CEB9">
+            <wp:extent cx="5760720" cy="3039110"/>
+            <wp:effectExtent l="0" t="0" r="0" b="8890"/>
+            <wp:docPr id="10" name="Kép 10"/>
+            <wp:cNvGraphicFramePr>
+              <a:graphicFrameLocks xmlns:a="http://schemas.openxmlformats.org/drawingml/2006/main" noChangeAspect="1"/>
+            </wp:cNvGraphicFramePr>
+            <a:graphic xmlns:a="http://schemas.openxmlformats.org/drawingml/2006/main">
+              <a:graphicData uri="http://schemas.openxmlformats.org/drawingml/2006/picture">
+                <pic:pic xmlns:pic="http://schemas.openxmlformats.org/drawingml/2006/picture">
+                  <pic:nvPicPr>
+                    <pic:cNvPr id="1" name=""/>
+                    <pic:cNvPicPr/>
+                  </pic:nvPicPr>
+                  <pic:blipFill>
+                    <a:blip r:embed="rId15"/>
+                    <a:stretch>
+                      <a:fillRect/>
+                    </a:stretch>
+                  </pic:blipFill>
+                  <pic:spPr>
+                    <a:xfrm>
+                      <a:off x="0" y="0"/>
+                      <a:ext cx="5760720" cy="3039110"/>
+                    </a:xfrm>
+                    <a:prstGeom prst="rect">
+                      <a:avLst/>
+                    </a:prstGeom>
+                  </pic:spPr>
+                </pic:pic>
+              </a:graphicData>
+            </a:graphic>
+          </wp:inline>
+        </w:drawing>
+      </w:r>
+    </w:p>
+    <w:p>
+      <w:pPr>
+        <w:pStyle w:val="Kpalrs"/>
+        <w:jc w:val="center"/>
+        <w:rPr>
+          <w:sz w:val="24"/>
+          <w:szCs w:val="24"/>
+        </w:rPr>
+      </w:pPr>
+      <w:r>
+        <w:t xml:space="preserve">Figure </w:t>
+      </w:r>
+      <w:fldSimple w:instr=" SEQ Figure \* ARABIC ">
+        <w:r>
+          <w:rPr>
+            <w:noProof/>
+          </w:rPr>
+          <w:t>4</w:t>
+        </w:r>
+      </w:fldSimple>
+      <w:r>
+        <w:t>. First quarter year of the OTP transactions clustered by Markov chain algorithm</w:t>
+      </w:r>
+    </w:p>
+    <w:p>
+      <w:pPr>
+        <w:rPr>
+          <w:sz w:val="24"/>
+          <w:szCs w:val="24"/>
+        </w:rPr>
+      </w:pPr>
+    </w:p>
+    <w:p>
+      <w:pPr>
+        <w:rPr>
+          <w:sz w:val="24"/>
+          <w:szCs w:val="24"/>
+        </w:rPr>
+      </w:pPr>
+      <w:r>
+        <w:rPr>
+          <w:sz w:val="24"/>
+          <w:szCs w:val="24"/>
+        </w:rPr>
+        <w:br w:type="page"/>
+      </w:r>
+    </w:p>
+    <w:p>
+      <w:pPr>
+        <w:jc w:val="both"/>
+        <w:rPr>
+          <w:sz w:val="24"/>
+          <w:szCs w:val="24"/>
+        </w:rPr>
+      </w:pPr>
+    </w:p>
+    <w:p>
+      <w:pPr>
+        <w:jc w:val="both"/>
+        <w:rPr>
+          <w:sz w:val="24"/>
+          <w:szCs w:val="24"/>
+        </w:rPr>
+      </w:pPr>
+      <w:r>
+        <w:rPr>
+          <w:sz w:val="24"/>
+          <w:szCs w:val="24"/>
+        </w:rPr>
+        <w:t>Matek!</w:t>
       </w:r>
     </w:p>
     <w:p>
@@ -3016,98 +4421,34 @@
           <w:sz w:val="24"/>
           <w:szCs w:val="24"/>
         </w:rPr>
-        <w:t xml:space="preserve">Make a </w:t>
-      </w:r>
-      <w:proofErr w:type="spellStart"/>
-      <w:r>
-        <w:rPr>
-          <w:sz w:val="24"/>
-          <w:szCs w:val="24"/>
-        </w:rPr>
-        <w:t>ui</w:t>
-      </w:r>
-      <w:proofErr w:type="spellEnd"/>
-      <w:r>
-        <w:rPr>
-          <w:sz w:val="24"/>
-          <w:szCs w:val="24"/>
-        </w:rPr>
-        <w:t xml:space="preserve"> to represent small graphs, but the software should provide opportunity to manually </w:t>
-      </w:r>
-      <w:proofErr w:type="spellStart"/>
-      <w:r>
-        <w:rPr>
-          <w:sz w:val="24"/>
-          <w:szCs w:val="24"/>
-        </w:rPr>
-        <w:t>color</w:t>
-      </w:r>
-      <w:proofErr w:type="spellEnd"/>
-      <w:r>
-        <w:rPr>
-          <w:sz w:val="24"/>
-          <w:szCs w:val="24"/>
-        </w:rPr>
-        <w:t xml:space="preserve"> graph nodes, modify the location of the nodes.</w:t>
-      </w:r>
-    </w:p>
-    <w:p>
-      <w:pPr>
-        <w:jc w:val="both"/>
-        <w:rPr>
-          <w:sz w:val="24"/>
-          <w:szCs w:val="24"/>
-        </w:rPr>
-      </w:pPr>
-      <w:r>
-        <w:rPr>
-          <w:sz w:val="24"/>
-          <w:szCs w:val="24"/>
-        </w:rPr>
-        <w:t xml:space="preserve">This solution is scalable and modularized which makes further implementation </w:t>
-      </w:r>
-      <w:proofErr w:type="gramStart"/>
-      <w:r>
-        <w:rPr>
-          <w:sz w:val="24"/>
-          <w:szCs w:val="24"/>
-        </w:rPr>
-        <w:t>more easier</w:t>
-      </w:r>
-      <w:proofErr w:type="gramEnd"/>
-      <w:r>
-        <w:rPr>
-          <w:sz w:val="24"/>
-          <w:szCs w:val="24"/>
-        </w:rPr>
-        <w:t xml:space="preserve">. The code and be found in the </w:t>
-      </w:r>
-      <w:proofErr w:type="spellStart"/>
-      <w:r>
-        <w:rPr>
-          <w:sz w:val="24"/>
-          <w:szCs w:val="24"/>
-        </w:rPr>
-        <w:t>github</w:t>
-      </w:r>
-      <w:proofErr w:type="spellEnd"/>
-      <w:r>
-        <w:rPr>
-          <w:sz w:val="24"/>
-          <w:szCs w:val="24"/>
-        </w:rPr>
-        <w:t xml:space="preserve"> repository liked below:</w:t>
-      </w:r>
-    </w:p>
-    <w:p>
-      <w:pPr>
-        <w:jc w:val="both"/>
-        <w:rPr>
-          <w:sz w:val="24"/>
-          <w:szCs w:val="24"/>
-        </w:rPr>
-      </w:pPr>
-      <w:hyperlink r:id="rId14" w:history="1">
+        <w:t>Make a ui to represent small graphs, but the software should provide opportunity to manually color graph nodes, modify the location of the nodes.</w:t>
+      </w:r>
+    </w:p>
+    <w:p>
+      <w:pPr>
+        <w:jc w:val="both"/>
+        <w:rPr>
+          <w:sz w:val="24"/>
+          <w:szCs w:val="24"/>
+        </w:rPr>
+      </w:pPr>
+      <w:r>
+        <w:rPr>
+          <w:sz w:val="24"/>
+          <w:szCs w:val="24"/>
+        </w:rPr>
+        <w:t>This solution is scalable and modularized which makes further implementation more easier. The code and be found in the github repository liked below:</w:t>
+      </w:r>
+    </w:p>
+    <w:p>
+      <w:pPr>
+        <w:jc w:val="both"/>
+        <w:rPr>
+          <w:sz w:val="24"/>
+          <w:szCs w:val="24"/>
+        </w:rPr>
+      </w:pPr>
+      <w:hyperlink r:id="rId16" w:history="1">
         <w:r>
           <w:rPr>
             <w:rStyle w:val="Hiperhivatkozs"/>
@@ -3184,7 +4525,7 @@
         </w:rPr>
         <w:t xml:space="preserve">[1] </w:t>
       </w:r>
-      <w:hyperlink r:id="rId15" w:history="1">
+      <w:hyperlink r:id="rId17" w:history="1">
         <w:r>
           <w:rPr>
             <w:rStyle w:val="Hiperhivatkozs"/>
@@ -3215,15 +4556,7 @@
           <w:sz w:val="24"/>
           <w:szCs w:val="24"/>
         </w:rPr>
-        <w:t xml:space="preserve">Usha Nandini Raghavan, </w:t>
-      </w:r>
-      <w:proofErr w:type="spellStart"/>
-      <w:r>
-        <w:rPr>
-          <w:sz w:val="24"/>
-          <w:szCs w:val="24"/>
-        </w:rPr>
-        <w:t>R</w:t>
+        <w:t>Usha Nandini Raghavan, R</w:t>
       </w:r>
       <w:r>
         <w:rPr>
@@ -3237,31 +4570,7 @@
           <w:sz w:val="24"/>
           <w:szCs w:val="24"/>
         </w:rPr>
-        <w:t>ka</w:t>
-      </w:r>
-      <w:proofErr w:type="spellEnd"/>
-      <w:r>
-        <w:rPr>
-          <w:sz w:val="24"/>
-          <w:szCs w:val="24"/>
-        </w:rPr>
-        <w:t xml:space="preserve"> Albert and </w:t>
-      </w:r>
-      <w:proofErr w:type="spellStart"/>
-      <w:r>
-        <w:rPr>
-          <w:sz w:val="24"/>
-          <w:szCs w:val="24"/>
-        </w:rPr>
-        <w:t>Soundar</w:t>
-      </w:r>
-      <w:proofErr w:type="spellEnd"/>
-      <w:r>
-        <w:rPr>
-          <w:sz w:val="24"/>
-          <w:szCs w:val="24"/>
-        </w:rPr>
-        <w:t xml:space="preserve"> Kumara</w:t>
+        <w:t>ka Albert and Soundar Kumara</w:t>
       </w:r>
       <w:r>
         <w:rPr>
@@ -3300,7 +4609,7 @@
         </w:rPr>
         <w:t xml:space="preserve"> </w:t>
       </w:r>
-      <w:hyperlink r:id="rId16" w:history="1">
+      <w:hyperlink r:id="rId18" w:history="1">
         <w:r>
           <w:rPr>
             <w:rStyle w:val="Hiperhivatkozs"/>
@@ -3326,7 +4635,7 @@
         </w:rPr>
         <w:t xml:space="preserve">[4] </w:t>
       </w:r>
-      <w:hyperlink r:id="rId17" w:history="1">
+      <w:hyperlink r:id="rId19" w:history="1">
         <w:r>
           <w:rPr>
             <w:rStyle w:val="Hiperhivatkozs"/>
@@ -3403,37 +4712,12 @@
         </w:rPr>
         <w:t xml:space="preserve">[6] </w:t>
       </w:r>
-      <w:proofErr w:type="spellStart"/>
-      <w:r>
-        <w:rPr>
-          <w:sz w:val="24"/>
-          <w:szCs w:val="24"/>
-        </w:rPr>
-        <w:t>Bron</w:t>
-      </w:r>
-      <w:proofErr w:type="spellEnd"/>
-      <w:r>
-        <w:rPr>
-          <w:sz w:val="24"/>
-          <w:szCs w:val="24"/>
-        </w:rPr>
-        <w:t xml:space="preserve">, C. and </w:t>
-      </w:r>
-      <w:proofErr w:type="spellStart"/>
-      <w:r>
-        <w:rPr>
-          <w:sz w:val="24"/>
-          <w:szCs w:val="24"/>
-        </w:rPr>
-        <w:t>Kerbosch</w:t>
-      </w:r>
-      <w:proofErr w:type="spellEnd"/>
-      <w:r>
-        <w:rPr>
-          <w:sz w:val="24"/>
-          <w:szCs w:val="24"/>
-        </w:rPr>
-        <w:t>, J</w:t>
+      <w:r>
+        <w:rPr>
+          <w:sz w:val="24"/>
+          <w:szCs w:val="24"/>
+        </w:rPr>
+        <w:t>Bron, C. and Kerbosch, J</w:t>
       </w:r>
       <w:r>
         <w:rPr>
@@ -3465,37 +4749,12 @@
         </w:rPr>
         <w:t xml:space="preserve">[7] </w:t>
       </w:r>
-      <w:proofErr w:type="spellStart"/>
-      <w:r>
-        <w:rPr>
-          <w:sz w:val="24"/>
-          <w:szCs w:val="24"/>
-        </w:rPr>
-        <w:t>Etsuji</w:t>
-      </w:r>
-      <w:proofErr w:type="spellEnd"/>
-      <w:r>
-        <w:rPr>
-          <w:sz w:val="24"/>
-          <w:szCs w:val="24"/>
-        </w:rPr>
-        <w:t xml:space="preserve"> Tomita, Akira Tanaka, </w:t>
-      </w:r>
-      <w:proofErr w:type="spellStart"/>
-      <w:r>
-        <w:rPr>
-          <w:sz w:val="24"/>
-          <w:szCs w:val="24"/>
-        </w:rPr>
-        <w:t>Haruhisa</w:t>
-      </w:r>
-      <w:proofErr w:type="spellEnd"/>
-      <w:r>
-        <w:rPr>
-          <w:sz w:val="24"/>
-          <w:szCs w:val="24"/>
-        </w:rPr>
-        <w:t xml:space="preserve"> Takahashi, </w:t>
+      <w:r>
+        <w:rPr>
+          <w:sz w:val="24"/>
+          <w:szCs w:val="24"/>
+        </w:rPr>
+        <w:t xml:space="preserve">Etsuji Tomita, Akira Tanaka, Haruhisa Takahashi, </w:t>
       </w:r>
       <w:r>
         <w:rPr>
@@ -3532,39 +4791,7 @@
           <w:sz w:val="24"/>
           <w:szCs w:val="24"/>
         </w:rPr>
-        <w:t xml:space="preserve">F. </w:t>
-      </w:r>
-      <w:proofErr w:type="spellStart"/>
-      <w:r>
-        <w:rPr>
-          <w:sz w:val="24"/>
-          <w:szCs w:val="24"/>
-        </w:rPr>
-        <w:t>Cazals</w:t>
-      </w:r>
-      <w:proofErr w:type="spellEnd"/>
-      <w:r>
-        <w:rPr>
-          <w:sz w:val="24"/>
-          <w:szCs w:val="24"/>
-        </w:rPr>
-        <w:t xml:space="preserve">, C. </w:t>
-      </w:r>
-      <w:proofErr w:type="spellStart"/>
-      <w:r>
-        <w:rPr>
-          <w:sz w:val="24"/>
-          <w:szCs w:val="24"/>
-        </w:rPr>
-        <w:t>Karande</w:t>
-      </w:r>
-      <w:proofErr w:type="spellEnd"/>
-      <w:r>
-        <w:rPr>
-          <w:sz w:val="24"/>
-          <w:szCs w:val="24"/>
-        </w:rPr>
-        <w:t xml:space="preserve">, </w:t>
+        <w:t xml:space="preserve">F. Cazals, C. Karande, </w:t>
       </w:r>
       <w:r>
         <w:rPr>
@@ -3722,6 +4949,119 @@
     </w:lvl>
   </w:abstractNum>
   <w:abstractNum w:abstractNumId="1" w15:restartNumberingAfterBreak="0">
+    <w:nsid w:val="497D0E47"/>
+    <w:multiLevelType w:val="hybridMultilevel"/>
+    <w:tmpl w:val="23D60A0C"/>
+    <w:lvl w:ilvl="0" w:tplc="1460F2AA">
+      <w:start w:val="50"/>
+      <w:numFmt w:val="bullet"/>
+      <w:lvlText w:val=""/>
+      <w:lvlJc w:val="left"/>
+      <w:pPr>
+        <w:ind w:left="720" w:hanging="360"/>
+      </w:pPr>
+      <w:rPr>
+        <w:rFonts w:ascii="Symbol" w:eastAsiaTheme="minorHAnsi" w:hAnsi="Symbol" w:cstheme="minorBidi" w:hint="default"/>
+      </w:rPr>
+    </w:lvl>
+    <w:lvl w:ilvl="1" w:tplc="08090003" w:tentative="1">
+      <w:start w:val="1"/>
+      <w:numFmt w:val="bullet"/>
+      <w:lvlText w:val="o"/>
+      <w:lvlJc w:val="left"/>
+      <w:pPr>
+        <w:ind w:left="1440" w:hanging="360"/>
+      </w:pPr>
+      <w:rPr>
+        <w:rFonts w:ascii="Courier New" w:hAnsi="Courier New" w:cs="Courier New" w:hint="default"/>
+      </w:rPr>
+    </w:lvl>
+    <w:lvl w:ilvl="2" w:tplc="08090005" w:tentative="1">
+      <w:start w:val="1"/>
+      <w:numFmt w:val="bullet"/>
+      <w:lvlText w:val=""/>
+      <w:lvlJc w:val="left"/>
+      <w:pPr>
+        <w:ind w:left="2160" w:hanging="360"/>
+      </w:pPr>
+      <w:rPr>
+        <w:rFonts w:ascii="Wingdings" w:hAnsi="Wingdings" w:hint="default"/>
+      </w:rPr>
+    </w:lvl>
+    <w:lvl w:ilvl="3" w:tplc="08090001" w:tentative="1">
+      <w:start w:val="1"/>
+      <w:numFmt w:val="bullet"/>
+      <w:lvlText w:val=""/>
+      <w:lvlJc w:val="left"/>
+      <w:pPr>
+        <w:ind w:left="2880" w:hanging="360"/>
+      </w:pPr>
+      <w:rPr>
+        <w:rFonts w:ascii="Symbol" w:hAnsi="Symbol" w:hint="default"/>
+      </w:rPr>
+    </w:lvl>
+    <w:lvl w:ilvl="4" w:tplc="08090003" w:tentative="1">
+      <w:start w:val="1"/>
+      <w:numFmt w:val="bullet"/>
+      <w:lvlText w:val="o"/>
+      <w:lvlJc w:val="left"/>
+      <w:pPr>
+        <w:ind w:left="3600" w:hanging="360"/>
+      </w:pPr>
+      <w:rPr>
+        <w:rFonts w:ascii="Courier New" w:hAnsi="Courier New" w:cs="Courier New" w:hint="default"/>
+      </w:rPr>
+    </w:lvl>
+    <w:lvl w:ilvl="5" w:tplc="08090005" w:tentative="1">
+      <w:start w:val="1"/>
+      <w:numFmt w:val="bullet"/>
+      <w:lvlText w:val=""/>
+      <w:lvlJc w:val="left"/>
+      <w:pPr>
+        <w:ind w:left="4320" w:hanging="360"/>
+      </w:pPr>
+      <w:rPr>
+        <w:rFonts w:ascii="Wingdings" w:hAnsi="Wingdings" w:hint="default"/>
+      </w:rPr>
+    </w:lvl>
+    <w:lvl w:ilvl="6" w:tplc="08090001" w:tentative="1">
+      <w:start w:val="1"/>
+      <w:numFmt w:val="bullet"/>
+      <w:lvlText w:val=""/>
+      <w:lvlJc w:val="left"/>
+      <w:pPr>
+        <w:ind w:left="5040" w:hanging="360"/>
+      </w:pPr>
+      <w:rPr>
+        <w:rFonts w:ascii="Symbol" w:hAnsi="Symbol" w:hint="default"/>
+      </w:rPr>
+    </w:lvl>
+    <w:lvl w:ilvl="7" w:tplc="08090003" w:tentative="1">
+      <w:start w:val="1"/>
+      <w:numFmt w:val="bullet"/>
+      <w:lvlText w:val="o"/>
+      <w:lvlJc w:val="left"/>
+      <w:pPr>
+        <w:ind w:left="5760" w:hanging="360"/>
+      </w:pPr>
+      <w:rPr>
+        <w:rFonts w:ascii="Courier New" w:hAnsi="Courier New" w:cs="Courier New" w:hint="default"/>
+      </w:rPr>
+    </w:lvl>
+    <w:lvl w:ilvl="8" w:tplc="08090005" w:tentative="1">
+      <w:start w:val="1"/>
+      <w:numFmt w:val="bullet"/>
+      <w:lvlText w:val=""/>
+      <w:lvlJc w:val="left"/>
+      <w:pPr>
+        <w:ind w:left="6480" w:hanging="360"/>
+      </w:pPr>
+      <w:rPr>
+        <w:rFonts w:ascii="Wingdings" w:hAnsi="Wingdings" w:hint="default"/>
+      </w:rPr>
+    </w:lvl>
+  </w:abstractNum>
+  <w:abstractNum w:abstractNumId="2" w15:restartNumberingAfterBreak="0">
     <w:nsid w:val="6F555358"/>
     <w:multiLevelType w:val="hybridMultilevel"/>
     <w:tmpl w:val="49EA17E6"/>
@@ -3811,10 +5151,13 @@
     </w:lvl>
   </w:abstractNum>
   <w:num w:numId="1">
-    <w:abstractNumId w:val="1"/>
+    <w:abstractNumId w:val="2"/>
   </w:num>
   <w:num w:numId="2">
     <w:abstractNumId w:val="0"/>
+  </w:num>
+  <w:num w:numId="3">
+    <w:abstractNumId w:val="1"/>
   </w:num>
 </w:numbering>
 </file>
@@ -4298,6 +5641,25 @@
       <w:szCs w:val="18"/>
     </w:rPr>
   </w:style>
+  <w:style w:type="table" w:styleId="Rcsostblzat">
+    <w:name w:val="Table Grid"/>
+    <w:basedOn w:val="Normltblzat"/>
+    <w:uiPriority w:val="39"/>
+    <w:rsid w:val="001B4FA7"/>
+    <w:pPr>
+      <w:spacing w:after="0" w:line="240" w:lineRule="auto"/>
+    </w:pPr>
+    <w:tblPr>
+      <w:tblBorders>
+        <w:top w:val="single" w:sz="4" w:space="0" w:color="auto"/>
+        <w:left w:val="single" w:sz="4" w:space="0" w:color="auto"/>
+        <w:bottom w:val="single" w:sz="4" w:space="0" w:color="auto"/>
+        <w:right w:val="single" w:sz="4" w:space="0" w:color="auto"/>
+        <w:insideH w:val="single" w:sz="4" w:space="0" w:color="auto"/>
+        <w:insideV w:val="single" w:sz="4" w:space="0" w:color="auto"/>
+      </w:tblBorders>
+    </w:tblPr>
+  </w:style>
 </w:styles>
 </file>
 

</xml_diff>

<commit_message>
Add condense fn, fix newman fn, refactor utils, add some smallworld fns
</commit_message>
<xml_diff>
--- a/thesis.docx
+++ b/thesis.docx
@@ -52,8 +52,17 @@
           <w:sz w:val="24"/>
           <w:szCs w:val="24"/>
         </w:rPr>
-        <w:t>The coloring</w:t>
-      </w:r>
+        <w:t xml:space="preserve">The </w:t>
+      </w:r>
+      <w:proofErr w:type="spellStart"/>
+      <w:r>
+        <w:rPr>
+          <w:sz w:val="24"/>
+          <w:szCs w:val="24"/>
+        </w:rPr>
+        <w:t>coloring</w:t>
+      </w:r>
+      <w:proofErr w:type="spellEnd"/>
       <w:r>
         <w:rPr>
           <w:sz w:val="24"/>
@@ -146,7 +155,23 @@
           <w:sz w:val="24"/>
           <w:szCs w:val="24"/>
         </w:rPr>
-        <w:t>World Wide Web, blogging platforms, instant messaging and Facebook can be characterized by the interplay between rich information content, the millions of individuals and organizations who create and use it, and the technology that supports it. This thesis will cover recent research on the structure and analysis of large social and transaction networks and on models and algorithms that abstract their basic properties. Unusual ways have been explored how to practically analyze large scale network data and how to reason about it through models for network structure. Topics include methods for network community detection, their connection with transactional graphs.</w:t>
+        <w:t xml:space="preserve">World Wide Web, blogging platforms, instant messaging and Facebook can be characterized by the interplay between rich information content, the millions of individuals and organizations who create and use it, and the technology that supports it. This thesis will cover recent research on the structure and analysis of large social and transaction networks and on models and algorithms that abstract their basic properties. Unusual ways have been explored how to practically </w:t>
+      </w:r>
+      <w:proofErr w:type="spellStart"/>
+      <w:r>
+        <w:rPr>
+          <w:sz w:val="24"/>
+          <w:szCs w:val="24"/>
+        </w:rPr>
+        <w:t>analyze</w:t>
+      </w:r>
+      <w:proofErr w:type="spellEnd"/>
+      <w:r>
+        <w:rPr>
+          <w:sz w:val="24"/>
+          <w:szCs w:val="24"/>
+        </w:rPr>
+        <w:t xml:space="preserve"> large scale network data and how to reason about it through models for network structure. Topics include methods for network community detection, their connection with transactional graphs.</w:t>
       </w:r>
       <w:r>
         <w:rPr>
@@ -277,6 +302,7 @@
           <w:szCs w:val="24"/>
         </w:rPr>
       </w:pPr>
+      <w:proofErr w:type="spellStart"/>
       <w:r>
         <w:rPr>
           <w:sz w:val="24"/>
@@ -284,6 +310,7 @@
         </w:rPr>
         <w:t>NetworkX</w:t>
       </w:r>
+      <w:proofErr w:type="spellEnd"/>
       <w:r>
         <w:rPr>
           <w:sz w:val="24"/>
@@ -300,12 +327,21 @@
           <w:szCs w:val="24"/>
         </w:rPr>
       </w:pPr>
-      <w:r>
-        <w:rPr>
-          <w:sz w:val="24"/>
-          <w:szCs w:val="24"/>
-        </w:rPr>
-        <w:t>NetworkX is a Python package for the creation, manipulation, and study of the structure, dynamics, and functions of complex networks. It supports a variety of features for complex networks.</w:t>
+      <w:proofErr w:type="spellStart"/>
+      <w:r>
+        <w:rPr>
+          <w:sz w:val="24"/>
+          <w:szCs w:val="24"/>
+        </w:rPr>
+        <w:t>NetworkX</w:t>
+      </w:r>
+      <w:proofErr w:type="spellEnd"/>
+      <w:r>
+        <w:rPr>
+          <w:sz w:val="24"/>
+          <w:szCs w:val="24"/>
+        </w:rPr>
+        <w:t xml:space="preserve"> is a Python package for the creation, manipulation, and study of the structure, dynamics, and functions of complex networks. It supports a variety of features for complex networks.</w:t>
       </w:r>
     </w:p>
     <w:p>
@@ -522,45 +558,70 @@
           <w:szCs w:val="24"/>
         </w:rPr>
       </w:pPr>
+      <w:proofErr w:type="spellStart"/>
       <w:r>
         <w:rPr>
           <w:sz w:val="24"/>
           <w:szCs w:val="24"/>
         </w:rPr>
         <w:lastRenderedPageBreak/>
-        <w:t>Sixtep software:</w:t>
-      </w:r>
-    </w:p>
-    <w:p>
-      <w:pPr>
-        <w:jc w:val="both"/>
-        <w:rPr>
-          <w:sz w:val="24"/>
-          <w:szCs w:val="24"/>
-        </w:rPr>
-      </w:pPr>
-    </w:p>
-    <w:p>
-      <w:pPr>
-        <w:jc w:val="both"/>
-        <w:rPr>
-          <w:sz w:val="24"/>
-          <w:szCs w:val="24"/>
-        </w:rPr>
-      </w:pPr>
-      <w:r>
-        <w:rPr>
-          <w:sz w:val="24"/>
-          <w:szCs w:val="24"/>
-        </w:rPr>
-        <w:t>The software has been released in 2007 by network theory researchers and CRM advisors. It is able to load a graph and visualize it. Several algorithms are implemented to cluster</w:t>
-      </w:r>
-      <w:r>
-        <w:rPr>
-          <w:sz w:val="24"/>
-          <w:szCs w:val="24"/>
-        </w:rPr>
-        <w:t xml:space="preserve">ize or detect communities such as the Newman-Girvan algorithm or the Markov chain model. The UI representation of the graph is user friendly; the location of the nodes can be easily modified by clicking one by one or select a targeted area. Several </w:t>
+        <w:t>Sixtep</w:t>
+      </w:r>
+      <w:proofErr w:type="spellEnd"/>
+      <w:r>
+        <w:rPr>
+          <w:sz w:val="24"/>
+          <w:szCs w:val="24"/>
+        </w:rPr>
+        <w:t xml:space="preserve"> software:</w:t>
+      </w:r>
+    </w:p>
+    <w:p>
+      <w:pPr>
+        <w:jc w:val="both"/>
+        <w:rPr>
+          <w:sz w:val="24"/>
+          <w:szCs w:val="24"/>
+        </w:rPr>
+      </w:pPr>
+    </w:p>
+    <w:p>
+      <w:pPr>
+        <w:jc w:val="both"/>
+        <w:rPr>
+          <w:sz w:val="24"/>
+          <w:szCs w:val="24"/>
+        </w:rPr>
+      </w:pPr>
+      <w:r>
+        <w:rPr>
+          <w:sz w:val="24"/>
+          <w:szCs w:val="24"/>
+        </w:rPr>
+        <w:t xml:space="preserve">The software has been released in 2007 by network theory researchers and CRM advisors. It is able to load a graph and visualize it. Several algorithms are implemented to </w:t>
+      </w:r>
+      <w:proofErr w:type="spellStart"/>
+      <w:r>
+        <w:rPr>
+          <w:sz w:val="24"/>
+          <w:szCs w:val="24"/>
+        </w:rPr>
+        <w:t>cluster</w:t>
+      </w:r>
+      <w:r>
+        <w:rPr>
+          <w:sz w:val="24"/>
+          <w:szCs w:val="24"/>
+        </w:rPr>
+        <w:t>ize</w:t>
+      </w:r>
+      <w:proofErr w:type="spellEnd"/>
+      <w:r>
+        <w:rPr>
+          <w:sz w:val="24"/>
+          <w:szCs w:val="24"/>
+        </w:rPr>
+        <w:t xml:space="preserve"> or detect communities such as the Newman-Girvan algorithm or the Markov chain model. The UI representation of the graph is user friendly; the location of the nodes can be easily modified by clicking one by one or select a targeted area. Several </w:t>
       </w:r>
       <w:r>
         <w:rPr>
@@ -728,8 +789,17 @@
           <w:sz w:val="24"/>
           <w:szCs w:val="24"/>
         </w:rPr>
-        <w:t xml:space="preserve"> wikipedia</w:t>
-      </w:r>
+        <w:t xml:space="preserve"> </w:t>
+      </w:r>
+      <w:proofErr w:type="spellStart"/>
+      <w:r>
+        <w:rPr>
+          <w:sz w:val="24"/>
+          <w:szCs w:val="24"/>
+        </w:rPr>
+        <w:t>wikipedia</w:t>
+      </w:r>
+      <w:proofErr w:type="spellEnd"/>
     </w:p>
     <w:p>
       <w:pPr>
@@ -792,7 +862,39 @@
           <w:sz w:val="24"/>
           <w:szCs w:val="24"/>
         </w:rPr>
-        <w:t>To find a maximum clique, one can systematically inspect all subsets, but this sort of brute-force search is too time-consuming to be practical for networks comprising more than a few dozen vertices. Although no polynomial time algorithm is known for this problem, more efficient algorithms than the brute-force search are known. For instance, the Bron–Kerbosch algorithm can be used to list all maximal cliques in worst-case optimal time, and it is also possible to list them in polynomial time per clique.</w:t>
+        <w:t xml:space="preserve">To find a maximum clique, one can systematically inspect all subsets, but this sort of brute-force search is too time-consuming to be practical for networks comprising more than a few dozen vertices. Although no polynomial time algorithm is known for this problem, more efficient algorithms than the brute-force search are known. For instance, the </w:t>
+      </w:r>
+      <w:proofErr w:type="spellStart"/>
+      <w:r>
+        <w:rPr>
+          <w:sz w:val="24"/>
+          <w:szCs w:val="24"/>
+        </w:rPr>
+        <w:t>Bron</w:t>
+      </w:r>
+      <w:proofErr w:type="spellEnd"/>
+      <w:r>
+        <w:rPr>
+          <w:sz w:val="24"/>
+          <w:szCs w:val="24"/>
+        </w:rPr>
+        <w:t>–</w:t>
+      </w:r>
+      <w:proofErr w:type="spellStart"/>
+      <w:r>
+        <w:rPr>
+          <w:sz w:val="24"/>
+          <w:szCs w:val="24"/>
+        </w:rPr>
+        <w:t>Kerbosch</w:t>
+      </w:r>
+      <w:proofErr w:type="spellEnd"/>
+      <w:r>
+        <w:rPr>
+          <w:sz w:val="24"/>
+          <w:szCs w:val="24"/>
+        </w:rPr>
+        <w:t xml:space="preserve"> algorithm can be used to list all maximal cliques in worst-case optimal time, and it is also possible to list them in polynomial time per clique.</w:t>
       </w:r>
     </w:p>
     <w:p>
@@ -904,6 +1006,7 @@
           <w:szCs w:val="24"/>
         </w:rPr>
       </w:pPr>
+      <w:proofErr w:type="spellStart"/>
       <w:r>
         <w:rPr>
           <w:sz w:val="24"/>
@@ -911,6 +1014,7 @@
         </w:rPr>
         <w:t>Iwiw</w:t>
       </w:r>
+      <w:proofErr w:type="spellEnd"/>
     </w:p>
     <w:p>
       <w:pPr>
@@ -1008,12 +1112,21 @@
           <w:szCs w:val="24"/>
         </w:rPr>
       </w:pPr>
-      <w:r>
-        <w:rPr>
-          <w:sz w:val="24"/>
-          <w:szCs w:val="24"/>
-        </w:rPr>
-        <w:t>Otp transaction graph</w:t>
+      <w:proofErr w:type="spellStart"/>
+      <w:r>
+        <w:rPr>
+          <w:sz w:val="24"/>
+          <w:szCs w:val="24"/>
+        </w:rPr>
+        <w:t>Otp</w:t>
+      </w:r>
+      <w:proofErr w:type="spellEnd"/>
+      <w:r>
+        <w:rPr>
+          <w:sz w:val="24"/>
+          <w:szCs w:val="24"/>
+        </w:rPr>
+        <w:t xml:space="preserve"> transaction graph</w:t>
       </w:r>
     </w:p>
     <w:p>
@@ -1072,7 +1185,23 @@
           <w:sz w:val="24"/>
           <w:szCs w:val="24"/>
         </w:rPr>
-        <w:t xml:space="preserve">The networkx implementations of the algorithms have been used for the python script. The code of the algorithms can be found in the coloring.py file. The colormap and the coloring logic is self-implemented and it can be found in the Utils.py file. </w:t>
+        <w:t xml:space="preserve">The networkx implementations of the algorithms have been used for the python script. The code of the algorithms can be found in the coloring.py file. The colormap and the </w:t>
+      </w:r>
+      <w:proofErr w:type="spellStart"/>
+      <w:r>
+        <w:rPr>
+          <w:sz w:val="24"/>
+          <w:szCs w:val="24"/>
+        </w:rPr>
+        <w:t>coloring</w:t>
+      </w:r>
+      <w:proofErr w:type="spellEnd"/>
+      <w:r>
+        <w:rPr>
+          <w:sz w:val="24"/>
+          <w:szCs w:val="24"/>
+        </w:rPr>
+        <w:t xml:space="preserve"> logic is self-implemented and it can be found in the Utils.py file. </w:t>
       </w:r>
     </w:p>
     <w:p>
@@ -1239,7 +1368,23 @@
           <w:sz w:val="24"/>
           <w:szCs w:val="24"/>
         </w:rPr>
-        <w:t xml:space="preserve"> coloring of the</w:t>
+        <w:t xml:space="preserve"> </w:t>
+      </w:r>
+      <w:proofErr w:type="spellStart"/>
+      <w:r>
+        <w:rPr>
+          <w:sz w:val="24"/>
+          <w:szCs w:val="24"/>
+        </w:rPr>
+        <w:t>coloring</w:t>
+      </w:r>
+      <w:proofErr w:type="spellEnd"/>
+      <w:r>
+        <w:rPr>
+          <w:sz w:val="24"/>
+          <w:szCs w:val="24"/>
+        </w:rPr>
+        <w:t xml:space="preserve"> of the</w:t>
       </w:r>
       <w:r>
         <w:rPr>
@@ -1332,19 +1477,40 @@
       <w:r>
         <w:t xml:space="preserve">Figure </w:t>
       </w:r>
-      <w:fldSimple w:instr=" SEQ Figure \* ARABIC ">
-        <w:r>
-          <w:rPr>
-            <w:noProof/>
-          </w:rPr>
-          <w:t>1</w:t>
-        </w:r>
-      </w:fldSimple>
+      <w:r>
+        <w:fldChar w:fldCharType="begin"/>
+      </w:r>
+      <w:r>
+        <w:instrText xml:space="preserve"> SEQ Figure \* ARABIC </w:instrText>
+      </w:r>
+      <w:r>
+        <w:fldChar w:fldCharType="separate"/>
+      </w:r>
+      <w:r>
+        <w:rPr>
+          <w:noProof/>
+        </w:rPr>
+        <w:t>1</w:t>
+      </w:r>
+      <w:r>
+        <w:rPr>
+          <w:noProof/>
+        </w:rPr>
+        <w:fldChar w:fldCharType="end"/>
+      </w:r>
       <w:r>
         <w:t xml:space="preserve">: </w:t>
       </w:r>
       <w:r>
-        <w:t>The well known karate club community is divided into 2 main part due to a conflict of interest.</w:t>
+        <w:t xml:space="preserve">The </w:t>
+      </w:r>
+      <w:proofErr w:type="spellStart"/>
+      <w:r>
+        <w:t>well known</w:t>
+      </w:r>
+      <w:proofErr w:type="spellEnd"/>
+      <w:r>
+        <w:t xml:space="preserve"> karate club community is divided into 2 main part due to a conflict of interest.</w:t>
       </w:r>
     </w:p>
     <w:p>
@@ -1462,7 +1628,23 @@
           <w:sz w:val="24"/>
           <w:szCs w:val="24"/>
         </w:rPr>
-        <w:t xml:space="preserve"> communities in graph using Clauset-Newman-Moore greedy modularity maximization. This method currently does not consider edge weights</w:t>
+        <w:t xml:space="preserve"> communities in graph using </w:t>
+      </w:r>
+      <w:proofErr w:type="spellStart"/>
+      <w:r>
+        <w:rPr>
+          <w:sz w:val="24"/>
+          <w:szCs w:val="24"/>
+        </w:rPr>
+        <w:t>Clauset</w:t>
+      </w:r>
+      <w:proofErr w:type="spellEnd"/>
+      <w:r>
+        <w:rPr>
+          <w:sz w:val="24"/>
+          <w:szCs w:val="24"/>
+        </w:rPr>
+        <w:t>-Newman-Moore greedy modularity maximization. This method currently does not consider edge weights</w:t>
       </w:r>
       <w:r>
         <w:rPr>
@@ -1652,7 +1834,23 @@
           <w:sz w:val="24"/>
           <w:szCs w:val="24"/>
         </w:rPr>
-        <w:t>The MCL algorithm is short for the Markov Cluster Algorithm, a fast and scalable unsupervised cluster algorithm for graphs (also known as networks) based on simulation of (stochastic) flow in graphs. The algorithm was invented/discovered by Stijn van Dongen at the Centre for Mathematics and Computer Science (also known as CWI) in the Netherlands.</w:t>
+        <w:t xml:space="preserve">The MCL algorithm is short for the Markov Cluster Algorithm, a fast and scalable unsupervised cluster algorithm for graphs (also known as networks) based on simulation of (stochastic) flow in graphs. The algorithm was invented/discovered by Stijn van </w:t>
+      </w:r>
+      <w:proofErr w:type="spellStart"/>
+      <w:r>
+        <w:rPr>
+          <w:sz w:val="24"/>
+          <w:szCs w:val="24"/>
+        </w:rPr>
+        <w:t>Dongen</w:t>
+      </w:r>
+      <w:proofErr w:type="spellEnd"/>
+      <w:r>
+        <w:rPr>
+          <w:sz w:val="24"/>
+          <w:szCs w:val="24"/>
+        </w:rPr>
+        <w:t xml:space="preserve"> at the Centre for Mathematics and Computer Science (also known as CWI) in the Netherlands.</w:t>
       </w:r>
     </w:p>
     <w:p>
@@ -2006,23 +2204,71 @@
           <w:sz w:val="24"/>
           <w:szCs w:val="24"/>
         </w:rPr>
-        <w:t>To obtain a list of all maximal cliques, use list(find_cliques(G)). However, be aware that in the worst-case, the length of this list can be exponential in the number of nodes in the graph. This function avoids storing all cliques in memory by only keeping current candidate node lists in memory during its search.</w:t>
-      </w:r>
-    </w:p>
-    <w:p>
-      <w:pPr>
-        <w:jc w:val="both"/>
-        <w:rPr>
-          <w:sz w:val="24"/>
-          <w:szCs w:val="24"/>
-        </w:rPr>
-      </w:pPr>
-      <w:r>
-        <w:rPr>
-          <w:sz w:val="24"/>
-          <w:szCs w:val="24"/>
-        </w:rPr>
-        <w:t>This implementation is based on the algorithm published by Bron and Kerbosch (1973) [</w:t>
+        <w:t>To obtain a list of all maximal cliques, use list(</w:t>
+      </w:r>
+      <w:proofErr w:type="spellStart"/>
+      <w:r>
+        <w:rPr>
+          <w:sz w:val="24"/>
+          <w:szCs w:val="24"/>
+        </w:rPr>
+        <w:t>find_cliques</w:t>
+      </w:r>
+      <w:proofErr w:type="spellEnd"/>
+      <w:r>
+        <w:rPr>
+          <w:sz w:val="24"/>
+          <w:szCs w:val="24"/>
+        </w:rPr>
+        <w:t>(G)). However, be aware that in the worst-case, the length of this list can be exponential in the number of nodes in the graph. This function avoids storing all cliques in memory by only keeping current candidate node lists in memory during its search.</w:t>
+      </w:r>
+    </w:p>
+    <w:p>
+      <w:pPr>
+        <w:jc w:val="both"/>
+        <w:rPr>
+          <w:sz w:val="24"/>
+          <w:szCs w:val="24"/>
+        </w:rPr>
+      </w:pPr>
+      <w:r>
+        <w:rPr>
+          <w:sz w:val="24"/>
+          <w:szCs w:val="24"/>
+        </w:rPr>
+        <w:t xml:space="preserve">This implementation is based on the algorithm published by </w:t>
+      </w:r>
+      <w:proofErr w:type="spellStart"/>
+      <w:r>
+        <w:rPr>
+          <w:sz w:val="24"/>
+          <w:szCs w:val="24"/>
+        </w:rPr>
+        <w:t>Bron</w:t>
+      </w:r>
+      <w:proofErr w:type="spellEnd"/>
+      <w:r>
+        <w:rPr>
+          <w:sz w:val="24"/>
+          <w:szCs w:val="24"/>
+        </w:rPr>
+        <w:t xml:space="preserve"> and </w:t>
+      </w:r>
+      <w:proofErr w:type="spellStart"/>
+      <w:r>
+        <w:rPr>
+          <w:sz w:val="24"/>
+          <w:szCs w:val="24"/>
+        </w:rPr>
+        <w:t>Kerbosch</w:t>
+      </w:r>
+      <w:proofErr w:type="spellEnd"/>
+      <w:r>
+        <w:rPr>
+          <w:sz w:val="24"/>
+          <w:szCs w:val="24"/>
+        </w:rPr>
+        <w:t xml:space="preserve"> (1973) [</w:t>
       </w:r>
       <w:r>
         <w:rPr>
@@ -2050,7 +2296,39 @@
           <w:sz w:val="24"/>
           <w:szCs w:val="24"/>
         </w:rPr>
-        <w:t>] and discussed in Cazals and Karande (2008) [</w:t>
+        <w:t xml:space="preserve">] and discussed in </w:t>
+      </w:r>
+      <w:proofErr w:type="spellStart"/>
+      <w:r>
+        <w:rPr>
+          <w:sz w:val="24"/>
+          <w:szCs w:val="24"/>
+        </w:rPr>
+        <w:t>Cazals</w:t>
+      </w:r>
+      <w:proofErr w:type="spellEnd"/>
+      <w:r>
+        <w:rPr>
+          <w:sz w:val="24"/>
+          <w:szCs w:val="24"/>
+        </w:rPr>
+        <w:t xml:space="preserve"> and </w:t>
+      </w:r>
+      <w:proofErr w:type="spellStart"/>
+      <w:r>
+        <w:rPr>
+          <w:sz w:val="24"/>
+          <w:szCs w:val="24"/>
+        </w:rPr>
+        <w:t>Karande</w:t>
+      </w:r>
+      <w:proofErr w:type="spellEnd"/>
+      <w:r>
+        <w:rPr>
+          <w:sz w:val="24"/>
+          <w:szCs w:val="24"/>
+        </w:rPr>
+        <w:t xml:space="preserve"> (2008) [</w:t>
       </w:r>
       <w:r>
         <w:rPr>
@@ -2152,14 +2430,27 @@
       <w:r>
         <w:t xml:space="preserve">Figure </w:t>
       </w:r>
-      <w:fldSimple w:instr=" SEQ Figure \* ARABIC ">
-        <w:r>
-          <w:rPr>
-            <w:noProof/>
-          </w:rPr>
-          <w:t>2</w:t>
-        </w:r>
-      </w:fldSimple>
+      <w:r>
+        <w:fldChar w:fldCharType="begin"/>
+      </w:r>
+      <w:r>
+        <w:instrText xml:space="preserve"> SEQ Figure \* ARABIC </w:instrText>
+      </w:r>
+      <w:r>
+        <w:fldChar w:fldCharType="separate"/>
+      </w:r>
+      <w:r>
+        <w:rPr>
+          <w:noProof/>
+        </w:rPr>
+        <w:t>2</w:t>
+      </w:r>
+      <w:r>
+        <w:rPr>
+          <w:noProof/>
+        </w:rPr>
+        <w:fldChar w:fldCharType="end"/>
+      </w:r>
       <w:r>
         <w:t xml:space="preserve"> </w:t>
       </w:r>
@@ -2211,7 +2502,23 @@
           <w:szCs w:val="24"/>
         </w:rPr>
         <w:lastRenderedPageBreak/>
-        <w:t>Source Coloring:</w:t>
+        <w:t xml:space="preserve">Source </w:t>
+      </w:r>
+      <w:proofErr w:type="spellStart"/>
+      <w:r>
+        <w:rPr>
+          <w:sz w:val="24"/>
+          <w:szCs w:val="24"/>
+        </w:rPr>
+        <w:t>Coloring</w:t>
+      </w:r>
+      <w:proofErr w:type="spellEnd"/>
+      <w:r>
+        <w:rPr>
+          <w:sz w:val="24"/>
+          <w:szCs w:val="24"/>
+        </w:rPr>
+        <w:t>:</w:t>
       </w:r>
     </w:p>
     <w:p>
@@ -2346,7 +2653,23 @@
           <w:sz w:val="24"/>
           <w:szCs w:val="24"/>
         </w:rPr>
-        <w:t xml:space="preserve">The following figure is a result of a Newman-Girvan run on a graph made by facebook anonymized data. There are 100 nodes and several edges represented. </w:t>
+        <w:t xml:space="preserve">The following figure is a result of a Newman-Girvan run on a graph made by </w:t>
+      </w:r>
+      <w:proofErr w:type="spellStart"/>
+      <w:r>
+        <w:rPr>
+          <w:sz w:val="24"/>
+          <w:szCs w:val="24"/>
+        </w:rPr>
+        <w:t>facebook</w:t>
+      </w:r>
+      <w:proofErr w:type="spellEnd"/>
+      <w:r>
+        <w:rPr>
+          <w:sz w:val="24"/>
+          <w:szCs w:val="24"/>
+        </w:rPr>
+        <w:t xml:space="preserve"> anonymized data. There are 100 nodes and several edges represented. </w:t>
       </w:r>
     </w:p>
     <w:p>
@@ -2571,8 +2894,351 @@
           <w:szCs w:val="24"/>
         </w:rPr>
         <w:lastRenderedPageBreak/>
-        <w:t>Additional results: Modularities</w:t>
-      </w:r>
+        <w:t>Modularity</w:t>
+      </w:r>
+    </w:p>
+    <w:p>
+      <w:pPr>
+        <w:jc w:val="both"/>
+        <w:rPr>
+          <w:sz w:val="24"/>
+          <w:szCs w:val="24"/>
+        </w:rPr>
+      </w:pPr>
+    </w:p>
+    <w:p>
+      <w:pPr>
+        <w:jc w:val="both"/>
+        <w:rPr>
+          <w:sz w:val="24"/>
+          <w:szCs w:val="24"/>
+        </w:rPr>
+      </w:pPr>
+      <w:r>
+        <w:rPr>
+          <w:sz w:val="24"/>
+          <w:szCs w:val="24"/>
+        </w:rPr>
+        <w:t>One of the most sensitive</w:t>
+      </w:r>
+      <w:r>
+        <w:rPr>
+          <w:sz w:val="24"/>
+          <w:szCs w:val="24"/>
+        </w:rPr>
+        <w:t xml:space="preserve"> </w:t>
+      </w:r>
+      <w:r>
+        <w:rPr>
+          <w:sz w:val="24"/>
+          <w:szCs w:val="24"/>
+        </w:rPr>
+        <w:t>detection methods is optimization of the quality function known as modularity over the possible</w:t>
+      </w:r>
+      <w:r>
+        <w:rPr>
+          <w:sz w:val="24"/>
+          <w:szCs w:val="24"/>
+        </w:rPr>
+        <w:t xml:space="preserve"> </w:t>
+      </w:r>
+      <w:r>
+        <w:rPr>
+          <w:sz w:val="24"/>
+          <w:szCs w:val="24"/>
+        </w:rPr>
+        <w:t>divisions of a network, but direct application of this method using, for instance, simulated annealing</w:t>
+      </w:r>
+      <w:r>
+        <w:rPr>
+          <w:sz w:val="24"/>
+          <w:szCs w:val="24"/>
+        </w:rPr>
+        <w:t xml:space="preserve"> </w:t>
+      </w:r>
+      <w:r>
+        <w:rPr>
+          <w:sz w:val="24"/>
+          <w:szCs w:val="24"/>
+        </w:rPr>
+        <w:t>is computationally costly.</w:t>
+      </w:r>
+      <w:r>
+        <w:rPr>
+          <w:sz w:val="24"/>
+          <w:szCs w:val="24"/>
+        </w:rPr>
+        <w:t xml:space="preserve"> </w:t>
+      </w:r>
+      <w:r>
+        <w:rPr>
+          <w:sz w:val="24"/>
+          <w:szCs w:val="24"/>
+        </w:rPr>
+        <w:t>A</w:t>
+      </w:r>
+      <w:r>
+        <w:rPr>
+          <w:sz w:val="24"/>
+          <w:szCs w:val="24"/>
+        </w:rPr>
+        <w:t xml:space="preserve"> community structure in a network</w:t>
+      </w:r>
+      <w:r>
+        <w:rPr>
+          <w:sz w:val="24"/>
+          <w:szCs w:val="24"/>
+        </w:rPr>
+        <w:t xml:space="preserve"> </w:t>
+      </w:r>
+      <w:r>
+        <w:rPr>
+          <w:sz w:val="24"/>
+          <w:szCs w:val="24"/>
+        </w:rPr>
+        <w:t>corresponds to a statistically surprising arrangement of</w:t>
+      </w:r>
+      <w:r>
+        <w:rPr>
+          <w:sz w:val="24"/>
+          <w:szCs w:val="24"/>
+        </w:rPr>
+        <w:t xml:space="preserve"> </w:t>
+      </w:r>
+      <w:r>
+        <w:rPr>
+          <w:sz w:val="24"/>
+          <w:szCs w:val="24"/>
+        </w:rPr>
+        <w:t>edges, can be quantified using the measure known as</w:t>
+      </w:r>
+      <w:r>
+        <w:rPr>
+          <w:sz w:val="24"/>
+          <w:szCs w:val="24"/>
+        </w:rPr>
+        <w:t xml:space="preserve"> </w:t>
+      </w:r>
+      <w:r>
+        <w:rPr>
+          <w:sz w:val="24"/>
+          <w:szCs w:val="24"/>
+        </w:rPr>
+        <w:t>modularity [</w:t>
+      </w:r>
+      <w:r>
+        <w:rPr>
+          <w:sz w:val="24"/>
+          <w:szCs w:val="24"/>
+        </w:rPr>
+        <w:t>9</w:t>
+      </w:r>
+      <w:r>
+        <w:rPr>
+          <w:sz w:val="24"/>
+          <w:szCs w:val="24"/>
+        </w:rPr>
+        <w:t>]. The modularity is, up to a multiplicative</w:t>
+      </w:r>
+      <w:r>
+        <w:rPr>
+          <w:sz w:val="24"/>
+          <w:szCs w:val="24"/>
+        </w:rPr>
+        <w:t xml:space="preserve"> </w:t>
+      </w:r>
+      <w:r>
+        <w:rPr>
+          <w:sz w:val="24"/>
+          <w:szCs w:val="24"/>
+        </w:rPr>
+        <w:t>constant, the number of edges falling within groups minus</w:t>
+      </w:r>
+      <w:r>
+        <w:rPr>
+          <w:sz w:val="24"/>
+          <w:szCs w:val="24"/>
+        </w:rPr>
+        <w:t xml:space="preserve"> </w:t>
+      </w:r>
+      <w:r>
+        <w:rPr>
+          <w:sz w:val="24"/>
+          <w:szCs w:val="24"/>
+        </w:rPr>
+        <w:t>the expected number in an equivalent network with</w:t>
+      </w:r>
+      <w:r>
+        <w:rPr>
+          <w:sz w:val="24"/>
+          <w:szCs w:val="24"/>
+        </w:rPr>
+        <w:t xml:space="preserve"> </w:t>
+      </w:r>
+      <w:r>
+        <w:rPr>
+          <w:sz w:val="24"/>
+          <w:szCs w:val="24"/>
+        </w:rPr>
+        <w:t>edges placed at random</w:t>
+      </w:r>
+      <w:r>
+        <w:rPr>
+          <w:sz w:val="24"/>
+          <w:szCs w:val="24"/>
+        </w:rPr>
+        <w:t xml:space="preserve">. </w:t>
+      </w:r>
+      <w:r>
+        <w:rPr>
+          <w:sz w:val="24"/>
+          <w:szCs w:val="24"/>
+        </w:rPr>
+        <w:t>The modularity can be either positive or negative, with</w:t>
+      </w:r>
+      <w:r>
+        <w:rPr>
+          <w:sz w:val="24"/>
+          <w:szCs w:val="24"/>
+        </w:rPr>
+        <w:t xml:space="preserve"> </w:t>
+      </w:r>
+      <w:r>
+        <w:rPr>
+          <w:sz w:val="24"/>
+          <w:szCs w:val="24"/>
+        </w:rPr>
+        <w:t>positive values indicating the possible presence of community</w:t>
+      </w:r>
+      <w:r>
+        <w:rPr>
+          <w:sz w:val="24"/>
+          <w:szCs w:val="24"/>
+        </w:rPr>
+        <w:t xml:space="preserve"> </w:t>
+      </w:r>
+      <w:r>
+        <w:rPr>
+          <w:sz w:val="24"/>
+          <w:szCs w:val="24"/>
+        </w:rPr>
+        <w:t>structure</w:t>
+      </w:r>
+      <w:r>
+        <w:rPr>
+          <w:sz w:val="24"/>
+          <w:szCs w:val="24"/>
+        </w:rPr>
+        <w:t xml:space="preserve"> [10].</w:t>
+      </w:r>
+    </w:p>
+    <w:p>
+      <w:pPr>
+        <w:jc w:val="both"/>
+        <w:rPr>
+          <w:sz w:val="24"/>
+          <w:szCs w:val="24"/>
+        </w:rPr>
+      </w:pPr>
+    </w:p>
+    <w:p>
+      <w:pPr>
+        <w:jc w:val="both"/>
+        <w:rPr>
+          <w:sz w:val="24"/>
+          <w:szCs w:val="24"/>
+        </w:rPr>
+      </w:pPr>
+    </w:p>
+    <w:p>
+      <w:pPr>
+        <w:jc w:val="both"/>
+        <w:rPr>
+          <w:i/>
+          <w:iCs/>
+          <w:sz w:val="24"/>
+          <w:szCs w:val="24"/>
+        </w:rPr>
+      </w:pPr>
+      <w:r>
+        <w:rPr>
+          <w:i/>
+          <w:iCs/>
+          <w:sz w:val="24"/>
+          <w:szCs w:val="24"/>
+        </w:rPr>
+        <w:t>Insert ne</w:t>
+      </w:r>
+      <w:r>
+        <w:rPr>
+          <w:i/>
+          <w:iCs/>
+          <w:sz w:val="24"/>
+          <w:szCs w:val="24"/>
+        </w:rPr>
+        <w:t>t</w:t>
+      </w:r>
+      <w:r>
+        <w:rPr>
+          <w:i/>
+          <w:iCs/>
+          <w:sz w:val="24"/>
+          <w:szCs w:val="24"/>
+        </w:rPr>
+        <w:t>workx doc here</w:t>
+      </w:r>
+    </w:p>
+    <w:p>
+      <w:pPr>
+        <w:jc w:val="both"/>
+        <w:rPr>
+          <w:i/>
+          <w:iCs/>
+          <w:sz w:val="24"/>
+          <w:szCs w:val="24"/>
+        </w:rPr>
+      </w:pPr>
+    </w:p>
+    <w:p>
+      <w:pPr>
+        <w:rPr>
+          <w:sz w:val="24"/>
+          <w:szCs w:val="24"/>
+        </w:rPr>
+      </w:pPr>
+      <w:r>
+        <w:rPr>
+          <w:sz w:val="24"/>
+          <w:szCs w:val="24"/>
+        </w:rPr>
+        <w:br w:type="page"/>
+      </w:r>
+    </w:p>
+    <w:p>
+      <w:pPr>
+        <w:jc w:val="both"/>
+        <w:rPr>
+          <w:sz w:val="24"/>
+          <w:szCs w:val="24"/>
+        </w:rPr>
+      </w:pPr>
+      <w:r>
+        <w:rPr>
+          <w:sz w:val="24"/>
+          <w:szCs w:val="24"/>
+        </w:rPr>
+        <w:lastRenderedPageBreak/>
+        <w:t xml:space="preserve">Additional results: </w:t>
+      </w:r>
+      <w:proofErr w:type="spellStart"/>
+      <w:r>
+        <w:rPr>
+          <w:sz w:val="24"/>
+          <w:szCs w:val="24"/>
+        </w:rPr>
+        <w:t>Modularities</w:t>
+      </w:r>
+      <w:proofErr w:type="spellEnd"/>
     </w:p>
     <w:p>
       <w:pPr>
@@ -2682,6 +3348,7 @@
                 <w:szCs w:val="24"/>
               </w:rPr>
             </w:pPr>
+            <w:proofErr w:type="spellStart"/>
             <w:r>
               <w:rPr>
                 <w:sz w:val="24"/>
@@ -2689,6 +3356,7 @@
               </w:rPr>
               <w:t>newman</w:t>
             </w:r>
+            <w:proofErr w:type="spellEnd"/>
           </w:p>
         </w:tc>
         <w:tc>
@@ -2732,6 +3400,7 @@
                 <w:szCs w:val="24"/>
               </w:rPr>
             </w:pPr>
+            <w:proofErr w:type="spellStart"/>
             <w:r>
               <w:rPr>
                 <w:sz w:val="24"/>
@@ -2739,6 +3408,7 @@
               </w:rPr>
               <w:t>markov</w:t>
             </w:r>
+            <w:proofErr w:type="spellEnd"/>
           </w:p>
         </w:tc>
         <w:tc>
@@ -3425,14 +4095,27 @@
       <w:r>
         <w:t xml:space="preserve">Figure </w:t>
       </w:r>
-      <w:fldSimple w:instr=" SEQ Figure \* ARABIC ">
-        <w:r>
-          <w:rPr>
-            <w:noProof/>
-          </w:rPr>
-          <w:t>3</w:t>
-        </w:r>
-      </w:fldSimple>
+      <w:r>
+        <w:fldChar w:fldCharType="begin"/>
+      </w:r>
+      <w:r>
+        <w:instrText xml:space="preserve"> SEQ Figure \* ARABIC </w:instrText>
+      </w:r>
+      <w:r>
+        <w:fldChar w:fldCharType="separate"/>
+      </w:r>
+      <w:r>
+        <w:rPr>
+          <w:noProof/>
+        </w:rPr>
+        <w:t>3</w:t>
+      </w:r>
+      <w:r>
+        <w:rPr>
+          <w:noProof/>
+        </w:rPr>
+        <w:fldChar w:fldCharType="end"/>
+      </w:r>
       <w:r>
         <w:t xml:space="preserve">: </w:t>
       </w:r>
@@ -3634,6 +4317,7 @@
                 <w:szCs w:val="24"/>
               </w:rPr>
             </w:pPr>
+            <w:proofErr w:type="spellStart"/>
             <w:r>
               <w:rPr>
                 <w:sz w:val="24"/>
@@ -3641,6 +4325,7 @@
               </w:rPr>
               <w:t>newman</w:t>
             </w:r>
+            <w:proofErr w:type="spellEnd"/>
           </w:p>
         </w:tc>
         <w:tc>
@@ -3684,6 +4369,7 @@
                 <w:szCs w:val="24"/>
               </w:rPr>
             </w:pPr>
+            <w:proofErr w:type="spellStart"/>
             <w:r>
               <w:rPr>
                 <w:sz w:val="24"/>
@@ -3691,6 +4377,7 @@
               </w:rPr>
               <w:t>markov</w:t>
             </w:r>
+            <w:proofErr w:type="spellEnd"/>
           </w:p>
         </w:tc>
         <w:tc>
@@ -4093,6 +4780,194 @@
           </w:p>
         </w:tc>
       </w:tr>
+      <w:tr>
+        <w:trPr>
+          <w:trHeight w:val="252"/>
+          <w:jc w:val="center"/>
+        </w:trPr>
+        <w:tc>
+          <w:tcPr>
+            <w:tcW w:w="2122" w:type="dxa"/>
+            <w:vAlign w:val="center"/>
+          </w:tcPr>
+          <w:p>
+            <w:pPr>
+              <w:jc w:val="center"/>
+              <w:rPr>
+                <w:sz w:val="24"/>
+                <w:szCs w:val="24"/>
+              </w:rPr>
+            </w:pPr>
+            <w:r>
+              <w:rPr>
+                <w:sz w:val="24"/>
+                <w:szCs w:val="24"/>
+              </w:rPr>
+              <w:t>Second quarter year</w:t>
+            </w:r>
+          </w:p>
+        </w:tc>
+        <w:tc>
+          <w:tcPr>
+            <w:tcW w:w="1559" w:type="dxa"/>
+            <w:vAlign w:val="center"/>
+          </w:tcPr>
+          <w:p>
+            <w:pPr>
+              <w:jc w:val="center"/>
+              <w:rPr>
+                <w:sz w:val="24"/>
+                <w:szCs w:val="24"/>
+              </w:rPr>
+            </w:pPr>
+          </w:p>
+        </w:tc>
+        <w:tc>
+          <w:tcPr>
+            <w:tcW w:w="1559" w:type="dxa"/>
+            <w:vAlign w:val="center"/>
+          </w:tcPr>
+          <w:p>
+            <w:pPr>
+              <w:jc w:val="center"/>
+              <w:rPr>
+                <w:sz w:val="24"/>
+                <w:szCs w:val="24"/>
+              </w:rPr>
+            </w:pPr>
+          </w:p>
+        </w:tc>
+        <w:tc>
+          <w:tcPr>
+            <w:tcW w:w="1559" w:type="dxa"/>
+            <w:vAlign w:val="center"/>
+          </w:tcPr>
+          <w:p>
+            <w:pPr>
+              <w:jc w:val="center"/>
+              <w:rPr>
+                <w:sz w:val="24"/>
+                <w:szCs w:val="24"/>
+              </w:rPr>
+            </w:pPr>
+            <w:r>
+              <w:rPr>
+                <w:sz w:val="24"/>
+                <w:szCs w:val="24"/>
+              </w:rPr>
+              <w:t>0.3794</w:t>
+            </w:r>
+          </w:p>
+        </w:tc>
+        <w:tc>
+          <w:tcPr>
+            <w:tcW w:w="2268" w:type="dxa"/>
+          </w:tcPr>
+          <w:p>
+            <w:pPr>
+              <w:jc w:val="center"/>
+              <w:rPr>
+                <w:sz w:val="24"/>
+                <w:szCs w:val="24"/>
+              </w:rPr>
+            </w:pPr>
+          </w:p>
+        </w:tc>
+      </w:tr>
+      <w:tr>
+        <w:trPr>
+          <w:trHeight w:val="252"/>
+          <w:jc w:val="center"/>
+        </w:trPr>
+        <w:tc>
+          <w:tcPr>
+            <w:tcW w:w="2122" w:type="dxa"/>
+            <w:vAlign w:val="center"/>
+          </w:tcPr>
+          <w:p>
+            <w:pPr>
+              <w:jc w:val="center"/>
+              <w:rPr>
+                <w:sz w:val="24"/>
+                <w:szCs w:val="24"/>
+              </w:rPr>
+            </w:pPr>
+            <w:r>
+              <w:rPr>
+                <w:sz w:val="24"/>
+                <w:szCs w:val="24"/>
+              </w:rPr>
+              <w:t>Third quarter year</w:t>
+            </w:r>
+          </w:p>
+        </w:tc>
+        <w:tc>
+          <w:tcPr>
+            <w:tcW w:w="1559" w:type="dxa"/>
+            <w:vAlign w:val="center"/>
+          </w:tcPr>
+          <w:p>
+            <w:pPr>
+              <w:jc w:val="center"/>
+              <w:rPr>
+                <w:sz w:val="24"/>
+                <w:szCs w:val="24"/>
+              </w:rPr>
+            </w:pPr>
+          </w:p>
+        </w:tc>
+        <w:tc>
+          <w:tcPr>
+            <w:tcW w:w="1559" w:type="dxa"/>
+            <w:vAlign w:val="center"/>
+          </w:tcPr>
+          <w:p>
+            <w:pPr>
+              <w:jc w:val="center"/>
+              <w:rPr>
+                <w:sz w:val="24"/>
+                <w:szCs w:val="24"/>
+              </w:rPr>
+            </w:pPr>
+          </w:p>
+        </w:tc>
+        <w:tc>
+          <w:tcPr>
+            <w:tcW w:w="1559" w:type="dxa"/>
+            <w:vAlign w:val="center"/>
+          </w:tcPr>
+          <w:p>
+            <w:pPr>
+              <w:jc w:val="center"/>
+              <w:rPr>
+                <w:sz w:val="24"/>
+                <w:szCs w:val="24"/>
+              </w:rPr>
+            </w:pPr>
+            <w:r>
+              <w:rPr>
+                <w:sz w:val="24"/>
+                <w:szCs w:val="24"/>
+              </w:rPr>
+              <w:t>0.3690</w:t>
+            </w:r>
+          </w:p>
+        </w:tc>
+        <w:tc>
+          <w:tcPr>
+            <w:tcW w:w="2268" w:type="dxa"/>
+          </w:tcPr>
+          <w:p>
+            <w:pPr>
+              <w:jc w:val="center"/>
+              <w:rPr>
+                <w:sz w:val="24"/>
+                <w:szCs w:val="24"/>
+              </w:rPr>
+            </w:pPr>
+          </w:p>
+        </w:tc>
+      </w:tr>
     </w:tbl>
     <w:p>
       <w:pPr>
@@ -4187,6 +5062,41 @@
           <w:szCs w:val="24"/>
         </w:rPr>
         <w:t>.</w:t>
+      </w:r>
+      <w:r>
+        <w:rPr>
+          <w:sz w:val="24"/>
+          <w:szCs w:val="24"/>
+        </w:rPr>
+        <w:t xml:space="preserve"> The graph of the second quarter year contains </w:t>
+      </w:r>
+      <w:r>
+        <w:rPr>
+          <w:sz w:val="24"/>
+          <w:szCs w:val="24"/>
+        </w:rPr>
+        <w:t>37008</w:t>
+      </w:r>
+      <w:r>
+        <w:rPr>
+          <w:sz w:val="24"/>
+          <w:szCs w:val="24"/>
+        </w:rPr>
+        <w:t xml:space="preserve"> and the third one has </w:t>
+      </w:r>
+      <w:r>
+        <w:rPr>
+          <w:sz w:val="24"/>
+          <w:szCs w:val="24"/>
+        </w:rPr>
+        <w:t>39155</w:t>
+      </w:r>
+      <w:r>
+        <w:rPr>
+          <w:sz w:val="24"/>
+          <w:szCs w:val="24"/>
+        </w:rPr>
+        <w:t>. At this size there is not much sense to visualize the graphs in 2D. No information can be gained with naked eyes or manual clustering.</w:t>
       </w:r>
     </w:p>
     <w:p>
@@ -4257,17 +5167,33 @@
       <w:r>
         <w:t xml:space="preserve">Figure </w:t>
       </w:r>
-      <w:fldSimple w:instr=" SEQ Figure \* ARABIC ">
-        <w:r>
-          <w:rPr>
-            <w:noProof/>
-          </w:rPr>
-          <w:t>4</w:t>
-        </w:r>
-      </w:fldSimple>
+      <w:r>
+        <w:fldChar w:fldCharType="begin"/>
+      </w:r>
+      <w:r>
+        <w:instrText xml:space="preserve"> SEQ Figure \* ARABIC </w:instrText>
+      </w:r>
+      <w:r>
+        <w:fldChar w:fldCharType="separate"/>
+      </w:r>
+      <w:r>
+        <w:rPr>
+          <w:noProof/>
+        </w:rPr>
+        <w:t>4</w:t>
+      </w:r>
+      <w:r>
+        <w:rPr>
+          <w:noProof/>
+        </w:rPr>
+        <w:fldChar w:fldCharType="end"/>
+      </w:r>
       <w:r>
         <w:t>. First quarter year of the OTP transactions clustered by Markov chain algorithm</w:t>
       </w:r>
+      <w:r>
+        <w:t>. 675 nodes have been colorized.</w:t>
+      </w:r>
     </w:p>
     <w:p>
       <w:pPr>
@@ -4300,21 +5226,395 @@
           <w:szCs w:val="24"/>
         </w:rPr>
       </w:pPr>
-    </w:p>
-    <w:p>
-      <w:pPr>
-        <w:jc w:val="both"/>
-        <w:rPr>
-          <w:sz w:val="24"/>
-          <w:szCs w:val="24"/>
-        </w:rPr>
-      </w:pPr>
-      <w:r>
-        <w:rPr>
-          <w:sz w:val="24"/>
-          <w:szCs w:val="24"/>
-        </w:rPr>
-        <w:t>Matek!</w:t>
+      <w:proofErr w:type="spellStart"/>
+      <w:r>
+        <w:rPr>
+          <w:sz w:val="24"/>
+          <w:szCs w:val="24"/>
+        </w:rPr>
+        <w:lastRenderedPageBreak/>
+        <w:t>Wordgraph</w:t>
+      </w:r>
+      <w:proofErr w:type="spellEnd"/>
+    </w:p>
+    <w:p>
+      <w:pPr>
+        <w:jc w:val="both"/>
+        <w:rPr>
+          <w:sz w:val="24"/>
+          <w:szCs w:val="24"/>
+        </w:rPr>
+      </w:pPr>
+    </w:p>
+    <w:tbl>
+      <w:tblPr>
+        <w:tblStyle w:val="Rcsostblzat"/>
+        <w:tblW w:w="9067" w:type="dxa"/>
+        <w:jc w:val="center"/>
+        <w:tblLook w:val="04A0" w:firstRow="1" w:lastRow="0" w:firstColumn="1" w:lastColumn="0" w:noHBand="0" w:noVBand="1"/>
+      </w:tblPr>
+      <w:tblGrid>
+        <w:gridCol w:w="2122"/>
+        <w:gridCol w:w="1559"/>
+        <w:gridCol w:w="1559"/>
+        <w:gridCol w:w="1559"/>
+        <w:gridCol w:w="2268"/>
+      </w:tblGrid>
+      <w:tr>
+        <w:trPr>
+          <w:jc w:val="center"/>
+        </w:trPr>
+        <w:tc>
+          <w:tcPr>
+            <w:tcW w:w="2122" w:type="dxa"/>
+            <w:vAlign w:val="center"/>
+          </w:tcPr>
+          <w:p>
+            <w:pPr>
+              <w:jc w:val="center"/>
+              <w:rPr>
+                <w:sz w:val="24"/>
+                <w:szCs w:val="24"/>
+              </w:rPr>
+            </w:pPr>
+            <w:r>
+              <w:rPr>
+                <w:sz w:val="24"/>
+                <w:szCs w:val="24"/>
+              </w:rPr>
+              <w:t>Network</w:t>
+            </w:r>
+          </w:p>
+        </w:tc>
+        <w:tc>
+          <w:tcPr>
+            <w:tcW w:w="6945" w:type="dxa"/>
+            <w:gridSpan w:val="4"/>
+            <w:vAlign w:val="center"/>
+          </w:tcPr>
+          <w:p>
+            <w:pPr>
+              <w:jc w:val="center"/>
+              <w:rPr>
+                <w:sz w:val="24"/>
+                <w:szCs w:val="24"/>
+              </w:rPr>
+            </w:pPr>
+            <w:r>
+              <w:rPr>
+                <w:sz w:val="24"/>
+                <w:szCs w:val="24"/>
+              </w:rPr>
+              <w:t>Modularity</w:t>
+            </w:r>
+          </w:p>
+        </w:tc>
+      </w:tr>
+      <w:tr>
+        <w:trPr>
+          <w:jc w:val="center"/>
+        </w:trPr>
+        <w:tc>
+          <w:tcPr>
+            <w:tcW w:w="2122" w:type="dxa"/>
+            <w:vAlign w:val="center"/>
+          </w:tcPr>
+          <w:p>
+            <w:pPr>
+              <w:jc w:val="center"/>
+              <w:rPr>
+                <w:sz w:val="24"/>
+                <w:szCs w:val="24"/>
+              </w:rPr>
+            </w:pPr>
+          </w:p>
+        </w:tc>
+        <w:tc>
+          <w:tcPr>
+            <w:tcW w:w="1559" w:type="dxa"/>
+            <w:vAlign w:val="center"/>
+          </w:tcPr>
+          <w:p>
+            <w:pPr>
+              <w:tabs>
+                <w:tab w:val="left" w:pos="1530"/>
+              </w:tabs>
+              <w:jc w:val="center"/>
+              <w:rPr>
+                <w:sz w:val="24"/>
+                <w:szCs w:val="24"/>
+              </w:rPr>
+            </w:pPr>
+            <w:proofErr w:type="spellStart"/>
+            <w:r>
+              <w:rPr>
+                <w:sz w:val="24"/>
+                <w:szCs w:val="24"/>
+              </w:rPr>
+              <w:t>newman</w:t>
+            </w:r>
+            <w:proofErr w:type="spellEnd"/>
+          </w:p>
+        </w:tc>
+        <w:tc>
+          <w:tcPr>
+            <w:tcW w:w="1559" w:type="dxa"/>
+            <w:vAlign w:val="center"/>
+          </w:tcPr>
+          <w:p>
+            <w:pPr>
+              <w:tabs>
+                <w:tab w:val="left" w:pos="1530"/>
+              </w:tabs>
+              <w:jc w:val="center"/>
+              <w:rPr>
+                <w:sz w:val="24"/>
+                <w:szCs w:val="24"/>
+              </w:rPr>
+            </w:pPr>
+            <w:r>
+              <w:rPr>
+                <w:sz w:val="24"/>
+                <w:szCs w:val="24"/>
+              </w:rPr>
+              <w:t>Girvan</w:t>
+            </w:r>
+          </w:p>
+        </w:tc>
+        <w:tc>
+          <w:tcPr>
+            <w:tcW w:w="1559" w:type="dxa"/>
+            <w:vAlign w:val="center"/>
+          </w:tcPr>
+          <w:p>
+            <w:pPr>
+              <w:tabs>
+                <w:tab w:val="left" w:pos="1530"/>
+              </w:tabs>
+              <w:jc w:val="center"/>
+              <w:rPr>
+                <w:sz w:val="24"/>
+                <w:szCs w:val="24"/>
+              </w:rPr>
+            </w:pPr>
+            <w:proofErr w:type="spellStart"/>
+            <w:r>
+              <w:rPr>
+                <w:sz w:val="24"/>
+                <w:szCs w:val="24"/>
+              </w:rPr>
+              <w:t>markov</w:t>
+            </w:r>
+            <w:proofErr w:type="spellEnd"/>
+          </w:p>
+        </w:tc>
+        <w:tc>
+          <w:tcPr>
+            <w:tcW w:w="2268" w:type="dxa"/>
+          </w:tcPr>
+          <w:p>
+            <w:pPr>
+              <w:tabs>
+                <w:tab w:val="left" w:pos="1530"/>
+              </w:tabs>
+              <w:jc w:val="center"/>
+              <w:rPr>
+                <w:sz w:val="24"/>
+                <w:szCs w:val="24"/>
+              </w:rPr>
+            </w:pPr>
+            <w:r>
+              <w:rPr>
+                <w:sz w:val="24"/>
+                <w:szCs w:val="24"/>
+              </w:rPr>
+              <w:t>Greedy modularity</w:t>
+            </w:r>
+          </w:p>
+        </w:tc>
+      </w:tr>
+      <w:tr>
+        <w:trPr>
+          <w:jc w:val="center"/>
+        </w:trPr>
+        <w:tc>
+          <w:tcPr>
+            <w:tcW w:w="2122" w:type="dxa"/>
+            <w:vAlign w:val="center"/>
+          </w:tcPr>
+          <w:p>
+            <w:pPr>
+              <w:jc w:val="center"/>
+              <w:rPr>
+                <w:sz w:val="24"/>
+                <w:szCs w:val="24"/>
+              </w:rPr>
+            </w:pPr>
+            <w:proofErr w:type="spellStart"/>
+            <w:r>
+              <w:rPr>
+                <w:sz w:val="24"/>
+                <w:szCs w:val="24"/>
+              </w:rPr>
+              <w:t>wordgraph</w:t>
+            </w:r>
+            <w:proofErr w:type="spellEnd"/>
+          </w:p>
+        </w:tc>
+        <w:tc>
+          <w:tcPr>
+            <w:tcW w:w="1559" w:type="dxa"/>
+            <w:vAlign w:val="center"/>
+          </w:tcPr>
+          <w:p>
+            <w:pPr>
+              <w:jc w:val="center"/>
+              <w:rPr>
+                <w:sz w:val="24"/>
+                <w:szCs w:val="24"/>
+              </w:rPr>
+            </w:pPr>
+          </w:p>
+        </w:tc>
+        <w:tc>
+          <w:tcPr>
+            <w:tcW w:w="1559" w:type="dxa"/>
+            <w:vAlign w:val="center"/>
+          </w:tcPr>
+          <w:p>
+            <w:pPr>
+              <w:jc w:val="center"/>
+              <w:rPr>
+                <w:sz w:val="24"/>
+                <w:szCs w:val="24"/>
+              </w:rPr>
+            </w:pPr>
+          </w:p>
+        </w:tc>
+        <w:tc>
+          <w:tcPr>
+            <w:tcW w:w="1559" w:type="dxa"/>
+            <w:vAlign w:val="center"/>
+          </w:tcPr>
+          <w:p>
+            <w:pPr>
+              <w:jc w:val="center"/>
+              <w:rPr>
+                <w:sz w:val="24"/>
+                <w:szCs w:val="24"/>
+              </w:rPr>
+            </w:pPr>
+            <w:r>
+              <w:rPr>
+                <w:sz w:val="24"/>
+                <w:szCs w:val="24"/>
+              </w:rPr>
+              <w:t>0.2241</w:t>
+            </w:r>
+          </w:p>
+        </w:tc>
+        <w:tc>
+          <w:tcPr>
+            <w:tcW w:w="2268" w:type="dxa"/>
+          </w:tcPr>
+          <w:p>
+            <w:pPr>
+              <w:jc w:val="center"/>
+              <w:rPr>
+                <w:sz w:val="24"/>
+                <w:szCs w:val="24"/>
+              </w:rPr>
+            </w:pPr>
+          </w:p>
+        </w:tc>
+      </w:tr>
+    </w:tbl>
+    <w:p>
+      <w:pPr>
+        <w:jc w:val="both"/>
+        <w:rPr>
+          <w:sz w:val="24"/>
+          <w:szCs w:val="24"/>
+        </w:rPr>
+      </w:pPr>
+    </w:p>
+    <w:p>
+      <w:pPr>
+        <w:jc w:val="both"/>
+        <w:rPr>
+          <w:sz w:val="24"/>
+          <w:szCs w:val="24"/>
+        </w:rPr>
+      </w:pPr>
+      <w:r>
+        <w:rPr>
+          <w:sz w:val="24"/>
+          <w:szCs w:val="24"/>
+        </w:rPr>
+        <w:t xml:space="preserve">The number of nodes in this graph is </w:t>
+      </w:r>
+      <w:r>
+        <w:rPr>
+          <w:sz w:val="24"/>
+          <w:szCs w:val="24"/>
+        </w:rPr>
+        <w:t>11381</w:t>
+      </w:r>
+      <w:r>
+        <w:rPr>
+          <w:sz w:val="24"/>
+          <w:szCs w:val="24"/>
+        </w:rPr>
+        <w:t>.</w:t>
+      </w:r>
+    </w:p>
+    <w:p>
+      <w:pPr>
+        <w:rPr>
+          <w:sz w:val="24"/>
+          <w:szCs w:val="24"/>
+        </w:rPr>
+      </w:pPr>
+      <w:r>
+        <w:rPr>
+          <w:sz w:val="24"/>
+          <w:szCs w:val="24"/>
+        </w:rPr>
+        <w:br w:type="page"/>
+      </w:r>
+    </w:p>
+    <w:p>
+      <w:pPr>
+        <w:jc w:val="both"/>
+        <w:rPr>
+          <w:sz w:val="24"/>
+          <w:szCs w:val="24"/>
+        </w:rPr>
+      </w:pPr>
+    </w:p>
+    <w:p>
+      <w:pPr>
+        <w:jc w:val="both"/>
+        <w:rPr>
+          <w:sz w:val="24"/>
+          <w:szCs w:val="24"/>
+        </w:rPr>
+      </w:pPr>
+      <w:proofErr w:type="spellStart"/>
+      <w:r>
+        <w:rPr>
+          <w:sz w:val="24"/>
+          <w:szCs w:val="24"/>
+        </w:rPr>
+        <w:t>Matek</w:t>
+      </w:r>
+      <w:proofErr w:type="spellEnd"/>
+      <w:r>
+        <w:rPr>
+          <w:sz w:val="24"/>
+          <w:szCs w:val="24"/>
+        </w:rPr>
+        <w:t>!</w:t>
       </w:r>
     </w:p>
     <w:p>
@@ -4421,23 +5721,71 @@
           <w:sz w:val="24"/>
           <w:szCs w:val="24"/>
         </w:rPr>
-        <w:t>Make a ui to represent small graphs, but the software should provide opportunity to manually color graph nodes, modify the location of the nodes.</w:t>
-      </w:r>
-    </w:p>
-    <w:p>
-      <w:pPr>
-        <w:jc w:val="both"/>
-        <w:rPr>
-          <w:sz w:val="24"/>
-          <w:szCs w:val="24"/>
-        </w:rPr>
-      </w:pPr>
-      <w:r>
-        <w:rPr>
-          <w:sz w:val="24"/>
-          <w:szCs w:val="24"/>
-        </w:rPr>
-        <w:t>This solution is scalable and modularized which makes further implementation more easier. The code and be found in the github repository liked below:</w:t>
+        <w:t xml:space="preserve">Make a </w:t>
+      </w:r>
+      <w:proofErr w:type="spellStart"/>
+      <w:r>
+        <w:rPr>
+          <w:sz w:val="24"/>
+          <w:szCs w:val="24"/>
+        </w:rPr>
+        <w:t>ui</w:t>
+      </w:r>
+      <w:proofErr w:type="spellEnd"/>
+      <w:r>
+        <w:rPr>
+          <w:sz w:val="24"/>
+          <w:szCs w:val="24"/>
+        </w:rPr>
+        <w:t xml:space="preserve"> to represent small graphs, but the software should provide opportunity to manually </w:t>
+      </w:r>
+      <w:proofErr w:type="spellStart"/>
+      <w:r>
+        <w:rPr>
+          <w:sz w:val="24"/>
+          <w:szCs w:val="24"/>
+        </w:rPr>
+        <w:t>color</w:t>
+      </w:r>
+      <w:proofErr w:type="spellEnd"/>
+      <w:r>
+        <w:rPr>
+          <w:sz w:val="24"/>
+          <w:szCs w:val="24"/>
+        </w:rPr>
+        <w:t xml:space="preserve"> graph nodes, modify the location of the nodes.</w:t>
+      </w:r>
+    </w:p>
+    <w:p>
+      <w:pPr>
+        <w:jc w:val="both"/>
+        <w:rPr>
+          <w:sz w:val="24"/>
+          <w:szCs w:val="24"/>
+        </w:rPr>
+      </w:pPr>
+      <w:r>
+        <w:rPr>
+          <w:sz w:val="24"/>
+          <w:szCs w:val="24"/>
+        </w:rPr>
+        <w:t xml:space="preserve">This solution is scalable and modularized which makes further implementation more easier. The code and be found in the </w:t>
+      </w:r>
+      <w:proofErr w:type="spellStart"/>
+      <w:r>
+        <w:rPr>
+          <w:sz w:val="24"/>
+          <w:szCs w:val="24"/>
+        </w:rPr>
+        <w:t>github</w:t>
+      </w:r>
+      <w:proofErr w:type="spellEnd"/>
+      <w:r>
+        <w:rPr>
+          <w:sz w:val="24"/>
+          <w:szCs w:val="24"/>
+        </w:rPr>
+        <w:t xml:space="preserve"> repository liked below:</w:t>
       </w:r>
     </w:p>
     <w:p>
@@ -4556,7 +5904,15 @@
           <w:sz w:val="24"/>
           <w:szCs w:val="24"/>
         </w:rPr>
-        <w:t>Usha Nandini Raghavan, R</w:t>
+        <w:t xml:space="preserve">Usha Nandini Raghavan, </w:t>
+      </w:r>
+      <w:proofErr w:type="spellStart"/>
+      <w:r>
+        <w:rPr>
+          <w:sz w:val="24"/>
+          <w:szCs w:val="24"/>
+        </w:rPr>
+        <w:t>R</w:t>
       </w:r>
       <w:r>
         <w:rPr>
@@ -4570,7 +5926,31 @@
           <w:sz w:val="24"/>
           <w:szCs w:val="24"/>
         </w:rPr>
-        <w:t>ka Albert and Soundar Kumara</w:t>
+        <w:t>ka</w:t>
+      </w:r>
+      <w:proofErr w:type="spellEnd"/>
+      <w:r>
+        <w:rPr>
+          <w:sz w:val="24"/>
+          <w:szCs w:val="24"/>
+        </w:rPr>
+        <w:t xml:space="preserve"> Albert and </w:t>
+      </w:r>
+      <w:proofErr w:type="spellStart"/>
+      <w:r>
+        <w:rPr>
+          <w:sz w:val="24"/>
+          <w:szCs w:val="24"/>
+        </w:rPr>
+        <w:t>Soundar</w:t>
+      </w:r>
+      <w:proofErr w:type="spellEnd"/>
+      <w:r>
+        <w:rPr>
+          <w:sz w:val="24"/>
+          <w:szCs w:val="24"/>
+        </w:rPr>
+        <w:t xml:space="preserve"> Kumara</w:t>
       </w:r>
       <w:r>
         <w:rPr>
@@ -4712,12 +6092,37 @@
         </w:rPr>
         <w:t xml:space="preserve">[6] </w:t>
       </w:r>
-      <w:r>
-        <w:rPr>
-          <w:sz w:val="24"/>
-          <w:szCs w:val="24"/>
-        </w:rPr>
-        <w:t>Bron, C. and Kerbosch, J</w:t>
+      <w:proofErr w:type="spellStart"/>
+      <w:r>
+        <w:rPr>
+          <w:sz w:val="24"/>
+          <w:szCs w:val="24"/>
+        </w:rPr>
+        <w:t>Bron</w:t>
+      </w:r>
+      <w:proofErr w:type="spellEnd"/>
+      <w:r>
+        <w:rPr>
+          <w:sz w:val="24"/>
+          <w:szCs w:val="24"/>
+        </w:rPr>
+        <w:t xml:space="preserve">, C. and </w:t>
+      </w:r>
+      <w:proofErr w:type="spellStart"/>
+      <w:r>
+        <w:rPr>
+          <w:sz w:val="24"/>
+          <w:szCs w:val="24"/>
+        </w:rPr>
+        <w:t>Kerbosch</w:t>
+      </w:r>
+      <w:proofErr w:type="spellEnd"/>
+      <w:r>
+        <w:rPr>
+          <w:sz w:val="24"/>
+          <w:szCs w:val="24"/>
+        </w:rPr>
+        <w:t>, J</w:t>
       </w:r>
       <w:r>
         <w:rPr>
@@ -4749,12 +6154,37 @@
         </w:rPr>
         <w:t xml:space="preserve">[7] </w:t>
       </w:r>
-      <w:r>
-        <w:rPr>
-          <w:sz w:val="24"/>
-          <w:szCs w:val="24"/>
-        </w:rPr>
-        <w:t xml:space="preserve">Etsuji Tomita, Akira Tanaka, Haruhisa Takahashi, </w:t>
+      <w:proofErr w:type="spellStart"/>
+      <w:r>
+        <w:rPr>
+          <w:sz w:val="24"/>
+          <w:szCs w:val="24"/>
+        </w:rPr>
+        <w:t>Etsuji</w:t>
+      </w:r>
+      <w:proofErr w:type="spellEnd"/>
+      <w:r>
+        <w:rPr>
+          <w:sz w:val="24"/>
+          <w:szCs w:val="24"/>
+        </w:rPr>
+        <w:t xml:space="preserve"> Tomita, Akira Tanaka, </w:t>
+      </w:r>
+      <w:proofErr w:type="spellStart"/>
+      <w:r>
+        <w:rPr>
+          <w:sz w:val="24"/>
+          <w:szCs w:val="24"/>
+        </w:rPr>
+        <w:t>Haruhisa</w:t>
+      </w:r>
+      <w:proofErr w:type="spellEnd"/>
+      <w:r>
+        <w:rPr>
+          <w:sz w:val="24"/>
+          <w:szCs w:val="24"/>
+        </w:rPr>
+        <w:t xml:space="preserve"> Takahashi, </w:t>
       </w:r>
       <w:r>
         <w:rPr>
@@ -4791,7 +6221,39 @@
           <w:sz w:val="24"/>
           <w:szCs w:val="24"/>
         </w:rPr>
-        <w:t xml:space="preserve">F. Cazals, C. Karande, </w:t>
+        <w:t xml:space="preserve">F. </w:t>
+      </w:r>
+      <w:proofErr w:type="spellStart"/>
+      <w:r>
+        <w:rPr>
+          <w:sz w:val="24"/>
+          <w:szCs w:val="24"/>
+        </w:rPr>
+        <w:t>Cazals</w:t>
+      </w:r>
+      <w:proofErr w:type="spellEnd"/>
+      <w:r>
+        <w:rPr>
+          <w:sz w:val="24"/>
+          <w:szCs w:val="24"/>
+        </w:rPr>
+        <w:t xml:space="preserve">, C. </w:t>
+      </w:r>
+      <w:proofErr w:type="spellStart"/>
+      <w:r>
+        <w:rPr>
+          <w:sz w:val="24"/>
+          <w:szCs w:val="24"/>
+        </w:rPr>
+        <w:t>Karande</w:t>
+      </w:r>
+      <w:proofErr w:type="spellEnd"/>
+      <w:r>
+        <w:rPr>
+          <w:sz w:val="24"/>
+          <w:szCs w:val="24"/>
+        </w:rPr>
+        <w:t xml:space="preserve">, </w:t>
       </w:r>
       <w:r>
         <w:rPr>
@@ -4822,6 +6284,88 @@
           <w:szCs w:val="24"/>
         </w:rPr>
         <w:t>[9]</w:t>
+      </w:r>
+      <w:r>
+        <w:t xml:space="preserve"> </w:t>
+      </w:r>
+      <w:r>
+        <w:rPr>
+          <w:sz w:val="24"/>
+          <w:szCs w:val="24"/>
+        </w:rPr>
+        <w:t>M. E. J. Newman and M. Girvan, Finding and evaluating</w:t>
+      </w:r>
+      <w:r>
+        <w:rPr>
+          <w:sz w:val="24"/>
+          <w:szCs w:val="24"/>
+        </w:rPr>
+        <w:t xml:space="preserve"> </w:t>
+      </w:r>
+      <w:r>
+        <w:rPr>
+          <w:sz w:val="24"/>
+          <w:szCs w:val="24"/>
+        </w:rPr>
+        <w:t>community structure in networks. Phys. Rev. E 69,</w:t>
+      </w:r>
+      <w:r>
+        <w:rPr>
+          <w:sz w:val="24"/>
+          <w:szCs w:val="24"/>
+        </w:rPr>
+        <w:t xml:space="preserve"> </w:t>
+      </w:r>
+      <w:r>
+        <w:rPr>
+          <w:sz w:val="24"/>
+          <w:szCs w:val="24"/>
+        </w:rPr>
+        <w:t>026113 (2004).</w:t>
+      </w:r>
+    </w:p>
+    <w:p>
+      <w:pPr>
+        <w:jc w:val="both"/>
+        <w:rPr>
+          <w:sz w:val="24"/>
+          <w:szCs w:val="24"/>
+        </w:rPr>
+      </w:pPr>
+      <w:r>
+        <w:rPr>
+          <w:sz w:val="24"/>
+          <w:szCs w:val="24"/>
+        </w:rPr>
+        <w:t>[10]</w:t>
+      </w:r>
+      <w:r>
+        <w:rPr>
+          <w:sz w:val="24"/>
+          <w:szCs w:val="24"/>
+        </w:rPr>
+        <w:t xml:space="preserve"> </w:t>
+      </w:r>
+      <w:r>
+        <w:rPr>
+          <w:sz w:val="24"/>
+          <w:szCs w:val="24"/>
+        </w:rPr>
+        <w:t>M. E. J. Newman</w:t>
+      </w:r>
+      <w:r>
+        <w:rPr>
+          <w:sz w:val="24"/>
+          <w:szCs w:val="24"/>
+        </w:rPr>
+        <w:t xml:space="preserve">, 2006, </w:t>
+      </w:r>
+      <w:r>
+        <w:rPr>
+          <w:sz w:val="24"/>
+          <w:szCs w:val="24"/>
+        </w:rPr>
+        <w:t>Modularity and community structure in networks</w:t>
       </w:r>
     </w:p>
     <w:sectPr>

</xml_diff>

<commit_message>
Add condense fn, add parser for sixtep results, add article about condensation in thesis
</commit_message>
<xml_diff>
--- a/thesis.docx
+++ b/thesis.docx
@@ -24,7 +24,23 @@
           <w:sz w:val="24"/>
           <w:szCs w:val="24"/>
         </w:rPr>
-        <w:t xml:space="preserve">Abstract: A prototype console application has been implemented to detect social networks and clustering transactional type of the graphs. Several algorithms have been implemented to run against the given databases such as Girvan-Newman, Markov chain, etc. The application is able to map a graph with any given delimiter, </w:t>
+        <w:t xml:space="preserve">Abstract: A prototype console application has been implemented to detect social networks and clustering transactional type of the graphs. Several algorithms have been implemented to run against the given databases such as Girvan-Newman, Markov chain, etc. The application </w:t>
+      </w:r>
+      <w:proofErr w:type="gramStart"/>
+      <w:r>
+        <w:rPr>
+          <w:sz w:val="24"/>
+          <w:szCs w:val="24"/>
+        </w:rPr>
+        <w:t>is able to</w:t>
+      </w:r>
+      <w:proofErr w:type="gramEnd"/>
+      <w:r>
+        <w:rPr>
+          <w:sz w:val="24"/>
+          <w:szCs w:val="24"/>
+        </w:rPr>
+        <w:t xml:space="preserve"> map a graph with any given delimiter, </w:t>
       </w:r>
       <w:r>
         <w:rPr>
@@ -75,7 +91,15 @@
           <w:sz w:val="24"/>
           <w:szCs w:val="24"/>
         </w:rPr>
-        <w:t xml:space="preserve"> has been implemented in a fairly na</w:t>
+        <w:t xml:space="preserve"> has been implemented in a </w:t>
+      </w:r>
+      <w:proofErr w:type="gramStart"/>
+      <w:r>
+        <w:rPr>
+          <w:sz w:val="24"/>
+          <w:szCs w:val="24"/>
+        </w:rPr>
+        <w:t>fairly na</w:t>
       </w:r>
       <w:r>
         <w:rPr>
@@ -89,7 +113,15 @@
           <w:sz w:val="24"/>
           <w:szCs w:val="24"/>
         </w:rPr>
-        <w:t>ve and greedy colormap.</w:t>
+        <w:t>ve</w:t>
+      </w:r>
+      <w:proofErr w:type="gramEnd"/>
+      <w:r>
+        <w:rPr>
+          <w:sz w:val="24"/>
+          <w:szCs w:val="24"/>
+        </w:rPr>
+        <w:t xml:space="preserve"> and greedy colormap.</w:t>
       </w:r>
       <w:r>
         <w:rPr>
@@ -598,7 +630,23 @@
           <w:sz w:val="24"/>
           <w:szCs w:val="24"/>
         </w:rPr>
-        <w:t xml:space="preserve">The software has been released in 2007 by network theory researchers and CRM advisors. It is able to load a graph and visualize it. Several algorithms are implemented to </w:t>
+        <w:t xml:space="preserve">The software has been released in 2007 by network theory researchers and CRM advisors. It </w:t>
+      </w:r>
+      <w:proofErr w:type="gramStart"/>
+      <w:r>
+        <w:rPr>
+          <w:sz w:val="24"/>
+          <w:szCs w:val="24"/>
+        </w:rPr>
+        <w:t>is able to</w:t>
+      </w:r>
+      <w:proofErr w:type="gramEnd"/>
+      <w:r>
+        <w:rPr>
+          <w:sz w:val="24"/>
+          <w:szCs w:val="24"/>
+        </w:rPr>
+        <w:t xml:space="preserve"> load a graph and visualize it. Several algorithms are implemented to </w:t>
       </w:r>
       <w:proofErr w:type="spellStart"/>
       <w:r>
@@ -846,7 +894,39 @@
           <w:sz w:val="24"/>
           <w:szCs w:val="24"/>
         </w:rPr>
-        <w:t>Most versions of the clique problem are hard. The clique decision problem is NP-complete (one of Karp's 21 NP-complete problems). The problem of finding the maximum clique is both fixed-parameter intractable and hard to approximate. And, listing all maximal cliques may require exponential time as there exist graphs with exponentially many maximal cliques. Therefore, much of the theory about the clique problem is devoted to identifying special types of graph that admit more efficient algorithms, or to establishing the computational difficulty of the general problem in various models of computation.</w:t>
+        <w:t xml:space="preserve">Most versions of the clique problem are hard. The clique decision problem is NP-complete (one of Karp's 21 NP-complete problems). The problem of finding the maximum clique is both fixed-parameter intractable and hard to approximate. </w:t>
+      </w:r>
+      <w:proofErr w:type="gramStart"/>
+      <w:r>
+        <w:rPr>
+          <w:sz w:val="24"/>
+          <w:szCs w:val="24"/>
+        </w:rPr>
+        <w:t>And,</w:t>
+      </w:r>
+      <w:proofErr w:type="gramEnd"/>
+      <w:r>
+        <w:rPr>
+          <w:sz w:val="24"/>
+          <w:szCs w:val="24"/>
+        </w:rPr>
+        <w:t xml:space="preserve"> listing all maximal cliques may require exponential time as there exist graphs with exponentially many maximal cliques. Therefore, much of the theory about the clique problem is devoted to identifying special types of </w:t>
+      </w:r>
+      <w:proofErr w:type="gramStart"/>
+      <w:r>
+        <w:rPr>
+          <w:sz w:val="24"/>
+          <w:szCs w:val="24"/>
+        </w:rPr>
+        <w:t>graph</w:t>
+      </w:r>
+      <w:proofErr w:type="gramEnd"/>
+      <w:r>
+        <w:rPr>
+          <w:sz w:val="24"/>
+          <w:szCs w:val="24"/>
+        </w:rPr>
+        <w:t xml:space="preserve"> that admit more efficient algorithms, or to establishing the computational difficulty of the general problem in various models of computation.</w:t>
       </w:r>
     </w:p>
     <w:p>
@@ -1201,7 +1281,23 @@
           <w:sz w:val="24"/>
           <w:szCs w:val="24"/>
         </w:rPr>
-        <w:t xml:space="preserve"> logic is self-implemented and it can be found in the Utils.py file. </w:t>
+        <w:t xml:space="preserve"> logic is self-</w:t>
+      </w:r>
+      <w:proofErr w:type="gramStart"/>
+      <w:r>
+        <w:rPr>
+          <w:sz w:val="24"/>
+          <w:szCs w:val="24"/>
+        </w:rPr>
+        <w:t>implemented</w:t>
+      </w:r>
+      <w:proofErr w:type="gramEnd"/>
+      <w:r>
+        <w:rPr>
+          <w:sz w:val="24"/>
+          <w:szCs w:val="24"/>
+        </w:rPr>
+        <w:t xml:space="preserve"> and it can be found in the Utils.py file. </w:t>
       </w:r>
     </w:p>
     <w:p>
@@ -1224,7 +1320,23 @@
           <w:sz w:val="24"/>
           <w:szCs w:val="24"/>
         </w:rPr>
-        <w:t xml:space="preserve">, but the result is more accurate and all the nodes are classified. </w:t>
+        <w:t xml:space="preserve">, but the result is more </w:t>
+      </w:r>
+      <w:proofErr w:type="gramStart"/>
+      <w:r>
+        <w:rPr>
+          <w:sz w:val="24"/>
+          <w:szCs w:val="24"/>
+        </w:rPr>
+        <w:t>accurate</w:t>
+      </w:r>
+      <w:proofErr w:type="gramEnd"/>
+      <w:r>
+        <w:rPr>
+          <w:sz w:val="24"/>
+          <w:szCs w:val="24"/>
+        </w:rPr>
+        <w:t xml:space="preserve"> and all the nodes are classified. </w:t>
       </w:r>
     </w:p>
     <w:p>
@@ -1354,7 +1466,23 @@
           <w:sz w:val="24"/>
           <w:szCs w:val="24"/>
         </w:rPr>
-        <w:t xml:space="preserve">; members from the other part found a new instructor or gave up karate. Based on collected data Zachary correctly assigned all but one member of the club to the groups they actually joined after the split. </w:t>
+        <w:t xml:space="preserve">; members from the other part found a new instructor or gave up karate. Based on collected data Zachary correctly assigned all but one member of the club to the groups they </w:t>
+      </w:r>
+      <w:proofErr w:type="gramStart"/>
+      <w:r>
+        <w:rPr>
+          <w:sz w:val="24"/>
+          <w:szCs w:val="24"/>
+        </w:rPr>
+        <w:t>actually joined</w:t>
+      </w:r>
+      <w:proofErr w:type="gramEnd"/>
+      <w:r>
+        <w:rPr>
+          <w:sz w:val="24"/>
+          <w:szCs w:val="24"/>
+        </w:rPr>
+        <w:t xml:space="preserve"> after the split. </w:t>
       </w:r>
       <w:r>
         <w:rPr>
@@ -1477,27 +1605,14 @@
       <w:r>
         <w:t xml:space="preserve">Figure </w:t>
       </w:r>
-      <w:r>
-        <w:fldChar w:fldCharType="begin"/>
-      </w:r>
-      <w:r>
-        <w:instrText xml:space="preserve"> SEQ Figure \* ARABIC </w:instrText>
-      </w:r>
-      <w:r>
-        <w:fldChar w:fldCharType="separate"/>
-      </w:r>
-      <w:r>
-        <w:rPr>
-          <w:noProof/>
-        </w:rPr>
-        <w:t>1</w:t>
-      </w:r>
-      <w:r>
-        <w:rPr>
-          <w:noProof/>
-        </w:rPr>
-        <w:fldChar w:fldCharType="end"/>
-      </w:r>
+      <w:fldSimple w:instr=" SEQ Figure \* ARABIC ">
+        <w:r>
+          <w:rPr>
+            <w:noProof/>
+          </w:rPr>
+          <w:t>1</w:t>
+        </w:r>
+      </w:fldSimple>
       <w:r>
         <w:t xml:space="preserve">: </w:t>
       </w:r>
@@ -1505,10 +1620,12 @@
         <w:t xml:space="preserve">The </w:t>
       </w:r>
       <w:proofErr w:type="spellStart"/>
+      <w:proofErr w:type="gramStart"/>
       <w:r>
         <w:t>well known</w:t>
       </w:r>
       <w:proofErr w:type="spellEnd"/>
+      <w:proofErr w:type="gramEnd"/>
       <w:r>
         <w:t xml:space="preserve"> karate club community is divided into 2 main part due to a conflict of interest.</w:t>
       </w:r>
@@ -2188,7 +2305,23 @@
           <w:sz w:val="24"/>
           <w:szCs w:val="24"/>
         </w:rPr>
-        <w:t>This function accepts a list of nodes and only the maximal cliques containing all of these nodes are returned. It can considerably speed up the running time if some specific cliques are desired.</w:t>
+        <w:t xml:space="preserve">This function accepts a list of nodes and only the maximal cliques containing </w:t>
+      </w:r>
+      <w:proofErr w:type="gramStart"/>
+      <w:r>
+        <w:rPr>
+          <w:sz w:val="24"/>
+          <w:szCs w:val="24"/>
+        </w:rPr>
+        <w:t>all of</w:t>
+      </w:r>
+      <w:proofErr w:type="gramEnd"/>
+      <w:r>
+        <w:rPr>
+          <w:sz w:val="24"/>
+          <w:szCs w:val="24"/>
+        </w:rPr>
+        <w:t xml:space="preserve"> these nodes are returned. It can considerably speed up the running time if some specific cliques are desired.</w:t>
       </w:r>
     </w:p>
     <w:p>
@@ -2430,27 +2563,14 @@
       <w:r>
         <w:t xml:space="preserve">Figure </w:t>
       </w:r>
-      <w:r>
-        <w:fldChar w:fldCharType="begin"/>
-      </w:r>
-      <w:r>
-        <w:instrText xml:space="preserve"> SEQ Figure \* ARABIC </w:instrText>
-      </w:r>
-      <w:r>
-        <w:fldChar w:fldCharType="separate"/>
-      </w:r>
-      <w:r>
-        <w:rPr>
-          <w:noProof/>
-        </w:rPr>
-        <w:t>2</w:t>
-      </w:r>
-      <w:r>
-        <w:rPr>
-          <w:noProof/>
-        </w:rPr>
-        <w:fldChar w:fldCharType="end"/>
-      </w:r>
+      <w:fldSimple w:instr=" SEQ Figure \* ARABIC ">
+        <w:r>
+          <w:rPr>
+            <w:noProof/>
+          </w:rPr>
+          <w:t>2</w:t>
+        </w:r>
+      </w:fldSimple>
       <w:r>
         <w:t xml:space="preserve"> </w:t>
       </w:r>
@@ -3459,7 +3579,23 @@
                 <w:sz w:val="24"/>
                 <w:szCs w:val="24"/>
               </w:rPr>
-              <w:t>Facebook (0.edges)</w:t>
+              <w:t>Facebook (</w:t>
+            </w:r>
+            <w:proofErr w:type="gramStart"/>
+            <w:r>
+              <w:rPr>
+                <w:sz w:val="24"/>
+                <w:szCs w:val="24"/>
+              </w:rPr>
+              <w:t>0.edges</w:t>
+            </w:r>
+            <w:proofErr w:type="gramEnd"/>
+            <w:r>
+              <w:rPr>
+                <w:sz w:val="24"/>
+                <w:szCs w:val="24"/>
+              </w:rPr>
+              <w:t>)</w:t>
             </w:r>
           </w:p>
         </w:tc>
@@ -4095,27 +4231,14 @@
       <w:r>
         <w:t xml:space="preserve">Figure </w:t>
       </w:r>
-      <w:r>
-        <w:fldChar w:fldCharType="begin"/>
-      </w:r>
-      <w:r>
-        <w:instrText xml:space="preserve"> SEQ Figure \* ARABIC </w:instrText>
-      </w:r>
-      <w:r>
-        <w:fldChar w:fldCharType="separate"/>
-      </w:r>
-      <w:r>
-        <w:rPr>
-          <w:noProof/>
-        </w:rPr>
-        <w:t>3</w:t>
-      </w:r>
-      <w:r>
-        <w:rPr>
-          <w:noProof/>
-        </w:rPr>
-        <w:fldChar w:fldCharType="end"/>
-      </w:r>
+      <w:fldSimple w:instr=" SEQ Figure \* ARABIC ">
+        <w:r>
+          <w:rPr>
+            <w:noProof/>
+          </w:rPr>
+          <w:t>3</w:t>
+        </w:r>
+      </w:fldSimple>
       <w:r>
         <w:t xml:space="preserve">: </w:t>
       </w:r>
@@ -5167,27 +5290,14 @@
       <w:r>
         <w:t xml:space="preserve">Figure </w:t>
       </w:r>
-      <w:r>
-        <w:fldChar w:fldCharType="begin"/>
-      </w:r>
-      <w:r>
-        <w:instrText xml:space="preserve"> SEQ Figure \* ARABIC </w:instrText>
-      </w:r>
-      <w:r>
-        <w:fldChar w:fldCharType="separate"/>
-      </w:r>
-      <w:r>
-        <w:rPr>
-          <w:noProof/>
-        </w:rPr>
-        <w:t>4</w:t>
-      </w:r>
-      <w:r>
-        <w:rPr>
-          <w:noProof/>
-        </w:rPr>
-        <w:fldChar w:fldCharType="end"/>
-      </w:r>
+      <w:fldSimple w:instr=" SEQ Figure \* ARABIC ">
+        <w:r>
+          <w:rPr>
+            <w:noProof/>
+          </w:rPr>
+          <w:t>4</w:t>
+        </w:r>
+      </w:fldSimple>
       <w:r>
         <w:t>. First quarter year of the OTP transactions clustered by Markov chain algorithm</w:t>
       </w:r>
@@ -5591,6 +5701,340 @@
           <w:szCs w:val="24"/>
         </w:rPr>
       </w:pPr>
+      <w:r>
+        <w:rPr>
+          <w:sz w:val="24"/>
+          <w:szCs w:val="24"/>
+        </w:rPr>
+        <w:lastRenderedPageBreak/>
+        <w:t>Condensed graphs</w:t>
+      </w:r>
+    </w:p>
+    <w:p>
+      <w:pPr>
+        <w:jc w:val="both"/>
+        <w:rPr>
+          <w:sz w:val="24"/>
+          <w:szCs w:val="24"/>
+        </w:rPr>
+      </w:pPr>
+    </w:p>
+    <w:p>
+      <w:pPr>
+        <w:jc w:val="both"/>
+        <w:rPr>
+          <w:sz w:val="24"/>
+          <w:szCs w:val="24"/>
+        </w:rPr>
+      </w:pPr>
+      <w:r>
+        <w:rPr>
+          <w:noProof/>
+          <w:sz w:val="24"/>
+          <w:szCs w:val="24"/>
+        </w:rPr>
+        <mc:AlternateContent>
+          <mc:Choice Requires="wps">
+            <w:drawing>
+              <wp:anchor distT="45720" distB="45720" distL="114300" distR="114300" simplePos="0" relativeHeight="251660288" behindDoc="0" locked="0" layoutInCell="1" allowOverlap="1" wp14:anchorId="3E0A40B7" wp14:editId="7DB81A25">
+                <wp:simplePos x="0" y="0"/>
+                <wp:positionH relativeFrom="column">
+                  <wp:posOffset>3890645</wp:posOffset>
+                </wp:positionH>
+                <wp:positionV relativeFrom="paragraph">
+                  <wp:posOffset>440055</wp:posOffset>
+                </wp:positionV>
+                <wp:extent cx="2360930" cy="1404620"/>
+                <wp:effectExtent l="0" t="0" r="635" b="8255"/>
+                <wp:wrapSquare wrapText="bothSides"/>
+                <wp:docPr id="217" name="Szövegdoboz 2"/>
+                <wp:cNvGraphicFramePr>
+                  <a:graphicFrameLocks xmlns:a="http://schemas.openxmlformats.org/drawingml/2006/main"/>
+                </wp:cNvGraphicFramePr>
+                <a:graphic xmlns:a="http://schemas.openxmlformats.org/drawingml/2006/main">
+                  <a:graphicData uri="http://schemas.microsoft.com/office/word/2010/wordprocessingShape">
+                    <wps:wsp>
+                      <wps:cNvSpPr txBox="1">
+                        <a:spLocks noChangeArrowheads="1"/>
+                      </wps:cNvSpPr>
+                      <wps:spPr bwMode="auto">
+                        <a:xfrm>
+                          <a:off x="0" y="0"/>
+                          <a:ext cx="2360930" cy="1404620"/>
+                        </a:xfrm>
+                        <a:prstGeom prst="rect">
+                          <a:avLst/>
+                        </a:prstGeom>
+                        <a:solidFill>
+                          <a:srgbClr val="FFFFFF"/>
+                        </a:solidFill>
+                        <a:ln w="9525">
+                          <a:noFill/>
+                          <a:miter lim="800000"/>
+                          <a:headEnd/>
+                          <a:tailEnd/>
+                        </a:ln>
+                      </wps:spPr>
+                      <wps:txbx>
+                        <w:txbxContent>
+                          <w:p>
+                            <w:pPr>
+                              <w:jc w:val="both"/>
+                              <w:rPr>
+                                <w:sz w:val="24"/>
+                                <w:szCs w:val="24"/>
+                              </w:rPr>
+                            </w:pPr>
+                            <w:r>
+                              <w:rPr>
+                                <w:sz w:val="24"/>
+                                <w:szCs w:val="24"/>
+                              </w:rPr>
+                              <w:t>Each community/cluster has been contracted to single node.</w:t>
+                            </w:r>
+                          </w:p>
+                          <w:p>
+                            <w:pPr>
+                              <w:jc w:val="both"/>
+                              <w:rPr>
+                                <w:sz w:val="24"/>
+                                <w:szCs w:val="24"/>
+                              </w:rPr>
+                            </w:pPr>
+                            <w:r>
+                              <w:rPr>
+                                <w:sz w:val="24"/>
+                                <w:szCs w:val="24"/>
+                              </w:rPr>
+                              <w:t>If there is a path between the modules, the algorithm puts an edge between the nodes.</w:t>
+                            </w:r>
+                          </w:p>
+                          <w:p>
+                            <w:r>
+                              <w:rPr>
+                                <w:sz w:val="24"/>
+                                <w:szCs w:val="24"/>
+                              </w:rPr>
+                              <w:t>The algorithm works well, if the source graph is strongly connected.</w:t>
+                            </w:r>
+                          </w:p>
+                        </w:txbxContent>
+                      </wps:txbx>
+                      <wps:bodyPr rot="0" vert="horz" wrap="square" lIns="91440" tIns="45720" rIns="91440" bIns="45720" anchor="t" anchorCtr="0">
+                        <a:spAutoFit/>
+                      </wps:bodyPr>
+                    </wps:wsp>
+                  </a:graphicData>
+                </a:graphic>
+                <wp14:sizeRelH relativeFrom="margin">
+                  <wp14:pctWidth>40000</wp14:pctWidth>
+                </wp14:sizeRelH>
+                <wp14:sizeRelV relativeFrom="margin">
+                  <wp14:pctHeight>20000</wp14:pctHeight>
+                </wp14:sizeRelV>
+              </wp:anchor>
+            </w:drawing>
+          </mc:Choice>
+          <mc:Fallback>
+            <w:pict>
+              <v:shapetype w14:anchorId="3E0A40B7" id="_x0000_t202" coordsize="21600,21600" o:spt="202" path="m,l,21600r21600,l21600,xe">
+                <v:stroke joinstyle="miter"/>
+                <v:path gradientshapeok="t" o:connecttype="rect"/>
+              </v:shapetype>
+              <v:shape id="Szövegdoboz 2" o:spid="_x0000_s1026" type="#_x0000_t202" style="position:absolute;left:0;text-align:left;margin-left:306.35pt;margin-top:34.65pt;width:185.9pt;height:110.6pt;z-index:251660288;visibility:visible;mso-wrap-style:square;mso-width-percent:400;mso-height-percent:200;mso-wrap-distance-left:9pt;mso-wrap-distance-top:3.6pt;mso-wrap-distance-right:9pt;mso-wrap-distance-bottom:3.6pt;mso-position-horizontal:absolute;mso-position-horizontal-relative:text;mso-position-vertical:absolute;mso-position-vertical-relative:text;mso-width-percent:400;mso-height-percent:200;mso-width-relative:margin;mso-height-relative:margin;v-text-anchor:top" o:gfxdata="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" stroked="f">
+                <v:textbox style="mso-fit-shape-to-text:t">
+                  <w:txbxContent>
+                    <w:p>
+                      <w:pPr>
+                        <w:jc w:val="both"/>
+                        <w:rPr>
+                          <w:sz w:val="24"/>
+                          <w:szCs w:val="24"/>
+                        </w:rPr>
+                      </w:pPr>
+                      <w:r>
+                        <w:rPr>
+                          <w:sz w:val="24"/>
+                          <w:szCs w:val="24"/>
+                        </w:rPr>
+                        <w:t>Each community/cluster has been contracted to single node.</w:t>
+                      </w:r>
+                    </w:p>
+                    <w:p>
+                      <w:pPr>
+                        <w:jc w:val="both"/>
+                        <w:rPr>
+                          <w:sz w:val="24"/>
+                          <w:szCs w:val="24"/>
+                        </w:rPr>
+                      </w:pPr>
+                      <w:r>
+                        <w:rPr>
+                          <w:sz w:val="24"/>
+                          <w:szCs w:val="24"/>
+                        </w:rPr>
+                        <w:t>If there is a path between the modules, the algorithm puts an edge between the nodes.</w:t>
+                      </w:r>
+                    </w:p>
+                    <w:p>
+                      <w:r>
+                        <w:rPr>
+                          <w:sz w:val="24"/>
+                          <w:szCs w:val="24"/>
+                        </w:rPr>
+                        <w:t>The algorithm works well, if the source graph is strongly connected.</w:t>
+                      </w:r>
+                    </w:p>
+                  </w:txbxContent>
+                </v:textbox>
+                <w10:wrap type="square"/>
+              </v:shape>
+            </w:pict>
+          </mc:Fallback>
+        </mc:AlternateContent>
+      </w:r>
+      <w:r>
+        <w:rPr>
+          <w:noProof/>
+        </w:rPr>
+        <w:drawing>
+          <wp:anchor distT="0" distB="0" distL="114300" distR="114300" simplePos="0" relativeHeight="251658240" behindDoc="0" locked="0" layoutInCell="1" allowOverlap="1" wp14:anchorId="33A8693D" wp14:editId="596A5B1F">
+            <wp:simplePos x="0" y="0"/>
+            <wp:positionH relativeFrom="column">
+              <wp:posOffset>-4445</wp:posOffset>
+            </wp:positionH>
+            <wp:positionV relativeFrom="paragraph">
+              <wp:posOffset>635</wp:posOffset>
+            </wp:positionV>
+            <wp:extent cx="3448800" cy="2908800"/>
+            <wp:effectExtent l="0" t="0" r="0" b="6350"/>
+            <wp:wrapSquare wrapText="bothSides"/>
+            <wp:docPr id="11" name="Kép 11"/>
+            <wp:cNvGraphicFramePr>
+              <a:graphicFrameLocks xmlns:a="http://schemas.openxmlformats.org/drawingml/2006/main" noChangeAspect="1"/>
+            </wp:cNvGraphicFramePr>
+            <a:graphic xmlns:a="http://schemas.openxmlformats.org/drawingml/2006/main">
+              <a:graphicData uri="http://schemas.openxmlformats.org/drawingml/2006/picture">
+                <pic:pic xmlns:pic="http://schemas.openxmlformats.org/drawingml/2006/picture">
+                  <pic:nvPicPr>
+                    <pic:cNvPr id="1" name=""/>
+                    <pic:cNvPicPr/>
+                  </pic:nvPicPr>
+                  <pic:blipFill>
+                    <a:blip r:embed="rId16">
+                      <a:extLst>
+                        <a:ext uri="{28A0092B-C50C-407E-A947-70E740481C1C}">
+                          <a14:useLocalDpi xmlns:a14="http://schemas.microsoft.com/office/drawing/2010/main" val="0"/>
+                        </a:ext>
+                      </a:extLst>
+                    </a:blip>
+                    <a:stretch>
+                      <a:fillRect/>
+                    </a:stretch>
+                  </pic:blipFill>
+                  <pic:spPr>
+                    <a:xfrm>
+                      <a:off x="0" y="0"/>
+                      <a:ext cx="3448800" cy="2908800"/>
+                    </a:xfrm>
+                    <a:prstGeom prst="rect">
+                      <a:avLst/>
+                    </a:prstGeom>
+                  </pic:spPr>
+                </pic:pic>
+              </a:graphicData>
+            </a:graphic>
+            <wp14:sizeRelH relativeFrom="page">
+              <wp14:pctWidth>0</wp14:pctWidth>
+            </wp14:sizeRelH>
+            <wp14:sizeRelV relativeFrom="page">
+              <wp14:pctHeight>0</wp14:pctHeight>
+            </wp14:sizeRelV>
+          </wp:anchor>
+        </w:drawing>
+      </w:r>
+    </w:p>
+    <w:p>
+      <w:pPr>
+        <w:jc w:val="center"/>
+        <w:rPr>
+          <w:sz w:val="24"/>
+          <w:szCs w:val="24"/>
+        </w:rPr>
+      </w:pPr>
+      <w:r>
+        <w:rPr>
+          <w:noProof/>
+        </w:rPr>
+        <w:drawing>
+          <wp:inline distT="0" distB="0" distL="0" distR="0" wp14:anchorId="020B56A1" wp14:editId="05A79F4D">
+            <wp:extent cx="4581525" cy="3448050"/>
+            <wp:effectExtent l="0" t="0" r="9525" b="0"/>
+            <wp:docPr id="13" name="Kép 13"/>
+            <wp:cNvGraphicFramePr>
+              <a:graphicFrameLocks xmlns:a="http://schemas.openxmlformats.org/drawingml/2006/main" noChangeAspect="1"/>
+            </wp:cNvGraphicFramePr>
+            <a:graphic xmlns:a="http://schemas.openxmlformats.org/drawingml/2006/main">
+              <a:graphicData uri="http://schemas.openxmlformats.org/drawingml/2006/picture">
+                <pic:pic xmlns:pic="http://schemas.openxmlformats.org/drawingml/2006/picture">
+                  <pic:nvPicPr>
+                    <pic:cNvPr id="1" name=""/>
+                    <pic:cNvPicPr/>
+                  </pic:nvPicPr>
+                  <pic:blipFill>
+                    <a:blip r:embed="rId17"/>
+                    <a:stretch>
+                      <a:fillRect/>
+                    </a:stretch>
+                  </pic:blipFill>
+                  <pic:spPr>
+                    <a:xfrm rot="10800000">
+                      <a:off x="0" y="0"/>
+                      <a:ext cx="4581525" cy="3448050"/>
+                    </a:xfrm>
+                    <a:prstGeom prst="rect">
+                      <a:avLst/>
+                    </a:prstGeom>
+                  </pic:spPr>
+                </pic:pic>
+              </a:graphicData>
+            </a:graphic>
+          </wp:inline>
+        </w:drawing>
+      </w:r>
+    </w:p>
+    <w:p>
+      <w:pPr>
+        <w:jc w:val="both"/>
+        <w:rPr>
+          <w:sz w:val="24"/>
+          <w:szCs w:val="24"/>
+        </w:rPr>
+      </w:pPr>
+    </w:p>
+    <w:p>
+      <w:pPr>
+        <w:rPr>
+          <w:sz w:val="24"/>
+          <w:szCs w:val="24"/>
+        </w:rPr>
+      </w:pPr>
+      <w:r>
+        <w:rPr>
+          <w:sz w:val="24"/>
+          <w:szCs w:val="24"/>
+        </w:rPr>
+        <w:br w:type="page"/>
+      </w:r>
+    </w:p>
+    <w:p>
+      <w:pPr>
+        <w:jc w:val="both"/>
+        <w:rPr>
+          <w:sz w:val="24"/>
+          <w:szCs w:val="24"/>
+        </w:rPr>
+      </w:pPr>
     </w:p>
     <w:p>
       <w:pPr>
@@ -5769,7 +6213,23 @@
           <w:sz w:val="24"/>
           <w:szCs w:val="24"/>
         </w:rPr>
-        <w:t xml:space="preserve">This solution is scalable and modularized which makes further implementation more easier. The code and be found in the </w:t>
+        <w:t xml:space="preserve">This solution is scalable and modularized which makes further implementation </w:t>
+      </w:r>
+      <w:proofErr w:type="gramStart"/>
+      <w:r>
+        <w:rPr>
+          <w:sz w:val="24"/>
+          <w:szCs w:val="24"/>
+        </w:rPr>
+        <w:t>more easier</w:t>
+      </w:r>
+      <w:proofErr w:type="gramEnd"/>
+      <w:r>
+        <w:rPr>
+          <w:sz w:val="24"/>
+          <w:szCs w:val="24"/>
+        </w:rPr>
+        <w:t xml:space="preserve">. The code and be found in the </w:t>
       </w:r>
       <w:proofErr w:type="spellStart"/>
       <w:r>
@@ -5796,7 +6256,7 @@
           <w:szCs w:val="24"/>
         </w:rPr>
       </w:pPr>
-      <w:hyperlink r:id="rId16" w:history="1">
+      <w:hyperlink r:id="rId18" w:history="1">
         <w:r>
           <w:rPr>
             <w:rStyle w:val="Hiperhivatkozs"/>
@@ -5873,7 +6333,7 @@
         </w:rPr>
         <w:t xml:space="preserve">[1] </w:t>
       </w:r>
-      <w:hyperlink r:id="rId17" w:history="1">
+      <w:hyperlink r:id="rId19" w:history="1">
         <w:r>
           <w:rPr>
             <w:rStyle w:val="Hiperhivatkozs"/>
@@ -5989,7 +6449,7 @@
         </w:rPr>
         <w:t xml:space="preserve"> </w:t>
       </w:r>
-      <w:hyperlink r:id="rId18" w:history="1">
+      <w:hyperlink r:id="rId20" w:history="1">
         <w:r>
           <w:rPr>
             <w:rStyle w:val="Hiperhivatkozs"/>
@@ -6015,7 +6475,7 @@
         </w:rPr>
         <w:t xml:space="preserve">[4] </w:t>
       </w:r>
-      <w:hyperlink r:id="rId19" w:history="1">
+      <w:hyperlink r:id="rId21" w:history="1">
         <w:r>
           <w:rPr>
             <w:rStyle w:val="Hiperhivatkozs"/>

</xml_diff>

<commit_message>
Add 2k2 avoiding coloring
</commit_message>
<xml_diff>
--- a/thesis.docx
+++ b/thesis.docx
@@ -24,23 +24,7 @@
           <w:sz w:val="24"/>
           <w:szCs w:val="24"/>
         </w:rPr>
-        <w:t xml:space="preserve">Abstract: A prototype console application has been implemented to detect social networks and clustering transactional type of the graphs. Several algorithms have been implemented to run against the given databases such as Girvan-Newman, Markov chain, etc. The application </w:t>
-      </w:r>
-      <w:proofErr w:type="gramStart"/>
-      <w:r>
-        <w:rPr>
-          <w:sz w:val="24"/>
-          <w:szCs w:val="24"/>
-        </w:rPr>
-        <w:t>is able to</w:t>
-      </w:r>
-      <w:proofErr w:type="gramEnd"/>
-      <w:r>
-        <w:rPr>
-          <w:sz w:val="24"/>
-          <w:szCs w:val="24"/>
-        </w:rPr>
-        <w:t xml:space="preserve"> map a graph with any given delimiter, </w:t>
+        <w:t xml:space="preserve">Abstract: A prototype console application has been implemented to detect social networks and clustering transactional type of the graphs. Several algorithms have been implemented to run against the given databases such as Girvan-Newman, Markov chain, etc. The application is able to map a graph with any given delimiter, </w:t>
       </w:r>
       <w:r>
         <w:rPr>
@@ -68,17 +52,8 @@
           <w:sz w:val="24"/>
           <w:szCs w:val="24"/>
         </w:rPr>
-        <w:t xml:space="preserve">The </w:t>
-      </w:r>
-      <w:proofErr w:type="spellStart"/>
-      <w:r>
-        <w:rPr>
-          <w:sz w:val="24"/>
-          <w:szCs w:val="24"/>
-        </w:rPr>
-        <w:t>coloring</w:t>
-      </w:r>
-      <w:proofErr w:type="spellEnd"/>
+        <w:t>The coloring</w:t>
+      </w:r>
       <w:r>
         <w:rPr>
           <w:sz w:val="24"/>
@@ -91,15 +66,7 @@
           <w:sz w:val="24"/>
           <w:szCs w:val="24"/>
         </w:rPr>
-        <w:t xml:space="preserve"> has been implemented in a </w:t>
-      </w:r>
-      <w:proofErr w:type="gramStart"/>
-      <w:r>
-        <w:rPr>
-          <w:sz w:val="24"/>
-          <w:szCs w:val="24"/>
-        </w:rPr>
-        <w:t>fairly na</w:t>
+        <w:t xml:space="preserve"> has been implemented in a fairly na</w:t>
       </w:r>
       <w:r>
         <w:rPr>
@@ -113,15 +80,7 @@
           <w:sz w:val="24"/>
           <w:szCs w:val="24"/>
         </w:rPr>
-        <w:t>ve</w:t>
-      </w:r>
-      <w:proofErr w:type="gramEnd"/>
-      <w:r>
-        <w:rPr>
-          <w:sz w:val="24"/>
-          <w:szCs w:val="24"/>
-        </w:rPr>
-        <w:t xml:space="preserve"> and greedy colormap.</w:t>
+        <w:t>ve and greedy colormap.</w:t>
       </w:r>
       <w:r>
         <w:rPr>
@@ -187,23 +146,7 @@
           <w:sz w:val="24"/>
           <w:szCs w:val="24"/>
         </w:rPr>
-        <w:t xml:space="preserve">World Wide Web, blogging platforms, instant messaging and Facebook can be characterized by the interplay between rich information content, the millions of individuals and organizations who create and use it, and the technology that supports it. This thesis will cover recent research on the structure and analysis of large social and transaction networks and on models and algorithms that abstract their basic properties. Unusual ways have been explored how to practically </w:t>
-      </w:r>
-      <w:proofErr w:type="spellStart"/>
-      <w:r>
-        <w:rPr>
-          <w:sz w:val="24"/>
-          <w:szCs w:val="24"/>
-        </w:rPr>
-        <w:t>analyze</w:t>
-      </w:r>
-      <w:proofErr w:type="spellEnd"/>
-      <w:r>
-        <w:rPr>
-          <w:sz w:val="24"/>
-          <w:szCs w:val="24"/>
-        </w:rPr>
-        <w:t xml:space="preserve"> large scale network data and how to reason about it through models for network structure. Topics include methods for network community detection, their connection with transactional graphs.</w:t>
+        <w:t>World Wide Web, blogging platforms, instant messaging and Facebook can be characterized by the interplay between rich information content, the millions of individuals and organizations who create and use it, and the technology that supports it. This thesis will cover recent research on the structure and analysis of large social and transaction networks and on models and algorithms that abstract their basic properties. Unusual ways have been explored how to practically analyze large scale network data and how to reason about it through models for network structure. Topics include methods for network community detection, their connection with transactional graphs.</w:t>
       </w:r>
       <w:r>
         <w:rPr>
@@ -334,7 +277,6 @@
           <w:szCs w:val="24"/>
         </w:rPr>
       </w:pPr>
-      <w:proofErr w:type="spellStart"/>
       <w:r>
         <w:rPr>
           <w:sz w:val="24"/>
@@ -342,7 +284,6 @@
         </w:rPr>
         <w:t>NetworkX</w:t>
       </w:r>
-      <w:proofErr w:type="spellEnd"/>
       <w:r>
         <w:rPr>
           <w:sz w:val="24"/>
@@ -359,21 +300,12 @@
           <w:szCs w:val="24"/>
         </w:rPr>
       </w:pPr>
-      <w:proofErr w:type="spellStart"/>
-      <w:r>
-        <w:rPr>
-          <w:sz w:val="24"/>
-          <w:szCs w:val="24"/>
-        </w:rPr>
-        <w:t>NetworkX</w:t>
-      </w:r>
-      <w:proofErr w:type="spellEnd"/>
-      <w:r>
-        <w:rPr>
-          <w:sz w:val="24"/>
-          <w:szCs w:val="24"/>
-        </w:rPr>
-        <w:t xml:space="preserve"> is a Python package for the creation, manipulation, and study of the structure, dynamics, and functions of complex networks. It supports a variety of features for complex networks.</w:t>
+      <w:r>
+        <w:rPr>
+          <w:sz w:val="24"/>
+          <w:szCs w:val="24"/>
+        </w:rPr>
+        <w:t>NetworkX is a Python package for the creation, manipulation, and study of the structure, dynamics, and functions of complex networks. It supports a variety of features for complex networks.</w:t>
       </w:r>
     </w:p>
     <w:p>
@@ -590,86 +522,45 @@
           <w:szCs w:val="24"/>
         </w:rPr>
       </w:pPr>
-      <w:proofErr w:type="spellStart"/>
       <w:r>
         <w:rPr>
           <w:sz w:val="24"/>
           <w:szCs w:val="24"/>
         </w:rPr>
         <w:lastRenderedPageBreak/>
-        <w:t>Sixtep</w:t>
-      </w:r>
-      <w:proofErr w:type="spellEnd"/>
-      <w:r>
-        <w:rPr>
-          <w:sz w:val="24"/>
-          <w:szCs w:val="24"/>
-        </w:rPr>
-        <w:t xml:space="preserve"> software:</w:t>
-      </w:r>
-    </w:p>
-    <w:p>
-      <w:pPr>
-        <w:jc w:val="both"/>
-        <w:rPr>
-          <w:sz w:val="24"/>
-          <w:szCs w:val="24"/>
-        </w:rPr>
-      </w:pPr>
-    </w:p>
-    <w:p>
-      <w:pPr>
-        <w:jc w:val="both"/>
-        <w:rPr>
-          <w:sz w:val="24"/>
-          <w:szCs w:val="24"/>
-        </w:rPr>
-      </w:pPr>
-      <w:r>
-        <w:rPr>
-          <w:sz w:val="24"/>
-          <w:szCs w:val="24"/>
-        </w:rPr>
-        <w:t xml:space="preserve">The software has been released in 2007 by network theory researchers and CRM advisors. It </w:t>
-      </w:r>
-      <w:proofErr w:type="gramStart"/>
-      <w:r>
-        <w:rPr>
-          <w:sz w:val="24"/>
-          <w:szCs w:val="24"/>
-        </w:rPr>
-        <w:t>is able to</w:t>
-      </w:r>
-      <w:proofErr w:type="gramEnd"/>
-      <w:r>
-        <w:rPr>
-          <w:sz w:val="24"/>
-          <w:szCs w:val="24"/>
-        </w:rPr>
-        <w:t xml:space="preserve"> load a graph and visualize it. Several algorithms are implemented to </w:t>
-      </w:r>
-      <w:proofErr w:type="spellStart"/>
-      <w:r>
-        <w:rPr>
-          <w:sz w:val="24"/>
-          <w:szCs w:val="24"/>
-        </w:rPr>
-        <w:t>cluster</w:t>
-      </w:r>
-      <w:r>
-        <w:rPr>
-          <w:sz w:val="24"/>
-          <w:szCs w:val="24"/>
-        </w:rPr>
-        <w:t>ize</w:t>
-      </w:r>
-      <w:proofErr w:type="spellEnd"/>
-      <w:r>
-        <w:rPr>
-          <w:sz w:val="24"/>
-          <w:szCs w:val="24"/>
-        </w:rPr>
-        <w:t xml:space="preserve"> or detect communities such as the Newman-Girvan algorithm or the Markov chain model. The UI representation of the graph is user friendly; the location of the nodes can be easily modified by clicking one by one or select a targeted area. Several </w:t>
+        <w:t>Sixtep software:</w:t>
+      </w:r>
+    </w:p>
+    <w:p>
+      <w:pPr>
+        <w:jc w:val="both"/>
+        <w:rPr>
+          <w:sz w:val="24"/>
+          <w:szCs w:val="24"/>
+        </w:rPr>
+      </w:pPr>
+    </w:p>
+    <w:p>
+      <w:pPr>
+        <w:jc w:val="both"/>
+        <w:rPr>
+          <w:sz w:val="24"/>
+          <w:szCs w:val="24"/>
+        </w:rPr>
+      </w:pPr>
+      <w:r>
+        <w:rPr>
+          <w:sz w:val="24"/>
+          <w:szCs w:val="24"/>
+        </w:rPr>
+        <w:t>The software has been released in 2007 by network theory researchers and CRM advisors. It is able to load a graph and visualize it. Several algorithms are implemented to cluster</w:t>
+      </w:r>
+      <w:r>
+        <w:rPr>
+          <w:sz w:val="24"/>
+          <w:szCs w:val="24"/>
+        </w:rPr>
+        <w:t xml:space="preserve">ize or detect communities such as the Newman-Girvan algorithm or the Markov chain model. The UI representation of the graph is user friendly; the location of the nodes can be easily modified by clicking one by one or select a targeted area. Several </w:t>
       </w:r>
       <w:r>
         <w:rPr>
@@ -837,17 +728,8 @@
           <w:sz w:val="24"/>
           <w:szCs w:val="24"/>
         </w:rPr>
-        <w:t xml:space="preserve"> </w:t>
-      </w:r>
-      <w:proofErr w:type="spellStart"/>
-      <w:r>
-        <w:rPr>
-          <w:sz w:val="24"/>
-          <w:szCs w:val="24"/>
-        </w:rPr>
-        <w:t>wikipedia</w:t>
-      </w:r>
-      <w:proofErr w:type="spellEnd"/>
+        <w:t xml:space="preserve"> wikipedia</w:t>
+      </w:r>
     </w:p>
     <w:p>
       <w:pPr>
@@ -894,87 +776,23 @@
           <w:sz w:val="24"/>
           <w:szCs w:val="24"/>
         </w:rPr>
-        <w:t xml:space="preserve">Most versions of the clique problem are hard. The clique decision problem is NP-complete (one of Karp's 21 NP-complete problems). The problem of finding the maximum clique is both fixed-parameter intractable and hard to approximate. </w:t>
-      </w:r>
-      <w:proofErr w:type="gramStart"/>
-      <w:r>
-        <w:rPr>
-          <w:sz w:val="24"/>
-          <w:szCs w:val="24"/>
-        </w:rPr>
-        <w:t>And,</w:t>
-      </w:r>
-      <w:proofErr w:type="gramEnd"/>
-      <w:r>
-        <w:rPr>
-          <w:sz w:val="24"/>
-          <w:szCs w:val="24"/>
-        </w:rPr>
-        <w:t xml:space="preserve"> listing all maximal cliques may require exponential time as there exist graphs with exponentially many maximal cliques. Therefore, much of the theory about the clique problem is devoted to identifying special types of </w:t>
-      </w:r>
-      <w:proofErr w:type="gramStart"/>
-      <w:r>
-        <w:rPr>
-          <w:sz w:val="24"/>
-          <w:szCs w:val="24"/>
-        </w:rPr>
-        <w:t>graph</w:t>
-      </w:r>
-      <w:proofErr w:type="gramEnd"/>
-      <w:r>
-        <w:rPr>
-          <w:sz w:val="24"/>
-          <w:szCs w:val="24"/>
-        </w:rPr>
-        <w:t xml:space="preserve"> that admit more efficient algorithms, or to establishing the computational difficulty of the general problem in various models of computation.</w:t>
-      </w:r>
-    </w:p>
-    <w:p>
-      <w:pPr>
-        <w:jc w:val="both"/>
-        <w:rPr>
-          <w:sz w:val="24"/>
-          <w:szCs w:val="24"/>
-        </w:rPr>
-      </w:pPr>
-      <w:r>
-        <w:rPr>
-          <w:sz w:val="24"/>
-          <w:szCs w:val="24"/>
-        </w:rPr>
-        <w:t xml:space="preserve">To find a maximum clique, one can systematically inspect all subsets, but this sort of brute-force search is too time-consuming to be practical for networks comprising more than a few dozen vertices. Although no polynomial time algorithm is known for this problem, more efficient algorithms than the brute-force search are known. For instance, the </w:t>
-      </w:r>
-      <w:proofErr w:type="spellStart"/>
-      <w:r>
-        <w:rPr>
-          <w:sz w:val="24"/>
-          <w:szCs w:val="24"/>
-        </w:rPr>
-        <w:t>Bron</w:t>
-      </w:r>
-      <w:proofErr w:type="spellEnd"/>
-      <w:r>
-        <w:rPr>
-          <w:sz w:val="24"/>
-          <w:szCs w:val="24"/>
-        </w:rPr>
-        <w:t>–</w:t>
-      </w:r>
-      <w:proofErr w:type="spellStart"/>
-      <w:r>
-        <w:rPr>
-          <w:sz w:val="24"/>
-          <w:szCs w:val="24"/>
-        </w:rPr>
-        <w:t>Kerbosch</w:t>
-      </w:r>
-      <w:proofErr w:type="spellEnd"/>
-      <w:r>
-        <w:rPr>
-          <w:sz w:val="24"/>
-          <w:szCs w:val="24"/>
-        </w:rPr>
-        <w:t xml:space="preserve"> algorithm can be used to list all maximal cliques in worst-case optimal time, and it is also possible to list them in polynomial time per clique.</w:t>
+        <w:t>Most versions of the clique problem are hard. The clique decision problem is NP-complete (one of Karp's 21 NP-complete problems). The problem of finding the maximum clique is both fixed-parameter intractable and hard to approximate. And, listing all maximal cliques may require exponential time as there exist graphs with exponentially many maximal cliques. Therefore, much of the theory about the clique problem is devoted to identifying special types of graph that admit more efficient algorithms, or to establishing the computational difficulty of the general problem in various models of computation.</w:t>
+      </w:r>
+    </w:p>
+    <w:p>
+      <w:pPr>
+        <w:jc w:val="both"/>
+        <w:rPr>
+          <w:sz w:val="24"/>
+          <w:szCs w:val="24"/>
+        </w:rPr>
+      </w:pPr>
+      <w:r>
+        <w:rPr>
+          <w:sz w:val="24"/>
+          <w:szCs w:val="24"/>
+        </w:rPr>
+        <w:t>To find a maximum clique, one can systematically inspect all subsets, but this sort of brute-force search is too time-consuming to be practical for networks comprising more than a few dozen vertices. Although no polynomial time algorithm is known for this problem, more efficient algorithms than the brute-force search are known. For instance, the Bron–Kerbosch algorithm can be used to list all maximal cliques in worst-case optimal time, and it is also possible to list them in polynomial time per clique.</w:t>
       </w:r>
     </w:p>
     <w:p>
@@ -1086,7 +904,6 @@
           <w:szCs w:val="24"/>
         </w:rPr>
       </w:pPr>
-      <w:proofErr w:type="spellStart"/>
       <w:r>
         <w:rPr>
           <w:sz w:val="24"/>
@@ -1094,7 +911,6 @@
         </w:rPr>
         <w:t>Iwiw</w:t>
       </w:r>
-      <w:proofErr w:type="spellEnd"/>
     </w:p>
     <w:p>
       <w:pPr>
@@ -1192,21 +1008,12 @@
           <w:szCs w:val="24"/>
         </w:rPr>
       </w:pPr>
-      <w:proofErr w:type="spellStart"/>
-      <w:r>
-        <w:rPr>
-          <w:sz w:val="24"/>
-          <w:szCs w:val="24"/>
-        </w:rPr>
-        <w:t>Otp</w:t>
-      </w:r>
-      <w:proofErr w:type="spellEnd"/>
-      <w:r>
-        <w:rPr>
-          <w:sz w:val="24"/>
-          <w:szCs w:val="24"/>
-        </w:rPr>
-        <w:t xml:space="preserve"> transaction graph</w:t>
+      <w:r>
+        <w:rPr>
+          <w:sz w:val="24"/>
+          <w:szCs w:val="24"/>
+        </w:rPr>
+        <w:t>Otp transaction graph</w:t>
       </w:r>
     </w:p>
     <w:p>
@@ -1265,39 +1072,7 @@
           <w:sz w:val="24"/>
           <w:szCs w:val="24"/>
         </w:rPr>
-        <w:t xml:space="preserve">The networkx implementations of the algorithms have been used for the python script. The code of the algorithms can be found in the coloring.py file. The colormap and the </w:t>
-      </w:r>
-      <w:proofErr w:type="spellStart"/>
-      <w:r>
-        <w:rPr>
-          <w:sz w:val="24"/>
-          <w:szCs w:val="24"/>
-        </w:rPr>
-        <w:t>coloring</w:t>
-      </w:r>
-      <w:proofErr w:type="spellEnd"/>
-      <w:r>
-        <w:rPr>
-          <w:sz w:val="24"/>
-          <w:szCs w:val="24"/>
-        </w:rPr>
-        <w:t xml:space="preserve"> logic is self-</w:t>
-      </w:r>
-      <w:proofErr w:type="gramStart"/>
-      <w:r>
-        <w:rPr>
-          <w:sz w:val="24"/>
-          <w:szCs w:val="24"/>
-        </w:rPr>
-        <w:t>implemented</w:t>
-      </w:r>
-      <w:proofErr w:type="gramEnd"/>
-      <w:r>
-        <w:rPr>
-          <w:sz w:val="24"/>
-          <w:szCs w:val="24"/>
-        </w:rPr>
-        <w:t xml:space="preserve"> and it can be found in the Utils.py file. </w:t>
+        <w:t xml:space="preserve">The networkx implementations of the algorithms have been used for the python script. The code of the algorithms can be found in the coloring.py file. The colormap and the coloring logic is self-implemented and it can be found in the Utils.py file. </w:t>
       </w:r>
     </w:p>
     <w:p>
@@ -1320,23 +1095,7 @@
           <w:sz w:val="24"/>
           <w:szCs w:val="24"/>
         </w:rPr>
-        <w:t xml:space="preserve">, but the result is more </w:t>
-      </w:r>
-      <w:proofErr w:type="gramStart"/>
-      <w:r>
-        <w:rPr>
-          <w:sz w:val="24"/>
-          <w:szCs w:val="24"/>
-        </w:rPr>
-        <w:t>accurate</w:t>
-      </w:r>
-      <w:proofErr w:type="gramEnd"/>
-      <w:r>
-        <w:rPr>
-          <w:sz w:val="24"/>
-          <w:szCs w:val="24"/>
-        </w:rPr>
-        <w:t xml:space="preserve"> and all the nodes are classified. </w:t>
+        <w:t xml:space="preserve">, but the result is more accurate and all the nodes are classified. </w:t>
       </w:r>
     </w:p>
     <w:p>
@@ -1466,23 +1225,7 @@
           <w:sz w:val="24"/>
           <w:szCs w:val="24"/>
         </w:rPr>
-        <w:t xml:space="preserve">; members from the other part found a new instructor or gave up karate. Based on collected data Zachary correctly assigned all but one member of the club to the groups they </w:t>
-      </w:r>
-      <w:proofErr w:type="gramStart"/>
-      <w:r>
-        <w:rPr>
-          <w:sz w:val="24"/>
-          <w:szCs w:val="24"/>
-        </w:rPr>
-        <w:t>actually joined</w:t>
-      </w:r>
-      <w:proofErr w:type="gramEnd"/>
-      <w:r>
-        <w:rPr>
-          <w:sz w:val="24"/>
-          <w:szCs w:val="24"/>
-        </w:rPr>
-        <w:t xml:space="preserve"> after the split. </w:t>
+        <w:t xml:space="preserve">; members from the other part found a new instructor or gave up karate. Based on collected data Zachary correctly assigned all but one member of the club to the groups they actually joined after the split. </w:t>
       </w:r>
       <w:r>
         <w:rPr>
@@ -1496,23 +1239,7 @@
           <w:sz w:val="24"/>
           <w:szCs w:val="24"/>
         </w:rPr>
-        <w:t xml:space="preserve"> </w:t>
-      </w:r>
-      <w:proofErr w:type="spellStart"/>
-      <w:r>
-        <w:rPr>
-          <w:sz w:val="24"/>
-          <w:szCs w:val="24"/>
-        </w:rPr>
-        <w:t>coloring</w:t>
-      </w:r>
-      <w:proofErr w:type="spellEnd"/>
-      <w:r>
-        <w:rPr>
-          <w:sz w:val="24"/>
-          <w:szCs w:val="24"/>
-        </w:rPr>
-        <w:t xml:space="preserve"> of the</w:t>
+        <w:t xml:space="preserve"> coloring of the</w:t>
       </w:r>
       <w:r>
         <w:rPr>
@@ -1605,29 +1332,32 @@
       <w:r>
         <w:t xml:space="preserve">Figure </w:t>
       </w:r>
-      <w:fldSimple w:instr=" SEQ Figure \* ARABIC ">
-        <w:r>
-          <w:rPr>
-            <w:noProof/>
-          </w:rPr>
-          <w:t>1</w:t>
-        </w:r>
-      </w:fldSimple>
+      <w:r>
+        <w:fldChar w:fldCharType="begin"/>
+      </w:r>
+      <w:r>
+        <w:instrText xml:space="preserve"> SEQ Figure \* ARABIC </w:instrText>
+      </w:r>
+      <w:r>
+        <w:fldChar w:fldCharType="separate"/>
+      </w:r>
+      <w:r>
+        <w:rPr>
+          <w:noProof/>
+        </w:rPr>
+        <w:t>1</w:t>
+      </w:r>
+      <w:r>
+        <w:rPr>
+          <w:noProof/>
+        </w:rPr>
+        <w:fldChar w:fldCharType="end"/>
+      </w:r>
       <w:r>
         <w:t xml:space="preserve">: </w:t>
       </w:r>
       <w:r>
-        <w:t xml:space="preserve">The </w:t>
-      </w:r>
-      <w:proofErr w:type="spellStart"/>
-      <w:proofErr w:type="gramStart"/>
-      <w:r>
-        <w:t>well known</w:t>
-      </w:r>
-      <w:proofErr w:type="spellEnd"/>
-      <w:proofErr w:type="gramEnd"/>
-      <w:r>
-        <w:t xml:space="preserve"> karate club community is divided into 2 main part due to a conflict of interest.</w:t>
+        <w:t>The well known karate club community is divided into 2 main part due to a conflict of interest.</w:t>
       </w:r>
     </w:p>
     <w:p>
@@ -1745,23 +1475,7 @@
           <w:sz w:val="24"/>
           <w:szCs w:val="24"/>
         </w:rPr>
-        <w:t xml:space="preserve"> communities in graph using </w:t>
-      </w:r>
-      <w:proofErr w:type="spellStart"/>
-      <w:r>
-        <w:rPr>
-          <w:sz w:val="24"/>
-          <w:szCs w:val="24"/>
-        </w:rPr>
-        <w:t>Clauset</w:t>
-      </w:r>
-      <w:proofErr w:type="spellEnd"/>
-      <w:r>
-        <w:rPr>
-          <w:sz w:val="24"/>
-          <w:szCs w:val="24"/>
-        </w:rPr>
-        <w:t>-Newman-Moore greedy modularity maximization. This method currently does not consider edge weights</w:t>
+        <w:t xml:space="preserve"> communities in graph using Clauset-Newman-Moore greedy modularity maximization. This method currently does not consider edge weights</w:t>
       </w:r>
       <w:r>
         <w:rPr>
@@ -1951,23 +1665,7 @@
           <w:sz w:val="24"/>
           <w:szCs w:val="24"/>
         </w:rPr>
-        <w:t xml:space="preserve">The MCL algorithm is short for the Markov Cluster Algorithm, a fast and scalable unsupervised cluster algorithm for graphs (also known as networks) based on simulation of (stochastic) flow in graphs. The algorithm was invented/discovered by Stijn van </w:t>
-      </w:r>
-      <w:proofErr w:type="spellStart"/>
-      <w:r>
-        <w:rPr>
-          <w:sz w:val="24"/>
-          <w:szCs w:val="24"/>
-        </w:rPr>
-        <w:t>Dongen</w:t>
-      </w:r>
-      <w:proofErr w:type="spellEnd"/>
-      <w:r>
-        <w:rPr>
-          <w:sz w:val="24"/>
-          <w:szCs w:val="24"/>
-        </w:rPr>
-        <w:t xml:space="preserve"> at the Centre for Mathematics and Computer Science (also known as CWI) in the Netherlands.</w:t>
+        <w:t>The MCL algorithm is short for the Markov Cluster Algorithm, a fast and scalable unsupervised cluster algorithm for graphs (also known as networks) based on simulation of (stochastic) flow in graphs. The algorithm was invented/discovered by Stijn van Dongen at the Centre for Mathematics and Computer Science (also known as CWI) in the Netherlands.</w:t>
       </w:r>
     </w:p>
     <w:p>
@@ -2305,103 +2003,39 @@
           <w:sz w:val="24"/>
           <w:szCs w:val="24"/>
         </w:rPr>
-        <w:t xml:space="preserve">This function accepts a list of nodes and only the maximal cliques containing </w:t>
-      </w:r>
-      <w:proofErr w:type="gramStart"/>
-      <w:r>
-        <w:rPr>
-          <w:sz w:val="24"/>
-          <w:szCs w:val="24"/>
-        </w:rPr>
-        <w:t>all of</w:t>
-      </w:r>
-      <w:proofErr w:type="gramEnd"/>
-      <w:r>
-        <w:rPr>
-          <w:sz w:val="24"/>
-          <w:szCs w:val="24"/>
-        </w:rPr>
-        <w:t xml:space="preserve"> these nodes are returned. It can considerably speed up the running time if some specific cliques are desired.</w:t>
-      </w:r>
-    </w:p>
-    <w:p>
-      <w:pPr>
-        <w:jc w:val="both"/>
-        <w:rPr>
-          <w:sz w:val="24"/>
-          <w:szCs w:val="24"/>
-        </w:rPr>
-      </w:pPr>
-      <w:r>
-        <w:rPr>
-          <w:sz w:val="24"/>
-          <w:szCs w:val="24"/>
-        </w:rPr>
-        <w:t>To obtain a list of all maximal cliques, use list(</w:t>
-      </w:r>
-      <w:proofErr w:type="spellStart"/>
-      <w:r>
-        <w:rPr>
-          <w:sz w:val="24"/>
-          <w:szCs w:val="24"/>
-        </w:rPr>
-        <w:t>find_cliques</w:t>
-      </w:r>
-      <w:proofErr w:type="spellEnd"/>
-      <w:r>
-        <w:rPr>
-          <w:sz w:val="24"/>
-          <w:szCs w:val="24"/>
-        </w:rPr>
-        <w:t>(G)). However, be aware that in the worst-case, the length of this list can be exponential in the number of nodes in the graph. This function avoids storing all cliques in memory by only keeping current candidate node lists in memory during its search.</w:t>
-      </w:r>
-    </w:p>
-    <w:p>
-      <w:pPr>
-        <w:jc w:val="both"/>
-        <w:rPr>
-          <w:sz w:val="24"/>
-          <w:szCs w:val="24"/>
-        </w:rPr>
-      </w:pPr>
-      <w:r>
-        <w:rPr>
-          <w:sz w:val="24"/>
-          <w:szCs w:val="24"/>
-        </w:rPr>
-        <w:t xml:space="preserve">This implementation is based on the algorithm published by </w:t>
-      </w:r>
-      <w:proofErr w:type="spellStart"/>
-      <w:r>
-        <w:rPr>
-          <w:sz w:val="24"/>
-          <w:szCs w:val="24"/>
-        </w:rPr>
-        <w:t>Bron</w:t>
-      </w:r>
-      <w:proofErr w:type="spellEnd"/>
-      <w:r>
-        <w:rPr>
-          <w:sz w:val="24"/>
-          <w:szCs w:val="24"/>
-        </w:rPr>
-        <w:t xml:space="preserve"> and </w:t>
-      </w:r>
-      <w:proofErr w:type="spellStart"/>
-      <w:r>
-        <w:rPr>
-          <w:sz w:val="24"/>
-          <w:szCs w:val="24"/>
-        </w:rPr>
-        <w:t>Kerbosch</w:t>
-      </w:r>
-      <w:proofErr w:type="spellEnd"/>
-      <w:r>
-        <w:rPr>
-          <w:sz w:val="24"/>
-          <w:szCs w:val="24"/>
-        </w:rPr>
-        <w:t xml:space="preserve"> (1973) [</w:t>
+        <w:t>This function accepts a list of nodes and only the maximal cliques containing all of these nodes are returned. It can considerably speed up the running time if some specific cliques are desired.</w:t>
+      </w:r>
+    </w:p>
+    <w:p>
+      <w:pPr>
+        <w:jc w:val="both"/>
+        <w:rPr>
+          <w:sz w:val="24"/>
+          <w:szCs w:val="24"/>
+        </w:rPr>
+      </w:pPr>
+      <w:r>
+        <w:rPr>
+          <w:sz w:val="24"/>
+          <w:szCs w:val="24"/>
+        </w:rPr>
+        <w:t>To obtain a list of all maximal cliques, use list(find_cliques(G)). However, be aware that in the worst-case, the length of this list can be exponential in the number of nodes in the graph. This function avoids storing all cliques in memory by only keeping current candidate node lists in memory during its search.</w:t>
+      </w:r>
+    </w:p>
+    <w:p>
+      <w:pPr>
+        <w:jc w:val="both"/>
+        <w:rPr>
+          <w:sz w:val="24"/>
+          <w:szCs w:val="24"/>
+        </w:rPr>
+      </w:pPr>
+      <w:r>
+        <w:rPr>
+          <w:sz w:val="24"/>
+          <w:szCs w:val="24"/>
+        </w:rPr>
+        <w:t>This implementation is based on the algorithm published by Bron and Kerbosch (1973) [</w:t>
       </w:r>
       <w:r>
         <w:rPr>
@@ -2429,39 +2063,7 @@
           <w:sz w:val="24"/>
           <w:szCs w:val="24"/>
         </w:rPr>
-        <w:t xml:space="preserve">] and discussed in </w:t>
-      </w:r>
-      <w:proofErr w:type="spellStart"/>
-      <w:r>
-        <w:rPr>
-          <w:sz w:val="24"/>
-          <w:szCs w:val="24"/>
-        </w:rPr>
-        <w:t>Cazals</w:t>
-      </w:r>
-      <w:proofErr w:type="spellEnd"/>
-      <w:r>
-        <w:rPr>
-          <w:sz w:val="24"/>
-          <w:szCs w:val="24"/>
-        </w:rPr>
-        <w:t xml:space="preserve"> and </w:t>
-      </w:r>
-      <w:proofErr w:type="spellStart"/>
-      <w:r>
-        <w:rPr>
-          <w:sz w:val="24"/>
-          <w:szCs w:val="24"/>
-        </w:rPr>
-        <w:t>Karande</w:t>
-      </w:r>
-      <w:proofErr w:type="spellEnd"/>
-      <w:r>
-        <w:rPr>
-          <w:sz w:val="24"/>
-          <w:szCs w:val="24"/>
-        </w:rPr>
-        <w:t xml:space="preserve"> (2008) [</w:t>
+        <w:t>] and discussed in Cazals and Karande (2008) [</w:t>
       </w:r>
       <w:r>
         <w:rPr>
@@ -2563,14 +2165,27 @@
       <w:r>
         <w:t xml:space="preserve">Figure </w:t>
       </w:r>
-      <w:fldSimple w:instr=" SEQ Figure \* ARABIC ">
-        <w:r>
-          <w:rPr>
-            <w:noProof/>
-          </w:rPr>
-          <w:t>2</w:t>
-        </w:r>
-      </w:fldSimple>
+      <w:r>
+        <w:fldChar w:fldCharType="begin"/>
+      </w:r>
+      <w:r>
+        <w:instrText xml:space="preserve"> SEQ Figure \* ARABIC </w:instrText>
+      </w:r>
+      <w:r>
+        <w:fldChar w:fldCharType="separate"/>
+      </w:r>
+      <w:r>
+        <w:rPr>
+          <w:noProof/>
+        </w:rPr>
+        <w:t>2</w:t>
+      </w:r>
+      <w:r>
+        <w:rPr>
+          <w:noProof/>
+        </w:rPr>
+        <w:fldChar w:fldCharType="end"/>
+      </w:r>
       <w:r>
         <w:t xml:space="preserve"> </w:t>
       </w:r>
@@ -2622,23 +2237,7 @@
           <w:szCs w:val="24"/>
         </w:rPr>
         <w:lastRenderedPageBreak/>
-        <w:t xml:space="preserve">Source </w:t>
-      </w:r>
-      <w:proofErr w:type="spellStart"/>
-      <w:r>
-        <w:rPr>
-          <w:sz w:val="24"/>
-          <w:szCs w:val="24"/>
-        </w:rPr>
-        <w:t>Coloring</w:t>
-      </w:r>
-      <w:proofErr w:type="spellEnd"/>
-      <w:r>
-        <w:rPr>
-          <w:sz w:val="24"/>
-          <w:szCs w:val="24"/>
-        </w:rPr>
-        <w:t>:</w:t>
+        <w:t>Source Coloring:</w:t>
       </w:r>
     </w:p>
     <w:p>
@@ -2773,23 +2372,7 @@
           <w:sz w:val="24"/>
           <w:szCs w:val="24"/>
         </w:rPr>
-        <w:t xml:space="preserve">The following figure is a result of a Newman-Girvan run on a graph made by </w:t>
-      </w:r>
-      <w:proofErr w:type="spellStart"/>
-      <w:r>
-        <w:rPr>
-          <w:sz w:val="24"/>
-          <w:szCs w:val="24"/>
-        </w:rPr>
-        <w:t>facebook</w:t>
-      </w:r>
-      <w:proofErr w:type="spellEnd"/>
-      <w:r>
-        <w:rPr>
-          <w:sz w:val="24"/>
-          <w:szCs w:val="24"/>
-        </w:rPr>
-        <w:t xml:space="preserve"> anonymized data. There are 100 nodes and several edges represented. </w:t>
+        <w:t xml:space="preserve">The following figure is a result of a Newman-Girvan run on a graph made by facebook anonymized data. There are 100 nodes and several edges represented. </w:t>
       </w:r>
     </w:p>
     <w:p>
@@ -3348,17 +2931,8 @@
           <w:szCs w:val="24"/>
         </w:rPr>
         <w:lastRenderedPageBreak/>
-        <w:t xml:space="preserve">Additional results: </w:t>
-      </w:r>
-      <w:proofErr w:type="spellStart"/>
-      <w:r>
-        <w:rPr>
-          <w:sz w:val="24"/>
-          <w:szCs w:val="24"/>
-        </w:rPr>
-        <w:t>Modularities</w:t>
-      </w:r>
-      <w:proofErr w:type="spellEnd"/>
+        <w:t>Additional results: Modularities</w:t>
+      </w:r>
     </w:p>
     <w:p>
       <w:pPr>
@@ -3468,7 +3042,6 @@
                 <w:szCs w:val="24"/>
               </w:rPr>
             </w:pPr>
-            <w:proofErr w:type="spellStart"/>
             <w:r>
               <w:rPr>
                 <w:sz w:val="24"/>
@@ -3476,7 +3049,6 @@
               </w:rPr>
               <w:t>newman</w:t>
             </w:r>
-            <w:proofErr w:type="spellEnd"/>
           </w:p>
         </w:tc>
         <w:tc>
@@ -3520,7 +3092,6 @@
                 <w:szCs w:val="24"/>
               </w:rPr>
             </w:pPr>
-            <w:proofErr w:type="spellStart"/>
             <w:r>
               <w:rPr>
                 <w:sz w:val="24"/>
@@ -3528,7 +3099,6 @@
               </w:rPr>
               <w:t>markov</w:t>
             </w:r>
-            <w:proofErr w:type="spellEnd"/>
           </w:p>
         </w:tc>
         <w:tc>
@@ -3579,23 +3149,7 @@
                 <w:sz w:val="24"/>
                 <w:szCs w:val="24"/>
               </w:rPr>
-              <w:t>Facebook (</w:t>
-            </w:r>
-            <w:proofErr w:type="gramStart"/>
-            <w:r>
-              <w:rPr>
-                <w:sz w:val="24"/>
-                <w:szCs w:val="24"/>
-              </w:rPr>
-              <w:t>0.edges</w:t>
-            </w:r>
-            <w:proofErr w:type="gramEnd"/>
-            <w:r>
-              <w:rPr>
-                <w:sz w:val="24"/>
-                <w:szCs w:val="24"/>
-              </w:rPr>
-              <w:t>)</w:t>
+              <w:t>Facebook (0.edges)</w:t>
             </w:r>
           </w:p>
         </w:tc>
@@ -4231,14 +3785,27 @@
       <w:r>
         <w:t xml:space="preserve">Figure </w:t>
       </w:r>
-      <w:fldSimple w:instr=" SEQ Figure \* ARABIC ">
-        <w:r>
-          <w:rPr>
-            <w:noProof/>
-          </w:rPr>
-          <w:t>3</w:t>
-        </w:r>
-      </w:fldSimple>
+      <w:r>
+        <w:fldChar w:fldCharType="begin"/>
+      </w:r>
+      <w:r>
+        <w:instrText xml:space="preserve"> SEQ Figure \* ARABIC </w:instrText>
+      </w:r>
+      <w:r>
+        <w:fldChar w:fldCharType="separate"/>
+      </w:r>
+      <w:r>
+        <w:rPr>
+          <w:noProof/>
+        </w:rPr>
+        <w:t>3</w:t>
+      </w:r>
+      <w:r>
+        <w:rPr>
+          <w:noProof/>
+        </w:rPr>
+        <w:fldChar w:fldCharType="end"/>
+      </w:r>
       <w:r>
         <w:t xml:space="preserve">: </w:t>
       </w:r>
@@ -4440,7 +4007,6 @@
                 <w:szCs w:val="24"/>
               </w:rPr>
             </w:pPr>
-            <w:proofErr w:type="spellStart"/>
             <w:r>
               <w:rPr>
                 <w:sz w:val="24"/>
@@ -4448,7 +4014,6 @@
               </w:rPr>
               <w:t>newman</w:t>
             </w:r>
-            <w:proofErr w:type="spellEnd"/>
           </w:p>
         </w:tc>
         <w:tc>
@@ -4492,7 +4057,6 @@
                 <w:szCs w:val="24"/>
               </w:rPr>
             </w:pPr>
-            <w:proofErr w:type="spellStart"/>
             <w:r>
               <w:rPr>
                 <w:sz w:val="24"/>
@@ -4500,7 +4064,6 @@
               </w:rPr>
               <w:t>markov</w:t>
             </w:r>
-            <w:proofErr w:type="spellEnd"/>
           </w:p>
         </w:tc>
         <w:tc>
@@ -5290,14 +4853,27 @@
       <w:r>
         <w:t xml:space="preserve">Figure </w:t>
       </w:r>
-      <w:fldSimple w:instr=" SEQ Figure \* ARABIC ">
-        <w:r>
-          <w:rPr>
-            <w:noProof/>
-          </w:rPr>
-          <w:t>4</w:t>
-        </w:r>
-      </w:fldSimple>
+      <w:r>
+        <w:fldChar w:fldCharType="begin"/>
+      </w:r>
+      <w:r>
+        <w:instrText xml:space="preserve"> SEQ Figure \* ARABIC </w:instrText>
+      </w:r>
+      <w:r>
+        <w:fldChar w:fldCharType="separate"/>
+      </w:r>
+      <w:r>
+        <w:rPr>
+          <w:noProof/>
+        </w:rPr>
+        <w:t>4</w:t>
+      </w:r>
+      <w:r>
+        <w:rPr>
+          <w:noProof/>
+        </w:rPr>
+        <w:fldChar w:fldCharType="end"/>
+      </w:r>
       <w:r>
         <w:t>. First quarter year of the OTP transactions clustered by Markov chain algorithm</w:t>
       </w:r>
@@ -5336,7 +4912,6 @@
           <w:szCs w:val="24"/>
         </w:rPr>
       </w:pPr>
-      <w:proofErr w:type="spellStart"/>
       <w:r>
         <w:rPr>
           <w:sz w:val="24"/>
@@ -5345,7 +4920,6 @@
         <w:lastRenderedPageBreak/>
         <w:t>Wordgraph</w:t>
       </w:r>
-      <w:proofErr w:type="spellEnd"/>
     </w:p>
     <w:p>
       <w:pPr>
@@ -5455,7 +5029,6 @@
                 <w:szCs w:val="24"/>
               </w:rPr>
             </w:pPr>
-            <w:proofErr w:type="spellStart"/>
             <w:r>
               <w:rPr>
                 <w:sz w:val="24"/>
@@ -5463,7 +5036,6 @@
               </w:rPr>
               <w:t>newman</w:t>
             </w:r>
-            <w:proofErr w:type="spellEnd"/>
           </w:p>
         </w:tc>
         <w:tc>
@@ -5507,7 +5079,6 @@
                 <w:szCs w:val="24"/>
               </w:rPr>
             </w:pPr>
-            <w:proofErr w:type="spellStart"/>
             <w:r>
               <w:rPr>
                 <w:sz w:val="24"/>
@@ -5515,7 +5086,6 @@
               </w:rPr>
               <w:t>markov</w:t>
             </w:r>
-            <w:proofErr w:type="spellEnd"/>
           </w:p>
         </w:tc>
         <w:tc>
@@ -5560,7 +5130,6 @@
                 <w:szCs w:val="24"/>
               </w:rPr>
             </w:pPr>
-            <w:proofErr w:type="spellStart"/>
             <w:r>
               <w:rPr>
                 <w:sz w:val="24"/>
@@ -5568,7 +5137,6 @@
               </w:rPr>
               <w:t>wordgraph</w:t>
             </w:r>
-            <w:proofErr w:type="spellEnd"/>
           </w:p>
         </w:tc>
         <w:tc>
@@ -6035,30 +5603,807 @@
           <w:szCs w:val="24"/>
         </w:rPr>
       </w:pPr>
-    </w:p>
-    <w:p>
-      <w:pPr>
-        <w:jc w:val="both"/>
-        <w:rPr>
-          <w:sz w:val="24"/>
-          <w:szCs w:val="24"/>
-        </w:rPr>
-      </w:pPr>
-      <w:proofErr w:type="spellStart"/>
-      <w:r>
-        <w:rPr>
-          <w:sz w:val="24"/>
-          <w:szCs w:val="24"/>
-        </w:rPr>
-        <w:t>Matek</w:t>
-      </w:r>
-      <w:proofErr w:type="spellEnd"/>
-      <w:r>
-        <w:rPr>
-          <w:sz w:val="24"/>
-          <w:szCs w:val="24"/>
-        </w:rPr>
-        <w:t>!</w:t>
+      <w:r>
+        <w:rPr>
+          <w:sz w:val="24"/>
+          <w:szCs w:val="24"/>
+        </w:rPr>
+        <w:lastRenderedPageBreak/>
+        <w:t>OTP transaction leveling by condensation</w:t>
+      </w:r>
+    </w:p>
+    <w:p>
+      <w:pPr>
+        <w:jc w:val="both"/>
+        <w:rPr>
+          <w:sz w:val="24"/>
+          <w:szCs w:val="24"/>
+        </w:rPr>
+      </w:pPr>
+    </w:p>
+    <w:p>
+      <w:pPr>
+        <w:jc w:val="both"/>
+        <w:rPr>
+          <w:sz w:val="24"/>
+          <w:szCs w:val="24"/>
+        </w:rPr>
+      </w:pPr>
+      <w:r>
+        <w:rPr>
+          <w:sz w:val="24"/>
+          <w:szCs w:val="24"/>
+        </w:rPr>
+        <w:t>This graph is a slice of the otp transactions from the first quarter year.</w:t>
+      </w:r>
+    </w:p>
+    <w:p>
+      <w:pPr>
+        <w:jc w:val="both"/>
+        <w:rPr>
+          <w:sz w:val="24"/>
+          <w:szCs w:val="24"/>
+        </w:rPr>
+      </w:pPr>
+      <w:r>
+        <w:rPr>
+          <w:noProof/>
+        </w:rPr>
+        <w:drawing>
+          <wp:inline distT="0" distB="0" distL="0" distR="0" wp14:anchorId="6B6FEA4F" wp14:editId="3F7CDC0D">
+            <wp:extent cx="4610100" cy="3438525"/>
+            <wp:effectExtent l="0" t="0" r="0" b="9525"/>
+            <wp:docPr id="14" name="Kép 14"/>
+            <wp:cNvGraphicFramePr>
+              <a:graphicFrameLocks xmlns:a="http://schemas.openxmlformats.org/drawingml/2006/main" noChangeAspect="1"/>
+            </wp:cNvGraphicFramePr>
+            <a:graphic xmlns:a="http://schemas.openxmlformats.org/drawingml/2006/main">
+              <a:graphicData uri="http://schemas.openxmlformats.org/drawingml/2006/picture">
+                <pic:pic xmlns:pic="http://schemas.openxmlformats.org/drawingml/2006/picture">
+                  <pic:nvPicPr>
+                    <pic:cNvPr id="1" name=""/>
+                    <pic:cNvPicPr/>
+                  </pic:nvPicPr>
+                  <pic:blipFill>
+                    <a:blip r:embed="rId18"/>
+                    <a:stretch>
+                      <a:fillRect/>
+                    </a:stretch>
+                  </pic:blipFill>
+                  <pic:spPr>
+                    <a:xfrm>
+                      <a:off x="0" y="0"/>
+                      <a:ext cx="4610100" cy="3438525"/>
+                    </a:xfrm>
+                    <a:prstGeom prst="rect">
+                      <a:avLst/>
+                    </a:prstGeom>
+                  </pic:spPr>
+                </pic:pic>
+              </a:graphicData>
+            </a:graphic>
+          </wp:inline>
+        </w:drawing>
+      </w:r>
+    </w:p>
+    <w:p>
+      <w:pPr>
+        <w:jc w:val="both"/>
+        <w:rPr>
+          <w:sz w:val="24"/>
+          <w:szCs w:val="24"/>
+        </w:rPr>
+      </w:pPr>
+      <w:r>
+        <w:rPr>
+          <w:sz w:val="24"/>
+          <w:szCs w:val="24"/>
+        </w:rPr>
+        <w:t>And the condensated one…</w:t>
+      </w:r>
+    </w:p>
+    <w:p>
+      <w:pPr>
+        <w:jc w:val="both"/>
+        <w:rPr>
+          <w:sz w:val="24"/>
+          <w:szCs w:val="24"/>
+        </w:rPr>
+      </w:pPr>
+      <w:r>
+        <w:rPr>
+          <w:noProof/>
+        </w:rPr>
+        <w:drawing>
+          <wp:inline distT="0" distB="0" distL="0" distR="0" wp14:anchorId="0631EF2C" wp14:editId="2A1B4534">
+            <wp:extent cx="5364000" cy="4060800"/>
+            <wp:effectExtent l="0" t="0" r="8255" b="0"/>
+            <wp:docPr id="15" name="Kép 15"/>
+            <wp:cNvGraphicFramePr>
+              <a:graphicFrameLocks xmlns:a="http://schemas.openxmlformats.org/drawingml/2006/main" noChangeAspect="1"/>
+            </wp:cNvGraphicFramePr>
+            <a:graphic xmlns:a="http://schemas.openxmlformats.org/drawingml/2006/main">
+              <a:graphicData uri="http://schemas.openxmlformats.org/drawingml/2006/picture">
+                <pic:pic xmlns:pic="http://schemas.openxmlformats.org/drawingml/2006/picture">
+                  <pic:nvPicPr>
+                    <pic:cNvPr id="1" name=""/>
+                    <pic:cNvPicPr/>
+                  </pic:nvPicPr>
+                  <pic:blipFill>
+                    <a:blip r:embed="rId19"/>
+                    <a:stretch>
+                      <a:fillRect/>
+                    </a:stretch>
+                  </pic:blipFill>
+                  <pic:spPr>
+                    <a:xfrm>
+                      <a:off x="0" y="0"/>
+                      <a:ext cx="5364000" cy="4060800"/>
+                    </a:xfrm>
+                    <a:prstGeom prst="rect">
+                      <a:avLst/>
+                    </a:prstGeom>
+                  </pic:spPr>
+                </pic:pic>
+              </a:graphicData>
+            </a:graphic>
+          </wp:inline>
+        </w:drawing>
+      </w:r>
+    </w:p>
+    <w:p>
+      <w:pPr>
+        <w:jc w:val="both"/>
+        <w:rPr>
+          <w:sz w:val="24"/>
+          <w:szCs w:val="24"/>
+        </w:rPr>
+      </w:pPr>
+      <w:r>
+        <w:rPr>
+          <w:sz w:val="24"/>
+          <w:szCs w:val="24"/>
+        </w:rPr>
+        <w:lastRenderedPageBreak/>
+        <w:t>This is interesting because technical graphs usually represent tree-like structure (like said before), but this seems more like a social graph. Some of the layers in the otp graph look like communities. Originally the suppliers supposed to be in a competitive relation by restrict the edges between them</w:t>
+      </w:r>
+      <w:r>
+        <w:rPr>
+          <w:sz w:val="24"/>
+          <w:szCs w:val="24"/>
+        </w:rPr>
+        <w:t xml:space="preserve">. </w:t>
+      </w:r>
+    </w:p>
+    <w:p>
+      <w:pPr>
+        <w:jc w:val="both"/>
+        <w:rPr>
+          <w:sz w:val="24"/>
+          <w:szCs w:val="24"/>
+        </w:rPr>
+      </w:pPr>
+      <w:r>
+        <w:rPr>
+          <w:noProof/>
+        </w:rPr>
+        <w:drawing>
+          <wp:inline distT="0" distB="0" distL="0" distR="0" wp14:anchorId="6E7BEC6E" wp14:editId="232A388A">
+            <wp:extent cx="4514850" cy="3362325"/>
+            <wp:effectExtent l="0" t="0" r="0" b="9525"/>
+            <wp:docPr id="16" name="Kép 16"/>
+            <wp:cNvGraphicFramePr>
+              <a:graphicFrameLocks xmlns:a="http://schemas.openxmlformats.org/drawingml/2006/main" noChangeAspect="1"/>
+            </wp:cNvGraphicFramePr>
+            <a:graphic xmlns:a="http://schemas.openxmlformats.org/drawingml/2006/main">
+              <a:graphicData uri="http://schemas.openxmlformats.org/drawingml/2006/picture">
+                <pic:pic xmlns:pic="http://schemas.openxmlformats.org/drawingml/2006/picture">
+                  <pic:nvPicPr>
+                    <pic:cNvPr id="1" name=""/>
+                    <pic:cNvPicPr/>
+                  </pic:nvPicPr>
+                  <pic:blipFill>
+                    <a:blip r:embed="rId20"/>
+                    <a:stretch>
+                      <a:fillRect/>
+                    </a:stretch>
+                  </pic:blipFill>
+                  <pic:spPr>
+                    <a:xfrm>
+                      <a:off x="0" y="0"/>
+                      <a:ext cx="4514850" cy="3362325"/>
+                    </a:xfrm>
+                    <a:prstGeom prst="rect">
+                      <a:avLst/>
+                    </a:prstGeom>
+                  </pic:spPr>
+                </pic:pic>
+              </a:graphicData>
+            </a:graphic>
+          </wp:inline>
+        </w:drawing>
+      </w:r>
+    </w:p>
+    <w:p>
+      <w:pPr>
+        <w:jc w:val="both"/>
+        <w:rPr>
+          <w:sz w:val="24"/>
+          <w:szCs w:val="24"/>
+        </w:rPr>
+      </w:pPr>
+      <w:r>
+        <w:rPr>
+          <w:sz w:val="24"/>
+          <w:szCs w:val="24"/>
+        </w:rPr>
+        <w:t>But based on this, some cooperation can be supposed.</w:t>
+      </w:r>
+    </w:p>
+    <w:p>
+      <w:pPr>
+        <w:jc w:val="both"/>
+        <w:rPr>
+          <w:sz w:val="24"/>
+          <w:szCs w:val="24"/>
+        </w:rPr>
+      </w:pPr>
+      <w:r>
+        <w:rPr>
+          <w:sz w:val="24"/>
+          <w:szCs w:val="24"/>
+        </w:rPr>
+        <w:t xml:space="preserve">The </w:t>
+      </w:r>
+      <w:r>
+        <w:rPr>
+          <w:sz w:val="24"/>
+          <w:szCs w:val="24"/>
+        </w:rPr>
+        <w:t>modularity</w:t>
+      </w:r>
+      <w:r>
+        <w:rPr>
+          <w:sz w:val="24"/>
+          <w:szCs w:val="24"/>
+        </w:rPr>
+        <w:t xml:space="preserve"> of the original graph is</w:t>
+      </w:r>
+      <w:r>
+        <w:rPr>
+          <w:sz w:val="24"/>
+          <w:szCs w:val="24"/>
+        </w:rPr>
+        <w:t xml:space="preserve"> 0.7632</w:t>
+      </w:r>
+      <w:r>
+        <w:rPr>
+          <w:sz w:val="24"/>
+          <w:szCs w:val="24"/>
+        </w:rPr>
+        <w:t>.</w:t>
+      </w:r>
+    </w:p>
+    <w:p>
+      <w:pPr>
+        <w:rPr>
+          <w:sz w:val="24"/>
+          <w:szCs w:val="24"/>
+        </w:rPr>
+      </w:pPr>
+      <w:r>
+        <w:rPr>
+          <w:sz w:val="24"/>
+          <w:szCs w:val="24"/>
+        </w:rPr>
+        <w:br w:type="page"/>
+      </w:r>
+    </w:p>
+    <w:p>
+      <w:pPr>
+        <w:jc w:val="both"/>
+        <w:rPr>
+          <w:sz w:val="24"/>
+          <w:szCs w:val="24"/>
+        </w:rPr>
+      </w:pPr>
+      <w:r>
+        <w:rPr>
+          <w:sz w:val="24"/>
+          <w:szCs w:val="24"/>
+        </w:rPr>
+        <w:lastRenderedPageBreak/>
+        <w:t>H avoiding coloring of graph G</w:t>
+      </w:r>
+    </w:p>
+    <w:p>
+      <w:pPr>
+        <w:jc w:val="both"/>
+        <w:rPr>
+          <w:sz w:val="24"/>
+          <w:szCs w:val="24"/>
+        </w:rPr>
+      </w:pPr>
+    </w:p>
+    <w:p>
+      <w:pPr>
+        <w:jc w:val="both"/>
+        <w:rPr>
+          <w:sz w:val="24"/>
+          <w:szCs w:val="24"/>
+        </w:rPr>
+      </w:pPr>
+      <w:r>
+        <w:rPr>
+          <w:sz w:val="24"/>
+          <w:szCs w:val="24"/>
+        </w:rPr>
+        <w:t>Given a “forbidden graph” F and an integer k, an F-avoiding k-coloring of a graph G is a k-coloring of the vertices of G such that no maximal F-free subgraph of G is monochromatic.</w:t>
+      </w:r>
+    </w:p>
+    <w:p>
+      <w:pPr>
+        <w:jc w:val="both"/>
+        <w:rPr>
+          <w:sz w:val="24"/>
+          <w:szCs w:val="24"/>
+        </w:rPr>
+      </w:pPr>
+      <w:r>
+        <w:rPr>
+          <w:sz w:val="24"/>
+          <w:szCs w:val="24"/>
+        </w:rPr>
+        <w:t>A monochromatic graph is a colored graph (either vertex-colored or edge-colored, depending on the context) in which each of the vertices or edges is assigned the same color.</w:t>
+      </w:r>
+      <w:r>
+        <w:rPr>
+          <w:sz w:val="24"/>
+          <w:szCs w:val="24"/>
+        </w:rPr>
+        <w:t xml:space="preserve"> </w:t>
+      </w:r>
+    </w:p>
+    <w:p>
+      <w:pPr>
+        <w:keepNext/>
+        <w:jc w:val="center"/>
+      </w:pPr>
+      <w:r>
+        <w:rPr>
+          <w:noProof/>
+        </w:rPr>
+        <w:drawing>
+          <wp:inline distT="0" distB="0" distL="0" distR="0" wp14:anchorId="405394A8" wp14:editId="02277863">
+            <wp:extent cx="2484120" cy="2560320"/>
+            <wp:effectExtent l="0" t="0" r="0" b="0"/>
+            <wp:docPr id="17" name="Kép 17"/>
+            <wp:cNvGraphicFramePr>
+              <a:graphicFrameLocks xmlns:a="http://schemas.openxmlformats.org/drawingml/2006/main" noChangeAspect="1"/>
+            </wp:cNvGraphicFramePr>
+            <a:graphic xmlns:a="http://schemas.openxmlformats.org/drawingml/2006/main">
+              <a:graphicData uri="http://schemas.openxmlformats.org/drawingml/2006/picture">
+                <pic:pic xmlns:pic="http://schemas.openxmlformats.org/drawingml/2006/picture">
+                  <pic:nvPicPr>
+                    <pic:cNvPr id="0" name="Picture 3"/>
+                    <pic:cNvPicPr>
+                      <a:picLocks noChangeAspect="1" noChangeArrowheads="1"/>
+                    </pic:cNvPicPr>
+                  </pic:nvPicPr>
+                  <pic:blipFill rotWithShape="1">
+                    <a:blip r:embed="rId21">
+                      <a:extLst>
+                        <a:ext uri="{28A0092B-C50C-407E-A947-70E740481C1C}">
+                          <a14:useLocalDpi xmlns:a14="http://schemas.microsoft.com/office/drawing/2010/main" val="0"/>
+                        </a:ext>
+                      </a:extLst>
+                    </a:blip>
+                    <a:srcRect t="23810"/>
+                    <a:stretch/>
+                  </pic:blipFill>
+                  <pic:spPr bwMode="auto">
+                    <a:xfrm>
+                      <a:off x="0" y="0"/>
+                      <a:ext cx="2484120" cy="2560320"/>
+                    </a:xfrm>
+                    <a:prstGeom prst="rect">
+                      <a:avLst/>
+                    </a:prstGeom>
+                    <a:noFill/>
+                    <a:ln>
+                      <a:noFill/>
+                    </a:ln>
+                    <a:extLst>
+                      <a:ext uri="{53640926-AAD7-44D8-BBD7-CCE9431645EC}">
+                        <a14:shadowObscured xmlns:a14="http://schemas.microsoft.com/office/drawing/2010/main"/>
+                      </a:ext>
+                    </a:extLst>
+                  </pic:spPr>
+                </pic:pic>
+              </a:graphicData>
+            </a:graphic>
+          </wp:inline>
+        </w:drawing>
+      </w:r>
+    </w:p>
+    <w:p>
+      <w:pPr>
+        <w:pStyle w:val="Kpalrs"/>
+        <w:jc w:val="center"/>
+        <w:rPr>
+          <w:sz w:val="24"/>
+          <w:szCs w:val="24"/>
+        </w:rPr>
+      </w:pPr>
+      <w:r>
+        <w:t xml:space="preserve">Figure </w:t>
+      </w:r>
+      <w:fldSimple w:instr=" SEQ Figure \* ARABIC ">
+        <w:r>
+          <w:rPr>
+            <w:noProof/>
+          </w:rPr>
+          <w:t>5</w:t>
+        </w:r>
+      </w:fldSimple>
+      <w:r>
+        <w:t xml:space="preserve">. Proper </w:t>
+      </w:r>
+      <w:r>
+        <w:t xml:space="preserve">2K2 avoiding </w:t>
+      </w:r>
+      <w:r>
+        <w:t>coloring of a bipartite graph</w:t>
+      </w:r>
+    </w:p>
+    <w:p>
+      <w:pPr>
+        <w:rPr>
+          <w:sz w:val="24"/>
+          <w:szCs w:val="24"/>
+        </w:rPr>
+      </w:pPr>
+    </w:p>
+    <w:p>
+      <w:pPr>
+        <w:jc w:val="both"/>
+        <w:rPr>
+          <w:sz w:val="24"/>
+          <w:szCs w:val="24"/>
+        </w:rPr>
+      </w:pPr>
+      <w:r>
+        <w:rPr>
+          <w:sz w:val="24"/>
+          <w:szCs w:val="24"/>
+        </w:rPr>
+        <w:t>We present a new kind of clustering of general (that is, not necessary bipartite)</w:t>
+      </w:r>
+      <w:r>
+        <w:rPr>
+          <w:sz w:val="24"/>
+          <w:szCs w:val="24"/>
+        </w:rPr>
+        <w:t xml:space="preserve"> </w:t>
+      </w:r>
+      <w:r>
+        <w:rPr>
+          <w:sz w:val="24"/>
+          <w:szCs w:val="24"/>
+        </w:rPr>
+        <w:t>transaction graphs via a certain class of proper colorings. The clusters are the color</w:t>
+      </w:r>
+      <w:r>
+        <w:rPr>
+          <w:sz w:val="24"/>
+          <w:szCs w:val="24"/>
+        </w:rPr>
+        <w:t xml:space="preserve"> </w:t>
+      </w:r>
+      <w:r>
+        <w:rPr>
+          <w:sz w:val="24"/>
+          <w:szCs w:val="24"/>
+        </w:rPr>
+        <w:t>classes, since we do not want edges inside a cluster, and we restrict the structure of</w:t>
+      </w:r>
+      <w:r>
+        <w:rPr>
+          <w:sz w:val="24"/>
+          <w:szCs w:val="24"/>
+        </w:rPr>
+        <w:t xml:space="preserve"> </w:t>
+      </w:r>
+      <w:r>
+        <w:rPr>
+          <w:sz w:val="24"/>
+          <w:szCs w:val="24"/>
+        </w:rPr>
+        <w:t>the edges between the pairs of classes. The above examples suggest that in some</w:t>
+      </w:r>
+      <w:r>
+        <w:rPr>
+          <w:sz w:val="24"/>
+          <w:szCs w:val="24"/>
+        </w:rPr>
+        <w:t xml:space="preserve"> </w:t>
+      </w:r>
+      <w:r>
+        <w:rPr>
+          <w:sz w:val="24"/>
+          <w:szCs w:val="24"/>
+        </w:rPr>
+        <w:t>cases there should be a fully nested or, equivalently, embeddedness relation among</w:t>
+      </w:r>
+      <w:r>
+        <w:rPr>
+          <w:sz w:val="24"/>
+          <w:szCs w:val="24"/>
+        </w:rPr>
+        <w:t xml:space="preserve"> </w:t>
+      </w:r>
+      <w:r>
+        <w:rPr>
+          <w:sz w:val="24"/>
+          <w:szCs w:val="24"/>
+        </w:rPr>
+        <w:t>any two color classes. We generalize this notion to an arbitrary host graph G and a</w:t>
+      </w:r>
+      <w:r>
+        <w:rPr>
+          <w:sz w:val="24"/>
+          <w:szCs w:val="24"/>
+        </w:rPr>
+        <w:t xml:space="preserve"> </w:t>
+      </w:r>
+      <w:r>
+        <w:rPr>
+          <w:sz w:val="24"/>
+          <w:szCs w:val="24"/>
+        </w:rPr>
+        <w:t>forbidden bipartite subgraph H as follows.</w:t>
+      </w:r>
+    </w:p>
+    <w:p>
+      <w:pPr>
+        <w:autoSpaceDE w:val="0"/>
+        <w:autoSpaceDN w:val="0"/>
+        <w:adjustRightInd w:val="0"/>
+        <w:spacing w:after="0" w:line="240" w:lineRule="auto"/>
+        <w:jc w:val="both"/>
+        <w:rPr>
+          <w:rFonts w:cstheme="minorHAnsi"/>
+          <w:sz w:val="24"/>
+          <w:szCs w:val="24"/>
+        </w:rPr>
+      </w:pPr>
+      <w:r>
+        <w:rPr>
+          <w:rFonts w:cstheme="minorHAnsi"/>
+          <w:sz w:val="24"/>
+          <w:szCs w:val="24"/>
+        </w:rPr>
+        <w:t xml:space="preserve">Definition 1. Fix a bipartite graph </w:t>
+      </w:r>
+      <w:r>
+        <w:rPr>
+          <w:rFonts w:eastAsia="CMMI12" w:cstheme="minorHAnsi"/>
+          <w:sz w:val="24"/>
+          <w:szCs w:val="24"/>
+        </w:rPr>
+        <w:t>H</w:t>
+      </w:r>
+      <w:r>
+        <w:rPr>
+          <w:rFonts w:cstheme="minorHAnsi"/>
+          <w:sz w:val="24"/>
+          <w:szCs w:val="24"/>
+        </w:rPr>
+        <w:t xml:space="preserve">. A proper coloring of a graph </w:t>
+      </w:r>
+      <w:r>
+        <w:rPr>
+          <w:rFonts w:eastAsia="CMMI12" w:cstheme="minorHAnsi"/>
+          <w:sz w:val="24"/>
+          <w:szCs w:val="24"/>
+        </w:rPr>
+        <w:t xml:space="preserve">G </w:t>
+      </w:r>
+      <w:r>
+        <w:rPr>
+          <w:rFonts w:cstheme="minorHAnsi"/>
+          <w:sz w:val="24"/>
+          <w:szCs w:val="24"/>
+        </w:rPr>
+        <w:t xml:space="preserve">is an </w:t>
+      </w:r>
+      <w:r>
+        <w:rPr>
+          <w:rFonts w:eastAsia="CMMI12" w:cstheme="minorHAnsi"/>
+          <w:sz w:val="24"/>
+          <w:szCs w:val="24"/>
+        </w:rPr>
+        <w:t>H</w:t>
+      </w:r>
+      <w:r>
+        <w:rPr>
+          <w:rFonts w:cstheme="minorHAnsi"/>
+          <w:sz w:val="24"/>
+          <w:szCs w:val="24"/>
+        </w:rPr>
+        <w:t xml:space="preserve">-avoiding coloring if the union of any two color classes spans an induced </w:t>
+      </w:r>
+      <w:r>
+        <w:rPr>
+          <w:rFonts w:eastAsia="CMMI12" w:cstheme="minorHAnsi"/>
+          <w:sz w:val="24"/>
+          <w:szCs w:val="24"/>
+        </w:rPr>
+        <w:t>H</w:t>
+      </w:r>
+      <w:r>
+        <w:rPr>
+          <w:rFonts w:cstheme="minorHAnsi"/>
+          <w:sz w:val="24"/>
+          <w:szCs w:val="24"/>
+        </w:rPr>
+        <w:t xml:space="preserve">-free graph. Let </w:t>
+      </w:r>
+      <w:r>
+        <w:rPr>
+          <w:rFonts w:eastAsia="CMMI12" w:cstheme="minorHAnsi"/>
+          <w:sz w:val="24"/>
+          <w:szCs w:val="24"/>
+        </w:rPr>
+        <w:t>χ</w:t>
+      </w:r>
+      <w:r>
+        <w:rPr>
+          <w:rFonts w:eastAsia="CMMI8" w:cstheme="minorHAnsi"/>
+          <w:sz w:val="16"/>
+          <w:szCs w:val="16"/>
+        </w:rPr>
+        <w:t>H</w:t>
+      </w:r>
+      <w:r>
+        <w:rPr>
+          <w:rFonts w:cstheme="minorHAnsi"/>
+          <w:sz w:val="24"/>
+          <w:szCs w:val="24"/>
+        </w:rPr>
+        <w:t>(</w:t>
+      </w:r>
+      <w:r>
+        <w:rPr>
+          <w:rFonts w:eastAsia="CMMI12" w:cstheme="minorHAnsi"/>
+          <w:sz w:val="24"/>
+          <w:szCs w:val="24"/>
+        </w:rPr>
+        <w:t>G</w:t>
+      </w:r>
+      <w:r>
+        <w:rPr>
+          <w:rFonts w:cstheme="minorHAnsi"/>
+          <w:sz w:val="24"/>
+          <w:szCs w:val="24"/>
+        </w:rPr>
+        <w:t xml:space="preserve">) be the minimum number of colors in an </w:t>
+      </w:r>
+      <w:r>
+        <w:rPr>
+          <w:rFonts w:eastAsia="CMMI12" w:cstheme="minorHAnsi"/>
+          <w:sz w:val="24"/>
+          <w:szCs w:val="24"/>
+        </w:rPr>
+        <w:t>H</w:t>
+      </w:r>
+      <w:r>
+        <w:rPr>
+          <w:rFonts w:cstheme="minorHAnsi"/>
+          <w:sz w:val="24"/>
+          <w:szCs w:val="24"/>
+        </w:rPr>
+        <w:t xml:space="preserve">-avoiding coloring of </w:t>
+      </w:r>
+      <w:r>
+        <w:rPr>
+          <w:rFonts w:eastAsia="CMMI12" w:cstheme="minorHAnsi"/>
+          <w:sz w:val="24"/>
+          <w:szCs w:val="24"/>
+        </w:rPr>
+        <w:t>G</w:t>
+      </w:r>
+      <w:r>
+        <w:rPr>
+          <w:rFonts w:cstheme="minorHAnsi"/>
+          <w:sz w:val="24"/>
+          <w:szCs w:val="24"/>
+        </w:rPr>
+        <w:t>.</w:t>
+      </w:r>
+    </w:p>
+    <w:p>
+      <w:pPr>
+        <w:autoSpaceDE w:val="0"/>
+        <w:autoSpaceDN w:val="0"/>
+        <w:adjustRightInd w:val="0"/>
+        <w:spacing w:after="0" w:line="240" w:lineRule="auto"/>
+        <w:jc w:val="both"/>
+        <w:rPr>
+          <w:rFonts w:cstheme="minorHAnsi"/>
+          <w:sz w:val="24"/>
+          <w:szCs w:val="24"/>
+        </w:rPr>
+      </w:pPr>
+    </w:p>
+    <w:p>
+      <w:pPr>
+        <w:autoSpaceDE w:val="0"/>
+        <w:autoSpaceDN w:val="0"/>
+        <w:adjustRightInd w:val="0"/>
+        <w:spacing w:after="0" w:line="240" w:lineRule="auto"/>
+        <w:jc w:val="both"/>
+        <w:rPr>
+          <w:rFonts w:cstheme="minorHAnsi"/>
+          <w:sz w:val="24"/>
+          <w:szCs w:val="24"/>
+        </w:rPr>
+      </w:pPr>
+    </w:p>
+    <w:p>
+      <w:pPr>
+        <w:autoSpaceDE w:val="0"/>
+        <w:autoSpaceDN w:val="0"/>
+        <w:adjustRightInd w:val="0"/>
+        <w:spacing w:after="0" w:line="240" w:lineRule="auto"/>
+        <w:jc w:val="both"/>
+        <w:rPr>
+          <w:rFonts w:cstheme="minorHAnsi"/>
+          <w:color w:val="FF0000"/>
+          <w:sz w:val="44"/>
+          <w:szCs w:val="44"/>
+        </w:rPr>
+      </w:pPr>
+      <w:r>
+        <w:rPr>
+          <w:rFonts w:cstheme="minorHAnsi"/>
+          <w:color w:val="FF0000"/>
+          <w:sz w:val="44"/>
+          <w:szCs w:val="44"/>
+        </w:rPr>
+        <w:t>{Insert Observation 2 here}</w:t>
+      </w:r>
+    </w:p>
+    <w:p>
+      <w:pPr>
+        <w:rPr>
+          <w:sz w:val="24"/>
+          <w:szCs w:val="24"/>
+        </w:rPr>
+      </w:pPr>
+      <w:r>
+        <w:rPr>
+          <w:sz w:val="24"/>
+          <w:szCs w:val="24"/>
+        </w:rPr>
+        <w:br w:type="page"/>
+      </w:r>
+    </w:p>
+    <w:p>
+      <w:pPr>
+        <w:jc w:val="both"/>
+        <w:rPr>
+          <w:sz w:val="24"/>
+          <w:szCs w:val="24"/>
+        </w:rPr>
+      </w:pPr>
+      <w:r>
+        <w:rPr>
+          <w:sz w:val="24"/>
+          <w:szCs w:val="24"/>
+        </w:rPr>
+        <w:lastRenderedPageBreak/>
+        <w:t>Matek!</w:t>
       </w:r>
     </w:p>
     <w:p>
@@ -6165,98 +6510,34 @@
           <w:sz w:val="24"/>
           <w:szCs w:val="24"/>
         </w:rPr>
-        <w:t xml:space="preserve">Make a </w:t>
-      </w:r>
-      <w:proofErr w:type="spellStart"/>
-      <w:r>
-        <w:rPr>
-          <w:sz w:val="24"/>
-          <w:szCs w:val="24"/>
-        </w:rPr>
-        <w:t>ui</w:t>
-      </w:r>
-      <w:proofErr w:type="spellEnd"/>
-      <w:r>
-        <w:rPr>
-          <w:sz w:val="24"/>
-          <w:szCs w:val="24"/>
-        </w:rPr>
-        <w:t xml:space="preserve"> to represent small graphs, but the software should provide opportunity to manually </w:t>
-      </w:r>
-      <w:proofErr w:type="spellStart"/>
-      <w:r>
-        <w:rPr>
-          <w:sz w:val="24"/>
-          <w:szCs w:val="24"/>
-        </w:rPr>
-        <w:t>color</w:t>
-      </w:r>
-      <w:proofErr w:type="spellEnd"/>
-      <w:r>
-        <w:rPr>
-          <w:sz w:val="24"/>
-          <w:szCs w:val="24"/>
-        </w:rPr>
-        <w:t xml:space="preserve"> graph nodes, modify the location of the nodes.</w:t>
-      </w:r>
-    </w:p>
-    <w:p>
-      <w:pPr>
-        <w:jc w:val="both"/>
-        <w:rPr>
-          <w:sz w:val="24"/>
-          <w:szCs w:val="24"/>
-        </w:rPr>
-      </w:pPr>
-      <w:r>
-        <w:rPr>
-          <w:sz w:val="24"/>
-          <w:szCs w:val="24"/>
-        </w:rPr>
-        <w:t xml:space="preserve">This solution is scalable and modularized which makes further implementation </w:t>
-      </w:r>
-      <w:proofErr w:type="gramStart"/>
-      <w:r>
-        <w:rPr>
-          <w:sz w:val="24"/>
-          <w:szCs w:val="24"/>
-        </w:rPr>
-        <w:t>more easier</w:t>
-      </w:r>
-      <w:proofErr w:type="gramEnd"/>
-      <w:r>
-        <w:rPr>
-          <w:sz w:val="24"/>
-          <w:szCs w:val="24"/>
-        </w:rPr>
-        <w:t xml:space="preserve">. The code and be found in the </w:t>
-      </w:r>
-      <w:proofErr w:type="spellStart"/>
-      <w:r>
-        <w:rPr>
-          <w:sz w:val="24"/>
-          <w:szCs w:val="24"/>
-        </w:rPr>
-        <w:t>github</w:t>
-      </w:r>
-      <w:proofErr w:type="spellEnd"/>
-      <w:r>
-        <w:rPr>
-          <w:sz w:val="24"/>
-          <w:szCs w:val="24"/>
-        </w:rPr>
-        <w:t xml:space="preserve"> repository liked below:</w:t>
-      </w:r>
-    </w:p>
-    <w:p>
-      <w:pPr>
-        <w:jc w:val="both"/>
-        <w:rPr>
-          <w:sz w:val="24"/>
-          <w:szCs w:val="24"/>
-        </w:rPr>
-      </w:pPr>
-      <w:hyperlink r:id="rId18" w:history="1">
+        <w:t>Make a ui to represent small graphs, but the software should provide opportunity to manually color graph nodes, modify the location of the nodes.</w:t>
+      </w:r>
+    </w:p>
+    <w:p>
+      <w:pPr>
+        <w:jc w:val="both"/>
+        <w:rPr>
+          <w:sz w:val="24"/>
+          <w:szCs w:val="24"/>
+        </w:rPr>
+      </w:pPr>
+      <w:r>
+        <w:rPr>
+          <w:sz w:val="24"/>
+          <w:szCs w:val="24"/>
+        </w:rPr>
+        <w:t>This solution is scalable and modularized which makes further implementation more easier. The code and be found in the github repository liked below:</w:t>
+      </w:r>
+    </w:p>
+    <w:p>
+      <w:pPr>
+        <w:jc w:val="both"/>
+        <w:rPr>
+          <w:sz w:val="24"/>
+          <w:szCs w:val="24"/>
+        </w:rPr>
+      </w:pPr>
+      <w:hyperlink r:id="rId22" w:history="1">
         <w:r>
           <w:rPr>
             <w:rStyle w:val="Hiperhivatkozs"/>
@@ -6333,7 +6614,7 @@
         </w:rPr>
         <w:t xml:space="preserve">[1] </w:t>
       </w:r>
-      <w:hyperlink r:id="rId19" w:history="1">
+      <w:hyperlink r:id="rId23" w:history="1">
         <w:r>
           <w:rPr>
             <w:rStyle w:val="Hiperhivatkozs"/>
@@ -6364,15 +6645,7 @@
           <w:sz w:val="24"/>
           <w:szCs w:val="24"/>
         </w:rPr>
-        <w:t xml:space="preserve">Usha Nandini Raghavan, </w:t>
-      </w:r>
-      <w:proofErr w:type="spellStart"/>
-      <w:r>
-        <w:rPr>
-          <w:sz w:val="24"/>
-          <w:szCs w:val="24"/>
-        </w:rPr>
-        <w:t>R</w:t>
+        <w:t>Usha Nandini Raghavan, R</w:t>
       </w:r>
       <w:r>
         <w:rPr>
@@ -6386,31 +6659,7 @@
           <w:sz w:val="24"/>
           <w:szCs w:val="24"/>
         </w:rPr>
-        <w:t>ka</w:t>
-      </w:r>
-      <w:proofErr w:type="spellEnd"/>
-      <w:r>
-        <w:rPr>
-          <w:sz w:val="24"/>
-          <w:szCs w:val="24"/>
-        </w:rPr>
-        <w:t xml:space="preserve"> Albert and </w:t>
-      </w:r>
-      <w:proofErr w:type="spellStart"/>
-      <w:r>
-        <w:rPr>
-          <w:sz w:val="24"/>
-          <w:szCs w:val="24"/>
-        </w:rPr>
-        <w:t>Soundar</w:t>
-      </w:r>
-      <w:proofErr w:type="spellEnd"/>
-      <w:r>
-        <w:rPr>
-          <w:sz w:val="24"/>
-          <w:szCs w:val="24"/>
-        </w:rPr>
-        <w:t xml:space="preserve"> Kumara</w:t>
+        <w:t>ka Albert and Soundar Kumara</w:t>
       </w:r>
       <w:r>
         <w:rPr>
@@ -6449,7 +6698,7 @@
         </w:rPr>
         <w:t xml:space="preserve"> </w:t>
       </w:r>
-      <w:hyperlink r:id="rId20" w:history="1">
+      <w:hyperlink r:id="rId24" w:history="1">
         <w:r>
           <w:rPr>
             <w:rStyle w:val="Hiperhivatkozs"/>
@@ -6475,7 +6724,7 @@
         </w:rPr>
         <w:t xml:space="preserve">[4] </w:t>
       </w:r>
-      <w:hyperlink r:id="rId21" w:history="1">
+      <w:hyperlink r:id="rId25" w:history="1">
         <w:r>
           <w:rPr>
             <w:rStyle w:val="Hiperhivatkozs"/>
@@ -6552,37 +6801,12 @@
         </w:rPr>
         <w:t xml:space="preserve">[6] </w:t>
       </w:r>
-      <w:proofErr w:type="spellStart"/>
-      <w:r>
-        <w:rPr>
-          <w:sz w:val="24"/>
-          <w:szCs w:val="24"/>
-        </w:rPr>
-        <w:t>Bron</w:t>
-      </w:r>
-      <w:proofErr w:type="spellEnd"/>
-      <w:r>
-        <w:rPr>
-          <w:sz w:val="24"/>
-          <w:szCs w:val="24"/>
-        </w:rPr>
-        <w:t xml:space="preserve">, C. and </w:t>
-      </w:r>
-      <w:proofErr w:type="spellStart"/>
-      <w:r>
-        <w:rPr>
-          <w:sz w:val="24"/>
-          <w:szCs w:val="24"/>
-        </w:rPr>
-        <w:t>Kerbosch</w:t>
-      </w:r>
-      <w:proofErr w:type="spellEnd"/>
-      <w:r>
-        <w:rPr>
-          <w:sz w:val="24"/>
-          <w:szCs w:val="24"/>
-        </w:rPr>
-        <w:t>, J</w:t>
+      <w:r>
+        <w:rPr>
+          <w:sz w:val="24"/>
+          <w:szCs w:val="24"/>
+        </w:rPr>
+        <w:t>Bron, C. and Kerbosch, J</w:t>
       </w:r>
       <w:r>
         <w:rPr>
@@ -6614,37 +6838,12 @@
         </w:rPr>
         <w:t xml:space="preserve">[7] </w:t>
       </w:r>
-      <w:proofErr w:type="spellStart"/>
-      <w:r>
-        <w:rPr>
-          <w:sz w:val="24"/>
-          <w:szCs w:val="24"/>
-        </w:rPr>
-        <w:t>Etsuji</w:t>
-      </w:r>
-      <w:proofErr w:type="spellEnd"/>
-      <w:r>
-        <w:rPr>
-          <w:sz w:val="24"/>
-          <w:szCs w:val="24"/>
-        </w:rPr>
-        <w:t xml:space="preserve"> Tomita, Akira Tanaka, </w:t>
-      </w:r>
-      <w:proofErr w:type="spellStart"/>
-      <w:r>
-        <w:rPr>
-          <w:sz w:val="24"/>
-          <w:szCs w:val="24"/>
-        </w:rPr>
-        <w:t>Haruhisa</w:t>
-      </w:r>
-      <w:proofErr w:type="spellEnd"/>
-      <w:r>
-        <w:rPr>
-          <w:sz w:val="24"/>
-          <w:szCs w:val="24"/>
-        </w:rPr>
-        <w:t xml:space="preserve"> Takahashi, </w:t>
+      <w:r>
+        <w:rPr>
+          <w:sz w:val="24"/>
+          <w:szCs w:val="24"/>
+        </w:rPr>
+        <w:t xml:space="preserve">Etsuji Tomita, Akira Tanaka, Haruhisa Takahashi, </w:t>
       </w:r>
       <w:r>
         <w:rPr>
@@ -6681,39 +6880,7 @@
           <w:sz w:val="24"/>
           <w:szCs w:val="24"/>
         </w:rPr>
-        <w:t xml:space="preserve">F. </w:t>
-      </w:r>
-      <w:proofErr w:type="spellStart"/>
-      <w:r>
-        <w:rPr>
-          <w:sz w:val="24"/>
-          <w:szCs w:val="24"/>
-        </w:rPr>
-        <w:t>Cazals</w:t>
-      </w:r>
-      <w:proofErr w:type="spellEnd"/>
-      <w:r>
-        <w:rPr>
-          <w:sz w:val="24"/>
-          <w:szCs w:val="24"/>
-        </w:rPr>
-        <w:t xml:space="preserve">, C. </w:t>
-      </w:r>
-      <w:proofErr w:type="spellStart"/>
-      <w:r>
-        <w:rPr>
-          <w:sz w:val="24"/>
-          <w:szCs w:val="24"/>
-        </w:rPr>
-        <w:t>Karande</w:t>
-      </w:r>
-      <w:proofErr w:type="spellEnd"/>
-      <w:r>
-        <w:rPr>
-          <w:sz w:val="24"/>
-          <w:szCs w:val="24"/>
-        </w:rPr>
-        <w:t xml:space="preserve">, </w:t>
+        <w:t xml:space="preserve">F. Cazals, C. Karande, </w:t>
       </w:r>
       <w:r>
         <w:rPr>

</xml_diff>

<commit_message>
Add modulírity article to thesis
</commit_message>
<xml_diff>
--- a/thesis.docx
+++ b/thesis.docx
@@ -52,8 +52,17 @@
           <w:sz w:val="24"/>
           <w:szCs w:val="24"/>
         </w:rPr>
-        <w:t>The coloring</w:t>
-      </w:r>
+        <w:t xml:space="preserve">The </w:t>
+      </w:r>
+      <w:proofErr w:type="spellStart"/>
+      <w:r>
+        <w:rPr>
+          <w:sz w:val="24"/>
+          <w:szCs w:val="24"/>
+        </w:rPr>
+        <w:t>coloring</w:t>
+      </w:r>
+      <w:proofErr w:type="spellEnd"/>
       <w:r>
         <w:rPr>
           <w:sz w:val="24"/>
@@ -146,7 +155,23 @@
           <w:sz w:val="24"/>
           <w:szCs w:val="24"/>
         </w:rPr>
-        <w:t>World Wide Web, blogging platforms, instant messaging and Facebook can be characterized by the interplay between rich information content, the millions of individuals and organizations who create and use it, and the technology that supports it. This thesis will cover recent research on the structure and analysis of large social and transaction networks and on models and algorithms that abstract their basic properties. Unusual ways have been explored how to practically analyze large scale network data and how to reason about it through models for network structure. Topics include methods for network community detection, their connection with transactional graphs.</w:t>
+        <w:t xml:space="preserve">World Wide Web, blogging platforms, instant messaging and Facebook can be characterized by the interplay between rich information content, the millions of individuals and organizations who create and use it, and the technology that supports it. This thesis will cover recent research on the structure and analysis of large social and transaction networks and on models and algorithms that abstract their basic properties. Unusual ways have been explored how to practically </w:t>
+      </w:r>
+      <w:proofErr w:type="spellStart"/>
+      <w:r>
+        <w:rPr>
+          <w:sz w:val="24"/>
+          <w:szCs w:val="24"/>
+        </w:rPr>
+        <w:t>analyze</w:t>
+      </w:r>
+      <w:proofErr w:type="spellEnd"/>
+      <w:r>
+        <w:rPr>
+          <w:sz w:val="24"/>
+          <w:szCs w:val="24"/>
+        </w:rPr>
+        <w:t xml:space="preserve"> large scale network data and how to reason about it through models for network structure. Topics include methods for network community detection, their connection with transactional graphs.</w:t>
       </w:r>
       <w:r>
         <w:rPr>
@@ -277,6 +302,7 @@
           <w:szCs w:val="24"/>
         </w:rPr>
       </w:pPr>
+      <w:proofErr w:type="spellStart"/>
       <w:r>
         <w:rPr>
           <w:sz w:val="24"/>
@@ -284,6 +310,7 @@
         </w:rPr>
         <w:t>NetworkX</w:t>
       </w:r>
+      <w:proofErr w:type="spellEnd"/>
       <w:r>
         <w:rPr>
           <w:sz w:val="24"/>
@@ -300,12 +327,21 @@
           <w:szCs w:val="24"/>
         </w:rPr>
       </w:pPr>
-      <w:r>
-        <w:rPr>
-          <w:sz w:val="24"/>
-          <w:szCs w:val="24"/>
-        </w:rPr>
-        <w:t>NetworkX is a Python package for the creation, manipulation, and study of the structure, dynamics, and functions of complex networks. It supports a variety of features for complex networks.</w:t>
+      <w:proofErr w:type="spellStart"/>
+      <w:r>
+        <w:rPr>
+          <w:sz w:val="24"/>
+          <w:szCs w:val="24"/>
+        </w:rPr>
+        <w:t>NetworkX</w:t>
+      </w:r>
+      <w:proofErr w:type="spellEnd"/>
+      <w:r>
+        <w:rPr>
+          <w:sz w:val="24"/>
+          <w:szCs w:val="24"/>
+        </w:rPr>
+        <w:t xml:space="preserve"> is a Python package for the creation, manipulation, and study of the structure, dynamics, and functions of complex networks. It supports a variety of features for complex networks.</w:t>
       </w:r>
     </w:p>
     <w:p>
@@ -522,45 +558,70 @@
           <w:szCs w:val="24"/>
         </w:rPr>
       </w:pPr>
+      <w:proofErr w:type="spellStart"/>
       <w:r>
         <w:rPr>
           <w:sz w:val="24"/>
           <w:szCs w:val="24"/>
         </w:rPr>
         <w:lastRenderedPageBreak/>
-        <w:t>Sixtep software:</w:t>
-      </w:r>
-    </w:p>
-    <w:p>
-      <w:pPr>
-        <w:jc w:val="both"/>
-        <w:rPr>
-          <w:sz w:val="24"/>
-          <w:szCs w:val="24"/>
-        </w:rPr>
-      </w:pPr>
-    </w:p>
-    <w:p>
-      <w:pPr>
-        <w:jc w:val="both"/>
-        <w:rPr>
-          <w:sz w:val="24"/>
-          <w:szCs w:val="24"/>
-        </w:rPr>
-      </w:pPr>
-      <w:r>
-        <w:rPr>
-          <w:sz w:val="24"/>
-          <w:szCs w:val="24"/>
-        </w:rPr>
-        <w:t>The software has been released in 2007 by network theory researchers and CRM advisors. It is able to load a graph and visualize it. Several algorithms are implemented to cluster</w:t>
-      </w:r>
-      <w:r>
-        <w:rPr>
-          <w:sz w:val="24"/>
-          <w:szCs w:val="24"/>
-        </w:rPr>
-        <w:t xml:space="preserve">ize or detect communities such as the Newman-Girvan algorithm or the Markov chain model. The UI representation of the graph is user friendly; the location of the nodes can be easily modified by clicking one by one or select a targeted area. Several </w:t>
+        <w:t>Sixtep</w:t>
+      </w:r>
+      <w:proofErr w:type="spellEnd"/>
+      <w:r>
+        <w:rPr>
+          <w:sz w:val="24"/>
+          <w:szCs w:val="24"/>
+        </w:rPr>
+        <w:t xml:space="preserve"> software:</w:t>
+      </w:r>
+    </w:p>
+    <w:p>
+      <w:pPr>
+        <w:jc w:val="both"/>
+        <w:rPr>
+          <w:sz w:val="24"/>
+          <w:szCs w:val="24"/>
+        </w:rPr>
+      </w:pPr>
+    </w:p>
+    <w:p>
+      <w:pPr>
+        <w:jc w:val="both"/>
+        <w:rPr>
+          <w:sz w:val="24"/>
+          <w:szCs w:val="24"/>
+        </w:rPr>
+      </w:pPr>
+      <w:r>
+        <w:rPr>
+          <w:sz w:val="24"/>
+          <w:szCs w:val="24"/>
+        </w:rPr>
+        <w:t xml:space="preserve">The software has been released in 2007 by network theory researchers and CRM advisors. It is able to load a graph and visualize it. Several algorithms are implemented to </w:t>
+      </w:r>
+      <w:proofErr w:type="spellStart"/>
+      <w:r>
+        <w:rPr>
+          <w:sz w:val="24"/>
+          <w:szCs w:val="24"/>
+        </w:rPr>
+        <w:t>cluster</w:t>
+      </w:r>
+      <w:r>
+        <w:rPr>
+          <w:sz w:val="24"/>
+          <w:szCs w:val="24"/>
+        </w:rPr>
+        <w:t>ize</w:t>
+      </w:r>
+      <w:proofErr w:type="spellEnd"/>
+      <w:r>
+        <w:rPr>
+          <w:sz w:val="24"/>
+          <w:szCs w:val="24"/>
+        </w:rPr>
+        <w:t xml:space="preserve"> or detect communities such as the Newman-Girvan algorithm or the Markov chain model. The UI representation of the graph is user friendly; the location of the nodes can be easily modified by clicking one by one or select a targeted area. Several </w:t>
       </w:r>
       <w:r>
         <w:rPr>
@@ -728,8 +789,17 @@
           <w:sz w:val="24"/>
           <w:szCs w:val="24"/>
         </w:rPr>
-        <w:t xml:space="preserve"> wikipedia</w:t>
-      </w:r>
+        <w:t xml:space="preserve"> </w:t>
+      </w:r>
+      <w:proofErr w:type="spellStart"/>
+      <w:r>
+        <w:rPr>
+          <w:sz w:val="24"/>
+          <w:szCs w:val="24"/>
+        </w:rPr>
+        <w:t>wikipedia</w:t>
+      </w:r>
+      <w:proofErr w:type="spellEnd"/>
     </w:p>
     <w:p>
       <w:pPr>
@@ -792,7 +862,39 @@
           <w:sz w:val="24"/>
           <w:szCs w:val="24"/>
         </w:rPr>
-        <w:t>To find a maximum clique, one can systematically inspect all subsets, but this sort of brute-force search is too time-consuming to be practical for networks comprising more than a few dozen vertices. Although no polynomial time algorithm is known for this problem, more efficient algorithms than the brute-force search are known. For instance, the Bron–Kerbosch algorithm can be used to list all maximal cliques in worst-case optimal time, and it is also possible to list them in polynomial time per clique.</w:t>
+        <w:t xml:space="preserve">To find a maximum clique, one can systematically inspect all subsets, but this sort of brute-force search is too time-consuming to be practical for networks comprising more than a few dozen vertices. Although no polynomial time algorithm is known for this problem, more efficient algorithms than the brute-force search are known. For instance, the </w:t>
+      </w:r>
+      <w:proofErr w:type="spellStart"/>
+      <w:r>
+        <w:rPr>
+          <w:sz w:val="24"/>
+          <w:szCs w:val="24"/>
+        </w:rPr>
+        <w:t>Bron</w:t>
+      </w:r>
+      <w:proofErr w:type="spellEnd"/>
+      <w:r>
+        <w:rPr>
+          <w:sz w:val="24"/>
+          <w:szCs w:val="24"/>
+        </w:rPr>
+        <w:t>–</w:t>
+      </w:r>
+      <w:proofErr w:type="spellStart"/>
+      <w:r>
+        <w:rPr>
+          <w:sz w:val="24"/>
+          <w:szCs w:val="24"/>
+        </w:rPr>
+        <w:t>Kerbosch</w:t>
+      </w:r>
+      <w:proofErr w:type="spellEnd"/>
+      <w:r>
+        <w:rPr>
+          <w:sz w:val="24"/>
+          <w:szCs w:val="24"/>
+        </w:rPr>
+        <w:t xml:space="preserve"> algorithm can be used to list all maximal cliques in worst-case optimal time, and it is also possible to list them in polynomial time per clique.</w:t>
       </w:r>
     </w:p>
     <w:p>
@@ -904,6 +1006,7 @@
           <w:szCs w:val="24"/>
         </w:rPr>
       </w:pPr>
+      <w:proofErr w:type="spellStart"/>
       <w:r>
         <w:rPr>
           <w:sz w:val="24"/>
@@ -911,6 +1014,7 @@
         </w:rPr>
         <w:t>Iwiw</w:t>
       </w:r>
+      <w:proofErr w:type="spellEnd"/>
     </w:p>
     <w:p>
       <w:pPr>
@@ -1008,12 +1112,21 @@
           <w:szCs w:val="24"/>
         </w:rPr>
       </w:pPr>
-      <w:r>
-        <w:rPr>
-          <w:sz w:val="24"/>
-          <w:szCs w:val="24"/>
-        </w:rPr>
-        <w:t>Otp transaction graph</w:t>
+      <w:proofErr w:type="spellStart"/>
+      <w:r>
+        <w:rPr>
+          <w:sz w:val="24"/>
+          <w:szCs w:val="24"/>
+        </w:rPr>
+        <w:t>Otp</w:t>
+      </w:r>
+      <w:proofErr w:type="spellEnd"/>
+      <w:r>
+        <w:rPr>
+          <w:sz w:val="24"/>
+          <w:szCs w:val="24"/>
+        </w:rPr>
+        <w:t xml:space="preserve"> transaction graph</w:t>
       </w:r>
     </w:p>
     <w:p>
@@ -1072,7 +1185,39 @@
           <w:sz w:val="24"/>
           <w:szCs w:val="24"/>
         </w:rPr>
-        <w:t xml:space="preserve">The networkx implementations of the algorithms have been used for the python script. The code of the algorithms can be found in the coloring.py file. The colormap and the coloring logic is self-implemented and it can be found in the Utils.py file. </w:t>
+        <w:t xml:space="preserve">The </w:t>
+      </w:r>
+      <w:proofErr w:type="spellStart"/>
+      <w:r>
+        <w:rPr>
+          <w:sz w:val="24"/>
+          <w:szCs w:val="24"/>
+        </w:rPr>
+        <w:t>networkx</w:t>
+      </w:r>
+      <w:proofErr w:type="spellEnd"/>
+      <w:r>
+        <w:rPr>
+          <w:sz w:val="24"/>
+          <w:szCs w:val="24"/>
+        </w:rPr>
+        <w:t xml:space="preserve"> implementations of the algorithms have been used for the python script. The code of the algorithms can be found in the coloring.py file. The colormap and the </w:t>
+      </w:r>
+      <w:proofErr w:type="spellStart"/>
+      <w:r>
+        <w:rPr>
+          <w:sz w:val="24"/>
+          <w:szCs w:val="24"/>
+        </w:rPr>
+        <w:t>coloring</w:t>
+      </w:r>
+      <w:proofErr w:type="spellEnd"/>
+      <w:r>
+        <w:rPr>
+          <w:sz w:val="24"/>
+          <w:szCs w:val="24"/>
+        </w:rPr>
+        <w:t xml:space="preserve"> logic is self-implemented and it can be found in the Utils.py file. </w:t>
       </w:r>
     </w:p>
     <w:p>
@@ -1239,7 +1384,23 @@
           <w:sz w:val="24"/>
           <w:szCs w:val="24"/>
         </w:rPr>
-        <w:t xml:space="preserve"> coloring of the</w:t>
+        <w:t xml:space="preserve"> </w:t>
+      </w:r>
+      <w:proofErr w:type="spellStart"/>
+      <w:r>
+        <w:rPr>
+          <w:sz w:val="24"/>
+          <w:szCs w:val="24"/>
+        </w:rPr>
+        <w:t>coloring</w:t>
+      </w:r>
+      <w:proofErr w:type="spellEnd"/>
+      <w:r>
+        <w:rPr>
+          <w:sz w:val="24"/>
+          <w:szCs w:val="24"/>
+        </w:rPr>
+        <w:t xml:space="preserve"> of the</w:t>
       </w:r>
       <w:r>
         <w:rPr>
@@ -1332,32 +1493,27 @@
       <w:r>
         <w:t xml:space="preserve">Figure </w:t>
       </w:r>
-      <w:r>
-        <w:fldChar w:fldCharType="begin"/>
-      </w:r>
-      <w:r>
-        <w:instrText xml:space="preserve"> SEQ Figure \* ARABIC </w:instrText>
-      </w:r>
-      <w:r>
-        <w:fldChar w:fldCharType="separate"/>
-      </w:r>
-      <w:r>
-        <w:rPr>
-          <w:noProof/>
-        </w:rPr>
-        <w:t>1</w:t>
-      </w:r>
-      <w:r>
-        <w:rPr>
-          <w:noProof/>
-        </w:rPr>
-        <w:fldChar w:fldCharType="end"/>
-      </w:r>
+      <w:fldSimple w:instr=" SEQ Figure \* ARABIC ">
+        <w:r>
+          <w:rPr>
+            <w:noProof/>
+          </w:rPr>
+          <w:t>1</w:t>
+        </w:r>
+      </w:fldSimple>
       <w:r>
         <w:t xml:space="preserve">: </w:t>
       </w:r>
       <w:r>
-        <w:t>The well known karate club community is divided into 2 main part due to a conflict of interest.</w:t>
+        <w:t xml:space="preserve">The </w:t>
+      </w:r>
+      <w:proofErr w:type="spellStart"/>
+      <w:r>
+        <w:t>well known</w:t>
+      </w:r>
+      <w:proofErr w:type="spellEnd"/>
+      <w:r>
+        <w:t xml:space="preserve"> karate club community is divided into 2 main part due to a conflict of interest.</w:t>
       </w:r>
     </w:p>
     <w:p>
@@ -1475,7 +1631,23 @@
           <w:sz w:val="24"/>
           <w:szCs w:val="24"/>
         </w:rPr>
-        <w:t xml:space="preserve"> communities in graph using Clauset-Newman-Moore greedy modularity maximization. This method currently does not consider edge weights</w:t>
+        <w:t xml:space="preserve"> communities in graph using </w:t>
+      </w:r>
+      <w:proofErr w:type="spellStart"/>
+      <w:r>
+        <w:rPr>
+          <w:sz w:val="24"/>
+          <w:szCs w:val="24"/>
+        </w:rPr>
+        <w:t>Clauset</w:t>
+      </w:r>
+      <w:proofErr w:type="spellEnd"/>
+      <w:r>
+        <w:rPr>
+          <w:sz w:val="24"/>
+          <w:szCs w:val="24"/>
+        </w:rPr>
+        <w:t>-Newman-Moore greedy modularity maximization. This method currently does not consider edge weights</w:t>
       </w:r>
       <w:r>
         <w:rPr>
@@ -1665,7 +1837,23 @@
           <w:sz w:val="24"/>
           <w:szCs w:val="24"/>
         </w:rPr>
-        <w:t>The MCL algorithm is short for the Markov Cluster Algorithm, a fast and scalable unsupervised cluster algorithm for graphs (also known as networks) based on simulation of (stochastic) flow in graphs. The algorithm was invented/discovered by Stijn van Dongen at the Centre for Mathematics and Computer Science (also known as CWI) in the Netherlands.</w:t>
+        <w:t xml:space="preserve">The MCL algorithm is short for the Markov Cluster Algorithm, a fast and scalable unsupervised cluster algorithm for graphs (also known as networks) based on simulation of (stochastic) flow in graphs. The algorithm was invented/discovered by Stijn van </w:t>
+      </w:r>
+      <w:proofErr w:type="spellStart"/>
+      <w:r>
+        <w:rPr>
+          <w:sz w:val="24"/>
+          <w:szCs w:val="24"/>
+        </w:rPr>
+        <w:t>Dongen</w:t>
+      </w:r>
+      <w:proofErr w:type="spellEnd"/>
+      <w:r>
+        <w:rPr>
+          <w:sz w:val="24"/>
+          <w:szCs w:val="24"/>
+        </w:rPr>
+        <w:t xml:space="preserve"> at the Centre for Mathematics and Computer Science (also known as CWI) in the Netherlands.</w:t>
       </w:r>
     </w:p>
     <w:p>
@@ -2019,23 +2207,71 @@
           <w:sz w:val="24"/>
           <w:szCs w:val="24"/>
         </w:rPr>
-        <w:t>To obtain a list of all maximal cliques, use list(find_cliques(G)). However, be aware that in the worst-case, the length of this list can be exponential in the number of nodes in the graph. This function avoids storing all cliques in memory by only keeping current candidate node lists in memory during its search.</w:t>
-      </w:r>
-    </w:p>
-    <w:p>
-      <w:pPr>
-        <w:jc w:val="both"/>
-        <w:rPr>
-          <w:sz w:val="24"/>
-          <w:szCs w:val="24"/>
-        </w:rPr>
-      </w:pPr>
-      <w:r>
-        <w:rPr>
-          <w:sz w:val="24"/>
-          <w:szCs w:val="24"/>
-        </w:rPr>
-        <w:t>This implementation is based on the algorithm published by Bron and Kerbosch (1973) [</w:t>
+        <w:t>To obtain a list of all maximal cliques, use list(</w:t>
+      </w:r>
+      <w:proofErr w:type="spellStart"/>
+      <w:r>
+        <w:rPr>
+          <w:sz w:val="24"/>
+          <w:szCs w:val="24"/>
+        </w:rPr>
+        <w:t>find_cliques</w:t>
+      </w:r>
+      <w:proofErr w:type="spellEnd"/>
+      <w:r>
+        <w:rPr>
+          <w:sz w:val="24"/>
+          <w:szCs w:val="24"/>
+        </w:rPr>
+        <w:t>(G)). However, be aware that in the worst-case, the length of this list can be exponential in the number of nodes in the graph. This function avoids storing all cliques in memory by only keeping current candidate node lists in memory during its search.</w:t>
+      </w:r>
+    </w:p>
+    <w:p>
+      <w:pPr>
+        <w:jc w:val="both"/>
+        <w:rPr>
+          <w:sz w:val="24"/>
+          <w:szCs w:val="24"/>
+        </w:rPr>
+      </w:pPr>
+      <w:r>
+        <w:rPr>
+          <w:sz w:val="24"/>
+          <w:szCs w:val="24"/>
+        </w:rPr>
+        <w:t xml:space="preserve">This implementation is based on the algorithm published by </w:t>
+      </w:r>
+      <w:proofErr w:type="spellStart"/>
+      <w:r>
+        <w:rPr>
+          <w:sz w:val="24"/>
+          <w:szCs w:val="24"/>
+        </w:rPr>
+        <w:t>Bron</w:t>
+      </w:r>
+      <w:proofErr w:type="spellEnd"/>
+      <w:r>
+        <w:rPr>
+          <w:sz w:val="24"/>
+          <w:szCs w:val="24"/>
+        </w:rPr>
+        <w:t xml:space="preserve"> and </w:t>
+      </w:r>
+      <w:proofErr w:type="spellStart"/>
+      <w:r>
+        <w:rPr>
+          <w:sz w:val="24"/>
+          <w:szCs w:val="24"/>
+        </w:rPr>
+        <w:t>Kerbosch</w:t>
+      </w:r>
+      <w:proofErr w:type="spellEnd"/>
+      <w:r>
+        <w:rPr>
+          <w:sz w:val="24"/>
+          <w:szCs w:val="24"/>
+        </w:rPr>
+        <w:t xml:space="preserve"> (1973) [</w:t>
       </w:r>
       <w:r>
         <w:rPr>
@@ -2063,7 +2299,39 @@
           <w:sz w:val="24"/>
           <w:szCs w:val="24"/>
         </w:rPr>
-        <w:t>] and discussed in Cazals and Karande (2008) [</w:t>
+        <w:t xml:space="preserve">] and discussed in </w:t>
+      </w:r>
+      <w:proofErr w:type="spellStart"/>
+      <w:r>
+        <w:rPr>
+          <w:sz w:val="24"/>
+          <w:szCs w:val="24"/>
+        </w:rPr>
+        <w:t>Cazals</w:t>
+      </w:r>
+      <w:proofErr w:type="spellEnd"/>
+      <w:r>
+        <w:rPr>
+          <w:sz w:val="24"/>
+          <w:szCs w:val="24"/>
+        </w:rPr>
+        <w:t xml:space="preserve"> and </w:t>
+      </w:r>
+      <w:proofErr w:type="spellStart"/>
+      <w:r>
+        <w:rPr>
+          <w:sz w:val="24"/>
+          <w:szCs w:val="24"/>
+        </w:rPr>
+        <w:t>Karande</w:t>
+      </w:r>
+      <w:proofErr w:type="spellEnd"/>
+      <w:r>
+        <w:rPr>
+          <w:sz w:val="24"/>
+          <w:szCs w:val="24"/>
+        </w:rPr>
+        <w:t xml:space="preserve"> (2008) [</w:t>
       </w:r>
       <w:r>
         <w:rPr>
@@ -2165,27 +2433,14 @@
       <w:r>
         <w:t xml:space="preserve">Figure </w:t>
       </w:r>
-      <w:r>
-        <w:fldChar w:fldCharType="begin"/>
-      </w:r>
-      <w:r>
-        <w:instrText xml:space="preserve"> SEQ Figure \* ARABIC </w:instrText>
-      </w:r>
-      <w:r>
-        <w:fldChar w:fldCharType="separate"/>
-      </w:r>
-      <w:r>
-        <w:rPr>
-          <w:noProof/>
-        </w:rPr>
-        <w:t>2</w:t>
-      </w:r>
-      <w:r>
-        <w:rPr>
-          <w:noProof/>
-        </w:rPr>
-        <w:fldChar w:fldCharType="end"/>
-      </w:r>
+      <w:fldSimple w:instr=" SEQ Figure \* ARABIC ">
+        <w:r>
+          <w:rPr>
+            <w:noProof/>
+          </w:rPr>
+          <w:t>2</w:t>
+        </w:r>
+      </w:fldSimple>
       <w:r>
         <w:t xml:space="preserve"> </w:t>
       </w:r>
@@ -2237,7 +2492,23 @@
           <w:szCs w:val="24"/>
         </w:rPr>
         <w:lastRenderedPageBreak/>
-        <w:t>Source Coloring:</w:t>
+        <w:t xml:space="preserve">Source </w:t>
+      </w:r>
+      <w:proofErr w:type="spellStart"/>
+      <w:r>
+        <w:rPr>
+          <w:sz w:val="24"/>
+          <w:szCs w:val="24"/>
+        </w:rPr>
+        <w:t>Coloring</w:t>
+      </w:r>
+      <w:proofErr w:type="spellEnd"/>
+      <w:r>
+        <w:rPr>
+          <w:sz w:val="24"/>
+          <w:szCs w:val="24"/>
+        </w:rPr>
+        <w:t>:</w:t>
       </w:r>
     </w:p>
     <w:p>
@@ -2372,7 +2643,23 @@
           <w:sz w:val="24"/>
           <w:szCs w:val="24"/>
         </w:rPr>
-        <w:t xml:space="preserve">The following figure is a result of a Newman-Girvan run on a graph made by facebook anonymized data. There are 100 nodes and several edges represented. </w:t>
+        <w:t xml:space="preserve">The following figure is a result of a Newman-Girvan run on a graph made by </w:t>
+      </w:r>
+      <w:proofErr w:type="spellStart"/>
+      <w:r>
+        <w:rPr>
+          <w:sz w:val="24"/>
+          <w:szCs w:val="24"/>
+        </w:rPr>
+        <w:t>facebook</w:t>
+      </w:r>
+      <w:proofErr w:type="spellEnd"/>
+      <w:r>
+        <w:rPr>
+          <w:sz w:val="24"/>
+          <w:szCs w:val="24"/>
+        </w:rPr>
+        <w:t xml:space="preserve"> anonymized data. There are 100 nodes and several edges represented. </w:t>
       </w:r>
     </w:p>
     <w:p>
@@ -2843,64 +3130,1356 @@
           <w:szCs w:val="24"/>
         </w:rPr>
       </w:pPr>
-    </w:p>
-    <w:p>
-      <w:pPr>
-        <w:jc w:val="both"/>
-        <w:rPr>
-          <w:sz w:val="24"/>
-          <w:szCs w:val="24"/>
-        </w:rPr>
-      </w:pPr>
-    </w:p>
-    <w:p>
-      <w:pPr>
-        <w:jc w:val="both"/>
-        <w:rPr>
-          <w:i/>
-          <w:iCs/>
-          <w:sz w:val="24"/>
-          <w:szCs w:val="24"/>
-        </w:rPr>
-      </w:pPr>
-      <w:r>
-        <w:rPr>
-          <w:i/>
-          <w:iCs/>
-          <w:sz w:val="24"/>
-          <w:szCs w:val="24"/>
-        </w:rPr>
-        <w:t>Insert ne</w:t>
-      </w:r>
-      <w:r>
-        <w:rPr>
-          <w:i/>
-          <w:iCs/>
-          <w:sz w:val="24"/>
-          <w:szCs w:val="24"/>
-        </w:rPr>
-        <w:t>t</w:t>
-      </w:r>
-      <w:r>
-        <w:rPr>
-          <w:i/>
-          <w:iCs/>
-          <w:sz w:val="24"/>
-          <w:szCs w:val="24"/>
-        </w:rPr>
-        <w:t>workx doc here</w:t>
-      </w:r>
-    </w:p>
-    <w:p>
-      <w:pPr>
-        <w:jc w:val="both"/>
-        <w:rPr>
-          <w:i/>
-          <w:iCs/>
-          <w:sz w:val="24"/>
-          <w:szCs w:val="24"/>
-        </w:rPr>
-      </w:pPr>
+      <w:r>
+        <w:rPr>
+          <w:sz w:val="24"/>
+          <w:szCs w:val="24"/>
+        </w:rPr>
+        <w:t xml:space="preserve">Modularity is defined </w:t>
+      </w:r>
+      <w:r>
+        <w:rPr>
+          <w:sz w:val="24"/>
+          <w:szCs w:val="24"/>
+        </w:rPr>
+        <w:t>in [1</w:t>
+      </w:r>
+      <w:r>
+        <w:rPr>
+          <w:sz w:val="24"/>
+          <w:szCs w:val="24"/>
+        </w:rPr>
+        <w:t>1</w:t>
+      </w:r>
+      <w:r>
+        <w:rPr>
+          <w:sz w:val="24"/>
+          <w:szCs w:val="24"/>
+        </w:rPr>
+        <w:t xml:space="preserve">] </w:t>
+      </w:r>
+      <w:r>
+        <w:rPr>
+          <w:sz w:val="24"/>
+          <w:szCs w:val="24"/>
+        </w:rPr>
+        <w:t>as</w:t>
+      </w:r>
+    </w:p>
+    <w:p>
+      <w:pPr>
+        <w:jc w:val="both"/>
+        <w:rPr>
+          <w:sz w:val="24"/>
+          <w:szCs w:val="24"/>
+        </w:rPr>
+      </w:pPr>
+      <m:oMathPara>
+        <m:oMath>
+          <m:r>
+            <w:rPr>
+              <w:rFonts w:ascii="Cambria Math" w:hAnsi="Cambria Math"/>
+              <w:sz w:val="24"/>
+              <w:szCs w:val="24"/>
+            </w:rPr>
+            <m:t>Q=</m:t>
+          </m:r>
+          <m:f>
+            <m:fPr>
+              <m:ctrlPr>
+                <w:rPr>
+                  <w:rFonts w:ascii="Cambria Math" w:hAnsi="Cambria Math"/>
+                  <w:i/>
+                  <w:sz w:val="24"/>
+                  <w:szCs w:val="24"/>
+                </w:rPr>
+              </m:ctrlPr>
+            </m:fPr>
+            <m:num>
+              <m:r>
+                <w:rPr>
+                  <w:rFonts w:ascii="Cambria Math" w:hAnsi="Cambria Math"/>
+                  <w:sz w:val="24"/>
+                  <w:szCs w:val="24"/>
+                </w:rPr>
+                <m:t>1</m:t>
+              </m:r>
+            </m:num>
+            <m:den>
+              <m:r>
+                <w:rPr>
+                  <w:rFonts w:ascii="Cambria Math" w:hAnsi="Cambria Math"/>
+                  <w:sz w:val="24"/>
+                  <w:szCs w:val="24"/>
+                </w:rPr>
+                <m:t>2m</m:t>
+              </m:r>
+            </m:den>
+          </m:f>
+          <m:nary>
+            <m:naryPr>
+              <m:chr m:val="∑"/>
+              <m:limLoc m:val="undOvr"/>
+              <m:supHide m:val="1"/>
+              <m:ctrlPr>
+                <w:rPr>
+                  <w:rFonts w:ascii="Cambria Math" w:hAnsi="Cambria Math"/>
+                  <w:i/>
+                  <w:sz w:val="24"/>
+                  <w:szCs w:val="24"/>
+                </w:rPr>
+              </m:ctrlPr>
+            </m:naryPr>
+            <m:sub>
+              <m:r>
+                <w:rPr>
+                  <w:rFonts w:ascii="Cambria Math" w:hAnsi="Cambria Math"/>
+                  <w:sz w:val="24"/>
+                  <w:szCs w:val="24"/>
+                </w:rPr>
+                <m:t>ij</m:t>
+              </m:r>
+            </m:sub>
+            <m:sup/>
+            <m:e>
+              <m:d>
+                <m:dPr>
+                  <m:ctrlPr>
+                    <w:rPr>
+                      <w:rFonts w:ascii="Cambria Math" w:hAnsi="Cambria Math"/>
+                      <w:i/>
+                      <w:sz w:val="24"/>
+                      <w:szCs w:val="24"/>
+                    </w:rPr>
+                  </m:ctrlPr>
+                </m:dPr>
+                <m:e>
+                  <m:sSub>
+                    <m:sSubPr>
+                      <m:ctrlPr>
+                        <w:rPr>
+                          <w:rFonts w:ascii="Cambria Math" w:hAnsi="Cambria Math"/>
+                          <w:i/>
+                          <w:sz w:val="24"/>
+                          <w:szCs w:val="24"/>
+                        </w:rPr>
+                      </m:ctrlPr>
+                    </m:sSubPr>
+                    <m:e>
+                      <m:r>
+                        <w:rPr>
+                          <w:rFonts w:ascii="Cambria Math" w:hAnsi="Cambria Math"/>
+                          <w:sz w:val="24"/>
+                          <w:szCs w:val="24"/>
+                        </w:rPr>
+                        <m:t>A</m:t>
+                      </m:r>
+                    </m:e>
+                    <m:sub>
+                      <m:r>
+                        <w:rPr>
+                          <w:rFonts w:ascii="Cambria Math" w:hAnsi="Cambria Math"/>
+                          <w:sz w:val="24"/>
+                          <w:szCs w:val="24"/>
+                        </w:rPr>
+                        <m:t>ij</m:t>
+                      </m:r>
+                    </m:sub>
+                  </m:sSub>
+                  <m:r>
+                    <w:rPr>
+                      <w:rFonts w:ascii="Cambria Math" w:hAnsi="Cambria Math"/>
+                      <w:sz w:val="24"/>
+                      <w:szCs w:val="24"/>
+                    </w:rPr>
+                    <m:t>- γ</m:t>
+                  </m:r>
+                  <m:f>
+                    <m:fPr>
+                      <m:ctrlPr>
+                        <w:rPr>
+                          <w:rFonts w:ascii="Cambria Math" w:hAnsi="Cambria Math"/>
+                          <w:i/>
+                          <w:sz w:val="24"/>
+                          <w:szCs w:val="24"/>
+                        </w:rPr>
+                      </m:ctrlPr>
+                    </m:fPr>
+                    <m:num>
+                      <m:sSub>
+                        <m:sSubPr>
+                          <m:ctrlPr>
+                            <w:rPr>
+                              <w:rFonts w:ascii="Cambria Math" w:hAnsi="Cambria Math"/>
+                              <w:i/>
+                              <w:sz w:val="24"/>
+                              <w:szCs w:val="24"/>
+                            </w:rPr>
+                          </m:ctrlPr>
+                        </m:sSubPr>
+                        <m:e>
+                          <m:r>
+                            <w:rPr>
+                              <w:rFonts w:ascii="Cambria Math" w:hAnsi="Cambria Math"/>
+                              <w:sz w:val="24"/>
+                              <w:szCs w:val="24"/>
+                            </w:rPr>
+                            <m:t>k</m:t>
+                          </m:r>
+                        </m:e>
+                        <m:sub>
+                          <m:r>
+                            <w:rPr>
+                              <w:rFonts w:ascii="Cambria Math" w:hAnsi="Cambria Math"/>
+                              <w:sz w:val="24"/>
+                              <w:szCs w:val="24"/>
+                            </w:rPr>
+                            <m:t>i</m:t>
+                          </m:r>
+                        </m:sub>
+                      </m:sSub>
+                      <m:sSub>
+                        <m:sSubPr>
+                          <m:ctrlPr>
+                            <w:rPr>
+                              <w:rFonts w:ascii="Cambria Math" w:hAnsi="Cambria Math"/>
+                              <w:i/>
+                              <w:sz w:val="24"/>
+                              <w:szCs w:val="24"/>
+                            </w:rPr>
+                          </m:ctrlPr>
+                        </m:sSubPr>
+                        <m:e>
+                          <m:r>
+                            <w:rPr>
+                              <w:rFonts w:ascii="Cambria Math" w:hAnsi="Cambria Math"/>
+                              <w:sz w:val="24"/>
+                              <w:szCs w:val="24"/>
+                            </w:rPr>
+                            <m:t>k</m:t>
+                          </m:r>
+                        </m:e>
+                        <m:sub>
+                          <m:r>
+                            <w:rPr>
+                              <w:rFonts w:ascii="Cambria Math" w:hAnsi="Cambria Math"/>
+                              <w:sz w:val="24"/>
+                              <w:szCs w:val="24"/>
+                            </w:rPr>
+                            <m:t>j</m:t>
+                          </m:r>
+                        </m:sub>
+                      </m:sSub>
+                    </m:num>
+                    <m:den>
+                      <m:r>
+                        <w:rPr>
+                          <w:rFonts w:ascii="Cambria Math" w:hAnsi="Cambria Math"/>
+                          <w:sz w:val="24"/>
+                          <w:szCs w:val="24"/>
+                        </w:rPr>
+                        <m:t>2m</m:t>
+                      </m:r>
+                    </m:den>
+                  </m:f>
+                </m:e>
+              </m:d>
+              <m:r>
+                <w:rPr>
+                  <w:rFonts w:ascii="Cambria Math" w:hAnsi="Cambria Math"/>
+                  <w:sz w:val="24"/>
+                  <w:szCs w:val="24"/>
+                </w:rPr>
+                <m:t>δ</m:t>
+              </m:r>
+              <m:d>
+                <m:dPr>
+                  <m:ctrlPr>
+                    <w:rPr>
+                      <w:rFonts w:ascii="Cambria Math" w:hAnsi="Cambria Math"/>
+                      <w:i/>
+                      <w:sz w:val="24"/>
+                      <w:szCs w:val="24"/>
+                    </w:rPr>
+                  </m:ctrlPr>
+                </m:dPr>
+                <m:e>
+                  <m:sSub>
+                    <m:sSubPr>
+                      <m:ctrlPr>
+                        <w:rPr>
+                          <w:rFonts w:ascii="Cambria Math" w:hAnsi="Cambria Math"/>
+                          <w:i/>
+                          <w:sz w:val="24"/>
+                          <w:szCs w:val="24"/>
+                        </w:rPr>
+                      </m:ctrlPr>
+                    </m:sSubPr>
+                    <m:e>
+                      <m:r>
+                        <w:rPr>
+                          <w:rFonts w:ascii="Cambria Math" w:hAnsi="Cambria Math"/>
+                          <w:sz w:val="24"/>
+                          <w:szCs w:val="24"/>
+                        </w:rPr>
+                        <m:t>c</m:t>
+                      </m:r>
+                    </m:e>
+                    <m:sub>
+                      <m:r>
+                        <w:rPr>
+                          <w:rFonts w:ascii="Cambria Math" w:hAnsi="Cambria Math"/>
+                          <w:sz w:val="24"/>
+                          <w:szCs w:val="24"/>
+                        </w:rPr>
+                        <m:t>i</m:t>
+                      </m:r>
+                    </m:sub>
+                  </m:sSub>
+                  <m:r>
+                    <w:rPr>
+                      <w:rFonts w:ascii="Cambria Math" w:hAnsi="Cambria Math"/>
+                      <w:sz w:val="24"/>
+                      <w:szCs w:val="24"/>
+                    </w:rPr>
+                    <m:t>,</m:t>
+                  </m:r>
+                  <m:sSub>
+                    <m:sSubPr>
+                      <m:ctrlPr>
+                        <w:rPr>
+                          <w:rFonts w:ascii="Cambria Math" w:hAnsi="Cambria Math"/>
+                          <w:i/>
+                          <w:sz w:val="24"/>
+                          <w:szCs w:val="24"/>
+                        </w:rPr>
+                      </m:ctrlPr>
+                    </m:sSubPr>
+                    <m:e>
+                      <m:r>
+                        <w:rPr>
+                          <w:rFonts w:ascii="Cambria Math" w:hAnsi="Cambria Math"/>
+                          <w:sz w:val="24"/>
+                          <w:szCs w:val="24"/>
+                        </w:rPr>
+                        <m:t>c</m:t>
+                      </m:r>
+                    </m:e>
+                    <m:sub>
+                      <m:r>
+                        <w:rPr>
+                          <w:rFonts w:ascii="Cambria Math" w:hAnsi="Cambria Math"/>
+                          <w:sz w:val="24"/>
+                          <w:szCs w:val="24"/>
+                        </w:rPr>
+                        <m:t>j</m:t>
+                      </m:r>
+                    </m:sub>
+                  </m:sSub>
+                </m:e>
+              </m:d>
+            </m:e>
+          </m:nary>
+        </m:oMath>
+      </m:oMathPara>
+    </w:p>
+    <w:p>
+      <w:pPr>
+        <w:jc w:val="both"/>
+        <w:rPr>
+          <w:rFonts w:eastAsiaTheme="minorEastAsia"/>
+          <w:sz w:val="24"/>
+          <w:szCs w:val="24"/>
+        </w:rPr>
+      </w:pPr>
+      <w:r>
+        <w:rPr>
+          <w:sz w:val="24"/>
+          <w:szCs w:val="24"/>
+        </w:rPr>
+        <w:t xml:space="preserve">Where m is the number of edges, A is the adjacency matrix of G, </w:t>
+      </w:r>
+      <m:oMath>
+        <m:sSub>
+          <m:sSubPr>
+            <m:ctrlPr>
+              <w:rPr>
+                <w:rFonts w:ascii="Cambria Math" w:hAnsi="Cambria Math"/>
+                <w:i/>
+                <w:sz w:val="24"/>
+                <w:szCs w:val="24"/>
+              </w:rPr>
+            </m:ctrlPr>
+          </m:sSubPr>
+          <m:e>
+            <m:r>
+              <w:rPr>
+                <w:rFonts w:ascii="Cambria Math" w:hAnsi="Cambria Math"/>
+                <w:sz w:val="24"/>
+                <w:szCs w:val="24"/>
+              </w:rPr>
+              <m:t>k</m:t>
+            </m:r>
+          </m:e>
+          <m:sub>
+            <m:r>
+              <w:rPr>
+                <w:rFonts w:ascii="Cambria Math" w:hAnsi="Cambria Math"/>
+                <w:sz w:val="24"/>
+                <w:szCs w:val="24"/>
+              </w:rPr>
+              <m:t>i</m:t>
+            </m:r>
+          </m:sub>
+        </m:sSub>
+      </m:oMath>
+      <w:r>
+        <w:rPr>
+          <w:rFonts w:eastAsiaTheme="minorEastAsia"/>
+          <w:sz w:val="24"/>
+          <w:szCs w:val="24"/>
+        </w:rPr>
+        <w:t xml:space="preserve"> is the degree of </w:t>
+      </w:r>
+      <w:proofErr w:type="spellStart"/>
+      <w:r>
+        <w:rPr>
+          <w:rFonts w:eastAsiaTheme="minorEastAsia"/>
+          <w:sz w:val="24"/>
+          <w:szCs w:val="24"/>
+        </w:rPr>
+        <w:t>i</w:t>
+      </w:r>
+      <w:proofErr w:type="spellEnd"/>
+      <w:r>
+        <w:rPr>
+          <w:rFonts w:eastAsiaTheme="minorEastAsia"/>
+          <w:sz w:val="24"/>
+          <w:szCs w:val="24"/>
+        </w:rPr>
+        <w:t xml:space="preserve">, </w:t>
+      </w:r>
+      <w:r>
+        <w:rPr>
+          <w:rFonts w:eastAsiaTheme="minorEastAsia" w:cstheme="minorHAnsi"/>
+          <w:sz w:val="24"/>
+          <w:szCs w:val="24"/>
+        </w:rPr>
+        <w:t>γ</w:t>
+      </w:r>
+      <w:r>
+        <w:rPr>
+          <w:rFonts w:eastAsiaTheme="minorEastAsia"/>
+          <w:sz w:val="24"/>
+          <w:szCs w:val="24"/>
+        </w:rPr>
+        <w:t xml:space="preserve"> is the resolution parameter, and </w:t>
+      </w:r>
+      <m:oMath>
+        <m:r>
+          <w:rPr>
+            <w:rFonts w:ascii="Cambria Math" w:hAnsi="Cambria Math"/>
+            <w:sz w:val="24"/>
+            <w:szCs w:val="24"/>
+          </w:rPr>
+          <m:t>δ</m:t>
+        </m:r>
+        <m:d>
+          <m:dPr>
+            <m:ctrlPr>
+              <w:rPr>
+                <w:rFonts w:ascii="Cambria Math" w:hAnsi="Cambria Math"/>
+                <w:i/>
+                <w:sz w:val="24"/>
+                <w:szCs w:val="24"/>
+              </w:rPr>
+            </m:ctrlPr>
+          </m:dPr>
+          <m:e>
+            <m:sSub>
+              <m:sSubPr>
+                <m:ctrlPr>
+                  <w:rPr>
+                    <w:rFonts w:ascii="Cambria Math" w:hAnsi="Cambria Math"/>
+                    <w:i/>
+                    <w:sz w:val="24"/>
+                    <w:szCs w:val="24"/>
+                  </w:rPr>
+                </m:ctrlPr>
+              </m:sSubPr>
+              <m:e>
+                <m:r>
+                  <w:rPr>
+                    <w:rFonts w:ascii="Cambria Math" w:hAnsi="Cambria Math"/>
+                    <w:sz w:val="24"/>
+                    <w:szCs w:val="24"/>
+                  </w:rPr>
+                  <m:t>c</m:t>
+                </m:r>
+              </m:e>
+              <m:sub>
+                <m:r>
+                  <w:rPr>
+                    <w:rFonts w:ascii="Cambria Math" w:hAnsi="Cambria Math"/>
+                    <w:sz w:val="24"/>
+                    <w:szCs w:val="24"/>
+                  </w:rPr>
+                  <m:t>i</m:t>
+                </m:r>
+              </m:sub>
+            </m:sSub>
+            <m:r>
+              <w:rPr>
+                <w:rFonts w:ascii="Cambria Math" w:hAnsi="Cambria Math"/>
+                <w:sz w:val="24"/>
+                <w:szCs w:val="24"/>
+              </w:rPr>
+              <m:t>,</m:t>
+            </m:r>
+            <m:sSub>
+              <m:sSubPr>
+                <m:ctrlPr>
+                  <w:rPr>
+                    <w:rFonts w:ascii="Cambria Math" w:hAnsi="Cambria Math"/>
+                    <w:i/>
+                    <w:sz w:val="24"/>
+                    <w:szCs w:val="24"/>
+                  </w:rPr>
+                </m:ctrlPr>
+              </m:sSubPr>
+              <m:e>
+                <m:r>
+                  <w:rPr>
+                    <w:rFonts w:ascii="Cambria Math" w:hAnsi="Cambria Math"/>
+                    <w:sz w:val="24"/>
+                    <w:szCs w:val="24"/>
+                  </w:rPr>
+                  <m:t>c</m:t>
+                </m:r>
+              </m:e>
+              <m:sub>
+                <m:r>
+                  <w:rPr>
+                    <w:rFonts w:ascii="Cambria Math" w:hAnsi="Cambria Math"/>
+                    <w:sz w:val="24"/>
+                    <w:szCs w:val="24"/>
+                  </w:rPr>
+                  <m:t>j</m:t>
+                </m:r>
+              </m:sub>
+            </m:sSub>
+          </m:e>
+        </m:d>
+      </m:oMath>
+      <w:r>
+        <w:rPr>
+          <w:rFonts w:eastAsiaTheme="minorEastAsia"/>
+          <w:sz w:val="24"/>
+          <w:szCs w:val="24"/>
+        </w:rPr>
+        <w:t xml:space="preserve"> is 1 if </w:t>
+      </w:r>
+      <w:proofErr w:type="spellStart"/>
+      <w:r>
+        <w:rPr>
+          <w:rFonts w:eastAsiaTheme="minorEastAsia"/>
+          <w:sz w:val="24"/>
+          <w:szCs w:val="24"/>
+        </w:rPr>
+        <w:t>i</w:t>
+      </w:r>
+      <w:proofErr w:type="spellEnd"/>
+      <w:r>
+        <w:rPr>
+          <w:rFonts w:eastAsiaTheme="minorEastAsia"/>
+          <w:sz w:val="24"/>
+          <w:szCs w:val="24"/>
+        </w:rPr>
+        <w:t xml:space="preserve"> and j are in the same community, else 0.</w:t>
+      </w:r>
+    </w:p>
+    <w:p>
+      <w:pPr>
+        <w:jc w:val="both"/>
+        <w:rPr>
+          <w:rFonts w:eastAsiaTheme="minorEastAsia"/>
+          <w:sz w:val="24"/>
+          <w:szCs w:val="24"/>
+        </w:rPr>
+      </w:pPr>
+      <w:r>
+        <w:rPr>
+          <w:rFonts w:eastAsiaTheme="minorEastAsia"/>
+          <w:sz w:val="24"/>
+          <w:szCs w:val="24"/>
+        </w:rPr>
+        <w:t xml:space="preserve">According to </w:t>
+      </w:r>
+      <w:r>
+        <w:rPr>
+          <w:rFonts w:eastAsiaTheme="minorEastAsia"/>
+          <w:sz w:val="24"/>
+          <w:szCs w:val="24"/>
+        </w:rPr>
+        <w:t>[</w:t>
+      </w:r>
+      <w:r>
+        <w:rPr>
+          <w:rFonts w:eastAsiaTheme="minorEastAsia"/>
+          <w:sz w:val="24"/>
+          <w:szCs w:val="24"/>
+        </w:rPr>
+        <w:t>1</w:t>
+      </w:r>
+      <w:r>
+        <w:rPr>
+          <w:rFonts w:eastAsiaTheme="minorEastAsia"/>
+          <w:sz w:val="24"/>
+          <w:szCs w:val="24"/>
+        </w:rPr>
+        <w:t>2] (and verified some algebra) this can be reduced to</w:t>
+      </w:r>
+    </w:p>
+    <w:p>
+      <w:pPr>
+        <w:jc w:val="both"/>
+        <w:rPr>
+          <w:rFonts w:eastAsiaTheme="minorEastAsia"/>
+          <w:sz w:val="24"/>
+          <w:szCs w:val="24"/>
+        </w:rPr>
+      </w:pPr>
+      <m:oMathPara>
+        <m:oMath>
+          <m:r>
+            <w:rPr>
+              <w:rFonts w:ascii="Cambria Math" w:eastAsiaTheme="minorEastAsia" w:hAnsi="Cambria Math"/>
+              <w:sz w:val="24"/>
+              <w:szCs w:val="24"/>
+            </w:rPr>
+            <m:t>Q=</m:t>
+          </m:r>
+          <m:nary>
+            <m:naryPr>
+              <m:chr m:val="∑"/>
+              <m:limLoc m:val="undOvr"/>
+              <m:ctrlPr>
+                <w:rPr>
+                  <w:rFonts w:ascii="Cambria Math" w:eastAsiaTheme="minorEastAsia" w:hAnsi="Cambria Math"/>
+                  <w:i/>
+                  <w:sz w:val="24"/>
+                  <w:szCs w:val="24"/>
+                </w:rPr>
+              </m:ctrlPr>
+            </m:naryPr>
+            <m:sub>
+              <m:r>
+                <w:rPr>
+                  <w:rFonts w:ascii="Cambria Math" w:eastAsiaTheme="minorEastAsia" w:hAnsi="Cambria Math"/>
+                  <w:sz w:val="24"/>
+                  <w:szCs w:val="24"/>
+                </w:rPr>
+                <m:t>c=1</m:t>
+              </m:r>
+            </m:sub>
+            <m:sup>
+              <m:r>
+                <w:rPr>
+                  <w:rFonts w:ascii="Cambria Math" w:eastAsiaTheme="minorEastAsia" w:hAnsi="Cambria Math"/>
+                  <w:sz w:val="24"/>
+                  <w:szCs w:val="24"/>
+                </w:rPr>
+                <m:t>n</m:t>
+              </m:r>
+            </m:sup>
+            <m:e>
+              <m:d>
+                <m:dPr>
+                  <m:begChr m:val="["/>
+                  <m:endChr m:val="]"/>
+                  <m:ctrlPr>
+                    <w:rPr>
+                      <w:rFonts w:ascii="Cambria Math" w:eastAsiaTheme="minorEastAsia" w:hAnsi="Cambria Math"/>
+                      <w:i/>
+                      <w:sz w:val="24"/>
+                      <w:szCs w:val="24"/>
+                    </w:rPr>
+                  </m:ctrlPr>
+                </m:dPr>
+                <m:e>
+                  <m:f>
+                    <m:fPr>
+                      <m:ctrlPr>
+                        <w:rPr>
+                          <w:rFonts w:ascii="Cambria Math" w:eastAsiaTheme="minorEastAsia" w:hAnsi="Cambria Math"/>
+                          <w:i/>
+                          <w:sz w:val="24"/>
+                          <w:szCs w:val="24"/>
+                        </w:rPr>
+                      </m:ctrlPr>
+                    </m:fPr>
+                    <m:num>
+                      <m:sSub>
+                        <m:sSubPr>
+                          <m:ctrlPr>
+                            <w:rPr>
+                              <w:rFonts w:ascii="Cambria Math" w:eastAsiaTheme="minorEastAsia" w:hAnsi="Cambria Math"/>
+                              <w:i/>
+                              <w:sz w:val="24"/>
+                              <w:szCs w:val="24"/>
+                            </w:rPr>
+                          </m:ctrlPr>
+                        </m:sSubPr>
+                        <m:e>
+                          <m:r>
+                            <w:rPr>
+                              <w:rFonts w:ascii="Cambria Math" w:eastAsiaTheme="minorEastAsia" w:hAnsi="Cambria Math"/>
+                              <w:sz w:val="24"/>
+                              <w:szCs w:val="24"/>
+                            </w:rPr>
+                            <m:t>L</m:t>
+                          </m:r>
+                        </m:e>
+                        <m:sub>
+                          <m:r>
+                            <w:rPr>
+                              <w:rFonts w:ascii="Cambria Math" w:eastAsiaTheme="minorEastAsia" w:hAnsi="Cambria Math"/>
+                              <w:sz w:val="24"/>
+                              <w:szCs w:val="24"/>
+                            </w:rPr>
+                            <m:t>c</m:t>
+                          </m:r>
+                        </m:sub>
+                      </m:sSub>
+                    </m:num>
+                    <m:den>
+                      <m:r>
+                        <w:rPr>
+                          <w:rFonts w:ascii="Cambria Math" w:eastAsiaTheme="minorEastAsia" w:hAnsi="Cambria Math"/>
+                          <w:sz w:val="24"/>
+                          <w:szCs w:val="24"/>
+                        </w:rPr>
+                        <m:t>m</m:t>
+                      </m:r>
+                    </m:den>
+                  </m:f>
+                  <m:r>
+                    <w:rPr>
+                      <w:rFonts w:ascii="Cambria Math" w:eastAsiaTheme="minorEastAsia" w:hAnsi="Cambria Math"/>
+                      <w:sz w:val="24"/>
+                      <w:szCs w:val="24"/>
+                    </w:rPr>
+                    <m:t>-γ</m:t>
+                  </m:r>
+                  <m:sSup>
+                    <m:sSupPr>
+                      <m:ctrlPr>
+                        <w:rPr>
+                          <w:rFonts w:ascii="Cambria Math" w:eastAsiaTheme="minorEastAsia" w:hAnsi="Cambria Math"/>
+                          <w:i/>
+                          <w:sz w:val="24"/>
+                          <w:szCs w:val="24"/>
+                        </w:rPr>
+                      </m:ctrlPr>
+                    </m:sSupPr>
+                    <m:e>
+                      <m:d>
+                        <m:dPr>
+                          <m:ctrlPr>
+                            <w:rPr>
+                              <w:rFonts w:ascii="Cambria Math" w:eastAsiaTheme="minorEastAsia" w:hAnsi="Cambria Math"/>
+                              <w:i/>
+                              <w:sz w:val="24"/>
+                              <w:szCs w:val="24"/>
+                            </w:rPr>
+                          </m:ctrlPr>
+                        </m:dPr>
+                        <m:e>
+                          <m:f>
+                            <m:fPr>
+                              <m:ctrlPr>
+                                <w:rPr>
+                                  <w:rFonts w:ascii="Cambria Math" w:eastAsiaTheme="minorEastAsia" w:hAnsi="Cambria Math"/>
+                                  <w:i/>
+                                  <w:sz w:val="24"/>
+                                  <w:szCs w:val="24"/>
+                                </w:rPr>
+                              </m:ctrlPr>
+                            </m:fPr>
+                            <m:num>
+                              <m:sSub>
+                                <m:sSubPr>
+                                  <m:ctrlPr>
+                                    <w:rPr>
+                                      <w:rFonts w:ascii="Cambria Math" w:eastAsiaTheme="minorEastAsia" w:hAnsi="Cambria Math"/>
+                                      <w:i/>
+                                      <w:sz w:val="24"/>
+                                      <w:szCs w:val="24"/>
+                                    </w:rPr>
+                                  </m:ctrlPr>
+                                </m:sSubPr>
+                                <m:e>
+                                  <m:r>
+                                    <w:rPr>
+                                      <w:rFonts w:ascii="Cambria Math" w:eastAsiaTheme="minorEastAsia" w:hAnsi="Cambria Math"/>
+                                      <w:sz w:val="24"/>
+                                      <w:szCs w:val="24"/>
+                                    </w:rPr>
+                                    <m:t>k</m:t>
+                                  </m:r>
+                                </m:e>
+                                <m:sub>
+                                  <m:r>
+                                    <w:rPr>
+                                      <w:rFonts w:ascii="Cambria Math" w:eastAsiaTheme="minorEastAsia" w:hAnsi="Cambria Math"/>
+                                      <w:sz w:val="24"/>
+                                      <w:szCs w:val="24"/>
+                                    </w:rPr>
+                                    <m:t>c</m:t>
+                                  </m:r>
+                                </m:sub>
+                              </m:sSub>
+                            </m:num>
+                            <m:den>
+                              <m:r>
+                                <w:rPr>
+                                  <w:rFonts w:ascii="Cambria Math" w:eastAsiaTheme="minorEastAsia" w:hAnsi="Cambria Math"/>
+                                  <w:sz w:val="24"/>
+                                  <w:szCs w:val="24"/>
+                                </w:rPr>
+                                <m:t>2m</m:t>
+                              </m:r>
+                            </m:den>
+                          </m:f>
+                        </m:e>
+                      </m:d>
+                    </m:e>
+                    <m:sup>
+                      <m:r>
+                        <w:rPr>
+                          <w:rFonts w:ascii="Cambria Math" w:eastAsiaTheme="minorEastAsia" w:hAnsi="Cambria Math"/>
+                          <w:sz w:val="24"/>
+                          <w:szCs w:val="24"/>
+                        </w:rPr>
+                        <m:t>2</m:t>
+                      </m:r>
+                    </m:sup>
+                  </m:sSup>
+                </m:e>
+              </m:d>
+            </m:e>
+          </m:nary>
+        </m:oMath>
+      </m:oMathPara>
+    </w:p>
+    <w:p>
+      <w:pPr>
+        <w:jc w:val="both"/>
+        <w:rPr>
+          <w:rFonts w:eastAsiaTheme="minorEastAsia" w:cstheme="minorHAnsi"/>
+          <w:sz w:val="24"/>
+          <w:szCs w:val="24"/>
+        </w:rPr>
+      </w:pPr>
+      <w:r>
+        <w:rPr>
+          <w:sz w:val="24"/>
+          <w:szCs w:val="24"/>
+        </w:rPr>
+        <w:t xml:space="preserve">Where the sum iterates over all communities c, m is the number of edges, </w:t>
+      </w:r>
+      <m:oMath>
+        <m:sSub>
+          <m:sSubPr>
+            <m:ctrlPr>
+              <w:rPr>
+                <w:rFonts w:ascii="Cambria Math" w:eastAsiaTheme="minorEastAsia" w:hAnsi="Cambria Math"/>
+                <w:i/>
+                <w:sz w:val="24"/>
+                <w:szCs w:val="24"/>
+              </w:rPr>
+            </m:ctrlPr>
+          </m:sSubPr>
+          <m:e>
+            <m:r>
+              <w:rPr>
+                <w:rFonts w:ascii="Cambria Math" w:eastAsiaTheme="minorEastAsia" w:hAnsi="Cambria Math"/>
+                <w:sz w:val="24"/>
+                <w:szCs w:val="24"/>
+              </w:rPr>
+              <m:t>L</m:t>
+            </m:r>
+          </m:e>
+          <m:sub>
+            <m:r>
+              <w:rPr>
+                <w:rFonts w:ascii="Cambria Math" w:eastAsiaTheme="minorEastAsia" w:hAnsi="Cambria Math"/>
+                <w:sz w:val="24"/>
+                <w:szCs w:val="24"/>
+              </w:rPr>
+              <m:t>c</m:t>
+            </m:r>
+          </m:sub>
+        </m:sSub>
+      </m:oMath>
+      <w:r>
+        <w:rPr>
+          <w:rFonts w:eastAsiaTheme="minorEastAsia"/>
+          <w:sz w:val="24"/>
+          <w:szCs w:val="24"/>
+        </w:rPr>
+        <w:t xml:space="preserve"> is the number of intra-community links for community c, </w:t>
+      </w:r>
+      <m:oMath>
+        <m:sSub>
+          <m:sSubPr>
+            <m:ctrlPr>
+              <w:rPr>
+                <w:rFonts w:ascii="Cambria Math" w:eastAsiaTheme="minorEastAsia" w:hAnsi="Cambria Math"/>
+                <w:i/>
+                <w:sz w:val="24"/>
+                <w:szCs w:val="24"/>
+              </w:rPr>
+            </m:ctrlPr>
+          </m:sSubPr>
+          <m:e>
+            <m:r>
+              <w:rPr>
+                <w:rFonts w:ascii="Cambria Math" w:eastAsiaTheme="minorEastAsia" w:hAnsi="Cambria Math"/>
+                <w:sz w:val="24"/>
+                <w:szCs w:val="24"/>
+              </w:rPr>
+              <m:t>k</m:t>
+            </m:r>
+          </m:e>
+          <m:sub>
+            <m:r>
+              <w:rPr>
+                <w:rFonts w:ascii="Cambria Math" w:eastAsiaTheme="minorEastAsia" w:hAnsi="Cambria Math"/>
+                <w:sz w:val="24"/>
+                <w:szCs w:val="24"/>
+              </w:rPr>
+              <m:t>c</m:t>
+            </m:r>
+          </m:sub>
+        </m:sSub>
+      </m:oMath>
+      <w:r>
+        <w:rPr>
+          <w:rFonts w:eastAsiaTheme="minorEastAsia"/>
+          <w:sz w:val="24"/>
+          <w:szCs w:val="24"/>
+        </w:rPr>
+        <w:t xml:space="preserve"> is the sum of degrees of the nodes in community c, and </w:t>
+      </w:r>
+      <w:r>
+        <w:rPr>
+          <w:rFonts w:eastAsiaTheme="minorEastAsia" w:cstheme="minorHAnsi"/>
+          <w:sz w:val="24"/>
+          <w:szCs w:val="24"/>
+        </w:rPr>
+        <w:t xml:space="preserve">γ is the </w:t>
+      </w:r>
+      <w:r>
+        <w:rPr>
+          <w:rFonts w:eastAsiaTheme="minorEastAsia" w:cstheme="minorHAnsi"/>
+          <w:sz w:val="24"/>
+          <w:szCs w:val="24"/>
+        </w:rPr>
+        <w:t>resolution parameter.</w:t>
+      </w:r>
+    </w:p>
+    <w:p>
+      <w:pPr>
+        <w:jc w:val="both"/>
+        <w:rPr>
+          <w:sz w:val="24"/>
+          <w:szCs w:val="24"/>
+        </w:rPr>
+      </w:pPr>
+      <w:r>
+        <w:rPr>
+          <w:rFonts w:eastAsiaTheme="minorEastAsia" w:cstheme="minorHAnsi"/>
+          <w:sz w:val="24"/>
+          <w:szCs w:val="24"/>
+        </w:rPr>
+        <w:t xml:space="preserve">The resolution parameter sets </w:t>
+      </w:r>
+      <w:r>
+        <w:rPr>
+          <w:rFonts w:eastAsiaTheme="minorEastAsia" w:cstheme="minorHAnsi"/>
+          <w:sz w:val="24"/>
+          <w:szCs w:val="24"/>
+        </w:rPr>
+        <w:t xml:space="preserve">an arbitrary </w:t>
+      </w:r>
+      <w:proofErr w:type="spellStart"/>
+      <w:r>
+        <w:rPr>
+          <w:rFonts w:eastAsiaTheme="minorEastAsia" w:cstheme="minorHAnsi"/>
+          <w:sz w:val="24"/>
+          <w:szCs w:val="24"/>
+        </w:rPr>
+        <w:t>tradeoff</w:t>
+      </w:r>
+      <w:proofErr w:type="spellEnd"/>
+      <w:r>
+        <w:rPr>
+          <w:rFonts w:eastAsiaTheme="minorEastAsia" w:cstheme="minorHAnsi"/>
+          <w:sz w:val="24"/>
+          <w:szCs w:val="24"/>
+        </w:rPr>
+        <w:t xml:space="preserve"> between intra-group edges and inter-group edges. More complex grouping patterns can be discovered by </w:t>
+      </w:r>
+      <w:proofErr w:type="spellStart"/>
+      <w:r>
+        <w:rPr>
+          <w:rFonts w:eastAsiaTheme="minorEastAsia" w:cstheme="minorHAnsi"/>
+          <w:sz w:val="24"/>
+          <w:szCs w:val="24"/>
+        </w:rPr>
+        <w:t>analyzing</w:t>
+      </w:r>
+      <w:proofErr w:type="spellEnd"/>
+      <w:r>
+        <w:rPr>
+          <w:rFonts w:eastAsiaTheme="minorEastAsia" w:cstheme="minorHAnsi"/>
+          <w:sz w:val="24"/>
+          <w:szCs w:val="24"/>
+        </w:rPr>
+        <w:t xml:space="preserve"> the same network with multiple values of gamma and then combining the results [</w:t>
+      </w:r>
+      <w:r>
+        <w:rPr>
+          <w:rFonts w:eastAsiaTheme="minorEastAsia" w:cstheme="minorHAnsi"/>
+          <w:sz w:val="24"/>
+          <w:szCs w:val="24"/>
+        </w:rPr>
+        <w:t>1</w:t>
+      </w:r>
+      <w:r>
+        <w:rPr>
+          <w:rFonts w:eastAsiaTheme="minorEastAsia" w:cstheme="minorHAnsi"/>
+          <w:sz w:val="24"/>
+          <w:szCs w:val="24"/>
+        </w:rPr>
+        <w:t>3]. That said, it is very common to simply use gamma=1. More on the choice of gamma is in [</w:t>
+      </w:r>
+      <w:r>
+        <w:rPr>
+          <w:rFonts w:eastAsiaTheme="minorEastAsia" w:cstheme="minorHAnsi"/>
+          <w:sz w:val="24"/>
+          <w:szCs w:val="24"/>
+        </w:rPr>
+        <w:t>1</w:t>
+      </w:r>
+      <w:r>
+        <w:rPr>
+          <w:rFonts w:eastAsiaTheme="minorEastAsia" w:cstheme="minorHAnsi"/>
+          <w:sz w:val="24"/>
+          <w:szCs w:val="24"/>
+        </w:rPr>
+        <w:t>4].</w:t>
+      </w:r>
+    </w:p>
+    <w:p>
+      <w:pPr>
+        <w:jc w:val="both"/>
+        <w:rPr>
+          <w:sz w:val="24"/>
+          <w:szCs w:val="24"/>
+        </w:rPr>
+      </w:pPr>
+      <w:r>
+        <w:rPr>
+          <w:sz w:val="24"/>
+          <w:szCs w:val="24"/>
+        </w:rPr>
+        <w:t>This</w:t>
+      </w:r>
+      <w:r>
+        <w:rPr>
+          <w:sz w:val="24"/>
+          <w:szCs w:val="24"/>
+        </w:rPr>
+        <w:t xml:space="preserve"> </w:t>
+      </w:r>
+      <w:proofErr w:type="spellStart"/>
+      <w:r>
+        <w:rPr>
+          <w:sz w:val="24"/>
+          <w:szCs w:val="24"/>
+        </w:rPr>
+        <w:t>networkx</w:t>
+      </w:r>
+      <w:proofErr w:type="spellEnd"/>
+      <w:r>
+        <w:rPr>
+          <w:sz w:val="24"/>
+          <w:szCs w:val="24"/>
+        </w:rPr>
+        <w:t xml:space="preserve"> version has been used in the community detector repository. The parameters are the following: G represent the </w:t>
+      </w:r>
+      <w:proofErr w:type="spellStart"/>
+      <w:r>
+        <w:rPr>
+          <w:sz w:val="24"/>
+          <w:szCs w:val="24"/>
+        </w:rPr>
+        <w:t>networkx</w:t>
+      </w:r>
+      <w:proofErr w:type="spellEnd"/>
+      <w:r>
+        <w:rPr>
+          <w:sz w:val="24"/>
+          <w:szCs w:val="24"/>
+        </w:rPr>
+        <w:t xml:space="preserve"> graph. Communities are a list or </w:t>
+      </w:r>
+      <w:proofErr w:type="spellStart"/>
+      <w:r>
+        <w:rPr>
+          <w:sz w:val="24"/>
+          <w:szCs w:val="24"/>
+        </w:rPr>
+        <w:t>iterable</w:t>
+      </w:r>
+      <w:proofErr w:type="spellEnd"/>
+      <w:r>
+        <w:rPr>
+          <w:sz w:val="24"/>
+          <w:szCs w:val="24"/>
+        </w:rPr>
+        <w:t xml:space="preserve"> of set of nodes. These node sets must represent a partition of G’s nodes. </w:t>
+      </w:r>
+      <w:r>
+        <w:rPr>
+          <w:sz w:val="24"/>
+          <w:szCs w:val="24"/>
+        </w:rPr>
+        <w:t>Weight is an edge attribute that holds the numerical value used as a weight. It is an optional parameter, if the value is None or an edge does not have that attribute, then that edge has weight 1.</w:t>
+      </w:r>
+      <w:r>
+        <w:rPr>
+          <w:sz w:val="24"/>
+          <w:szCs w:val="24"/>
+        </w:rPr>
+        <w:t xml:space="preserve"> Resolution is an optional parameter as well. If resolution is less than 1, modularity </w:t>
+      </w:r>
+      <w:proofErr w:type="spellStart"/>
+      <w:r>
+        <w:rPr>
+          <w:sz w:val="24"/>
+          <w:szCs w:val="24"/>
+        </w:rPr>
+        <w:t>favors</w:t>
+      </w:r>
+      <w:proofErr w:type="spellEnd"/>
+      <w:r>
+        <w:rPr>
+          <w:sz w:val="24"/>
+          <w:szCs w:val="24"/>
+        </w:rPr>
+        <w:t xml:space="preserve"> larger communities. Greater than 1 </w:t>
+      </w:r>
+      <w:proofErr w:type="spellStart"/>
+      <w:r>
+        <w:rPr>
+          <w:sz w:val="24"/>
+          <w:szCs w:val="24"/>
+        </w:rPr>
+        <w:t>favor</w:t>
+      </w:r>
+      <w:r>
+        <w:rPr>
+          <w:sz w:val="24"/>
+          <w:szCs w:val="24"/>
+        </w:rPr>
+        <w:t>s</w:t>
+      </w:r>
+      <w:proofErr w:type="spellEnd"/>
+      <w:r>
+        <w:rPr>
+          <w:sz w:val="24"/>
+          <w:szCs w:val="24"/>
+        </w:rPr>
+        <w:t xml:space="preserve"> smaller communities. The function returns Q, the modularity of the partition. In case of the communities are not a partition of G, the function raises </w:t>
+      </w:r>
+      <w:proofErr w:type="spellStart"/>
+      <w:r>
+        <w:rPr>
+          <w:sz w:val="24"/>
+          <w:szCs w:val="24"/>
+        </w:rPr>
+        <w:t>NotAPartition</w:t>
+      </w:r>
+      <w:proofErr w:type="spellEnd"/>
+      <w:r>
+        <w:rPr>
+          <w:sz w:val="24"/>
+          <w:szCs w:val="24"/>
+        </w:rPr>
+        <w:t xml:space="preserve"> exception.</w:t>
+      </w:r>
+    </w:p>
+    <w:p>
+      <w:pPr>
+        <w:jc w:val="both"/>
+        <w:rPr>
+          <w:sz w:val="24"/>
+          <w:szCs w:val="24"/>
+        </w:rPr>
+      </w:pPr>
+      <w:r>
+        <w:rPr>
+          <w:sz w:val="24"/>
+          <w:szCs w:val="24"/>
+        </w:rPr>
+        <w:t>The second formula is the one actually used in calculation of the modularity. For directed graphs the second formula replaces</w:t>
+      </w:r>
+      <w:r>
+        <w:rPr>
+          <w:sz w:val="24"/>
+          <w:szCs w:val="24"/>
+        </w:rPr>
+        <w:t xml:space="preserve"> </w:t>
+      </w:r>
+      <m:oMath>
+        <m:sSub>
+          <m:sSubPr>
+            <m:ctrlPr>
+              <w:rPr>
+                <w:rFonts w:ascii="Cambria Math" w:eastAsiaTheme="minorEastAsia" w:hAnsi="Cambria Math"/>
+                <w:i/>
+                <w:sz w:val="24"/>
+                <w:szCs w:val="24"/>
+              </w:rPr>
+            </m:ctrlPr>
+          </m:sSubPr>
+          <m:e>
+            <m:r>
+              <w:rPr>
+                <w:rFonts w:ascii="Cambria Math" w:eastAsiaTheme="minorEastAsia" w:hAnsi="Cambria Math"/>
+                <w:sz w:val="24"/>
+                <w:szCs w:val="24"/>
+              </w:rPr>
+              <m:t>k</m:t>
+            </m:r>
+          </m:e>
+          <m:sub>
+            <m:r>
+              <w:rPr>
+                <w:rFonts w:ascii="Cambria Math" w:eastAsiaTheme="minorEastAsia" w:hAnsi="Cambria Math"/>
+                <w:sz w:val="24"/>
+                <w:szCs w:val="24"/>
+              </w:rPr>
+              <m:t>c</m:t>
+            </m:r>
+          </m:sub>
+        </m:sSub>
+      </m:oMath>
+      <w:r>
+        <w:rPr>
+          <w:rFonts w:eastAsiaTheme="minorEastAsia"/>
+          <w:sz w:val="24"/>
+          <w:szCs w:val="24"/>
+        </w:rPr>
+        <w:t xml:space="preserve"> with </w:t>
+      </w:r>
+      <m:oMath>
+        <m:sSubSup>
+          <m:sSubSupPr>
+            <m:ctrlPr>
+              <w:rPr>
+                <w:rFonts w:ascii="Cambria Math" w:eastAsiaTheme="minorEastAsia" w:hAnsi="Cambria Math"/>
+                <w:i/>
+                <w:sz w:val="24"/>
+                <w:szCs w:val="24"/>
+              </w:rPr>
+            </m:ctrlPr>
+          </m:sSubSupPr>
+          <m:e>
+            <m:r>
+              <w:rPr>
+                <w:rFonts w:ascii="Cambria Math" w:eastAsiaTheme="minorEastAsia" w:hAnsi="Cambria Math"/>
+                <w:sz w:val="24"/>
+                <w:szCs w:val="24"/>
+              </w:rPr>
+              <m:t>k</m:t>
+            </m:r>
+          </m:e>
+          <m:sub>
+            <m:r>
+              <w:rPr>
+                <w:rFonts w:ascii="Cambria Math" w:eastAsiaTheme="minorEastAsia" w:hAnsi="Cambria Math"/>
+                <w:sz w:val="24"/>
+                <w:szCs w:val="24"/>
+              </w:rPr>
+              <m:t>c</m:t>
+            </m:r>
+          </m:sub>
+          <m:sup>
+            <m:r>
+              <w:rPr>
+                <w:rFonts w:ascii="Cambria Math" w:eastAsiaTheme="minorEastAsia" w:hAnsi="Cambria Math"/>
+                <w:sz w:val="24"/>
+                <w:szCs w:val="24"/>
+              </w:rPr>
+              <m:t>in</m:t>
+            </m:r>
+          </m:sup>
+        </m:sSubSup>
+        <m:sSubSup>
+          <m:sSubSupPr>
+            <m:ctrlPr>
+              <w:rPr>
+                <w:rFonts w:ascii="Cambria Math" w:eastAsiaTheme="minorEastAsia" w:hAnsi="Cambria Math"/>
+                <w:i/>
+                <w:sz w:val="24"/>
+                <w:szCs w:val="24"/>
+              </w:rPr>
+            </m:ctrlPr>
+          </m:sSubSupPr>
+          <m:e>
+            <m:r>
+              <w:rPr>
+                <w:rFonts w:ascii="Cambria Math" w:eastAsiaTheme="minorEastAsia" w:hAnsi="Cambria Math"/>
+                <w:sz w:val="24"/>
+                <w:szCs w:val="24"/>
+              </w:rPr>
+              <m:t>k</m:t>
+            </m:r>
+          </m:e>
+          <m:sub>
+            <m:r>
+              <w:rPr>
+                <w:rFonts w:ascii="Cambria Math" w:eastAsiaTheme="minorEastAsia" w:hAnsi="Cambria Math"/>
+                <w:sz w:val="24"/>
+                <w:szCs w:val="24"/>
+              </w:rPr>
+              <m:t>c</m:t>
+            </m:r>
+          </m:sub>
+          <m:sup>
+            <m:r>
+              <w:rPr>
+                <w:rFonts w:ascii="Cambria Math" w:eastAsiaTheme="minorEastAsia" w:hAnsi="Cambria Math"/>
+                <w:sz w:val="24"/>
+                <w:szCs w:val="24"/>
+              </w:rPr>
+              <m:t>out</m:t>
+            </m:r>
+          </m:sup>
+        </m:sSubSup>
+      </m:oMath>
+      <w:r>
+        <w:rPr>
+          <w:rFonts w:eastAsiaTheme="minorEastAsia"/>
+          <w:sz w:val="24"/>
+          <w:szCs w:val="24"/>
+        </w:rPr>
+        <w:t>.</w:t>
+      </w:r>
     </w:p>
     <w:p>
       <w:pPr>
@@ -2931,8 +4510,17 @@
           <w:szCs w:val="24"/>
         </w:rPr>
         <w:lastRenderedPageBreak/>
-        <w:t>Additional results: Modularities</w:t>
-      </w:r>
+        <w:t xml:space="preserve">Additional results: </w:t>
+      </w:r>
+      <w:proofErr w:type="spellStart"/>
+      <w:r>
+        <w:rPr>
+          <w:sz w:val="24"/>
+          <w:szCs w:val="24"/>
+        </w:rPr>
+        <w:t>Modularities</w:t>
+      </w:r>
+      <w:proofErr w:type="spellEnd"/>
     </w:p>
     <w:p>
       <w:pPr>
@@ -3042,6 +4630,7 @@
                 <w:szCs w:val="24"/>
               </w:rPr>
             </w:pPr>
+            <w:proofErr w:type="spellStart"/>
             <w:r>
               <w:rPr>
                 <w:sz w:val="24"/>
@@ -3049,6 +4638,7 @@
               </w:rPr>
               <w:t>newman</w:t>
             </w:r>
+            <w:proofErr w:type="spellEnd"/>
           </w:p>
         </w:tc>
         <w:tc>
@@ -3092,6 +4682,7 @@
                 <w:szCs w:val="24"/>
               </w:rPr>
             </w:pPr>
+            <w:proofErr w:type="spellStart"/>
             <w:r>
               <w:rPr>
                 <w:sz w:val="24"/>
@@ -3099,6 +4690,7 @@
               </w:rPr>
               <w:t>markov</w:t>
             </w:r>
+            <w:proofErr w:type="spellEnd"/>
           </w:p>
         </w:tc>
         <w:tc>
@@ -3785,27 +5377,14 @@
       <w:r>
         <w:t xml:space="preserve">Figure </w:t>
       </w:r>
-      <w:r>
-        <w:fldChar w:fldCharType="begin"/>
-      </w:r>
-      <w:r>
-        <w:instrText xml:space="preserve"> SEQ Figure \* ARABIC </w:instrText>
-      </w:r>
-      <w:r>
-        <w:fldChar w:fldCharType="separate"/>
-      </w:r>
-      <w:r>
-        <w:rPr>
-          <w:noProof/>
-        </w:rPr>
-        <w:t>3</w:t>
-      </w:r>
-      <w:r>
-        <w:rPr>
-          <w:noProof/>
-        </w:rPr>
-        <w:fldChar w:fldCharType="end"/>
-      </w:r>
+      <w:fldSimple w:instr=" SEQ Figure \* ARABIC ">
+        <w:r>
+          <w:rPr>
+            <w:noProof/>
+          </w:rPr>
+          <w:t>3</w:t>
+        </w:r>
+      </w:fldSimple>
       <w:r>
         <w:t xml:space="preserve">: </w:t>
       </w:r>
@@ -4007,6 +5586,7 @@
                 <w:szCs w:val="24"/>
               </w:rPr>
             </w:pPr>
+            <w:proofErr w:type="spellStart"/>
             <w:r>
               <w:rPr>
                 <w:sz w:val="24"/>
@@ -4014,6 +5594,7 @@
               </w:rPr>
               <w:t>newman</w:t>
             </w:r>
+            <w:proofErr w:type="spellEnd"/>
           </w:p>
         </w:tc>
         <w:tc>
@@ -4057,6 +5638,7 @@
                 <w:szCs w:val="24"/>
               </w:rPr>
             </w:pPr>
+            <w:proofErr w:type="spellStart"/>
             <w:r>
               <w:rPr>
                 <w:sz w:val="24"/>
@@ -4064,6 +5646,7 @@
               </w:rPr>
               <w:t>markov</w:t>
             </w:r>
+            <w:proofErr w:type="spellEnd"/>
           </w:p>
         </w:tc>
         <w:tc>
@@ -4853,27 +6436,14 @@
       <w:r>
         <w:t xml:space="preserve">Figure </w:t>
       </w:r>
-      <w:r>
-        <w:fldChar w:fldCharType="begin"/>
-      </w:r>
-      <w:r>
-        <w:instrText xml:space="preserve"> SEQ Figure \* ARABIC </w:instrText>
-      </w:r>
-      <w:r>
-        <w:fldChar w:fldCharType="separate"/>
-      </w:r>
-      <w:r>
-        <w:rPr>
-          <w:noProof/>
-        </w:rPr>
-        <w:t>4</w:t>
-      </w:r>
-      <w:r>
-        <w:rPr>
-          <w:noProof/>
-        </w:rPr>
-        <w:fldChar w:fldCharType="end"/>
-      </w:r>
+      <w:fldSimple w:instr=" SEQ Figure \* ARABIC ">
+        <w:r>
+          <w:rPr>
+            <w:noProof/>
+          </w:rPr>
+          <w:t>4</w:t>
+        </w:r>
+      </w:fldSimple>
       <w:r>
         <w:t>. First quarter year of the OTP transactions clustered by Markov chain algorithm</w:t>
       </w:r>
@@ -4912,6 +6482,7 @@
           <w:szCs w:val="24"/>
         </w:rPr>
       </w:pPr>
+      <w:proofErr w:type="spellStart"/>
       <w:r>
         <w:rPr>
           <w:sz w:val="24"/>
@@ -4920,6 +6491,7 @@
         <w:lastRenderedPageBreak/>
         <w:t>Wordgraph</w:t>
       </w:r>
+      <w:proofErr w:type="spellEnd"/>
     </w:p>
     <w:p>
       <w:pPr>
@@ -5029,6 +6601,7 @@
                 <w:szCs w:val="24"/>
               </w:rPr>
             </w:pPr>
+            <w:proofErr w:type="spellStart"/>
             <w:r>
               <w:rPr>
                 <w:sz w:val="24"/>
@@ -5036,6 +6609,7 @@
               </w:rPr>
               <w:t>newman</w:t>
             </w:r>
+            <w:proofErr w:type="spellEnd"/>
           </w:p>
         </w:tc>
         <w:tc>
@@ -5079,6 +6653,7 @@
                 <w:szCs w:val="24"/>
               </w:rPr>
             </w:pPr>
+            <w:proofErr w:type="spellStart"/>
             <w:r>
               <w:rPr>
                 <w:sz w:val="24"/>
@@ -5086,6 +6661,7 @@
               </w:rPr>
               <w:t>markov</w:t>
             </w:r>
+            <w:proofErr w:type="spellEnd"/>
           </w:p>
         </w:tc>
         <w:tc>
@@ -5130,6 +6706,7 @@
                 <w:szCs w:val="24"/>
               </w:rPr>
             </w:pPr>
+            <w:proofErr w:type="spellStart"/>
             <w:r>
               <w:rPr>
                 <w:sz w:val="24"/>
@@ -5137,6 +6714,7 @@
               </w:rPr>
               <w:t>wordgraph</w:t>
             </w:r>
+            <w:proofErr w:type="spellEnd"/>
           </w:p>
         </w:tc>
         <w:tc>
@@ -5609,32 +7187,64 @@
           <w:szCs w:val="24"/>
         </w:rPr>
         <w:lastRenderedPageBreak/>
-        <w:t>OTP transaction leveling by condensation</w:t>
-      </w:r>
-    </w:p>
-    <w:p>
-      <w:pPr>
-        <w:jc w:val="both"/>
-        <w:rPr>
-          <w:sz w:val="24"/>
-          <w:szCs w:val="24"/>
-        </w:rPr>
-      </w:pPr>
-    </w:p>
-    <w:p>
-      <w:pPr>
-        <w:jc w:val="both"/>
-        <w:rPr>
-          <w:sz w:val="24"/>
-          <w:szCs w:val="24"/>
-        </w:rPr>
-      </w:pPr>
-      <w:r>
-        <w:rPr>
-          <w:sz w:val="24"/>
-          <w:szCs w:val="24"/>
-        </w:rPr>
-        <w:t>This graph is a slice of the otp transactions from the first quarter year.</w:t>
+        <w:t xml:space="preserve">OTP transaction </w:t>
+      </w:r>
+      <w:proofErr w:type="spellStart"/>
+      <w:r>
+        <w:rPr>
+          <w:sz w:val="24"/>
+          <w:szCs w:val="24"/>
+        </w:rPr>
+        <w:t>leveling</w:t>
+      </w:r>
+      <w:proofErr w:type="spellEnd"/>
+      <w:r>
+        <w:rPr>
+          <w:sz w:val="24"/>
+          <w:szCs w:val="24"/>
+        </w:rPr>
+        <w:t xml:space="preserve"> by condensation</w:t>
+      </w:r>
+    </w:p>
+    <w:p>
+      <w:pPr>
+        <w:jc w:val="both"/>
+        <w:rPr>
+          <w:sz w:val="24"/>
+          <w:szCs w:val="24"/>
+        </w:rPr>
+      </w:pPr>
+    </w:p>
+    <w:p>
+      <w:pPr>
+        <w:jc w:val="both"/>
+        <w:rPr>
+          <w:sz w:val="24"/>
+          <w:szCs w:val="24"/>
+        </w:rPr>
+      </w:pPr>
+      <w:r>
+        <w:rPr>
+          <w:sz w:val="24"/>
+          <w:szCs w:val="24"/>
+        </w:rPr>
+        <w:t xml:space="preserve">This graph is a slice of the </w:t>
+      </w:r>
+      <w:proofErr w:type="spellStart"/>
+      <w:r>
+        <w:rPr>
+          <w:sz w:val="24"/>
+          <w:szCs w:val="24"/>
+        </w:rPr>
+        <w:t>otp</w:t>
+      </w:r>
+      <w:proofErr w:type="spellEnd"/>
+      <w:r>
+        <w:rPr>
+          <w:sz w:val="24"/>
+          <w:szCs w:val="24"/>
+        </w:rPr>
+        <w:t xml:space="preserve"> transactions from the first quarter year.</w:t>
       </w:r>
     </w:p>
     <w:p>
@@ -5699,7 +7309,23 @@
           <w:sz w:val="24"/>
           <w:szCs w:val="24"/>
         </w:rPr>
-        <w:t>And the condensated one…</w:t>
+        <w:t xml:space="preserve">And the </w:t>
+      </w:r>
+      <w:proofErr w:type="spellStart"/>
+      <w:r>
+        <w:rPr>
+          <w:sz w:val="24"/>
+          <w:szCs w:val="24"/>
+        </w:rPr>
+        <w:t>condensated</w:t>
+      </w:r>
+      <w:proofErr w:type="spellEnd"/>
+      <w:r>
+        <w:rPr>
+          <w:sz w:val="24"/>
+          <w:szCs w:val="24"/>
+        </w:rPr>
+        <w:t xml:space="preserve"> one…</w:t>
       </w:r>
     </w:p>
     <w:p>
@@ -5765,7 +7391,23 @@
           <w:szCs w:val="24"/>
         </w:rPr>
         <w:lastRenderedPageBreak/>
-        <w:t>This is interesting because technical graphs usually represent tree-like structure (like said before), but this seems more like a social graph. Some of the layers in the otp graph look like communities. Originally the suppliers supposed to be in a competitive relation by restrict the edges between them</w:t>
+        <w:t xml:space="preserve">This is interesting because technical graphs usually represent tree-like structure (like said before), but this seems more like a social graph. Some of the layers in the </w:t>
+      </w:r>
+      <w:proofErr w:type="spellStart"/>
+      <w:r>
+        <w:rPr>
+          <w:sz w:val="24"/>
+          <w:szCs w:val="24"/>
+        </w:rPr>
+        <w:t>otp</w:t>
+      </w:r>
+      <w:proofErr w:type="spellEnd"/>
+      <w:r>
+        <w:rPr>
+          <w:sz w:val="24"/>
+          <w:szCs w:val="24"/>
+        </w:rPr>
+        <w:t xml:space="preserve"> graph look like communities. Originally the suppliers supposed to be in a competitive relation by restrict the edges between them</w:t>
       </w:r>
       <w:r>
         <w:rPr>
@@ -5913,48 +7555,160 @@
           <w:szCs w:val="24"/>
         </w:rPr>
         <w:lastRenderedPageBreak/>
-        <w:t>H avoiding coloring of graph G</w:t>
-      </w:r>
-    </w:p>
-    <w:p>
-      <w:pPr>
-        <w:jc w:val="both"/>
-        <w:rPr>
-          <w:sz w:val="24"/>
-          <w:szCs w:val="24"/>
-        </w:rPr>
-      </w:pPr>
-    </w:p>
-    <w:p>
-      <w:pPr>
-        <w:jc w:val="both"/>
-        <w:rPr>
-          <w:sz w:val="24"/>
-          <w:szCs w:val="24"/>
-        </w:rPr>
-      </w:pPr>
-      <w:r>
-        <w:rPr>
-          <w:sz w:val="24"/>
-          <w:szCs w:val="24"/>
-        </w:rPr>
-        <w:t>Given a “forbidden graph” F and an integer k, an F-avoiding k-coloring of a graph G is a k-coloring of the vertices of G such that no maximal F-free subgraph of G is monochromatic.</w:t>
-      </w:r>
-    </w:p>
-    <w:p>
-      <w:pPr>
-        <w:jc w:val="both"/>
-        <w:rPr>
-          <w:sz w:val="24"/>
-          <w:szCs w:val="24"/>
-        </w:rPr>
-      </w:pPr>
-      <w:r>
-        <w:rPr>
-          <w:sz w:val="24"/>
-          <w:szCs w:val="24"/>
-        </w:rPr>
-        <w:t>A monochromatic graph is a colored graph (either vertex-colored or edge-colored, depending on the context) in which each of the vertices or edges is assigned the same color.</w:t>
+        <w:t xml:space="preserve">H avoiding </w:t>
+      </w:r>
+      <w:proofErr w:type="spellStart"/>
+      <w:r>
+        <w:rPr>
+          <w:sz w:val="24"/>
+          <w:szCs w:val="24"/>
+        </w:rPr>
+        <w:t>coloring</w:t>
+      </w:r>
+      <w:proofErr w:type="spellEnd"/>
+      <w:r>
+        <w:rPr>
+          <w:sz w:val="24"/>
+          <w:szCs w:val="24"/>
+        </w:rPr>
+        <w:t xml:space="preserve"> of graph G</w:t>
+      </w:r>
+    </w:p>
+    <w:p>
+      <w:pPr>
+        <w:jc w:val="both"/>
+        <w:rPr>
+          <w:sz w:val="24"/>
+          <w:szCs w:val="24"/>
+        </w:rPr>
+      </w:pPr>
+    </w:p>
+    <w:p>
+      <w:pPr>
+        <w:jc w:val="both"/>
+        <w:rPr>
+          <w:sz w:val="24"/>
+          <w:szCs w:val="24"/>
+        </w:rPr>
+      </w:pPr>
+      <w:r>
+        <w:rPr>
+          <w:sz w:val="24"/>
+          <w:szCs w:val="24"/>
+        </w:rPr>
+        <w:t>Given a “forbidden graph” F and an integer k, an F-avoiding k-</w:t>
+      </w:r>
+      <w:proofErr w:type="spellStart"/>
+      <w:r>
+        <w:rPr>
+          <w:sz w:val="24"/>
+          <w:szCs w:val="24"/>
+        </w:rPr>
+        <w:t>coloring</w:t>
+      </w:r>
+      <w:proofErr w:type="spellEnd"/>
+      <w:r>
+        <w:rPr>
+          <w:sz w:val="24"/>
+          <w:szCs w:val="24"/>
+        </w:rPr>
+        <w:t xml:space="preserve"> of a graph G is a k-</w:t>
+      </w:r>
+      <w:proofErr w:type="spellStart"/>
+      <w:r>
+        <w:rPr>
+          <w:sz w:val="24"/>
+          <w:szCs w:val="24"/>
+        </w:rPr>
+        <w:t>coloring</w:t>
+      </w:r>
+      <w:proofErr w:type="spellEnd"/>
+      <w:r>
+        <w:rPr>
+          <w:sz w:val="24"/>
+          <w:szCs w:val="24"/>
+        </w:rPr>
+        <w:t xml:space="preserve"> of the vertices of G such that no maximal F-free subgraph of G is monochromatic.</w:t>
+      </w:r>
+    </w:p>
+    <w:p>
+      <w:pPr>
+        <w:jc w:val="both"/>
+        <w:rPr>
+          <w:sz w:val="24"/>
+          <w:szCs w:val="24"/>
+        </w:rPr>
+      </w:pPr>
+      <w:r>
+        <w:rPr>
+          <w:sz w:val="24"/>
+          <w:szCs w:val="24"/>
+        </w:rPr>
+        <w:t xml:space="preserve">A monochromatic graph is a </w:t>
+      </w:r>
+      <w:proofErr w:type="spellStart"/>
+      <w:r>
+        <w:rPr>
+          <w:sz w:val="24"/>
+          <w:szCs w:val="24"/>
+        </w:rPr>
+        <w:t>colored</w:t>
+      </w:r>
+      <w:proofErr w:type="spellEnd"/>
+      <w:r>
+        <w:rPr>
+          <w:sz w:val="24"/>
+          <w:szCs w:val="24"/>
+        </w:rPr>
+        <w:t xml:space="preserve"> graph (either vertex-</w:t>
+      </w:r>
+      <w:proofErr w:type="spellStart"/>
+      <w:r>
+        <w:rPr>
+          <w:sz w:val="24"/>
+          <w:szCs w:val="24"/>
+        </w:rPr>
+        <w:t>colored</w:t>
+      </w:r>
+      <w:proofErr w:type="spellEnd"/>
+      <w:r>
+        <w:rPr>
+          <w:sz w:val="24"/>
+          <w:szCs w:val="24"/>
+        </w:rPr>
+        <w:t xml:space="preserve"> or edge-</w:t>
+      </w:r>
+      <w:proofErr w:type="spellStart"/>
+      <w:r>
+        <w:rPr>
+          <w:sz w:val="24"/>
+          <w:szCs w:val="24"/>
+        </w:rPr>
+        <w:t>colored</w:t>
+      </w:r>
+      <w:proofErr w:type="spellEnd"/>
+      <w:r>
+        <w:rPr>
+          <w:sz w:val="24"/>
+          <w:szCs w:val="24"/>
+        </w:rPr>
+        <w:t xml:space="preserve">, depending on the context) in which each of the vertices or edges is assigned the same </w:t>
+      </w:r>
+      <w:proofErr w:type="spellStart"/>
+      <w:r>
+        <w:rPr>
+          <w:sz w:val="24"/>
+          <w:szCs w:val="24"/>
+        </w:rPr>
+        <w:t>color</w:t>
+      </w:r>
+      <w:proofErr w:type="spellEnd"/>
+      <w:r>
+        <w:rPr>
+          <w:sz w:val="24"/>
+          <w:szCs w:val="24"/>
+        </w:rPr>
+        <w:t>.</w:t>
       </w:r>
       <w:r>
         <w:rPr>
@@ -6038,130 +7792,745 @@
       <w:r>
         <w:t xml:space="preserve">Figure </w:t>
       </w:r>
-      <w:fldSimple w:instr=" SEQ Figure \* ARABIC ">
-        <w:r>
+      <w:r>
+        <w:fldChar w:fldCharType="begin"/>
+      </w:r>
+      <w:r>
+        <w:instrText xml:space="preserve"> SEQ Figure \* ARABIC </w:instrText>
+      </w:r>
+      <w:r>
+        <w:fldChar w:fldCharType="separate"/>
+      </w:r>
+      <w:r>
+        <w:rPr>
+          <w:noProof/>
+        </w:rPr>
+        <w:t>5</w:t>
+      </w:r>
+      <w:r>
+        <w:rPr>
+          <w:noProof/>
+        </w:rPr>
+        <w:fldChar w:fldCharType="end"/>
+      </w:r>
+      <w:r>
+        <w:t xml:space="preserve">. Proper </w:t>
+      </w:r>
+      <w:r>
+        <w:t xml:space="preserve">2K2 avoiding </w:t>
+      </w:r>
+      <w:proofErr w:type="spellStart"/>
+      <w:r>
+        <w:t>coloring</w:t>
+      </w:r>
+      <w:proofErr w:type="spellEnd"/>
+      <w:r>
+        <w:t xml:space="preserve"> of a bipartite graph</w:t>
+      </w:r>
+    </w:p>
+    <w:p>
+      <w:pPr>
+        <w:rPr>
+          <w:sz w:val="24"/>
+          <w:szCs w:val="24"/>
+        </w:rPr>
+      </w:pPr>
+    </w:p>
+    <w:p>
+      <w:pPr>
+        <w:jc w:val="both"/>
+        <w:rPr>
+          <w:sz w:val="24"/>
+          <w:szCs w:val="24"/>
+        </w:rPr>
+      </w:pPr>
+      <w:r>
+        <w:rPr>
+          <w:sz w:val="24"/>
+          <w:szCs w:val="24"/>
+        </w:rPr>
+        <w:t>We present a new kind of clustering of general (that is, not necessary bipartite)</w:t>
+      </w:r>
+      <w:r>
+        <w:rPr>
+          <w:sz w:val="24"/>
+          <w:szCs w:val="24"/>
+        </w:rPr>
+        <w:t xml:space="preserve"> </w:t>
+      </w:r>
+      <w:r>
+        <w:rPr>
+          <w:sz w:val="24"/>
+          <w:szCs w:val="24"/>
+        </w:rPr>
+        <w:t xml:space="preserve">transaction graphs via a certain class of proper </w:t>
+      </w:r>
+      <w:proofErr w:type="spellStart"/>
+      <w:r>
+        <w:rPr>
+          <w:sz w:val="24"/>
+          <w:szCs w:val="24"/>
+        </w:rPr>
+        <w:t>colorings</w:t>
+      </w:r>
+      <w:proofErr w:type="spellEnd"/>
+      <w:r>
+        <w:rPr>
+          <w:sz w:val="24"/>
+          <w:szCs w:val="24"/>
+        </w:rPr>
+        <w:t xml:space="preserve">. The clusters are the </w:t>
+      </w:r>
+      <w:proofErr w:type="spellStart"/>
+      <w:r>
+        <w:rPr>
+          <w:sz w:val="24"/>
+          <w:szCs w:val="24"/>
+        </w:rPr>
+        <w:t>color</w:t>
+      </w:r>
+      <w:proofErr w:type="spellEnd"/>
+      <w:r>
+        <w:rPr>
+          <w:sz w:val="24"/>
+          <w:szCs w:val="24"/>
+        </w:rPr>
+        <w:t xml:space="preserve"> </w:t>
+      </w:r>
+      <w:r>
+        <w:rPr>
+          <w:sz w:val="24"/>
+          <w:szCs w:val="24"/>
+        </w:rPr>
+        <w:t>classes, since we do not want edges inside a cluster, and we restrict the structure of</w:t>
+      </w:r>
+      <w:r>
+        <w:rPr>
+          <w:sz w:val="24"/>
+          <w:szCs w:val="24"/>
+        </w:rPr>
+        <w:t xml:space="preserve"> </w:t>
+      </w:r>
+      <w:r>
+        <w:rPr>
+          <w:sz w:val="24"/>
+          <w:szCs w:val="24"/>
+        </w:rPr>
+        <w:t>the edges between the pairs of classes. The above examples suggest that in some</w:t>
+      </w:r>
+      <w:r>
+        <w:rPr>
+          <w:sz w:val="24"/>
+          <w:szCs w:val="24"/>
+        </w:rPr>
+        <w:t xml:space="preserve"> </w:t>
+      </w:r>
+      <w:r>
+        <w:rPr>
+          <w:sz w:val="24"/>
+          <w:szCs w:val="24"/>
+        </w:rPr>
+        <w:t>cases there should be a fully nested or, equivalently, embeddedness relation among</w:t>
+      </w:r>
+      <w:r>
+        <w:rPr>
+          <w:sz w:val="24"/>
+          <w:szCs w:val="24"/>
+        </w:rPr>
+        <w:t xml:space="preserve"> </w:t>
+      </w:r>
+      <w:r>
+        <w:rPr>
+          <w:sz w:val="24"/>
+          <w:szCs w:val="24"/>
+        </w:rPr>
+        <w:t xml:space="preserve">any two </w:t>
+      </w:r>
+      <w:proofErr w:type="spellStart"/>
+      <w:r>
+        <w:rPr>
+          <w:sz w:val="24"/>
+          <w:szCs w:val="24"/>
+        </w:rPr>
+        <w:t>color</w:t>
+      </w:r>
+      <w:proofErr w:type="spellEnd"/>
+      <w:r>
+        <w:rPr>
+          <w:sz w:val="24"/>
+          <w:szCs w:val="24"/>
+        </w:rPr>
+        <w:t xml:space="preserve"> classes. We generalize this notion to an arbitrary host graph G and a</w:t>
+      </w:r>
+      <w:r>
+        <w:rPr>
+          <w:sz w:val="24"/>
+          <w:szCs w:val="24"/>
+        </w:rPr>
+        <w:t xml:space="preserve"> </w:t>
+      </w:r>
+      <w:r>
+        <w:rPr>
+          <w:sz w:val="24"/>
+          <w:szCs w:val="24"/>
+        </w:rPr>
+        <w:t>forbidden bipartite subgraph H as follows.</w:t>
+      </w:r>
+    </w:p>
+    <w:p>
+      <w:pPr>
+        <w:jc w:val="both"/>
+        <w:rPr>
+          <w:sz w:val="24"/>
+          <w:szCs w:val="24"/>
+        </w:rPr>
+      </w:pPr>
+      <w:r>
+        <w:rPr>
+          <w:sz w:val="24"/>
+          <w:szCs w:val="24"/>
+        </w:rPr>
+        <w:t xml:space="preserve">Definition 1. Fix a bipartite graph H. A proper </w:t>
+      </w:r>
+      <w:proofErr w:type="spellStart"/>
+      <w:r>
+        <w:rPr>
+          <w:sz w:val="24"/>
+          <w:szCs w:val="24"/>
+        </w:rPr>
+        <w:t>coloring</w:t>
+      </w:r>
+      <w:proofErr w:type="spellEnd"/>
+      <w:r>
+        <w:rPr>
+          <w:sz w:val="24"/>
+          <w:szCs w:val="24"/>
+        </w:rPr>
+        <w:t xml:space="preserve"> of a graph G is an H-avoiding </w:t>
+      </w:r>
+      <w:proofErr w:type="spellStart"/>
+      <w:r>
+        <w:rPr>
+          <w:sz w:val="24"/>
+          <w:szCs w:val="24"/>
+        </w:rPr>
+        <w:t>coloring</w:t>
+      </w:r>
+      <w:proofErr w:type="spellEnd"/>
+      <w:r>
+        <w:rPr>
+          <w:sz w:val="24"/>
+          <w:szCs w:val="24"/>
+        </w:rPr>
+        <w:t xml:space="preserve"> if the union of any two </w:t>
+      </w:r>
+      <w:proofErr w:type="spellStart"/>
+      <w:r>
+        <w:rPr>
+          <w:sz w:val="24"/>
+          <w:szCs w:val="24"/>
+        </w:rPr>
+        <w:t>color</w:t>
+      </w:r>
+      <w:proofErr w:type="spellEnd"/>
+      <w:r>
+        <w:rPr>
+          <w:sz w:val="24"/>
+          <w:szCs w:val="24"/>
+        </w:rPr>
+        <w:t xml:space="preserve"> classes spans an induced H-free graph. Let </w:t>
+      </w:r>
+      <m:oMath>
+        <m:sSub>
+          <m:sSubPr>
+            <m:ctrlPr>
+              <w:rPr>
+                <w:rFonts w:ascii="Cambria Math" w:hAnsi="Cambria Math"/>
+                <w:i/>
+                <w:sz w:val="24"/>
+                <w:szCs w:val="24"/>
+              </w:rPr>
+            </m:ctrlPr>
+          </m:sSubPr>
+          <m:e>
+            <m:r>
+              <w:rPr>
+                <w:rFonts w:ascii="Cambria Math" w:hAnsi="Cambria Math"/>
+                <w:sz w:val="24"/>
+                <w:szCs w:val="24"/>
+              </w:rPr>
+              <m:t>χ</m:t>
+            </m:r>
+          </m:e>
+          <m:sub>
+            <m:r>
+              <w:rPr>
+                <w:rFonts w:ascii="Cambria Math" w:hAnsi="Cambria Math"/>
+                <w:sz w:val="24"/>
+                <w:szCs w:val="24"/>
+              </w:rPr>
+              <m:t>H</m:t>
+            </m:r>
+          </m:sub>
+        </m:sSub>
+        <m:d>
+          <m:dPr>
+            <m:ctrlPr>
+              <w:rPr>
+                <w:rFonts w:ascii="Cambria Math" w:hAnsi="Cambria Math"/>
+                <w:i/>
+                <w:sz w:val="24"/>
+                <w:szCs w:val="24"/>
+              </w:rPr>
+            </m:ctrlPr>
+          </m:dPr>
+          <m:e>
+            <m:r>
+              <w:rPr>
+                <w:rFonts w:ascii="Cambria Math" w:hAnsi="Cambria Math"/>
+                <w:sz w:val="24"/>
+                <w:szCs w:val="24"/>
+              </w:rPr>
+              <m:t>G</m:t>
+            </m:r>
+          </m:e>
+        </m:d>
+      </m:oMath>
+      <w:r>
+        <w:rPr>
+          <w:rFonts w:eastAsiaTheme="minorEastAsia"/>
+          <w:sz w:val="24"/>
+          <w:szCs w:val="24"/>
+        </w:rPr>
+        <w:t xml:space="preserve"> be the minimum number of </w:t>
+      </w:r>
+      <w:proofErr w:type="spellStart"/>
+      <w:r>
+        <w:rPr>
+          <w:rFonts w:eastAsiaTheme="minorEastAsia"/>
+          <w:sz w:val="24"/>
+          <w:szCs w:val="24"/>
+        </w:rPr>
+        <w:t>colors</w:t>
+      </w:r>
+      <w:proofErr w:type="spellEnd"/>
+      <w:r>
+        <w:rPr>
+          <w:rFonts w:eastAsiaTheme="minorEastAsia"/>
+          <w:sz w:val="24"/>
+          <w:szCs w:val="24"/>
+        </w:rPr>
+        <w:t xml:space="preserve"> in an H-avoiding </w:t>
+      </w:r>
+      <w:proofErr w:type="spellStart"/>
+      <w:r>
+        <w:rPr>
+          <w:rFonts w:eastAsiaTheme="minorEastAsia"/>
+          <w:sz w:val="24"/>
+          <w:szCs w:val="24"/>
+        </w:rPr>
+        <w:t>coloring</w:t>
+      </w:r>
+      <w:proofErr w:type="spellEnd"/>
+      <w:r>
+        <w:rPr>
+          <w:rFonts w:eastAsiaTheme="minorEastAsia"/>
+          <w:sz w:val="24"/>
+          <w:szCs w:val="24"/>
+        </w:rPr>
+        <w:t xml:space="preserve"> of G.</w:t>
+      </w:r>
+    </w:p>
+    <w:p>
+      <w:pPr>
+        <w:jc w:val="both"/>
+        <w:rPr>
+          <w:rFonts w:eastAsiaTheme="minorEastAsia" w:cstheme="minorHAnsi"/>
+          <w:sz w:val="24"/>
+          <w:szCs w:val="24"/>
+        </w:rPr>
+      </w:pPr>
+      <w:r>
+        <w:rPr>
+          <w:sz w:val="24"/>
+          <w:szCs w:val="24"/>
+        </w:rPr>
+        <w:t xml:space="preserve">Observation 2. </w:t>
+      </w:r>
+      <w:r>
+        <w:rPr>
+          <w:rFonts w:cstheme="minorHAnsi"/>
+          <w:sz w:val="24"/>
+          <w:szCs w:val="24"/>
+        </w:rPr>
+        <w:t xml:space="preserve">For any graphs H and G, </w:t>
+      </w:r>
+      <m:oMath>
+        <m:r>
+          <m:rPr>
+            <m:sty m:val="p"/>
+          </m:rPr>
           <w:rPr>
-            <w:noProof/>
+            <w:rFonts w:ascii="Cambria Math" w:hAnsi="Cambria Math" w:cstheme="minorHAnsi"/>
+            <w:sz w:val="24"/>
+            <w:szCs w:val="24"/>
           </w:rPr>
-          <w:t>5</w:t>
-        </w:r>
-      </w:fldSimple>
-      <w:r>
-        <w:t xml:space="preserve">. Proper </w:t>
-      </w:r>
-      <w:r>
-        <w:t xml:space="preserve">2K2 avoiding </w:t>
-      </w:r>
-      <w:r>
-        <w:t>coloring of a bipartite graph</w:t>
-      </w:r>
-    </w:p>
-    <w:p>
-      <w:pPr>
-        <w:rPr>
-          <w:sz w:val="24"/>
-          <w:szCs w:val="24"/>
-        </w:rPr>
-      </w:pPr>
-    </w:p>
-    <w:p>
-      <w:pPr>
-        <w:jc w:val="both"/>
-        <w:rPr>
-          <w:sz w:val="24"/>
-          <w:szCs w:val="24"/>
-        </w:rPr>
-      </w:pPr>
-      <w:r>
-        <w:rPr>
-          <w:sz w:val="24"/>
-          <w:szCs w:val="24"/>
-        </w:rPr>
-        <w:t>We present a new kind of clustering of general (that is, not necessary bipartite)</w:t>
-      </w:r>
-      <w:r>
-        <w:rPr>
-          <w:sz w:val="24"/>
-          <w:szCs w:val="24"/>
-        </w:rPr>
-        <w:t xml:space="preserve"> </w:t>
-      </w:r>
-      <w:r>
-        <w:rPr>
-          <w:sz w:val="24"/>
-          <w:szCs w:val="24"/>
-        </w:rPr>
-        <w:t>transaction graphs via a certain class of proper colorings. The clusters are the color</w:t>
-      </w:r>
-      <w:r>
-        <w:rPr>
-          <w:sz w:val="24"/>
-          <w:szCs w:val="24"/>
-        </w:rPr>
-        <w:t xml:space="preserve"> </w:t>
-      </w:r>
-      <w:r>
-        <w:rPr>
-          <w:sz w:val="24"/>
-          <w:szCs w:val="24"/>
-        </w:rPr>
-        <w:t>classes, since we do not want edges inside a cluster, and we restrict the structure of</w:t>
-      </w:r>
-      <w:r>
-        <w:rPr>
-          <w:sz w:val="24"/>
-          <w:szCs w:val="24"/>
-        </w:rPr>
-        <w:t xml:space="preserve"> </w:t>
-      </w:r>
-      <w:r>
-        <w:rPr>
-          <w:sz w:val="24"/>
-          <w:szCs w:val="24"/>
-        </w:rPr>
-        <w:t>the edges between the pairs of classes. The above examples suggest that in some</w:t>
-      </w:r>
-      <w:r>
-        <w:rPr>
-          <w:sz w:val="24"/>
-          <w:szCs w:val="24"/>
-        </w:rPr>
-        <w:t xml:space="preserve"> </w:t>
-      </w:r>
-      <w:r>
-        <w:rPr>
-          <w:sz w:val="24"/>
-          <w:szCs w:val="24"/>
-        </w:rPr>
-        <w:t>cases there should be a fully nested or, equivalently, embeddedness relation among</w:t>
-      </w:r>
-      <w:r>
-        <w:rPr>
-          <w:sz w:val="24"/>
-          <w:szCs w:val="24"/>
-        </w:rPr>
-        <w:t xml:space="preserve"> </w:t>
-      </w:r>
-      <w:r>
-        <w:rPr>
-          <w:sz w:val="24"/>
-          <w:szCs w:val="24"/>
-        </w:rPr>
-        <w:t>any two color classes. We generalize this notion to an arbitrary host graph G and a</w:t>
-      </w:r>
-      <w:r>
-        <w:rPr>
-          <w:sz w:val="24"/>
-          <w:szCs w:val="24"/>
-        </w:rPr>
-        <w:t xml:space="preserve"> </w:t>
-      </w:r>
-      <w:r>
-        <w:rPr>
-          <w:sz w:val="24"/>
-          <w:szCs w:val="24"/>
-        </w:rPr>
-        <w:t>forbidden bipartite subgraph H as follows.</w:t>
+          <m:t>χ</m:t>
+        </m:r>
+        <m:d>
+          <m:dPr>
+            <m:ctrlPr>
+              <w:rPr>
+                <w:rFonts w:ascii="Cambria Math" w:hAnsi="Cambria Math" w:cstheme="minorHAnsi"/>
+                <w:sz w:val="24"/>
+                <w:szCs w:val="24"/>
+              </w:rPr>
+            </m:ctrlPr>
+          </m:dPr>
+          <m:e>
+            <m:r>
+              <w:rPr>
+                <w:rFonts w:ascii="Cambria Math" w:hAnsi="Cambria Math" w:cstheme="minorHAnsi"/>
+                <w:sz w:val="24"/>
+                <w:szCs w:val="24"/>
+              </w:rPr>
+              <m:t>G</m:t>
+            </m:r>
+          </m:e>
+        </m:d>
+        <m:r>
+          <w:rPr>
+            <w:rFonts w:ascii="Cambria Math" w:eastAsiaTheme="minorEastAsia" w:hAnsi="Cambria Math" w:cstheme="minorHAnsi"/>
+            <w:sz w:val="24"/>
+            <w:szCs w:val="24"/>
+          </w:rPr>
+          <m:t>≤</m:t>
+        </m:r>
+        <m:sSub>
+          <m:sSubPr>
+            <m:ctrlPr>
+              <w:rPr>
+                <w:rFonts w:ascii="Cambria Math" w:eastAsiaTheme="minorEastAsia" w:hAnsi="Cambria Math" w:cstheme="minorHAnsi"/>
+                <w:i/>
+                <w:sz w:val="24"/>
+                <w:szCs w:val="24"/>
+              </w:rPr>
+            </m:ctrlPr>
+          </m:sSubPr>
+          <m:e>
+            <m:r>
+              <w:rPr>
+                <w:rFonts w:ascii="Cambria Math" w:eastAsiaTheme="minorEastAsia" w:hAnsi="Cambria Math" w:cstheme="minorHAnsi"/>
+                <w:sz w:val="24"/>
+                <w:szCs w:val="24"/>
+              </w:rPr>
+              <m:t>χ</m:t>
+            </m:r>
+          </m:e>
+          <m:sub>
+            <m:r>
+              <w:rPr>
+                <w:rFonts w:ascii="Cambria Math" w:eastAsiaTheme="minorEastAsia" w:hAnsi="Cambria Math" w:cstheme="minorHAnsi"/>
+                <w:sz w:val="24"/>
+                <w:szCs w:val="24"/>
+              </w:rPr>
+              <m:t>H</m:t>
+            </m:r>
+          </m:sub>
+        </m:sSub>
+        <m:d>
+          <m:dPr>
+            <m:ctrlPr>
+              <w:rPr>
+                <w:rFonts w:ascii="Cambria Math" w:eastAsiaTheme="minorEastAsia" w:hAnsi="Cambria Math" w:cstheme="minorHAnsi"/>
+                <w:i/>
+                <w:sz w:val="24"/>
+                <w:szCs w:val="24"/>
+              </w:rPr>
+            </m:ctrlPr>
+          </m:dPr>
+          <m:e>
+            <m:r>
+              <w:rPr>
+                <w:rFonts w:ascii="Cambria Math" w:eastAsiaTheme="minorEastAsia" w:hAnsi="Cambria Math" w:cstheme="minorHAnsi"/>
+                <w:sz w:val="24"/>
+                <w:szCs w:val="24"/>
+              </w:rPr>
+              <m:t>G</m:t>
+            </m:r>
+          </m:e>
+        </m:d>
+      </m:oMath>
+      <w:r>
+        <w:rPr>
+          <w:rFonts w:eastAsiaTheme="minorEastAsia" w:cstheme="minorHAnsi"/>
+          <w:sz w:val="24"/>
+          <w:szCs w:val="24"/>
+        </w:rPr>
+        <w:t xml:space="preserve">. If G is H-free, then </w:t>
+      </w:r>
+      <m:oMath>
+        <m:r>
+          <m:rPr>
+            <m:sty m:val="p"/>
+          </m:rPr>
+          <w:rPr>
+            <w:rFonts w:ascii="Cambria Math" w:hAnsi="Cambria Math" w:cstheme="minorHAnsi"/>
+            <w:sz w:val="24"/>
+            <w:szCs w:val="24"/>
+          </w:rPr>
+          <m:t>χ</m:t>
+        </m:r>
+        <m:d>
+          <m:dPr>
+            <m:ctrlPr>
+              <w:rPr>
+                <w:rFonts w:ascii="Cambria Math" w:hAnsi="Cambria Math" w:cstheme="minorHAnsi"/>
+                <w:sz w:val="24"/>
+                <w:szCs w:val="24"/>
+              </w:rPr>
+            </m:ctrlPr>
+          </m:dPr>
+          <m:e>
+            <m:r>
+              <w:rPr>
+                <w:rFonts w:ascii="Cambria Math" w:hAnsi="Cambria Math" w:cstheme="minorHAnsi"/>
+                <w:sz w:val="24"/>
+                <w:szCs w:val="24"/>
+              </w:rPr>
+              <m:t>G</m:t>
+            </m:r>
+          </m:e>
+        </m:d>
+        <m:r>
+          <w:rPr>
+            <w:rFonts w:ascii="Cambria Math" w:eastAsiaTheme="minorEastAsia" w:hAnsi="Cambria Math" w:cstheme="minorHAnsi"/>
+            <w:sz w:val="24"/>
+            <w:szCs w:val="24"/>
+          </w:rPr>
+          <m:t>=</m:t>
+        </m:r>
+        <m:sSub>
+          <m:sSubPr>
+            <m:ctrlPr>
+              <w:rPr>
+                <w:rFonts w:ascii="Cambria Math" w:eastAsiaTheme="minorEastAsia" w:hAnsi="Cambria Math" w:cstheme="minorHAnsi"/>
+                <w:i/>
+                <w:sz w:val="24"/>
+                <w:szCs w:val="24"/>
+              </w:rPr>
+            </m:ctrlPr>
+          </m:sSubPr>
+          <m:e>
+            <m:r>
+              <w:rPr>
+                <w:rFonts w:ascii="Cambria Math" w:eastAsiaTheme="minorEastAsia" w:hAnsi="Cambria Math" w:cstheme="minorHAnsi"/>
+                <w:sz w:val="24"/>
+                <w:szCs w:val="24"/>
+              </w:rPr>
+              <m:t>χ</m:t>
+            </m:r>
+          </m:e>
+          <m:sub>
+            <m:r>
+              <w:rPr>
+                <w:rFonts w:ascii="Cambria Math" w:eastAsiaTheme="minorEastAsia" w:hAnsi="Cambria Math" w:cstheme="minorHAnsi"/>
+                <w:sz w:val="24"/>
+                <w:szCs w:val="24"/>
+              </w:rPr>
+              <m:t>H</m:t>
+            </m:r>
+          </m:sub>
+        </m:sSub>
+        <m:d>
+          <m:dPr>
+            <m:ctrlPr>
+              <w:rPr>
+                <w:rFonts w:ascii="Cambria Math" w:eastAsiaTheme="minorEastAsia" w:hAnsi="Cambria Math" w:cstheme="minorHAnsi"/>
+                <w:i/>
+                <w:sz w:val="24"/>
+                <w:szCs w:val="24"/>
+              </w:rPr>
+            </m:ctrlPr>
+          </m:dPr>
+          <m:e>
+            <m:r>
+              <w:rPr>
+                <w:rFonts w:ascii="Cambria Math" w:eastAsiaTheme="minorEastAsia" w:hAnsi="Cambria Math" w:cstheme="minorHAnsi"/>
+                <w:sz w:val="24"/>
+                <w:szCs w:val="24"/>
+              </w:rPr>
+              <m:t>G</m:t>
+            </m:r>
+          </m:e>
+        </m:d>
+      </m:oMath>
+    </w:p>
+    <w:p>
+      <w:pPr>
+        <w:jc w:val="both"/>
+        <w:rPr>
+          <w:sz w:val="24"/>
+          <w:szCs w:val="24"/>
+        </w:rPr>
+      </w:pPr>
+      <w:r>
+        <w:rPr>
+          <w:rFonts w:cstheme="minorHAnsi"/>
+          <w:sz w:val="24"/>
+          <w:szCs w:val="24"/>
+        </w:rPr>
+        <w:t xml:space="preserve">The computation of </w:t>
+      </w:r>
+      <m:oMath>
+        <m:sSub>
+          <m:sSubPr>
+            <m:ctrlPr>
+              <w:rPr>
+                <w:rFonts w:ascii="Cambria Math" w:eastAsiaTheme="minorEastAsia" w:hAnsi="Cambria Math" w:cstheme="minorHAnsi"/>
+                <w:i/>
+                <w:sz w:val="24"/>
+                <w:szCs w:val="24"/>
+              </w:rPr>
+            </m:ctrlPr>
+          </m:sSubPr>
+          <m:e>
+            <m:r>
+              <w:rPr>
+                <w:rFonts w:ascii="Cambria Math" w:eastAsiaTheme="minorEastAsia" w:hAnsi="Cambria Math" w:cstheme="minorHAnsi"/>
+                <w:sz w:val="24"/>
+                <w:szCs w:val="24"/>
+              </w:rPr>
+              <m:t>χ</m:t>
+            </m:r>
+          </m:e>
+          <m:sub>
+            <m:r>
+              <w:rPr>
+                <w:rFonts w:ascii="Cambria Math" w:eastAsiaTheme="minorEastAsia" w:hAnsi="Cambria Math" w:cstheme="minorHAnsi"/>
+                <w:sz w:val="24"/>
+                <w:szCs w:val="24"/>
+              </w:rPr>
+              <m:t>H</m:t>
+            </m:r>
+          </m:sub>
+        </m:sSub>
+        <m:d>
+          <m:dPr>
+            <m:ctrlPr>
+              <w:rPr>
+                <w:rFonts w:ascii="Cambria Math" w:eastAsiaTheme="minorEastAsia" w:hAnsi="Cambria Math" w:cstheme="minorHAnsi"/>
+                <w:i/>
+                <w:sz w:val="24"/>
+                <w:szCs w:val="24"/>
+              </w:rPr>
+            </m:ctrlPr>
+          </m:dPr>
+          <m:e>
+            <m:r>
+              <w:rPr>
+                <w:rFonts w:ascii="Cambria Math" w:eastAsiaTheme="minorEastAsia" w:hAnsi="Cambria Math" w:cstheme="minorHAnsi"/>
+                <w:sz w:val="24"/>
+                <w:szCs w:val="24"/>
+              </w:rPr>
+              <m:t>G</m:t>
+            </m:r>
+          </m:e>
+        </m:d>
+      </m:oMath>
+      <w:r>
+        <w:rPr>
+          <w:rFonts w:eastAsiaTheme="minorEastAsia" w:cstheme="minorHAnsi"/>
+          <w:sz w:val="24"/>
+          <w:szCs w:val="24"/>
+        </w:rPr>
+        <w:t xml:space="preserve"> is NP-hard for some graphs and </w:t>
+      </w:r>
+      <w:proofErr w:type="spellStart"/>
+      <w:r>
+        <w:rPr>
+          <w:rFonts w:eastAsiaTheme="minorEastAsia" w:cstheme="minorHAnsi"/>
+          <w:sz w:val="24"/>
+          <w:szCs w:val="24"/>
+        </w:rPr>
+        <w:t>polynomially</w:t>
+      </w:r>
+      <w:proofErr w:type="spellEnd"/>
+      <w:r>
+        <w:rPr>
+          <w:rFonts w:eastAsiaTheme="minorEastAsia" w:cstheme="minorHAnsi"/>
+          <w:sz w:val="24"/>
+          <w:szCs w:val="24"/>
+        </w:rPr>
+        <w:t xml:space="preserve"> computable for others. The most interesting case is, when </w:t>
+      </w:r>
+      <m:oMath>
+        <m:r>
+          <w:rPr>
+            <w:rFonts w:ascii="Cambria Math" w:eastAsiaTheme="minorEastAsia" w:hAnsi="Cambria Math" w:cstheme="minorHAnsi"/>
+            <w:sz w:val="24"/>
+            <w:szCs w:val="24"/>
+          </w:rPr>
+          <m:t>H=2</m:t>
+        </m:r>
+        <m:sSub>
+          <m:sSubPr>
+            <m:ctrlPr>
+              <w:rPr>
+                <w:rFonts w:ascii="Cambria Math" w:eastAsiaTheme="minorEastAsia" w:hAnsi="Cambria Math" w:cstheme="minorHAnsi"/>
+                <w:i/>
+                <w:sz w:val="24"/>
+                <w:szCs w:val="24"/>
+              </w:rPr>
+            </m:ctrlPr>
+          </m:sSubPr>
+          <m:e>
+            <m:r>
+              <w:rPr>
+                <w:rFonts w:ascii="Cambria Math" w:eastAsiaTheme="minorEastAsia" w:hAnsi="Cambria Math" w:cstheme="minorHAnsi"/>
+                <w:sz w:val="24"/>
+                <w:szCs w:val="24"/>
+              </w:rPr>
+              <m:t>K</m:t>
+            </m:r>
+          </m:e>
+          <m:sub>
+            <m:r>
+              <w:rPr>
+                <w:rFonts w:ascii="Cambria Math" w:eastAsiaTheme="minorEastAsia" w:hAnsi="Cambria Math" w:cstheme="minorHAnsi"/>
+                <w:sz w:val="24"/>
+                <w:szCs w:val="24"/>
+              </w:rPr>
+              <m:t>2</m:t>
+            </m:r>
+          </m:sub>
+        </m:sSub>
+      </m:oMath>
+      <w:r>
+        <w:rPr>
+          <w:rFonts w:eastAsiaTheme="minorEastAsia" w:cstheme="minorHAnsi"/>
+          <w:sz w:val="24"/>
+          <w:szCs w:val="24"/>
+        </w:rPr>
+        <w:t>, gives back e</w:t>
+      </w:r>
+      <w:proofErr w:type="spellStart"/>
+      <w:r>
+        <w:rPr>
+          <w:rFonts w:eastAsiaTheme="minorEastAsia" w:cstheme="minorHAnsi"/>
+          <w:sz w:val="24"/>
+          <w:szCs w:val="24"/>
+        </w:rPr>
+        <w:t>mbeddedness</w:t>
+      </w:r>
+      <w:proofErr w:type="spellEnd"/>
+      <w:r>
+        <w:rPr>
+          <w:rFonts w:eastAsiaTheme="minorEastAsia" w:cstheme="minorHAnsi"/>
+          <w:sz w:val="24"/>
+          <w:szCs w:val="24"/>
+        </w:rPr>
+        <w:t xml:space="preserve"> as described above. For these generalized chromatic numbers some theoretical extremal results have been derived as well as results on complexity</w:t>
       </w:r>
     </w:p>
     <w:p>
@@ -6177,202 +8546,6 @@
           <w:szCs w:val="24"/>
         </w:rPr>
       </w:pPr>
-      <w:r>
-        <w:rPr>
-          <w:rFonts w:cstheme="minorHAnsi"/>
-          <w:sz w:val="24"/>
-          <w:szCs w:val="24"/>
-        </w:rPr>
-        <w:t xml:space="preserve">Definition 1. Fix a bipartite graph </w:t>
-      </w:r>
-      <w:r>
-        <w:rPr>
-          <w:rFonts w:eastAsia="CMMI12" w:cstheme="minorHAnsi"/>
-          <w:sz w:val="24"/>
-          <w:szCs w:val="24"/>
-        </w:rPr>
-        <w:t>H</w:t>
-      </w:r>
-      <w:r>
-        <w:rPr>
-          <w:rFonts w:cstheme="minorHAnsi"/>
-          <w:sz w:val="24"/>
-          <w:szCs w:val="24"/>
-        </w:rPr>
-        <w:t xml:space="preserve">. A proper coloring of a graph </w:t>
-      </w:r>
-      <w:r>
-        <w:rPr>
-          <w:rFonts w:eastAsia="CMMI12" w:cstheme="minorHAnsi"/>
-          <w:sz w:val="24"/>
-          <w:szCs w:val="24"/>
-        </w:rPr>
-        <w:t xml:space="preserve">G </w:t>
-      </w:r>
-      <w:r>
-        <w:rPr>
-          <w:rFonts w:cstheme="minorHAnsi"/>
-          <w:sz w:val="24"/>
-          <w:szCs w:val="24"/>
-        </w:rPr>
-        <w:t xml:space="preserve">is an </w:t>
-      </w:r>
-      <w:r>
-        <w:rPr>
-          <w:rFonts w:eastAsia="CMMI12" w:cstheme="minorHAnsi"/>
-          <w:sz w:val="24"/>
-          <w:szCs w:val="24"/>
-        </w:rPr>
-        <w:t>H</w:t>
-      </w:r>
-      <w:r>
-        <w:rPr>
-          <w:rFonts w:cstheme="minorHAnsi"/>
-          <w:sz w:val="24"/>
-          <w:szCs w:val="24"/>
-        </w:rPr>
-        <w:t xml:space="preserve">-avoiding coloring if the union of any two color classes spans an induced </w:t>
-      </w:r>
-      <w:r>
-        <w:rPr>
-          <w:rFonts w:eastAsia="CMMI12" w:cstheme="minorHAnsi"/>
-          <w:sz w:val="24"/>
-          <w:szCs w:val="24"/>
-        </w:rPr>
-        <w:t>H</w:t>
-      </w:r>
-      <w:r>
-        <w:rPr>
-          <w:rFonts w:cstheme="minorHAnsi"/>
-          <w:sz w:val="24"/>
-          <w:szCs w:val="24"/>
-        </w:rPr>
-        <w:t xml:space="preserve">-free graph. Let </w:t>
-      </w:r>
-      <w:r>
-        <w:rPr>
-          <w:rFonts w:eastAsia="CMMI12" w:cstheme="minorHAnsi"/>
-          <w:sz w:val="24"/>
-          <w:szCs w:val="24"/>
-        </w:rPr>
-        <w:t>χ</w:t>
-      </w:r>
-      <w:r>
-        <w:rPr>
-          <w:rFonts w:eastAsia="CMMI8" w:cstheme="minorHAnsi"/>
-          <w:sz w:val="16"/>
-          <w:szCs w:val="16"/>
-        </w:rPr>
-        <w:t>H</w:t>
-      </w:r>
-      <w:r>
-        <w:rPr>
-          <w:rFonts w:cstheme="minorHAnsi"/>
-          <w:sz w:val="24"/>
-          <w:szCs w:val="24"/>
-        </w:rPr>
-        <w:t>(</w:t>
-      </w:r>
-      <w:r>
-        <w:rPr>
-          <w:rFonts w:eastAsia="CMMI12" w:cstheme="minorHAnsi"/>
-          <w:sz w:val="24"/>
-          <w:szCs w:val="24"/>
-        </w:rPr>
-        <w:t>G</w:t>
-      </w:r>
-      <w:r>
-        <w:rPr>
-          <w:rFonts w:cstheme="minorHAnsi"/>
-          <w:sz w:val="24"/>
-          <w:szCs w:val="24"/>
-        </w:rPr>
-        <w:t xml:space="preserve">) be the minimum number of colors in an </w:t>
-      </w:r>
-      <w:r>
-        <w:rPr>
-          <w:rFonts w:eastAsia="CMMI12" w:cstheme="minorHAnsi"/>
-          <w:sz w:val="24"/>
-          <w:szCs w:val="24"/>
-        </w:rPr>
-        <w:t>H</w:t>
-      </w:r>
-      <w:r>
-        <w:rPr>
-          <w:rFonts w:cstheme="minorHAnsi"/>
-          <w:sz w:val="24"/>
-          <w:szCs w:val="24"/>
-        </w:rPr>
-        <w:t xml:space="preserve">-avoiding coloring of </w:t>
-      </w:r>
-      <w:r>
-        <w:rPr>
-          <w:rFonts w:eastAsia="CMMI12" w:cstheme="minorHAnsi"/>
-          <w:sz w:val="24"/>
-          <w:szCs w:val="24"/>
-        </w:rPr>
-        <w:t>G</w:t>
-      </w:r>
-      <w:r>
-        <w:rPr>
-          <w:rFonts w:cstheme="minorHAnsi"/>
-          <w:sz w:val="24"/>
-          <w:szCs w:val="24"/>
-        </w:rPr>
-        <w:t>.</w:t>
-      </w:r>
-    </w:p>
-    <w:p>
-      <w:pPr>
-        <w:autoSpaceDE w:val="0"/>
-        <w:autoSpaceDN w:val="0"/>
-        <w:adjustRightInd w:val="0"/>
-        <w:spacing w:after="0" w:line="240" w:lineRule="auto"/>
-        <w:jc w:val="both"/>
-        <w:rPr>
-          <w:rFonts w:cstheme="minorHAnsi"/>
-          <w:sz w:val="24"/>
-          <w:szCs w:val="24"/>
-        </w:rPr>
-      </w:pPr>
-    </w:p>
-    <w:p>
-      <w:pPr>
-        <w:autoSpaceDE w:val="0"/>
-        <w:autoSpaceDN w:val="0"/>
-        <w:adjustRightInd w:val="0"/>
-        <w:spacing w:after="0" w:line="240" w:lineRule="auto"/>
-        <w:jc w:val="both"/>
-        <w:rPr>
-          <w:rFonts w:cstheme="minorHAnsi"/>
-          <w:sz w:val="24"/>
-          <w:szCs w:val="24"/>
-        </w:rPr>
-      </w:pPr>
-    </w:p>
-    <w:p>
-      <w:pPr>
-        <w:autoSpaceDE w:val="0"/>
-        <w:autoSpaceDN w:val="0"/>
-        <w:adjustRightInd w:val="0"/>
-        <w:spacing w:after="0" w:line="240" w:lineRule="auto"/>
-        <w:jc w:val="both"/>
-        <w:rPr>
-          <w:rFonts w:cstheme="minorHAnsi"/>
-          <w:color w:val="FF0000"/>
-          <w:sz w:val="44"/>
-          <w:szCs w:val="44"/>
-        </w:rPr>
-      </w:pPr>
-      <w:r>
-        <w:rPr>
-          <w:rFonts w:cstheme="minorHAnsi"/>
-          <w:color w:val="FF0000"/>
-          <w:sz w:val="44"/>
-          <w:szCs w:val="44"/>
-        </w:rPr>
-        <w:t>{Insert Observation 2 here}</w:t>
-      </w:r>
     </w:p>
     <w:p>
       <w:pPr>
@@ -6397,13 +8570,22 @@
           <w:szCs w:val="24"/>
         </w:rPr>
       </w:pPr>
+      <w:proofErr w:type="spellStart"/>
       <w:r>
         <w:rPr>
           <w:sz w:val="24"/>
           <w:szCs w:val="24"/>
         </w:rPr>
         <w:lastRenderedPageBreak/>
-        <w:t>Matek!</w:t>
+        <w:t>Matek</w:t>
+      </w:r>
+      <w:proofErr w:type="spellEnd"/>
+      <w:r>
+        <w:rPr>
+          <w:sz w:val="24"/>
+          <w:szCs w:val="24"/>
+        </w:rPr>
+        <w:t>!</w:t>
       </w:r>
     </w:p>
     <w:p>
@@ -6510,23 +8692,71 @@
           <w:sz w:val="24"/>
           <w:szCs w:val="24"/>
         </w:rPr>
-        <w:t>Make a ui to represent small graphs, but the software should provide opportunity to manually color graph nodes, modify the location of the nodes.</w:t>
-      </w:r>
-    </w:p>
-    <w:p>
-      <w:pPr>
-        <w:jc w:val="both"/>
-        <w:rPr>
-          <w:sz w:val="24"/>
-          <w:szCs w:val="24"/>
-        </w:rPr>
-      </w:pPr>
-      <w:r>
-        <w:rPr>
-          <w:sz w:val="24"/>
-          <w:szCs w:val="24"/>
-        </w:rPr>
-        <w:t>This solution is scalable and modularized which makes further implementation more easier. The code and be found in the github repository liked below:</w:t>
+        <w:t xml:space="preserve">Make a </w:t>
+      </w:r>
+      <w:proofErr w:type="spellStart"/>
+      <w:r>
+        <w:rPr>
+          <w:sz w:val="24"/>
+          <w:szCs w:val="24"/>
+        </w:rPr>
+        <w:t>ui</w:t>
+      </w:r>
+      <w:proofErr w:type="spellEnd"/>
+      <w:r>
+        <w:rPr>
+          <w:sz w:val="24"/>
+          <w:szCs w:val="24"/>
+        </w:rPr>
+        <w:t xml:space="preserve"> to represent small graphs, but the software should provide opportunity to manually </w:t>
+      </w:r>
+      <w:proofErr w:type="spellStart"/>
+      <w:r>
+        <w:rPr>
+          <w:sz w:val="24"/>
+          <w:szCs w:val="24"/>
+        </w:rPr>
+        <w:t>color</w:t>
+      </w:r>
+      <w:proofErr w:type="spellEnd"/>
+      <w:r>
+        <w:rPr>
+          <w:sz w:val="24"/>
+          <w:szCs w:val="24"/>
+        </w:rPr>
+        <w:t xml:space="preserve"> graph nodes, modify the location of the nodes.</w:t>
+      </w:r>
+    </w:p>
+    <w:p>
+      <w:pPr>
+        <w:jc w:val="both"/>
+        <w:rPr>
+          <w:sz w:val="24"/>
+          <w:szCs w:val="24"/>
+        </w:rPr>
+      </w:pPr>
+      <w:r>
+        <w:rPr>
+          <w:sz w:val="24"/>
+          <w:szCs w:val="24"/>
+        </w:rPr>
+        <w:t xml:space="preserve">This solution is scalable and modularized which makes further implementation more easier. The code and be found in the </w:t>
+      </w:r>
+      <w:proofErr w:type="spellStart"/>
+      <w:r>
+        <w:rPr>
+          <w:sz w:val="24"/>
+          <w:szCs w:val="24"/>
+        </w:rPr>
+        <w:t>github</w:t>
+      </w:r>
+      <w:proofErr w:type="spellEnd"/>
+      <w:r>
+        <w:rPr>
+          <w:sz w:val="24"/>
+          <w:szCs w:val="24"/>
+        </w:rPr>
+        <w:t xml:space="preserve"> repository liked below:</w:t>
       </w:r>
     </w:p>
     <w:p>
@@ -6645,7 +8875,15 @@
           <w:sz w:val="24"/>
           <w:szCs w:val="24"/>
         </w:rPr>
-        <w:t>Usha Nandini Raghavan, R</w:t>
+        <w:t xml:space="preserve">Usha Nandini Raghavan, </w:t>
+      </w:r>
+      <w:proofErr w:type="spellStart"/>
+      <w:r>
+        <w:rPr>
+          <w:sz w:val="24"/>
+          <w:szCs w:val="24"/>
+        </w:rPr>
+        <w:t>R</w:t>
       </w:r>
       <w:r>
         <w:rPr>
@@ -6659,7 +8897,31 @@
           <w:sz w:val="24"/>
           <w:szCs w:val="24"/>
         </w:rPr>
-        <w:t>ka Albert and Soundar Kumara</w:t>
+        <w:t>ka</w:t>
+      </w:r>
+      <w:proofErr w:type="spellEnd"/>
+      <w:r>
+        <w:rPr>
+          <w:sz w:val="24"/>
+          <w:szCs w:val="24"/>
+        </w:rPr>
+        <w:t xml:space="preserve"> Albert and </w:t>
+      </w:r>
+      <w:proofErr w:type="spellStart"/>
+      <w:r>
+        <w:rPr>
+          <w:sz w:val="24"/>
+          <w:szCs w:val="24"/>
+        </w:rPr>
+        <w:t>Soundar</w:t>
+      </w:r>
+      <w:proofErr w:type="spellEnd"/>
+      <w:r>
+        <w:rPr>
+          <w:sz w:val="24"/>
+          <w:szCs w:val="24"/>
+        </w:rPr>
+        <w:t xml:space="preserve"> Kumara</w:t>
       </w:r>
       <w:r>
         <w:rPr>
@@ -6680,8 +8942,10 @@
       <w:pPr>
         <w:jc w:val="both"/>
         <w:rPr>
-          <w:sz w:val="24"/>
-          <w:szCs w:val="24"/>
+          <w:color w:val="0563C1" w:themeColor="hyperlink"/>
+          <w:sz w:val="24"/>
+          <w:szCs w:val="24"/>
+          <w:u w:val="single"/>
         </w:rPr>
       </w:pPr>
       <w:r>
@@ -6722,6 +8986,43 @@
           <w:sz w:val="24"/>
           <w:szCs w:val="24"/>
         </w:rPr>
+        <w:tab/>
+      </w:r>
+      <w:r>
+        <w:rPr>
+          <w:sz w:val="24"/>
+          <w:szCs w:val="24"/>
+        </w:rPr>
+        <w:t>M</w:t>
+      </w:r>
+      <w:r>
+        <w:rPr>
+          <w:sz w:val="24"/>
+          <w:szCs w:val="24"/>
+        </w:rPr>
+        <w:t>odularity</w:t>
+      </w:r>
+      <w:r>
+        <w:rPr>
+          <w:sz w:val="24"/>
+          <w:szCs w:val="24"/>
+        </w:rPr>
+        <w:t xml:space="preserve"> page</w:t>
+      </w:r>
+    </w:p>
+    <w:p>
+      <w:pPr>
+        <w:jc w:val="both"/>
+        <w:rPr>
+          <w:sz w:val="24"/>
+          <w:szCs w:val="24"/>
+        </w:rPr>
+      </w:pPr>
+      <w:r>
+        <w:rPr>
+          <w:sz w:val="24"/>
+          <w:szCs w:val="24"/>
+        </w:rPr>
         <w:t xml:space="preserve">[4] </w:t>
       </w:r>
       <w:hyperlink r:id="rId25" w:history="1">
@@ -6801,12 +9102,37 @@
         </w:rPr>
         <w:t xml:space="preserve">[6] </w:t>
       </w:r>
-      <w:r>
-        <w:rPr>
-          <w:sz w:val="24"/>
-          <w:szCs w:val="24"/>
-        </w:rPr>
-        <w:t>Bron, C. and Kerbosch, J</w:t>
+      <w:proofErr w:type="spellStart"/>
+      <w:r>
+        <w:rPr>
+          <w:sz w:val="24"/>
+          <w:szCs w:val="24"/>
+        </w:rPr>
+        <w:t>Bron</w:t>
+      </w:r>
+      <w:proofErr w:type="spellEnd"/>
+      <w:r>
+        <w:rPr>
+          <w:sz w:val="24"/>
+          <w:szCs w:val="24"/>
+        </w:rPr>
+        <w:t xml:space="preserve">, C. and </w:t>
+      </w:r>
+      <w:proofErr w:type="spellStart"/>
+      <w:r>
+        <w:rPr>
+          <w:sz w:val="24"/>
+          <w:szCs w:val="24"/>
+        </w:rPr>
+        <w:t>Kerbosch</w:t>
+      </w:r>
+      <w:proofErr w:type="spellEnd"/>
+      <w:r>
+        <w:rPr>
+          <w:sz w:val="24"/>
+          <w:szCs w:val="24"/>
+        </w:rPr>
+        <w:t>, J</w:t>
       </w:r>
       <w:r>
         <w:rPr>
@@ -6838,12 +9164,37 @@
         </w:rPr>
         <w:t xml:space="preserve">[7] </w:t>
       </w:r>
-      <w:r>
-        <w:rPr>
-          <w:sz w:val="24"/>
-          <w:szCs w:val="24"/>
-        </w:rPr>
-        <w:t xml:space="preserve">Etsuji Tomita, Akira Tanaka, Haruhisa Takahashi, </w:t>
+      <w:proofErr w:type="spellStart"/>
+      <w:r>
+        <w:rPr>
+          <w:sz w:val="24"/>
+          <w:szCs w:val="24"/>
+        </w:rPr>
+        <w:t>Etsuji</w:t>
+      </w:r>
+      <w:proofErr w:type="spellEnd"/>
+      <w:r>
+        <w:rPr>
+          <w:sz w:val="24"/>
+          <w:szCs w:val="24"/>
+        </w:rPr>
+        <w:t xml:space="preserve"> Tomita, Akira Tanaka, </w:t>
+      </w:r>
+      <w:proofErr w:type="spellStart"/>
+      <w:r>
+        <w:rPr>
+          <w:sz w:val="24"/>
+          <w:szCs w:val="24"/>
+        </w:rPr>
+        <w:t>Haruhisa</w:t>
+      </w:r>
+      <w:proofErr w:type="spellEnd"/>
+      <w:r>
+        <w:rPr>
+          <w:sz w:val="24"/>
+          <w:szCs w:val="24"/>
+        </w:rPr>
+        <w:t xml:space="preserve"> Takahashi, </w:t>
       </w:r>
       <w:r>
         <w:rPr>
@@ -6880,7 +9231,39 @@
           <w:sz w:val="24"/>
           <w:szCs w:val="24"/>
         </w:rPr>
-        <w:t xml:space="preserve">F. Cazals, C. Karande, </w:t>
+        <w:t xml:space="preserve">F. </w:t>
+      </w:r>
+      <w:proofErr w:type="spellStart"/>
+      <w:r>
+        <w:rPr>
+          <w:sz w:val="24"/>
+          <w:szCs w:val="24"/>
+        </w:rPr>
+        <w:t>Cazals</w:t>
+      </w:r>
+      <w:proofErr w:type="spellEnd"/>
+      <w:r>
+        <w:rPr>
+          <w:sz w:val="24"/>
+          <w:szCs w:val="24"/>
+        </w:rPr>
+        <w:t xml:space="preserve">, C. </w:t>
+      </w:r>
+      <w:proofErr w:type="spellStart"/>
+      <w:r>
+        <w:rPr>
+          <w:sz w:val="24"/>
+          <w:szCs w:val="24"/>
+        </w:rPr>
+        <w:t>Karande</w:t>
+      </w:r>
+      <w:proofErr w:type="spellEnd"/>
+      <w:r>
+        <w:rPr>
+          <w:sz w:val="24"/>
+          <w:szCs w:val="24"/>
+        </w:rPr>
+        <w:t xml:space="preserve">, </w:t>
       </w:r>
       <w:r>
         <w:rPr>
@@ -6994,6 +9377,169 @@
         </w:rPr>
         <w:t>Modularity and community structure in networks</w:t>
       </w:r>
+    </w:p>
+    <w:p>
+      <w:pPr>
+        <w:jc w:val="both"/>
+        <w:rPr>
+          <w:sz w:val="24"/>
+          <w:szCs w:val="24"/>
+        </w:rPr>
+      </w:pPr>
+      <w:r>
+        <w:rPr>
+          <w:sz w:val="24"/>
+          <w:szCs w:val="24"/>
+        </w:rPr>
+        <w:t>[11]</w:t>
+      </w:r>
+      <w:r>
+        <w:t xml:space="preserve"> </w:t>
+      </w:r>
+      <w:r>
+        <w:rPr>
+          <w:sz w:val="24"/>
+          <w:szCs w:val="24"/>
+        </w:rPr>
+        <w:t>M. E. J. Newman “Networks: An Introduction”, page 224. Oxford University Press, 2011.</w:t>
+      </w:r>
+    </w:p>
+    <w:p>
+      <w:pPr>
+        <w:jc w:val="both"/>
+        <w:rPr>
+          <w:sz w:val="24"/>
+          <w:szCs w:val="24"/>
+        </w:rPr>
+      </w:pPr>
+      <w:r>
+        <w:rPr>
+          <w:sz w:val="24"/>
+          <w:szCs w:val="24"/>
+        </w:rPr>
+        <w:t>[12]</w:t>
+      </w:r>
+      <w:r>
+        <w:t xml:space="preserve"> </w:t>
+      </w:r>
+      <w:proofErr w:type="spellStart"/>
+      <w:r>
+        <w:rPr>
+          <w:sz w:val="24"/>
+          <w:szCs w:val="24"/>
+        </w:rPr>
+        <w:t>Clauset</w:t>
+      </w:r>
+      <w:proofErr w:type="spellEnd"/>
+      <w:r>
+        <w:rPr>
+          <w:sz w:val="24"/>
+          <w:szCs w:val="24"/>
+        </w:rPr>
+        <w:t>, Aaron, Mark EJ Newman, and Cristopher Moore. “Finding community structure in very large networks.” Phys. Rev. E 70.6 (2004). &lt;</w:t>
+      </w:r>
+      <w:hyperlink r:id="rId26" w:history="1">
+        <w:r>
+          <w:rPr>
+            <w:rStyle w:val="Hiperhivatkozs"/>
+            <w:sz w:val="24"/>
+            <w:szCs w:val="24"/>
+          </w:rPr>
+          <w:t>https://arxiv.org/abs/cond-mat/0408187</w:t>
+        </w:r>
+      </w:hyperlink>
+      <w:r>
+        <w:rPr>
+          <w:sz w:val="24"/>
+          <w:szCs w:val="24"/>
+        </w:rPr>
+        <w:t>&gt;</w:t>
+      </w:r>
+    </w:p>
+    <w:p>
+      <w:pPr>
+        <w:jc w:val="both"/>
+        <w:rPr>
+          <w:sz w:val="24"/>
+          <w:szCs w:val="24"/>
+        </w:rPr>
+      </w:pPr>
+      <w:r>
+        <w:rPr>
+          <w:sz w:val="24"/>
+          <w:szCs w:val="24"/>
+        </w:rPr>
+        <w:t xml:space="preserve">[13] </w:t>
+      </w:r>
+      <w:r>
+        <w:rPr>
+          <w:sz w:val="24"/>
+          <w:szCs w:val="24"/>
+        </w:rPr>
+        <w:t xml:space="preserve">Reichardt and </w:t>
+      </w:r>
+      <w:proofErr w:type="spellStart"/>
+      <w:r>
+        <w:rPr>
+          <w:sz w:val="24"/>
+          <w:szCs w:val="24"/>
+        </w:rPr>
+        <w:t>Bornholdt</w:t>
+      </w:r>
+      <w:proofErr w:type="spellEnd"/>
+      <w:r>
+        <w:rPr>
+          <w:sz w:val="24"/>
+          <w:szCs w:val="24"/>
+        </w:rPr>
+        <w:t xml:space="preserve"> “Statistical Mechanics of Community Detection” Phys. Rev. E 74, 016110, 2006. </w:t>
+      </w:r>
+      <w:hyperlink r:id="rId27" w:history="1">
+        <w:r>
+          <w:rPr>
+            <w:rStyle w:val="Hiperhivatkozs"/>
+            <w:sz w:val="24"/>
+            <w:szCs w:val="24"/>
+          </w:rPr>
+          <w:t>https://doi.org/10.1103/PhysRevE.74.016110</w:t>
+        </w:r>
+      </w:hyperlink>
+    </w:p>
+    <w:p>
+      <w:pPr>
+        <w:jc w:val="both"/>
+        <w:rPr>
+          <w:sz w:val="24"/>
+          <w:szCs w:val="24"/>
+        </w:rPr>
+      </w:pPr>
+      <w:r>
+        <w:rPr>
+          <w:sz w:val="24"/>
+          <w:szCs w:val="24"/>
+        </w:rPr>
+        <w:t>[14]</w:t>
+      </w:r>
+      <w:r>
+        <w:t xml:space="preserve"> </w:t>
+      </w:r>
+      <w:r>
+        <w:rPr>
+          <w:sz w:val="24"/>
+          <w:szCs w:val="24"/>
+        </w:rPr>
+        <w:t xml:space="preserve">M. E. J. Newman, “Equivalence between modularity optimization and maximum likelihood methods for community detection” Phys. Rev. E 94, 052315, 2016. </w:t>
+      </w:r>
+      <w:hyperlink r:id="rId28" w:history="1">
+        <w:r>
+          <w:rPr>
+            <w:rStyle w:val="Hiperhivatkozs"/>
+            <w:sz w:val="24"/>
+            <w:szCs w:val="24"/>
+          </w:rPr>
+          <w:t>https://doi.org/10.1103/PhysRevE.94.052315</w:t>
+        </w:r>
+      </w:hyperlink>
     </w:p>
     <w:sectPr>
       <w:pgSz w:w="11906" w:h="16838"/>
@@ -7321,13 +9867,13 @@
       </w:pPr>
     </w:lvl>
   </w:abstractNum>
-  <w:num w:numId="1">
+  <w:num w:numId="1" w16cid:durableId="1585529985">
     <w:abstractNumId w:val="2"/>
   </w:num>
-  <w:num w:numId="2">
+  <w:num w:numId="2" w16cid:durableId="551618412">
     <w:abstractNumId w:val="0"/>
   </w:num>
-  <w:num w:numId="3">
+  <w:num w:numId="3" w16cid:durableId="1519004792">
     <w:abstractNumId w:val="1"/>
   </w:num>
 </w:numbering>
@@ -7831,6 +10377,16 @@
       </w:tblBorders>
     </w:tblPr>
   </w:style>
+  <w:style w:type="character" w:styleId="Helyrzszveg">
+    <w:name w:val="Placeholder Text"/>
+    <w:basedOn w:val="Bekezdsalapbettpusa"/>
+    <w:uiPriority w:val="99"/>
+    <w:semiHidden/>
+    <w:rsid w:val="00E32F86"/>
+    <w:rPr>
+      <w:color w:val="808080"/>
+    </w:rPr>
+  </w:style>
 </w:styles>
 </file>
 

</xml_diff>

<commit_message>
Add new coloring, upgrade thesis with hungarian summary
</commit_message>
<xml_diff>
--- a/thesis.docx
+++ b/thesis.docx
@@ -6119,25 +6119,51 @@
       <w:r>
         <w:t xml:space="preserve">Figure </w:t>
       </w:r>
-      <w:fldSimple w:instr=" STYLEREF 1 \s ">
-        <w:r>
-          <w:rPr>
-            <w:noProof/>
-          </w:rPr>
-          <w:t>3</w:t>
-        </w:r>
-      </w:fldSimple>
+      <w:r>
+        <w:fldChar w:fldCharType="begin"/>
+      </w:r>
+      <w:r>
+        <w:instrText xml:space="preserve"> STYLEREF 1 \s </w:instrText>
+      </w:r>
+      <w:r>
+        <w:fldChar w:fldCharType="separate"/>
+      </w:r>
+      <w:r>
+        <w:rPr>
+          <w:noProof/>
+        </w:rPr>
+        <w:t>3</w:t>
+      </w:r>
+      <w:r>
+        <w:rPr>
+          <w:noProof/>
+        </w:rPr>
+        <w:fldChar w:fldCharType="end"/>
+      </w:r>
       <w:r>
         <w:t>.</w:t>
       </w:r>
-      <w:fldSimple w:instr=" SEQ Figure \* ARABIC \s 1 ">
-        <w:r>
-          <w:rPr>
-            <w:noProof/>
-          </w:rPr>
-          <w:t>1</w:t>
-        </w:r>
-      </w:fldSimple>
+      <w:r>
+        <w:fldChar w:fldCharType="begin"/>
+      </w:r>
+      <w:r>
+        <w:instrText xml:space="preserve"> SEQ Figure \* ARABIC \s 1 </w:instrText>
+      </w:r>
+      <w:r>
+        <w:fldChar w:fldCharType="separate"/>
+      </w:r>
+      <w:r>
+        <w:rPr>
+          <w:noProof/>
+        </w:rPr>
+        <w:t>1</w:t>
+      </w:r>
+      <w:r>
+        <w:rPr>
+          <w:noProof/>
+        </w:rPr>
+        <w:fldChar w:fldCharType="end"/>
+      </w:r>
       <w:r>
         <w:t xml:space="preserve"> Clustering result in Sixtep software</w:t>
       </w:r>
@@ -6811,25 +6837,51 @@
       <w:r>
         <w:t xml:space="preserve">Figure </w:t>
       </w:r>
-      <w:fldSimple w:instr=" STYLEREF 1 \s ">
-        <w:r>
-          <w:rPr>
-            <w:noProof/>
-          </w:rPr>
-          <w:t>4</w:t>
-        </w:r>
-      </w:fldSimple>
+      <w:r>
+        <w:fldChar w:fldCharType="begin"/>
+      </w:r>
+      <w:r>
+        <w:instrText xml:space="preserve"> STYLEREF 1 \s </w:instrText>
+      </w:r>
+      <w:r>
+        <w:fldChar w:fldCharType="separate"/>
+      </w:r>
+      <w:r>
+        <w:rPr>
+          <w:noProof/>
+        </w:rPr>
+        <w:t>4</w:t>
+      </w:r>
+      <w:r>
+        <w:rPr>
+          <w:noProof/>
+        </w:rPr>
+        <w:fldChar w:fldCharType="end"/>
+      </w:r>
       <w:r>
         <w:t>.</w:t>
       </w:r>
-      <w:fldSimple w:instr=" SEQ Figure \* ARABIC \s 1 ">
-        <w:r>
-          <w:rPr>
-            <w:noProof/>
-          </w:rPr>
-          <w:t>1</w:t>
-        </w:r>
-      </w:fldSimple>
+      <w:r>
+        <w:fldChar w:fldCharType="begin"/>
+      </w:r>
+      <w:r>
+        <w:instrText xml:space="preserve"> SEQ Figure \* ARABIC \s 1 </w:instrText>
+      </w:r>
+      <w:r>
+        <w:fldChar w:fldCharType="separate"/>
+      </w:r>
+      <w:r>
+        <w:rPr>
+          <w:noProof/>
+        </w:rPr>
+        <w:t>1</w:t>
+      </w:r>
+      <w:r>
+        <w:rPr>
+          <w:noProof/>
+        </w:rPr>
+        <w:fldChar w:fldCharType="end"/>
+      </w:r>
       <w:r>
         <w:t xml:space="preserve"> IWIW social connection graph</w:t>
       </w:r>
@@ -7328,15 +7380,13 @@
           <w:rFonts w:cs="Times New Roman"/>
         </w:rPr>
       </w:pPr>
-      <w:bookmarkStart w:id="12" w:name="_Toc101474768"/>
       <w:r>
         <w:rPr>
           <w:rFonts w:cs="Times New Roman"/>
         </w:rPr>
         <w:lastRenderedPageBreak/>
-        <w:t>Karate club graph</w:t>
-      </w:r>
-      <w:bookmarkEnd w:id="12"/>
+        <w:t>Zachary</w:t>
+      </w:r>
     </w:p>
     <w:p>
       <w:pPr>
@@ -7589,29 +7639,29 @@
       <w:pPr>
         <w:pStyle w:val="Cmsor2"/>
       </w:pPr>
-      <w:bookmarkStart w:id="13" w:name="_Toc101474769"/>
+      <w:bookmarkStart w:id="12" w:name="_Toc101474769"/>
       <w:r>
         <w:lastRenderedPageBreak/>
         <w:t>Transaction</w:t>
       </w:r>
+      <w:bookmarkEnd w:id="12"/>
+    </w:p>
+    <w:p>
+      <w:pPr>
+        <w:pStyle w:val="Cmsor3"/>
+        <w:spacing w:line="360" w:lineRule="auto"/>
+        <w:rPr>
+          <w:rFonts w:cs="Times New Roman"/>
+        </w:rPr>
+      </w:pPr>
+      <w:bookmarkStart w:id="13" w:name="_Toc101474770"/>
+      <w:r>
+        <w:rPr>
+          <w:rFonts w:cs="Times New Roman"/>
+        </w:rPr>
+        <w:t>OTP graph</w:t>
+      </w:r>
       <w:bookmarkEnd w:id="13"/>
-    </w:p>
-    <w:p>
-      <w:pPr>
-        <w:pStyle w:val="Cmsor3"/>
-        <w:spacing w:line="360" w:lineRule="auto"/>
-        <w:rPr>
-          <w:rFonts w:cs="Times New Roman"/>
-        </w:rPr>
-      </w:pPr>
-      <w:bookmarkStart w:id="14" w:name="_Toc101474770"/>
-      <w:r>
-        <w:rPr>
-          <w:rFonts w:cs="Times New Roman"/>
-        </w:rPr>
-        <w:t>OTP graph</w:t>
-      </w:r>
-      <w:bookmarkEnd w:id="14"/>
     </w:p>
     <w:p>
       <w:pPr>
@@ -8196,7 +8246,7 @@
           <w:rFonts w:cs="Times New Roman"/>
         </w:rPr>
       </w:pPr>
-      <w:bookmarkStart w:id="15" w:name="_Toc101474771"/>
+      <w:bookmarkStart w:id="14" w:name="_Toc101474771"/>
       <w:r>
         <w:rPr>
           <w:rFonts w:cs="Times New Roman"/>
@@ -8204,118 +8254,118 @@
         <w:lastRenderedPageBreak/>
         <w:t>Word-Graph</w:t>
       </w:r>
+      <w:bookmarkEnd w:id="14"/>
+    </w:p>
+    <w:p>
+      <w:pPr>
+        <w:spacing w:line="360" w:lineRule="auto"/>
+        <w:jc w:val="both"/>
+        <w:rPr>
+          <w:rFonts w:ascii="Times New Roman" w:hAnsi="Times New Roman" w:cs="Times New Roman"/>
+          <w:sz w:val="24"/>
+          <w:szCs w:val="24"/>
+        </w:rPr>
+      </w:pPr>
+      <w:r>
+        <w:rPr>
+          <w:rFonts w:ascii="Times New Roman" w:hAnsi="Times New Roman" w:cs="Times New Roman"/>
+          <w:sz w:val="24"/>
+          <w:szCs w:val="24"/>
+        </w:rPr>
+        <w:t>The graph based on a word association game: People have been asked what comes to mind about the given words.</w:t>
+      </w:r>
+      <w:r>
+        <w:rPr>
+          <w:rFonts w:ascii="Times New Roman" w:hAnsi="Times New Roman" w:cs="Times New Roman"/>
+          <w:sz w:val="24"/>
+          <w:szCs w:val="24"/>
+        </w:rPr>
+        <w:t xml:space="preserve"> It is a fairly large graph with a wide range of network structures. It is similar to random graphs, however both social and transaction</w:t>
+      </w:r>
+      <w:r>
+        <w:rPr>
+          <w:rFonts w:ascii="Times New Roman" w:hAnsi="Times New Roman" w:cs="Times New Roman"/>
+          <w:sz w:val="24"/>
+          <w:szCs w:val="24"/>
+        </w:rPr>
+        <w:t xml:space="preserve"> patterns</w:t>
+      </w:r>
+      <w:r>
+        <w:rPr>
+          <w:rFonts w:ascii="Times New Roman" w:hAnsi="Times New Roman" w:cs="Times New Roman"/>
+          <w:sz w:val="24"/>
+          <w:szCs w:val="24"/>
+        </w:rPr>
+        <w:t xml:space="preserve"> can be detected while observing the </w:t>
+      </w:r>
+      <w:r>
+        <w:rPr>
+          <w:rFonts w:ascii="Times New Roman" w:hAnsi="Times New Roman" w:cs="Times New Roman"/>
+          <w:sz w:val="24"/>
+          <w:szCs w:val="24"/>
+        </w:rPr>
+        <w:t>structures of inner layers.</w:t>
+      </w:r>
+    </w:p>
+    <w:p>
+      <w:pPr>
+        <w:spacing w:line="360" w:lineRule="auto"/>
+        <w:rPr>
+          <w:rFonts w:ascii="Times New Roman" w:hAnsi="Times New Roman" w:cs="Times New Roman"/>
+          <w:sz w:val="24"/>
+          <w:szCs w:val="24"/>
+        </w:rPr>
+      </w:pPr>
+    </w:p>
+    <w:p>
+      <w:pPr>
+        <w:pStyle w:val="Cmsor1"/>
+        <w:spacing w:line="360" w:lineRule="auto"/>
+        <w:rPr>
+          <w:rFonts w:cs="Times New Roman"/>
+        </w:rPr>
+      </w:pPr>
+      <w:bookmarkStart w:id="15" w:name="_Toc101474772"/>
+      <w:r>
+        <w:rPr>
+          <w:rFonts w:cs="Times New Roman"/>
+        </w:rPr>
+        <w:t>Algorithms</w:t>
+      </w:r>
+      <w:r>
+        <w:rPr>
+          <w:rFonts w:cs="Times New Roman"/>
+        </w:rPr>
+        <w:t>, experiences</w:t>
+      </w:r>
       <w:bookmarkEnd w:id="15"/>
     </w:p>
     <w:p>
       <w:pPr>
-        <w:spacing w:line="360" w:lineRule="auto"/>
-        <w:jc w:val="both"/>
-        <w:rPr>
-          <w:rFonts w:ascii="Times New Roman" w:hAnsi="Times New Roman" w:cs="Times New Roman"/>
-          <w:sz w:val="24"/>
-          <w:szCs w:val="24"/>
-        </w:rPr>
-      </w:pPr>
-      <w:r>
-        <w:rPr>
-          <w:rFonts w:ascii="Times New Roman" w:hAnsi="Times New Roman" w:cs="Times New Roman"/>
-          <w:sz w:val="24"/>
-          <w:szCs w:val="24"/>
-        </w:rPr>
-        <w:t>The graph based on a word association game: People have been asked what comes to mind about the given words.</w:t>
-      </w:r>
-      <w:r>
-        <w:rPr>
-          <w:rFonts w:ascii="Times New Roman" w:hAnsi="Times New Roman" w:cs="Times New Roman"/>
-          <w:sz w:val="24"/>
-          <w:szCs w:val="24"/>
-        </w:rPr>
-        <w:t xml:space="preserve"> It is a fairly large graph with a wide range of network structures. It is similar to random graphs, however both social and transaction</w:t>
-      </w:r>
-      <w:r>
-        <w:rPr>
-          <w:rFonts w:ascii="Times New Roman" w:hAnsi="Times New Roman" w:cs="Times New Roman"/>
-          <w:sz w:val="24"/>
-          <w:szCs w:val="24"/>
-        </w:rPr>
-        <w:t xml:space="preserve"> patterns</w:t>
-      </w:r>
-      <w:r>
-        <w:rPr>
-          <w:rFonts w:ascii="Times New Roman" w:hAnsi="Times New Roman" w:cs="Times New Roman"/>
-          <w:sz w:val="24"/>
-          <w:szCs w:val="24"/>
-        </w:rPr>
-        <w:t xml:space="preserve"> can be detected while observing the </w:t>
-      </w:r>
-      <w:r>
-        <w:rPr>
-          <w:rFonts w:ascii="Times New Roman" w:hAnsi="Times New Roman" w:cs="Times New Roman"/>
-          <w:sz w:val="24"/>
-          <w:szCs w:val="24"/>
-        </w:rPr>
-        <w:t>structures of inner layers.</w:t>
-      </w:r>
-    </w:p>
-    <w:p>
-      <w:pPr>
-        <w:spacing w:line="360" w:lineRule="auto"/>
-        <w:rPr>
-          <w:rFonts w:ascii="Times New Roman" w:hAnsi="Times New Roman" w:cs="Times New Roman"/>
-          <w:sz w:val="24"/>
-          <w:szCs w:val="24"/>
-        </w:rPr>
-      </w:pPr>
-    </w:p>
-    <w:p>
-      <w:pPr>
-        <w:pStyle w:val="Cmsor1"/>
+        <w:pStyle w:val="Cmsor2"/>
+      </w:pPr>
+      <w:bookmarkStart w:id="16" w:name="_Toc101474773"/>
+      <w:r>
+        <w:t>Community detection algorithms</w:t>
+      </w:r>
+      <w:bookmarkEnd w:id="16"/>
+    </w:p>
+    <w:p>
+      <w:pPr>
+        <w:pStyle w:val="Cmsor3"/>
         <w:spacing w:line="360" w:lineRule="auto"/>
         <w:rPr>
           <w:rFonts w:cs="Times New Roman"/>
         </w:rPr>
       </w:pPr>
-      <w:bookmarkStart w:id="16" w:name="_Toc101474772"/>
+      <w:bookmarkStart w:id="17" w:name="_Toc101474774"/>
       <w:r>
         <w:rPr>
           <w:rFonts w:cs="Times New Roman"/>
         </w:rPr>
-        <w:t>Algorithms</w:t>
-      </w:r>
-      <w:r>
-        <w:rPr>
-          <w:rFonts w:cs="Times New Roman"/>
-        </w:rPr>
-        <w:t>, experiences</w:t>
-      </w:r>
-      <w:bookmarkEnd w:id="16"/>
-    </w:p>
-    <w:p>
-      <w:pPr>
-        <w:pStyle w:val="Cmsor2"/>
-      </w:pPr>
-      <w:bookmarkStart w:id="17" w:name="_Toc101474773"/>
-      <w:r>
-        <w:t>Community detection algorithms</w:t>
+        <w:t>Newman-Girvan</w:t>
       </w:r>
       <w:bookmarkEnd w:id="17"/>
-    </w:p>
-    <w:p>
-      <w:pPr>
-        <w:pStyle w:val="Cmsor3"/>
-        <w:spacing w:line="360" w:lineRule="auto"/>
-        <w:rPr>
-          <w:rFonts w:cs="Times New Roman"/>
-        </w:rPr>
-      </w:pPr>
-      <w:bookmarkStart w:id="18" w:name="_Toc101474774"/>
-      <w:r>
-        <w:rPr>
-          <w:rFonts w:cs="Times New Roman"/>
-        </w:rPr>
-        <w:t>Newman-Girvan</w:t>
-      </w:r>
-      <w:bookmarkEnd w:id="18"/>
     </w:p>
     <w:p>
       <w:pPr>
@@ -8378,25 +8428,51 @@
       <w:r>
         <w:t xml:space="preserve">Figure </w:t>
       </w:r>
-      <w:fldSimple w:instr=" STYLEREF 1 \s ">
-        <w:r>
-          <w:rPr>
-            <w:noProof/>
-          </w:rPr>
-          <w:t>5</w:t>
-        </w:r>
-      </w:fldSimple>
+      <w:r>
+        <w:fldChar w:fldCharType="begin"/>
+      </w:r>
+      <w:r>
+        <w:instrText xml:space="preserve"> STYLEREF 1 \s </w:instrText>
+      </w:r>
+      <w:r>
+        <w:fldChar w:fldCharType="separate"/>
+      </w:r>
+      <w:r>
+        <w:rPr>
+          <w:noProof/>
+        </w:rPr>
+        <w:t>5</w:t>
+      </w:r>
+      <w:r>
+        <w:rPr>
+          <w:noProof/>
+        </w:rPr>
+        <w:fldChar w:fldCharType="end"/>
+      </w:r>
       <w:r>
         <w:t>.</w:t>
       </w:r>
-      <w:fldSimple w:instr=" SEQ Figure \* ARABIC \s 1 ">
-        <w:r>
-          <w:rPr>
-            <w:noProof/>
-          </w:rPr>
-          <w:t>1</w:t>
-        </w:r>
-      </w:fldSimple>
+      <w:r>
+        <w:fldChar w:fldCharType="begin"/>
+      </w:r>
+      <w:r>
+        <w:instrText xml:space="preserve"> SEQ Figure \* ARABIC \s 1 </w:instrText>
+      </w:r>
+      <w:r>
+        <w:fldChar w:fldCharType="separate"/>
+      </w:r>
+      <w:r>
+        <w:rPr>
+          <w:noProof/>
+        </w:rPr>
+        <w:t>1</w:t>
+      </w:r>
+      <w:r>
+        <w:rPr>
+          <w:noProof/>
+        </w:rPr>
+        <w:fldChar w:fldCharType="end"/>
+      </w:r>
       <w:r>
         <w:t xml:space="preserve"> NG communities in zachary-graph</w:t>
       </w:r>
@@ -8552,14 +8628,14 @@
           <w:rFonts w:cs="Times New Roman"/>
         </w:rPr>
       </w:pPr>
-      <w:bookmarkStart w:id="19" w:name="_Toc101474775"/>
+      <w:bookmarkStart w:id="18" w:name="_Toc101474775"/>
       <w:r>
         <w:rPr>
           <w:rFonts w:cs="Times New Roman"/>
         </w:rPr>
         <w:t>Maximized modularity</w:t>
       </w:r>
-      <w:bookmarkEnd w:id="19"/>
+      <w:bookmarkEnd w:id="18"/>
     </w:p>
     <w:p>
       <w:pPr>
@@ -8630,25 +8706,51 @@
       <w:r>
         <w:t xml:space="preserve">Figure </w:t>
       </w:r>
-      <w:fldSimple w:instr=" STYLEREF 1 \s ">
-        <w:r>
-          <w:rPr>
-            <w:noProof/>
-          </w:rPr>
-          <w:t>5</w:t>
-        </w:r>
-      </w:fldSimple>
+      <w:r>
+        <w:fldChar w:fldCharType="begin"/>
+      </w:r>
+      <w:r>
+        <w:instrText xml:space="preserve"> STYLEREF 1 \s </w:instrText>
+      </w:r>
+      <w:r>
+        <w:fldChar w:fldCharType="separate"/>
+      </w:r>
+      <w:r>
+        <w:rPr>
+          <w:noProof/>
+        </w:rPr>
+        <w:t>5</w:t>
+      </w:r>
+      <w:r>
+        <w:rPr>
+          <w:noProof/>
+        </w:rPr>
+        <w:fldChar w:fldCharType="end"/>
+      </w:r>
       <w:r>
         <w:t>.</w:t>
       </w:r>
-      <w:fldSimple w:instr=" SEQ Figure \* ARABIC \s 1 ">
-        <w:r>
-          <w:rPr>
-            <w:noProof/>
-          </w:rPr>
-          <w:t>2</w:t>
-        </w:r>
-      </w:fldSimple>
+      <w:r>
+        <w:fldChar w:fldCharType="begin"/>
+      </w:r>
+      <w:r>
+        <w:instrText xml:space="preserve"> SEQ Figure \* ARABIC \s 1 </w:instrText>
+      </w:r>
+      <w:r>
+        <w:fldChar w:fldCharType="separate"/>
+      </w:r>
+      <w:r>
+        <w:rPr>
+          <w:noProof/>
+        </w:rPr>
+        <w:t>2</w:t>
+      </w:r>
+      <w:r>
+        <w:rPr>
+          <w:noProof/>
+        </w:rPr>
+        <w:fldChar w:fldCharType="end"/>
+      </w:r>
       <w:r>
         <w:t xml:space="preserve"> Maximized modularity in zachary-graph</w:t>
       </w:r>
@@ -9829,14 +9931,14 @@
           <w:rFonts w:cs="Times New Roman"/>
         </w:rPr>
       </w:pPr>
-      <w:bookmarkStart w:id="20" w:name="_Toc101474776"/>
+      <w:bookmarkStart w:id="19" w:name="_Toc101474776"/>
       <w:r>
         <w:rPr>
           <w:rFonts w:cs="Times New Roman"/>
         </w:rPr>
         <w:t>Cliques</w:t>
       </w:r>
-      <w:bookmarkEnd w:id="20"/>
+      <w:bookmarkEnd w:id="19"/>
     </w:p>
     <w:p>
       <w:pPr>
@@ -10244,36 +10346,36 @@
       <w:pPr>
         <w:pStyle w:val="Cmsor2"/>
       </w:pPr>
-      <w:bookmarkStart w:id="21" w:name="_Toc101474777"/>
+      <w:bookmarkStart w:id="20" w:name="_Toc101474777"/>
       <w:r>
         <w:t>Clustering algorithms on transaction networks</w:t>
       </w:r>
+      <w:bookmarkEnd w:id="20"/>
+    </w:p>
+    <w:p>
+      <w:pPr>
+        <w:spacing w:line="360" w:lineRule="auto"/>
+        <w:rPr>
+          <w:rFonts w:ascii="Times New Roman" w:hAnsi="Times New Roman" w:cs="Times New Roman"/>
+        </w:rPr>
+      </w:pPr>
+    </w:p>
+    <w:p>
+      <w:pPr>
+        <w:pStyle w:val="Cmsor3"/>
+        <w:spacing w:line="360" w:lineRule="auto"/>
+        <w:rPr>
+          <w:rFonts w:cs="Times New Roman"/>
+        </w:rPr>
+      </w:pPr>
+      <w:bookmarkStart w:id="21" w:name="_Toc101474778"/>
+      <w:r>
+        <w:rPr>
+          <w:rFonts w:cs="Times New Roman"/>
+        </w:rPr>
+        <w:t>Markov-chain</w:t>
+      </w:r>
       <w:bookmarkEnd w:id="21"/>
-    </w:p>
-    <w:p>
-      <w:pPr>
-        <w:spacing w:line="360" w:lineRule="auto"/>
-        <w:rPr>
-          <w:rFonts w:ascii="Times New Roman" w:hAnsi="Times New Roman" w:cs="Times New Roman"/>
-        </w:rPr>
-      </w:pPr>
-    </w:p>
-    <w:p>
-      <w:pPr>
-        <w:pStyle w:val="Cmsor3"/>
-        <w:spacing w:line="360" w:lineRule="auto"/>
-        <w:rPr>
-          <w:rFonts w:cs="Times New Roman"/>
-        </w:rPr>
-      </w:pPr>
-      <w:bookmarkStart w:id="22" w:name="_Toc101474778"/>
-      <w:r>
-        <w:rPr>
-          <w:rFonts w:cs="Times New Roman"/>
-        </w:rPr>
-        <w:t>Markov-chain</w:t>
-      </w:r>
-      <w:bookmarkEnd w:id="22"/>
     </w:p>
     <w:p>
       <w:pPr>
@@ -10348,25 +10450,51 @@
       <w:r>
         <w:t xml:space="preserve">Figure </w:t>
       </w:r>
-      <w:fldSimple w:instr=" STYLEREF 1 \s ">
-        <w:r>
-          <w:rPr>
-            <w:noProof/>
-          </w:rPr>
-          <w:t>5</w:t>
-        </w:r>
-      </w:fldSimple>
+      <w:r>
+        <w:fldChar w:fldCharType="begin"/>
+      </w:r>
+      <w:r>
+        <w:instrText xml:space="preserve"> STYLEREF 1 \s </w:instrText>
+      </w:r>
+      <w:r>
+        <w:fldChar w:fldCharType="separate"/>
+      </w:r>
+      <w:r>
+        <w:rPr>
+          <w:noProof/>
+        </w:rPr>
+        <w:t>5</w:t>
+      </w:r>
+      <w:r>
+        <w:rPr>
+          <w:noProof/>
+        </w:rPr>
+        <w:fldChar w:fldCharType="end"/>
+      </w:r>
       <w:r>
         <w:t>.</w:t>
       </w:r>
-      <w:fldSimple w:instr=" SEQ Figure \* ARABIC \s 1 ">
-        <w:r>
-          <w:rPr>
-            <w:noProof/>
-          </w:rPr>
-          <w:t>4</w:t>
-        </w:r>
-      </w:fldSimple>
+      <w:r>
+        <w:fldChar w:fldCharType="begin"/>
+      </w:r>
+      <w:r>
+        <w:instrText xml:space="preserve"> SEQ Figure \* ARABIC \s 1 </w:instrText>
+      </w:r>
+      <w:r>
+        <w:fldChar w:fldCharType="separate"/>
+      </w:r>
+      <w:r>
+        <w:rPr>
+          <w:noProof/>
+        </w:rPr>
+        <w:t>4</w:t>
+      </w:r>
+      <w:r>
+        <w:rPr>
+          <w:noProof/>
+        </w:rPr>
+        <w:fldChar w:fldCharType="end"/>
+      </w:r>
       <w:r>
         <w:t xml:space="preserve"> MCL in zachary-graph</w:t>
       </w:r>
@@ -10427,14 +10555,14 @@
           <w:rFonts w:cs="Times New Roman"/>
         </w:rPr>
       </w:pPr>
-      <w:bookmarkStart w:id="23" w:name="_Toc101474779"/>
+      <w:bookmarkStart w:id="22" w:name="_Toc101474779"/>
       <w:r>
         <w:rPr>
           <w:rFonts w:cs="Times New Roman"/>
         </w:rPr>
         <w:t>H-avoiding coloring</w:t>
       </w:r>
-      <w:bookmarkEnd w:id="23"/>
+      <w:bookmarkEnd w:id="22"/>
     </w:p>
     <w:p>
       <w:pPr>
@@ -11665,28 +11793,28 @@
       <w:pPr>
         <w:pStyle w:val="Cmsor2"/>
       </w:pPr>
-      <w:bookmarkStart w:id="24" w:name="_Toc101474780"/>
+      <w:bookmarkStart w:id="23" w:name="_Toc101474780"/>
       <w:r>
         <w:t>Other algorithms</w:t>
       </w:r>
+      <w:bookmarkEnd w:id="23"/>
+    </w:p>
+    <w:p>
+      <w:pPr>
+        <w:pStyle w:val="Cmsor3"/>
+        <w:spacing w:line="360" w:lineRule="auto"/>
+        <w:rPr>
+          <w:rFonts w:cs="Times New Roman"/>
+        </w:rPr>
+      </w:pPr>
+      <w:bookmarkStart w:id="24" w:name="_Toc101474781"/>
+      <w:r>
+        <w:rPr>
+          <w:rFonts w:cs="Times New Roman"/>
+        </w:rPr>
+        <w:t>Condensation</w:t>
+      </w:r>
       <w:bookmarkEnd w:id="24"/>
-    </w:p>
-    <w:p>
-      <w:pPr>
-        <w:pStyle w:val="Cmsor3"/>
-        <w:spacing w:line="360" w:lineRule="auto"/>
-        <w:rPr>
-          <w:rFonts w:cs="Times New Roman"/>
-        </w:rPr>
-      </w:pPr>
-      <w:bookmarkStart w:id="25" w:name="_Toc101474781"/>
-      <w:r>
-        <w:rPr>
-          <w:rFonts w:cs="Times New Roman"/>
-        </w:rPr>
-        <w:t>Condensation</w:t>
-      </w:r>
-      <w:bookmarkEnd w:id="25"/>
     </w:p>
     <w:p>
       <w:pPr>
@@ -11815,25 +11943,51 @@
       <w:r>
         <w:t xml:space="preserve">Figure </w:t>
       </w:r>
-      <w:fldSimple w:instr=" STYLEREF 1 \s ">
-        <w:r>
-          <w:rPr>
-            <w:noProof/>
-          </w:rPr>
-          <w:t>5</w:t>
-        </w:r>
-      </w:fldSimple>
+      <w:r>
+        <w:fldChar w:fldCharType="begin"/>
+      </w:r>
+      <w:r>
+        <w:instrText xml:space="preserve"> STYLEREF 1 \s </w:instrText>
+      </w:r>
+      <w:r>
+        <w:fldChar w:fldCharType="separate"/>
+      </w:r>
+      <w:r>
+        <w:rPr>
+          <w:noProof/>
+        </w:rPr>
+        <w:t>5</w:t>
+      </w:r>
+      <w:r>
+        <w:rPr>
+          <w:noProof/>
+        </w:rPr>
+        <w:fldChar w:fldCharType="end"/>
+      </w:r>
       <w:r>
         <w:t>.</w:t>
       </w:r>
-      <w:fldSimple w:instr=" SEQ Figure \* ARABIC \s 1 ">
-        <w:r>
-          <w:rPr>
-            <w:noProof/>
-          </w:rPr>
-          <w:t>6</w:t>
-        </w:r>
-      </w:fldSimple>
+      <w:r>
+        <w:fldChar w:fldCharType="begin"/>
+      </w:r>
+      <w:r>
+        <w:instrText xml:space="preserve"> SEQ Figure \* ARABIC \s 1 </w:instrText>
+      </w:r>
+      <w:r>
+        <w:fldChar w:fldCharType="separate"/>
+      </w:r>
+      <w:r>
+        <w:rPr>
+          <w:noProof/>
+        </w:rPr>
+        <w:t>6</w:t>
+      </w:r>
+      <w:r>
+        <w:rPr>
+          <w:noProof/>
+        </w:rPr>
+        <w:fldChar w:fldCharType="end"/>
+      </w:r>
     </w:p>
     <w:p>
       <w:pPr>
@@ -11897,25 +12051,51 @@
       <w:r>
         <w:t xml:space="preserve">Figure </w:t>
       </w:r>
-      <w:fldSimple w:instr=" STYLEREF 1 \s ">
-        <w:r>
-          <w:rPr>
-            <w:noProof/>
-          </w:rPr>
-          <w:t>5</w:t>
-        </w:r>
-      </w:fldSimple>
+      <w:r>
+        <w:fldChar w:fldCharType="begin"/>
+      </w:r>
+      <w:r>
+        <w:instrText xml:space="preserve"> STYLEREF 1 \s </w:instrText>
+      </w:r>
+      <w:r>
+        <w:fldChar w:fldCharType="separate"/>
+      </w:r>
+      <w:r>
+        <w:rPr>
+          <w:noProof/>
+        </w:rPr>
+        <w:t>5</w:t>
+      </w:r>
+      <w:r>
+        <w:rPr>
+          <w:noProof/>
+        </w:rPr>
+        <w:fldChar w:fldCharType="end"/>
+      </w:r>
       <w:r>
         <w:t>.</w:t>
       </w:r>
-      <w:fldSimple w:instr=" SEQ Figure \* ARABIC \s 1 ">
-        <w:r>
-          <w:rPr>
-            <w:noProof/>
-          </w:rPr>
-          <w:t>7</w:t>
-        </w:r>
-      </w:fldSimple>
+      <w:r>
+        <w:fldChar w:fldCharType="begin"/>
+      </w:r>
+      <w:r>
+        <w:instrText xml:space="preserve"> SEQ Figure \* ARABIC \s 1 </w:instrText>
+      </w:r>
+      <w:r>
+        <w:fldChar w:fldCharType="separate"/>
+      </w:r>
+      <w:r>
+        <w:rPr>
+          <w:noProof/>
+        </w:rPr>
+        <w:t>7</w:t>
+      </w:r>
+      <w:r>
+        <w:rPr>
+          <w:noProof/>
+        </w:rPr>
+        <w:fldChar w:fldCharType="end"/>
+      </w:r>
     </w:p>
     <w:p>
       <w:pPr>
@@ -11935,14 +12115,14 @@
           <w:rFonts w:cs="Times New Roman"/>
         </w:rPr>
       </w:pPr>
-      <w:bookmarkStart w:id="26" w:name="_Toc101474782"/>
+      <w:bookmarkStart w:id="25" w:name="_Toc101474782"/>
       <w:r>
         <w:rPr>
           <w:rFonts w:cs="Times New Roman"/>
         </w:rPr>
         <w:t>Small-worldness</w:t>
       </w:r>
-      <w:bookmarkEnd w:id="26"/>
+      <w:bookmarkEnd w:id="25"/>
     </w:p>
     <w:p>
       <w:pPr>
@@ -12324,14 +12504,14 @@
           <w:rFonts w:cs="Times New Roman"/>
         </w:rPr>
       </w:pPr>
-      <w:bookmarkStart w:id="27" w:name="_Toc101474783"/>
+      <w:bookmarkStart w:id="26" w:name="_Toc101474783"/>
       <w:r>
         <w:rPr>
           <w:rFonts w:cs="Times New Roman"/>
         </w:rPr>
         <w:t>Colormap</w:t>
       </w:r>
-      <w:bookmarkEnd w:id="27"/>
+      <w:bookmarkEnd w:id="26"/>
     </w:p>
     <w:p>
       <w:pPr>
@@ -12903,14 +13083,14 @@
           <w:rFonts w:cs="Times New Roman"/>
         </w:rPr>
       </w:pPr>
-      <w:bookmarkStart w:id="28" w:name="_Toc101474784"/>
+      <w:bookmarkStart w:id="27" w:name="_Toc101474784"/>
       <w:r>
         <w:rPr>
           <w:rFonts w:cs="Times New Roman"/>
         </w:rPr>
         <w:t>Measuring, results</w:t>
       </w:r>
-      <w:bookmarkEnd w:id="28"/>
+      <w:bookmarkEnd w:id="27"/>
     </w:p>
     <w:p>
       <w:pPr>
@@ -13033,34 +13213,34 @@
       <w:pPr>
         <w:pStyle w:val="Cmsor2"/>
       </w:pPr>
-      <w:bookmarkStart w:id="29" w:name="_Toc101474785"/>
+      <w:bookmarkStart w:id="28" w:name="_Toc101474785"/>
       <w:r>
         <w:t>Modularities</w:t>
       </w:r>
+      <w:bookmarkEnd w:id="28"/>
+    </w:p>
+    <w:p>
+      <w:pPr>
+        <w:pStyle w:val="Cmsor3"/>
+        <w:spacing w:line="360" w:lineRule="auto"/>
+        <w:rPr>
+          <w:rFonts w:cs="Times New Roman"/>
+        </w:rPr>
+      </w:pPr>
+      <w:bookmarkStart w:id="29" w:name="_Toc101474786"/>
+      <w:r>
+        <w:rPr>
+          <w:rFonts w:cs="Times New Roman"/>
+        </w:rPr>
+        <w:t>Network: Facebook, 0.edges</w:t>
+      </w:r>
+      <w:r>
+        <w:rPr>
+          <w:rFonts w:cs="Times New Roman"/>
+        </w:rPr>
+        <w:t xml:space="preserve"> dataset</w:t>
+      </w:r>
       <w:bookmarkEnd w:id="29"/>
-    </w:p>
-    <w:p>
-      <w:pPr>
-        <w:pStyle w:val="Cmsor3"/>
-        <w:spacing w:line="360" w:lineRule="auto"/>
-        <w:rPr>
-          <w:rFonts w:cs="Times New Roman"/>
-        </w:rPr>
-      </w:pPr>
-      <w:bookmarkStart w:id="30" w:name="_Toc101474786"/>
-      <w:r>
-        <w:rPr>
-          <w:rFonts w:cs="Times New Roman"/>
-        </w:rPr>
-        <w:t>Network: Facebook, 0.edges</w:t>
-      </w:r>
-      <w:r>
-        <w:rPr>
-          <w:rFonts w:cs="Times New Roman"/>
-        </w:rPr>
-        <w:t xml:space="preserve"> dataset</w:t>
-      </w:r>
-      <w:bookmarkEnd w:id="30"/>
     </w:p>
     <w:p>
       <w:pPr>
@@ -14850,7 +15030,7 @@
           <w:rFonts w:cs="Times New Roman"/>
         </w:rPr>
       </w:pPr>
-      <w:bookmarkStart w:id="31" w:name="_Toc101474787"/>
+      <w:bookmarkStart w:id="30" w:name="_Toc101474787"/>
       <w:r>
         <w:rPr>
           <w:rFonts w:cs="Times New Roman"/>
@@ -14875,7 +15055,7 @@
         </w:rPr>
         <w:t xml:space="preserve"> of the OTP database</w:t>
       </w:r>
-      <w:bookmarkEnd w:id="31"/>
+      <w:bookmarkEnd w:id="30"/>
     </w:p>
     <w:p>
       <w:pPr>
@@ -18841,7 +19021,7 @@
           <w:rFonts w:cs="Times New Roman"/>
         </w:rPr>
       </w:pPr>
-      <w:bookmarkStart w:id="32" w:name="_Toc101474788"/>
+      <w:bookmarkStart w:id="31" w:name="_Toc101474788"/>
       <w:r>
         <w:rPr>
           <w:rFonts w:cs="Times New Roman"/>
@@ -18849,7 +19029,7 @@
         <w:lastRenderedPageBreak/>
         <w:t>Wordgraph</w:t>
       </w:r>
-      <w:bookmarkEnd w:id="32"/>
+      <w:bookmarkEnd w:id="31"/>
     </w:p>
     <w:p>
       <w:pPr>
@@ -20657,31 +20837,229 @@
         <w:t>Patterns</w:t>
       </w:r>
     </w:p>
-    <w:p>
-      <w:pPr>
-        <w:pStyle w:val="Listaszerbekezds"/>
-        <w:numPr>
-          <w:ilvl w:val="0"/>
-          <w:numId w:val="9"/>
-        </w:numPr>
+    <w:p/>
+    <w:p>
+      <w:pPr>
+        <w:spacing w:line="360" w:lineRule="auto"/>
+        <w:jc w:val="both"/>
+        <w:rPr>
+          <w:rFonts w:ascii="Times New Roman" w:hAnsi="Times New Roman" w:cs="Times New Roman"/>
+          <w:sz w:val="24"/>
+          <w:szCs w:val="24"/>
+        </w:rPr>
+      </w:pPr>
+      <w:r>
+        <w:rPr>
+          <w:rFonts w:ascii="Times New Roman" w:hAnsi="Times New Roman" w:cs="Times New Roman"/>
+          <w:sz w:val="24"/>
+          <w:szCs w:val="24"/>
+        </w:rPr>
+        <w:t>The following patterns are present in the word association graph</w:t>
+      </w:r>
+      <w:r>
+        <w:rPr>
+          <w:rFonts w:ascii="Times New Roman" w:hAnsi="Times New Roman" w:cs="Times New Roman"/>
+          <w:sz w:val="24"/>
+          <w:szCs w:val="24"/>
+        </w:rPr>
+        <w:t>.</w:t>
+      </w:r>
+    </w:p>
+    <w:p>
+      <w:pPr>
+        <w:pStyle w:val="Cmsor3"/>
+      </w:pPr>
+      <w:r>
+        <w:t>Supplier – Customer</w:t>
+      </w:r>
+    </w:p>
+    <w:p>
+      <w:pPr>
+        <w:spacing w:line="360" w:lineRule="auto"/>
+        <w:jc w:val="both"/>
+        <w:rPr>
+          <w:rFonts w:ascii="Times New Roman" w:hAnsi="Times New Roman" w:cs="Times New Roman"/>
+          <w:sz w:val="24"/>
+          <w:szCs w:val="24"/>
+        </w:rPr>
+      </w:pPr>
+      <w:r>
+        <w:rPr>
+          <w:rFonts w:ascii="Times New Roman" w:hAnsi="Times New Roman" w:cs="Times New Roman"/>
+          <w:sz w:val="24"/>
+          <w:szCs w:val="24"/>
+        </w:rPr>
+        <w:t>In this structure o</w:t>
+      </w:r>
+      <w:r>
+        <w:rPr>
+          <w:rFonts w:ascii="Times New Roman" w:hAnsi="Times New Roman" w:cs="Times New Roman"/>
+          <w:sz w:val="24"/>
+          <w:szCs w:val="24"/>
+        </w:rPr>
+        <w:t xml:space="preserve">nly a few nodes are present with a high edge number originated from them and many nodes are displayed with </w:t>
+      </w:r>
+      <w:r>
+        <w:rPr>
+          <w:rFonts w:ascii="Times New Roman" w:hAnsi="Times New Roman" w:cs="Times New Roman"/>
+          <w:sz w:val="24"/>
+          <w:szCs w:val="24"/>
+        </w:rPr>
+        <w:t>low degree number</w:t>
+      </w:r>
+      <w:r>
+        <w:rPr>
+          <w:rFonts w:ascii="Times New Roman" w:hAnsi="Times New Roman" w:cs="Times New Roman"/>
+          <w:sz w:val="24"/>
+          <w:szCs w:val="24"/>
+        </w:rPr>
+        <w:t>.</w:t>
+      </w:r>
+      <w:r>
+        <w:rPr>
+          <w:rFonts w:ascii="Times New Roman" w:hAnsi="Times New Roman" w:cs="Times New Roman"/>
+          <w:sz w:val="24"/>
+          <w:szCs w:val="24"/>
+        </w:rPr>
+        <w:t xml:space="preserve"> In the word association graph, the meaning of the pattern is that there are words that cover a wide rage of topic, for example: TOOL. It can represent basically anything like an </w:t>
+      </w:r>
+      <w:r>
+        <w:rPr>
+          <w:rFonts w:ascii="Times New Roman" w:hAnsi="Times New Roman" w:cs="Times New Roman"/>
+          <w:sz w:val="24"/>
+          <w:szCs w:val="24"/>
+        </w:rPr>
+        <w:t xml:space="preserve">IT tool, Neo4J Aura (graph database in cloud), or a </w:t>
+      </w:r>
+      <w:r>
+        <w:rPr>
+          <w:rFonts w:ascii="Times New Roman" w:hAnsi="Times New Roman" w:cs="Times New Roman"/>
+          <w:sz w:val="24"/>
+          <w:szCs w:val="24"/>
+        </w:rPr>
+        <w:t xml:space="preserve">mechanical tool like </w:t>
+      </w:r>
+      <w:r>
+        <w:rPr>
+          <w:rFonts w:ascii="Times New Roman" w:hAnsi="Times New Roman" w:cs="Times New Roman"/>
+          <w:sz w:val="24"/>
+          <w:szCs w:val="24"/>
+        </w:rPr>
+        <w:t>hammer.</w:t>
+      </w:r>
+      <w:r>
+        <w:rPr>
+          <w:rFonts w:ascii="Times New Roman" w:hAnsi="Times New Roman" w:cs="Times New Roman"/>
+          <w:sz w:val="24"/>
+          <w:szCs w:val="24"/>
+        </w:rPr>
+        <w:t xml:space="preserve"> In a transactional environment, it </w:t>
+      </w:r>
+      <w:r>
+        <w:rPr>
+          <w:rFonts w:ascii="Times New Roman" w:hAnsi="Times New Roman" w:cs="Times New Roman"/>
+          <w:sz w:val="24"/>
+          <w:szCs w:val="24"/>
+        </w:rPr>
+        <w:t xml:space="preserve">could </w:t>
+      </w:r>
+      <w:r>
+        <w:rPr>
+          <w:rFonts w:ascii="Times New Roman" w:hAnsi="Times New Roman" w:cs="Times New Roman"/>
+          <w:sz w:val="24"/>
+          <w:szCs w:val="24"/>
+        </w:rPr>
+        <w:t>represent a</w:t>
+      </w:r>
+      <w:r>
+        <w:rPr>
+          <w:rFonts w:ascii="Times New Roman" w:hAnsi="Times New Roman" w:cs="Times New Roman"/>
+          <w:sz w:val="24"/>
+          <w:szCs w:val="24"/>
+        </w:rPr>
+        <w:t xml:space="preserve"> </w:t>
+      </w:r>
+      <w:r>
+        <w:rPr>
+          <w:rFonts w:ascii="Times New Roman" w:hAnsi="Times New Roman" w:cs="Times New Roman"/>
+          <w:sz w:val="24"/>
+          <w:szCs w:val="24"/>
+        </w:rPr>
+        <w:t xml:space="preserve">classic </w:t>
+      </w:r>
+      <w:r>
+        <w:rPr>
+          <w:rFonts w:ascii="Times New Roman" w:hAnsi="Times New Roman" w:cs="Times New Roman"/>
+          <w:sz w:val="24"/>
+          <w:szCs w:val="24"/>
+        </w:rPr>
+        <w:t>transactional pattern with a supplier – customer relationship</w:t>
+      </w:r>
+      <w:r>
+        <w:rPr>
+          <w:rFonts w:ascii="Times New Roman" w:hAnsi="Times New Roman" w:cs="Times New Roman"/>
+          <w:sz w:val="24"/>
+          <w:szCs w:val="24"/>
+        </w:rPr>
+        <w:t>, however</w:t>
+      </w:r>
+      <w:r>
+        <w:rPr>
+          <w:rFonts w:ascii="Times New Roman" w:hAnsi="Times New Roman" w:cs="Times New Roman"/>
+          <w:sz w:val="24"/>
+          <w:szCs w:val="24"/>
+        </w:rPr>
+        <w:t xml:space="preserve"> since the OTP graph is </w:t>
+      </w:r>
+      <w:r>
+        <w:rPr>
+          <w:rFonts w:ascii="Times New Roman" w:hAnsi="Times New Roman" w:cs="Times New Roman"/>
+          <w:sz w:val="24"/>
+          <w:szCs w:val="24"/>
+        </w:rPr>
+        <w:t>anonymized, the necessary information</w:t>
+      </w:r>
+      <w:r>
+        <w:rPr>
+          <w:rFonts w:ascii="Times New Roman" w:hAnsi="Times New Roman" w:cs="Times New Roman"/>
+          <w:sz w:val="24"/>
+          <w:szCs w:val="24"/>
+        </w:rPr>
+        <w:t xml:space="preserve"> is not provided</w:t>
+      </w:r>
+      <w:r>
+        <w:rPr>
+          <w:rFonts w:ascii="Times New Roman" w:hAnsi="Times New Roman" w:cs="Times New Roman"/>
+          <w:sz w:val="24"/>
+          <w:szCs w:val="24"/>
+        </w:rPr>
+        <w:t xml:space="preserve"> to resolve the </w:t>
+      </w:r>
+      <w:r>
+        <w:rPr>
+          <w:rFonts w:ascii="Times New Roman" w:hAnsi="Times New Roman" w:cs="Times New Roman"/>
+          <w:sz w:val="24"/>
+          <w:szCs w:val="24"/>
+        </w:rPr>
+        <w:t>exact meaning.</w:t>
+      </w:r>
+    </w:p>
+    <w:p>
+      <w:pPr>
+        <w:keepNext/>
         <w:jc w:val="center"/>
+        <w:rPr>
+          <w:rFonts w:ascii="Times New Roman" w:hAnsi="Times New Roman" w:cs="Times New Roman"/>
+        </w:rPr>
       </w:pPr>
       <w:r>
         <w:rPr>
           <w:noProof/>
         </w:rPr>
         <w:drawing>
-          <wp:anchor distT="0" distB="0" distL="114300" distR="114300" simplePos="0" relativeHeight="251663360" behindDoc="0" locked="0" layoutInCell="1" allowOverlap="1" wp14:anchorId="13D61CEF" wp14:editId="59A4A260">
-            <wp:simplePos x="0" y="0"/>
-            <wp:positionH relativeFrom="column">
-              <wp:posOffset>2091055</wp:posOffset>
-            </wp:positionH>
-            <wp:positionV relativeFrom="paragraph">
-              <wp:posOffset>3175</wp:posOffset>
-            </wp:positionV>
+          <wp:inline distT="0" distB="0" distL="0" distR="0" wp14:anchorId="13D61CEF" wp14:editId="3AC82125">
             <wp:extent cx="2028825" cy="1914525"/>
             <wp:effectExtent l="0" t="0" r="9525" b="9525"/>
-            <wp:wrapTopAndBottom/>
             <wp:docPr id="23" name="Kép 23" descr="A képen vektorgrafika látható&#10;&#10;Automatikusan generált leírás"/>
             <wp:cNvGraphicFramePr>
               <a:graphicFrameLocks xmlns:a="http://schemas.openxmlformats.org/drawingml/2006/main" noChangeAspect="1"/>
@@ -20717,80 +21095,120 @@
                 </pic:pic>
               </a:graphicData>
             </a:graphic>
-          </wp:anchor>
+          </wp:inline>
         </w:drawing>
       </w:r>
     </w:p>
     <w:p>
       <w:pPr>
+        <w:pStyle w:val="Kpalrs"/>
+        <w:jc w:val="center"/>
+        <w:rPr>
+          <w:rFonts w:ascii="Times New Roman" w:hAnsi="Times New Roman" w:cs="Times New Roman"/>
+        </w:rPr>
+      </w:pPr>
+      <w:r>
+        <w:rPr>
+          <w:rFonts w:ascii="Times New Roman" w:hAnsi="Times New Roman" w:cs="Times New Roman"/>
+        </w:rPr>
+        <w:t xml:space="preserve">Figure </w:t>
+      </w:r>
+      <w:r>
+        <w:rPr>
+          <w:rFonts w:ascii="Times New Roman" w:hAnsi="Times New Roman" w:cs="Times New Roman"/>
+        </w:rPr>
+        <w:fldChar w:fldCharType="begin"/>
+      </w:r>
+      <w:r>
+        <w:rPr>
+          <w:rFonts w:ascii="Times New Roman" w:hAnsi="Times New Roman" w:cs="Times New Roman"/>
+        </w:rPr>
+        <w:instrText xml:space="preserve"> STYLEREF 1 \s </w:instrText>
+      </w:r>
+      <w:r>
+        <w:rPr>
+          <w:rFonts w:ascii="Times New Roman" w:hAnsi="Times New Roman" w:cs="Times New Roman"/>
+        </w:rPr>
+        <w:fldChar w:fldCharType="separate"/>
+      </w:r>
+      <w:r>
+        <w:rPr>
+          <w:rFonts w:ascii="Times New Roman" w:hAnsi="Times New Roman" w:cs="Times New Roman"/>
+          <w:noProof/>
+        </w:rPr>
+        <w:t>6</w:t>
+      </w:r>
+      <w:r>
+        <w:rPr>
+          <w:rFonts w:ascii="Times New Roman" w:hAnsi="Times New Roman" w:cs="Times New Roman"/>
+        </w:rPr>
+        <w:fldChar w:fldCharType="end"/>
+      </w:r>
+      <w:r>
+        <w:rPr>
+          <w:rFonts w:ascii="Times New Roman" w:hAnsi="Times New Roman" w:cs="Times New Roman"/>
+        </w:rPr>
+        <w:t>.</w:t>
+      </w:r>
+      <w:r>
+        <w:rPr>
+          <w:rFonts w:ascii="Times New Roman" w:hAnsi="Times New Roman" w:cs="Times New Roman"/>
+        </w:rPr>
+        <w:fldChar w:fldCharType="begin"/>
+      </w:r>
+      <w:r>
+        <w:rPr>
+          <w:rFonts w:ascii="Times New Roman" w:hAnsi="Times New Roman" w:cs="Times New Roman"/>
+        </w:rPr>
+        <w:instrText xml:space="preserve"> SEQ Figure \* ARABIC \s 1 </w:instrText>
+      </w:r>
+      <w:r>
+        <w:rPr>
+          <w:rFonts w:ascii="Times New Roman" w:hAnsi="Times New Roman" w:cs="Times New Roman"/>
+        </w:rPr>
+        <w:fldChar w:fldCharType="separate"/>
+      </w:r>
+      <w:r>
+        <w:rPr>
+          <w:rFonts w:ascii="Times New Roman" w:hAnsi="Times New Roman" w:cs="Times New Roman"/>
+          <w:noProof/>
+        </w:rPr>
+        <w:t>5</w:t>
+      </w:r>
+      <w:r>
+        <w:rPr>
+          <w:rFonts w:ascii="Times New Roman" w:hAnsi="Times New Roman" w:cs="Times New Roman"/>
+        </w:rPr>
+        <w:fldChar w:fldCharType="end"/>
+      </w:r>
+    </w:p>
+    <w:p>
+      <w:pPr>
+        <w:jc w:val="center"/>
+      </w:pPr>
+    </w:p>
+    <w:p>
+      <w:pPr>
         <w:pStyle w:val="Listaszerbekezds"/>
-      </w:pPr>
-      <w:r>
-        <w:t>Usually, a funny structure appears in transaction graphs:</w:t>
-      </w:r>
-    </w:p>
-    <w:p>
-      <w:pPr>
-        <w:pStyle w:val="Listaszerbekezds"/>
-      </w:pPr>
-    </w:p>
-    <w:p>
-      <w:pPr>
-        <w:pStyle w:val="Listaszerbekezds"/>
-      </w:pPr>
-    </w:p>
-    <w:p>
-      <w:pPr>
-        <w:pStyle w:val="Listaszerbekezds"/>
-      </w:pPr>
-    </w:p>
-    <w:p>
-      <w:pPr>
-        <w:pStyle w:val="Listaszerbekezds"/>
-      </w:pPr>
-      <w:r>
-        <w:t>We suspect that it represents a supplier (the vertex at the centrum) and the customers.</w:t>
-      </w:r>
-    </w:p>
-    <w:p>
-      <w:pPr>
-        <w:pStyle w:val="Listaszerbekezds"/>
-      </w:pPr>
-    </w:p>
-    <w:p>
-      <w:pPr>
-        <w:pStyle w:val="Listaszerbekezds"/>
-      </w:pPr>
-      <w:r>
-        <w:t>I noticed an interesting structure, which looks like a fan.</w:t>
-      </w:r>
-    </w:p>
-    <w:p>
-      <w:pPr>
-        <w:pStyle w:val="Listaszerbekezds"/>
-      </w:pPr>
-    </w:p>
-    <w:p>
-      <w:pPr>
-        <w:pStyle w:val="Listaszerbekezds"/>
+        <w:ind w:left="0"/>
         <w:jc w:val="center"/>
-      </w:pPr>
-      <w:r>
-        <w:rPr>
+        <w:rPr>
+          <w:rFonts w:ascii="Times New Roman" w:hAnsi="Times New Roman" w:cs="Times New Roman"/>
+          <w:sz w:val="24"/>
+          <w:szCs w:val="24"/>
+        </w:rPr>
+      </w:pPr>
+      <w:r>
+        <w:rPr>
+          <w:rFonts w:ascii="Times New Roman" w:hAnsi="Times New Roman" w:cs="Times New Roman"/>
           <w:noProof/>
+          <w:sz w:val="24"/>
+          <w:szCs w:val="24"/>
         </w:rPr>
         <w:drawing>
-          <wp:anchor distT="0" distB="0" distL="114300" distR="114300" simplePos="0" relativeHeight="251664384" behindDoc="0" locked="0" layoutInCell="1" allowOverlap="1" wp14:anchorId="3AD017DC" wp14:editId="3A1B836E">
-            <wp:simplePos x="0" y="0"/>
-            <wp:positionH relativeFrom="column">
-              <wp:posOffset>2129155</wp:posOffset>
-            </wp:positionH>
-            <wp:positionV relativeFrom="paragraph">
-              <wp:posOffset>4445</wp:posOffset>
-            </wp:positionV>
+          <wp:inline distT="0" distB="0" distL="0" distR="0" wp14:anchorId="3AD017DC" wp14:editId="29933B86">
             <wp:extent cx="1962150" cy="1676400"/>
             <wp:effectExtent l="0" t="0" r="0" b="0"/>
-            <wp:wrapTopAndBottom/>
             <wp:docPr id="24" name="Kép 24"/>
             <wp:cNvGraphicFramePr>
               <a:graphicFrameLocks xmlns:a="http://schemas.openxmlformats.org/drawingml/2006/main" noChangeAspect="1"/>
@@ -20833,13 +21251,37 @@
                 </pic:pic>
               </a:graphicData>
             </a:graphic>
-          </wp:anchor>
+          </wp:inline>
         </w:drawing>
       </w:r>
     </w:p>
     <w:p>
       <w:pPr>
         <w:pStyle w:val="Listaszerbekezds"/>
+        <w:ind w:left="0"/>
+        <w:jc w:val="center"/>
+        <w:rPr>
+          <w:rFonts w:ascii="Times New Roman" w:hAnsi="Times New Roman" w:cs="Times New Roman"/>
+          <w:sz w:val="24"/>
+          <w:szCs w:val="24"/>
+        </w:rPr>
+      </w:pPr>
+    </w:p>
+    <w:p>
+      <w:pPr>
+        <w:pStyle w:val="Listaszerbekezds"/>
+        <w:ind w:left="0"/>
+        <w:rPr>
+          <w:rFonts w:ascii="Times New Roman" w:hAnsi="Times New Roman" w:cs="Times New Roman"/>
+          <w:sz w:val="24"/>
+          <w:szCs w:val="24"/>
+        </w:rPr>
+      </w:pPr>
+    </w:p>
+    <w:p>
+      <w:pPr>
+        <w:pStyle w:val="Listaszerbekezds"/>
+        <w:ind w:left="0"/>
       </w:pPr>
       <w:r>
         <w:rPr>
@@ -20910,25 +21352,52 @@
         </w:drawing>
       </w:r>
       <w:r>
-        <w:t>If we extend the structure, it appears that the so-called supplier vertices are connected with an edge:</w:t>
+        <w:t>If</w:t>
+      </w:r>
+      <w:r>
+        <w:t xml:space="preserve"> </w:t>
+      </w:r>
+      <w:r>
+        <w:t>the structure</w:t>
+      </w:r>
+      <w:r>
+        <w:t xml:space="preserve"> is extended</w:t>
+      </w:r>
+      <w:r>
+        <w:t>, it appears that the so-called supplier vertices are connected with edge</w:t>
+      </w:r>
+      <w:r>
+        <w:t>s.</w:t>
       </w:r>
     </w:p>
     <w:p>
       <w:pPr>
         <w:pStyle w:val="Listaszerbekezds"/>
-      </w:pPr>
-      <w:r>
-        <w:t>As I looked through the graph, a circular structure appeared, like this:</w:t>
+        <w:ind w:left="0"/>
+      </w:pPr>
+      <w:r>
+        <w:t>As I looked through the graph, a circular</w:t>
+      </w:r>
+      <w:r>
+        <w:t>, tree-like</w:t>
+      </w:r>
+      <w:r>
+        <w:t xml:space="preserve"> structure appeared</w:t>
+      </w:r>
+      <w:r>
+        <w:t>.</w:t>
       </w:r>
     </w:p>
     <w:p>
       <w:pPr>
         <w:pStyle w:val="Listaszerbekezds"/>
+        <w:ind w:left="0"/>
       </w:pPr>
     </w:p>
     <w:p>
       <w:pPr>
         <w:pStyle w:val="Listaszerbekezds"/>
+        <w:ind w:left="0"/>
       </w:pPr>
       <w:r>
         <w:rPr>
@@ -21048,59 +21517,25 @@
     <w:p>
       <w:pPr>
         <w:pStyle w:val="Listaszerbekezds"/>
+        <w:ind w:left="0"/>
       </w:pPr>
     </w:p>
     <w:p>
       <w:pPr>
         <w:pStyle w:val="Listaszerbekezds"/>
-        <w:jc w:val="both"/>
-      </w:pPr>
-      <w:r>
-        <w:t>If we consider one supplier and the customers as one cluster, we can observe smaller communities among them. In the previous image we can see several triangles, but I discovered larger ones as I increased the number of layers I observed at the same time. Since the graph I am working with is anonymized, we do not have the necessary information to resolve the graph, thus I am still not sure what this structure represent.</w:t>
-      </w:r>
-    </w:p>
-    <w:p>
-      <w:pPr>
-        <w:pStyle w:val="Listaszerbekezds"/>
-      </w:pPr>
-    </w:p>
-    <w:p>
-      <w:pPr>
-        <w:spacing w:line="360" w:lineRule="auto"/>
-        <w:jc w:val="both"/>
-        <w:rPr>
-          <w:rFonts w:ascii="Times New Roman" w:hAnsi="Times New Roman" w:cs="Times New Roman"/>
-          <w:sz w:val="24"/>
-          <w:szCs w:val="24"/>
-        </w:rPr>
-      </w:pPr>
-    </w:p>
-    <w:p>
-      <w:r>
-        <w:t>Memo 10.20</w:t>
-      </w:r>
-    </w:p>
-    <w:p/>
-    <w:p>
-      <w:r>
+        <w:keepNext/>
+        <w:ind w:left="0"/>
+      </w:pPr>
+      <w:r>
+        <w:rPr>
+          <w:noProof/>
+        </w:rPr>
         <w:lastRenderedPageBreak/>
-        <w:t>If we are trying to find patterns in communities, we discover this:</w:t>
-      </w:r>
-    </w:p>
-    <w:p>
-      <w:pPr>
-        <w:keepNext/>
-        <w:jc w:val="center"/>
-      </w:pPr>
-      <w:r>
-        <w:rPr>
-          <w:noProof/>
-        </w:rPr>
         <w:drawing>
-          <wp:inline distT="0" distB="0" distL="0" distR="0" wp14:anchorId="2A29961C" wp14:editId="4ABFAF73">
-            <wp:extent cx="2714625" cy="2505075"/>
-            <wp:effectExtent l="0" t="0" r="9525" b="9525"/>
-            <wp:docPr id="29" name="Kép 29"/>
+          <wp:inline distT="0" distB="0" distL="0" distR="0" wp14:anchorId="6124BE76" wp14:editId="42C1EC6B">
+            <wp:extent cx="5760720" cy="3397250"/>
+            <wp:effectExtent l="0" t="0" r="0" b="0"/>
+            <wp:docPr id="31" name="Kép 31" descr="A képen zöld, lézer látható&#10;&#10;Automatikusan generált leírás"/>
             <wp:cNvGraphicFramePr>
               <a:graphicFrameLocks xmlns:a="http://schemas.openxmlformats.org/drawingml/2006/main" noChangeAspect="1"/>
             </wp:cNvGraphicFramePr>
@@ -21108,7 +21543,7 @@
               <a:graphicData uri="http://schemas.openxmlformats.org/drawingml/2006/picture">
                 <pic:pic xmlns:pic="http://schemas.openxmlformats.org/drawingml/2006/picture">
                   <pic:nvPicPr>
-                    <pic:cNvPr id="0" name="Picture 1"/>
+                    <pic:cNvPr id="31" name="Kép 31" descr="A képen zöld, lézer látható&#10;&#10;Automatikusan generált leírás"/>
                     <pic:cNvPicPr>
                       <a:picLocks noChangeAspect="1" noChangeArrowheads="1"/>
                     </pic:cNvPicPr>
@@ -21129,7 +21564,7 @@
                   <pic:spPr bwMode="auto">
                     <a:xfrm>
                       <a:off x="0" y="0"/>
-                      <a:ext cx="2714625" cy="2505075"/>
+                      <a:ext cx="5760720" cy="3397250"/>
                     </a:xfrm>
                     <a:prstGeom prst="rect">
                       <a:avLst/>
@@ -21154,41 +21589,951 @@
       <w:r>
         <w:t xml:space="preserve">Figure </w:t>
       </w:r>
-      <w:fldSimple w:instr=" STYLEREF 1 \s ">
-        <w:r>
-          <w:rPr>
-            <w:noProof/>
-          </w:rPr>
-          <w:t>6</w:t>
-        </w:r>
-      </w:fldSimple>
+      <w:r>
+        <w:fldChar w:fldCharType="begin"/>
+      </w:r>
+      <w:r>
+        <w:instrText xml:space="preserve"> STYLEREF 1 \s </w:instrText>
+      </w:r>
+      <w:r>
+        <w:fldChar w:fldCharType="separate"/>
+      </w:r>
+      <w:r>
+        <w:rPr>
+          <w:noProof/>
+        </w:rPr>
+        <w:t>6</w:t>
+      </w:r>
+      <w:r>
+        <w:rPr>
+          <w:noProof/>
+        </w:rPr>
+        <w:fldChar w:fldCharType="end"/>
+      </w:r>
       <w:r>
         <w:t>.</w:t>
       </w:r>
-      <w:fldSimple w:instr=" SEQ Figure \* ARABIC \s 1 ">
-        <w:r>
-          <w:rPr>
-            <w:noProof/>
-          </w:rPr>
-          <w:t>5</w:t>
-        </w:r>
-      </w:fldSimple>
-    </w:p>
-    <w:p/>
+      <w:r>
+        <w:fldChar w:fldCharType="begin"/>
+      </w:r>
+      <w:r>
+        <w:instrText xml:space="preserve"> SEQ Figure \* ARABIC \s 1 </w:instrText>
+      </w:r>
+      <w:r>
+        <w:fldChar w:fldCharType="separate"/>
+      </w:r>
+      <w:r>
+        <w:rPr>
+          <w:noProof/>
+        </w:rPr>
+        <w:t>6</w:t>
+      </w:r>
+      <w:r>
+        <w:rPr>
+          <w:noProof/>
+        </w:rPr>
+        <w:fldChar w:fldCharType="end"/>
+      </w:r>
+    </w:p>
+    <w:p>
+      <w:pPr>
+        <w:pStyle w:val="Listaszerbekezds"/>
+        <w:ind w:left="0"/>
+      </w:pPr>
+    </w:p>
+    <w:p>
+      <w:pPr>
+        <w:pStyle w:val="Listaszerbekezds"/>
+        <w:ind w:left="0"/>
+      </w:pPr>
+    </w:p>
+    <w:p>
+      <w:pPr>
+        <w:pStyle w:val="Listaszerbekezds"/>
+        <w:ind w:left="0"/>
+        <w:jc w:val="both"/>
+      </w:pPr>
+      <w:r>
+        <w:t>If we consider one supplier and the customers as one cluster, we can observe smaller communities among them. In the previous image we can see several triangles, but I discovered larger ones as I increased the number of layers I observed at the same time. Since the graph I am working with is anonymized, we do not have the necessary information to resolve the graph, thus I am still not sure what this structure represent.</w:t>
+      </w:r>
+    </w:p>
+    <w:p>
+      <w:pPr>
+        <w:pStyle w:val="Listaszerbekezds"/>
+        <w:ind w:left="0"/>
+      </w:pPr>
+    </w:p>
+    <w:p>
+      <w:pPr>
+        <w:spacing w:line="360" w:lineRule="auto"/>
+        <w:jc w:val="both"/>
+        <w:rPr>
+          <w:rFonts w:ascii="Times New Roman" w:hAnsi="Times New Roman" w:cs="Times New Roman"/>
+          <w:sz w:val="24"/>
+          <w:szCs w:val="24"/>
+        </w:rPr>
+      </w:pPr>
+    </w:p>
+    <w:p>
+      <w:pPr>
+        <w:keepNext/>
+        <w:spacing w:line="360" w:lineRule="auto"/>
+        <w:jc w:val="center"/>
+      </w:pPr>
+      <w:r>
+        <w:rPr>
+          <w:noProof/>
+        </w:rPr>
+        <w:lastRenderedPageBreak/>
+        <w:drawing>
+          <wp:inline distT="0" distB="0" distL="0" distR="0" wp14:anchorId="27479910" wp14:editId="0ABBCD52">
+            <wp:extent cx="5760720" cy="5010150"/>
+            <wp:effectExtent l="0" t="0" r="0" b="0"/>
+            <wp:docPr id="30" name="Kép 30" descr="A képen kültéri objektum, háló látható&#10;&#10;Automatikusan generált leírás"/>
+            <wp:cNvGraphicFramePr>
+              <a:graphicFrameLocks xmlns:a="http://schemas.openxmlformats.org/drawingml/2006/main" noChangeAspect="1"/>
+            </wp:cNvGraphicFramePr>
+            <a:graphic xmlns:a="http://schemas.openxmlformats.org/drawingml/2006/main">
+              <a:graphicData uri="http://schemas.openxmlformats.org/drawingml/2006/picture">
+                <pic:pic xmlns:pic="http://schemas.openxmlformats.org/drawingml/2006/picture">
+                  <pic:nvPicPr>
+                    <pic:cNvPr id="1" name="Kép 1" descr="A képen kültéri objektum, háló látható&#10;&#10;Automatikusan generált leírás"/>
+                    <pic:cNvPicPr/>
+                  </pic:nvPicPr>
+                  <pic:blipFill>
+                    <a:blip r:embed="rId37"/>
+                    <a:stretch>
+                      <a:fillRect/>
+                    </a:stretch>
+                  </pic:blipFill>
+                  <pic:spPr>
+                    <a:xfrm>
+                      <a:off x="0" y="0"/>
+                      <a:ext cx="5760720" cy="5010150"/>
+                    </a:xfrm>
+                    <a:prstGeom prst="rect">
+                      <a:avLst/>
+                    </a:prstGeom>
+                  </pic:spPr>
+                </pic:pic>
+              </a:graphicData>
+            </a:graphic>
+          </wp:inline>
+        </w:drawing>
+      </w:r>
+    </w:p>
+    <w:p>
+      <w:pPr>
+        <w:pStyle w:val="Kpalrs"/>
+        <w:jc w:val="center"/>
+        <w:rPr>
+          <w:rFonts w:ascii="Times New Roman" w:hAnsi="Times New Roman" w:cs="Times New Roman"/>
+          <w:sz w:val="24"/>
+          <w:szCs w:val="24"/>
+        </w:rPr>
+      </w:pPr>
+      <w:r>
+        <w:t xml:space="preserve">Figure </w:t>
+      </w:r>
+      <w:r>
+        <w:fldChar w:fldCharType="begin"/>
+      </w:r>
+      <w:r>
+        <w:instrText xml:space="preserve"> STYLEREF 1 \s </w:instrText>
+      </w:r>
+      <w:r>
+        <w:fldChar w:fldCharType="separate"/>
+      </w:r>
+      <w:r>
+        <w:rPr>
+          <w:noProof/>
+        </w:rPr>
+        <w:t>6</w:t>
+      </w:r>
+      <w:r>
+        <w:rPr>
+          <w:noProof/>
+        </w:rPr>
+        <w:fldChar w:fldCharType="end"/>
+      </w:r>
+      <w:r>
+        <w:t>.</w:t>
+      </w:r>
+      <w:r>
+        <w:fldChar w:fldCharType="begin"/>
+      </w:r>
+      <w:r>
+        <w:instrText xml:space="preserve"> SEQ Figure \* ARABIC \s 1 </w:instrText>
+      </w:r>
+      <w:r>
+        <w:fldChar w:fldCharType="separate"/>
+      </w:r>
+      <w:r>
+        <w:rPr>
+          <w:noProof/>
+        </w:rPr>
+        <w:t>7</w:t>
+      </w:r>
+      <w:r>
+        <w:rPr>
+          <w:noProof/>
+        </w:rPr>
+        <w:fldChar w:fldCharType="end"/>
+      </w:r>
+      <w:r>
+        <w:t xml:space="preserve"> WA graph</w:t>
+      </w:r>
+    </w:p>
+    <w:p>
+      <w:pPr>
+        <w:spacing w:line="360" w:lineRule="auto"/>
+        <w:rPr>
+          <w:rFonts w:ascii="Times New Roman" w:hAnsi="Times New Roman" w:cs="Times New Roman"/>
+          <w:sz w:val="24"/>
+          <w:szCs w:val="24"/>
+        </w:rPr>
+      </w:pPr>
+    </w:p>
+    <w:p>
+      <w:pPr>
+        <w:spacing w:line="360" w:lineRule="auto"/>
+        <w:rPr>
+          <w:rFonts w:ascii="Times New Roman" w:hAnsi="Times New Roman" w:cs="Times New Roman"/>
+          <w:sz w:val="24"/>
+          <w:szCs w:val="24"/>
+        </w:rPr>
+      </w:pPr>
+    </w:p>
+    <w:p>
+      <w:pPr>
+        <w:keepNext/>
+        <w:spacing w:line="360" w:lineRule="auto"/>
+        <w:jc w:val="center"/>
+      </w:pPr>
+      <w:r>
+        <w:rPr>
+          <w:noProof/>
+        </w:rPr>
+        <w:lastRenderedPageBreak/>
+        <w:drawing>
+          <wp:inline distT="0" distB="0" distL="0" distR="0" wp14:anchorId="210B45C0" wp14:editId="30FB63B6">
+            <wp:extent cx="5760720" cy="2854960"/>
+            <wp:effectExtent l="0" t="0" r="0" b="2540"/>
+            <wp:docPr id="32" name="Kép 32"/>
+            <wp:cNvGraphicFramePr>
+              <a:graphicFrameLocks xmlns:a="http://schemas.openxmlformats.org/drawingml/2006/main" noChangeAspect="1"/>
+            </wp:cNvGraphicFramePr>
+            <a:graphic xmlns:a="http://schemas.openxmlformats.org/drawingml/2006/main">
+              <a:graphicData uri="http://schemas.openxmlformats.org/drawingml/2006/picture">
+                <pic:pic xmlns:pic="http://schemas.openxmlformats.org/drawingml/2006/picture">
+                  <pic:nvPicPr>
+                    <pic:cNvPr id="0" name="Picture 7"/>
+                    <pic:cNvPicPr>
+                      <a:picLocks noChangeAspect="1" noChangeArrowheads="1"/>
+                    </pic:cNvPicPr>
+                  </pic:nvPicPr>
+                  <pic:blipFill>
+                    <a:blip r:embed="rId38" cstate="print">
+                      <a:extLst>
+                        <a:ext uri="{28A0092B-C50C-407E-A947-70E740481C1C}">
+                          <a14:useLocalDpi xmlns:a14="http://schemas.microsoft.com/office/drawing/2010/main" val="0"/>
+                        </a:ext>
+                      </a:extLst>
+                    </a:blip>
+                    <a:srcRect/>
+                    <a:stretch>
+                      <a:fillRect/>
+                    </a:stretch>
+                  </pic:blipFill>
+                  <pic:spPr bwMode="auto">
+                    <a:xfrm>
+                      <a:off x="0" y="0"/>
+                      <a:ext cx="5760720" cy="2854960"/>
+                    </a:xfrm>
+                    <a:prstGeom prst="rect">
+                      <a:avLst/>
+                    </a:prstGeom>
+                    <a:noFill/>
+                    <a:ln>
+                      <a:noFill/>
+                    </a:ln>
+                  </pic:spPr>
+                </pic:pic>
+              </a:graphicData>
+            </a:graphic>
+          </wp:inline>
+        </w:drawing>
+      </w:r>
+    </w:p>
+    <w:p>
+      <w:pPr>
+        <w:pStyle w:val="Kpalrs"/>
+        <w:jc w:val="center"/>
+        <w:rPr>
+          <w:rFonts w:ascii="Times New Roman" w:hAnsi="Times New Roman" w:cs="Times New Roman"/>
+          <w:sz w:val="24"/>
+          <w:szCs w:val="24"/>
+        </w:rPr>
+      </w:pPr>
+      <w:r>
+        <w:t xml:space="preserve">Figure </w:t>
+      </w:r>
+      <w:r>
+        <w:fldChar w:fldCharType="begin"/>
+      </w:r>
+      <w:r>
+        <w:instrText xml:space="preserve"> STYLEREF 1 \s </w:instrText>
+      </w:r>
+      <w:r>
+        <w:fldChar w:fldCharType="separate"/>
+      </w:r>
+      <w:r>
+        <w:rPr>
+          <w:noProof/>
+        </w:rPr>
+        <w:t>6</w:t>
+      </w:r>
+      <w:r>
+        <w:rPr>
+          <w:noProof/>
+        </w:rPr>
+        <w:fldChar w:fldCharType="end"/>
+      </w:r>
+      <w:r>
+        <w:t>.</w:t>
+      </w:r>
+      <w:r>
+        <w:fldChar w:fldCharType="begin"/>
+      </w:r>
+      <w:r>
+        <w:instrText xml:space="preserve"> SEQ Figure \* ARABIC \s 1 </w:instrText>
+      </w:r>
+      <w:r>
+        <w:fldChar w:fldCharType="separate"/>
+      </w:r>
+      <w:r>
+        <w:rPr>
+          <w:noProof/>
+        </w:rPr>
+        <w:t>8</w:t>
+      </w:r>
+      <w:r>
+        <w:rPr>
+          <w:noProof/>
+        </w:rPr>
+        <w:fldChar w:fldCharType="end"/>
+      </w:r>
+      <w:r>
+        <w:t xml:space="preserve"> Complement Coloring</w:t>
+      </w:r>
+    </w:p>
+    <w:p>
+      <w:pPr>
+        <w:spacing w:line="360" w:lineRule="auto"/>
+        <w:rPr>
+          <w:rFonts w:ascii="Times New Roman" w:hAnsi="Times New Roman" w:cs="Times New Roman"/>
+          <w:sz w:val="24"/>
+          <w:szCs w:val="24"/>
+        </w:rPr>
+      </w:pPr>
+    </w:p>
+    <w:p>
+      <w:pPr>
+        <w:keepNext/>
+        <w:spacing w:line="360" w:lineRule="auto"/>
+        <w:jc w:val="center"/>
+      </w:pPr>
+      <w:r>
+        <w:rPr>
+          <w:noProof/>
+        </w:rPr>
+        <w:drawing>
+          <wp:inline distT="0" distB="0" distL="0" distR="0" wp14:anchorId="3D57BD9D" wp14:editId="587D182F">
+            <wp:extent cx="4305600" cy="4168800"/>
+            <wp:effectExtent l="0" t="0" r="0" b="3175"/>
+            <wp:docPr id="22" name="Kép 22" descr="A képen vörös, világos, növény, fekete látható&#10;&#10;Automatikusan generált leírás"/>
+            <wp:cNvGraphicFramePr>
+              <a:graphicFrameLocks xmlns:a="http://schemas.openxmlformats.org/drawingml/2006/main" noChangeAspect="1"/>
+            </wp:cNvGraphicFramePr>
+            <a:graphic xmlns:a="http://schemas.openxmlformats.org/drawingml/2006/main">
+              <a:graphicData uri="http://schemas.openxmlformats.org/drawingml/2006/picture">
+                <pic:pic xmlns:pic="http://schemas.openxmlformats.org/drawingml/2006/picture">
+                  <pic:nvPicPr>
+                    <pic:cNvPr id="22" name="Kép 22" descr="A képen vörös, világos, növény, fekete látható&#10;&#10;Automatikusan generált leírás"/>
+                    <pic:cNvPicPr/>
+                  </pic:nvPicPr>
+                  <pic:blipFill>
+                    <a:blip r:embed="rId39"/>
+                    <a:stretch>
+                      <a:fillRect/>
+                    </a:stretch>
+                  </pic:blipFill>
+                  <pic:spPr>
+                    <a:xfrm>
+                      <a:off x="0" y="0"/>
+                      <a:ext cx="4305600" cy="4168800"/>
+                    </a:xfrm>
+                    <a:prstGeom prst="rect">
+                      <a:avLst/>
+                    </a:prstGeom>
+                  </pic:spPr>
+                </pic:pic>
+              </a:graphicData>
+            </a:graphic>
+          </wp:inline>
+        </w:drawing>
+      </w:r>
+    </w:p>
+    <w:p>
+      <w:pPr>
+        <w:pStyle w:val="Kpalrs"/>
+        <w:jc w:val="center"/>
+        <w:rPr>
+          <w:rFonts w:ascii="Times New Roman" w:hAnsi="Times New Roman" w:cs="Times New Roman"/>
+          <w:sz w:val="24"/>
+          <w:szCs w:val="24"/>
+        </w:rPr>
+      </w:pPr>
+      <w:r>
+        <w:t xml:space="preserve">Figure </w:t>
+      </w:r>
+      <w:r>
+        <w:fldChar w:fldCharType="begin"/>
+      </w:r>
+      <w:r>
+        <w:instrText xml:space="preserve"> STYLEREF 1 \s </w:instrText>
+      </w:r>
+      <w:r>
+        <w:fldChar w:fldCharType="separate"/>
+      </w:r>
+      <w:r>
+        <w:rPr>
+          <w:noProof/>
+        </w:rPr>
+        <w:t>6</w:t>
+      </w:r>
+      <w:r>
+        <w:rPr>
+          <w:noProof/>
+        </w:rPr>
+        <w:fldChar w:fldCharType="end"/>
+      </w:r>
+      <w:r>
+        <w:t>.</w:t>
+      </w:r>
+      <w:r>
+        <w:fldChar w:fldCharType="begin"/>
+      </w:r>
+      <w:r>
+        <w:instrText xml:space="preserve"> SEQ Figure \* ARABIC \s 1 </w:instrText>
+      </w:r>
+      <w:r>
+        <w:fldChar w:fldCharType="separate"/>
+      </w:r>
+      <w:r>
+        <w:rPr>
+          <w:noProof/>
+        </w:rPr>
+        <w:t>9</w:t>
+      </w:r>
+      <w:r>
+        <w:rPr>
+          <w:noProof/>
+        </w:rPr>
+        <w:fldChar w:fldCharType="end"/>
+      </w:r>
+      <w:r>
+        <w:t xml:space="preserve"> </w:t>
+      </w:r>
+      <w:r>
+        <w:t>transactional</w:t>
+      </w:r>
+      <w:r>
+        <w:t xml:space="preserve"> and community pattern in the same cluster in OTP graph MCL</w:t>
+      </w:r>
+    </w:p>
+    <w:p>
+      <w:pPr>
+        <w:spacing w:line="360" w:lineRule="auto"/>
+        <w:rPr>
+          <w:rFonts w:ascii="Times New Roman" w:hAnsi="Times New Roman" w:cs="Times New Roman"/>
+          <w:sz w:val="24"/>
+          <w:szCs w:val="24"/>
+        </w:rPr>
+      </w:pPr>
+    </w:p>
+    <w:p>
+      <w:pPr>
+        <w:spacing w:line="360" w:lineRule="auto"/>
+        <w:rPr>
+          <w:rFonts w:ascii="Times New Roman" w:hAnsi="Times New Roman" w:cs="Times New Roman"/>
+          <w:sz w:val="24"/>
+          <w:szCs w:val="24"/>
+        </w:rPr>
+      </w:pPr>
+    </w:p>
+    <w:p>
+      <w:pPr>
+        <w:pStyle w:val="Cmsor3"/>
+        <w:rPr>
+          <w:noProof/>
+        </w:rPr>
+      </w:pPr>
+      <w:r>
+        <w:rPr>
+          <w:noProof/>
+        </w:rPr>
+        <w:lastRenderedPageBreak/>
+        <w:t>Embedded</w:t>
+      </w:r>
+    </w:p>
+    <w:p>
+      <w:pPr>
+        <w:keepNext/>
+        <w:spacing w:line="360" w:lineRule="auto"/>
+        <w:jc w:val="both"/>
+        <w:rPr>
+          <w:rFonts w:ascii="Times New Roman" w:hAnsi="Times New Roman" w:cs="Times New Roman"/>
+          <w:noProof/>
+          <w:sz w:val="24"/>
+          <w:szCs w:val="24"/>
+        </w:rPr>
+      </w:pPr>
+    </w:p>
+    <w:p>
+      <w:pPr>
+        <w:keepNext/>
+        <w:spacing w:line="360" w:lineRule="auto"/>
+        <w:jc w:val="center"/>
+        <w:rPr>
+          <w:rFonts w:ascii="Times New Roman" w:hAnsi="Times New Roman" w:cs="Times New Roman"/>
+          <w:sz w:val="24"/>
+          <w:szCs w:val="24"/>
+        </w:rPr>
+      </w:pPr>
+      <w:r>
+        <w:rPr>
+          <w:rFonts w:ascii="Times New Roman" w:hAnsi="Times New Roman" w:cs="Times New Roman"/>
+          <w:noProof/>
+          <w:sz w:val="24"/>
+          <w:szCs w:val="24"/>
+        </w:rPr>
+        <w:drawing>
+          <wp:inline distT="0" distB="0" distL="0" distR="0" wp14:anchorId="590EFDEC" wp14:editId="572B1A41">
+            <wp:extent cx="2455200" cy="2347200"/>
+            <wp:effectExtent l="0" t="0" r="2540" b="0"/>
+            <wp:docPr id="35" name="Kép 35" descr="A képen zöld, színes látható&#10;&#10;Automatikusan generált leírás"/>
+            <wp:cNvGraphicFramePr>
+              <a:graphicFrameLocks xmlns:a="http://schemas.openxmlformats.org/drawingml/2006/main" noChangeAspect="1"/>
+            </wp:cNvGraphicFramePr>
+            <a:graphic xmlns:a="http://schemas.openxmlformats.org/drawingml/2006/main">
+              <a:graphicData uri="http://schemas.openxmlformats.org/drawingml/2006/picture">
+                <pic:pic xmlns:pic="http://schemas.openxmlformats.org/drawingml/2006/picture">
+                  <pic:nvPicPr>
+                    <pic:cNvPr id="35" name="Kép 35" descr="A képen zöld, színes látható&#10;&#10;Automatikusan generált leírás"/>
+                    <pic:cNvPicPr/>
+                  </pic:nvPicPr>
+                  <pic:blipFill>
+                    <a:blip r:embed="rId40"/>
+                    <a:stretch>
+                      <a:fillRect/>
+                    </a:stretch>
+                  </pic:blipFill>
+                  <pic:spPr>
+                    <a:xfrm>
+                      <a:off x="0" y="0"/>
+                      <a:ext cx="2455200" cy="2347200"/>
+                    </a:xfrm>
+                    <a:prstGeom prst="rect">
+                      <a:avLst/>
+                    </a:prstGeom>
+                  </pic:spPr>
+                </pic:pic>
+              </a:graphicData>
+            </a:graphic>
+          </wp:inline>
+        </w:drawing>
+      </w:r>
+    </w:p>
+    <w:p>
+      <w:pPr>
+        <w:pStyle w:val="Kpalrs"/>
+        <w:jc w:val="center"/>
+        <w:rPr>
+          <w:rFonts w:ascii="Times New Roman" w:hAnsi="Times New Roman" w:cs="Times New Roman"/>
+          <w:sz w:val="24"/>
+          <w:szCs w:val="24"/>
+        </w:rPr>
+      </w:pPr>
+      <w:r>
+        <w:t xml:space="preserve">Figure </w:t>
+      </w:r>
+      <w:r>
+        <w:fldChar w:fldCharType="begin"/>
+      </w:r>
+      <w:r>
+        <w:instrText xml:space="preserve"> STYLEREF 1 \s </w:instrText>
+      </w:r>
+      <w:r>
+        <w:fldChar w:fldCharType="separate"/>
+      </w:r>
+      <w:r>
+        <w:rPr>
+          <w:noProof/>
+        </w:rPr>
+        <w:t>6</w:t>
+      </w:r>
+      <w:r>
+        <w:rPr>
+          <w:noProof/>
+        </w:rPr>
+        <w:fldChar w:fldCharType="end"/>
+      </w:r>
+      <w:r>
+        <w:t>.</w:t>
+      </w:r>
+      <w:r>
+        <w:fldChar w:fldCharType="begin"/>
+      </w:r>
+      <w:r>
+        <w:instrText xml:space="preserve"> SEQ Figure \* ARABIC \s 1 </w:instrText>
+      </w:r>
+      <w:r>
+        <w:fldChar w:fldCharType="separate"/>
+      </w:r>
+      <w:r>
+        <w:rPr>
+          <w:noProof/>
+        </w:rPr>
+        <w:t>10</w:t>
+      </w:r>
+      <w:r>
+        <w:rPr>
+          <w:noProof/>
+        </w:rPr>
+        <w:fldChar w:fldCharType="end"/>
+      </w:r>
+      <w:r>
+        <w:t xml:space="preserve"> pattern in WA graph</w:t>
+      </w:r>
+    </w:p>
+    <w:p>
+      <w:pPr>
+        <w:spacing w:line="360" w:lineRule="auto"/>
+        <w:jc w:val="center"/>
+        <w:rPr>
+          <w:rFonts w:ascii="Times New Roman" w:hAnsi="Times New Roman" w:cs="Times New Roman"/>
+          <w:sz w:val="24"/>
+          <w:szCs w:val="24"/>
+        </w:rPr>
+      </w:pPr>
+      <w:r>
+        <w:rPr>
+          <w:noProof/>
+        </w:rPr>
+        <w:drawing>
+          <wp:inline distT="0" distB="0" distL="0" distR="0" wp14:anchorId="5002CAE6" wp14:editId="6895D1DA">
+            <wp:extent cx="5760720" cy="2883535"/>
+            <wp:effectExtent l="0" t="0" r="0" b="0"/>
+            <wp:docPr id="34" name="Kép 34" descr="A képen szöveg látható&#10;&#10;Automatikusan generált leírás"/>
+            <wp:cNvGraphicFramePr>
+              <a:graphicFrameLocks xmlns:a="http://schemas.openxmlformats.org/drawingml/2006/main" noChangeAspect="1"/>
+            </wp:cNvGraphicFramePr>
+            <a:graphic xmlns:a="http://schemas.openxmlformats.org/drawingml/2006/main">
+              <a:graphicData uri="http://schemas.openxmlformats.org/drawingml/2006/picture">
+                <pic:pic xmlns:pic="http://schemas.openxmlformats.org/drawingml/2006/picture">
+                  <pic:nvPicPr>
+                    <pic:cNvPr id="34" name="Kép 34" descr="A képen szöveg látható&#10;&#10;Automatikusan generált leírás"/>
+                    <pic:cNvPicPr/>
+                  </pic:nvPicPr>
+                  <pic:blipFill>
+                    <a:blip r:embed="rId41"/>
+                    <a:stretch>
+                      <a:fillRect/>
+                    </a:stretch>
+                  </pic:blipFill>
+                  <pic:spPr>
+                    <a:xfrm>
+                      <a:off x="0" y="0"/>
+                      <a:ext cx="5760720" cy="2883535"/>
+                    </a:xfrm>
+                    <a:prstGeom prst="rect">
+                      <a:avLst/>
+                    </a:prstGeom>
+                  </pic:spPr>
+                </pic:pic>
+              </a:graphicData>
+            </a:graphic>
+          </wp:inline>
+        </w:drawing>
+      </w:r>
+    </w:p>
+    <w:p>
+      <w:pPr>
+        <w:spacing w:line="360" w:lineRule="auto"/>
+        <w:rPr>
+          <w:rFonts w:ascii="Times New Roman" w:hAnsi="Times New Roman" w:cs="Times New Roman"/>
+          <w:sz w:val="24"/>
+          <w:szCs w:val="24"/>
+        </w:rPr>
+      </w:pPr>
+      <w:r>
+        <w:rPr>
+          <w:rFonts w:ascii="Times New Roman" w:hAnsi="Times New Roman" w:cs="Times New Roman"/>
+          <w:sz w:val="24"/>
+          <w:szCs w:val="24"/>
+        </w:rPr>
+        <w:t>This pattern shows up, when the</w:t>
+      </w:r>
+      <w:r>
+        <w:rPr>
+          <w:rFonts w:ascii="Times New Roman" w:hAnsi="Times New Roman" w:cs="Times New Roman"/>
+          <w:sz w:val="24"/>
+          <w:szCs w:val="24"/>
+        </w:rPr>
+        <w:t>re is a deeper connection among the</w:t>
+      </w:r>
+      <w:r>
+        <w:rPr>
+          <w:rFonts w:ascii="Times New Roman" w:hAnsi="Times New Roman" w:cs="Times New Roman"/>
+          <w:sz w:val="24"/>
+          <w:szCs w:val="24"/>
+        </w:rPr>
+        <w:t xml:space="preserve"> meanings of the words.</w:t>
+      </w:r>
+      <w:r>
+        <w:rPr>
+          <w:rFonts w:ascii="Times New Roman" w:hAnsi="Times New Roman" w:cs="Times New Roman"/>
+          <w:sz w:val="24"/>
+          <w:szCs w:val="24"/>
+        </w:rPr>
+        <w:t xml:space="preserve"> </w:t>
+      </w:r>
+      <w:r>
+        <w:rPr>
+          <w:rFonts w:ascii="Times New Roman" w:hAnsi="Times New Roman" w:cs="Times New Roman"/>
+          <w:sz w:val="24"/>
+          <w:szCs w:val="24"/>
+        </w:rPr>
+        <w:t>Usually,</w:t>
+      </w:r>
+      <w:r>
+        <w:rPr>
+          <w:rFonts w:ascii="Times New Roman" w:hAnsi="Times New Roman" w:cs="Times New Roman"/>
+          <w:sz w:val="24"/>
+          <w:szCs w:val="24"/>
+        </w:rPr>
+        <w:t xml:space="preserve"> one</w:t>
+      </w:r>
+      <w:r>
+        <w:rPr>
+          <w:rFonts w:ascii="Times New Roman" w:hAnsi="Times New Roman" w:cs="Times New Roman"/>
+          <w:sz w:val="24"/>
+          <w:szCs w:val="24"/>
+        </w:rPr>
+        <w:t xml:space="preserve"> </w:t>
+      </w:r>
+      <w:r>
+        <w:rPr>
+          <w:rFonts w:ascii="Times New Roman" w:hAnsi="Times New Roman" w:cs="Times New Roman"/>
+          <w:sz w:val="24"/>
+          <w:szCs w:val="24"/>
+        </w:rPr>
+        <w:t>is the subset of the other</w:t>
+      </w:r>
+      <w:r>
+        <w:rPr>
+          <w:rFonts w:ascii="Times New Roman" w:hAnsi="Times New Roman" w:cs="Times New Roman"/>
+          <w:sz w:val="24"/>
+          <w:szCs w:val="24"/>
+        </w:rPr>
+        <w:t>,</w:t>
+      </w:r>
+      <w:r>
+        <w:rPr>
+          <w:rFonts w:ascii="Times New Roman" w:hAnsi="Times New Roman" w:cs="Times New Roman"/>
+          <w:sz w:val="24"/>
+          <w:szCs w:val="24"/>
+        </w:rPr>
+        <w:t xml:space="preserve"> creating the embedded structure mentioned above</w:t>
+      </w:r>
+      <w:r>
+        <w:rPr>
+          <w:rFonts w:ascii="Times New Roman" w:hAnsi="Times New Roman" w:cs="Times New Roman"/>
+          <w:sz w:val="24"/>
+          <w:szCs w:val="24"/>
+        </w:rPr>
+        <w:t>.</w:t>
+      </w:r>
+      <w:r>
+        <w:rPr>
+          <w:rFonts w:ascii="Times New Roman" w:hAnsi="Times New Roman" w:cs="Times New Roman"/>
+          <w:sz w:val="24"/>
+          <w:szCs w:val="24"/>
+        </w:rPr>
+        <w:t xml:space="preserve"> </w:t>
+      </w:r>
+      <w:r>
+        <w:rPr>
+          <w:rFonts w:ascii="Times New Roman" w:hAnsi="Times New Roman" w:cs="Times New Roman"/>
+          <w:sz w:val="24"/>
+          <w:szCs w:val="24"/>
+        </w:rPr>
+        <w:t>In the transaction networks, this structure often suggest</w:t>
+      </w:r>
+      <w:r>
+        <w:rPr>
+          <w:rFonts w:ascii="Times New Roman" w:hAnsi="Times New Roman" w:cs="Times New Roman"/>
+          <w:sz w:val="24"/>
+          <w:szCs w:val="24"/>
+        </w:rPr>
+        <w:t xml:space="preserve">s competitive areas between the nodes with high degree. </w:t>
+      </w:r>
+      <w:r>
+        <w:rPr>
+          <w:rFonts w:ascii="Times New Roman" w:hAnsi="Times New Roman" w:cs="Times New Roman"/>
+          <w:sz w:val="24"/>
+          <w:szCs w:val="24"/>
+        </w:rPr>
+        <w:t>The presence of an edge between these nodes is not necessarily forbidden</w:t>
+      </w:r>
+      <w:r>
+        <w:rPr>
+          <w:rFonts w:ascii="Times New Roman" w:hAnsi="Times New Roman" w:cs="Times New Roman"/>
+          <w:sz w:val="24"/>
+          <w:szCs w:val="24"/>
+        </w:rPr>
+        <w:t>, see below.</w:t>
+      </w:r>
+    </w:p>
+    <w:p>
+      <w:pPr>
+        <w:keepNext/>
+        <w:spacing w:line="360" w:lineRule="auto"/>
+      </w:pPr>
+      <w:r>
+        <w:rPr>
+          <w:noProof/>
+        </w:rPr>
+        <w:lastRenderedPageBreak/>
+        <w:drawing>
+          <wp:inline distT="0" distB="0" distL="0" distR="0" wp14:anchorId="2F4F6DF9" wp14:editId="153AAFAB">
+            <wp:extent cx="2106000" cy="3528000"/>
+            <wp:effectExtent l="0" t="0" r="8890" b="0"/>
+            <wp:docPr id="33" name="Kép 33"/>
+            <wp:cNvGraphicFramePr>
+              <a:graphicFrameLocks xmlns:a="http://schemas.openxmlformats.org/drawingml/2006/main" noChangeAspect="1"/>
+            </wp:cNvGraphicFramePr>
+            <a:graphic xmlns:a="http://schemas.openxmlformats.org/drawingml/2006/main">
+              <a:graphicData uri="http://schemas.openxmlformats.org/drawingml/2006/picture">
+                <pic:pic xmlns:pic="http://schemas.openxmlformats.org/drawingml/2006/picture">
+                  <pic:nvPicPr>
+                    <pic:cNvPr id="1" name=""/>
+                    <pic:cNvPicPr/>
+                  </pic:nvPicPr>
+                  <pic:blipFill>
+                    <a:blip r:embed="rId42"/>
+                    <a:stretch>
+                      <a:fillRect/>
+                    </a:stretch>
+                  </pic:blipFill>
+                  <pic:spPr>
+                    <a:xfrm>
+                      <a:off x="0" y="0"/>
+                      <a:ext cx="2106000" cy="3528000"/>
+                    </a:xfrm>
+                    <a:prstGeom prst="rect">
+                      <a:avLst/>
+                    </a:prstGeom>
+                  </pic:spPr>
+                </pic:pic>
+              </a:graphicData>
+            </a:graphic>
+          </wp:inline>
+        </w:drawing>
+      </w:r>
+    </w:p>
+    <w:p>
+      <w:pPr>
+        <w:pStyle w:val="Kpalrs"/>
+        <w:rPr>
+          <w:rFonts w:ascii="Times New Roman" w:hAnsi="Times New Roman" w:cs="Times New Roman"/>
+          <w:sz w:val="24"/>
+          <w:szCs w:val="24"/>
+        </w:rPr>
+      </w:pPr>
+      <w:r>
+        <w:t xml:space="preserve">Figure </w:t>
+      </w:r>
+      <w:r>
+        <w:fldChar w:fldCharType="begin"/>
+      </w:r>
+      <w:r>
+        <w:instrText xml:space="preserve"> STYLEREF 1 \s </w:instrText>
+      </w:r>
+      <w:r>
+        <w:fldChar w:fldCharType="separate"/>
+      </w:r>
+      <w:r>
+        <w:rPr>
+          <w:noProof/>
+        </w:rPr>
+        <w:t>6</w:t>
+      </w:r>
+      <w:r>
+        <w:rPr>
+          <w:noProof/>
+        </w:rPr>
+        <w:fldChar w:fldCharType="end"/>
+      </w:r>
+      <w:r>
+        <w:t>.</w:t>
+      </w:r>
+      <w:r>
+        <w:fldChar w:fldCharType="begin"/>
+      </w:r>
+      <w:r>
+        <w:instrText xml:space="preserve"> SEQ Figure \* ARABIC \s 1 </w:instrText>
+      </w:r>
+      <w:r>
+        <w:fldChar w:fldCharType="separate"/>
+      </w:r>
+      <w:r>
+        <w:rPr>
+          <w:noProof/>
+        </w:rPr>
+        <w:t>11</w:t>
+      </w:r>
+      <w:r>
+        <w:rPr>
+          <w:noProof/>
+        </w:rPr>
+        <w:fldChar w:fldCharType="end"/>
+      </w:r>
+      <w:r>
+        <w:t xml:space="preserve"> OTP</w:t>
+      </w:r>
+    </w:p>
+    <w:p>
+      <w:pPr>
+        <w:rPr>
+          <w:rFonts w:ascii="Times New Roman" w:hAnsi="Times New Roman" w:cs="Times New Roman"/>
+          <w:sz w:val="24"/>
+          <w:szCs w:val="24"/>
+        </w:rPr>
+      </w:pPr>
+    </w:p>
     <w:p>
       <w:pPr>
         <w:keepNext/>
         <w:jc w:val="center"/>
       </w:pPr>
       <w:r>
-        <w:t xml:space="preserve">cluster version: </w:t>
-      </w:r>
-      <w:r>
         <w:rPr>
           <w:noProof/>
         </w:rPr>
         <w:drawing>
-          <wp:inline distT="0" distB="0" distL="0" distR="0" wp14:anchorId="1870831F" wp14:editId="7E72A94C">
+          <wp:inline distT="0" distB="0" distL="0" distR="0" wp14:anchorId="4978ECE9" wp14:editId="3F2590E5">
             <wp:extent cx="5760720" cy="3110865"/>
             <wp:effectExtent l="0" t="0" r="0" b="0"/>
             <wp:docPr id="28" name="Kép 28" descr="A képen kültéri objektum látható&#10;&#10;Automatikusan generált leírás"/>
@@ -21205,7 +22550,7 @@
                     </pic:cNvPicPr>
                   </pic:nvPicPr>
                   <pic:blipFill>
-                    <a:blip r:embed="rId37">
+                    <a:blip r:embed="rId43">
                       <a:extLst>
                         <a:ext uri="{28A0092B-C50C-407E-A947-70E740481C1C}">
                           <a14:useLocalDpi xmlns:a14="http://schemas.microsoft.com/office/drawing/2010/main" val="0"/>
@@ -21245,47 +22590,75 @@
       <w:r>
         <w:t xml:space="preserve">Figure </w:t>
       </w:r>
-      <w:fldSimple w:instr=" STYLEREF 1 \s ">
-        <w:r>
-          <w:rPr>
-            <w:noProof/>
-          </w:rPr>
-          <w:t>6</w:t>
-        </w:r>
-      </w:fldSimple>
+      <w:r>
+        <w:fldChar w:fldCharType="begin"/>
+      </w:r>
+      <w:r>
+        <w:instrText xml:space="preserve"> STYLEREF 1 \s </w:instrText>
+      </w:r>
+      <w:r>
+        <w:fldChar w:fldCharType="separate"/>
+      </w:r>
+      <w:r>
+        <w:rPr>
+          <w:noProof/>
+        </w:rPr>
+        <w:t>6</w:t>
+      </w:r>
+      <w:r>
+        <w:rPr>
+          <w:noProof/>
+        </w:rPr>
+        <w:fldChar w:fldCharType="end"/>
+      </w:r>
       <w:r>
         <w:t>.</w:t>
       </w:r>
-      <w:fldSimple w:instr=" SEQ Figure \* ARABIC \s 1 ">
-        <w:r>
-          <w:rPr>
-            <w:noProof/>
-          </w:rPr>
-          <w:t>6</w:t>
-        </w:r>
-      </w:fldSimple>
-    </w:p>
-    <w:p/>
-    <w:p>
-      <w:r>
-        <w:t>It is clearly represent 2 supplier with a common customer set.</w:t>
-      </w:r>
-    </w:p>
-    <w:p/>
+      <w:r>
+        <w:fldChar w:fldCharType="begin"/>
+      </w:r>
+      <w:r>
+        <w:instrText xml:space="preserve"> SEQ Figure \* ARABIC \s 1 </w:instrText>
+      </w:r>
+      <w:r>
+        <w:fldChar w:fldCharType="separate"/>
+      </w:r>
+      <w:r>
+        <w:rPr>
+          <w:noProof/>
+        </w:rPr>
+        <w:t>12</w:t>
+      </w:r>
+      <w:r>
+        <w:rPr>
+          <w:noProof/>
+        </w:rPr>
+        <w:fldChar w:fldCharType="end"/>
+      </w:r>
+      <w:r>
+        <w:t>:</w:t>
+      </w:r>
+      <w:r>
+        <w:t xml:space="preserve"> </w:t>
+      </w:r>
+      <w:r>
+        <w:t>2 supplier with a common customer set</w:t>
+      </w:r>
+    </w:p>
     <w:p>
       <w:r>
         <w:t>Nodes:</w:t>
       </w:r>
-    </w:p>
-    <w:p/>
-    <w:p>
+      <w:r>
+        <w:t xml:space="preserve"> </w:t>
+      </w:r>
       <w:r>
         <w:t>15473275</w:t>
       </w:r>
-    </w:p>
-    <w:p>
-      <w:r>
-        <w:lastRenderedPageBreak/>
+      <w:r>
+        <w:t xml:space="preserve">, </w:t>
+      </w:r>
+      <w:r>
         <w:t>15473718</w:t>
       </w:r>
     </w:p>
@@ -21298,340 +22671,6 @@
       <w:r>
         <w:t>community: 3468</w:t>
       </w:r>
-    </w:p>
-    <w:p>
-      <w:pPr>
-        <w:spacing w:line="360" w:lineRule="auto"/>
-        <w:jc w:val="both"/>
-        <w:rPr>
-          <w:rFonts w:ascii="Times New Roman" w:hAnsi="Times New Roman" w:cs="Times New Roman"/>
-          <w:sz w:val="24"/>
-          <w:szCs w:val="24"/>
-        </w:rPr>
-      </w:pPr>
-    </w:p>
-    <w:p>
-      <w:pPr>
-        <w:keepNext/>
-        <w:spacing w:line="360" w:lineRule="auto"/>
-        <w:jc w:val="center"/>
-      </w:pPr>
-      <w:r>
-        <w:rPr>
-          <w:noProof/>
-        </w:rPr>
-        <w:drawing>
-          <wp:inline distT="0" distB="0" distL="0" distR="0" wp14:anchorId="27479910" wp14:editId="0ABBCD52">
-            <wp:extent cx="5760720" cy="5010150"/>
-            <wp:effectExtent l="0" t="0" r="0" b="0"/>
-            <wp:docPr id="30" name="Kép 30" descr="A képen kültéri objektum, háló látható&#10;&#10;Automatikusan generált leírás"/>
-            <wp:cNvGraphicFramePr>
-              <a:graphicFrameLocks xmlns:a="http://schemas.openxmlformats.org/drawingml/2006/main" noChangeAspect="1"/>
-            </wp:cNvGraphicFramePr>
-            <a:graphic xmlns:a="http://schemas.openxmlformats.org/drawingml/2006/main">
-              <a:graphicData uri="http://schemas.openxmlformats.org/drawingml/2006/picture">
-                <pic:pic xmlns:pic="http://schemas.openxmlformats.org/drawingml/2006/picture">
-                  <pic:nvPicPr>
-                    <pic:cNvPr id="1" name="Kép 1" descr="A képen kültéri objektum, háló látható&#10;&#10;Automatikusan generált leírás"/>
-                    <pic:cNvPicPr/>
-                  </pic:nvPicPr>
-                  <pic:blipFill>
-                    <a:blip r:embed="rId38"/>
-                    <a:stretch>
-                      <a:fillRect/>
-                    </a:stretch>
-                  </pic:blipFill>
-                  <pic:spPr>
-                    <a:xfrm>
-                      <a:off x="0" y="0"/>
-                      <a:ext cx="5760720" cy="5010150"/>
-                    </a:xfrm>
-                    <a:prstGeom prst="rect">
-                      <a:avLst/>
-                    </a:prstGeom>
-                  </pic:spPr>
-                </pic:pic>
-              </a:graphicData>
-            </a:graphic>
-          </wp:inline>
-        </w:drawing>
-      </w:r>
-    </w:p>
-    <w:p>
-      <w:pPr>
-        <w:pStyle w:val="Kpalrs"/>
-        <w:jc w:val="center"/>
-        <w:rPr>
-          <w:rFonts w:ascii="Times New Roman" w:hAnsi="Times New Roman" w:cs="Times New Roman"/>
-          <w:sz w:val="24"/>
-          <w:szCs w:val="24"/>
-        </w:rPr>
-      </w:pPr>
-      <w:r>
-        <w:t xml:space="preserve">Figure </w:t>
-      </w:r>
-      <w:fldSimple w:instr=" STYLEREF 1 \s ">
-        <w:r>
-          <w:rPr>
-            <w:noProof/>
-          </w:rPr>
-          <w:t>6</w:t>
-        </w:r>
-      </w:fldSimple>
-      <w:r>
-        <w:t>.</w:t>
-      </w:r>
-      <w:fldSimple w:instr=" SEQ Figure \* ARABIC \s 1 ">
-        <w:r>
-          <w:rPr>
-            <w:noProof/>
-          </w:rPr>
-          <w:t>7</w:t>
-        </w:r>
-      </w:fldSimple>
-      <w:r>
-        <w:t xml:space="preserve"> WA graph</w:t>
-      </w:r>
-    </w:p>
-    <w:p>
-      <w:pPr>
-        <w:spacing w:line="360" w:lineRule="auto"/>
-        <w:rPr>
-          <w:rFonts w:ascii="Times New Roman" w:hAnsi="Times New Roman" w:cs="Times New Roman"/>
-          <w:sz w:val="24"/>
-          <w:szCs w:val="24"/>
-        </w:rPr>
-      </w:pPr>
-    </w:p>
-    <w:p>
-      <w:pPr>
-        <w:keepNext/>
-        <w:spacing w:line="360" w:lineRule="auto"/>
-        <w:jc w:val="center"/>
-      </w:pPr>
-      <w:r>
-        <w:rPr>
-          <w:noProof/>
-        </w:rPr>
-        <w:lastRenderedPageBreak/>
-        <w:drawing>
-          <wp:inline distT="0" distB="0" distL="0" distR="0" wp14:anchorId="117A8AD9" wp14:editId="69E12325">
-            <wp:extent cx="5760720" cy="3397250"/>
-            <wp:effectExtent l="0" t="0" r="0" b="0"/>
-            <wp:docPr id="31" name="Kép 31" descr="A képen zöld, lézer látható&#10;&#10;Automatikusan generált leírás"/>
-            <wp:cNvGraphicFramePr>
-              <a:graphicFrameLocks xmlns:a="http://schemas.openxmlformats.org/drawingml/2006/main" noChangeAspect="1"/>
-            </wp:cNvGraphicFramePr>
-            <a:graphic xmlns:a="http://schemas.openxmlformats.org/drawingml/2006/main">
-              <a:graphicData uri="http://schemas.openxmlformats.org/drawingml/2006/picture">
-                <pic:pic xmlns:pic="http://schemas.openxmlformats.org/drawingml/2006/picture">
-                  <pic:nvPicPr>
-                    <pic:cNvPr id="31" name="Kép 31" descr="A képen zöld, lézer látható&#10;&#10;Automatikusan generált leírás"/>
-                    <pic:cNvPicPr>
-                      <a:picLocks noChangeAspect="1" noChangeArrowheads="1"/>
-                    </pic:cNvPicPr>
-                  </pic:nvPicPr>
-                  <pic:blipFill>
-                    <a:blip r:embed="rId39">
-                      <a:extLst>
-                        <a:ext uri="{28A0092B-C50C-407E-A947-70E740481C1C}">
-                          <a14:useLocalDpi xmlns:a14="http://schemas.microsoft.com/office/drawing/2010/main" val="0"/>
-                        </a:ext>
-                      </a:extLst>
-                    </a:blip>
-                    <a:srcRect/>
-                    <a:stretch>
-                      <a:fillRect/>
-                    </a:stretch>
-                  </pic:blipFill>
-                  <pic:spPr bwMode="auto">
-                    <a:xfrm>
-                      <a:off x="0" y="0"/>
-                      <a:ext cx="5760720" cy="3397250"/>
-                    </a:xfrm>
-                    <a:prstGeom prst="rect">
-                      <a:avLst/>
-                    </a:prstGeom>
-                    <a:noFill/>
-                    <a:ln>
-                      <a:noFill/>
-                    </a:ln>
-                  </pic:spPr>
-                </pic:pic>
-              </a:graphicData>
-            </a:graphic>
-          </wp:inline>
-        </w:drawing>
-      </w:r>
-    </w:p>
-    <w:p>
-      <w:pPr>
-        <w:pStyle w:val="Kpalrs"/>
-        <w:jc w:val="center"/>
-        <w:rPr>
-          <w:rFonts w:ascii="Times New Roman" w:hAnsi="Times New Roman" w:cs="Times New Roman"/>
-          <w:sz w:val="24"/>
-          <w:szCs w:val="24"/>
-        </w:rPr>
-      </w:pPr>
-      <w:r>
-        <w:t xml:space="preserve">Figure </w:t>
-      </w:r>
-      <w:fldSimple w:instr=" STYLEREF 1 \s ">
-        <w:r>
-          <w:rPr>
-            <w:noProof/>
-          </w:rPr>
-          <w:t>6</w:t>
-        </w:r>
-      </w:fldSimple>
-      <w:r>
-        <w:t>.</w:t>
-      </w:r>
-      <w:fldSimple w:instr=" SEQ Figure \* ARABIC \s 1 ">
-        <w:r>
-          <w:rPr>
-            <w:noProof/>
-          </w:rPr>
-          <w:t>8</w:t>
-        </w:r>
-      </w:fldSimple>
-    </w:p>
-    <w:p>
-      <w:pPr>
-        <w:spacing w:line="360" w:lineRule="auto"/>
-        <w:rPr>
-          <w:rFonts w:ascii="Times New Roman" w:hAnsi="Times New Roman" w:cs="Times New Roman"/>
-          <w:sz w:val="24"/>
-          <w:szCs w:val="24"/>
-        </w:rPr>
-      </w:pPr>
-    </w:p>
-    <w:p>
-      <w:pPr>
-        <w:keepNext/>
-        <w:spacing w:line="360" w:lineRule="auto"/>
-        <w:jc w:val="center"/>
-      </w:pPr>
-      <w:r>
-        <w:rPr>
-          <w:noProof/>
-        </w:rPr>
-        <w:drawing>
-          <wp:inline distT="0" distB="0" distL="0" distR="0" wp14:anchorId="210B45C0" wp14:editId="30FB63B6">
-            <wp:extent cx="5760720" cy="2854960"/>
-            <wp:effectExtent l="0" t="0" r="0" b="2540"/>
-            <wp:docPr id="32" name="Kép 32"/>
-            <wp:cNvGraphicFramePr>
-              <a:graphicFrameLocks xmlns:a="http://schemas.openxmlformats.org/drawingml/2006/main" noChangeAspect="1"/>
-            </wp:cNvGraphicFramePr>
-            <a:graphic xmlns:a="http://schemas.openxmlformats.org/drawingml/2006/main">
-              <a:graphicData uri="http://schemas.openxmlformats.org/drawingml/2006/picture">
-                <pic:pic xmlns:pic="http://schemas.openxmlformats.org/drawingml/2006/picture">
-                  <pic:nvPicPr>
-                    <pic:cNvPr id="0" name="Picture 7"/>
-                    <pic:cNvPicPr>
-                      <a:picLocks noChangeAspect="1" noChangeArrowheads="1"/>
-                    </pic:cNvPicPr>
-                  </pic:nvPicPr>
-                  <pic:blipFill>
-                    <a:blip r:embed="rId40" cstate="print">
-                      <a:extLst>
-                        <a:ext uri="{28A0092B-C50C-407E-A947-70E740481C1C}">
-                          <a14:useLocalDpi xmlns:a14="http://schemas.microsoft.com/office/drawing/2010/main" val="0"/>
-                        </a:ext>
-                      </a:extLst>
-                    </a:blip>
-                    <a:srcRect/>
-                    <a:stretch>
-                      <a:fillRect/>
-                    </a:stretch>
-                  </pic:blipFill>
-                  <pic:spPr bwMode="auto">
-                    <a:xfrm>
-                      <a:off x="0" y="0"/>
-                      <a:ext cx="5760720" cy="2854960"/>
-                    </a:xfrm>
-                    <a:prstGeom prst="rect">
-                      <a:avLst/>
-                    </a:prstGeom>
-                    <a:noFill/>
-                    <a:ln>
-                      <a:noFill/>
-                    </a:ln>
-                  </pic:spPr>
-                </pic:pic>
-              </a:graphicData>
-            </a:graphic>
-          </wp:inline>
-        </w:drawing>
-      </w:r>
-    </w:p>
-    <w:p>
-      <w:pPr>
-        <w:pStyle w:val="Kpalrs"/>
-        <w:jc w:val="center"/>
-        <w:rPr>
-          <w:rFonts w:ascii="Times New Roman" w:hAnsi="Times New Roman" w:cs="Times New Roman"/>
-          <w:sz w:val="24"/>
-          <w:szCs w:val="24"/>
-        </w:rPr>
-      </w:pPr>
-      <w:r>
-        <w:t xml:space="preserve">Figure </w:t>
-      </w:r>
-      <w:fldSimple w:instr=" STYLEREF 1 \s ">
-        <w:r>
-          <w:rPr>
-            <w:noProof/>
-          </w:rPr>
-          <w:t>6</w:t>
-        </w:r>
-      </w:fldSimple>
-      <w:r>
-        <w:t>.</w:t>
-      </w:r>
-      <w:fldSimple w:instr=" SEQ Figure \* ARABIC \s 1 ">
-        <w:r>
-          <w:rPr>
-            <w:noProof/>
-          </w:rPr>
-          <w:t>9</w:t>
-        </w:r>
-      </w:fldSimple>
-      <w:r>
-        <w:t xml:space="preserve"> Complement Coloring</w:t>
-      </w:r>
-    </w:p>
-    <w:p>
-      <w:pPr>
-        <w:spacing w:line="360" w:lineRule="auto"/>
-        <w:rPr>
-          <w:rFonts w:ascii="Times New Roman" w:hAnsi="Times New Roman" w:cs="Times New Roman"/>
-          <w:sz w:val="24"/>
-          <w:szCs w:val="24"/>
-        </w:rPr>
-      </w:pPr>
-    </w:p>
-    <w:p>
-      <w:pPr>
-        <w:spacing w:line="360" w:lineRule="auto"/>
-        <w:rPr>
-          <w:rFonts w:ascii="Times New Roman" w:hAnsi="Times New Roman" w:cs="Times New Roman"/>
-          <w:sz w:val="24"/>
-          <w:szCs w:val="24"/>
-        </w:rPr>
-      </w:pPr>
-    </w:p>
-    <w:p>
-      <w:pPr>
-        <w:spacing w:line="360" w:lineRule="auto"/>
-        <w:rPr>
-          <w:rFonts w:ascii="Times New Roman" w:hAnsi="Times New Roman" w:cs="Times New Roman"/>
-          <w:sz w:val="24"/>
-          <w:szCs w:val="24"/>
-        </w:rPr>
-      </w:pPr>
     </w:p>
     <w:p>
       <w:pPr>
@@ -21689,14 +22728,14 @@
           <w:rFonts w:cs="Times New Roman"/>
         </w:rPr>
       </w:pPr>
-      <w:bookmarkStart w:id="33" w:name="_Toc101474789"/>
+      <w:bookmarkStart w:id="32" w:name="_Toc101474789"/>
       <w:r>
         <w:rPr>
           <w:rFonts w:cs="Times New Roman"/>
         </w:rPr>
         <w:t>Further studies</w:t>
       </w:r>
-      <w:bookmarkEnd w:id="33"/>
+      <w:bookmarkEnd w:id="32"/>
     </w:p>
     <w:p>
       <w:pPr>
@@ -21815,11 +22854,59 @@
           <w:sz w:val="24"/>
           <w:szCs w:val="24"/>
         </w:rPr>
+        <w:t>The functions should be covered with unit tests</w:t>
+      </w:r>
+    </w:p>
+    <w:p>
+      <w:pPr>
+        <w:pStyle w:val="Listaszerbekezds"/>
+        <w:numPr>
+          <w:ilvl w:val="0"/>
+          <w:numId w:val="9"/>
+        </w:numPr>
+        <w:spacing w:line="360" w:lineRule="auto"/>
+        <w:jc w:val="both"/>
+        <w:rPr>
+          <w:rFonts w:ascii="Times New Roman" w:hAnsi="Times New Roman" w:cs="Times New Roman"/>
+          <w:sz w:val="24"/>
+          <w:szCs w:val="24"/>
+        </w:rPr>
+      </w:pPr>
+      <w:r>
+        <w:rPr>
+          <w:rFonts w:ascii="Times New Roman" w:hAnsi="Times New Roman" w:cs="Times New Roman"/>
+          <w:sz w:val="24"/>
+          <w:szCs w:val="24"/>
+        </w:rPr>
         <w:t>Import the datasets into a graph db.</w:t>
       </w:r>
     </w:p>
     <w:p>
       <w:pPr>
+        <w:pStyle w:val="Listaszerbekezds"/>
+        <w:numPr>
+          <w:ilvl w:val="0"/>
+          <w:numId w:val="9"/>
+        </w:numPr>
+        <w:spacing w:line="360" w:lineRule="auto"/>
+        <w:jc w:val="both"/>
+        <w:rPr>
+          <w:rFonts w:ascii="Times New Roman" w:hAnsi="Times New Roman" w:cs="Times New Roman"/>
+          <w:sz w:val="24"/>
+          <w:szCs w:val="24"/>
+        </w:rPr>
+      </w:pPr>
+      <w:r>
+        <w:rPr>
+          <w:rFonts w:ascii="Times New Roman" w:hAnsi="Times New Roman" w:cs="Times New Roman"/>
+          <w:sz w:val="24"/>
+          <w:szCs w:val="24"/>
+        </w:rPr>
+        <w:t>Measuring tools for non-perfect coloring heuristics</w:t>
+      </w:r>
+    </w:p>
+    <w:p>
+      <w:pPr>
         <w:spacing w:line="360" w:lineRule="auto"/>
         <w:jc w:val="both"/>
         <w:rPr>
@@ -21847,7 +22934,7 @@
           <w:szCs w:val="24"/>
         </w:rPr>
       </w:pPr>
-      <w:hyperlink r:id="rId41" w:history="1">
+      <w:hyperlink r:id="rId44" w:history="1">
         <w:r>
           <w:rPr>
             <w:rStyle w:val="Hiperhivatkozs"/>
@@ -21907,15 +22994,15 @@
           <w:rFonts w:cs="Times New Roman"/>
         </w:rPr>
       </w:pPr>
-      <w:bookmarkStart w:id="34" w:name="_Toc101474790"/>
+      <w:bookmarkStart w:id="33" w:name="_Toc101474790"/>
       <w:r>
         <w:rPr>
           <w:rFonts w:cs="Times New Roman"/>
         </w:rPr>
         <w:lastRenderedPageBreak/>
-        <w:t>References:</w:t>
-      </w:r>
-      <w:bookmarkEnd w:id="34"/>
+        <w:t>References</w:t>
+      </w:r>
+      <w:bookmarkEnd w:id="33"/>
     </w:p>
     <w:p>
       <w:pPr>
@@ -21946,7 +23033,7 @@
         </w:rPr>
         <w:t xml:space="preserve">[1] </w:t>
       </w:r>
-      <w:hyperlink r:id="rId42" w:history="1">
+      <w:hyperlink r:id="rId45" w:history="1">
         <w:r>
           <w:rPr>
             <w:rStyle w:val="Hiperhivatkozs"/>
@@ -22005,7 +23092,7 @@
         </w:rPr>
         <w:t xml:space="preserve"> </w:t>
       </w:r>
-      <w:hyperlink r:id="rId43" w:history="1">
+      <w:hyperlink r:id="rId46" w:history="1">
         <w:r>
           <w:rPr>
             <w:rStyle w:val="Hiperhivatkozs"/>
@@ -22078,7 +23165,7 @@
         </w:rPr>
         <w:t xml:space="preserve">[4] </w:t>
       </w:r>
-      <w:hyperlink r:id="rId44" w:history="1">
+      <w:hyperlink r:id="rId47" w:history="1">
         <w:r>
           <w:rPr>
             <w:rStyle w:val="Hiperhivatkozs"/>
@@ -22265,7 +23352,7 @@
         </w:rPr>
         <w:t>[12] Clauset, Aaron, Mark EJ Newman, and Cristopher Moore. “Finding community structure in very large networks.” Phys. Rev. E 70.6 (2004). &lt;</w:t>
       </w:r>
-      <w:hyperlink r:id="rId45" w:history="1">
+      <w:hyperlink r:id="rId48" w:history="1">
         <w:r>
           <w:rPr>
             <w:rStyle w:val="Hiperhivatkozs"/>
@@ -22303,7 +23390,7 @@
         </w:rPr>
         <w:t xml:space="preserve">[13] Reichardt and Bornholdt “Statistical Mechanics of Community Detection” Phys. Rev. E 74, 016110, 2006. </w:t>
       </w:r>
-      <w:hyperlink r:id="rId46" w:history="1">
+      <w:hyperlink r:id="rId49" w:history="1">
         <w:r>
           <w:rPr>
             <w:rStyle w:val="Hiperhivatkozs"/>
@@ -22380,7 +23467,7 @@
         </w:rPr>
         <w:t xml:space="preserve">[16] </w:t>
       </w:r>
-      <w:hyperlink r:id="rId47" w:history="1">
+      <w:hyperlink r:id="rId50" w:history="1">
         <w:r>
           <w:rPr>
             <w:rStyle w:val="Hiperhivatkozs"/>
@@ -22418,7 +23505,7 @@
         </w:rPr>
         <w:t xml:space="preserve">[17] </w:t>
       </w:r>
-      <w:hyperlink r:id="rId48" w:history="1">
+      <w:hyperlink r:id="rId51" w:history="1">
         <w:r>
           <w:rPr>
             <w:rStyle w:val="Hiperhivatkozs"/>
@@ -22456,7 +23543,7 @@
         </w:rPr>
         <w:t xml:space="preserve">[18] </w:t>
       </w:r>
-      <w:hyperlink r:id="rId49" w:history="1">
+      <w:hyperlink r:id="rId52" w:history="1">
         <w:r>
           <w:rPr>
             <w:rStyle w:val="Hiperhivatkozs"/>
@@ -22494,7 +23581,7 @@
         </w:rPr>
         <w:t xml:space="preserve">[19] </w:t>
       </w:r>
-      <w:hyperlink r:id="rId50" w:history="1">
+      <w:hyperlink r:id="rId53" w:history="1">
         <w:r>
           <w:rPr>
             <w:rStyle w:val="Hiperhivatkozs"/>
@@ -22606,7 +23693,7 @@
           <w:rFonts w:cs="Times New Roman"/>
         </w:rPr>
       </w:pPr>
-      <w:bookmarkStart w:id="35" w:name="_Toc101474791"/>
+      <w:bookmarkStart w:id="34" w:name="_Toc101474791"/>
       <w:r>
         <w:rPr>
           <w:rFonts w:cs="Times New Roman"/>
@@ -22614,7 +23701,7 @@
         <w:lastRenderedPageBreak/>
         <w:t>Acknowledgements</w:t>
       </w:r>
-      <w:bookmarkEnd w:id="35"/>
+      <w:bookmarkEnd w:id="34"/>
     </w:p>
     <w:p>
       <w:pPr>
@@ -22695,13 +23782,15 @@
           <w:rFonts w:ascii="Times New Roman" w:hAnsi="Times New Roman" w:cs="Times New Roman"/>
           <w:sz w:val="24"/>
           <w:szCs w:val="24"/>
-        </w:rPr>
-      </w:pPr>
-      <w:r>
-        <w:rPr>
-          <w:rFonts w:ascii="Times New Roman" w:hAnsi="Times New Roman" w:cs="Times New Roman"/>
-          <w:sz w:val="24"/>
-          <w:szCs w:val="24"/>
+          <w:lang w:val="hu-HU"/>
+        </w:rPr>
+      </w:pPr>
+      <w:r>
+        <w:rPr>
+          <w:rFonts w:ascii="Times New Roman" w:hAnsi="Times New Roman" w:cs="Times New Roman"/>
+          <w:sz w:val="24"/>
+          <w:szCs w:val="24"/>
+          <w:lang w:val="hu-HU"/>
         </w:rPr>
         <w:lastRenderedPageBreak/>
         <w:t>Tartalmi összefoglaló Magyar nyelven</w:t>
@@ -22715,30 +23804,630 @@
           <w:rFonts w:ascii="Times New Roman" w:hAnsi="Times New Roman" w:cs="Times New Roman"/>
           <w:sz w:val="24"/>
           <w:szCs w:val="24"/>
-        </w:rPr>
-      </w:pPr>
-    </w:p>
-    <w:p>
-      <w:pPr>
-        <w:spacing w:line="360" w:lineRule="auto"/>
-        <w:jc w:val="both"/>
-        <w:rPr>
-          <w:rFonts w:ascii="Times New Roman" w:hAnsi="Times New Roman" w:cs="Times New Roman"/>
-          <w:sz w:val="24"/>
-          <w:szCs w:val="24"/>
-        </w:rPr>
-      </w:pPr>
-    </w:p>
-    <w:p>
-      <w:pPr>
-        <w:spacing w:line="360" w:lineRule="auto"/>
-        <w:jc w:val="both"/>
-        <w:rPr>
-          <w:rFonts w:ascii="Times New Roman" w:hAnsi="Times New Roman" w:cs="Times New Roman"/>
-          <w:sz w:val="24"/>
-          <w:szCs w:val="24"/>
-        </w:rPr>
-      </w:pPr>
+          <w:lang w:val="hu-HU"/>
+        </w:rPr>
+      </w:pPr>
+    </w:p>
+    <w:p>
+      <w:pPr>
+        <w:spacing w:line="360" w:lineRule="auto"/>
+        <w:jc w:val="both"/>
+        <w:rPr>
+          <w:rFonts w:ascii="Times New Roman" w:hAnsi="Times New Roman" w:cs="Times New Roman"/>
+          <w:sz w:val="24"/>
+          <w:szCs w:val="24"/>
+          <w:lang w:val="hu-HU"/>
+        </w:rPr>
+      </w:pPr>
+      <w:r>
+        <w:rPr>
+          <w:rFonts w:ascii="Times New Roman" w:hAnsi="Times New Roman" w:cs="Times New Roman"/>
+          <w:sz w:val="24"/>
+          <w:szCs w:val="24"/>
+          <w:lang w:val="hu-HU"/>
+        </w:rPr>
+        <w:t>A diplomamunka ker</w:t>
+      </w:r>
+      <w:r>
+        <w:rPr>
+          <w:rFonts w:ascii="Times New Roman" w:hAnsi="Times New Roman" w:cs="Times New Roman"/>
+          <w:sz w:val="24"/>
+          <w:szCs w:val="24"/>
+          <w:lang w:val="hu-HU"/>
+        </w:rPr>
+        <w:t>e</w:t>
+      </w:r>
+      <w:r>
+        <w:rPr>
+          <w:rFonts w:ascii="Times New Roman" w:hAnsi="Times New Roman" w:cs="Times New Roman"/>
+          <w:sz w:val="24"/>
+          <w:szCs w:val="24"/>
+          <w:lang w:val="hu-HU"/>
+        </w:rPr>
+        <w:t>tein belül egy prototípusnak megfelelő konzol alkalmazás került lefejlesztésre Python nyelven. Az applikáció tartalmazza a már felfedezett közösség detektáló és klaszterező algoritmusokat a NetworkX framework által behúzva. Ilyenek például a Newman-Girvan algoritmus, vagy pedig a Markov-lánc. Ezen felül számos saját fejlesztés</w:t>
+      </w:r>
+      <w:r>
+        <w:rPr>
+          <w:rFonts w:ascii="Times New Roman" w:hAnsi="Times New Roman" w:cs="Times New Roman"/>
+          <w:sz w:val="24"/>
+          <w:szCs w:val="24"/>
+          <w:lang w:val="hu-HU"/>
+        </w:rPr>
+        <w:t>ű</w:t>
+      </w:r>
+      <w:r>
+        <w:rPr>
+          <w:rFonts w:ascii="Times New Roman" w:hAnsi="Times New Roman" w:cs="Times New Roman"/>
+          <w:sz w:val="24"/>
+          <w:szCs w:val="24"/>
+          <w:lang w:val="hu-HU"/>
+        </w:rPr>
+        <w:t xml:space="preserve"> helper függvény segíti a felhasználókat az eredményes kutatás érdekében.</w:t>
+      </w:r>
+    </w:p>
+    <w:p>
+      <w:pPr>
+        <w:spacing w:line="360" w:lineRule="auto"/>
+        <w:jc w:val="both"/>
+        <w:rPr>
+          <w:rFonts w:ascii="Times New Roman" w:hAnsi="Times New Roman" w:cs="Times New Roman"/>
+          <w:sz w:val="24"/>
+          <w:szCs w:val="24"/>
+          <w:lang w:val="hu-HU"/>
+        </w:rPr>
+      </w:pPr>
+      <w:r>
+        <w:rPr>
+          <w:rFonts w:ascii="Times New Roman" w:hAnsi="Times New Roman" w:cs="Times New Roman"/>
+          <w:sz w:val="24"/>
+          <w:szCs w:val="24"/>
+          <w:lang w:val="hu-HU"/>
+        </w:rPr>
+        <w:t xml:space="preserve">A diplomamunka témájának elődjéhez tartozik a kutatók és szoftverfejlesztők által közösen elkészített Sixtep szoftver. Az alkalmazás beépített funkciói közé tartozik a tanszék által fejlesztett közösség detektáló, a Markov-lánc és a maximum Modularitás algoritmus. Nem utolsó sorban az app rendelkezik grafikus kezelőfelülettel, ami </w:t>
+      </w:r>
+      <w:r>
+        <w:rPr>
+          <w:rFonts w:ascii="Times New Roman" w:hAnsi="Times New Roman" w:cs="Times New Roman"/>
+          <w:sz w:val="24"/>
+          <w:szCs w:val="24"/>
+          <w:lang w:val="hu-HU"/>
+        </w:rPr>
+        <w:t xml:space="preserve">nagyban megkönnyíti a dolgát a </w:t>
+      </w:r>
+      <w:r>
+        <w:rPr>
+          <w:rFonts w:ascii="Times New Roman" w:hAnsi="Times New Roman" w:cs="Times New Roman"/>
+          <w:sz w:val="24"/>
+          <w:szCs w:val="24"/>
+          <w:lang w:val="hu-HU"/>
+        </w:rPr>
+        <w:t>felhasználóknak</w:t>
+      </w:r>
+      <w:r>
+        <w:rPr>
+          <w:rFonts w:ascii="Times New Roman" w:hAnsi="Times New Roman" w:cs="Times New Roman"/>
+          <w:sz w:val="24"/>
+          <w:szCs w:val="24"/>
+          <w:lang w:val="hu-HU"/>
+        </w:rPr>
+        <w:t xml:space="preserve">. A felület meglehetősen felhasználóbarát, intuíciók alapján könnyen kitalálható a program működéséhez szükséges gombok használata. </w:t>
+      </w:r>
+      <w:r>
+        <w:rPr>
+          <w:rFonts w:ascii="Times New Roman" w:hAnsi="Times New Roman" w:cs="Times New Roman"/>
+          <w:sz w:val="24"/>
+          <w:szCs w:val="24"/>
+          <w:lang w:val="hu-HU"/>
+        </w:rPr>
+        <w:t>Az alkalmazás lehetővé teszi a gráfok betöltését fájlból, és még azt is, hogy a pontok helyzete szabadon testreszabható legyen a felhasználó által: a pontok mozdítása az egér bal gombát nyomva tartva történik. Ez az aprónak nem nevezhető funkció nagy jelentőséggel bír a gráfok szabad szemmel való vizsgálatánál.</w:t>
+      </w:r>
+    </w:p>
+    <w:p>
+      <w:pPr>
+        <w:spacing w:line="360" w:lineRule="auto"/>
+        <w:jc w:val="both"/>
+        <w:rPr>
+          <w:rFonts w:ascii="Times New Roman" w:hAnsi="Times New Roman" w:cs="Times New Roman"/>
+          <w:sz w:val="24"/>
+          <w:szCs w:val="24"/>
+          <w:lang w:val="hu-HU"/>
+        </w:rPr>
+      </w:pPr>
+      <w:r>
+        <w:rPr>
+          <w:rFonts w:ascii="Times New Roman" w:hAnsi="Times New Roman" w:cs="Times New Roman"/>
+          <w:sz w:val="24"/>
+          <w:szCs w:val="24"/>
+          <w:lang w:val="hu-HU"/>
+        </w:rPr>
+        <w:t>Van lehetőség továbbá a klaszterek és közösségek kiexportálására.</w:t>
+      </w:r>
+      <w:r>
+        <w:rPr>
+          <w:rFonts w:ascii="Times New Roman" w:hAnsi="Times New Roman" w:cs="Times New Roman"/>
+          <w:sz w:val="24"/>
+          <w:szCs w:val="24"/>
+          <w:lang w:val="hu-HU"/>
+        </w:rPr>
+        <w:t xml:space="preserve"> Ez azonban nem olyan zökkenőmentes, mint elsőre tűnik, ugyanis az adat nem a megfelelő formában van rendezve, így ez későbbi átalakításokat igényelt. Miután a konzol app megfelelő szerkezetbe rendezte a pontokat, már létre lehetett hozni a Python által használt Gráf objektumot. </w:t>
+      </w:r>
+    </w:p>
+    <w:p>
+      <w:pPr>
+        <w:spacing w:line="360" w:lineRule="auto"/>
+        <w:jc w:val="both"/>
+        <w:rPr>
+          <w:rFonts w:ascii="Times New Roman" w:hAnsi="Times New Roman" w:cs="Times New Roman"/>
+          <w:sz w:val="24"/>
+          <w:szCs w:val="24"/>
+          <w:lang w:val="hu-HU"/>
+        </w:rPr>
+      </w:pPr>
+      <w:r>
+        <w:rPr>
+          <w:rFonts w:ascii="Times New Roman" w:hAnsi="Times New Roman" w:cs="Times New Roman"/>
+          <w:sz w:val="24"/>
+          <w:szCs w:val="24"/>
+          <w:lang w:val="hu-HU"/>
+        </w:rPr>
+        <w:t xml:space="preserve">Mivel a Sixtep szoftverben implementált közösségdetektáló algoritmus eltér a konzol app által behasznált Newman-Girvan algoritmustól, ezért nagy </w:t>
+      </w:r>
+      <w:r>
+        <w:rPr>
+          <w:rFonts w:ascii="Times New Roman" w:hAnsi="Times New Roman" w:cs="Times New Roman"/>
+          <w:sz w:val="24"/>
+          <w:szCs w:val="24"/>
+          <w:lang w:val="hu-HU"/>
+        </w:rPr>
+        <w:t>jelentősége</w:t>
+      </w:r>
+      <w:r>
+        <w:rPr>
+          <w:rFonts w:ascii="Times New Roman" w:hAnsi="Times New Roman" w:cs="Times New Roman"/>
+          <w:sz w:val="24"/>
+          <w:szCs w:val="24"/>
+          <w:lang w:val="hu-HU"/>
+        </w:rPr>
+        <w:t xml:space="preserve"> van az exportálási lehetőségnek</w:t>
+      </w:r>
+      <w:r>
+        <w:rPr>
+          <w:rFonts w:ascii="Times New Roman" w:hAnsi="Times New Roman" w:cs="Times New Roman"/>
+          <w:sz w:val="24"/>
+          <w:szCs w:val="24"/>
+          <w:lang w:val="hu-HU"/>
+        </w:rPr>
+        <w:t>,</w:t>
+      </w:r>
+      <w:r>
+        <w:rPr>
+          <w:rFonts w:ascii="Times New Roman" w:hAnsi="Times New Roman" w:cs="Times New Roman"/>
+          <w:sz w:val="24"/>
+          <w:szCs w:val="24"/>
+          <w:lang w:val="hu-HU"/>
+        </w:rPr>
+        <w:t xml:space="preserve"> további irányokat biztosítva a közösségek</w:t>
+      </w:r>
+      <w:r>
+        <w:rPr>
+          <w:rFonts w:ascii="Times New Roman" w:hAnsi="Times New Roman" w:cs="Times New Roman"/>
+          <w:sz w:val="24"/>
+          <w:szCs w:val="24"/>
+          <w:lang w:val="hu-HU"/>
+        </w:rPr>
+        <w:t xml:space="preserve"> </w:t>
+      </w:r>
+      <w:r>
+        <w:rPr>
+          <w:rFonts w:ascii="Times New Roman" w:hAnsi="Times New Roman" w:cs="Times New Roman"/>
+          <w:sz w:val="24"/>
+          <w:szCs w:val="24"/>
+          <w:lang w:val="hu-HU"/>
+        </w:rPr>
+        <w:t>közti</w:t>
+      </w:r>
+      <w:r>
+        <w:rPr>
+          <w:rFonts w:ascii="Times New Roman" w:hAnsi="Times New Roman" w:cs="Times New Roman"/>
+          <w:sz w:val="24"/>
+          <w:szCs w:val="24"/>
+          <w:lang w:val="hu-HU"/>
+        </w:rPr>
+        <w:t xml:space="preserve"> élek tanulmányozására. </w:t>
+      </w:r>
+      <w:r>
+        <w:rPr>
+          <w:rFonts w:ascii="Times New Roman" w:hAnsi="Times New Roman" w:cs="Times New Roman"/>
+          <w:sz w:val="24"/>
+          <w:szCs w:val="24"/>
+          <w:lang w:val="hu-HU"/>
+        </w:rPr>
+        <w:t xml:space="preserve">Nem </w:t>
+      </w:r>
+      <w:r>
+        <w:rPr>
+          <w:rFonts w:ascii="Times New Roman" w:hAnsi="Times New Roman" w:cs="Times New Roman"/>
+          <w:sz w:val="24"/>
+          <w:szCs w:val="24"/>
+          <w:lang w:val="hu-HU"/>
+        </w:rPr>
+        <w:t>csak</w:t>
+      </w:r>
+      <w:r>
+        <w:rPr>
+          <w:rFonts w:ascii="Times New Roman" w:hAnsi="Times New Roman" w:cs="Times New Roman"/>
+          <w:sz w:val="24"/>
+          <w:szCs w:val="24"/>
+          <w:lang w:val="hu-HU"/>
+        </w:rPr>
+        <w:t xml:space="preserve"> a közösségek, de a klaszterek modularitása is eltér alkalmazásonként, habár az eltérés mértéke nem olyan drasztikus. Az eltérést az okozza, hogy a klaszterező algoritmusok a pythonos konzol appban jórészt a legnagyobb összefüggő komponensre vannak futtatva a sikeres futás érdekében. Ez a jelenség okozza a modularitás kis mértékű csökkenését a Sixtep szoftverben működő algoritmusokhoz képest. Még egy további oka is van a jelenségnek. </w:t>
+      </w:r>
+      <w:r>
+        <w:rPr>
+          <w:rFonts w:ascii="Times New Roman" w:hAnsi="Times New Roman" w:cs="Times New Roman"/>
+          <w:sz w:val="24"/>
+          <w:szCs w:val="24"/>
+          <w:lang w:val="hu-HU"/>
+        </w:rPr>
+        <w:t xml:space="preserve">Ugyanazt a gráfot vizsgálva a két programban az élek száma eltér, aminek a másik oka az, hogy az irányítottságot különböző mértékben kezelik. </w:t>
+      </w:r>
+      <w:r>
+        <w:rPr>
+          <w:rFonts w:ascii="Times New Roman" w:hAnsi="Times New Roman" w:cs="Times New Roman"/>
+          <w:color w:val="ED7D31" w:themeColor="accent2"/>
+          <w:sz w:val="24"/>
+          <w:szCs w:val="24"/>
+          <w:lang w:val="hu-HU"/>
+        </w:rPr>
+        <w:t xml:space="preserve">X -&gt; Y és Y -&gt; X </w:t>
+      </w:r>
+      <w:r>
+        <w:rPr>
+          <w:rFonts w:ascii="Times New Roman" w:hAnsi="Times New Roman" w:cs="Times New Roman"/>
+          <w:sz w:val="24"/>
+          <w:szCs w:val="24"/>
+          <w:lang w:val="hu-HU"/>
+        </w:rPr>
+        <w:t>él a Sixtep programban 2 élnek számít, míg a ko</w:t>
+      </w:r>
+      <w:r>
+        <w:rPr>
+          <w:rFonts w:ascii="Times New Roman" w:hAnsi="Times New Roman" w:cs="Times New Roman"/>
+          <w:sz w:val="24"/>
+          <w:szCs w:val="24"/>
+          <w:lang w:val="hu-HU"/>
+        </w:rPr>
+        <w:t>n</w:t>
+      </w:r>
+      <w:r>
+        <w:rPr>
+          <w:rFonts w:ascii="Times New Roman" w:hAnsi="Times New Roman" w:cs="Times New Roman"/>
+          <w:sz w:val="24"/>
+          <w:szCs w:val="24"/>
+          <w:lang w:val="hu-HU"/>
+        </w:rPr>
+        <w:t>zolos applikáció egy élt rendel hozzá.</w:t>
+      </w:r>
+    </w:p>
+    <w:p>
+      <w:pPr>
+        <w:spacing w:line="360" w:lineRule="auto"/>
+        <w:jc w:val="both"/>
+        <w:rPr>
+          <w:rFonts w:ascii="Times New Roman" w:hAnsi="Times New Roman" w:cs="Times New Roman"/>
+          <w:sz w:val="24"/>
+          <w:szCs w:val="24"/>
+          <w:lang w:val="hu-HU"/>
+        </w:rPr>
+      </w:pPr>
+      <w:r>
+        <w:rPr>
+          <w:rFonts w:ascii="Times New Roman" w:hAnsi="Times New Roman" w:cs="Times New Roman"/>
+          <w:sz w:val="24"/>
+          <w:szCs w:val="24"/>
+          <w:lang w:val="hu-HU"/>
+        </w:rPr>
+        <w:lastRenderedPageBreak/>
+        <w:t>A Python nyelv választásának okai</w:t>
+      </w:r>
+    </w:p>
+    <w:p>
+      <w:pPr>
+        <w:spacing w:line="360" w:lineRule="auto"/>
+        <w:jc w:val="both"/>
+        <w:rPr>
+          <w:rFonts w:ascii="Times New Roman" w:hAnsi="Times New Roman" w:cs="Times New Roman"/>
+          <w:sz w:val="24"/>
+          <w:szCs w:val="24"/>
+          <w:lang w:val="hu-HU"/>
+        </w:rPr>
+      </w:pPr>
+      <w:r>
+        <w:rPr>
+          <w:rFonts w:ascii="Times New Roman" w:hAnsi="Times New Roman" w:cs="Times New Roman"/>
+          <w:sz w:val="24"/>
+          <w:szCs w:val="24"/>
+          <w:lang w:val="hu-HU"/>
+        </w:rPr>
+        <w:t xml:space="preserve">A script nyelvek általánosságban jó lehetőséget biztosítanak a prototípusok, Proof of Concept (POC) projektek kivitelezésére. Lehetővé teszik a programok gyors fejlesztését, cserébe a teljesítményből kell kis mértékben feladnia a programozónak. </w:t>
+      </w:r>
+      <w:r>
+        <w:rPr>
+          <w:rFonts w:ascii="Times New Roman" w:hAnsi="Times New Roman" w:cs="Times New Roman"/>
+          <w:sz w:val="24"/>
+          <w:szCs w:val="24"/>
+          <w:lang w:val="hu-HU"/>
+        </w:rPr>
+        <w:t>Ellentétben például a c++ nyelv adta lehetőségekkel, itt nincs mód a memória precíziós kezelésére, viszont így a hibák lehetősége is csökken, nagyobb kapacitást biztosítva így az algoritmusok tervezésére, kivitelezésére. Amennyiben egy heurisztika eredményesnek bizonyul, és a projekt váza kezd összeállni, úgy érdemes lehet áttérni a hatékonyabb programozási nyelvekre.</w:t>
+      </w:r>
+    </w:p>
+    <w:p>
+      <w:pPr>
+        <w:spacing w:line="360" w:lineRule="auto"/>
+        <w:jc w:val="both"/>
+        <w:rPr>
+          <w:rFonts w:ascii="Times New Roman" w:hAnsi="Times New Roman" w:cs="Times New Roman"/>
+          <w:sz w:val="24"/>
+          <w:szCs w:val="24"/>
+          <w:lang w:val="hu-HU"/>
+        </w:rPr>
+      </w:pPr>
+      <w:r>
+        <w:rPr>
+          <w:rFonts w:ascii="Times New Roman" w:hAnsi="Times New Roman" w:cs="Times New Roman"/>
+          <w:sz w:val="24"/>
+          <w:szCs w:val="24"/>
+          <w:lang w:val="hu-HU"/>
+        </w:rPr>
+        <w:t>Ezen kívül a Python széles közben elterjedt, nagy támogatottságú könyvtárai is nagyban könnyítik a fejlesztő életét. Amennyiben mégis elakadna a fejlesztés valamilyen hiba folytán, rengeteg segítség érhető el online, tutorial cikkek és példa kódok formájában. A diplomamunkában felhasznált könyvtárak dokumentációjára sem lehet panasz</w:t>
+      </w:r>
+      <w:r>
+        <w:rPr>
+          <w:rFonts w:ascii="Times New Roman" w:hAnsi="Times New Roman" w:cs="Times New Roman"/>
+          <w:sz w:val="24"/>
+          <w:szCs w:val="24"/>
+          <w:lang w:val="hu-HU"/>
+        </w:rPr>
+        <w:t xml:space="preserve">. Rendkívül érthető és hatékonyan kereshető formában szolgáltatják az információt, </w:t>
+      </w:r>
+      <w:r>
+        <w:rPr>
+          <w:rFonts w:ascii="Times New Roman" w:hAnsi="Times New Roman" w:cs="Times New Roman"/>
+          <w:sz w:val="24"/>
+          <w:szCs w:val="24"/>
+          <w:lang w:val="hu-HU"/>
+        </w:rPr>
+        <w:t>az igényesen megfogalmazott API dokumentáció tehát megtérül, rengeteg mérnök órát spórolva.</w:t>
+      </w:r>
+    </w:p>
+    <w:p>
+      <w:pPr>
+        <w:spacing w:line="360" w:lineRule="auto"/>
+        <w:jc w:val="both"/>
+        <w:rPr>
+          <w:rFonts w:ascii="Times New Roman" w:hAnsi="Times New Roman" w:cs="Times New Roman"/>
+          <w:sz w:val="24"/>
+          <w:szCs w:val="24"/>
+          <w:lang w:val="hu-HU"/>
+        </w:rPr>
+      </w:pPr>
+      <w:r>
+        <w:rPr>
+          <w:rFonts w:ascii="Times New Roman" w:hAnsi="Times New Roman" w:cs="Times New Roman"/>
+          <w:sz w:val="24"/>
+          <w:szCs w:val="24"/>
+          <w:lang w:val="hu-HU"/>
+        </w:rPr>
+        <w:t>A virtualizációs környezet lehetővé teszi, hogy különböző Python verziók ne ütközzenek egymással, illetve biztosítja, hogy minden függőség feltelepül a program sikeres futásához.</w:t>
+      </w:r>
+    </w:p>
+    <w:p>
+      <w:pPr>
+        <w:spacing w:line="360" w:lineRule="auto"/>
+        <w:jc w:val="both"/>
+        <w:rPr>
+          <w:rFonts w:ascii="Times New Roman" w:hAnsi="Times New Roman" w:cs="Times New Roman"/>
+          <w:sz w:val="24"/>
+          <w:szCs w:val="24"/>
+          <w:lang w:val="hu-HU"/>
+        </w:rPr>
+      </w:pPr>
+      <w:r>
+        <w:rPr>
+          <w:rFonts w:ascii="Times New Roman" w:hAnsi="Times New Roman" w:cs="Times New Roman"/>
+          <w:sz w:val="24"/>
+          <w:szCs w:val="24"/>
+          <w:lang w:val="hu-HU"/>
+        </w:rPr>
+        <w:t>A PyCharm fejlesztői környezet rengeteg hasznos funkcióval segítséget nyújt, könnyebbé és gyorsabbá téve a fejlesztést, gördülékenyebbé a hibakeresést.</w:t>
+      </w:r>
+      <w:r>
+        <w:rPr>
+          <w:rFonts w:ascii="Times New Roman" w:hAnsi="Times New Roman" w:cs="Times New Roman"/>
+          <w:sz w:val="24"/>
+          <w:szCs w:val="24"/>
+          <w:lang w:val="hu-HU"/>
+        </w:rPr>
+        <w:t xml:space="preserve"> Általában ezen környezetek ingyenesen hozzáférhetőek közösségi használatra, így a diplomamunka készítése során is lehetőség van a használatukra.</w:t>
+      </w:r>
+    </w:p>
+    <w:p>
+      <w:pPr>
+        <w:spacing w:line="360" w:lineRule="auto"/>
+        <w:jc w:val="both"/>
+        <w:rPr>
+          <w:rFonts w:ascii="Times New Roman" w:hAnsi="Times New Roman" w:cs="Times New Roman"/>
+          <w:sz w:val="24"/>
+          <w:szCs w:val="24"/>
+          <w:lang w:val="hu-HU"/>
+        </w:rPr>
+      </w:pPr>
+      <w:r>
+        <w:rPr>
+          <w:rFonts w:ascii="Times New Roman" w:hAnsi="Times New Roman" w:cs="Times New Roman"/>
+          <w:sz w:val="24"/>
+          <w:szCs w:val="24"/>
+          <w:lang w:val="hu-HU"/>
+        </w:rPr>
+        <w:t xml:space="preserve">Az így készült konzol alkalmazás objektum orientált, modularizált ezáltal könnyen bővíthető. Karbantartása és továbbfejlesztése nem igényel sok munkaórát. </w:t>
+      </w:r>
+    </w:p>
+    <w:p>
+      <w:pPr>
+        <w:spacing w:line="360" w:lineRule="auto"/>
+        <w:jc w:val="both"/>
+        <w:rPr>
+          <w:rFonts w:ascii="Times New Roman" w:hAnsi="Times New Roman" w:cs="Times New Roman"/>
+          <w:sz w:val="24"/>
+          <w:szCs w:val="24"/>
+          <w:lang w:val="hu-HU"/>
+        </w:rPr>
+      </w:pPr>
+      <w:r>
+        <w:rPr>
+          <w:rFonts w:ascii="Times New Roman" w:hAnsi="Times New Roman" w:cs="Times New Roman"/>
+          <w:sz w:val="24"/>
+          <w:szCs w:val="24"/>
+          <w:lang w:val="hu-HU"/>
+        </w:rPr>
+        <w:t xml:space="preserve">A diplomamunka során felhasznált könyvtárak egyike a NetworkX Python modul, amit gráfok tanulmányozására, közösség detektálók és klaszterezők alkalmazására fejlesztettek ki. </w:t>
+      </w:r>
+      <w:r>
+        <w:rPr>
+          <w:rFonts w:ascii="Times New Roman" w:hAnsi="Times New Roman" w:cs="Times New Roman"/>
+          <w:sz w:val="24"/>
+          <w:szCs w:val="24"/>
+          <w:lang w:val="hu-HU"/>
+        </w:rPr>
+        <w:t>Széles körben használt és rendkívül nagy támogatottsággal bír.</w:t>
+      </w:r>
+      <w:r>
+        <w:rPr>
+          <w:rFonts w:ascii="Times New Roman" w:hAnsi="Times New Roman" w:cs="Times New Roman"/>
+          <w:sz w:val="24"/>
+          <w:szCs w:val="24"/>
+          <w:lang w:val="hu-HU"/>
+        </w:rPr>
+        <w:t xml:space="preserve"> A gráfok megjelenítésére a MatPlotLib függvénykönyvtár lett felhasználva, továbbá egyéb kisegítő célokra a SciPy függvényeket alkalmaztam.</w:t>
+      </w:r>
+      <w:r>
+        <w:rPr>
+          <w:rFonts w:ascii="Times New Roman" w:hAnsi="Times New Roman" w:cs="Times New Roman"/>
+          <w:sz w:val="24"/>
+          <w:szCs w:val="24"/>
+          <w:lang w:val="hu-HU"/>
+        </w:rPr>
+        <w:t xml:space="preserve"> Ezen csomagok verziószáma a requirements.txt fájlban található, tételenként felsorolva. A megfelelő verzió letöltéséről és telepítéséről a fejlesztői környezet gondoskodik, amint megadtuk számára az előre definiált Python környezetet. Ennek szerkesztését a PyEnv modullal lehet elvégezni.</w:t>
+      </w:r>
+    </w:p>
+    <w:p>
+      <w:pPr>
+        <w:spacing w:line="360" w:lineRule="auto"/>
+        <w:jc w:val="both"/>
+        <w:rPr>
+          <w:rFonts w:ascii="Times New Roman" w:hAnsi="Times New Roman" w:cs="Times New Roman"/>
+          <w:sz w:val="24"/>
+          <w:szCs w:val="24"/>
+          <w:lang w:val="hu-HU"/>
+        </w:rPr>
+      </w:pPr>
+    </w:p>
+    <w:p>
+      <w:pPr>
+        <w:spacing w:line="360" w:lineRule="auto"/>
+        <w:jc w:val="both"/>
+        <w:rPr>
+          <w:rFonts w:ascii="Times New Roman" w:hAnsi="Times New Roman" w:cs="Times New Roman"/>
+          <w:sz w:val="24"/>
+          <w:szCs w:val="24"/>
+          <w:lang w:val="hu-HU"/>
+        </w:rPr>
+      </w:pPr>
+      <w:r>
+        <w:rPr>
+          <w:rFonts w:ascii="Times New Roman" w:hAnsi="Times New Roman" w:cs="Times New Roman"/>
+          <w:sz w:val="24"/>
+          <w:szCs w:val="24"/>
+          <w:lang w:val="hu-HU"/>
+        </w:rPr>
+        <w:lastRenderedPageBreak/>
+        <w:t>Rendelkezésre álló gráfok</w:t>
+      </w:r>
+    </w:p>
+    <w:p>
+      <w:pPr>
+        <w:spacing w:line="360" w:lineRule="auto"/>
+        <w:jc w:val="both"/>
+        <w:rPr>
+          <w:rFonts w:ascii="Times New Roman" w:hAnsi="Times New Roman" w:cs="Times New Roman"/>
+          <w:sz w:val="24"/>
+          <w:szCs w:val="24"/>
+          <w:lang w:val="hu-HU"/>
+        </w:rPr>
+      </w:pPr>
+      <w:r>
+        <w:rPr>
+          <w:rFonts w:ascii="Times New Roman" w:hAnsi="Times New Roman" w:cs="Times New Roman"/>
+          <w:sz w:val="24"/>
+          <w:szCs w:val="24"/>
+          <w:lang w:val="hu-HU"/>
+        </w:rPr>
+        <w:t>Több forrásból is elérhetővé váltak nagyobb méretű, valós adatokból felépülő gráfok, nemcsak szociális struktúrával, de tranzakciós jelleggel is. Az IWIW közösségi oldalról legyűjtött adatokat, a szó-asszociációs gráfot, valamint az OTP negyedéves kimutatásainak anonimizált gráfját az Informatikai Intézet Számítógépes Optimalizálás Tanszéke biztosította a kutatáshoz.</w:t>
+      </w:r>
+      <w:r>
+        <w:rPr>
+          <w:rFonts w:ascii="Times New Roman" w:hAnsi="Times New Roman" w:cs="Times New Roman"/>
+          <w:sz w:val="24"/>
+          <w:szCs w:val="24"/>
+          <w:lang w:val="hu-HU"/>
+        </w:rPr>
+        <w:t xml:space="preserve"> Ezen kívül még érdemes megemlíteni, hogy a Stanford Egyetem honlapján </w:t>
+      </w:r>
+      <w:r>
+        <w:rPr>
+          <w:rFonts w:ascii="Times New Roman" w:hAnsi="Times New Roman" w:cs="Times New Roman"/>
+          <w:sz w:val="24"/>
+          <w:szCs w:val="24"/>
+          <w:lang w:val="hu-HU"/>
+        </w:rPr>
+        <w:t xml:space="preserve">szép számban </w:t>
+      </w:r>
+      <w:r>
+        <w:rPr>
+          <w:rFonts w:ascii="Times New Roman" w:hAnsi="Times New Roman" w:cs="Times New Roman"/>
+          <w:sz w:val="24"/>
+          <w:szCs w:val="24"/>
+          <w:lang w:val="hu-HU"/>
+        </w:rPr>
+        <w:t>elérhetőek szociális jellegű gráfok Facebookról, Twitterről és egyéb neves helyről legyűjtve, természetesen szintén anonimizált formában. Ezeknek az adatoknak a linkje elérhető a felsorolt referenciák között.</w:t>
+      </w:r>
+      <w:r>
+        <w:rPr>
+          <w:rFonts w:ascii="Times New Roman" w:hAnsi="Times New Roman" w:cs="Times New Roman"/>
+          <w:sz w:val="24"/>
+          <w:szCs w:val="24"/>
+          <w:lang w:val="hu-HU"/>
+        </w:rPr>
+        <w:t xml:space="preserve"> </w:t>
+      </w:r>
+      <w:r>
+        <w:rPr>
+          <w:rFonts w:ascii="Times New Roman" w:hAnsi="Times New Roman" w:cs="Times New Roman"/>
+          <w:sz w:val="24"/>
+          <w:szCs w:val="24"/>
+          <w:lang w:val="hu-HU"/>
+        </w:rPr>
+        <w:t>A Zachary-féle közismert szociális gráf is fel lett használva a dolgozatban példagráfként illusztrálva az algoritmusok helyes működését.</w:t>
+      </w:r>
+      <w:r>
+        <w:rPr>
+          <w:rFonts w:ascii="Times New Roman" w:hAnsi="Times New Roman" w:cs="Times New Roman"/>
+          <w:sz w:val="24"/>
+          <w:szCs w:val="24"/>
+          <w:lang w:val="hu-HU"/>
+        </w:rPr>
+        <w:t xml:space="preserve"> A karate klubot ábrázoló kisebb gráf illusztrációként szolgált, az algoritmusok teljesítményét igyekeztem a többi nagyobb gráfon mérni.</w:t>
+      </w:r>
     </w:p>
     <w:p>
       <w:pPr>
@@ -22809,7 +24498,7 @@
       </w:r>
     </w:p>
     <w:sectPr>
-      <w:headerReference w:type="default" r:id="rId51"/>
+      <w:headerReference w:type="default" r:id="rId54"/>
       <w:pgSz w:w="11906" w:h="16838"/>
       <w:pgMar w:top="1417" w:right="1417" w:bottom="1417" w:left="1417" w:header="708" w:footer="708" w:gutter="0"/>
       <w:pgNumType w:start="1"/>

</xml_diff>

<commit_message>
Add write2file function, update thesis docs
</commit_message>
<xml_diff>
--- a/thesis.docx
+++ b/thesis.docx
@@ -1,6 +1,6 @@
 
 <file path=word/document.xml><?xml version="1.0" encoding="utf-8"?>
-<w:document xmlns:wpc="http://schemas.microsoft.com/office/word/2010/wordprocessingCanvas" xmlns:cx="http://schemas.microsoft.com/office/drawing/2014/chartex" xmlns:cx1="http://schemas.microsoft.com/office/drawing/2015/9/8/chartex" xmlns:cx2="http://schemas.microsoft.com/office/drawing/2015/10/21/chartex" xmlns:cx3="http://schemas.microsoft.com/office/drawing/2016/5/9/chartex" xmlns:cx4="http://schemas.microsoft.com/office/drawing/2016/5/10/chartex" xmlns:cx5="http://schemas.microsoft.com/office/drawing/2016/5/11/chartex" xmlns:cx6="http://schemas.microsoft.com/office/drawing/2016/5/12/chartex" xmlns:cx7="http://schemas.microsoft.com/office/drawing/2016/5/13/chartex" xmlns:cx8="http://schemas.microsoft.com/office/drawing/2016/5/14/chartex" xmlns:mc="http://schemas.openxmlformats.org/markup-compatibility/2006" xmlns:aink="http://schemas.microsoft.com/office/drawing/2016/ink" xmlns:am3d="http://schemas.microsoft.com/office/drawing/2017/model3d" xmlns:o="urn:schemas-microsoft-com:office:office" xmlns:r="http://schemas.openxmlformats.org/officeDocument/2006/relationships" xmlns:m="http://schemas.openxmlformats.org/officeDocument/2006/math" xmlns:v="urn:schemas-microsoft-com:vml" xmlns:wp14="http://schemas.microsoft.com/office/word/2010/wordprocessingDrawing" xmlns:wp="http://schemas.openxmlformats.org/drawingml/2006/wordprocessingDrawing" xmlns:w10="urn:schemas-microsoft-com:office:word" xmlns:w="http://schemas.openxmlformats.org/wordprocessingml/2006/main" xmlns:w14="http://schemas.microsoft.com/office/word/2010/wordml" xmlns:w15="http://schemas.microsoft.com/office/word/2012/wordml" xmlns:w16cex="http://schemas.microsoft.com/office/word/2018/wordml/cex" xmlns:w16cid="http://schemas.microsoft.com/office/word/2016/wordml/cid" xmlns:w16="http://schemas.microsoft.com/office/word/2018/wordml" xmlns:w16sdtdh="http://schemas.microsoft.com/office/word/2020/wordml/sdtdatahash" xmlns:w16se="http://schemas.microsoft.com/office/word/2015/wordml/symex" xmlns:wpg="http://schemas.microsoft.com/office/word/2010/wordprocessingGroup" xmlns:wpi="http://schemas.microsoft.com/office/word/2010/wordprocessingInk" xmlns:wne="http://schemas.microsoft.com/office/word/2006/wordml" xmlns:wps="http://schemas.microsoft.com/office/word/2010/wordprocessingShape" mc:Ignorable="w14 w15 w16se w16cid w16 w16cex w16sdtdh wp14">
+<w:document xmlns:wpc="http://schemas.microsoft.com/office/word/2010/wordprocessingCanvas" xmlns:cx="http://schemas.microsoft.com/office/drawing/2014/chartex" xmlns:cx1="http://schemas.microsoft.com/office/drawing/2015/9/8/chartex" xmlns:cx2="http://schemas.microsoft.com/office/drawing/2015/10/21/chartex" xmlns:cx3="http://schemas.microsoft.com/office/drawing/2016/5/9/chartex" xmlns:cx4="http://schemas.microsoft.com/office/drawing/2016/5/10/chartex" xmlns:cx5="http://schemas.microsoft.com/office/drawing/2016/5/11/chartex" xmlns:cx6="http://schemas.microsoft.com/office/drawing/2016/5/12/chartex" xmlns:cx7="http://schemas.microsoft.com/office/drawing/2016/5/13/chartex" xmlns:cx8="http://schemas.microsoft.com/office/drawing/2016/5/14/chartex" xmlns:mc="http://schemas.openxmlformats.org/markup-compatibility/2006" xmlns:aink="http://schemas.microsoft.com/office/drawing/2016/ink" xmlns:am3d="http://schemas.microsoft.com/office/drawing/2017/model3d" xmlns:o="urn:schemas-microsoft-com:office:office" xmlns:oel="http://schemas.microsoft.com/office/2019/extlst" xmlns:r="http://schemas.openxmlformats.org/officeDocument/2006/relationships" xmlns:m="http://schemas.openxmlformats.org/officeDocument/2006/math" xmlns:v="urn:schemas-microsoft-com:vml" xmlns:wp14="http://schemas.microsoft.com/office/word/2010/wordprocessingDrawing" xmlns:wp="http://schemas.openxmlformats.org/drawingml/2006/wordprocessingDrawing" xmlns:w10="urn:schemas-microsoft-com:office:word" xmlns:w="http://schemas.openxmlformats.org/wordprocessingml/2006/main" xmlns:w14="http://schemas.microsoft.com/office/word/2010/wordml" xmlns:w15="http://schemas.microsoft.com/office/word/2012/wordml" xmlns:w16cex="http://schemas.microsoft.com/office/word/2018/wordml/cex" xmlns:w16cid="http://schemas.microsoft.com/office/word/2016/wordml/cid" xmlns:w16="http://schemas.microsoft.com/office/word/2018/wordml" xmlns:w16sdtdh="http://schemas.microsoft.com/office/word/2020/wordml/sdtdatahash" xmlns:w16se="http://schemas.microsoft.com/office/word/2015/wordml/symex" xmlns:wpg="http://schemas.microsoft.com/office/word/2010/wordprocessingGroup" xmlns:wpi="http://schemas.microsoft.com/office/word/2010/wordprocessingInk" xmlns:wne="http://schemas.microsoft.com/office/word/2006/wordml" xmlns:wps="http://schemas.microsoft.com/office/word/2010/wordprocessingShape" mc:Ignorable="w14 w15 w16se w16cid w16 w16cex w16sdtdh wp14">
   <w:body>
     <w:p>
       <w:pPr>
@@ -4662,25 +4662,7 @@
           <w:sz w:val="24"/>
           <w:szCs w:val="24"/>
         </w:rPr>
-        <w:t xml:space="preserve">Study and analyze graph structures, implement clustering and community detecting algorithms. The application </w:t>
-      </w:r>
-      <w:proofErr w:type="gramStart"/>
-      <w:r>
-        <w:rPr>
-          <w:rFonts w:ascii="Times New Roman" w:hAnsi="Times New Roman" w:cs="Times New Roman"/>
-          <w:sz w:val="24"/>
-          <w:szCs w:val="24"/>
-        </w:rPr>
-        <w:t>has to</w:t>
-      </w:r>
-      <w:proofErr w:type="gramEnd"/>
-      <w:r>
-        <w:rPr>
-          <w:rFonts w:ascii="Times New Roman" w:hAnsi="Times New Roman" w:cs="Times New Roman"/>
-          <w:sz w:val="24"/>
-          <w:szCs w:val="24"/>
-        </w:rPr>
-        <w:t xml:space="preserve"> be able to handle directed and undirected graphs as well. The edges can carry weight information</w:t>
+        <w:t>Study and analyze graph structures, implement clustering and community detecting algorithms. The application has to be able to handle directed and undirected graphs as well. The edges can carry weight information</w:t>
       </w:r>
       <w:r>
         <w:rPr>
@@ -4764,7 +4746,39 @@
           <w:sz w:val="24"/>
           <w:szCs w:val="24"/>
         </w:rPr>
-        <w:t>A prototype console application has been implemented to detect social networks and clustering transactional type of the graphs. Several algorithms have been implemented to run against the given databases</w:t>
+        <w:t xml:space="preserve">A prototype console application has been implemented to detect </w:t>
+      </w:r>
+      <w:r>
+        <w:rPr>
+          <w:rFonts w:ascii="Times New Roman" w:hAnsi="Times New Roman" w:cs="Times New Roman"/>
+          <w:sz w:val="24"/>
+          <w:szCs w:val="24"/>
+        </w:rPr>
+        <w:t xml:space="preserve">communities in </w:t>
+      </w:r>
+      <w:r>
+        <w:rPr>
+          <w:rFonts w:ascii="Times New Roman" w:hAnsi="Times New Roman" w:cs="Times New Roman"/>
+          <w:sz w:val="24"/>
+          <w:szCs w:val="24"/>
+        </w:rPr>
+        <w:t>social networks and cluster</w:t>
+      </w:r>
+      <w:r>
+        <w:rPr>
+          <w:rFonts w:ascii="Times New Roman" w:hAnsi="Times New Roman" w:cs="Times New Roman"/>
+          <w:sz w:val="24"/>
+          <w:szCs w:val="24"/>
+        </w:rPr>
+        <w:t>s in</w:t>
+      </w:r>
+      <w:r>
+        <w:rPr>
+          <w:rFonts w:ascii="Times New Roman" w:hAnsi="Times New Roman" w:cs="Times New Roman"/>
+          <w:sz w:val="24"/>
+          <w:szCs w:val="24"/>
+        </w:rPr>
+        <w:t xml:space="preserve"> transactional graphs. Several algorithms have been implemented to run against the given databases</w:t>
       </w:r>
       <w:r>
         <w:rPr>
@@ -4780,25 +4794,7 @@
           <w:sz w:val="24"/>
           <w:szCs w:val="24"/>
         </w:rPr>
-        <w:t xml:space="preserve"> such as Girvan-Newman, Markov chain, etc. The application </w:t>
-      </w:r>
-      <w:proofErr w:type="gramStart"/>
-      <w:r>
-        <w:rPr>
-          <w:rFonts w:ascii="Times New Roman" w:hAnsi="Times New Roman" w:cs="Times New Roman"/>
-          <w:sz w:val="24"/>
-          <w:szCs w:val="24"/>
-        </w:rPr>
-        <w:t>is able to</w:t>
-      </w:r>
-      <w:proofErr w:type="gramEnd"/>
-      <w:r>
-        <w:rPr>
-          <w:rFonts w:ascii="Times New Roman" w:hAnsi="Times New Roman" w:cs="Times New Roman"/>
-          <w:sz w:val="24"/>
-          <w:szCs w:val="24"/>
-        </w:rPr>
-        <w:t xml:space="preserve"> map a graph</w:t>
+        <w:t xml:space="preserve"> such as Girvan-Newman, Markov chain, etc. The application is able to map a graph</w:t>
       </w:r>
       <w:r>
         <w:rPr>
@@ -4862,16 +4858,7 @@
           <w:sz w:val="24"/>
           <w:szCs w:val="24"/>
         </w:rPr>
-        <w:t xml:space="preserve"> has been implemented in a </w:t>
-      </w:r>
-      <w:proofErr w:type="gramStart"/>
-      <w:r>
-        <w:rPr>
-          <w:rFonts w:ascii="Times New Roman" w:hAnsi="Times New Roman" w:cs="Times New Roman"/>
-          <w:sz w:val="24"/>
-          <w:szCs w:val="24"/>
-        </w:rPr>
-        <w:t>fairly na</w:t>
+        <w:t xml:space="preserve"> has been implemented in a fairly na</w:t>
       </w:r>
       <w:r>
         <w:rPr>
@@ -4887,16 +4874,7 @@
           <w:sz w:val="24"/>
           <w:szCs w:val="24"/>
         </w:rPr>
-        <w:t>ve</w:t>
-      </w:r>
-      <w:proofErr w:type="gramEnd"/>
-      <w:r>
-        <w:rPr>
-          <w:rFonts w:ascii="Times New Roman" w:hAnsi="Times New Roman" w:cs="Times New Roman"/>
-          <w:sz w:val="24"/>
-          <w:szCs w:val="24"/>
-        </w:rPr>
-        <w:t xml:space="preserve"> and greedy colormap.</w:t>
+        <w:t>ve and greedy colormap.</w:t>
       </w:r>
       <w:r>
         <w:rPr>
@@ -5228,131 +5206,111 @@
           <w:sz w:val="24"/>
           <w:szCs w:val="24"/>
         </w:rPr>
-        <w:t>I follow the heuristics and possible solutions for the clustering problem.</w:t>
-      </w:r>
-    </w:p>
-    <w:p>
-      <w:pPr>
-        <w:spacing w:line="360" w:lineRule="auto"/>
-        <w:jc w:val="both"/>
-        <w:rPr>
-          <w:rFonts w:ascii="Times New Roman" w:hAnsi="Times New Roman" w:cs="Times New Roman"/>
-          <w:i/>
-          <w:iCs/>
-          <w:color w:val="ED7D31" w:themeColor="accent2"/>
-          <w:sz w:val="24"/>
-          <w:szCs w:val="24"/>
-        </w:rPr>
-      </w:pPr>
-      <w:r>
-        <w:rPr>
-          <w:rFonts w:ascii="Times New Roman" w:hAnsi="Times New Roman" w:cs="Times New Roman"/>
-          <w:i/>
-          <w:iCs/>
-          <w:color w:val="ED7D31" w:themeColor="accent2"/>
-          <w:sz w:val="24"/>
-          <w:szCs w:val="24"/>
-        </w:rPr>
-        <w:t>There was an attempt</w:t>
-      </w:r>
-      <w:r>
-        <w:rPr>
-          <w:rFonts w:ascii="Times New Roman" w:hAnsi="Times New Roman" w:cs="Times New Roman"/>
-          <w:i/>
-          <w:iCs/>
-          <w:color w:val="ED7D31" w:themeColor="accent2"/>
-          <w:sz w:val="24"/>
-          <w:szCs w:val="24"/>
-        </w:rPr>
-        <w:t xml:space="preserve"> to find the embedded pattern </w:t>
-      </w:r>
-      <w:r>
-        <w:rPr>
-          <w:rFonts w:ascii="Times New Roman" w:hAnsi="Times New Roman" w:cs="Times New Roman"/>
-          <w:i/>
-          <w:iCs/>
-          <w:color w:val="ED7D31" w:themeColor="accent2"/>
-          <w:sz w:val="24"/>
-          <w:szCs w:val="24"/>
-        </w:rPr>
-        <w:t xml:space="preserve">in </w:t>
-      </w:r>
-      <w:r>
-        <w:rPr>
-          <w:rFonts w:ascii="Times New Roman" w:hAnsi="Times New Roman" w:cs="Times New Roman"/>
-          <w:i/>
-          <w:iCs/>
-          <w:color w:val="ED7D31" w:themeColor="accent2"/>
-          <w:sz w:val="24"/>
-          <w:szCs w:val="24"/>
-        </w:rPr>
-        <w:t xml:space="preserve">the </w:t>
-      </w:r>
-      <w:r>
-        <w:rPr>
-          <w:rFonts w:ascii="Times New Roman" w:hAnsi="Times New Roman" w:cs="Times New Roman"/>
-          <w:i/>
-          <w:iCs/>
-          <w:color w:val="ED7D31" w:themeColor="accent2"/>
-          <w:sz w:val="24"/>
-          <w:szCs w:val="24"/>
-        </w:rPr>
-        <w:t xml:space="preserve">provided </w:t>
-      </w:r>
-      <w:r>
-        <w:rPr>
-          <w:rFonts w:ascii="Times New Roman" w:hAnsi="Times New Roman" w:cs="Times New Roman"/>
-          <w:i/>
-          <w:iCs/>
-          <w:color w:val="ED7D31" w:themeColor="accent2"/>
-          <w:sz w:val="24"/>
-          <w:szCs w:val="24"/>
-        </w:rPr>
-        <w:t>transaction</w:t>
-      </w:r>
-      <w:r>
-        <w:rPr>
-          <w:rFonts w:ascii="Times New Roman" w:hAnsi="Times New Roman" w:cs="Times New Roman"/>
-          <w:i/>
-          <w:iCs/>
-          <w:color w:val="ED7D31" w:themeColor="accent2"/>
-          <w:sz w:val="24"/>
-          <w:szCs w:val="24"/>
-        </w:rPr>
-        <w:t>-like</w:t>
-      </w:r>
-      <w:r>
-        <w:rPr>
-          <w:rFonts w:ascii="Times New Roman" w:hAnsi="Times New Roman" w:cs="Times New Roman"/>
-          <w:i/>
-          <w:iCs/>
-          <w:color w:val="ED7D31" w:themeColor="accent2"/>
-          <w:sz w:val="24"/>
-          <w:szCs w:val="24"/>
-        </w:rPr>
-        <w:t xml:space="preserve"> graph</w:t>
-      </w:r>
-      <w:r>
-        <w:rPr>
-          <w:rFonts w:ascii="Times New Roman" w:hAnsi="Times New Roman" w:cs="Times New Roman"/>
-          <w:i/>
-          <w:iCs/>
-          <w:color w:val="ED7D31" w:themeColor="accent2"/>
-          <w:sz w:val="24"/>
-          <w:szCs w:val="24"/>
-        </w:rPr>
-        <w:t>s</w:t>
-      </w:r>
-      <w:r>
-        <w:rPr>
-          <w:rFonts w:ascii="Times New Roman" w:hAnsi="Times New Roman" w:cs="Times New Roman"/>
-          <w:i/>
-          <w:iCs/>
-          <w:color w:val="ED7D31" w:themeColor="accent2"/>
+        <w:t>I follow the heuristics and possible</w:t>
+      </w:r>
+      <w:r>
+        <w:rPr>
+          <w:rFonts w:ascii="Times New Roman" w:hAnsi="Times New Roman" w:cs="Times New Roman"/>
+          <w:sz w:val="24"/>
+          <w:szCs w:val="24"/>
+        </w:rPr>
+        <w:t xml:space="preserve"> suggested</w:t>
+      </w:r>
+      <w:r>
+        <w:rPr>
+          <w:rFonts w:ascii="Times New Roman" w:hAnsi="Times New Roman" w:cs="Times New Roman"/>
+          <w:sz w:val="24"/>
+          <w:szCs w:val="24"/>
+        </w:rPr>
+        <w:t xml:space="preserve"> solutions for the clustering </w:t>
+      </w:r>
+      <w:r>
+        <w:rPr>
+          <w:rFonts w:ascii="Times New Roman" w:hAnsi="Times New Roman" w:cs="Times New Roman"/>
+          <w:sz w:val="24"/>
+          <w:szCs w:val="24"/>
+        </w:rPr>
+        <w:t>algorithm</w:t>
+      </w:r>
+      <w:r>
+        <w:rPr>
+          <w:rFonts w:ascii="Times New Roman" w:hAnsi="Times New Roman" w:cs="Times New Roman"/>
           <w:sz w:val="24"/>
           <w:szCs w:val="24"/>
         </w:rPr>
         <w:t>.</w:t>
+      </w:r>
+      <w:r>
+        <w:rPr>
+          <w:rFonts w:ascii="Times New Roman" w:hAnsi="Times New Roman" w:cs="Times New Roman"/>
+          <w:sz w:val="24"/>
+          <w:szCs w:val="24"/>
+        </w:rPr>
+        <w:t xml:space="preserve"> With this information and </w:t>
+      </w:r>
+      <w:r>
+        <w:rPr>
+          <w:rFonts w:ascii="Times New Roman" w:hAnsi="Times New Roman" w:cs="Times New Roman"/>
+          <w:sz w:val="24"/>
+          <w:szCs w:val="24"/>
+        </w:rPr>
+        <w:t>techniques,</w:t>
+      </w:r>
+      <w:r>
+        <w:rPr>
+          <w:rFonts w:ascii="Times New Roman" w:hAnsi="Times New Roman" w:cs="Times New Roman"/>
+          <w:sz w:val="24"/>
+          <w:szCs w:val="24"/>
+        </w:rPr>
+        <w:t xml:space="preserve"> I attempted to </w:t>
+      </w:r>
+      <w:r>
+        <w:rPr>
+          <w:rFonts w:ascii="Times New Roman" w:hAnsi="Times New Roman" w:cs="Times New Roman"/>
+          <w:sz w:val="24"/>
+          <w:szCs w:val="24"/>
+        </w:rPr>
+        <w:t>detect</w:t>
+      </w:r>
+      <w:r>
+        <w:rPr>
+          <w:rFonts w:ascii="Times New Roman" w:hAnsi="Times New Roman" w:cs="Times New Roman"/>
+          <w:sz w:val="24"/>
+          <w:szCs w:val="24"/>
+        </w:rPr>
+        <w:t xml:space="preserve"> the embedded pattern in the provided transaction-like graphs</w:t>
+      </w:r>
+      <w:r>
+        <w:rPr>
+          <w:rFonts w:ascii="Times New Roman" w:hAnsi="Times New Roman" w:cs="Times New Roman"/>
+          <w:sz w:val="24"/>
+          <w:szCs w:val="24"/>
+        </w:rPr>
+        <w:t xml:space="preserve"> and color it with the implemented algorithm.</w:t>
+      </w:r>
+      <w:r>
+        <w:rPr>
+          <w:rFonts w:ascii="Times New Roman" w:hAnsi="Times New Roman" w:cs="Times New Roman"/>
+          <w:sz w:val="24"/>
+          <w:szCs w:val="24"/>
+        </w:rPr>
+        <w:t xml:space="preserve"> The article suggest several subgraphs, however I </w:t>
+      </w:r>
+      <w:r>
+        <w:rPr>
+          <w:rFonts w:ascii="Times New Roman" w:hAnsi="Times New Roman" w:cs="Times New Roman"/>
+          <w:sz w:val="24"/>
+          <w:szCs w:val="24"/>
+        </w:rPr>
+        <w:t>paid</w:t>
+      </w:r>
+      <w:r>
+        <w:rPr>
+          <w:rFonts w:ascii="Times New Roman" w:hAnsi="Times New Roman" w:cs="Times New Roman"/>
+          <w:sz w:val="24"/>
+          <w:szCs w:val="24"/>
+        </w:rPr>
+        <w:t xml:space="preserve"> special attention to the 2K2 structure in the bipartite graphs.</w:t>
       </w:r>
     </w:p>
     <w:p>
@@ -5401,6 +5359,41 @@
           <w:szCs w:val="24"/>
         </w:rPr>
       </w:pPr>
+    </w:p>
+    <w:p>
+      <w:pPr>
+        <w:spacing w:line="360" w:lineRule="auto"/>
+        <w:jc w:val="both"/>
+        <w:rPr>
+          <w:rFonts w:ascii="Times New Roman" w:hAnsi="Times New Roman" w:cs="Times New Roman"/>
+          <w:sz w:val="24"/>
+          <w:szCs w:val="24"/>
+        </w:rPr>
+      </w:pPr>
+      <w:r>
+        <w:rPr>
+          <w:rFonts w:ascii="Times New Roman" w:hAnsi="Times New Roman" w:cs="Times New Roman"/>
+          <w:sz w:val="24"/>
+          <w:szCs w:val="24"/>
+        </w:rPr>
+        <w:t>The applied technologies are not sensitive for versioning</w:t>
+      </w:r>
+      <w:r>
+        <w:rPr>
+          <w:rFonts w:ascii="Times New Roman" w:hAnsi="Times New Roman" w:cs="Times New Roman"/>
+          <w:sz w:val="24"/>
+          <w:szCs w:val="24"/>
+        </w:rPr>
+        <w:t xml:space="preserve"> (the versions are not depended on each other)</w:t>
+      </w:r>
+      <w:r>
+        <w:rPr>
+          <w:rFonts w:ascii="Times New Roman" w:hAnsi="Times New Roman" w:cs="Times New Roman"/>
+          <w:sz w:val="24"/>
+          <w:szCs w:val="24"/>
+        </w:rPr>
+        <w:t>, the developer can easily go with the latest stable versions of them.</w:t>
+      </w:r>
     </w:p>
     <w:p>
       <w:pPr>
@@ -5423,25 +5416,15 @@
           <w:sz w:val="24"/>
           <w:szCs w:val="24"/>
         </w:rPr>
-        <w:t xml:space="preserve">Python, </w:t>
-      </w:r>
-      <w:proofErr w:type="spellStart"/>
-      <w:r>
-        <w:rPr>
-          <w:rFonts w:ascii="Times New Roman" w:hAnsi="Times New Roman" w:cs="Times New Roman"/>
-          <w:sz w:val="24"/>
-          <w:szCs w:val="24"/>
-        </w:rPr>
-        <w:t>PyEnv</w:t>
-      </w:r>
-      <w:proofErr w:type="spellEnd"/>
-      <w:r>
-        <w:rPr>
-          <w:rFonts w:ascii="Times New Roman" w:hAnsi="Times New Roman" w:cs="Times New Roman"/>
-          <w:sz w:val="24"/>
-          <w:szCs w:val="24"/>
-        </w:rPr>
-        <w:t>, PyCharm</w:t>
+        <w:t>Python</w:t>
+      </w:r>
+      <w:r>
+        <w:rPr>
+          <w:rFonts w:ascii="Times New Roman" w:hAnsi="Times New Roman" w:cs="Times New Roman"/>
+          <w:sz w:val="24"/>
+          <w:szCs w:val="24"/>
+        </w:rPr>
+        <w:t>: 3.9.4</w:t>
       </w:r>
     </w:p>
     <w:p>
@@ -5459,13 +5442,23 @@
           <w:szCs w:val="24"/>
         </w:rPr>
       </w:pPr>
-      <w:r>
-        <w:rPr>
-          <w:rFonts w:ascii="Times New Roman" w:hAnsi="Times New Roman" w:cs="Times New Roman"/>
-          <w:sz w:val="24"/>
-          <w:szCs w:val="24"/>
-        </w:rPr>
-        <w:t>NetworkX</w:t>
+      <w:proofErr w:type="spellStart"/>
+      <w:r>
+        <w:rPr>
+          <w:rFonts w:ascii="Times New Roman" w:hAnsi="Times New Roman" w:cs="Times New Roman"/>
+          <w:sz w:val="24"/>
+          <w:szCs w:val="24"/>
+        </w:rPr>
+        <w:t>PyEnv</w:t>
+      </w:r>
+      <w:proofErr w:type="spellEnd"/>
+      <w:r>
+        <w:rPr>
+          <w:rFonts w:ascii="Times New Roman" w:hAnsi="Times New Roman" w:cs="Times New Roman"/>
+          <w:sz w:val="24"/>
+          <w:szCs w:val="24"/>
+        </w:rPr>
+        <w:t xml:space="preserve">, </w:t>
       </w:r>
     </w:p>
     <w:p>
@@ -5489,7 +5482,15 @@
           <w:sz w:val="24"/>
           <w:szCs w:val="24"/>
         </w:rPr>
-        <w:t>Sixtep software</w:t>
+        <w:t>PyCharm</w:t>
+      </w:r>
+      <w:r>
+        <w:rPr>
+          <w:rFonts w:ascii="Times New Roman" w:hAnsi="Times New Roman" w:cs="Times New Roman"/>
+          <w:sz w:val="24"/>
+          <w:szCs w:val="24"/>
+        </w:rPr>
+        <w:t>: 2021.1.3 community edition</w:t>
       </w:r>
     </w:p>
     <w:p>
@@ -5513,7 +5514,15 @@
           <w:sz w:val="24"/>
           <w:szCs w:val="24"/>
         </w:rPr>
-        <w:t>Git</w:t>
+        <w:t>NetworkX</w:t>
+      </w:r>
+      <w:r>
+        <w:rPr>
+          <w:rFonts w:ascii="Times New Roman" w:hAnsi="Times New Roman" w:cs="Times New Roman"/>
+          <w:sz w:val="24"/>
+          <w:szCs w:val="24"/>
+        </w:rPr>
+        <w:t>: 2.5.1</w:t>
       </w:r>
     </w:p>
     <w:p>
@@ -5537,503 +5546,7 @@
           <w:sz w:val="24"/>
           <w:szCs w:val="24"/>
         </w:rPr>
-        <w:t>Graph Databases</w:t>
-      </w:r>
-    </w:p>
-    <w:p>
-      <w:pPr>
-        <w:spacing w:line="360" w:lineRule="auto"/>
-        <w:rPr>
-          <w:rFonts w:ascii="Times New Roman" w:hAnsi="Times New Roman" w:cs="Times New Roman"/>
-          <w:sz w:val="24"/>
-          <w:szCs w:val="24"/>
-        </w:rPr>
-      </w:pPr>
-    </w:p>
-    <w:p>
-      <w:pPr>
-        <w:pStyle w:val="Cmsor2"/>
-      </w:pPr>
-      <w:bookmarkStart w:id="4" w:name="_Toc101720510"/>
-      <w:r>
-        <w:t xml:space="preserve">Python, </w:t>
-      </w:r>
-      <w:proofErr w:type="spellStart"/>
-      <w:r>
-        <w:t>PyEnv</w:t>
-      </w:r>
-      <w:proofErr w:type="spellEnd"/>
-      <w:r>
-        <w:t>, PyCharm</w:t>
-      </w:r>
-      <w:bookmarkEnd w:id="4"/>
-    </w:p>
-    <w:p>
-      <w:pPr>
-        <w:spacing w:line="360" w:lineRule="auto"/>
-        <w:jc w:val="both"/>
-        <w:rPr>
-          <w:rFonts w:ascii="Times New Roman" w:hAnsi="Times New Roman" w:cs="Times New Roman"/>
-          <w:sz w:val="24"/>
-          <w:szCs w:val="24"/>
-        </w:rPr>
-      </w:pPr>
-      <w:r>
-        <w:rPr>
-          <w:rFonts w:ascii="Times New Roman" w:hAnsi="Times New Roman" w:cs="Times New Roman"/>
-          <w:sz w:val="24"/>
-          <w:szCs w:val="24"/>
-        </w:rPr>
-        <w:t xml:space="preserve">Python is a programming language that makes possible to work more quickly and integrate the designed system more effectively. Perfect choice to develop proof of concepts, make prototypes. It can be easy to pick up whether the developer makes a </w:t>
-      </w:r>
-      <w:proofErr w:type="gramStart"/>
-      <w:r>
-        <w:rPr>
-          <w:rFonts w:ascii="Times New Roman" w:hAnsi="Times New Roman" w:cs="Times New Roman"/>
-          <w:sz w:val="24"/>
-          <w:szCs w:val="24"/>
-        </w:rPr>
-        <w:t>first time</w:t>
-      </w:r>
-      <w:proofErr w:type="gramEnd"/>
-      <w:r>
-        <w:rPr>
-          <w:rFonts w:ascii="Times New Roman" w:hAnsi="Times New Roman" w:cs="Times New Roman"/>
-          <w:sz w:val="24"/>
-          <w:szCs w:val="24"/>
-        </w:rPr>
-        <w:t xml:space="preserve"> project or has experience with other languages. The well documented packages help the programmer along the learning way and the gains in productivity can </w:t>
-      </w:r>
-      <w:proofErr w:type="spellStart"/>
-      <w:r>
-        <w:rPr>
-          <w:rFonts w:ascii="Times New Roman" w:hAnsi="Times New Roman" w:cs="Times New Roman"/>
-          <w:sz w:val="24"/>
-          <w:szCs w:val="24"/>
-        </w:rPr>
-        <w:t>bee</w:t>
-      </w:r>
-      <w:proofErr w:type="spellEnd"/>
-      <w:r>
-        <w:rPr>
-          <w:rFonts w:ascii="Times New Roman" w:hAnsi="Times New Roman" w:cs="Times New Roman"/>
-          <w:sz w:val="24"/>
-          <w:szCs w:val="24"/>
-        </w:rPr>
-        <w:t xml:space="preserve"> seen almost immediately. It also reduces maintenance costs of the targeted application. The packages used in this thesis are developed under </w:t>
-      </w:r>
-      <w:proofErr w:type="gramStart"/>
-      <w:r>
-        <w:rPr>
-          <w:rFonts w:ascii="Times New Roman" w:hAnsi="Times New Roman" w:cs="Times New Roman"/>
-          <w:sz w:val="24"/>
-          <w:szCs w:val="24"/>
-        </w:rPr>
-        <w:t>open source</w:t>
-      </w:r>
-      <w:proofErr w:type="gramEnd"/>
-      <w:r>
-        <w:rPr>
-          <w:rFonts w:ascii="Times New Roman" w:hAnsi="Times New Roman" w:cs="Times New Roman"/>
-          <w:sz w:val="24"/>
-          <w:szCs w:val="24"/>
-        </w:rPr>
-        <w:t xml:space="preserve"> license, making it freely usable and distributable not only educational purposes but even for commercial use. [16]</w:t>
-      </w:r>
-    </w:p>
-    <w:p>
-      <w:pPr>
-        <w:spacing w:line="360" w:lineRule="auto"/>
-        <w:jc w:val="both"/>
-        <w:rPr>
-          <w:rFonts w:ascii="Times New Roman" w:hAnsi="Times New Roman" w:cs="Times New Roman"/>
-          <w:sz w:val="24"/>
-          <w:szCs w:val="24"/>
-        </w:rPr>
-      </w:pPr>
-      <w:proofErr w:type="spellStart"/>
-      <w:r>
-        <w:rPr>
-          <w:rFonts w:ascii="Times New Roman" w:hAnsi="Times New Roman" w:cs="Times New Roman"/>
-          <w:sz w:val="24"/>
-          <w:szCs w:val="24"/>
-        </w:rPr>
-        <w:t>PyEnv</w:t>
-      </w:r>
-      <w:proofErr w:type="spellEnd"/>
-      <w:r>
-        <w:rPr>
-          <w:rFonts w:ascii="Times New Roman" w:hAnsi="Times New Roman" w:cs="Times New Roman"/>
-          <w:sz w:val="24"/>
-          <w:szCs w:val="24"/>
-        </w:rPr>
-        <w:t xml:space="preserve"> makes it possible to switch between multiple versions of Python. It is unobstructive and follows the UNIX tradition of single-purpose tools. </w:t>
-      </w:r>
-      <w:proofErr w:type="spellStart"/>
-      <w:r>
-        <w:rPr>
-          <w:rFonts w:ascii="Times New Roman" w:hAnsi="Times New Roman" w:cs="Times New Roman"/>
-          <w:sz w:val="24"/>
-          <w:szCs w:val="24"/>
-        </w:rPr>
-        <w:t>PyEnv-virtualenv</w:t>
-      </w:r>
-      <w:proofErr w:type="spellEnd"/>
-      <w:r>
-        <w:rPr>
-          <w:rFonts w:ascii="Times New Roman" w:hAnsi="Times New Roman" w:cs="Times New Roman"/>
-          <w:sz w:val="24"/>
-          <w:szCs w:val="24"/>
-        </w:rPr>
-        <w:t xml:space="preserve"> is a </w:t>
-      </w:r>
-      <w:proofErr w:type="spellStart"/>
-      <w:r>
-        <w:rPr>
-          <w:rFonts w:ascii="Times New Roman" w:hAnsi="Times New Roman" w:cs="Times New Roman"/>
-          <w:sz w:val="24"/>
-          <w:szCs w:val="24"/>
-        </w:rPr>
-        <w:t>PyEnv</w:t>
-      </w:r>
-      <w:proofErr w:type="spellEnd"/>
-      <w:r>
-        <w:rPr>
-          <w:rFonts w:ascii="Times New Roman" w:hAnsi="Times New Roman" w:cs="Times New Roman"/>
-          <w:sz w:val="24"/>
-          <w:szCs w:val="24"/>
-        </w:rPr>
-        <w:t xml:space="preserve"> plugin that provides features to manage </w:t>
-      </w:r>
-      <w:proofErr w:type="spellStart"/>
-      <w:r>
-        <w:rPr>
-          <w:rFonts w:ascii="Times New Roman" w:hAnsi="Times New Roman" w:cs="Times New Roman"/>
-          <w:sz w:val="24"/>
-          <w:szCs w:val="24"/>
-        </w:rPr>
-        <w:t>virtualenvs</w:t>
-      </w:r>
-      <w:proofErr w:type="spellEnd"/>
-      <w:r>
-        <w:rPr>
-          <w:rFonts w:ascii="Times New Roman" w:hAnsi="Times New Roman" w:cs="Times New Roman"/>
-          <w:sz w:val="24"/>
-          <w:szCs w:val="24"/>
-        </w:rPr>
-        <w:t xml:space="preserve"> for Python on UNIX-like systems.</w:t>
-      </w:r>
-    </w:p>
-    <w:p>
-      <w:pPr>
-        <w:spacing w:line="360" w:lineRule="auto"/>
-        <w:jc w:val="both"/>
-        <w:rPr>
-          <w:rFonts w:ascii="Times New Roman" w:hAnsi="Times New Roman" w:cs="Times New Roman"/>
-          <w:sz w:val="24"/>
-          <w:szCs w:val="24"/>
-        </w:rPr>
-      </w:pPr>
-      <w:r>
-        <w:rPr>
-          <w:rFonts w:ascii="Times New Roman" w:hAnsi="Times New Roman" w:cs="Times New Roman"/>
-          <w:sz w:val="24"/>
-          <w:szCs w:val="24"/>
-        </w:rPr>
-        <w:t xml:space="preserve">PyCharm is a Python IDE with intelligent code completion, on-the-fly error checking, quick fixes, built in support for </w:t>
-      </w:r>
-      <w:proofErr w:type="spellStart"/>
-      <w:r>
-        <w:rPr>
-          <w:rFonts w:ascii="Times New Roman" w:hAnsi="Times New Roman" w:cs="Times New Roman"/>
-          <w:sz w:val="24"/>
-          <w:szCs w:val="24"/>
-        </w:rPr>
-        <w:t>Numpy</w:t>
-      </w:r>
-      <w:proofErr w:type="spellEnd"/>
-      <w:r>
-        <w:rPr>
-          <w:rFonts w:ascii="Times New Roman" w:hAnsi="Times New Roman" w:cs="Times New Roman"/>
-          <w:sz w:val="24"/>
-          <w:szCs w:val="24"/>
-        </w:rPr>
-        <w:t>, Matplotlib and other scientific libraries while offering graphs, array viewers and much more.</w:t>
-      </w:r>
-    </w:p>
-    <w:p>
-      <w:pPr>
-        <w:spacing w:line="360" w:lineRule="auto"/>
-        <w:jc w:val="both"/>
-        <w:rPr>
-          <w:rFonts w:ascii="Times New Roman" w:hAnsi="Times New Roman" w:cs="Times New Roman"/>
-          <w:sz w:val="24"/>
-          <w:szCs w:val="24"/>
-        </w:rPr>
-      </w:pPr>
-      <w:r>
-        <w:rPr>
-          <w:rFonts w:ascii="Times New Roman" w:hAnsi="Times New Roman" w:cs="Times New Roman"/>
-          <w:sz w:val="24"/>
-          <w:szCs w:val="24"/>
-        </w:rPr>
-        <w:t xml:space="preserve">These tools have been chosen for thesis purposes not only because they are open source, but the documentations and tutorials are in good quality. The tools have wide range of support layer and make the development ready to start. Perfect choice when the scope is widely changes during the development and each features </w:t>
-      </w:r>
-      <w:proofErr w:type="gramStart"/>
-      <w:r>
-        <w:rPr>
-          <w:rFonts w:ascii="Times New Roman" w:hAnsi="Times New Roman" w:cs="Times New Roman"/>
-          <w:sz w:val="24"/>
-          <w:szCs w:val="24"/>
-        </w:rPr>
-        <w:t>have to</w:t>
-      </w:r>
-      <w:proofErr w:type="gramEnd"/>
-      <w:r>
-        <w:rPr>
-          <w:rFonts w:ascii="Times New Roman" w:hAnsi="Times New Roman" w:cs="Times New Roman"/>
-          <w:sz w:val="24"/>
-          <w:szCs w:val="24"/>
-        </w:rPr>
-        <w:t xml:space="preserve"> be prototyped at first.</w:t>
-      </w:r>
-    </w:p>
-    <w:p>
-      <w:pPr>
-        <w:spacing w:line="360" w:lineRule="auto"/>
-        <w:jc w:val="both"/>
-        <w:rPr>
-          <w:rFonts w:ascii="Times New Roman" w:hAnsi="Times New Roman" w:cs="Times New Roman"/>
-          <w:sz w:val="24"/>
-          <w:szCs w:val="24"/>
-        </w:rPr>
-      </w:pPr>
-    </w:p>
-    <w:p>
-      <w:pPr>
-        <w:pStyle w:val="Cmsor2"/>
-      </w:pPr>
-      <w:bookmarkStart w:id="5" w:name="_Toc101720511"/>
-      <w:r>
-        <w:lastRenderedPageBreak/>
-        <w:t>Git</w:t>
-      </w:r>
-      <w:bookmarkEnd w:id="5"/>
-    </w:p>
-    <w:p>
-      <w:pPr>
-        <w:spacing w:line="360" w:lineRule="auto"/>
-        <w:jc w:val="both"/>
-        <w:rPr>
-          <w:rFonts w:ascii="Times New Roman" w:hAnsi="Times New Roman" w:cs="Times New Roman"/>
-          <w:sz w:val="24"/>
-          <w:szCs w:val="24"/>
-        </w:rPr>
-      </w:pPr>
-      <w:r>
-        <w:rPr>
-          <w:rFonts w:ascii="Times New Roman" w:hAnsi="Times New Roman" w:cs="Times New Roman"/>
-          <w:sz w:val="24"/>
-          <w:szCs w:val="24"/>
-        </w:rPr>
-        <w:t xml:space="preserve">Git is a free and </w:t>
-      </w:r>
-      <w:proofErr w:type="gramStart"/>
-      <w:r>
-        <w:rPr>
-          <w:rFonts w:ascii="Times New Roman" w:hAnsi="Times New Roman" w:cs="Times New Roman"/>
-          <w:sz w:val="24"/>
-          <w:szCs w:val="24"/>
-        </w:rPr>
-        <w:t>open source</w:t>
-      </w:r>
-      <w:proofErr w:type="gramEnd"/>
-      <w:r>
-        <w:rPr>
-          <w:rFonts w:ascii="Times New Roman" w:hAnsi="Times New Roman" w:cs="Times New Roman"/>
-          <w:sz w:val="24"/>
-          <w:szCs w:val="24"/>
-        </w:rPr>
-        <w:t xml:space="preserve"> distributed version control system designed to handle everything from small to very large project with speed and efficiency. It has wide range of supported features, like branching and merging strategy, distribution, data assurance, staging area, however during the app development for the thesis, it has only been used for version control. </w:t>
-      </w:r>
-    </w:p>
-    <w:p>
-      <w:pPr>
-        <w:pStyle w:val="Cmsor2"/>
-      </w:pPr>
-      <w:bookmarkStart w:id="6" w:name="_Toc101720512"/>
-      <w:r>
-        <w:t>NetworkX</w:t>
-      </w:r>
-      <w:bookmarkEnd w:id="6"/>
-    </w:p>
-    <w:p>
-      <w:pPr>
-        <w:spacing w:line="360" w:lineRule="auto"/>
-        <w:jc w:val="both"/>
-        <w:rPr>
-          <w:rFonts w:ascii="Times New Roman" w:hAnsi="Times New Roman" w:cs="Times New Roman"/>
-          <w:sz w:val="24"/>
-          <w:szCs w:val="24"/>
-        </w:rPr>
-      </w:pPr>
-      <w:r>
-        <w:rPr>
-          <w:rFonts w:ascii="Times New Roman" w:hAnsi="Times New Roman" w:cs="Times New Roman"/>
-          <w:sz w:val="24"/>
-          <w:szCs w:val="24"/>
-        </w:rPr>
-        <w:t>NetworkX is a Python package for the creation, manipulation, and study of the structure, dynamics, and functions of complex networks. It supports a variety of features</w:t>
-      </w:r>
-      <w:r>
-        <w:rPr>
-          <w:rFonts w:ascii="Times New Roman" w:hAnsi="Times New Roman" w:cs="Times New Roman"/>
-          <w:sz w:val="24"/>
-          <w:szCs w:val="24"/>
-        </w:rPr>
-        <w:t>, provides classes for graph objects, generators to create standard graphs, IO routines for reading in existing datasets, algorithms to analyze the resulting networks and some basic drawing tools.</w:t>
-      </w:r>
-    </w:p>
-    <w:p>
-      <w:pPr>
-        <w:spacing w:line="360" w:lineRule="auto"/>
-        <w:jc w:val="both"/>
-        <w:rPr>
-          <w:rFonts w:ascii="Times New Roman" w:hAnsi="Times New Roman" w:cs="Times New Roman"/>
-          <w:sz w:val="24"/>
-          <w:szCs w:val="24"/>
-        </w:rPr>
-      </w:pPr>
-      <w:r>
-        <w:rPr>
-          <w:rFonts w:ascii="Times New Roman" w:hAnsi="Times New Roman" w:cs="Times New Roman"/>
-          <w:sz w:val="24"/>
-          <w:szCs w:val="24"/>
-        </w:rPr>
-        <w:t>Most of the NetworkX API is provided by functions which take a graph object as an argument. Methods of the graph object are limited to basic manipulation and reporting. This provides modularity of code and documentation. It also makes it easier to learn about the package in stages.</w:t>
-      </w:r>
-    </w:p>
-    <w:p>
-      <w:pPr>
-        <w:spacing w:line="360" w:lineRule="auto"/>
-        <w:jc w:val="both"/>
-        <w:rPr>
-          <w:rFonts w:ascii="Times New Roman" w:hAnsi="Times New Roman" w:cs="Times New Roman"/>
-          <w:sz w:val="24"/>
-          <w:szCs w:val="24"/>
-        </w:rPr>
-      </w:pPr>
-      <w:r>
-        <w:rPr>
-          <w:rFonts w:ascii="Times New Roman" w:hAnsi="Times New Roman" w:cs="Times New Roman"/>
-          <w:sz w:val="24"/>
-          <w:szCs w:val="24"/>
-        </w:rPr>
-        <w:t>In NetworkX, a graph is represented by a collection of edges that are pairs of nodes. Attributes are often associated with nodes and/or edges. NetworkX graph objects come in different flavors depending on the properties of the network</w:t>
-      </w:r>
-      <w:r>
-        <w:rPr>
-          <w:rFonts w:ascii="Times New Roman" w:hAnsi="Times New Roman" w:cs="Times New Roman"/>
-          <w:sz w:val="24"/>
-          <w:szCs w:val="24"/>
-        </w:rPr>
-        <w:t>, like is the graph directed, or are multiple edges allowed. Based on that, the basic graph classes are Graph, Directed Graph, Multi Graph, Multi-Directed Graph.</w:t>
-      </w:r>
-      <w:r>
-        <w:rPr>
-          <w:rFonts w:ascii="Times New Roman" w:hAnsi="Times New Roman" w:cs="Times New Roman"/>
-          <w:sz w:val="24"/>
-          <w:szCs w:val="24"/>
-        </w:rPr>
-        <w:t xml:space="preserve"> Graph objects can be created by importing data from pre-existing (usually file) sources.</w:t>
-      </w:r>
-      <w:r>
-        <w:rPr>
-          <w:rFonts w:ascii="Times New Roman" w:hAnsi="Times New Roman" w:cs="Times New Roman"/>
-          <w:sz w:val="24"/>
-          <w:szCs w:val="24"/>
-        </w:rPr>
-        <w:t xml:space="preserve"> </w:t>
-      </w:r>
-      <w:r>
-        <w:rPr>
-          <w:rFonts w:ascii="Times New Roman" w:hAnsi="Times New Roman" w:cs="Times New Roman"/>
-          <w:sz w:val="24"/>
-          <w:szCs w:val="24"/>
-        </w:rPr>
-        <w:t>In this thesis, g</w:t>
-      </w:r>
-      <w:r>
-        <w:rPr>
-          <w:rFonts w:ascii="Times New Roman" w:hAnsi="Times New Roman" w:cs="Times New Roman"/>
-          <w:sz w:val="24"/>
-          <w:szCs w:val="24"/>
-        </w:rPr>
-        <w:t xml:space="preserve">raph algorithms provided by NetworkX </w:t>
-      </w:r>
-      <w:r>
-        <w:rPr>
-          <w:rFonts w:ascii="Times New Roman" w:hAnsi="Times New Roman" w:cs="Times New Roman"/>
-          <w:sz w:val="24"/>
-          <w:szCs w:val="24"/>
-        </w:rPr>
-        <w:t>include shortest path and breadth first search and clustering algorithm.</w:t>
-      </w:r>
-      <w:r>
-        <w:rPr>
-          <w:rFonts w:ascii="Times New Roman" w:hAnsi="Times New Roman" w:cs="Times New Roman"/>
-          <w:sz w:val="24"/>
-          <w:szCs w:val="24"/>
-        </w:rPr>
-        <w:t xml:space="preserve"> While NetworkX in not designed as a network drawing tool, it provides a simple interface to drawing packages and some simple layout algorithms. In the application drawing has been done using this package </w:t>
-      </w:r>
-      <w:r>
-        <w:rPr>
-          <w:rFonts w:ascii="Times New Roman" w:hAnsi="Times New Roman" w:cs="Times New Roman"/>
-          <w:sz w:val="24"/>
-          <w:szCs w:val="24"/>
-        </w:rPr>
-        <w:t>and</w:t>
-      </w:r>
-      <w:r>
-        <w:rPr>
-          <w:rFonts w:ascii="Times New Roman" w:hAnsi="Times New Roman" w:cs="Times New Roman"/>
-          <w:sz w:val="24"/>
-          <w:szCs w:val="24"/>
-        </w:rPr>
-        <w:t xml:space="preserve"> the Matplotlib Python package.</w:t>
-      </w:r>
-      <w:r>
-        <w:rPr>
-          <w:rFonts w:ascii="Times New Roman" w:hAnsi="Times New Roman" w:cs="Times New Roman"/>
-          <w:sz w:val="24"/>
-          <w:szCs w:val="24"/>
-        </w:rPr>
-        <w:t xml:space="preserve"> The basic drawing functions essentially place the nodes on a scatterplot using the positions which have been provided via a dictionary or the positions are computed with a layout function. The edges are represented as lines between the dots.</w:t>
-      </w:r>
-      <w:r>
-        <w:rPr>
-          <w:rFonts w:ascii="Times New Roman" w:hAnsi="Times New Roman" w:cs="Times New Roman"/>
-          <w:sz w:val="24"/>
-          <w:szCs w:val="24"/>
-        </w:rPr>
-        <w:t xml:space="preserve"> NetworkX uses dictionaries as the basic network data structure. This allows fast lookup with reasonable storage for large spar</w:t>
-      </w:r>
-      <w:r>
-        <w:rPr>
-          <w:rFonts w:ascii="Times New Roman" w:hAnsi="Times New Roman" w:cs="Times New Roman"/>
-          <w:sz w:val="24"/>
-          <w:szCs w:val="24"/>
-        </w:rPr>
-        <w:t xml:space="preserve">se networks. </w:t>
-      </w:r>
-      <w:r>
-        <w:rPr>
-          <w:rFonts w:ascii="Times New Roman" w:hAnsi="Times New Roman" w:cs="Times New Roman"/>
-          <w:sz w:val="24"/>
-          <w:szCs w:val="24"/>
-        </w:rPr>
-        <w:t>[4]</w:t>
+        <w:t>Sixtep software</w:t>
       </w:r>
     </w:p>
     <w:p>
@@ -6057,7 +5570,7 @@
           <w:sz w:val="24"/>
           <w:szCs w:val="24"/>
         </w:rPr>
-        <w:t>Data structures for graphs, digraphs, and multigraphs</w:t>
+        <w:t>Git</w:t>
       </w:r>
     </w:p>
     <w:p>
@@ -6081,7 +5594,439 @@
           <w:sz w:val="24"/>
           <w:szCs w:val="24"/>
         </w:rPr>
-        <w:t>Many standard graph algorithms</w:t>
+        <w:t>Graph Databases</w:t>
+      </w:r>
+    </w:p>
+    <w:p>
+      <w:pPr>
+        <w:spacing w:line="360" w:lineRule="auto"/>
+        <w:rPr>
+          <w:rFonts w:ascii="Times New Roman" w:hAnsi="Times New Roman" w:cs="Times New Roman"/>
+          <w:sz w:val="24"/>
+          <w:szCs w:val="24"/>
+        </w:rPr>
+      </w:pPr>
+    </w:p>
+    <w:p>
+      <w:pPr>
+        <w:pStyle w:val="Cmsor2"/>
+      </w:pPr>
+      <w:bookmarkStart w:id="4" w:name="_Toc101720510"/>
+      <w:r>
+        <w:t xml:space="preserve">Python, </w:t>
+      </w:r>
+      <w:proofErr w:type="spellStart"/>
+      <w:r>
+        <w:t>PyEnv</w:t>
+      </w:r>
+      <w:proofErr w:type="spellEnd"/>
+      <w:r>
+        <w:t>, PyCharm</w:t>
+      </w:r>
+      <w:bookmarkEnd w:id="4"/>
+    </w:p>
+    <w:p>
+      <w:pPr>
+        <w:spacing w:line="360" w:lineRule="auto"/>
+        <w:jc w:val="both"/>
+        <w:rPr>
+          <w:rFonts w:ascii="Times New Roman" w:hAnsi="Times New Roman" w:cs="Times New Roman"/>
+          <w:sz w:val="24"/>
+          <w:szCs w:val="24"/>
+        </w:rPr>
+      </w:pPr>
+      <w:r>
+        <w:rPr>
+          <w:rFonts w:ascii="Times New Roman" w:hAnsi="Times New Roman" w:cs="Times New Roman"/>
+          <w:sz w:val="24"/>
+          <w:szCs w:val="24"/>
+        </w:rPr>
+        <w:t>Python is a programming language that makes possible to work more quickly and integrate the designed system more effectively. Perfect choice to develop proof of concepts, make prototypes. It can be easy to pick up whether the developer makes a first time project or has experience with other languages. The well documented packages help the programmer along the learning way and the gains in productivity can be seen almost immediately. It also reduces maintenance costs of the targeted application. The packages used in this thesis are developed under open source license, making it freely usable and distributable not only educational purposes but even for commercial use. [16]</w:t>
+      </w:r>
+    </w:p>
+    <w:p>
+      <w:pPr>
+        <w:spacing w:line="360" w:lineRule="auto"/>
+        <w:jc w:val="both"/>
+        <w:rPr>
+          <w:rFonts w:ascii="Times New Roman" w:hAnsi="Times New Roman" w:cs="Times New Roman"/>
+          <w:sz w:val="24"/>
+          <w:szCs w:val="24"/>
+        </w:rPr>
+      </w:pPr>
+      <w:proofErr w:type="spellStart"/>
+      <w:r>
+        <w:rPr>
+          <w:rFonts w:ascii="Times New Roman" w:hAnsi="Times New Roman" w:cs="Times New Roman"/>
+          <w:sz w:val="24"/>
+          <w:szCs w:val="24"/>
+        </w:rPr>
+        <w:t>PyEnv</w:t>
+      </w:r>
+      <w:proofErr w:type="spellEnd"/>
+      <w:r>
+        <w:rPr>
+          <w:rFonts w:ascii="Times New Roman" w:hAnsi="Times New Roman" w:cs="Times New Roman"/>
+          <w:sz w:val="24"/>
+          <w:szCs w:val="24"/>
+        </w:rPr>
+        <w:t xml:space="preserve"> makes it possible to switch between multiple versions of Python. It is unobstructive and follows the UNIX tradition of single-purpose tools. </w:t>
+      </w:r>
+      <w:proofErr w:type="spellStart"/>
+      <w:r>
+        <w:rPr>
+          <w:rFonts w:ascii="Times New Roman" w:hAnsi="Times New Roman" w:cs="Times New Roman"/>
+          <w:sz w:val="24"/>
+          <w:szCs w:val="24"/>
+        </w:rPr>
+        <w:t>PyEnv-virtualenv</w:t>
+      </w:r>
+      <w:proofErr w:type="spellEnd"/>
+      <w:r>
+        <w:rPr>
+          <w:rFonts w:ascii="Times New Roman" w:hAnsi="Times New Roman" w:cs="Times New Roman"/>
+          <w:sz w:val="24"/>
+          <w:szCs w:val="24"/>
+        </w:rPr>
+        <w:t xml:space="preserve"> is a </w:t>
+      </w:r>
+      <w:proofErr w:type="spellStart"/>
+      <w:r>
+        <w:rPr>
+          <w:rFonts w:ascii="Times New Roman" w:hAnsi="Times New Roman" w:cs="Times New Roman"/>
+          <w:sz w:val="24"/>
+          <w:szCs w:val="24"/>
+        </w:rPr>
+        <w:t>PyEnv</w:t>
+      </w:r>
+      <w:proofErr w:type="spellEnd"/>
+      <w:r>
+        <w:rPr>
+          <w:rFonts w:ascii="Times New Roman" w:hAnsi="Times New Roman" w:cs="Times New Roman"/>
+          <w:sz w:val="24"/>
+          <w:szCs w:val="24"/>
+        </w:rPr>
+        <w:t xml:space="preserve"> plugin that provides features to manage </w:t>
+      </w:r>
+      <w:proofErr w:type="spellStart"/>
+      <w:r>
+        <w:rPr>
+          <w:rFonts w:ascii="Times New Roman" w:hAnsi="Times New Roman" w:cs="Times New Roman"/>
+          <w:sz w:val="24"/>
+          <w:szCs w:val="24"/>
+        </w:rPr>
+        <w:t>virtualenvs</w:t>
+      </w:r>
+      <w:proofErr w:type="spellEnd"/>
+      <w:r>
+        <w:rPr>
+          <w:rFonts w:ascii="Times New Roman" w:hAnsi="Times New Roman" w:cs="Times New Roman"/>
+          <w:sz w:val="24"/>
+          <w:szCs w:val="24"/>
+        </w:rPr>
+        <w:t xml:space="preserve"> for Python on UNIX-like systems.</w:t>
+      </w:r>
+    </w:p>
+    <w:p>
+      <w:pPr>
+        <w:spacing w:line="360" w:lineRule="auto"/>
+        <w:jc w:val="both"/>
+        <w:rPr>
+          <w:rFonts w:ascii="Times New Roman" w:hAnsi="Times New Roman" w:cs="Times New Roman"/>
+          <w:sz w:val="24"/>
+          <w:szCs w:val="24"/>
+        </w:rPr>
+      </w:pPr>
+      <w:r>
+        <w:rPr>
+          <w:rFonts w:ascii="Times New Roman" w:hAnsi="Times New Roman" w:cs="Times New Roman"/>
+          <w:sz w:val="24"/>
+          <w:szCs w:val="24"/>
+        </w:rPr>
+        <w:t xml:space="preserve">PyCharm is a Python IDE with intelligent code completion, on-the-fly error checking, quick fixes, built in support for </w:t>
+      </w:r>
+      <w:proofErr w:type="spellStart"/>
+      <w:r>
+        <w:rPr>
+          <w:rFonts w:ascii="Times New Roman" w:hAnsi="Times New Roman" w:cs="Times New Roman"/>
+          <w:sz w:val="24"/>
+          <w:szCs w:val="24"/>
+        </w:rPr>
+        <w:t>Numpy</w:t>
+      </w:r>
+      <w:proofErr w:type="spellEnd"/>
+      <w:r>
+        <w:rPr>
+          <w:rFonts w:ascii="Times New Roman" w:hAnsi="Times New Roman" w:cs="Times New Roman"/>
+          <w:sz w:val="24"/>
+          <w:szCs w:val="24"/>
+        </w:rPr>
+        <w:t>, Matplotlib and other scientific libraries while offering graphs, array viewers and much more.</w:t>
+      </w:r>
+    </w:p>
+    <w:p>
+      <w:pPr>
+        <w:spacing w:line="360" w:lineRule="auto"/>
+        <w:jc w:val="both"/>
+        <w:rPr>
+          <w:rFonts w:ascii="Times New Roman" w:hAnsi="Times New Roman" w:cs="Times New Roman"/>
+          <w:sz w:val="24"/>
+          <w:szCs w:val="24"/>
+        </w:rPr>
+      </w:pPr>
+      <w:r>
+        <w:rPr>
+          <w:rFonts w:ascii="Times New Roman" w:hAnsi="Times New Roman" w:cs="Times New Roman"/>
+          <w:sz w:val="24"/>
+          <w:szCs w:val="24"/>
+        </w:rPr>
+        <w:t>These tools have been chosen for thesis purposes not only because they are open source, but the documentations and tutorials are in good quality. The tools have wide range of support layer and make the development ready to start. Perfect choice when the scope is widely changes during the development and each feature h</w:t>
+      </w:r>
+      <w:r>
+        <w:rPr>
+          <w:rFonts w:ascii="Times New Roman" w:hAnsi="Times New Roman" w:cs="Times New Roman"/>
+          <w:sz w:val="24"/>
+          <w:szCs w:val="24"/>
+        </w:rPr>
+        <w:t>as</w:t>
+      </w:r>
+      <w:r>
+        <w:rPr>
+          <w:rFonts w:ascii="Times New Roman" w:hAnsi="Times New Roman" w:cs="Times New Roman"/>
+          <w:sz w:val="24"/>
+          <w:szCs w:val="24"/>
+        </w:rPr>
+        <w:t xml:space="preserve"> to be prototyped at first.</w:t>
+      </w:r>
+    </w:p>
+    <w:p>
+      <w:pPr>
+        <w:spacing w:line="360" w:lineRule="auto"/>
+        <w:jc w:val="both"/>
+        <w:rPr>
+          <w:rFonts w:ascii="Times New Roman" w:hAnsi="Times New Roman" w:cs="Times New Roman"/>
+          <w:sz w:val="24"/>
+          <w:szCs w:val="24"/>
+        </w:rPr>
+      </w:pPr>
+    </w:p>
+    <w:p>
+      <w:pPr>
+        <w:pStyle w:val="Cmsor2"/>
+      </w:pPr>
+      <w:bookmarkStart w:id="5" w:name="_Toc101720511"/>
+      <w:r>
+        <w:t>Git</w:t>
+      </w:r>
+      <w:bookmarkEnd w:id="5"/>
+    </w:p>
+    <w:p>
+      <w:pPr>
+        <w:spacing w:line="360" w:lineRule="auto"/>
+        <w:jc w:val="both"/>
+        <w:rPr>
+          <w:rFonts w:ascii="Times New Roman" w:hAnsi="Times New Roman" w:cs="Times New Roman"/>
+          <w:sz w:val="24"/>
+          <w:szCs w:val="24"/>
+        </w:rPr>
+      </w:pPr>
+      <w:r>
+        <w:rPr>
+          <w:rFonts w:ascii="Times New Roman" w:hAnsi="Times New Roman" w:cs="Times New Roman"/>
+          <w:sz w:val="24"/>
+          <w:szCs w:val="24"/>
+        </w:rPr>
+        <w:t xml:space="preserve">Git is a free and open source distributed version control system designed to handle everything from small to very large project with speed and efficiency. It has wide range of supported features, like branching and merging strategy, distribution, data assurance, staging area, however during the app development for the thesis, it has only been used for version control. </w:t>
+      </w:r>
+    </w:p>
+    <w:p>
+      <w:pPr>
+        <w:spacing w:line="360" w:lineRule="auto"/>
+        <w:jc w:val="both"/>
+        <w:rPr>
+          <w:rFonts w:ascii="Times New Roman" w:hAnsi="Times New Roman" w:cs="Times New Roman"/>
+          <w:sz w:val="24"/>
+          <w:szCs w:val="24"/>
+        </w:rPr>
+      </w:pPr>
+    </w:p>
+    <w:p>
+      <w:pPr>
+        <w:pStyle w:val="Cmsor2"/>
+      </w:pPr>
+      <w:bookmarkStart w:id="6" w:name="_Toc101720512"/>
+      <w:r>
+        <w:t>NetworkX</w:t>
+      </w:r>
+      <w:bookmarkEnd w:id="6"/>
+    </w:p>
+    <w:p>
+      <w:pPr>
+        <w:spacing w:line="360" w:lineRule="auto"/>
+        <w:jc w:val="both"/>
+        <w:rPr>
+          <w:rFonts w:ascii="Times New Roman" w:hAnsi="Times New Roman" w:cs="Times New Roman"/>
+          <w:sz w:val="24"/>
+          <w:szCs w:val="24"/>
+        </w:rPr>
+      </w:pPr>
+      <w:r>
+        <w:rPr>
+          <w:rFonts w:ascii="Times New Roman" w:hAnsi="Times New Roman" w:cs="Times New Roman"/>
+          <w:sz w:val="24"/>
+          <w:szCs w:val="24"/>
+        </w:rPr>
+        <w:t>NetworkX is a Python package for the creation, manipulation, and study of the structure, dynamics, and functions of complex networks. It supports a variety of features</w:t>
+      </w:r>
+      <w:r>
+        <w:rPr>
+          <w:rFonts w:ascii="Times New Roman" w:hAnsi="Times New Roman" w:cs="Times New Roman"/>
+          <w:sz w:val="24"/>
+          <w:szCs w:val="24"/>
+        </w:rPr>
+        <w:t>, provides classes for graph objects, generators to create standard graphs, IO routines for reading in existing datasets, algorithms to analyze the resulting networks and some basic drawing tools.</w:t>
+      </w:r>
+    </w:p>
+    <w:p>
+      <w:pPr>
+        <w:spacing w:line="360" w:lineRule="auto"/>
+        <w:jc w:val="both"/>
+        <w:rPr>
+          <w:rFonts w:ascii="Times New Roman" w:hAnsi="Times New Roman" w:cs="Times New Roman"/>
+          <w:sz w:val="24"/>
+          <w:szCs w:val="24"/>
+        </w:rPr>
+      </w:pPr>
+      <w:r>
+        <w:rPr>
+          <w:rFonts w:ascii="Times New Roman" w:hAnsi="Times New Roman" w:cs="Times New Roman"/>
+          <w:sz w:val="24"/>
+          <w:szCs w:val="24"/>
+        </w:rPr>
+        <w:t>Most of the NetworkX API is provided by functions which take a graph object as an argument. Methods of the graph object are limited to basic manipulation and reporting. This provides modularity of code and documentation. It also makes it easier to learn about the package in stages.</w:t>
+      </w:r>
+    </w:p>
+    <w:p>
+      <w:pPr>
+        <w:spacing w:line="360" w:lineRule="auto"/>
+        <w:jc w:val="both"/>
+        <w:rPr>
+          <w:rFonts w:ascii="Times New Roman" w:hAnsi="Times New Roman" w:cs="Times New Roman"/>
+          <w:sz w:val="24"/>
+          <w:szCs w:val="24"/>
+        </w:rPr>
+      </w:pPr>
+      <w:r>
+        <w:rPr>
+          <w:rFonts w:ascii="Times New Roman" w:hAnsi="Times New Roman" w:cs="Times New Roman"/>
+          <w:sz w:val="24"/>
+          <w:szCs w:val="24"/>
+        </w:rPr>
+        <w:t>In NetworkX, a graph is represented by a collection of edges that are pairs of nodes. Attributes are often associated with nodes and/or edges. NetworkX graph objects come in different flavors depending on the properties of the network</w:t>
+      </w:r>
+      <w:r>
+        <w:rPr>
+          <w:rFonts w:ascii="Times New Roman" w:hAnsi="Times New Roman" w:cs="Times New Roman"/>
+          <w:sz w:val="24"/>
+          <w:szCs w:val="24"/>
+        </w:rPr>
+        <w:t>, like is the graph directed, or are multiple edges allowed. Based on that, the basic graph classes are Graph, Directed Graph, Multi Graph, Multi-Directed Graph.</w:t>
+      </w:r>
+      <w:r>
+        <w:rPr>
+          <w:rFonts w:ascii="Times New Roman" w:hAnsi="Times New Roman" w:cs="Times New Roman"/>
+          <w:sz w:val="24"/>
+          <w:szCs w:val="24"/>
+        </w:rPr>
+        <w:t xml:space="preserve"> Graph objects can be created by importing data from pre-existing (usually file) sources.</w:t>
+      </w:r>
+      <w:r>
+        <w:rPr>
+          <w:rFonts w:ascii="Times New Roman" w:hAnsi="Times New Roman" w:cs="Times New Roman"/>
+          <w:sz w:val="24"/>
+          <w:szCs w:val="24"/>
+        </w:rPr>
+        <w:t xml:space="preserve"> </w:t>
+      </w:r>
+      <w:r>
+        <w:rPr>
+          <w:rFonts w:ascii="Times New Roman" w:hAnsi="Times New Roman" w:cs="Times New Roman"/>
+          <w:sz w:val="24"/>
+          <w:szCs w:val="24"/>
+        </w:rPr>
+        <w:t>In this thesis, g</w:t>
+      </w:r>
+      <w:r>
+        <w:rPr>
+          <w:rFonts w:ascii="Times New Roman" w:hAnsi="Times New Roman" w:cs="Times New Roman"/>
+          <w:sz w:val="24"/>
+          <w:szCs w:val="24"/>
+        </w:rPr>
+        <w:t xml:space="preserve">raph algorithms provided by NetworkX </w:t>
+      </w:r>
+      <w:r>
+        <w:rPr>
+          <w:rFonts w:ascii="Times New Roman" w:hAnsi="Times New Roman" w:cs="Times New Roman"/>
+          <w:sz w:val="24"/>
+          <w:szCs w:val="24"/>
+        </w:rPr>
+        <w:t>include shortest path and breadth first search and clustering algorithm.</w:t>
+      </w:r>
+      <w:r>
+        <w:rPr>
+          <w:rFonts w:ascii="Times New Roman" w:hAnsi="Times New Roman" w:cs="Times New Roman"/>
+          <w:sz w:val="24"/>
+          <w:szCs w:val="24"/>
+        </w:rPr>
+        <w:t xml:space="preserve"> While NetworkX in not designed as a network drawing tool, it provides a simple interface to drawing packages and some simple layout algorithms. In the application drawing has been done using this package </w:t>
+      </w:r>
+      <w:r>
+        <w:rPr>
+          <w:rFonts w:ascii="Times New Roman" w:hAnsi="Times New Roman" w:cs="Times New Roman"/>
+          <w:sz w:val="24"/>
+          <w:szCs w:val="24"/>
+        </w:rPr>
+        <w:t>and</w:t>
+      </w:r>
+      <w:r>
+        <w:rPr>
+          <w:rFonts w:ascii="Times New Roman" w:hAnsi="Times New Roman" w:cs="Times New Roman"/>
+          <w:sz w:val="24"/>
+          <w:szCs w:val="24"/>
+        </w:rPr>
+        <w:t xml:space="preserve"> the Matplotlib Python package.</w:t>
+      </w:r>
+      <w:r>
+        <w:rPr>
+          <w:rFonts w:ascii="Times New Roman" w:hAnsi="Times New Roman" w:cs="Times New Roman"/>
+          <w:sz w:val="24"/>
+          <w:szCs w:val="24"/>
+        </w:rPr>
+        <w:t xml:space="preserve"> The basic drawing functions essentially place the nodes on a scatterplot using the positions which have been provided via a dictionary or the positions are computed with a layout function. The edges are represented as lines between the dots.</w:t>
+      </w:r>
+      <w:r>
+        <w:rPr>
+          <w:rFonts w:ascii="Times New Roman" w:hAnsi="Times New Roman" w:cs="Times New Roman"/>
+          <w:sz w:val="24"/>
+          <w:szCs w:val="24"/>
+        </w:rPr>
+        <w:t xml:space="preserve"> NetworkX uses dictionaries as the basic network data structure. This allows fast lookup with reasonable storage for large spar</w:t>
+      </w:r>
+      <w:r>
+        <w:rPr>
+          <w:rFonts w:ascii="Times New Roman" w:hAnsi="Times New Roman" w:cs="Times New Roman"/>
+          <w:sz w:val="24"/>
+          <w:szCs w:val="24"/>
+        </w:rPr>
+        <w:t xml:space="preserve">se networks. </w:t>
+      </w:r>
+      <w:r>
+        <w:rPr>
+          <w:rFonts w:ascii="Times New Roman" w:hAnsi="Times New Roman" w:cs="Times New Roman"/>
+          <w:sz w:val="24"/>
+          <w:szCs w:val="24"/>
+        </w:rPr>
+        <w:t>[4]</w:t>
       </w:r>
     </w:p>
     <w:p>
@@ -6105,7 +6050,7 @@
           <w:sz w:val="24"/>
           <w:szCs w:val="24"/>
         </w:rPr>
-        <w:t>Network structure and analysis measures</w:t>
+        <w:t>Data structures for graphs, digraphs, and multigraphs</w:t>
       </w:r>
     </w:p>
     <w:p>
@@ -6129,7 +6074,8 @@
           <w:sz w:val="24"/>
           <w:szCs w:val="24"/>
         </w:rPr>
-        <w:t>Generators for classic graphs, random graphs, and synthetic networks</w:t>
+        <w:lastRenderedPageBreak/>
+        <w:t>Many standard graph algorithms</w:t>
       </w:r>
     </w:p>
     <w:p>
@@ -6153,8 +6099,7 @@
           <w:sz w:val="24"/>
           <w:szCs w:val="24"/>
         </w:rPr>
-        <w:lastRenderedPageBreak/>
-        <w:t>Nodes can be "anything" (e.g., text, images, XML records)</w:t>
+        <w:t>Network structure and analysis measures</w:t>
       </w:r>
     </w:p>
     <w:p>
@@ -6178,7 +6123,7 @@
           <w:sz w:val="24"/>
           <w:szCs w:val="24"/>
         </w:rPr>
-        <w:t>Edges can hold arbitrary data (e.g., weights, time-series)</w:t>
+        <w:t>Generators for classic graphs, random graphs, and synthetic networks</w:t>
       </w:r>
     </w:p>
     <w:p>
@@ -6202,7 +6147,7 @@
           <w:sz w:val="24"/>
           <w:szCs w:val="24"/>
         </w:rPr>
-        <w:t>Open source 3-clause BSD license</w:t>
+        <w:t>Nodes can be "anything" (e.g., text, images, XML records)</w:t>
       </w:r>
     </w:p>
     <w:p>
@@ -6226,7 +6171,7 @@
           <w:sz w:val="24"/>
           <w:szCs w:val="24"/>
         </w:rPr>
-        <w:t>Well tested with over 90% code coverage</w:t>
+        <w:t>Edges can hold arbitrary data (e.g., weights, time-series)</w:t>
       </w:r>
     </w:p>
     <w:p>
@@ -6250,45 +6195,128 @@
           <w:sz w:val="24"/>
           <w:szCs w:val="24"/>
         </w:rPr>
+        <w:t>Open source 3-clause BSD license</w:t>
+      </w:r>
+    </w:p>
+    <w:p>
+      <w:pPr>
+        <w:pStyle w:val="Listaszerbekezds"/>
+        <w:numPr>
+          <w:ilvl w:val="0"/>
+          <w:numId w:val="2"/>
+        </w:numPr>
+        <w:spacing w:line="360" w:lineRule="auto"/>
+        <w:jc w:val="both"/>
+        <w:rPr>
+          <w:rFonts w:ascii="Times New Roman" w:hAnsi="Times New Roman" w:cs="Times New Roman"/>
+          <w:sz w:val="24"/>
+          <w:szCs w:val="24"/>
+        </w:rPr>
+      </w:pPr>
+      <w:r>
+        <w:rPr>
+          <w:rFonts w:ascii="Times New Roman" w:hAnsi="Times New Roman" w:cs="Times New Roman"/>
+          <w:sz w:val="24"/>
+          <w:szCs w:val="24"/>
+        </w:rPr>
+        <w:t>Well tested with over 90% code coverage</w:t>
+      </w:r>
+    </w:p>
+    <w:p>
+      <w:pPr>
+        <w:pStyle w:val="Listaszerbekezds"/>
+        <w:numPr>
+          <w:ilvl w:val="0"/>
+          <w:numId w:val="2"/>
+        </w:numPr>
+        <w:spacing w:line="360" w:lineRule="auto"/>
+        <w:jc w:val="both"/>
+        <w:rPr>
+          <w:rFonts w:ascii="Times New Roman" w:hAnsi="Times New Roman" w:cs="Times New Roman"/>
+          <w:sz w:val="24"/>
+          <w:szCs w:val="24"/>
+        </w:rPr>
+      </w:pPr>
+      <w:r>
+        <w:rPr>
+          <w:rFonts w:ascii="Times New Roman" w:hAnsi="Times New Roman" w:cs="Times New Roman"/>
+          <w:sz w:val="24"/>
+          <w:szCs w:val="24"/>
+        </w:rPr>
         <w:t>Additional benefits from Python include fast prototyping, easy to teach, and multi-platform</w:t>
       </w:r>
     </w:p>
     <w:p>
       <w:pPr>
-        <w:spacing w:line="360" w:lineRule="auto"/>
-        <w:jc w:val="both"/>
-        <w:rPr>
-          <w:rFonts w:ascii="Times New Roman" w:hAnsi="Times New Roman" w:cs="Times New Roman"/>
-          <w:sz w:val="24"/>
-          <w:szCs w:val="24"/>
-        </w:rPr>
-      </w:pPr>
-      <w:r>
-        <w:rPr>
-          <w:rFonts w:ascii="Times New Roman" w:hAnsi="Times New Roman" w:cs="Times New Roman"/>
-          <w:sz w:val="24"/>
-          <w:szCs w:val="24"/>
-        </w:rPr>
-        <w:t>Algorithms:</w:t>
-      </w:r>
-    </w:p>
-    <w:p>
-      <w:pPr>
-        <w:spacing w:line="360" w:lineRule="auto"/>
-        <w:jc w:val="both"/>
-        <w:rPr>
-          <w:rFonts w:ascii="Times New Roman" w:hAnsi="Times New Roman" w:cs="Times New Roman"/>
-          <w:sz w:val="24"/>
-          <w:szCs w:val="24"/>
-        </w:rPr>
-      </w:pPr>
-      <w:r>
-        <w:rPr>
-          <w:rFonts w:ascii="Times New Roman" w:hAnsi="Times New Roman" w:cs="Times New Roman"/>
-          <w:sz w:val="24"/>
-          <w:szCs w:val="24"/>
-        </w:rPr>
-        <w:t xml:space="preserve">Bipartite module provides functions and operations for Graph and </w:t>
+        <w:pStyle w:val="Cmsor3"/>
+      </w:pPr>
+      <w:r>
+        <w:t>Algorithms</w:t>
+      </w:r>
+    </w:p>
+    <w:p>
+      <w:pPr>
+        <w:spacing w:line="360" w:lineRule="auto"/>
+        <w:jc w:val="both"/>
+        <w:rPr>
+          <w:rFonts w:ascii="Times New Roman" w:hAnsi="Times New Roman" w:cs="Times New Roman"/>
+          <w:sz w:val="24"/>
+          <w:szCs w:val="24"/>
+        </w:rPr>
+      </w:pPr>
+    </w:p>
+    <w:p>
+      <w:pPr>
+        <w:spacing w:line="360" w:lineRule="auto"/>
+        <w:jc w:val="both"/>
+        <w:rPr>
+          <w:rFonts w:ascii="Times New Roman" w:hAnsi="Times New Roman" w:cs="Times New Roman"/>
+          <w:sz w:val="24"/>
+          <w:szCs w:val="24"/>
+        </w:rPr>
+      </w:pPr>
+      <w:r>
+        <w:rPr>
+          <w:rFonts w:ascii="Times New Roman" w:hAnsi="Times New Roman" w:cs="Times New Roman"/>
+          <w:sz w:val="24"/>
+          <w:szCs w:val="24"/>
+        </w:rPr>
+        <w:t xml:space="preserve">Algorithms in the Bipartition </w:t>
+      </w:r>
+      <w:r>
+        <w:rPr>
+          <w:rFonts w:ascii="Times New Roman" w:hAnsi="Times New Roman" w:cs="Times New Roman"/>
+          <w:sz w:val="24"/>
+          <w:szCs w:val="24"/>
+        </w:rPr>
+        <w:t>module</w:t>
+      </w:r>
+    </w:p>
+    <w:p>
+      <w:pPr>
+        <w:spacing w:line="360" w:lineRule="auto"/>
+        <w:jc w:val="both"/>
+        <w:rPr>
+          <w:rFonts w:ascii="Times New Roman" w:hAnsi="Times New Roman" w:cs="Times New Roman"/>
+          <w:sz w:val="24"/>
+          <w:szCs w:val="24"/>
+        </w:rPr>
+      </w:pPr>
+      <w:r>
+        <w:rPr>
+          <w:rFonts w:ascii="Times New Roman" w:hAnsi="Times New Roman" w:cs="Times New Roman"/>
+          <w:sz w:val="24"/>
+          <w:szCs w:val="24"/>
+        </w:rPr>
+        <w:t>The</w:t>
+      </w:r>
+      <w:r>
+        <w:rPr>
+          <w:rFonts w:ascii="Times New Roman" w:hAnsi="Times New Roman" w:cs="Times New Roman"/>
+          <w:sz w:val="24"/>
+          <w:szCs w:val="24"/>
+        </w:rPr>
+        <w:t xml:space="preserve"> module provides functions and operations for Graph and </w:t>
       </w:r>
       <w:proofErr w:type="spellStart"/>
       <w:r>
@@ -6306,51 +6334,267 @@
           <w:sz w:val="24"/>
           <w:szCs w:val="24"/>
         </w:rPr>
-        <w:t xml:space="preserve"> classes. The algorithms are not imported into the NetworkX namespace at the top level, so it </w:t>
-      </w:r>
-      <w:proofErr w:type="gramStart"/>
-      <w:r>
-        <w:rPr>
-          <w:rFonts w:ascii="Times New Roman" w:hAnsi="Times New Roman" w:cs="Times New Roman"/>
-          <w:sz w:val="24"/>
-          <w:szCs w:val="24"/>
-        </w:rPr>
-        <w:t>has to</w:t>
-      </w:r>
-      <w:proofErr w:type="gramEnd"/>
-      <w:r>
-        <w:rPr>
-          <w:rFonts w:ascii="Times New Roman" w:hAnsi="Times New Roman" w:cs="Times New Roman"/>
-          <w:sz w:val="24"/>
-          <w:szCs w:val="24"/>
-        </w:rPr>
-        <w:t xml:space="preserve"> be added manually.</w:t>
-      </w:r>
-      <w:r>
-        <w:rPr>
-          <w:rFonts w:ascii="Times New Roman" w:hAnsi="Times New Roman" w:cs="Times New Roman"/>
-          <w:sz w:val="24"/>
-          <w:szCs w:val="24"/>
-        </w:rPr>
-        <w:t xml:space="preserve"> The convention is to use a node attribute with value 0 or 1 to identify the sets each node belongs to. The functions in this package do not check that the node set is </w:t>
-      </w:r>
-      <w:proofErr w:type="gramStart"/>
-      <w:r>
-        <w:rPr>
-          <w:rFonts w:ascii="Times New Roman" w:hAnsi="Times New Roman" w:cs="Times New Roman"/>
-          <w:sz w:val="24"/>
-          <w:szCs w:val="24"/>
-        </w:rPr>
-        <w:t>actually correct</w:t>
-      </w:r>
-      <w:proofErr w:type="gramEnd"/>
-      <w:r>
-        <w:rPr>
-          <w:rFonts w:ascii="Times New Roman" w:hAnsi="Times New Roman" w:cs="Times New Roman"/>
-          <w:sz w:val="24"/>
-          <w:szCs w:val="24"/>
-        </w:rPr>
-        <w:t xml:space="preserve"> nor that the input graph is actually bipartite.</w:t>
+        <w:t xml:space="preserve"> classes. The algorithms are not imported into the NetworkX namespace at the top level, so it has to be added manually.</w:t>
+      </w:r>
+      <w:r>
+        <w:rPr>
+          <w:rFonts w:ascii="Times New Roman" w:hAnsi="Times New Roman" w:cs="Times New Roman"/>
+          <w:sz w:val="24"/>
+          <w:szCs w:val="24"/>
+        </w:rPr>
+        <w:t xml:space="preserve"> The convention is to use a node attribute with value 0 or 1 to identify the sets each node belongs to. The functions in this package do not check that the node set is actually correct nor that the input graph is actually bipartite.</w:t>
+      </w:r>
+      <w:r>
+        <w:rPr>
+          <w:rFonts w:ascii="Times New Roman" w:hAnsi="Times New Roman" w:cs="Times New Roman"/>
+          <w:sz w:val="24"/>
+          <w:szCs w:val="24"/>
+        </w:rPr>
+        <w:t xml:space="preserve"> </w:t>
+      </w:r>
+      <w:r>
+        <w:rPr>
+          <w:rFonts w:ascii="Times New Roman" w:hAnsi="Times New Roman" w:cs="Times New Roman"/>
+          <w:sz w:val="24"/>
+          <w:szCs w:val="24"/>
+        </w:rPr>
+        <w:t xml:space="preserve">For bipartition computing, the </w:t>
+      </w:r>
+      <w:r>
+        <w:rPr>
+          <w:rFonts w:ascii="Times New Roman" w:hAnsi="Times New Roman" w:cs="Times New Roman"/>
+          <w:b/>
+          <w:bCs/>
+          <w:sz w:val="24"/>
+          <w:szCs w:val="24"/>
+        </w:rPr>
+        <w:t>Kernighan-Lin bipartition</w:t>
+      </w:r>
+      <w:r>
+        <w:rPr>
+          <w:rFonts w:ascii="Times New Roman" w:hAnsi="Times New Roman" w:cs="Times New Roman"/>
+          <w:sz w:val="24"/>
+          <w:szCs w:val="24"/>
+        </w:rPr>
+        <w:t xml:space="preserve"> algorithm is a good choice. This algorithm partitions a network into two sets by iteratively swapping pairs of nodes to reduce the edge cut between the two sets.</w:t>
+      </w:r>
+    </w:p>
+    <w:p>
+      <w:pPr>
+        <w:spacing w:line="360" w:lineRule="auto"/>
+        <w:jc w:val="both"/>
+        <w:rPr>
+          <w:rFonts w:ascii="Times New Roman" w:hAnsi="Times New Roman" w:cs="Times New Roman"/>
+          <w:sz w:val="24"/>
+          <w:szCs w:val="24"/>
+        </w:rPr>
+      </w:pPr>
+    </w:p>
+    <w:p>
+      <w:pPr>
+        <w:spacing w:line="360" w:lineRule="auto"/>
+        <w:jc w:val="both"/>
+        <w:rPr>
+          <w:rFonts w:ascii="Times New Roman" w:hAnsi="Times New Roman" w:cs="Times New Roman"/>
+          <w:sz w:val="24"/>
+          <w:szCs w:val="24"/>
+        </w:rPr>
+      </w:pPr>
+      <w:r>
+        <w:rPr>
+          <w:rFonts w:ascii="Times New Roman" w:hAnsi="Times New Roman" w:cs="Times New Roman"/>
+          <w:sz w:val="24"/>
+          <w:szCs w:val="24"/>
+        </w:rPr>
+        <w:t>Cliques</w:t>
+      </w:r>
+    </w:p>
+    <w:p>
+      <w:pPr>
+        <w:spacing w:line="360" w:lineRule="auto"/>
+        <w:jc w:val="both"/>
+        <w:rPr>
+          <w:rFonts w:ascii="Times New Roman" w:hAnsi="Times New Roman" w:cs="Times New Roman"/>
+          <w:sz w:val="24"/>
+          <w:szCs w:val="24"/>
+        </w:rPr>
+      </w:pPr>
+      <w:r>
+        <w:rPr>
+          <w:rFonts w:ascii="Times New Roman" w:hAnsi="Times New Roman" w:cs="Times New Roman"/>
+          <w:sz w:val="24"/>
+          <w:szCs w:val="24"/>
+        </w:rPr>
+        <w:t xml:space="preserve">Finding the largest clique in a graph is NP- complete problem, so the </w:t>
+      </w:r>
+      <w:r>
+        <w:rPr>
+          <w:rFonts w:ascii="Times New Roman" w:hAnsi="Times New Roman" w:cs="Times New Roman"/>
+          <w:b/>
+          <w:bCs/>
+          <w:sz w:val="24"/>
+          <w:szCs w:val="24"/>
+        </w:rPr>
+        <w:t>find_cliques</w:t>
+      </w:r>
+      <w:r>
+        <w:rPr>
+          <w:rFonts w:ascii="Times New Roman" w:hAnsi="Times New Roman" w:cs="Times New Roman"/>
+          <w:b/>
+          <w:bCs/>
+          <w:sz w:val="24"/>
+          <w:szCs w:val="24"/>
+        </w:rPr>
+        <w:t>()</w:t>
+      </w:r>
+      <w:r>
+        <w:rPr>
+          <w:rFonts w:ascii="Times New Roman" w:hAnsi="Times New Roman" w:cs="Times New Roman"/>
+          <w:sz w:val="24"/>
+          <w:szCs w:val="24"/>
+        </w:rPr>
+        <w:t xml:space="preserve"> function probably has an exponential running time, however it returns all maximal cliques in an undirected graph.</w:t>
+      </w:r>
+    </w:p>
+    <w:p>
+      <w:pPr>
+        <w:spacing w:line="360" w:lineRule="auto"/>
+        <w:jc w:val="both"/>
+        <w:rPr>
+          <w:rFonts w:ascii="Times New Roman" w:hAnsi="Times New Roman" w:cs="Times New Roman"/>
+          <w:sz w:val="24"/>
+          <w:szCs w:val="24"/>
+        </w:rPr>
+      </w:pPr>
+      <w:r>
+        <w:rPr>
+          <w:rFonts w:ascii="Times New Roman" w:hAnsi="Times New Roman" w:cs="Times New Roman"/>
+          <w:b/>
+          <w:bCs/>
+          <w:sz w:val="24"/>
+          <w:szCs w:val="24"/>
+        </w:rPr>
+        <w:t>K-Clique</w:t>
+      </w:r>
+      <w:r>
+        <w:rPr>
+          <w:rFonts w:ascii="Times New Roman" w:hAnsi="Times New Roman" w:cs="Times New Roman"/>
+          <w:sz w:val="24"/>
+          <w:szCs w:val="24"/>
+        </w:rPr>
+        <w:t>. A k-clique community is the union of all cliques of size k that can be reached through adjacent k-cliques.</w:t>
+      </w:r>
+    </w:p>
+    <w:p>
+      <w:pPr>
+        <w:spacing w:line="360" w:lineRule="auto"/>
+        <w:jc w:val="both"/>
+        <w:rPr>
+          <w:rFonts w:ascii="Times New Roman" w:hAnsi="Times New Roman" w:cs="Times New Roman"/>
+          <w:sz w:val="24"/>
+          <w:szCs w:val="24"/>
+        </w:rPr>
+      </w:pPr>
+    </w:p>
+    <w:p>
+      <w:pPr>
+        <w:spacing w:line="360" w:lineRule="auto"/>
+        <w:jc w:val="both"/>
+        <w:rPr>
+          <w:rFonts w:ascii="Times New Roman" w:hAnsi="Times New Roman" w:cs="Times New Roman"/>
+          <w:sz w:val="24"/>
+          <w:szCs w:val="24"/>
+        </w:rPr>
+      </w:pPr>
+      <w:r>
+        <w:rPr>
+          <w:rFonts w:ascii="Times New Roman" w:hAnsi="Times New Roman" w:cs="Times New Roman"/>
+          <w:sz w:val="24"/>
+          <w:szCs w:val="24"/>
+        </w:rPr>
+        <w:t>Modularity-based communities</w:t>
+      </w:r>
+    </w:p>
+    <w:p>
+      <w:pPr>
+        <w:spacing w:line="360" w:lineRule="auto"/>
+        <w:jc w:val="both"/>
+        <w:rPr>
+          <w:rFonts w:ascii="Times New Roman" w:hAnsi="Times New Roman" w:cs="Times New Roman"/>
+          <w:sz w:val="24"/>
+          <w:szCs w:val="24"/>
+        </w:rPr>
+      </w:pPr>
+      <w:r>
+        <w:rPr>
+          <w:rFonts w:ascii="Times New Roman" w:hAnsi="Times New Roman" w:cs="Times New Roman"/>
+          <w:sz w:val="24"/>
+          <w:szCs w:val="24"/>
+        </w:rPr>
+        <w:t>Greedy modularity maximization</w:t>
+      </w:r>
+      <w:r>
+        <w:rPr>
+          <w:rFonts w:ascii="Times New Roman" w:hAnsi="Times New Roman" w:cs="Times New Roman"/>
+          <w:sz w:val="24"/>
+          <w:szCs w:val="24"/>
+        </w:rPr>
+        <w:t xml:space="preserve"> is implemented in a function, named </w:t>
+      </w:r>
+      <w:r>
+        <w:rPr>
+          <w:rFonts w:ascii="Times New Roman" w:hAnsi="Times New Roman" w:cs="Times New Roman"/>
+          <w:b/>
+          <w:bCs/>
+          <w:sz w:val="24"/>
+          <w:szCs w:val="24"/>
+        </w:rPr>
+        <w:t>greed</w:t>
+      </w:r>
+      <w:r>
+        <w:rPr>
+          <w:rFonts w:ascii="Times New Roman" w:hAnsi="Times New Roman" w:cs="Times New Roman"/>
+          <w:b/>
+          <w:bCs/>
+          <w:sz w:val="24"/>
+          <w:szCs w:val="24"/>
+        </w:rPr>
+        <w:t>y</w:t>
+      </w:r>
+      <w:r>
+        <w:rPr>
+          <w:rFonts w:ascii="Times New Roman" w:hAnsi="Times New Roman" w:cs="Times New Roman"/>
+          <w:b/>
+          <w:bCs/>
+          <w:sz w:val="24"/>
+          <w:szCs w:val="24"/>
+        </w:rPr>
+        <w:t>_modularity_communities()</w:t>
+      </w:r>
+      <w:r>
+        <w:rPr>
+          <w:rFonts w:ascii="Times New Roman" w:hAnsi="Times New Roman" w:cs="Times New Roman"/>
+          <w:sz w:val="24"/>
+          <w:szCs w:val="24"/>
+        </w:rPr>
+        <w:t>. It</w:t>
+      </w:r>
+      <w:r>
+        <w:rPr>
+          <w:rFonts w:ascii="Times New Roman" w:hAnsi="Times New Roman" w:cs="Times New Roman"/>
+          <w:sz w:val="24"/>
+          <w:szCs w:val="24"/>
+        </w:rPr>
+        <w:t xml:space="preserve"> begins with each node in its own community and </w:t>
+      </w:r>
+      <w:r>
+        <w:rPr>
+          <w:rFonts w:ascii="Times New Roman" w:hAnsi="Times New Roman" w:cs="Times New Roman"/>
+          <w:sz w:val="24"/>
+          <w:szCs w:val="24"/>
+        </w:rPr>
+        <w:lastRenderedPageBreak/>
+        <w:t>repeatedly joins the pair of communities that lead to the largest modularity until no further increase in modularity is possible.</w:t>
       </w:r>
     </w:p>
     <w:p>
@@ -6375,71 +6619,7 @@
           <w:sz w:val="24"/>
           <w:szCs w:val="24"/>
         </w:rPr>
-        <w:t>For bipartition computing, the Kernighan-Lin bipartition algorithm is a good choice. This algorithm partitions a network into two sets by iteratively swapping pairs of nodes to reduce the edge cut between the two sets.</w:t>
-      </w:r>
-    </w:p>
-    <w:p>
-      <w:pPr>
-        <w:spacing w:line="360" w:lineRule="auto"/>
-        <w:jc w:val="both"/>
-        <w:rPr>
-          <w:rFonts w:ascii="Times New Roman" w:hAnsi="Times New Roman" w:cs="Times New Roman"/>
-          <w:sz w:val="24"/>
-          <w:szCs w:val="24"/>
-        </w:rPr>
-      </w:pPr>
-    </w:p>
-    <w:p>
-      <w:pPr>
-        <w:spacing w:line="360" w:lineRule="auto"/>
-        <w:jc w:val="both"/>
-        <w:rPr>
-          <w:rFonts w:ascii="Times New Roman" w:hAnsi="Times New Roman" w:cs="Times New Roman"/>
-          <w:sz w:val="24"/>
-          <w:szCs w:val="24"/>
-        </w:rPr>
-      </w:pPr>
-      <w:r>
-        <w:rPr>
-          <w:rFonts w:ascii="Times New Roman" w:hAnsi="Times New Roman" w:cs="Times New Roman"/>
-          <w:sz w:val="24"/>
-          <w:szCs w:val="24"/>
-        </w:rPr>
-        <w:t>Finding the largest clique in a graph is NP- complete problem, so the find_</w:t>
-      </w:r>
-      <w:proofErr w:type="gramStart"/>
-      <w:r>
-        <w:rPr>
-          <w:rFonts w:ascii="Times New Roman" w:hAnsi="Times New Roman" w:cs="Times New Roman"/>
-          <w:sz w:val="24"/>
-          <w:szCs w:val="24"/>
-        </w:rPr>
-        <w:t>cliques</w:t>
-      </w:r>
-      <w:r>
-        <w:rPr>
-          <w:rFonts w:ascii="Times New Roman" w:hAnsi="Times New Roman" w:cs="Times New Roman"/>
-          <w:sz w:val="24"/>
-          <w:szCs w:val="24"/>
-        </w:rPr>
-        <w:t>(</w:t>
-      </w:r>
-      <w:proofErr w:type="gramEnd"/>
-      <w:r>
-        <w:rPr>
-          <w:rFonts w:ascii="Times New Roman" w:hAnsi="Times New Roman" w:cs="Times New Roman"/>
-          <w:sz w:val="24"/>
-          <w:szCs w:val="24"/>
-        </w:rPr>
-        <w:t>)</w:t>
-      </w:r>
-      <w:r>
-        <w:rPr>
-          <w:rFonts w:ascii="Times New Roman" w:hAnsi="Times New Roman" w:cs="Times New Roman"/>
-          <w:sz w:val="24"/>
-          <w:szCs w:val="24"/>
-        </w:rPr>
-        <w:t xml:space="preserve"> function probably has an exponential running time, however it returns all maximal cliques in an undirected graph.</w:t>
+        <w:t>Helper Functions.</w:t>
       </w:r>
     </w:p>
     <w:p>
@@ -6455,6 +6635,7 @@
           <w:szCs w:val="24"/>
         </w:rPr>
       </w:pPr>
+      <w:proofErr w:type="spellStart"/>
       <w:r>
         <w:rPr>
           <w:rFonts w:ascii="Times New Roman" w:hAnsi="Times New Roman" w:cs="Times New Roman"/>
@@ -6464,87 +6645,10 @@
           <w:sz w:val="24"/>
           <w:szCs w:val="24"/>
         </w:rPr>
-        <w:t>K-Clique. A k-clique community is the union of all cliques of size k that can be reached through adjacent k-cliques.</w:t>
-      </w:r>
-    </w:p>
-    <w:p>
-      <w:pPr>
-        <w:spacing w:line="360" w:lineRule="auto"/>
-        <w:jc w:val="both"/>
-        <w:rPr>
-          <w:rFonts w:ascii="Times New Roman" w:hAnsi="Times New Roman" w:cs="Times New Roman"/>
-          <w:sz w:val="24"/>
-          <w:szCs w:val="24"/>
-        </w:rPr>
-      </w:pPr>
-      <w:r>
-        <w:rPr>
-          <w:rFonts w:ascii="Times New Roman" w:hAnsi="Times New Roman" w:cs="Times New Roman"/>
-          <w:sz w:val="24"/>
-          <w:szCs w:val="24"/>
-        </w:rPr>
-        <w:t xml:space="preserve">Modularity-based communities: </w:t>
-      </w:r>
-      <w:proofErr w:type="spellStart"/>
-      <w:r>
-        <w:rPr>
-          <w:rFonts w:ascii="Times New Roman" w:hAnsi="Times New Roman" w:cs="Times New Roman"/>
-          <w:sz w:val="24"/>
-          <w:szCs w:val="24"/>
-        </w:rPr>
-        <w:t>greed_modularity_</w:t>
-      </w:r>
-      <w:proofErr w:type="gramStart"/>
-      <w:r>
-        <w:rPr>
-          <w:rFonts w:ascii="Times New Roman" w:hAnsi="Times New Roman" w:cs="Times New Roman"/>
-          <w:sz w:val="24"/>
-          <w:szCs w:val="24"/>
-        </w:rPr>
-        <w:t>communities</w:t>
+        <w:t>Edges_equal</w:t>
       </w:r>
       <w:proofErr w:type="spellEnd"/>
       <w:r>
-        <w:rPr>
-          <w:rFonts w:ascii="Times New Roman" w:hAnsi="Times New Roman" w:cs="Times New Roman"/>
-          <w:sz w:val="24"/>
-          <w:szCs w:val="24"/>
-        </w:rPr>
-        <w:t>(</w:t>
-      </w:r>
-      <w:proofErr w:type="gramEnd"/>
-      <w:r>
-        <w:rPr>
-          <w:rFonts w:ascii="Times New Roman" w:hAnsi="Times New Roman" w:cs="Times New Roman"/>
-          <w:sz w:val="24"/>
-          <w:szCs w:val="24"/>
-        </w:rPr>
-        <w:t>)</w:t>
-      </w:r>
-    </w:p>
-    <w:p>
-      <w:pPr>
-        <w:spacing w:line="360" w:lineRule="auto"/>
-        <w:jc w:val="both"/>
-        <w:rPr>
-          <w:rFonts w:ascii="Times New Roman" w:hAnsi="Times New Roman" w:cs="Times New Roman"/>
-          <w:sz w:val="24"/>
-          <w:szCs w:val="24"/>
-        </w:rPr>
-      </w:pPr>
-      <w:r>
-        <w:rPr>
-          <w:rFonts w:ascii="Times New Roman" w:hAnsi="Times New Roman" w:cs="Times New Roman"/>
-          <w:sz w:val="24"/>
-          <w:szCs w:val="24"/>
-        </w:rPr>
-        <w:t>Greedy modularity maximization begins with each node in its own community and repeatedly joins the pair of communities that lead to the largest modularity until no further increase in modularity is possible.</w:t>
-      </w:r>
-    </w:p>
-    <w:p>
-      <w:pPr>
-        <w:spacing w:line="360" w:lineRule="auto"/>
-        <w:jc w:val="both"/>
         <w:rPr>
           <w:rFonts w:ascii="Times New Roman" w:hAnsi="Times New Roman" w:cs="Times New Roman"/>
           <w:i/>
@@ -6553,8 +6657,13 @@
           <w:sz w:val="24"/>
           <w:szCs w:val="24"/>
         </w:rPr>
-      </w:pPr>
-      <w:r>
+        <w:t>()</w:t>
+      </w:r>
+    </w:p>
+    <w:p>
+      <w:pPr>
+        <w:spacing w:line="360" w:lineRule="auto"/>
+        <w:jc w:val="both"/>
         <w:rPr>
           <w:rFonts w:ascii="Times New Roman" w:hAnsi="Times New Roman" w:cs="Times New Roman"/>
           <w:i/>
@@ -6563,13 +6672,8 @@
           <w:sz w:val="24"/>
           <w:szCs w:val="24"/>
         </w:rPr>
-        <w:t>Helper Functions.</w:t>
-      </w:r>
-    </w:p>
-    <w:p>
-      <w:pPr>
-        <w:spacing w:line="360" w:lineRule="auto"/>
-        <w:jc w:val="both"/>
+      </w:pPr>
+      <w:r>
         <w:rPr>
           <w:rFonts w:ascii="Times New Roman" w:hAnsi="Times New Roman" w:cs="Times New Roman"/>
           <w:i/>
@@ -6578,78 +6682,6 @@
           <w:sz w:val="24"/>
           <w:szCs w:val="24"/>
         </w:rPr>
-      </w:pPr>
-      <w:proofErr w:type="spellStart"/>
-      <w:r>
-        <w:rPr>
-          <w:rFonts w:ascii="Times New Roman" w:hAnsi="Times New Roman" w:cs="Times New Roman"/>
-          <w:i/>
-          <w:iCs/>
-          <w:color w:val="ED7D31" w:themeColor="accent2"/>
-          <w:sz w:val="24"/>
-          <w:szCs w:val="24"/>
-        </w:rPr>
-        <w:t>Edges_</w:t>
-      </w:r>
-      <w:proofErr w:type="gramStart"/>
-      <w:r>
-        <w:rPr>
-          <w:rFonts w:ascii="Times New Roman" w:hAnsi="Times New Roman" w:cs="Times New Roman"/>
-          <w:i/>
-          <w:iCs/>
-          <w:color w:val="ED7D31" w:themeColor="accent2"/>
-          <w:sz w:val="24"/>
-          <w:szCs w:val="24"/>
-        </w:rPr>
-        <w:t>equal</w:t>
-      </w:r>
-      <w:proofErr w:type="spellEnd"/>
-      <w:r>
-        <w:rPr>
-          <w:rFonts w:ascii="Times New Roman" w:hAnsi="Times New Roman" w:cs="Times New Roman"/>
-          <w:i/>
-          <w:iCs/>
-          <w:color w:val="ED7D31" w:themeColor="accent2"/>
-          <w:sz w:val="24"/>
-          <w:szCs w:val="24"/>
-        </w:rPr>
-        <w:t>(</w:t>
-      </w:r>
-      <w:proofErr w:type="gramEnd"/>
-      <w:r>
-        <w:rPr>
-          <w:rFonts w:ascii="Times New Roman" w:hAnsi="Times New Roman" w:cs="Times New Roman"/>
-          <w:i/>
-          <w:iCs/>
-          <w:color w:val="ED7D31" w:themeColor="accent2"/>
-          <w:sz w:val="24"/>
-          <w:szCs w:val="24"/>
-        </w:rPr>
-        <w:t>)</w:t>
-      </w:r>
-    </w:p>
-    <w:p>
-      <w:pPr>
-        <w:spacing w:line="360" w:lineRule="auto"/>
-        <w:jc w:val="both"/>
-        <w:rPr>
-          <w:rFonts w:ascii="Times New Roman" w:hAnsi="Times New Roman" w:cs="Times New Roman"/>
-          <w:i/>
-          <w:iCs/>
-          <w:color w:val="ED7D31" w:themeColor="accent2"/>
-          <w:sz w:val="24"/>
-          <w:szCs w:val="24"/>
-        </w:rPr>
-      </w:pPr>
-      <w:r>
-        <w:rPr>
-          <w:rFonts w:ascii="Times New Roman" w:hAnsi="Times New Roman" w:cs="Times New Roman"/>
-          <w:i/>
-          <w:iCs/>
-          <w:color w:val="ED7D31" w:themeColor="accent2"/>
-          <w:sz w:val="24"/>
-          <w:szCs w:val="24"/>
-        </w:rPr>
         <w:t>Write to file</w:t>
       </w:r>
     </w:p>
@@ -6670,7 +6702,6 @@
       </w:pPr>
       <w:bookmarkStart w:id="7" w:name="_Toc101720513"/>
       <w:r>
-        <w:lastRenderedPageBreak/>
         <w:t>Sixtep software</w:t>
       </w:r>
       <w:bookmarkEnd w:id="7"/>
@@ -6691,25 +6722,7 @@
           <w:sz w:val="24"/>
           <w:szCs w:val="24"/>
         </w:rPr>
-        <w:t xml:space="preserve">The software has been released in 2007 by network theory researchers and CRM advisors. It </w:t>
-      </w:r>
-      <w:proofErr w:type="gramStart"/>
-      <w:r>
-        <w:rPr>
-          <w:rFonts w:ascii="Times New Roman" w:hAnsi="Times New Roman" w:cs="Times New Roman"/>
-          <w:sz w:val="24"/>
-          <w:szCs w:val="24"/>
-        </w:rPr>
-        <w:t>is able to</w:t>
-      </w:r>
-      <w:proofErr w:type="gramEnd"/>
-      <w:r>
-        <w:rPr>
-          <w:rFonts w:ascii="Times New Roman" w:hAnsi="Times New Roman" w:cs="Times New Roman"/>
-          <w:sz w:val="24"/>
-          <w:szCs w:val="24"/>
-        </w:rPr>
-        <w:t xml:space="preserve"> load a graph and visualize it.</w:t>
+        <w:t>The software has been released in 2007 by network theory researchers and CRM advisors. It is able to load a graph and visualize it.</w:t>
       </w:r>
       <w:r>
         <w:rPr>
@@ -7202,25 +7215,51 @@
       <w:r>
         <w:t xml:space="preserve">Figure </w:t>
       </w:r>
-      <w:fldSimple w:instr=" STYLEREF 1 \s ">
-        <w:r>
-          <w:rPr>
-            <w:noProof/>
-          </w:rPr>
-          <w:t>3</w:t>
-        </w:r>
-      </w:fldSimple>
+      <w:r>
+        <w:fldChar w:fldCharType="begin"/>
+      </w:r>
+      <w:r>
+        <w:instrText xml:space="preserve"> STYLEREF 1 \s </w:instrText>
+      </w:r>
+      <w:r>
+        <w:fldChar w:fldCharType="separate"/>
+      </w:r>
+      <w:r>
+        <w:rPr>
+          <w:noProof/>
+        </w:rPr>
+        <w:t>3</w:t>
+      </w:r>
+      <w:r>
+        <w:rPr>
+          <w:noProof/>
+        </w:rPr>
+        <w:fldChar w:fldCharType="end"/>
+      </w:r>
       <w:r>
         <w:t>.</w:t>
       </w:r>
-      <w:fldSimple w:instr=" SEQ Figure \* ARABIC \s 1 ">
-        <w:r>
-          <w:rPr>
-            <w:noProof/>
-          </w:rPr>
-          <w:t>1</w:t>
-        </w:r>
-      </w:fldSimple>
+      <w:r>
+        <w:fldChar w:fldCharType="begin"/>
+      </w:r>
+      <w:r>
+        <w:instrText xml:space="preserve"> SEQ Figure \* ARABIC \s 1 </w:instrText>
+      </w:r>
+      <w:r>
+        <w:fldChar w:fldCharType="separate"/>
+      </w:r>
+      <w:r>
+        <w:rPr>
+          <w:noProof/>
+        </w:rPr>
+        <w:t>1</w:t>
+      </w:r>
+      <w:r>
+        <w:rPr>
+          <w:noProof/>
+        </w:rPr>
+        <w:fldChar w:fldCharType="end"/>
+      </w:r>
       <w:r>
         <w:t xml:space="preserve"> Clustering result in Sixtep software</w:t>
       </w:r>
@@ -7348,25 +7387,7 @@
           <w:sz w:val="24"/>
           <w:szCs w:val="24"/>
         </w:rPr>
-        <w:t xml:space="preserve">These types of graphs are used to model relationships among </w:t>
-      </w:r>
-      <w:proofErr w:type="gramStart"/>
-      <w:r>
-        <w:rPr>
-          <w:rFonts w:ascii="Times New Roman" w:hAnsi="Times New Roman" w:cs="Times New Roman"/>
-          <w:sz w:val="24"/>
-          <w:szCs w:val="24"/>
-        </w:rPr>
-        <w:t>data</w:t>
-      </w:r>
-      <w:proofErr w:type="gramEnd"/>
-      <w:r>
-        <w:rPr>
-          <w:rFonts w:ascii="Times New Roman" w:hAnsi="Times New Roman" w:cs="Times New Roman"/>
-          <w:sz w:val="24"/>
-          <w:szCs w:val="24"/>
-        </w:rPr>
-        <w:t xml:space="preserve"> and they enable query and data analytics based on these relationships. A property graph has nodes that can contain detailed information about a subject and edges that denote the relationship between nodes. The nodes and edges can have attributes, called properties, with which they are associated. Because they </w:t>
+        <w:t xml:space="preserve">These types of graphs are used to model relationships among data and they enable query and data analytics based on these relationships. A property graph has nodes that can contain detailed information about a subject and edges that denote the relationship between nodes. The nodes and edges can have attributes, called properties, with which they are associated. Because they </w:t>
       </w:r>
       <w:r>
         <w:rPr>
@@ -7413,43 +7434,7 @@
           <w:sz w:val="24"/>
           <w:szCs w:val="24"/>
         </w:rPr>
-        <w:t xml:space="preserve">RDF stand for Resource Description Framework. These graphs conform to a set of W3C standard designed to represent statements and are best for representing complex metadata and master data. They are often used for linked data, data integration and knowledge graphs. They can represent complex concepts in a </w:t>
-      </w:r>
-      <w:proofErr w:type="gramStart"/>
-      <w:r>
-        <w:rPr>
-          <w:rFonts w:ascii="Times New Roman" w:hAnsi="Times New Roman" w:cs="Times New Roman"/>
-          <w:sz w:val="24"/>
-          <w:szCs w:val="24"/>
-        </w:rPr>
-        <w:t>domain, or</w:t>
-      </w:r>
-      <w:proofErr w:type="gramEnd"/>
-      <w:r>
-        <w:rPr>
-          <w:rFonts w:ascii="Times New Roman" w:hAnsi="Times New Roman" w:cs="Times New Roman"/>
-          <w:sz w:val="24"/>
-          <w:szCs w:val="24"/>
-        </w:rPr>
-        <w:t xml:space="preserve"> provide rich semantics and inferencing on data. In the RDF model a statement is represented by three elements: two nodes connected by an edge reflecting the subject, predicate and object of a sentence – this is known as an RDF triple. Every node and edge </w:t>
-      </w:r>
-      <w:proofErr w:type="gramStart"/>
-      <w:r>
-        <w:rPr>
-          <w:rFonts w:ascii="Times New Roman" w:hAnsi="Times New Roman" w:cs="Times New Roman"/>
-          <w:sz w:val="24"/>
-          <w:szCs w:val="24"/>
-        </w:rPr>
-        <w:t>is</w:t>
-      </w:r>
-      <w:proofErr w:type="gramEnd"/>
-      <w:r>
-        <w:rPr>
-          <w:rFonts w:ascii="Times New Roman" w:hAnsi="Times New Roman" w:cs="Times New Roman"/>
-          <w:sz w:val="24"/>
-          <w:szCs w:val="24"/>
-        </w:rPr>
-        <w:t xml:space="preserve"> identified by a unique URI, or Unique resource Identifier. The RDF model provides a way to publish data in a standard format with well-defined semantics, enabling information exchange. Government statistics agencies, pharmaceutical companies and healthcare organizations have adopted RDF graphs widely.</w:t>
+        <w:t>RDF stand for Resource Description Framework. These graphs conform to a set of W3C standard designed to represent statements and are best for representing complex metadata and master data. They are often used for linked data, data integration and knowledge graphs. They can represent complex concepts in a domain, or provide rich semantics and inferencing on data. In the RDF model a statement is represented by three elements: two nodes connected by an edge reflecting the subject, predicate and object of a sentence – this is known as an RDF triple. Every node and edge is identified by a unique URI, or Unique resource Identifier. The RDF model provides a way to publish data in a standard format with well-defined semantics, enabling information exchange. Government statistics agencies, pharmaceutical companies and healthcare organizations have adopted RDF graphs widely.</w:t>
       </w:r>
     </w:p>
     <w:p>
@@ -7702,43 +7687,7 @@
           <w:sz w:val="24"/>
           <w:szCs w:val="24"/>
         </w:rPr>
-        <w:t xml:space="preserve"> data based on things like strength or quality of relationship. Graphs let you explore and discover connections and patterns in social networks, IoT, big data, data warehouses, </w:t>
-      </w:r>
-      <w:proofErr w:type="gramStart"/>
-      <w:r>
-        <w:rPr>
-          <w:rFonts w:ascii="Times New Roman" w:hAnsi="Times New Roman" w:cs="Times New Roman"/>
-          <w:sz w:val="24"/>
-          <w:szCs w:val="24"/>
-        </w:rPr>
-        <w:t>and also</w:t>
-      </w:r>
-      <w:proofErr w:type="gramEnd"/>
-      <w:r>
-        <w:rPr>
-          <w:rFonts w:ascii="Times New Roman" w:hAnsi="Times New Roman" w:cs="Times New Roman"/>
-          <w:sz w:val="24"/>
-          <w:szCs w:val="24"/>
-        </w:rPr>
-        <w:t xml:space="preserve"> complex transaction data for multiple business use cases including fraud detection in banking, discovering connections in social networks, and customer 360. Today, graph databases are increasingly being used as a part of data science </w:t>
-      </w:r>
-      <w:proofErr w:type="gramStart"/>
-      <w:r>
-        <w:rPr>
-          <w:rFonts w:ascii="Times New Roman" w:hAnsi="Times New Roman" w:cs="Times New Roman"/>
-          <w:sz w:val="24"/>
-          <w:szCs w:val="24"/>
-        </w:rPr>
-        <w:t>as a way to</w:t>
-      </w:r>
-      <w:proofErr w:type="gramEnd"/>
-      <w:r>
-        <w:rPr>
-          <w:rFonts w:ascii="Times New Roman" w:hAnsi="Times New Roman" w:cs="Times New Roman"/>
-          <w:sz w:val="24"/>
-          <w:szCs w:val="24"/>
-        </w:rPr>
-        <w:t xml:space="preserve"> make connections in relationships clearer.</w:t>
+        <w:t xml:space="preserve"> data based on things like strength or quality of relationship. Graphs let you explore and discover connections and patterns in social networks, IoT, big data, data warehouses, and also complex transaction data for multiple business use cases including fraud detection in banking, discovering connections in social networks, and customer 360. Today, graph databases are increasingly being used as a part of data science as a way to make connections in relationships clearer.</w:t>
       </w:r>
     </w:p>
     <w:p>
@@ -7813,25 +7762,7 @@
           <w:sz w:val="24"/>
           <w:szCs w:val="24"/>
         </w:rPr>
-        <w:t xml:space="preserve">Because graphs emphasize relationships between data, they are ideal for several different types of analyses. </w:t>
-      </w:r>
-      <w:proofErr w:type="gramStart"/>
-      <w:r>
-        <w:rPr>
-          <w:rFonts w:ascii="Times New Roman" w:hAnsi="Times New Roman" w:cs="Times New Roman"/>
-          <w:sz w:val="24"/>
-          <w:szCs w:val="24"/>
-        </w:rPr>
-        <w:t>In particular, graph</w:t>
-      </w:r>
-      <w:proofErr w:type="gramEnd"/>
-      <w:r>
-        <w:rPr>
-          <w:rFonts w:ascii="Times New Roman" w:hAnsi="Times New Roman" w:cs="Times New Roman"/>
-          <w:sz w:val="24"/>
-          <w:szCs w:val="24"/>
-        </w:rPr>
-        <w:t xml:space="preserve"> databases excel at:</w:t>
+        <w:t>Because graphs emphasize relationships between data, they are ideal for several different types of analyses. In particular, graph databases excel at:</w:t>
       </w:r>
     </w:p>
     <w:p>
@@ -8166,25 +8097,51 @@
       <w:r>
         <w:t xml:space="preserve">Figure </w:t>
       </w:r>
-      <w:fldSimple w:instr=" STYLEREF 1 \s ">
-        <w:r>
-          <w:rPr>
-            <w:noProof/>
-          </w:rPr>
-          <w:t>4</w:t>
-        </w:r>
-      </w:fldSimple>
+      <w:r>
+        <w:fldChar w:fldCharType="begin"/>
+      </w:r>
+      <w:r>
+        <w:instrText xml:space="preserve"> STYLEREF 1 \s </w:instrText>
+      </w:r>
+      <w:r>
+        <w:fldChar w:fldCharType="separate"/>
+      </w:r>
+      <w:r>
+        <w:rPr>
+          <w:noProof/>
+        </w:rPr>
+        <w:t>4</w:t>
+      </w:r>
+      <w:r>
+        <w:rPr>
+          <w:noProof/>
+        </w:rPr>
+        <w:fldChar w:fldCharType="end"/>
+      </w:r>
       <w:r>
         <w:t>.</w:t>
       </w:r>
-      <w:fldSimple w:instr=" SEQ Figure \* ARABIC \s 1 ">
-        <w:r>
-          <w:rPr>
-            <w:noProof/>
-          </w:rPr>
-          <w:t>1</w:t>
-        </w:r>
-      </w:fldSimple>
+      <w:r>
+        <w:fldChar w:fldCharType="begin"/>
+      </w:r>
+      <w:r>
+        <w:instrText xml:space="preserve"> SEQ Figure \* ARABIC \s 1 </w:instrText>
+      </w:r>
+      <w:r>
+        <w:fldChar w:fldCharType="separate"/>
+      </w:r>
+      <w:r>
+        <w:rPr>
+          <w:noProof/>
+        </w:rPr>
+        <w:t>1</w:t>
+      </w:r>
+      <w:r>
+        <w:rPr>
+          <w:noProof/>
+        </w:rPr>
+        <w:fldChar w:fldCharType="end"/>
+      </w:r>
       <w:r>
         <w:t xml:space="preserve"> IWIW social connection graph</w:t>
       </w:r>
@@ -8256,25 +8213,7 @@
           <w:sz w:val="24"/>
           <w:szCs w:val="24"/>
         </w:rPr>
-        <w:t xml:space="preserve">The results showed that the communities appeared in certain </w:t>
-      </w:r>
-      <w:proofErr w:type="gramStart"/>
-      <w:r>
-        <w:rPr>
-          <w:rFonts w:ascii="Times New Roman" w:hAnsi="Times New Roman" w:cs="Times New Roman"/>
-          <w:sz w:val="24"/>
-          <w:szCs w:val="24"/>
-        </w:rPr>
-        <w:t>period of time</w:t>
-      </w:r>
-      <w:proofErr w:type="gramEnd"/>
-      <w:r>
-        <w:rPr>
-          <w:rFonts w:ascii="Times New Roman" w:hAnsi="Times New Roman" w:cs="Times New Roman"/>
-          <w:sz w:val="24"/>
-          <w:szCs w:val="24"/>
-        </w:rPr>
-        <w:t>.</w:t>
+        <w:t>The results showed that the communities appeared in certain period of time.</w:t>
       </w:r>
     </w:p>
     <w:p>
@@ -8738,25 +8677,7 @@
           <w:sz w:val="24"/>
           <w:szCs w:val="24"/>
         </w:rPr>
-        <w:t xml:space="preserve">A social network of a karate club was studied by Wayne W. Zachary. The network became a popular example of community structure in networks after its use by Michelle Girvan and Mark Newman. It captures 34 members of a karate club, documenting links between pairs of members who interacted outside the club. During the study a conflict arose between the administrator and instructor, which led to the split of the club into two. Half of the members formed a new club around the instructor; members from the other part found a new instructor or gave up karate. Based on collected data Zachary correctly assigned all but one member of the club to the groups they </w:t>
-      </w:r>
-      <w:proofErr w:type="gramStart"/>
-      <w:r>
-        <w:rPr>
-          <w:rFonts w:ascii="Times New Roman" w:hAnsi="Times New Roman" w:cs="Times New Roman"/>
-          <w:sz w:val="24"/>
-          <w:szCs w:val="24"/>
-        </w:rPr>
-        <w:t>actually joined</w:t>
-      </w:r>
-      <w:proofErr w:type="gramEnd"/>
-      <w:r>
-        <w:rPr>
-          <w:rFonts w:ascii="Times New Roman" w:hAnsi="Times New Roman" w:cs="Times New Roman"/>
-          <w:sz w:val="24"/>
-          <w:szCs w:val="24"/>
-        </w:rPr>
-        <w:t xml:space="preserve"> after the split. The coloring of the graph represents the two new community.</w:t>
+        <w:t>A social network of a karate club was studied by Wayne W. Zachary. The network became a popular example of community structure in networks after its use by Michelle Girvan and Mark Newman. It captures 34 members of a karate club, documenting links between pairs of members who interacted outside the club. During the study a conflict arose between the administrator and instructor, which led to the split of the club into two. Half of the members formed a new club around the instructor; members from the other part found a new instructor or gave up karate. Based on collected data Zachary correctly assigned all but one member of the club to the groups they actually joined after the split. The coloring of the graph represents the two new community.</w:t>
       </w:r>
       <w:r>
         <w:rPr>
@@ -9621,43 +9542,7 @@
           <w:sz w:val="24"/>
           <w:szCs w:val="24"/>
         </w:rPr>
-        <w:t xml:space="preserve"> It is a </w:t>
-      </w:r>
-      <w:proofErr w:type="gramStart"/>
-      <w:r>
-        <w:rPr>
-          <w:rFonts w:ascii="Times New Roman" w:hAnsi="Times New Roman" w:cs="Times New Roman"/>
-          <w:sz w:val="24"/>
-          <w:szCs w:val="24"/>
-        </w:rPr>
-        <w:t>fairly large</w:t>
-      </w:r>
-      <w:proofErr w:type="gramEnd"/>
-      <w:r>
-        <w:rPr>
-          <w:rFonts w:ascii="Times New Roman" w:hAnsi="Times New Roman" w:cs="Times New Roman"/>
-          <w:sz w:val="24"/>
-          <w:szCs w:val="24"/>
-        </w:rPr>
-        <w:t xml:space="preserve"> graph with a wide range of network structures. It is </w:t>
-      </w:r>
-      <w:proofErr w:type="gramStart"/>
-      <w:r>
-        <w:rPr>
-          <w:rFonts w:ascii="Times New Roman" w:hAnsi="Times New Roman" w:cs="Times New Roman"/>
-          <w:sz w:val="24"/>
-          <w:szCs w:val="24"/>
-        </w:rPr>
-        <w:t>similar to</w:t>
-      </w:r>
-      <w:proofErr w:type="gramEnd"/>
-      <w:r>
-        <w:rPr>
-          <w:rFonts w:ascii="Times New Roman" w:hAnsi="Times New Roman" w:cs="Times New Roman"/>
-          <w:sz w:val="24"/>
-          <w:szCs w:val="24"/>
-        </w:rPr>
-        <w:t xml:space="preserve"> random graphs, however both social and transaction</w:t>
+        <w:t xml:space="preserve"> It is a fairly large graph with a wide range of network structures. It is similar to random graphs, however both social and transaction</w:t>
       </w:r>
       <w:r>
         <w:rPr>
@@ -9805,25 +9690,51 @@
       <w:r>
         <w:t xml:space="preserve">Figure </w:t>
       </w:r>
-      <w:fldSimple w:instr=" STYLEREF 1 \s ">
-        <w:r>
-          <w:rPr>
-            <w:noProof/>
-          </w:rPr>
-          <w:t>5</w:t>
-        </w:r>
-      </w:fldSimple>
+      <w:r>
+        <w:fldChar w:fldCharType="begin"/>
+      </w:r>
+      <w:r>
+        <w:instrText xml:space="preserve"> STYLEREF 1 \s </w:instrText>
+      </w:r>
+      <w:r>
+        <w:fldChar w:fldCharType="separate"/>
+      </w:r>
+      <w:r>
+        <w:rPr>
+          <w:noProof/>
+        </w:rPr>
+        <w:t>5</w:t>
+      </w:r>
+      <w:r>
+        <w:rPr>
+          <w:noProof/>
+        </w:rPr>
+        <w:fldChar w:fldCharType="end"/>
+      </w:r>
       <w:r>
         <w:t>.</w:t>
       </w:r>
-      <w:fldSimple w:instr=" SEQ Figure \* ARABIC \s 1 ">
-        <w:r>
-          <w:rPr>
-            <w:noProof/>
-          </w:rPr>
-          <w:t>1</w:t>
-        </w:r>
-      </w:fldSimple>
+      <w:r>
+        <w:fldChar w:fldCharType="begin"/>
+      </w:r>
+      <w:r>
+        <w:instrText xml:space="preserve"> SEQ Figure \* ARABIC \s 1 </w:instrText>
+      </w:r>
+      <w:r>
+        <w:fldChar w:fldCharType="separate"/>
+      </w:r>
+      <w:r>
+        <w:rPr>
+          <w:noProof/>
+        </w:rPr>
+        <w:t>1</w:t>
+      </w:r>
+      <w:r>
+        <w:rPr>
+          <w:noProof/>
+        </w:rPr>
+        <w:fldChar w:fldCharType="end"/>
+      </w:r>
       <w:r>
         <w:t xml:space="preserve"> NG communities in </w:t>
       </w:r>
@@ -10083,25 +9994,51 @@
       <w:r>
         <w:t xml:space="preserve">Figure </w:t>
       </w:r>
-      <w:fldSimple w:instr=" STYLEREF 1 \s ">
-        <w:r>
-          <w:rPr>
-            <w:noProof/>
-          </w:rPr>
-          <w:t>5</w:t>
-        </w:r>
-      </w:fldSimple>
+      <w:r>
+        <w:fldChar w:fldCharType="begin"/>
+      </w:r>
+      <w:r>
+        <w:instrText xml:space="preserve"> STYLEREF 1 \s </w:instrText>
+      </w:r>
+      <w:r>
+        <w:fldChar w:fldCharType="separate"/>
+      </w:r>
+      <w:r>
+        <w:rPr>
+          <w:noProof/>
+        </w:rPr>
+        <w:t>5</w:t>
+      </w:r>
+      <w:r>
+        <w:rPr>
+          <w:noProof/>
+        </w:rPr>
+        <w:fldChar w:fldCharType="end"/>
+      </w:r>
       <w:r>
         <w:t>.</w:t>
       </w:r>
-      <w:fldSimple w:instr=" SEQ Figure \* ARABIC \s 1 ">
-        <w:r>
-          <w:rPr>
-            <w:noProof/>
-          </w:rPr>
-          <w:t>2</w:t>
-        </w:r>
-      </w:fldSimple>
+      <w:r>
+        <w:fldChar w:fldCharType="begin"/>
+      </w:r>
+      <w:r>
+        <w:instrText xml:space="preserve"> SEQ Figure \* ARABIC \s 1 </w:instrText>
+      </w:r>
+      <w:r>
+        <w:fldChar w:fldCharType="separate"/>
+      </w:r>
+      <w:r>
+        <w:rPr>
+          <w:noProof/>
+        </w:rPr>
+        <w:t>2</w:t>
+      </w:r>
+      <w:r>
+        <w:rPr>
+          <w:noProof/>
+        </w:rPr>
+        <w:fldChar w:fldCharType="end"/>
+      </w:r>
       <w:r>
         <w:t xml:space="preserve"> Maximized modularity in </w:t>
       </w:r>
@@ -11249,25 +11186,7 @@
           <w:sz w:val="24"/>
           <w:szCs w:val="24"/>
         </w:rPr>
-        <w:t xml:space="preserve"> smaller </w:t>
-      </w:r>
-      <w:proofErr w:type="gramStart"/>
-      <w:r>
-        <w:rPr>
-          <w:rFonts w:ascii="Times New Roman" w:hAnsi="Times New Roman" w:cs="Times New Roman"/>
-          <w:sz w:val="24"/>
-          <w:szCs w:val="24"/>
-        </w:rPr>
-        <w:t>communities</w:t>
-      </w:r>
-      <w:proofErr w:type="gramEnd"/>
-      <w:r>
-        <w:rPr>
-          <w:rFonts w:ascii="Times New Roman" w:hAnsi="Times New Roman" w:cs="Times New Roman"/>
-          <w:sz w:val="24"/>
-          <w:szCs w:val="24"/>
-        </w:rPr>
-        <w:t xml:space="preserve">. The function returns Q, the modularity of the partition. In case of the communities are not a partition of G, the function raises </w:t>
+        <w:t xml:space="preserve"> smaller communities. The function returns Q, the modularity of the partition. In case of the communities are not a partition of G, the function raises </w:t>
       </w:r>
       <w:proofErr w:type="spellStart"/>
       <w:r>
@@ -11304,25 +11223,7 @@
           <w:sz w:val="24"/>
           <w:szCs w:val="24"/>
         </w:rPr>
-        <w:t xml:space="preserve">The second formula is the one </w:t>
-      </w:r>
-      <w:proofErr w:type="gramStart"/>
-      <w:r>
-        <w:rPr>
-          <w:rFonts w:ascii="Times New Roman" w:hAnsi="Times New Roman" w:cs="Times New Roman"/>
-          <w:sz w:val="24"/>
-          <w:szCs w:val="24"/>
-        </w:rPr>
-        <w:t>actually used</w:t>
-      </w:r>
-      <w:proofErr w:type="gramEnd"/>
-      <w:r>
-        <w:rPr>
-          <w:rFonts w:ascii="Times New Roman" w:hAnsi="Times New Roman" w:cs="Times New Roman"/>
-          <w:sz w:val="24"/>
-          <w:szCs w:val="24"/>
-        </w:rPr>
-        <w:t xml:space="preserve"> in calculation of the modularity. For directed graphs the second formula replaces </w:t>
+        <w:t xml:space="preserve">The second formula is the one actually used in calculation of the modularity. For directed graphs the second formula replaces </w:t>
       </w:r>
       <m:oMath>
         <m:sSub>
@@ -11699,62 +11600,26 @@
           <w:sz w:val="24"/>
           <w:szCs w:val="24"/>
         </w:rPr>
-        <w:t xml:space="preserve">This function accepts a list of nodes and only the maximal cliques containing </w:t>
-      </w:r>
-      <w:proofErr w:type="gramStart"/>
-      <w:r>
-        <w:rPr>
-          <w:rFonts w:ascii="Times New Roman" w:hAnsi="Times New Roman" w:cs="Times New Roman"/>
-          <w:sz w:val="24"/>
-          <w:szCs w:val="24"/>
-        </w:rPr>
-        <w:t>all of</w:t>
-      </w:r>
-      <w:proofErr w:type="gramEnd"/>
-      <w:r>
-        <w:rPr>
-          <w:rFonts w:ascii="Times New Roman" w:hAnsi="Times New Roman" w:cs="Times New Roman"/>
-          <w:sz w:val="24"/>
-          <w:szCs w:val="24"/>
-        </w:rPr>
-        <w:t xml:space="preserve"> these nodes are returned. It can considerably speed up the running time if some specific cliques are desired.</w:t>
-      </w:r>
-    </w:p>
-    <w:p>
-      <w:pPr>
-        <w:spacing w:line="360" w:lineRule="auto"/>
-        <w:jc w:val="both"/>
-        <w:rPr>
-          <w:rFonts w:ascii="Times New Roman" w:hAnsi="Times New Roman" w:cs="Times New Roman"/>
-          <w:sz w:val="24"/>
-          <w:szCs w:val="24"/>
-        </w:rPr>
-      </w:pPr>
-      <w:r>
-        <w:rPr>
-          <w:rFonts w:ascii="Times New Roman" w:hAnsi="Times New Roman" w:cs="Times New Roman"/>
-          <w:sz w:val="24"/>
-          <w:szCs w:val="24"/>
-        </w:rPr>
-        <w:t xml:space="preserve">A list output of the function </w:t>
-      </w:r>
-      <w:proofErr w:type="gramStart"/>
-      <w:r>
-        <w:rPr>
-          <w:rFonts w:ascii="Times New Roman" w:hAnsi="Times New Roman" w:cs="Times New Roman"/>
-          <w:sz w:val="24"/>
-          <w:szCs w:val="24"/>
-        </w:rPr>
-        <w:t>find</w:t>
-      </w:r>
-      <w:proofErr w:type="gramEnd"/>
-      <w:r>
-        <w:rPr>
-          <w:rFonts w:ascii="Times New Roman" w:hAnsi="Times New Roman" w:cs="Times New Roman"/>
-          <w:sz w:val="24"/>
-          <w:szCs w:val="24"/>
-        </w:rPr>
-        <w:t>_cliques(G) has been used to obtain all maximal cliques. However, in the worst-case scenario, the length of this list can be exponential in the number of nodes in the graph. This function avoids storing all cliques in memory by only keeping current candidate node lists in memory during its search.</w:t>
+        <w:t>This function accepts a list of nodes and only the maximal cliques containing all of these nodes are returned. It can considerably speed up the running time if some specific cliques are desired.</w:t>
+      </w:r>
+    </w:p>
+    <w:p>
+      <w:pPr>
+        <w:spacing w:line="360" w:lineRule="auto"/>
+        <w:jc w:val="both"/>
+        <w:rPr>
+          <w:rFonts w:ascii="Times New Roman" w:hAnsi="Times New Roman" w:cs="Times New Roman"/>
+          <w:sz w:val="24"/>
+          <w:szCs w:val="24"/>
+        </w:rPr>
+      </w:pPr>
+      <w:r>
+        <w:rPr>
+          <w:rFonts w:ascii="Times New Roman" w:hAnsi="Times New Roman" w:cs="Times New Roman"/>
+          <w:sz w:val="24"/>
+          <w:szCs w:val="24"/>
+        </w:rPr>
+        <w:t>A list output of the function find_cliques(G) has been used to obtain all maximal cliques. However, in the worst-case scenario, the length of this list can be exponential in the number of nodes in the graph. This function avoids storing all cliques in memory by only keeping current candidate node lists in memory during its search.</w:t>
       </w:r>
     </w:p>
     <w:p>
@@ -12114,25 +11979,51 @@
       <w:r>
         <w:t xml:space="preserve">Figure </w:t>
       </w:r>
-      <w:fldSimple w:instr=" STYLEREF 1 \s ">
-        <w:r>
-          <w:rPr>
-            <w:noProof/>
-          </w:rPr>
-          <w:t>5</w:t>
-        </w:r>
-      </w:fldSimple>
+      <w:r>
+        <w:fldChar w:fldCharType="begin"/>
+      </w:r>
+      <w:r>
+        <w:instrText xml:space="preserve"> STYLEREF 1 \s </w:instrText>
+      </w:r>
+      <w:r>
+        <w:fldChar w:fldCharType="separate"/>
+      </w:r>
+      <w:r>
+        <w:rPr>
+          <w:noProof/>
+        </w:rPr>
+        <w:t>5</w:t>
+      </w:r>
+      <w:r>
+        <w:rPr>
+          <w:noProof/>
+        </w:rPr>
+        <w:fldChar w:fldCharType="end"/>
+      </w:r>
       <w:r>
         <w:t>.</w:t>
       </w:r>
-      <w:fldSimple w:instr=" SEQ Figure \* ARABIC \s 1 ">
-        <w:r>
-          <w:rPr>
-            <w:noProof/>
-          </w:rPr>
-          <w:t>4</w:t>
-        </w:r>
-      </w:fldSimple>
+      <w:r>
+        <w:fldChar w:fldCharType="begin"/>
+      </w:r>
+      <w:r>
+        <w:instrText xml:space="preserve"> SEQ Figure \* ARABIC \s 1 </w:instrText>
+      </w:r>
+      <w:r>
+        <w:fldChar w:fldCharType="separate"/>
+      </w:r>
+      <w:r>
+        <w:rPr>
+          <w:noProof/>
+        </w:rPr>
+        <w:t>4</w:t>
+      </w:r>
+      <w:r>
+        <w:rPr>
+          <w:noProof/>
+        </w:rPr>
+        <w:fldChar w:fldCharType="end"/>
+      </w:r>
       <w:r>
         <w:t xml:space="preserve"> MCL in </w:t>
       </w:r>
@@ -12271,25 +12162,7 @@
           <w:sz w:val="24"/>
           <w:szCs w:val="24"/>
         </w:rPr>
-        <w:t xml:space="preserve">Certain bipartite graphs, for example pollinator networks or trade networks suggest the presence of different structures, like the notion of embeddedness. The vertices of each color class can be </w:t>
-      </w:r>
-      <w:proofErr w:type="gramStart"/>
-      <w:r>
-        <w:rPr>
-          <w:rFonts w:ascii="Times New Roman" w:hAnsi="Times New Roman" w:cs="Times New Roman"/>
-          <w:sz w:val="24"/>
-          <w:szCs w:val="24"/>
-        </w:rPr>
-        <w:t>ordered</w:t>
-      </w:r>
-      <w:proofErr w:type="gramEnd"/>
-      <w:r>
-        <w:rPr>
-          <w:rFonts w:ascii="Times New Roman" w:hAnsi="Times New Roman" w:cs="Times New Roman"/>
-          <w:sz w:val="24"/>
-          <w:szCs w:val="24"/>
-        </w:rPr>
-        <w:t xml:space="preserve"> and the smaller ranked vertex neighbourhood contains the neighbourhood of any higher ranked one. A binary matrix </w:t>
+        <w:t xml:space="preserve">Certain bipartite graphs, for example pollinator networks or trade networks suggest the presence of different structures, like the notion of embeddedness. The vertices of each color class can be ordered and the smaller ranked vertex neighbourhood contains the neighbourhood of any higher ranked one. A binary matrix </w:t>
       </w:r>
       <w:r>
         <w:rPr>
@@ -12751,25 +12624,7 @@
           <w:sz w:val="24"/>
           <w:szCs w:val="24"/>
         </w:rPr>
-        <w:t xml:space="preserve"> is </w:t>
-      </w:r>
-      <w:proofErr w:type="gramStart"/>
-      <w:r>
-        <w:rPr>
-          <w:rFonts w:ascii="Times New Roman" w:eastAsiaTheme="minorEastAsia" w:hAnsi="Times New Roman" w:cs="Times New Roman"/>
-          <w:sz w:val="24"/>
-          <w:szCs w:val="24"/>
-        </w:rPr>
-        <w:t>k-nested</w:t>
-      </w:r>
-      <w:proofErr w:type="gramEnd"/>
-      <w:r>
-        <w:rPr>
-          <w:rFonts w:ascii="Times New Roman" w:eastAsiaTheme="minorEastAsia" w:hAnsi="Times New Roman" w:cs="Times New Roman"/>
-          <w:sz w:val="24"/>
-          <w:szCs w:val="24"/>
-        </w:rPr>
-        <w:t>.</w:t>
+        <w:t xml:space="preserve"> is k-nested.</w:t>
       </w:r>
     </w:p>
     <w:p>
@@ -13785,25 +13640,54 @@
       <w:r>
         <w:t xml:space="preserve">Figure </w:t>
       </w:r>
-      <w:fldSimple w:instr=" STYLEREF 1 \s ">
-        <w:r>
-          <w:rPr>
-            <w:noProof/>
-          </w:rPr>
-          <w:t>5</w:t>
-        </w:r>
-      </w:fldSimple>
+      <w:r>
+        <w:fldChar w:fldCharType="begin"/>
+      </w:r>
+      <w:r>
+        <w:instrText xml:space="preserve"> STYLEREF 1 \s </w:instrText>
+      </w:r>
+      <w:r>
+        <w:fldChar w:fldCharType="separate"/>
+      </w:r>
+      <w:r>
+        <w:rPr>
+          <w:noProof/>
+        </w:rPr>
+        <w:t>5</w:t>
+      </w:r>
+      <w:r>
+        <w:rPr>
+          <w:noProof/>
+        </w:rPr>
+        <w:fldChar w:fldCharType="end"/>
+      </w:r>
       <w:r>
         <w:t>.</w:t>
       </w:r>
-      <w:fldSimple w:instr=" SEQ Figure \* ARABIC \s 1 ">
-        <w:r>
-          <w:rPr>
-            <w:noProof/>
-          </w:rPr>
-          <w:t>6</w:t>
-        </w:r>
-      </w:fldSimple>
+      <w:r>
+        <w:fldChar w:fldCharType="begin"/>
+      </w:r>
+      <w:r>
+        <w:instrText xml:space="preserve"> SE</w:instrText>
+      </w:r>
+      <w:r>
+        <w:instrText xml:space="preserve">Q Figure \* ARABIC \s 1 </w:instrText>
+      </w:r>
+      <w:r>
+        <w:fldChar w:fldCharType="separate"/>
+      </w:r>
+      <w:r>
+        <w:rPr>
+          <w:noProof/>
+        </w:rPr>
+        <w:t>6</w:t>
+      </w:r>
+      <w:r>
+        <w:rPr>
+          <w:noProof/>
+        </w:rPr>
+        <w:fldChar w:fldCharType="end"/>
+      </w:r>
     </w:p>
     <w:p>
       <w:pPr>
@@ -13867,25 +13751,51 @@
       <w:r>
         <w:t xml:space="preserve">Figure </w:t>
       </w:r>
-      <w:fldSimple w:instr=" STYLEREF 1 \s ">
-        <w:r>
-          <w:rPr>
-            <w:noProof/>
-          </w:rPr>
-          <w:t>5</w:t>
-        </w:r>
-      </w:fldSimple>
+      <w:r>
+        <w:fldChar w:fldCharType="begin"/>
+      </w:r>
+      <w:r>
+        <w:instrText xml:space="preserve"> STYLEREF 1 \s </w:instrText>
+      </w:r>
+      <w:r>
+        <w:fldChar w:fldCharType="separate"/>
+      </w:r>
+      <w:r>
+        <w:rPr>
+          <w:noProof/>
+        </w:rPr>
+        <w:t>5</w:t>
+      </w:r>
+      <w:r>
+        <w:rPr>
+          <w:noProof/>
+        </w:rPr>
+        <w:fldChar w:fldCharType="end"/>
+      </w:r>
       <w:r>
         <w:t>.</w:t>
       </w:r>
-      <w:fldSimple w:instr=" SEQ Figure \* ARABIC \s 1 ">
-        <w:r>
-          <w:rPr>
-            <w:noProof/>
-          </w:rPr>
-          <w:t>7</w:t>
-        </w:r>
-      </w:fldSimple>
+      <w:r>
+        <w:fldChar w:fldCharType="begin"/>
+      </w:r>
+      <w:r>
+        <w:instrText xml:space="preserve"> SEQ Figure \* ARABIC \s 1 </w:instrText>
+      </w:r>
+      <w:r>
+        <w:fldChar w:fldCharType="separate"/>
+      </w:r>
+      <w:r>
+        <w:rPr>
+          <w:noProof/>
+        </w:rPr>
+        <w:t>7</w:t>
+      </w:r>
+      <w:r>
+        <w:rPr>
+          <w:noProof/>
+        </w:rPr>
+        <w:fldChar w:fldCharType="end"/>
+      </w:r>
       <w:r>
         <w:rPr>
           <w:noProof/>
@@ -14268,25 +14178,7 @@
           <w:sz w:val="24"/>
           <w:szCs w:val="24"/>
         </w:rPr>
-        <w:t xml:space="preserve">The graph is commonly classified as </w:t>
-      </w:r>
-      <w:proofErr w:type="gramStart"/>
-      <w:r>
-        <w:rPr>
-          <w:rFonts w:ascii="Times New Roman" w:hAnsi="Times New Roman" w:cs="Times New Roman"/>
-          <w:sz w:val="24"/>
-          <w:szCs w:val="24"/>
-        </w:rPr>
-        <w:t>small-world</w:t>
-      </w:r>
-      <w:proofErr w:type="gramEnd"/>
-      <w:r>
-        <w:rPr>
-          <w:rFonts w:ascii="Times New Roman" w:hAnsi="Times New Roman" w:cs="Times New Roman"/>
-          <w:sz w:val="24"/>
-          <w:szCs w:val="24"/>
-        </w:rPr>
-        <w:t xml:space="preserve"> if </w:t>
+        <w:t xml:space="preserve">The graph is commonly classified as small-world if </w:t>
       </w:r>
       <m:oMath>
         <m:r>
@@ -14356,21 +14248,7 @@
         <w:rPr>
           <w:rFonts w:ascii="Times New Roman" w:hAnsi="Times New Roman" w:cs="Times New Roman"/>
         </w:rPr>
-        <w:t xml:space="preserve">NetworkX </w:t>
-      </w:r>
-      <w:proofErr w:type="gramStart"/>
-      <w:r>
-        <w:rPr>
-          <w:rFonts w:ascii="Times New Roman" w:hAnsi="Times New Roman" w:cs="Times New Roman"/>
-        </w:rPr>
-        <w:t>draw(</w:t>
-      </w:r>
-      <w:proofErr w:type="gramEnd"/>
-      <w:r>
-        <w:rPr>
-          <w:rFonts w:ascii="Times New Roman" w:hAnsi="Times New Roman" w:cs="Times New Roman"/>
-        </w:rPr>
-        <w:t xml:space="preserve">) function needs a dictionary that describes which node to be </w:t>
+        <w:t xml:space="preserve">NetworkX draw() function needs a dictionary that describes which node to be </w:t>
       </w:r>
       <w:proofErr w:type="spellStart"/>
       <w:r>
@@ -15021,25 +14899,7 @@
           <w:sz w:val="24"/>
           <w:szCs w:val="24"/>
         </w:rPr>
-        <w:t xml:space="preserve"> implementations of the algorithms have been used for the python script. The code of the algorithms can be found in the coloring.py file. The colormap and the coloring logic is self-</w:t>
-      </w:r>
-      <w:proofErr w:type="gramStart"/>
-      <w:r>
-        <w:rPr>
-          <w:rFonts w:ascii="Times New Roman" w:hAnsi="Times New Roman" w:cs="Times New Roman"/>
-          <w:sz w:val="24"/>
-          <w:szCs w:val="24"/>
-        </w:rPr>
-        <w:t>implemented</w:t>
-      </w:r>
-      <w:proofErr w:type="gramEnd"/>
-      <w:r>
-        <w:rPr>
-          <w:rFonts w:ascii="Times New Roman" w:hAnsi="Times New Roman" w:cs="Times New Roman"/>
-          <w:sz w:val="24"/>
-          <w:szCs w:val="24"/>
-        </w:rPr>
-        <w:t xml:space="preserve"> and it can be found in the Utils.py file. </w:t>
+        <w:t xml:space="preserve"> implementations of the algorithms have been used for the python script. The code of the algorithms can be found in the coloring.py file. The colormap and the coloring logic is self-implemented and it can be found in the Utils.py file. </w:t>
       </w:r>
     </w:p>
     <w:p>
@@ -15066,25 +14926,7 @@
           <w:sz w:val="24"/>
           <w:szCs w:val="24"/>
         </w:rPr>
-        <w:t xml:space="preserve">, but the result is more </w:t>
-      </w:r>
-      <w:proofErr w:type="gramStart"/>
-      <w:r>
-        <w:rPr>
-          <w:rFonts w:ascii="Times New Roman" w:hAnsi="Times New Roman" w:cs="Times New Roman"/>
-          <w:sz w:val="24"/>
-          <w:szCs w:val="24"/>
-        </w:rPr>
-        <w:t>accurate</w:t>
-      </w:r>
-      <w:proofErr w:type="gramEnd"/>
-      <w:r>
-        <w:rPr>
-          <w:rFonts w:ascii="Times New Roman" w:hAnsi="Times New Roman" w:cs="Times New Roman"/>
-          <w:sz w:val="24"/>
-          <w:szCs w:val="24"/>
-        </w:rPr>
-        <w:t xml:space="preserve"> and all the nodes are classified. </w:t>
+        <w:t xml:space="preserve">, but the result is more accurate and all the nodes are classified. </w:t>
       </w:r>
     </w:p>
     <w:p>
@@ -15137,16 +14979,8 @@
         <w:rPr>
           <w:rFonts w:cs="Times New Roman"/>
         </w:rPr>
-        <w:t xml:space="preserve">Network: Facebook, </w:t>
-      </w:r>
-      <w:proofErr w:type="gramStart"/>
-      <w:r>
-        <w:rPr>
-          <w:rFonts w:cs="Times New Roman"/>
-        </w:rPr>
-        <w:t>0.edges</w:t>
-      </w:r>
-      <w:proofErr w:type="gramEnd"/>
+        <w:t>Network: Facebook, 0.edges</w:t>
+      </w:r>
       <w:r>
         <w:rPr>
           <w:rFonts w:cs="Times New Roman"/>
@@ -17214,18 +17048,8 @@
                 <w:sz w:val="24"/>
                 <w:szCs w:val="24"/>
               </w:rPr>
-              <w:t xml:space="preserve"># </w:t>
-            </w:r>
-            <w:proofErr w:type="gramStart"/>
-            <w:r>
-              <w:rPr>
-                <w:rFonts w:ascii="Times New Roman" w:hAnsi="Times New Roman" w:cs="Times New Roman"/>
-                <w:sz w:val="24"/>
-                <w:szCs w:val="24"/>
-              </w:rPr>
-              <w:t>colors</w:t>
-            </w:r>
-            <w:proofErr w:type="gramEnd"/>
+              <w:t># colors</w:t>
+            </w:r>
           </w:p>
         </w:tc>
         <w:tc>
@@ -17280,18 +17104,8 @@
                 <w:sz w:val="24"/>
                 <w:szCs w:val="24"/>
               </w:rPr>
-              <w:t xml:space="preserve"># </w:t>
-            </w:r>
-            <w:proofErr w:type="gramStart"/>
-            <w:r>
-              <w:rPr>
-                <w:rFonts w:ascii="Times New Roman" w:hAnsi="Times New Roman" w:cs="Times New Roman"/>
-                <w:sz w:val="24"/>
-                <w:szCs w:val="24"/>
-              </w:rPr>
-              <w:t>colors</w:t>
-            </w:r>
-            <w:proofErr w:type="gramEnd"/>
+              <w:t># colors</w:t>
+            </w:r>
           </w:p>
         </w:tc>
         <w:tc>
@@ -17345,18 +17159,8 @@
                 <w:sz w:val="24"/>
                 <w:szCs w:val="24"/>
               </w:rPr>
-              <w:t xml:space="preserve"># </w:t>
-            </w:r>
-            <w:proofErr w:type="gramStart"/>
-            <w:r>
-              <w:rPr>
-                <w:rFonts w:ascii="Times New Roman" w:hAnsi="Times New Roman" w:cs="Times New Roman"/>
-                <w:sz w:val="24"/>
-                <w:szCs w:val="24"/>
-              </w:rPr>
-              <w:t>colors</w:t>
-            </w:r>
-            <w:proofErr w:type="gramEnd"/>
+              <w:t># colors</w:t>
+            </w:r>
           </w:p>
         </w:tc>
         <w:tc>
@@ -18960,18 +18764,8 @@
                 <w:sz w:val="24"/>
                 <w:szCs w:val="24"/>
               </w:rPr>
-              <w:t xml:space="preserve"> </w:t>
-            </w:r>
-            <w:proofErr w:type="gramStart"/>
-            <w:r>
-              <w:rPr>
-                <w:rFonts w:ascii="Times New Roman" w:hAnsi="Times New Roman" w:cs="Times New Roman"/>
-                <w:sz w:val="24"/>
-                <w:szCs w:val="24"/>
-              </w:rPr>
-              <w:t>colors</w:t>
-            </w:r>
-            <w:proofErr w:type="gramEnd"/>
+              <w:t xml:space="preserve"> colors</w:t>
+            </w:r>
           </w:p>
         </w:tc>
         <w:tc>
@@ -19006,18 +18800,8 @@
                 <w:sz w:val="24"/>
                 <w:szCs w:val="24"/>
               </w:rPr>
-              <w:t xml:space="preserve"> </w:t>
-            </w:r>
-            <w:proofErr w:type="gramStart"/>
-            <w:r>
-              <w:rPr>
-                <w:rFonts w:ascii="Times New Roman" w:hAnsi="Times New Roman" w:cs="Times New Roman"/>
-                <w:sz w:val="24"/>
-                <w:szCs w:val="24"/>
-              </w:rPr>
-              <w:t>colors</w:t>
-            </w:r>
-            <w:proofErr w:type="gramEnd"/>
+              <w:t xml:space="preserve"> colors</w:t>
+            </w:r>
           </w:p>
         </w:tc>
         <w:tc>
@@ -19079,18 +18863,8 @@
                 <w:sz w:val="24"/>
                 <w:szCs w:val="24"/>
               </w:rPr>
-              <w:t xml:space="preserve"> </w:t>
-            </w:r>
-            <w:proofErr w:type="gramStart"/>
-            <w:r>
-              <w:rPr>
-                <w:rFonts w:ascii="Times New Roman" w:hAnsi="Times New Roman" w:cs="Times New Roman"/>
-                <w:sz w:val="24"/>
-                <w:szCs w:val="24"/>
-              </w:rPr>
-              <w:t>colors</w:t>
-            </w:r>
-            <w:proofErr w:type="gramEnd"/>
+              <w:t xml:space="preserve"> colors</w:t>
+            </w:r>
           </w:p>
         </w:tc>
         <w:tc>
@@ -20764,7 +20538,6 @@
         <w:t xml:space="preserve">Difference between edges caused by graph vs. largest </w:t>
       </w:r>
       <w:proofErr w:type="spellStart"/>
-      <w:proofErr w:type="gramStart"/>
       <w:r>
         <w:rPr>
           <w:rFonts w:ascii="Times New Roman" w:hAnsi="Times New Roman" w:cs="Times New Roman"/>
@@ -20784,7 +20557,6 @@
         <w:t>The</w:t>
       </w:r>
       <w:proofErr w:type="spellEnd"/>
-      <w:proofErr w:type="gramEnd"/>
       <w:r>
         <w:rPr>
           <w:rFonts w:ascii="Times New Roman" w:hAnsi="Times New Roman" w:cs="Times New Roman"/>
@@ -21282,18 +21054,8 @@
                 <w:sz w:val="24"/>
                 <w:szCs w:val="24"/>
               </w:rPr>
-              <w:t xml:space="preserve"># </w:t>
-            </w:r>
-            <w:proofErr w:type="gramStart"/>
-            <w:r>
-              <w:rPr>
-                <w:rFonts w:ascii="Times New Roman" w:hAnsi="Times New Roman" w:cs="Times New Roman"/>
-                <w:sz w:val="24"/>
-                <w:szCs w:val="24"/>
-              </w:rPr>
-              <w:t>colors</w:t>
-            </w:r>
-            <w:proofErr w:type="gramEnd"/>
+              <w:t># colors</w:t>
+            </w:r>
           </w:p>
         </w:tc>
         <w:tc>
@@ -21348,18 +21110,8 @@
                 <w:sz w:val="24"/>
                 <w:szCs w:val="24"/>
               </w:rPr>
-              <w:t xml:space="preserve"># </w:t>
-            </w:r>
-            <w:proofErr w:type="gramStart"/>
-            <w:r>
-              <w:rPr>
-                <w:rFonts w:ascii="Times New Roman" w:hAnsi="Times New Roman" w:cs="Times New Roman"/>
-                <w:sz w:val="24"/>
-                <w:szCs w:val="24"/>
-              </w:rPr>
-              <w:t>colors</w:t>
-            </w:r>
-            <w:proofErr w:type="gramEnd"/>
+              <w:t># colors</w:t>
+            </w:r>
           </w:p>
         </w:tc>
         <w:tc>
@@ -21413,18 +21165,8 @@
                 <w:sz w:val="24"/>
                 <w:szCs w:val="24"/>
               </w:rPr>
-              <w:t xml:space="preserve"># </w:t>
-            </w:r>
-            <w:proofErr w:type="gramStart"/>
-            <w:r>
-              <w:rPr>
-                <w:rFonts w:ascii="Times New Roman" w:hAnsi="Times New Roman" w:cs="Times New Roman"/>
-                <w:sz w:val="24"/>
-                <w:szCs w:val="24"/>
-              </w:rPr>
-              <w:t>colors</w:t>
-            </w:r>
-            <w:proofErr w:type="gramEnd"/>
+              <w:t># colors</w:t>
+            </w:r>
           </w:p>
         </w:tc>
         <w:tc>
@@ -22052,18 +21794,8 @@
                 <w:sz w:val="24"/>
                 <w:szCs w:val="24"/>
               </w:rPr>
-              <w:t xml:space="preserve"># </w:t>
-            </w:r>
-            <w:proofErr w:type="gramStart"/>
-            <w:r>
-              <w:rPr>
-                <w:rFonts w:ascii="Times New Roman" w:hAnsi="Times New Roman" w:cs="Times New Roman"/>
-                <w:sz w:val="24"/>
-                <w:szCs w:val="24"/>
-              </w:rPr>
-              <w:t>colors</w:t>
-            </w:r>
-            <w:proofErr w:type="gramEnd"/>
+              <w:t># colors</w:t>
+            </w:r>
           </w:p>
         </w:tc>
         <w:tc>
@@ -22090,18 +21822,8 @@
                 <w:sz w:val="24"/>
                 <w:szCs w:val="24"/>
               </w:rPr>
-              <w:t xml:space="preserve"># </w:t>
-            </w:r>
-            <w:proofErr w:type="gramStart"/>
-            <w:r>
-              <w:rPr>
-                <w:rFonts w:ascii="Times New Roman" w:hAnsi="Times New Roman" w:cs="Times New Roman"/>
-                <w:sz w:val="24"/>
-                <w:szCs w:val="24"/>
-              </w:rPr>
-              <w:t>colors</w:t>
-            </w:r>
-            <w:proofErr w:type="gramEnd"/>
+              <w:t># colors</w:t>
+            </w:r>
           </w:p>
         </w:tc>
         <w:tc>
@@ -22155,18 +21877,8 @@
                 <w:sz w:val="24"/>
                 <w:szCs w:val="24"/>
               </w:rPr>
-              <w:t xml:space="preserve"># </w:t>
-            </w:r>
-            <w:proofErr w:type="gramStart"/>
-            <w:r>
-              <w:rPr>
-                <w:rFonts w:ascii="Times New Roman" w:hAnsi="Times New Roman" w:cs="Times New Roman"/>
-                <w:sz w:val="24"/>
-                <w:szCs w:val="24"/>
-              </w:rPr>
-              <w:t>colors</w:t>
-            </w:r>
-            <w:proofErr w:type="gramEnd"/>
+              <w:t># colors</w:t>
+            </w:r>
           </w:p>
         </w:tc>
         <w:tc>
@@ -23483,25 +23195,51 @@
       <w:r>
         <w:t xml:space="preserve">Figure </w:t>
       </w:r>
-      <w:fldSimple w:instr=" STYLEREF 1 \s ">
-        <w:r>
-          <w:rPr>
-            <w:noProof/>
-          </w:rPr>
-          <w:t>6</w:t>
-        </w:r>
-      </w:fldSimple>
+      <w:r>
+        <w:fldChar w:fldCharType="begin"/>
+      </w:r>
+      <w:r>
+        <w:instrText xml:space="preserve"> STYLEREF 1 \s </w:instrText>
+      </w:r>
+      <w:r>
+        <w:fldChar w:fldCharType="separate"/>
+      </w:r>
+      <w:r>
+        <w:rPr>
+          <w:noProof/>
+        </w:rPr>
+        <w:t>6</w:t>
+      </w:r>
+      <w:r>
+        <w:rPr>
+          <w:noProof/>
+        </w:rPr>
+        <w:fldChar w:fldCharType="end"/>
+      </w:r>
       <w:r>
         <w:t>.</w:t>
       </w:r>
-      <w:fldSimple w:instr=" SEQ Figure \* ARABIC \s 1 ">
-        <w:r>
-          <w:rPr>
-            <w:noProof/>
-          </w:rPr>
-          <w:t>6</w:t>
-        </w:r>
-      </w:fldSimple>
+      <w:r>
+        <w:fldChar w:fldCharType="begin"/>
+      </w:r>
+      <w:r>
+        <w:instrText xml:space="preserve"> SEQ Figure \* ARABIC \s 1 </w:instrText>
+      </w:r>
+      <w:r>
+        <w:fldChar w:fldCharType="separate"/>
+      </w:r>
+      <w:r>
+        <w:rPr>
+          <w:noProof/>
+        </w:rPr>
+        <w:t>6</w:t>
+      </w:r>
+      <w:r>
+        <w:rPr>
+          <w:noProof/>
+        </w:rPr>
+        <w:fldChar w:fldCharType="end"/>
+      </w:r>
     </w:p>
     <w:p>
       <w:pPr>
@@ -23644,25 +23382,7 @@
           <w:sz w:val="24"/>
           <w:szCs w:val="24"/>
         </w:rPr>
-        <w:t xml:space="preserve">, it appears that the so-called supplier vertices </w:t>
-      </w:r>
-      <w:proofErr w:type="gramStart"/>
-      <w:r>
-        <w:rPr>
-          <w:rFonts w:ascii="Times New Roman" w:hAnsi="Times New Roman" w:cs="Times New Roman"/>
-          <w:sz w:val="24"/>
-          <w:szCs w:val="24"/>
-        </w:rPr>
-        <w:t>are connected with</w:t>
-      </w:r>
-      <w:proofErr w:type="gramEnd"/>
-      <w:r>
-        <w:rPr>
-          <w:rFonts w:ascii="Times New Roman" w:hAnsi="Times New Roman" w:cs="Times New Roman"/>
-          <w:sz w:val="24"/>
-          <w:szCs w:val="24"/>
-        </w:rPr>
-        <w:t xml:space="preserve"> edge</w:t>
+        <w:t>, it appears that the so-called supplier vertices are connected with edge</w:t>
       </w:r>
       <w:r>
         <w:rPr>
@@ -23914,25 +23634,51 @@
       <w:r>
         <w:t xml:space="preserve">Figure </w:t>
       </w:r>
-      <w:fldSimple w:instr=" STYLEREF 1 \s ">
-        <w:r>
-          <w:rPr>
-            <w:noProof/>
-          </w:rPr>
-          <w:t>6</w:t>
-        </w:r>
-      </w:fldSimple>
+      <w:r>
+        <w:fldChar w:fldCharType="begin"/>
+      </w:r>
+      <w:r>
+        <w:instrText xml:space="preserve"> STYLEREF 1 \s </w:instrText>
+      </w:r>
+      <w:r>
+        <w:fldChar w:fldCharType="separate"/>
+      </w:r>
+      <w:r>
+        <w:rPr>
+          <w:noProof/>
+        </w:rPr>
+        <w:t>6</w:t>
+      </w:r>
+      <w:r>
+        <w:rPr>
+          <w:noProof/>
+        </w:rPr>
+        <w:fldChar w:fldCharType="end"/>
+      </w:r>
       <w:r>
         <w:t>.</w:t>
       </w:r>
-      <w:fldSimple w:instr=" SEQ Figure \* ARABIC \s 1 ">
-        <w:r>
-          <w:rPr>
-            <w:noProof/>
-          </w:rPr>
-          <w:t>7</w:t>
-        </w:r>
-      </w:fldSimple>
+      <w:r>
+        <w:fldChar w:fldCharType="begin"/>
+      </w:r>
+      <w:r>
+        <w:instrText xml:space="preserve"> SEQ Figure \* ARABIC \s 1 </w:instrText>
+      </w:r>
+      <w:r>
+        <w:fldChar w:fldCharType="separate"/>
+      </w:r>
+      <w:r>
+        <w:rPr>
+          <w:noProof/>
+        </w:rPr>
+        <w:t>7</w:t>
+      </w:r>
+      <w:r>
+        <w:rPr>
+          <w:noProof/>
+        </w:rPr>
+        <w:fldChar w:fldCharType="end"/>
+      </w:r>
     </w:p>
     <w:p>
       <w:pPr>
@@ -24034,25 +23780,54 @@
       <w:r>
         <w:t xml:space="preserve">Figure </w:t>
       </w:r>
-      <w:fldSimple w:instr=" STYLEREF 1 \s ">
-        <w:r>
-          <w:rPr>
-            <w:noProof/>
-          </w:rPr>
-          <w:t>6</w:t>
-        </w:r>
-      </w:fldSimple>
+      <w:r>
+        <w:fldChar w:fldCharType="begin"/>
+      </w:r>
+      <w:r>
+        <w:instrText xml:space="preserve"> STYLEREF 1 \s </w:instrText>
+      </w:r>
+      <w:r>
+        <w:fldChar w:fldCharType="separate"/>
+      </w:r>
+      <w:r>
+        <w:rPr>
+          <w:noProof/>
+        </w:rPr>
+        <w:t>6</w:t>
+      </w:r>
+      <w:r>
+        <w:rPr>
+          <w:noProof/>
+        </w:rPr>
+        <w:fldChar w:fldCharType="end"/>
+      </w:r>
       <w:r>
         <w:t>.</w:t>
       </w:r>
-      <w:fldSimple w:instr=" SEQ Figure \* ARABIC \s 1 ">
-        <w:r>
-          <w:rPr>
-            <w:noProof/>
-          </w:rPr>
-          <w:t>8</w:t>
-        </w:r>
-      </w:fldSimple>
+      <w:r>
+        <w:fldChar w:fldCharType="begin"/>
+      </w:r>
+      <w:r>
+        <w:instrText xml:space="preserve"> SEQ</w:instrText>
+      </w:r>
+      <w:r>
+        <w:instrText xml:space="preserve"> Figure \* ARABIC \s 1 </w:instrText>
+      </w:r>
+      <w:r>
+        <w:fldChar w:fldCharType="separate"/>
+      </w:r>
+      <w:r>
+        <w:rPr>
+          <w:noProof/>
+        </w:rPr>
+        <w:t>8</w:t>
+      </w:r>
+      <w:r>
+        <w:rPr>
+          <w:noProof/>
+        </w:rPr>
+        <w:fldChar w:fldCharType="end"/>
+      </w:r>
       <w:r>
         <w:t xml:space="preserve"> WA graph</w:t>
       </w:r>
@@ -24151,25 +23926,51 @@
       <w:r>
         <w:t xml:space="preserve">Figure </w:t>
       </w:r>
-      <w:fldSimple w:instr=" STYLEREF 1 \s ">
-        <w:r>
-          <w:rPr>
-            <w:noProof/>
-          </w:rPr>
-          <w:t>6</w:t>
-        </w:r>
-      </w:fldSimple>
+      <w:r>
+        <w:fldChar w:fldCharType="begin"/>
+      </w:r>
+      <w:r>
+        <w:instrText xml:space="preserve"> STYLEREF 1 \s </w:instrText>
+      </w:r>
+      <w:r>
+        <w:fldChar w:fldCharType="separate"/>
+      </w:r>
+      <w:r>
+        <w:rPr>
+          <w:noProof/>
+        </w:rPr>
+        <w:t>6</w:t>
+      </w:r>
+      <w:r>
+        <w:rPr>
+          <w:noProof/>
+        </w:rPr>
+        <w:fldChar w:fldCharType="end"/>
+      </w:r>
       <w:r>
         <w:t>.</w:t>
       </w:r>
-      <w:fldSimple w:instr=" SEQ Figure \* ARABIC \s 1 ">
-        <w:r>
-          <w:rPr>
-            <w:noProof/>
-          </w:rPr>
-          <w:t>9</w:t>
-        </w:r>
-      </w:fldSimple>
+      <w:r>
+        <w:fldChar w:fldCharType="begin"/>
+      </w:r>
+      <w:r>
+        <w:instrText xml:space="preserve"> SEQ Figure \* ARABIC \s 1 </w:instrText>
+      </w:r>
+      <w:r>
+        <w:fldChar w:fldCharType="separate"/>
+      </w:r>
+      <w:r>
+        <w:rPr>
+          <w:noProof/>
+        </w:rPr>
+        <w:t>9</w:t>
+      </w:r>
+      <w:r>
+        <w:rPr>
+          <w:noProof/>
+        </w:rPr>
+        <w:fldChar w:fldCharType="end"/>
+      </w:r>
       <w:r>
         <w:t xml:space="preserve"> Complement Coloring</w:t>
       </w:r>
@@ -24244,25 +24045,51 @@
       <w:r>
         <w:t xml:space="preserve">Figure </w:t>
       </w:r>
-      <w:fldSimple w:instr=" STYLEREF 1 \s ">
-        <w:r>
-          <w:rPr>
-            <w:noProof/>
-          </w:rPr>
-          <w:t>6</w:t>
-        </w:r>
-      </w:fldSimple>
+      <w:r>
+        <w:fldChar w:fldCharType="begin"/>
+      </w:r>
+      <w:r>
+        <w:instrText xml:space="preserve"> STYLEREF 1 \s </w:instrText>
+      </w:r>
+      <w:r>
+        <w:fldChar w:fldCharType="separate"/>
+      </w:r>
+      <w:r>
+        <w:rPr>
+          <w:noProof/>
+        </w:rPr>
+        <w:t>6</w:t>
+      </w:r>
+      <w:r>
+        <w:rPr>
+          <w:noProof/>
+        </w:rPr>
+        <w:fldChar w:fldCharType="end"/>
+      </w:r>
       <w:r>
         <w:t>.</w:t>
       </w:r>
-      <w:fldSimple w:instr=" SEQ Figure \* ARABIC \s 1 ">
-        <w:r>
-          <w:rPr>
-            <w:noProof/>
-          </w:rPr>
-          <w:t>10</w:t>
-        </w:r>
-      </w:fldSimple>
+      <w:r>
+        <w:fldChar w:fldCharType="begin"/>
+      </w:r>
+      <w:r>
+        <w:instrText xml:space="preserve"> SEQ Figure \* ARABIC \s 1 </w:instrText>
+      </w:r>
+      <w:r>
+        <w:fldChar w:fldCharType="separate"/>
+      </w:r>
+      <w:r>
+        <w:rPr>
+          <w:noProof/>
+        </w:rPr>
+        <w:t>10</w:t>
+      </w:r>
+      <w:r>
+        <w:rPr>
+          <w:noProof/>
+        </w:rPr>
+        <w:fldChar w:fldCharType="end"/>
+      </w:r>
       <w:r>
         <w:t xml:space="preserve"> </w:t>
       </w:r>
@@ -24391,25 +24218,51 @@
       <w:r>
         <w:t xml:space="preserve">Figure </w:t>
       </w:r>
-      <w:fldSimple w:instr=" STYLEREF 1 \s ">
-        <w:r>
-          <w:rPr>
-            <w:noProof/>
-          </w:rPr>
-          <w:t>6</w:t>
-        </w:r>
-      </w:fldSimple>
+      <w:r>
+        <w:fldChar w:fldCharType="begin"/>
+      </w:r>
+      <w:r>
+        <w:instrText xml:space="preserve"> STYLEREF 1 \s </w:instrText>
+      </w:r>
+      <w:r>
+        <w:fldChar w:fldCharType="separate"/>
+      </w:r>
+      <w:r>
+        <w:rPr>
+          <w:noProof/>
+        </w:rPr>
+        <w:t>6</w:t>
+      </w:r>
+      <w:r>
+        <w:rPr>
+          <w:noProof/>
+        </w:rPr>
+        <w:fldChar w:fldCharType="end"/>
+      </w:r>
       <w:r>
         <w:t>.</w:t>
       </w:r>
-      <w:fldSimple w:instr=" SEQ Figure \* ARABIC \s 1 ">
-        <w:r>
-          <w:rPr>
-            <w:noProof/>
-          </w:rPr>
-          <w:t>11</w:t>
-        </w:r>
-      </w:fldSimple>
+      <w:r>
+        <w:fldChar w:fldCharType="begin"/>
+      </w:r>
+      <w:r>
+        <w:instrText xml:space="preserve"> SEQ Figure \* ARABIC \s 1 </w:instrText>
+      </w:r>
+      <w:r>
+        <w:fldChar w:fldCharType="separate"/>
+      </w:r>
+      <w:r>
+        <w:rPr>
+          <w:noProof/>
+        </w:rPr>
+        <w:t>11</w:t>
+      </w:r>
+      <w:r>
+        <w:rPr>
+          <w:noProof/>
+        </w:rPr>
+        <w:fldChar w:fldCharType="end"/>
+      </w:r>
       <w:r>
         <w:t xml:space="preserve"> pattern in WA graph</w:t>
       </w:r>
@@ -24662,25 +24515,51 @@
       <w:r>
         <w:t xml:space="preserve">Figure </w:t>
       </w:r>
-      <w:fldSimple w:instr=" STYLEREF 1 \s ">
-        <w:r>
-          <w:rPr>
-            <w:noProof/>
-          </w:rPr>
-          <w:t>6</w:t>
-        </w:r>
-      </w:fldSimple>
+      <w:r>
+        <w:fldChar w:fldCharType="begin"/>
+      </w:r>
+      <w:r>
+        <w:instrText xml:space="preserve"> STYLEREF 1 \s </w:instrText>
+      </w:r>
+      <w:r>
+        <w:fldChar w:fldCharType="separate"/>
+      </w:r>
+      <w:r>
+        <w:rPr>
+          <w:noProof/>
+        </w:rPr>
+        <w:t>6</w:t>
+      </w:r>
+      <w:r>
+        <w:rPr>
+          <w:noProof/>
+        </w:rPr>
+        <w:fldChar w:fldCharType="end"/>
+      </w:r>
       <w:r>
         <w:t>.</w:t>
       </w:r>
-      <w:fldSimple w:instr=" SEQ Figure \* ARABIC \s 1 ">
-        <w:r>
-          <w:rPr>
-            <w:noProof/>
-          </w:rPr>
-          <w:t>12</w:t>
-        </w:r>
-      </w:fldSimple>
+      <w:r>
+        <w:fldChar w:fldCharType="begin"/>
+      </w:r>
+      <w:r>
+        <w:instrText xml:space="preserve"> SEQ Figure \* ARABIC \s 1 </w:instrText>
+      </w:r>
+      <w:r>
+        <w:fldChar w:fldCharType="separate"/>
+      </w:r>
+      <w:r>
+        <w:rPr>
+          <w:noProof/>
+        </w:rPr>
+        <w:t>12</w:t>
+      </w:r>
+      <w:r>
+        <w:rPr>
+          <w:noProof/>
+        </w:rPr>
+        <w:fldChar w:fldCharType="end"/>
+      </w:r>
       <w:r>
         <w:t xml:space="preserve"> OTP</w:t>
       </w:r>
@@ -24761,25 +24640,51 @@
       <w:r>
         <w:t xml:space="preserve">Figure </w:t>
       </w:r>
-      <w:fldSimple w:instr=" STYLEREF 1 \s ">
-        <w:r>
-          <w:rPr>
-            <w:noProof/>
-          </w:rPr>
-          <w:t>6</w:t>
-        </w:r>
-      </w:fldSimple>
+      <w:r>
+        <w:fldChar w:fldCharType="begin"/>
+      </w:r>
+      <w:r>
+        <w:instrText xml:space="preserve"> STYLEREF 1 \s </w:instrText>
+      </w:r>
+      <w:r>
+        <w:fldChar w:fldCharType="separate"/>
+      </w:r>
+      <w:r>
+        <w:rPr>
+          <w:noProof/>
+        </w:rPr>
+        <w:t>6</w:t>
+      </w:r>
+      <w:r>
+        <w:rPr>
+          <w:noProof/>
+        </w:rPr>
+        <w:fldChar w:fldCharType="end"/>
+      </w:r>
       <w:r>
         <w:t>.</w:t>
       </w:r>
-      <w:fldSimple w:instr=" SEQ Figure \* ARABIC \s 1 ">
-        <w:r>
-          <w:rPr>
-            <w:noProof/>
-          </w:rPr>
-          <w:t>13</w:t>
-        </w:r>
-      </w:fldSimple>
+      <w:r>
+        <w:fldChar w:fldCharType="begin"/>
+      </w:r>
+      <w:r>
+        <w:instrText xml:space="preserve"> SEQ Figure \* ARABIC \s 1 </w:instrText>
+      </w:r>
+      <w:r>
+        <w:fldChar w:fldCharType="separate"/>
+      </w:r>
+      <w:r>
+        <w:rPr>
+          <w:noProof/>
+        </w:rPr>
+        <w:t>13</w:t>
+      </w:r>
+      <w:r>
+        <w:rPr>
+          <w:noProof/>
+        </w:rPr>
+        <w:fldChar w:fldCharType="end"/>
+      </w:r>
       <w:r>
         <w:t>:</w:t>
       </w:r>
@@ -25068,25 +24973,7 @@
           <w:sz w:val="24"/>
           <w:szCs w:val="24"/>
         </w:rPr>
-        <w:t xml:space="preserve">This solution is scalable and modularized which makes further implementation </w:t>
-      </w:r>
-      <w:proofErr w:type="gramStart"/>
-      <w:r>
-        <w:rPr>
-          <w:rFonts w:ascii="Times New Roman" w:hAnsi="Times New Roman" w:cs="Times New Roman"/>
-          <w:sz w:val="24"/>
-          <w:szCs w:val="24"/>
-        </w:rPr>
-        <w:t>more easier</w:t>
-      </w:r>
-      <w:proofErr w:type="gramEnd"/>
-      <w:r>
-        <w:rPr>
-          <w:rFonts w:ascii="Times New Roman" w:hAnsi="Times New Roman" w:cs="Times New Roman"/>
-          <w:sz w:val="24"/>
-          <w:szCs w:val="24"/>
-        </w:rPr>
-        <w:t xml:space="preserve">. The code and be found in the </w:t>
+        <w:t xml:space="preserve">This solution is scalable and modularized which makes further implementation more easier. The code and be found in the </w:t>
       </w:r>
       <w:proofErr w:type="spellStart"/>
       <w:r>
@@ -27546,17 +27433,7 @@
           <w:szCs w:val="24"/>
           <w:lang w:val="hu-HU"/>
         </w:rPr>
-        <w:t>-Newman-Moore mohó modularitásmaximalizálás segítségével. Ez a módszer jelenleg nem veszi figyelembe az élsúlyokat. A mohó modularitás-maximalizálás minden egyes csomóponttal kezdődik a saját közösségében, és csatlakozik ahhoz a közösségpárhoz, amely leginkább növeli a modularitást, amíg ilyen pár nem létezik.</w:t>
-      </w:r>
-      <w:r>
-        <w:rPr>
-          <w:rFonts w:ascii="Times New Roman" w:hAnsi="Times New Roman" w:cs="Times New Roman"/>
-          <w:color w:val="ED7D31" w:themeColor="accent2"/>
-          <w:sz w:val="24"/>
-          <w:szCs w:val="24"/>
-          <w:lang w:val="hu-HU"/>
-        </w:rPr>
-        <w:t xml:space="preserve"> [3]</w:t>
+        <w:t>-Newman-Moore mohó modularitásmaximalizálás segítségével. Ez a módszer jelenleg nem veszi figyelembe az élsúlyokat. A mohó modularitás-maximalizálás minden egyes csomóponttal kezdődik a saját közösségében, és csatlakozik ahhoz a közösségpárhoz, amely leginkább növeli a modularitást, amíg ilyen pár nem létezik. [3]</w:t>
       </w:r>
     </w:p>
     <w:p>
@@ -27870,17 +27747,7 @@
           <w:szCs w:val="24"/>
           <w:lang w:val="hu-HU"/>
         </w:rPr>
-        <w:t>Ez az algoritmus figyelmen kívül hagyja az önhurkokat és a párhuzamos éleket, mivel a klikkeket hagyományosan nem ilyen élekkel határozzák meg.</w:t>
-      </w:r>
-      <w:r>
-        <w:rPr>
-          <w:rFonts w:ascii="Times New Roman" w:hAnsi="Times New Roman" w:cs="Times New Roman"/>
-          <w:color w:val="ED7D31" w:themeColor="accent2"/>
-          <w:sz w:val="24"/>
-          <w:szCs w:val="24"/>
-          <w:lang w:val="hu-HU"/>
-        </w:rPr>
-        <w:t xml:space="preserve"> [3]</w:t>
+        <w:t>Ez az algoritmus figyelmen kívül hagyja az önhurkokat és a párhuzamos éleket, mivel a klikkeket hagyományosan nem ilyen élekkel határozzák meg. [3]</w:t>
       </w:r>
     </w:p>
     <w:p>
@@ -28843,27 +28710,7 @@
             <w:szCs w:val="24"/>
             <w:lang w:val="hu-HU"/>
           </w:rPr>
-          <w:t>Col</w:t>
-        </w:r>
-        <w:r>
-          <w:rPr>
-            <w:rStyle w:val="Hiperhivatkozs"/>
-            <w:rFonts w:ascii="Times New Roman" w:hAnsi="Times New Roman" w:cs="Times New Roman"/>
-            <w:sz w:val="24"/>
-            <w:szCs w:val="24"/>
-            <w:lang w:val="hu-HU"/>
-          </w:rPr>
-          <w:t>o</w:t>
-        </w:r>
-        <w:r>
-          <w:rPr>
-            <w:rStyle w:val="Hiperhivatkozs"/>
-            <w:rFonts w:ascii="Times New Roman" w:hAnsi="Times New Roman" w:cs="Times New Roman"/>
-            <w:sz w:val="24"/>
-            <w:szCs w:val="24"/>
-            <w:lang w:val="hu-HU"/>
-          </w:rPr>
-          <w:t>rmap</w:t>
+          <w:t>Colormap</w:t>
         </w:r>
         <w:proofErr w:type="spellEnd"/>
       </w:hyperlink>
@@ -30096,27 +29943,7 @@
           <w:szCs w:val="24"/>
           <w:lang w:val="hu-HU"/>
         </w:rPr>
-        <w:t xml:space="preserve">zoftver minőségének egyik ismérve, hogy mennyi </w:t>
-      </w:r>
-      <w:proofErr w:type="gramStart"/>
-      <w:r>
-        <w:rPr>
-          <w:rFonts w:ascii="Times New Roman" w:hAnsi="Times New Roman" w:cs="Times New Roman"/>
-          <w:sz w:val="24"/>
-          <w:szCs w:val="24"/>
-          <w:lang w:val="hu-HU"/>
-        </w:rPr>
-        <w:t>a</w:t>
-      </w:r>
-      <w:proofErr w:type="gramEnd"/>
-      <w:r>
-        <w:rPr>
-          <w:rFonts w:ascii="Times New Roman" w:hAnsi="Times New Roman" w:cs="Times New Roman"/>
-          <w:sz w:val="24"/>
-          <w:szCs w:val="24"/>
-          <w:lang w:val="hu-HU"/>
-        </w:rPr>
-        <w:t xml:space="preserve"> unit tesztekkel való lefedettsége. Ez nem csak a regresszió ellen nagyon hasznos, de valamilyen mértékig garantálja a program megfelelő működését. Biztosítékot ad továbbá a </w:t>
+        <w:t xml:space="preserve">zoftver minőségének egyik ismérve, hogy mennyi a unit tesztekkel való lefedettsége. Ez nem csak a regresszió ellen nagyon hasznos, de valamilyen mértékig garantálja a program megfelelő működését. Biztosítékot ad továbbá a </w:t>
       </w:r>
       <w:r>
         <w:rPr>
@@ -31432,7 +31259,7 @@
 </file>
 
 <file path=word/endnotes.xml><?xml version="1.0" encoding="utf-8"?>
-<w:endnotes xmlns:wpc="http://schemas.microsoft.com/office/word/2010/wordprocessingCanvas" xmlns:cx="http://schemas.microsoft.com/office/drawing/2014/chartex" xmlns:cx1="http://schemas.microsoft.com/office/drawing/2015/9/8/chartex" xmlns:cx2="http://schemas.microsoft.com/office/drawing/2015/10/21/chartex" xmlns:cx3="http://schemas.microsoft.com/office/drawing/2016/5/9/chartex" xmlns:cx4="http://schemas.microsoft.com/office/drawing/2016/5/10/chartex" xmlns:cx5="http://schemas.microsoft.com/office/drawing/2016/5/11/chartex" xmlns:cx6="http://schemas.microsoft.com/office/drawing/2016/5/12/chartex" xmlns:cx7="http://schemas.microsoft.com/office/drawing/2016/5/13/chartex" xmlns:cx8="http://schemas.microsoft.com/office/drawing/2016/5/14/chartex" xmlns:mc="http://schemas.openxmlformats.org/markup-compatibility/2006" xmlns:aink="http://schemas.microsoft.com/office/drawing/2016/ink" xmlns:am3d="http://schemas.microsoft.com/office/drawing/2017/model3d" xmlns:o="urn:schemas-microsoft-com:office:office" xmlns:r="http://schemas.openxmlformats.org/officeDocument/2006/relationships" xmlns:m="http://schemas.openxmlformats.org/officeDocument/2006/math" xmlns:v="urn:schemas-microsoft-com:vml" xmlns:wp14="http://schemas.microsoft.com/office/word/2010/wordprocessingDrawing" xmlns:wp="http://schemas.openxmlformats.org/drawingml/2006/wordprocessingDrawing" xmlns:w10="urn:schemas-microsoft-com:office:word" xmlns:w="http://schemas.openxmlformats.org/wordprocessingml/2006/main" xmlns:w14="http://schemas.microsoft.com/office/word/2010/wordml" xmlns:w15="http://schemas.microsoft.com/office/word/2012/wordml" xmlns:w16cex="http://schemas.microsoft.com/office/word/2018/wordml/cex" xmlns:w16cid="http://schemas.microsoft.com/office/word/2016/wordml/cid" xmlns:w16="http://schemas.microsoft.com/office/word/2018/wordml" xmlns:w16sdtdh="http://schemas.microsoft.com/office/word/2020/wordml/sdtdatahash" xmlns:w16se="http://schemas.microsoft.com/office/word/2015/wordml/symex" xmlns:wpg="http://schemas.microsoft.com/office/word/2010/wordprocessingGroup" xmlns:wpi="http://schemas.microsoft.com/office/word/2010/wordprocessingInk" xmlns:wne="http://schemas.microsoft.com/office/word/2006/wordml" xmlns:wps="http://schemas.microsoft.com/office/word/2010/wordprocessingShape" mc:Ignorable="w14 w15 w16se w16cid w16 w16cex w16sdtdh wp14">
+<w:endnotes xmlns:wpc="http://schemas.microsoft.com/office/word/2010/wordprocessingCanvas" xmlns:cx="http://schemas.microsoft.com/office/drawing/2014/chartex" xmlns:cx1="http://schemas.microsoft.com/office/drawing/2015/9/8/chartex" xmlns:cx2="http://schemas.microsoft.com/office/drawing/2015/10/21/chartex" xmlns:cx3="http://schemas.microsoft.com/office/drawing/2016/5/9/chartex" xmlns:cx4="http://schemas.microsoft.com/office/drawing/2016/5/10/chartex" xmlns:cx5="http://schemas.microsoft.com/office/drawing/2016/5/11/chartex" xmlns:cx6="http://schemas.microsoft.com/office/drawing/2016/5/12/chartex" xmlns:cx7="http://schemas.microsoft.com/office/drawing/2016/5/13/chartex" xmlns:cx8="http://schemas.microsoft.com/office/drawing/2016/5/14/chartex" xmlns:mc="http://schemas.openxmlformats.org/markup-compatibility/2006" xmlns:aink="http://schemas.microsoft.com/office/drawing/2016/ink" xmlns:am3d="http://schemas.microsoft.com/office/drawing/2017/model3d" xmlns:o="urn:schemas-microsoft-com:office:office" xmlns:oel="http://schemas.microsoft.com/office/2019/extlst" xmlns:r="http://schemas.openxmlformats.org/officeDocument/2006/relationships" xmlns:m="http://schemas.openxmlformats.org/officeDocument/2006/math" xmlns:v="urn:schemas-microsoft-com:vml" xmlns:wp14="http://schemas.microsoft.com/office/word/2010/wordprocessingDrawing" xmlns:wp="http://schemas.openxmlformats.org/drawingml/2006/wordprocessingDrawing" xmlns:w10="urn:schemas-microsoft-com:office:word" xmlns:w="http://schemas.openxmlformats.org/wordprocessingml/2006/main" xmlns:w14="http://schemas.microsoft.com/office/word/2010/wordml" xmlns:w15="http://schemas.microsoft.com/office/word/2012/wordml" xmlns:w16cex="http://schemas.microsoft.com/office/word/2018/wordml/cex" xmlns:w16cid="http://schemas.microsoft.com/office/word/2016/wordml/cid" xmlns:w16="http://schemas.microsoft.com/office/word/2018/wordml" xmlns:w16sdtdh="http://schemas.microsoft.com/office/word/2020/wordml/sdtdatahash" xmlns:w16se="http://schemas.microsoft.com/office/word/2015/wordml/symex" xmlns:wpg="http://schemas.microsoft.com/office/word/2010/wordprocessingGroup" xmlns:wpi="http://schemas.microsoft.com/office/word/2010/wordprocessingInk" xmlns:wne="http://schemas.microsoft.com/office/word/2006/wordml" xmlns:wps="http://schemas.microsoft.com/office/word/2010/wordprocessingShape" mc:Ignorable="w14 w15 w16se w16cid w16 w16cex w16sdtdh wp14">
   <w:endnote w:type="separator" w:id="-1">
     <w:p>
       <w:pPr>
@@ -31457,7 +31284,7 @@
 </file>
 
 <file path=word/footer1.xml><?xml version="1.0" encoding="utf-8"?>
-<w:ftr xmlns:wpc="http://schemas.microsoft.com/office/word/2010/wordprocessingCanvas" xmlns:cx="http://schemas.microsoft.com/office/drawing/2014/chartex" xmlns:cx1="http://schemas.microsoft.com/office/drawing/2015/9/8/chartex" xmlns:cx2="http://schemas.microsoft.com/office/drawing/2015/10/21/chartex" xmlns:cx3="http://schemas.microsoft.com/office/drawing/2016/5/9/chartex" xmlns:cx4="http://schemas.microsoft.com/office/drawing/2016/5/10/chartex" xmlns:cx5="http://schemas.microsoft.com/office/drawing/2016/5/11/chartex" xmlns:cx6="http://schemas.microsoft.com/office/drawing/2016/5/12/chartex" xmlns:cx7="http://schemas.microsoft.com/office/drawing/2016/5/13/chartex" xmlns:cx8="http://schemas.microsoft.com/office/drawing/2016/5/14/chartex" xmlns:mc="http://schemas.openxmlformats.org/markup-compatibility/2006" xmlns:aink="http://schemas.microsoft.com/office/drawing/2016/ink" xmlns:am3d="http://schemas.microsoft.com/office/drawing/2017/model3d" xmlns:o="urn:schemas-microsoft-com:office:office" xmlns:r="http://schemas.openxmlformats.org/officeDocument/2006/relationships" xmlns:m="http://schemas.openxmlformats.org/officeDocument/2006/math" xmlns:v="urn:schemas-microsoft-com:vml" xmlns:wp14="http://schemas.microsoft.com/office/word/2010/wordprocessingDrawing" xmlns:wp="http://schemas.openxmlformats.org/drawingml/2006/wordprocessingDrawing" xmlns:w10="urn:schemas-microsoft-com:office:word" xmlns:w="http://schemas.openxmlformats.org/wordprocessingml/2006/main" xmlns:w14="http://schemas.microsoft.com/office/word/2010/wordml" xmlns:w15="http://schemas.microsoft.com/office/word/2012/wordml" xmlns:w16cex="http://schemas.microsoft.com/office/word/2018/wordml/cex" xmlns:w16cid="http://schemas.microsoft.com/office/word/2016/wordml/cid" xmlns:w16="http://schemas.microsoft.com/office/word/2018/wordml" xmlns:w16sdtdh="http://schemas.microsoft.com/office/word/2020/wordml/sdtdatahash" xmlns:w16se="http://schemas.microsoft.com/office/word/2015/wordml/symex" xmlns:wpg="http://schemas.microsoft.com/office/word/2010/wordprocessingGroup" xmlns:wpi="http://schemas.microsoft.com/office/word/2010/wordprocessingInk" xmlns:wne="http://schemas.microsoft.com/office/word/2006/wordml" xmlns:wps="http://schemas.microsoft.com/office/word/2010/wordprocessingShape" mc:Ignorable="w14 w15 w16se w16cid w16 w16cex w16sdtdh wp14">
+<w:ftr xmlns:wpc="http://schemas.microsoft.com/office/word/2010/wordprocessingCanvas" xmlns:cx="http://schemas.microsoft.com/office/drawing/2014/chartex" xmlns:cx1="http://schemas.microsoft.com/office/drawing/2015/9/8/chartex" xmlns:cx2="http://schemas.microsoft.com/office/drawing/2015/10/21/chartex" xmlns:cx3="http://schemas.microsoft.com/office/drawing/2016/5/9/chartex" xmlns:cx4="http://schemas.microsoft.com/office/drawing/2016/5/10/chartex" xmlns:cx5="http://schemas.microsoft.com/office/drawing/2016/5/11/chartex" xmlns:cx6="http://schemas.microsoft.com/office/drawing/2016/5/12/chartex" xmlns:cx7="http://schemas.microsoft.com/office/drawing/2016/5/13/chartex" xmlns:cx8="http://schemas.microsoft.com/office/drawing/2016/5/14/chartex" xmlns:mc="http://schemas.openxmlformats.org/markup-compatibility/2006" xmlns:aink="http://schemas.microsoft.com/office/drawing/2016/ink" xmlns:am3d="http://schemas.microsoft.com/office/drawing/2017/model3d" xmlns:o="urn:schemas-microsoft-com:office:office" xmlns:oel="http://schemas.microsoft.com/office/2019/extlst" xmlns:r="http://schemas.openxmlformats.org/officeDocument/2006/relationships" xmlns:m="http://schemas.openxmlformats.org/officeDocument/2006/math" xmlns:v="urn:schemas-microsoft-com:vml" xmlns:wp14="http://schemas.microsoft.com/office/word/2010/wordprocessingDrawing" xmlns:wp="http://schemas.openxmlformats.org/drawingml/2006/wordprocessingDrawing" xmlns:w10="urn:schemas-microsoft-com:office:word" xmlns:w="http://schemas.openxmlformats.org/wordprocessingml/2006/main" xmlns:w14="http://schemas.microsoft.com/office/word/2010/wordml" xmlns:w15="http://schemas.microsoft.com/office/word/2012/wordml" xmlns:w16cex="http://schemas.microsoft.com/office/word/2018/wordml/cex" xmlns:w16cid="http://schemas.microsoft.com/office/word/2016/wordml/cid" xmlns:w16="http://schemas.microsoft.com/office/word/2018/wordml" xmlns:w16sdtdh="http://schemas.microsoft.com/office/word/2020/wordml/sdtdatahash" xmlns:w16se="http://schemas.microsoft.com/office/word/2015/wordml/symex" xmlns:wpg="http://schemas.microsoft.com/office/word/2010/wordprocessingGroup" xmlns:wpi="http://schemas.microsoft.com/office/word/2010/wordprocessingInk" xmlns:wne="http://schemas.microsoft.com/office/word/2006/wordml" xmlns:wps="http://schemas.microsoft.com/office/word/2010/wordprocessingShape" mc:Ignorable="w14 w15 w16se w16cid w16 w16cex w16sdtdh wp14">
   <w:sdt>
     <w:sdtPr>
       <w:id w:val="1050423892"/>
@@ -31503,7 +31330,7 @@
 </file>
 
 <file path=word/footnotes.xml><?xml version="1.0" encoding="utf-8"?>
-<w:footnotes xmlns:wpc="http://schemas.microsoft.com/office/word/2010/wordprocessingCanvas" xmlns:cx="http://schemas.microsoft.com/office/drawing/2014/chartex" xmlns:cx1="http://schemas.microsoft.com/office/drawing/2015/9/8/chartex" xmlns:cx2="http://schemas.microsoft.com/office/drawing/2015/10/21/chartex" xmlns:cx3="http://schemas.microsoft.com/office/drawing/2016/5/9/chartex" xmlns:cx4="http://schemas.microsoft.com/office/drawing/2016/5/10/chartex" xmlns:cx5="http://schemas.microsoft.com/office/drawing/2016/5/11/chartex" xmlns:cx6="http://schemas.microsoft.com/office/drawing/2016/5/12/chartex" xmlns:cx7="http://schemas.microsoft.com/office/drawing/2016/5/13/chartex" xmlns:cx8="http://schemas.microsoft.com/office/drawing/2016/5/14/chartex" xmlns:mc="http://schemas.openxmlformats.org/markup-compatibility/2006" xmlns:aink="http://schemas.microsoft.com/office/drawing/2016/ink" xmlns:am3d="http://schemas.microsoft.com/office/drawing/2017/model3d" xmlns:o="urn:schemas-microsoft-com:office:office" xmlns:r="http://schemas.openxmlformats.org/officeDocument/2006/relationships" xmlns:m="http://schemas.openxmlformats.org/officeDocument/2006/math" xmlns:v="urn:schemas-microsoft-com:vml" xmlns:wp14="http://schemas.microsoft.com/office/word/2010/wordprocessingDrawing" xmlns:wp="http://schemas.openxmlformats.org/drawingml/2006/wordprocessingDrawing" xmlns:w10="urn:schemas-microsoft-com:office:word" xmlns:w="http://schemas.openxmlformats.org/wordprocessingml/2006/main" xmlns:w14="http://schemas.microsoft.com/office/word/2010/wordml" xmlns:w15="http://schemas.microsoft.com/office/word/2012/wordml" xmlns:w16cex="http://schemas.microsoft.com/office/word/2018/wordml/cex" xmlns:w16cid="http://schemas.microsoft.com/office/word/2016/wordml/cid" xmlns:w16="http://schemas.microsoft.com/office/word/2018/wordml" xmlns:w16sdtdh="http://schemas.microsoft.com/office/word/2020/wordml/sdtdatahash" xmlns:w16se="http://schemas.microsoft.com/office/word/2015/wordml/symex" xmlns:wpg="http://schemas.microsoft.com/office/word/2010/wordprocessingGroup" xmlns:wpi="http://schemas.microsoft.com/office/word/2010/wordprocessingInk" xmlns:wne="http://schemas.microsoft.com/office/word/2006/wordml" xmlns:wps="http://schemas.microsoft.com/office/word/2010/wordprocessingShape" mc:Ignorable="w14 w15 w16se w16cid w16 w16cex w16sdtdh wp14">
+<w:footnotes xmlns:wpc="http://schemas.microsoft.com/office/word/2010/wordprocessingCanvas" xmlns:cx="http://schemas.microsoft.com/office/drawing/2014/chartex" xmlns:cx1="http://schemas.microsoft.com/office/drawing/2015/9/8/chartex" xmlns:cx2="http://schemas.microsoft.com/office/drawing/2015/10/21/chartex" xmlns:cx3="http://schemas.microsoft.com/office/drawing/2016/5/9/chartex" xmlns:cx4="http://schemas.microsoft.com/office/drawing/2016/5/10/chartex" xmlns:cx5="http://schemas.microsoft.com/office/drawing/2016/5/11/chartex" xmlns:cx6="http://schemas.microsoft.com/office/drawing/2016/5/12/chartex" xmlns:cx7="http://schemas.microsoft.com/office/drawing/2016/5/13/chartex" xmlns:cx8="http://schemas.microsoft.com/office/drawing/2016/5/14/chartex" xmlns:mc="http://schemas.openxmlformats.org/markup-compatibility/2006" xmlns:aink="http://schemas.microsoft.com/office/drawing/2016/ink" xmlns:am3d="http://schemas.microsoft.com/office/drawing/2017/model3d" xmlns:o="urn:schemas-microsoft-com:office:office" xmlns:oel="http://schemas.microsoft.com/office/2019/extlst" xmlns:r="http://schemas.openxmlformats.org/officeDocument/2006/relationships" xmlns:m="http://schemas.openxmlformats.org/officeDocument/2006/math" xmlns:v="urn:schemas-microsoft-com:vml" xmlns:wp14="http://schemas.microsoft.com/office/word/2010/wordprocessingDrawing" xmlns:wp="http://schemas.openxmlformats.org/drawingml/2006/wordprocessingDrawing" xmlns:w10="urn:schemas-microsoft-com:office:word" xmlns:w="http://schemas.openxmlformats.org/wordprocessingml/2006/main" xmlns:w14="http://schemas.microsoft.com/office/word/2010/wordml" xmlns:w15="http://schemas.microsoft.com/office/word/2012/wordml" xmlns:w16cex="http://schemas.microsoft.com/office/word/2018/wordml/cex" xmlns:w16cid="http://schemas.microsoft.com/office/word/2016/wordml/cid" xmlns:w16="http://schemas.microsoft.com/office/word/2018/wordml" xmlns:w16sdtdh="http://schemas.microsoft.com/office/word/2020/wordml/sdtdatahash" xmlns:w16se="http://schemas.microsoft.com/office/word/2015/wordml/symex" xmlns:wpg="http://schemas.microsoft.com/office/word/2010/wordprocessingGroup" xmlns:wpi="http://schemas.microsoft.com/office/word/2010/wordprocessingInk" xmlns:wne="http://schemas.microsoft.com/office/word/2006/wordml" xmlns:wps="http://schemas.microsoft.com/office/word/2010/wordprocessingShape" mc:Ignorable="w14 w15 w16se w16cid w16 w16cex w16sdtdh wp14">
   <w:footnote w:type="separator" w:id="-1">
     <w:p>
       <w:pPr>
@@ -31528,7 +31355,7 @@
 </file>
 
 <file path=word/header1.xml><?xml version="1.0" encoding="utf-8"?>
-<w:hdr xmlns:wpc="http://schemas.microsoft.com/office/word/2010/wordprocessingCanvas" xmlns:cx="http://schemas.microsoft.com/office/drawing/2014/chartex" xmlns:cx1="http://schemas.microsoft.com/office/drawing/2015/9/8/chartex" xmlns:cx2="http://schemas.microsoft.com/office/drawing/2015/10/21/chartex" xmlns:cx3="http://schemas.microsoft.com/office/drawing/2016/5/9/chartex" xmlns:cx4="http://schemas.microsoft.com/office/drawing/2016/5/10/chartex" xmlns:cx5="http://schemas.microsoft.com/office/drawing/2016/5/11/chartex" xmlns:cx6="http://schemas.microsoft.com/office/drawing/2016/5/12/chartex" xmlns:cx7="http://schemas.microsoft.com/office/drawing/2016/5/13/chartex" xmlns:cx8="http://schemas.microsoft.com/office/drawing/2016/5/14/chartex" xmlns:mc="http://schemas.openxmlformats.org/markup-compatibility/2006" xmlns:aink="http://schemas.microsoft.com/office/drawing/2016/ink" xmlns:am3d="http://schemas.microsoft.com/office/drawing/2017/model3d" xmlns:o="urn:schemas-microsoft-com:office:office" xmlns:r="http://schemas.openxmlformats.org/officeDocument/2006/relationships" xmlns:m="http://schemas.openxmlformats.org/officeDocument/2006/math" xmlns:v="urn:schemas-microsoft-com:vml" xmlns:wp14="http://schemas.microsoft.com/office/word/2010/wordprocessingDrawing" xmlns:wp="http://schemas.openxmlformats.org/drawingml/2006/wordprocessingDrawing" xmlns:w10="urn:schemas-microsoft-com:office:word" xmlns:w="http://schemas.openxmlformats.org/wordprocessingml/2006/main" xmlns:w14="http://schemas.microsoft.com/office/word/2010/wordml" xmlns:w15="http://schemas.microsoft.com/office/word/2012/wordml" xmlns:w16cex="http://schemas.microsoft.com/office/word/2018/wordml/cex" xmlns:w16cid="http://schemas.microsoft.com/office/word/2016/wordml/cid" xmlns:w16="http://schemas.microsoft.com/office/word/2018/wordml" xmlns:w16sdtdh="http://schemas.microsoft.com/office/word/2020/wordml/sdtdatahash" xmlns:w16se="http://schemas.microsoft.com/office/word/2015/wordml/symex" xmlns:wpg="http://schemas.microsoft.com/office/word/2010/wordprocessingGroup" xmlns:wpi="http://schemas.microsoft.com/office/word/2010/wordprocessingInk" xmlns:wne="http://schemas.microsoft.com/office/word/2006/wordml" xmlns:wps="http://schemas.microsoft.com/office/word/2010/wordprocessingShape" mc:Ignorable="w14 w15 w16se w16cid w16 w16cex w16sdtdh wp14">
+<w:hdr xmlns:wpc="http://schemas.microsoft.com/office/word/2010/wordprocessingCanvas" xmlns:cx="http://schemas.microsoft.com/office/drawing/2014/chartex" xmlns:cx1="http://schemas.microsoft.com/office/drawing/2015/9/8/chartex" xmlns:cx2="http://schemas.microsoft.com/office/drawing/2015/10/21/chartex" xmlns:cx3="http://schemas.microsoft.com/office/drawing/2016/5/9/chartex" xmlns:cx4="http://schemas.microsoft.com/office/drawing/2016/5/10/chartex" xmlns:cx5="http://schemas.microsoft.com/office/drawing/2016/5/11/chartex" xmlns:cx6="http://schemas.microsoft.com/office/drawing/2016/5/12/chartex" xmlns:cx7="http://schemas.microsoft.com/office/drawing/2016/5/13/chartex" xmlns:cx8="http://schemas.microsoft.com/office/drawing/2016/5/14/chartex" xmlns:mc="http://schemas.openxmlformats.org/markup-compatibility/2006" xmlns:aink="http://schemas.microsoft.com/office/drawing/2016/ink" xmlns:am3d="http://schemas.microsoft.com/office/drawing/2017/model3d" xmlns:o="urn:schemas-microsoft-com:office:office" xmlns:oel="http://schemas.microsoft.com/office/2019/extlst" xmlns:r="http://schemas.openxmlformats.org/officeDocument/2006/relationships" xmlns:m="http://schemas.openxmlformats.org/officeDocument/2006/math" xmlns:v="urn:schemas-microsoft-com:vml" xmlns:wp14="http://schemas.microsoft.com/office/word/2010/wordprocessingDrawing" xmlns:wp="http://schemas.openxmlformats.org/drawingml/2006/wordprocessingDrawing" xmlns:w10="urn:schemas-microsoft-com:office:word" xmlns:w="http://schemas.openxmlformats.org/wordprocessingml/2006/main" xmlns:w14="http://schemas.microsoft.com/office/word/2010/wordml" xmlns:w15="http://schemas.microsoft.com/office/word/2012/wordml" xmlns:w16cex="http://schemas.microsoft.com/office/word/2018/wordml/cex" xmlns:w16cid="http://schemas.microsoft.com/office/word/2016/wordml/cid" xmlns:w16="http://schemas.microsoft.com/office/word/2018/wordml" xmlns:w16sdtdh="http://schemas.microsoft.com/office/word/2020/wordml/sdtdatahash" xmlns:w16se="http://schemas.microsoft.com/office/word/2015/wordml/symex" xmlns:wpg="http://schemas.microsoft.com/office/word/2010/wordprocessingGroup" xmlns:wpi="http://schemas.microsoft.com/office/word/2010/wordprocessingInk" xmlns:wne="http://schemas.microsoft.com/office/word/2006/wordml" xmlns:wps="http://schemas.microsoft.com/office/word/2010/wordprocessingShape" mc:Ignorable="w14 w15 w16se w16cid w16 w16cex w16sdtdh wp14">
   <w:p>
     <w:pPr>
       <w:pStyle w:val="lfej"/>
@@ -31538,7 +31365,7 @@
 </file>
 
 <file path=word/numbering.xml><?xml version="1.0" encoding="utf-8"?>
-<w:numbering xmlns:wpc="http://schemas.microsoft.com/office/word/2010/wordprocessingCanvas" xmlns:cx="http://schemas.microsoft.com/office/drawing/2014/chartex" xmlns:cx1="http://schemas.microsoft.com/office/drawing/2015/9/8/chartex" xmlns:cx2="http://schemas.microsoft.com/office/drawing/2015/10/21/chartex" xmlns:cx3="http://schemas.microsoft.com/office/drawing/2016/5/9/chartex" xmlns:cx4="http://schemas.microsoft.com/office/drawing/2016/5/10/chartex" xmlns:cx5="http://schemas.microsoft.com/office/drawing/2016/5/11/chartex" xmlns:cx6="http://schemas.microsoft.com/office/drawing/2016/5/12/chartex" xmlns:cx7="http://schemas.microsoft.com/office/drawing/2016/5/13/chartex" xmlns:cx8="http://schemas.microsoft.com/office/drawing/2016/5/14/chartex" xmlns:mc="http://schemas.openxmlformats.org/markup-compatibility/2006" xmlns:aink="http://schemas.microsoft.com/office/drawing/2016/ink" xmlns:am3d="http://schemas.microsoft.com/office/drawing/2017/model3d" xmlns:o="urn:schemas-microsoft-com:office:office" xmlns:r="http://schemas.openxmlformats.org/officeDocument/2006/relationships" xmlns:m="http://schemas.openxmlformats.org/officeDocument/2006/math" xmlns:v="urn:schemas-microsoft-com:vml" xmlns:wp14="http://schemas.microsoft.com/office/word/2010/wordprocessingDrawing" xmlns:wp="http://schemas.openxmlformats.org/drawingml/2006/wordprocessingDrawing" xmlns:w10="urn:schemas-microsoft-com:office:word" xmlns:w="http://schemas.openxmlformats.org/wordprocessingml/2006/main" xmlns:w14="http://schemas.microsoft.com/office/word/2010/wordml" xmlns:w15="http://schemas.microsoft.com/office/word/2012/wordml" xmlns:w16cex="http://schemas.microsoft.com/office/word/2018/wordml/cex" xmlns:w16cid="http://schemas.microsoft.com/office/word/2016/wordml/cid" xmlns:w16="http://schemas.microsoft.com/office/word/2018/wordml" xmlns:w16sdtdh="http://schemas.microsoft.com/office/word/2020/wordml/sdtdatahash" xmlns:w16se="http://schemas.microsoft.com/office/word/2015/wordml/symex" xmlns:wpg="http://schemas.microsoft.com/office/word/2010/wordprocessingGroup" xmlns:wpi="http://schemas.microsoft.com/office/word/2010/wordprocessingInk" xmlns:wne="http://schemas.microsoft.com/office/word/2006/wordml" xmlns:wps="http://schemas.microsoft.com/office/word/2010/wordprocessingShape" mc:Ignorable="w14 w15 w16se w16cid w16 w16cex w16sdtdh wp14">
+<w:numbering xmlns:wpc="http://schemas.microsoft.com/office/word/2010/wordprocessingCanvas" xmlns:cx="http://schemas.microsoft.com/office/drawing/2014/chartex" xmlns:cx1="http://schemas.microsoft.com/office/drawing/2015/9/8/chartex" xmlns:cx2="http://schemas.microsoft.com/office/drawing/2015/10/21/chartex" xmlns:cx3="http://schemas.microsoft.com/office/drawing/2016/5/9/chartex" xmlns:cx4="http://schemas.microsoft.com/office/drawing/2016/5/10/chartex" xmlns:cx5="http://schemas.microsoft.com/office/drawing/2016/5/11/chartex" xmlns:cx6="http://schemas.microsoft.com/office/drawing/2016/5/12/chartex" xmlns:cx7="http://schemas.microsoft.com/office/drawing/2016/5/13/chartex" xmlns:cx8="http://schemas.microsoft.com/office/drawing/2016/5/14/chartex" xmlns:mc="http://schemas.openxmlformats.org/markup-compatibility/2006" xmlns:aink="http://schemas.microsoft.com/office/drawing/2016/ink" xmlns:am3d="http://schemas.microsoft.com/office/drawing/2017/model3d" xmlns:o="urn:schemas-microsoft-com:office:office" xmlns:oel="http://schemas.microsoft.com/office/2019/extlst" xmlns:r="http://schemas.openxmlformats.org/officeDocument/2006/relationships" xmlns:m="http://schemas.openxmlformats.org/officeDocument/2006/math" xmlns:v="urn:schemas-microsoft-com:vml" xmlns:wp14="http://schemas.microsoft.com/office/word/2010/wordprocessingDrawing" xmlns:wp="http://schemas.openxmlformats.org/drawingml/2006/wordprocessingDrawing" xmlns:w10="urn:schemas-microsoft-com:office:word" xmlns:w="http://schemas.openxmlformats.org/wordprocessingml/2006/main" xmlns:w14="http://schemas.microsoft.com/office/word/2010/wordml" xmlns:w15="http://schemas.microsoft.com/office/word/2012/wordml" xmlns:w16cex="http://schemas.microsoft.com/office/word/2018/wordml/cex" xmlns:w16cid="http://schemas.microsoft.com/office/word/2016/wordml/cid" xmlns:w16="http://schemas.microsoft.com/office/word/2018/wordml" xmlns:w16sdtdh="http://schemas.microsoft.com/office/word/2020/wordml/sdtdatahash" xmlns:w16se="http://schemas.microsoft.com/office/word/2015/wordml/symex" xmlns:wpg="http://schemas.microsoft.com/office/word/2010/wordprocessingGroup" xmlns:wpi="http://schemas.microsoft.com/office/word/2010/wordprocessingInk" xmlns:wne="http://schemas.microsoft.com/office/word/2006/wordml" xmlns:wps="http://schemas.microsoft.com/office/word/2010/wordprocessingShape" mc:Ignorable="w14 w15 w16se w16cid w16 w16cex w16sdtdh wp14">
   <w:abstractNum w:abstractNumId="0" w15:restartNumberingAfterBreak="0">
     <w:nsid w:val="017773FA"/>
     <w:multiLevelType w:val="multilevel"/>

</xml_diff>

<commit_message>
Refactor condense api name, update thesis docs
</commit_message>
<xml_diff>
--- a/thesis.docx
+++ b/thesis.docx
@@ -14504,12 +14504,204 @@
     <w:p>
       <w:pPr>
         <w:spacing w:line="360" w:lineRule="auto"/>
-        <w:rPr>
-          <w:rFonts w:ascii="Times New Roman" w:hAnsi="Times New Roman" w:cs="Times New Roman"/>
-          <w:sz w:val="24"/>
-          <w:szCs w:val="24"/>
-        </w:rPr>
-      </w:pPr>
+        <w:jc w:val="both"/>
+        <w:rPr>
+          <w:rFonts w:ascii="Times New Roman" w:hAnsi="Times New Roman" w:cs="Times New Roman"/>
+          <w:sz w:val="28"/>
+          <w:szCs w:val="28"/>
+        </w:rPr>
+      </w:pPr>
+    </w:p>
+    <w:p>
+      <w:pPr>
+        <w:spacing w:line="360" w:lineRule="auto"/>
+        <w:jc w:val="both"/>
+        <w:rPr>
+          <w:rFonts w:ascii="Times New Roman" w:hAnsi="Times New Roman" w:cs="Times New Roman"/>
+          <w:sz w:val="24"/>
+          <w:szCs w:val="24"/>
+        </w:rPr>
+      </w:pPr>
+      <w:r>
+        <w:rPr>
+          <w:rFonts w:ascii="Times New Roman" w:hAnsi="Times New Roman" w:cs="Times New Roman"/>
+          <w:sz w:val="24"/>
+          <w:szCs w:val="24"/>
+        </w:rPr>
+        <w:t>If the communities are large enough</w:t>
+      </w:r>
+      <w:r>
+        <w:rPr>
+          <w:rFonts w:ascii="Times New Roman" w:hAnsi="Times New Roman" w:cs="Times New Roman"/>
+          <w:sz w:val="24"/>
+          <w:szCs w:val="24"/>
+        </w:rPr>
+        <w:t xml:space="preserve"> (many vertices belong to them)</w:t>
+      </w:r>
+      <w:r>
+        <w:rPr>
+          <w:rFonts w:ascii="Times New Roman" w:hAnsi="Times New Roman" w:cs="Times New Roman"/>
+          <w:sz w:val="24"/>
+          <w:szCs w:val="24"/>
+        </w:rPr>
+        <w:t xml:space="preserve">, </w:t>
+      </w:r>
+      <w:r>
+        <w:rPr>
+          <w:rFonts w:ascii="Times New Roman" w:hAnsi="Times New Roman" w:cs="Times New Roman"/>
+          <w:sz w:val="24"/>
+          <w:szCs w:val="24"/>
+        </w:rPr>
+        <w:t xml:space="preserve">there is a high probability that edges are going to exist among them. </w:t>
+      </w:r>
+      <w:r>
+        <w:rPr>
+          <w:rFonts w:ascii="Times New Roman" w:hAnsi="Times New Roman" w:cs="Times New Roman"/>
+          <w:sz w:val="24"/>
+          <w:szCs w:val="24"/>
+        </w:rPr>
+        <w:t xml:space="preserve">Therefore, the information is more valuable if the number of edges </w:t>
+      </w:r>
+      <w:r>
+        <w:rPr>
+          <w:rFonts w:ascii="Times New Roman" w:hAnsi="Times New Roman" w:cs="Times New Roman"/>
+          <w:sz w:val="24"/>
+          <w:szCs w:val="24"/>
+        </w:rPr>
+        <w:t>is</w:t>
+      </w:r>
+      <w:r>
+        <w:rPr>
+          <w:rFonts w:ascii="Times New Roman" w:hAnsi="Times New Roman" w:cs="Times New Roman"/>
+          <w:sz w:val="24"/>
+          <w:szCs w:val="24"/>
+        </w:rPr>
+        <w:t xml:space="preserve"> considered based on the size of the communities. </w:t>
+      </w:r>
+      <w:r>
+        <w:rPr>
+          <w:rFonts w:ascii="Times New Roman" w:hAnsi="Times New Roman" w:cs="Times New Roman"/>
+          <w:sz w:val="24"/>
+          <w:szCs w:val="24"/>
+        </w:rPr>
+        <w:t xml:space="preserve">In the case of small </w:t>
+      </w:r>
+      <w:r>
+        <w:rPr>
+          <w:rFonts w:ascii="Times New Roman" w:hAnsi="Times New Roman" w:cs="Times New Roman"/>
+          <w:sz w:val="24"/>
+          <w:szCs w:val="24"/>
+        </w:rPr>
+        <w:lastRenderedPageBreak/>
+        <w:t>communities, a much lesser value of edges can represent a connection between the two group</w:t>
+      </w:r>
+      <w:r>
+        <w:rPr>
+          <w:rFonts w:ascii="Times New Roman" w:hAnsi="Times New Roman" w:cs="Times New Roman"/>
+          <w:sz w:val="24"/>
+          <w:szCs w:val="24"/>
+        </w:rPr>
+        <w:t>s</w:t>
+      </w:r>
+      <w:r>
+        <w:rPr>
+          <w:rFonts w:ascii="Times New Roman" w:hAnsi="Times New Roman" w:cs="Times New Roman"/>
+          <w:sz w:val="24"/>
+          <w:szCs w:val="24"/>
+        </w:rPr>
+        <w:t xml:space="preserve">. </w:t>
+      </w:r>
+      <w:r>
+        <w:rPr>
+          <w:rFonts w:ascii="Times New Roman" w:hAnsi="Times New Roman" w:cs="Times New Roman"/>
+          <w:sz w:val="24"/>
+          <w:szCs w:val="24"/>
+        </w:rPr>
+        <w:t xml:space="preserve">If the size of the communities </w:t>
+      </w:r>
+      <w:r>
+        <w:rPr>
+          <w:rFonts w:ascii="Times New Roman" w:hAnsi="Times New Roman" w:cs="Times New Roman"/>
+          <w:sz w:val="24"/>
+          <w:szCs w:val="24"/>
+        </w:rPr>
+        <w:t>is</w:t>
+      </w:r>
+      <w:r>
+        <w:rPr>
+          <w:rFonts w:ascii="Times New Roman" w:hAnsi="Times New Roman" w:cs="Times New Roman"/>
+          <w:sz w:val="24"/>
+          <w:szCs w:val="24"/>
+        </w:rPr>
+        <w:t xml:space="preserve"> large enough, a small </w:t>
+      </w:r>
+      <w:r>
+        <w:rPr>
+          <w:rFonts w:ascii="Times New Roman" w:hAnsi="Times New Roman" w:cs="Times New Roman"/>
+          <w:sz w:val="24"/>
+          <w:szCs w:val="24"/>
+        </w:rPr>
+        <w:t>number</w:t>
+      </w:r>
+      <w:r>
+        <w:rPr>
+          <w:rFonts w:ascii="Times New Roman" w:hAnsi="Times New Roman" w:cs="Times New Roman"/>
+          <w:sz w:val="24"/>
+          <w:szCs w:val="24"/>
+        </w:rPr>
+        <w:t xml:space="preserve"> of edges between the node groups are not representative.</w:t>
+      </w:r>
+    </w:p>
+    <w:p>
+      <w:pPr>
+        <w:spacing w:line="360" w:lineRule="auto"/>
+        <w:jc w:val="both"/>
+        <w:rPr>
+          <w:rFonts w:ascii="Times New Roman" w:hAnsi="Times New Roman" w:cs="Times New Roman"/>
+          <w:sz w:val="28"/>
+          <w:szCs w:val="28"/>
+        </w:rPr>
+      </w:pPr>
+      <w:r>
+        <w:rPr>
+          <w:rFonts w:ascii="Times New Roman" w:hAnsi="Times New Roman" w:cs="Times New Roman"/>
+          <w:sz w:val="24"/>
+          <w:szCs w:val="24"/>
+        </w:rPr>
+        <w:t xml:space="preserve">Further investigation can be done to study the position of the edges. </w:t>
+      </w:r>
+      <w:r>
+        <w:rPr>
+          <w:rFonts w:ascii="Times New Roman" w:hAnsi="Times New Roman" w:cs="Times New Roman"/>
+          <w:sz w:val="24"/>
+          <w:szCs w:val="24"/>
+        </w:rPr>
+        <w:t xml:space="preserve">If the information is fetchable, </w:t>
+      </w:r>
+      <w:r>
+        <w:rPr>
+          <w:rFonts w:ascii="Times New Roman" w:hAnsi="Times New Roman" w:cs="Times New Roman"/>
+          <w:sz w:val="24"/>
+          <w:szCs w:val="24"/>
+        </w:rPr>
+        <w:t>which nodes are connected</w:t>
+      </w:r>
+      <w:r>
+        <w:rPr>
+          <w:rFonts w:ascii="Times New Roman" w:hAnsi="Times New Roman" w:cs="Times New Roman"/>
+          <w:sz w:val="24"/>
+          <w:szCs w:val="24"/>
+        </w:rPr>
+        <w:t>, some value can be provided about the centralization of the nodes.</w:t>
+      </w:r>
+      <w:r>
+        <w:rPr>
+          <w:rFonts w:ascii="Times New Roman" w:hAnsi="Times New Roman" w:cs="Times New Roman"/>
+          <w:sz w:val="24"/>
+          <w:szCs w:val="24"/>
+        </w:rPr>
+        <w:t xml:space="preserve"> An edge can be put in the new graph, if the degrees of the two centralized nodes in the groups are high enough.</w:t>
+      </w:r>
     </w:p>
     <w:p>
       <w:pPr>
@@ -14541,28 +14733,30 @@
     <w:p>
       <w:pPr>
         <w:spacing w:line="360" w:lineRule="auto"/>
-        <w:rPr>
-          <w:rFonts w:ascii="Times New Roman" w:hAnsi="Times New Roman" w:cs="Times New Roman"/>
-        </w:rPr>
-      </w:pPr>
-    </w:p>
-    <w:p>
-      <w:pPr>
-        <w:spacing w:line="360" w:lineRule="auto"/>
-        <w:jc w:val="both"/>
-        <w:rPr>
-          <w:rFonts w:ascii="Times New Roman" w:hAnsi="Times New Roman" w:cs="Times New Roman"/>
-          <w:sz w:val="24"/>
-          <w:szCs w:val="24"/>
-        </w:rPr>
-      </w:pPr>
-      <w:r>
-        <w:rPr>
-          <w:rFonts w:ascii="Times New Roman" w:hAnsi="Times New Roman" w:cs="Times New Roman"/>
-          <w:sz w:val="24"/>
-          <w:szCs w:val="24"/>
-        </w:rPr>
-        <w:lastRenderedPageBreak/>
+        <w:jc w:val="both"/>
+        <w:rPr>
+          <w:rFonts w:ascii="Times New Roman" w:hAnsi="Times New Roman" w:cs="Times New Roman"/>
+          <w:sz w:val="24"/>
+          <w:szCs w:val="24"/>
+        </w:rPr>
+      </w:pPr>
+    </w:p>
+    <w:p>
+      <w:pPr>
+        <w:spacing w:line="360" w:lineRule="auto"/>
+        <w:jc w:val="both"/>
+        <w:rPr>
+          <w:rFonts w:ascii="Times New Roman" w:hAnsi="Times New Roman" w:cs="Times New Roman"/>
+          <w:sz w:val="24"/>
+          <w:szCs w:val="24"/>
+        </w:rPr>
+      </w:pPr>
+      <w:r>
+        <w:rPr>
+          <w:rFonts w:ascii="Times New Roman" w:hAnsi="Times New Roman" w:cs="Times New Roman"/>
+          <w:sz w:val="24"/>
+          <w:szCs w:val="24"/>
+        </w:rPr>
         <w:t>A small-world network is a type of mathematical graph in which most nodes are not neighbors of one another, but the neighbors of any given node are likely to be neighbors of each other and most nodes can be reached from every other node by a small number of hops or steps. Specifically, a small-world network is defined to be a network where the typical distance L between two randomly chosen nodes (the number of steps required) grows proportionally to the logarithm of the number of nodes N in the network, that is:</w:t>
       </w:r>
     </w:p>
@@ -14678,6 +14872,7 @@
               <w:sz w:val="24"/>
               <w:szCs w:val="24"/>
             </w:rPr>
+            <w:lastRenderedPageBreak/>
             <m:t>σ=</m:t>
           </m:r>
           <m:f>
@@ -15087,7 +15282,6 @@
           <w:sz w:val="24"/>
           <w:szCs w:val="24"/>
         </w:rPr>
-        <w:lastRenderedPageBreak/>
         <w:t>Sequential: change in lightness and often saturation of color incrementally, often using a single hue; should be used for representing information that has ordering.</w:t>
       </w:r>
     </w:p>
@@ -15339,6 +15533,7 @@
           <w:sz w:val="24"/>
           <w:szCs w:val="24"/>
         </w:rPr>
+        <w:lastRenderedPageBreak/>
         <w:t xml:space="preserve">For the Sequential plots, the lightness value increases monotonically through the colormaps. </w:t>
       </w:r>
       <w:r>
@@ -15751,7 +15946,6 @@
         <w:pStyle w:val="Cmsor2"/>
       </w:pPr>
       <w:r>
-        <w:lastRenderedPageBreak/>
         <w:t>Helper tools</w:t>
       </w:r>
     </w:p>
@@ -16056,6 +16250,7 @@
         <w:pStyle w:val="Cmsor3"/>
       </w:pPr>
       <w:r>
+        <w:lastRenderedPageBreak/>
         <w:t>nodegroups2cluster</w:t>
       </w:r>
     </w:p>
@@ -16189,24 +16384,414 @@
     </w:p>
     <w:p>
       <w:pPr>
-        <w:tabs>
-          <w:tab w:val="left" w:pos="1944"/>
-        </w:tabs>
-        <w:spacing w:line="360" w:lineRule="auto"/>
-        <w:jc w:val="both"/>
-        <w:rPr>
-          <w:rFonts w:ascii="Times New Roman" w:hAnsi="Times New Roman" w:cs="Times New Roman"/>
-          <w:sz w:val="24"/>
-          <w:szCs w:val="24"/>
-        </w:rPr>
-      </w:pPr>
-      <w:r>
-        <w:rPr>
-          <w:rFonts w:ascii="Times New Roman" w:hAnsi="Times New Roman" w:cs="Times New Roman"/>
-          <w:sz w:val="24"/>
-          <w:szCs w:val="24"/>
-        </w:rPr>
-        <w:t>Experiences:</w:t>
+        <w:spacing w:line="360" w:lineRule="auto"/>
+        <w:jc w:val="both"/>
+        <w:rPr>
+          <w:rFonts w:ascii="Times New Roman" w:hAnsi="Times New Roman" w:cs="Times New Roman"/>
+          <w:sz w:val="24"/>
+          <w:szCs w:val="24"/>
+        </w:rPr>
+      </w:pPr>
+      <w:r>
+        <w:rPr>
+          <w:rFonts w:ascii="Times New Roman" w:hAnsi="Times New Roman" w:cs="Times New Roman"/>
+          <w:sz w:val="24"/>
+          <w:szCs w:val="24"/>
+        </w:rPr>
+        <w:t xml:space="preserve">The clustering and community detector algorithms were run against the </w:t>
+      </w:r>
+      <w:r>
+        <w:rPr>
+          <w:rFonts w:ascii="Times New Roman" w:hAnsi="Times New Roman" w:cs="Times New Roman"/>
+          <w:sz w:val="24"/>
+          <w:szCs w:val="24"/>
+        </w:rPr>
+        <w:t>graphs with various strategies</w:t>
+      </w:r>
+      <w:r>
+        <w:rPr>
+          <w:rFonts w:ascii="Times New Roman" w:hAnsi="Times New Roman" w:cs="Times New Roman"/>
+          <w:sz w:val="24"/>
+          <w:szCs w:val="24"/>
+        </w:rPr>
+        <w:t xml:space="preserve"> to get the best results overlapping the real</w:t>
+      </w:r>
+      <w:r>
+        <w:rPr>
+          <w:rFonts w:ascii="Times New Roman" w:hAnsi="Times New Roman" w:cs="Times New Roman"/>
+          <w:sz w:val="24"/>
+          <w:szCs w:val="24"/>
+        </w:rPr>
+        <w:t>-</w:t>
+      </w:r>
+      <w:r>
+        <w:rPr>
+          <w:rFonts w:ascii="Times New Roman" w:hAnsi="Times New Roman" w:cs="Times New Roman"/>
+          <w:sz w:val="24"/>
+          <w:szCs w:val="24"/>
+        </w:rPr>
+        <w:t xml:space="preserve">life </w:t>
+      </w:r>
+      <w:r>
+        <w:rPr>
+          <w:rFonts w:ascii="Times New Roman" w:hAnsi="Times New Roman" w:cs="Times New Roman"/>
+          <w:sz w:val="24"/>
+          <w:szCs w:val="24"/>
+        </w:rPr>
+        <w:t>groups</w:t>
+      </w:r>
+      <w:r>
+        <w:rPr>
+          <w:rFonts w:ascii="Times New Roman" w:hAnsi="Times New Roman" w:cs="Times New Roman"/>
+          <w:sz w:val="24"/>
+          <w:szCs w:val="24"/>
+        </w:rPr>
+        <w:t>.</w:t>
+      </w:r>
+    </w:p>
+    <w:p>
+      <w:pPr>
+        <w:spacing w:line="360" w:lineRule="auto"/>
+        <w:jc w:val="both"/>
+        <w:rPr>
+          <w:rFonts w:ascii="Times New Roman" w:hAnsi="Times New Roman" w:cs="Times New Roman"/>
+          <w:sz w:val="24"/>
+          <w:szCs w:val="24"/>
+        </w:rPr>
+      </w:pPr>
+      <w:r>
+        <w:rPr>
+          <w:rFonts w:ascii="Times New Roman" w:hAnsi="Times New Roman" w:cs="Times New Roman"/>
+          <w:sz w:val="24"/>
+          <w:szCs w:val="24"/>
+        </w:rPr>
+        <w:t>To get the communities of a social graph, the console application’s first job is to identify the number of the colors to reach the maximum of modularity.</w:t>
+      </w:r>
+      <w:r>
+        <w:rPr>
+          <w:rFonts w:ascii="Times New Roman" w:hAnsi="Times New Roman" w:cs="Times New Roman"/>
+          <w:sz w:val="24"/>
+          <w:szCs w:val="24"/>
+        </w:rPr>
+        <w:t xml:space="preserve"> The rate of </w:t>
+      </w:r>
+      <w:r>
+        <w:rPr>
+          <w:rFonts w:ascii="Times New Roman" w:hAnsi="Times New Roman" w:cs="Times New Roman"/>
+          <w:sz w:val="24"/>
+          <w:szCs w:val="24"/>
+        </w:rPr>
+        <w:t>these two numbers</w:t>
+      </w:r>
+      <w:r>
+        <w:rPr>
+          <w:rFonts w:ascii="Times New Roman" w:hAnsi="Times New Roman" w:cs="Times New Roman"/>
+          <w:sz w:val="24"/>
+          <w:szCs w:val="24"/>
+        </w:rPr>
+        <w:t xml:space="preserve"> </w:t>
+      </w:r>
+      <w:r>
+        <w:rPr>
+          <w:rFonts w:ascii="Times New Roman" w:hAnsi="Times New Roman" w:cs="Times New Roman"/>
+          <w:sz w:val="24"/>
+          <w:szCs w:val="24"/>
+        </w:rPr>
+        <w:t>determines</w:t>
+      </w:r>
+      <w:r>
+        <w:rPr>
+          <w:rFonts w:ascii="Times New Roman" w:hAnsi="Times New Roman" w:cs="Times New Roman"/>
+          <w:sz w:val="24"/>
+          <w:szCs w:val="24"/>
+        </w:rPr>
+        <w:t xml:space="preserve"> the parameters of the NG algorithm, to get the best quality to approximate the real </w:t>
+      </w:r>
+      <w:r>
+        <w:rPr>
+          <w:rFonts w:ascii="Times New Roman" w:hAnsi="Times New Roman" w:cs="Times New Roman"/>
+          <w:sz w:val="24"/>
+          <w:szCs w:val="24"/>
+        </w:rPr>
+        <w:t>communities</w:t>
+      </w:r>
+      <w:r>
+        <w:rPr>
+          <w:rFonts w:ascii="Times New Roman" w:hAnsi="Times New Roman" w:cs="Times New Roman"/>
+          <w:sz w:val="24"/>
+          <w:szCs w:val="24"/>
+        </w:rPr>
+        <w:t>.</w:t>
+      </w:r>
+      <w:r>
+        <w:rPr>
+          <w:rFonts w:ascii="Times New Roman" w:hAnsi="Times New Roman" w:cs="Times New Roman"/>
+          <w:sz w:val="24"/>
+          <w:szCs w:val="24"/>
+        </w:rPr>
+        <w:t xml:space="preserve"> The parameter set is correct if the value of the modularity </w:t>
+      </w:r>
+      <w:r>
+        <w:rPr>
+          <w:rFonts w:ascii="Times New Roman" w:hAnsi="Times New Roman" w:cs="Times New Roman"/>
+          <w:sz w:val="24"/>
+          <w:szCs w:val="24"/>
+        </w:rPr>
+        <w:t>is high enough (it is a value between zero and one),</w:t>
+      </w:r>
+      <w:r>
+        <w:rPr>
+          <w:rFonts w:ascii="Times New Roman" w:hAnsi="Times New Roman" w:cs="Times New Roman"/>
+          <w:sz w:val="24"/>
+          <w:szCs w:val="24"/>
+        </w:rPr>
+        <w:t xml:space="preserve"> </w:t>
+      </w:r>
+      <w:r>
+        <w:rPr>
+          <w:rFonts w:ascii="Times New Roman" w:hAnsi="Times New Roman" w:cs="Times New Roman"/>
+          <w:sz w:val="24"/>
+          <w:szCs w:val="24"/>
+        </w:rPr>
+        <w:t>while</w:t>
+      </w:r>
+      <w:r>
+        <w:rPr>
+          <w:rFonts w:ascii="Times New Roman" w:hAnsi="Times New Roman" w:cs="Times New Roman"/>
+          <w:sz w:val="24"/>
+          <w:szCs w:val="24"/>
+        </w:rPr>
+        <w:t xml:space="preserve"> the least color has been used.</w:t>
+      </w:r>
+      <w:r>
+        <w:rPr>
+          <w:rFonts w:ascii="Times New Roman" w:hAnsi="Times New Roman" w:cs="Times New Roman"/>
+          <w:sz w:val="24"/>
+          <w:szCs w:val="24"/>
+        </w:rPr>
+        <w:t xml:space="preserve"> With this strategy, the communities() function is able to detect the groups of people who form the communities</w:t>
+      </w:r>
+      <w:r>
+        <w:rPr>
+          <w:rFonts w:ascii="Times New Roman" w:hAnsi="Times New Roman" w:cs="Times New Roman"/>
+          <w:sz w:val="24"/>
+          <w:szCs w:val="24"/>
+        </w:rPr>
+        <w:t xml:space="preserve">, without using any hardcoded value, or </w:t>
+      </w:r>
+      <w:r>
+        <w:rPr>
+          <w:rFonts w:ascii="Times New Roman" w:hAnsi="Times New Roman" w:cs="Times New Roman"/>
+          <w:sz w:val="24"/>
+          <w:szCs w:val="24"/>
+        </w:rPr>
+        <w:t>requesting any parameters from the user, except the path of the graph.</w:t>
+      </w:r>
+      <w:r>
+        <w:rPr>
+          <w:rFonts w:ascii="Times New Roman" w:hAnsi="Times New Roman" w:cs="Times New Roman"/>
+          <w:sz w:val="24"/>
+          <w:szCs w:val="24"/>
+        </w:rPr>
+        <w:t xml:space="preserve"> The algorithm only relies on the local structures of the strongly connected subgraph.</w:t>
+      </w:r>
+    </w:p>
+    <w:p>
+      <w:pPr>
+        <w:spacing w:line="360" w:lineRule="auto"/>
+        <w:jc w:val="both"/>
+        <w:rPr>
+          <w:rFonts w:ascii="Times New Roman" w:hAnsi="Times New Roman" w:cs="Times New Roman"/>
+          <w:sz w:val="24"/>
+          <w:szCs w:val="24"/>
+        </w:rPr>
+      </w:pPr>
+      <w:r>
+        <w:rPr>
+          <w:rFonts w:ascii="Times New Roman" w:hAnsi="Times New Roman" w:cs="Times New Roman"/>
+          <w:sz w:val="24"/>
+          <w:szCs w:val="24"/>
+        </w:rPr>
+        <w:t>Usually,</w:t>
+      </w:r>
+      <w:r>
+        <w:rPr>
+          <w:rFonts w:ascii="Times New Roman" w:hAnsi="Times New Roman" w:cs="Times New Roman"/>
+          <w:sz w:val="24"/>
+          <w:szCs w:val="24"/>
+        </w:rPr>
+        <w:t xml:space="preserve"> it is not decidable at first that the graph has social structures, or rather show</w:t>
+      </w:r>
+      <w:r>
+        <w:rPr>
+          <w:rFonts w:ascii="Times New Roman" w:hAnsi="Times New Roman" w:cs="Times New Roman"/>
+          <w:sz w:val="24"/>
+          <w:szCs w:val="24"/>
+        </w:rPr>
+        <w:t>s</w:t>
+      </w:r>
+      <w:r>
+        <w:rPr>
+          <w:rFonts w:ascii="Times New Roman" w:hAnsi="Times New Roman" w:cs="Times New Roman"/>
+          <w:sz w:val="24"/>
+          <w:szCs w:val="24"/>
+        </w:rPr>
+        <w:t xml:space="preserve"> transactional patterns.</w:t>
+      </w:r>
+      <w:r>
+        <w:rPr>
+          <w:rFonts w:ascii="Times New Roman" w:hAnsi="Times New Roman" w:cs="Times New Roman"/>
+          <w:sz w:val="24"/>
+          <w:szCs w:val="24"/>
+        </w:rPr>
+        <w:t xml:space="preserve"> To </w:t>
+      </w:r>
+      <w:r>
+        <w:rPr>
+          <w:rFonts w:ascii="Times New Roman" w:hAnsi="Times New Roman" w:cs="Times New Roman"/>
+          <w:sz w:val="24"/>
+          <w:szCs w:val="24"/>
+        </w:rPr>
+        <w:t xml:space="preserve">identify the nature of the graph, </w:t>
+      </w:r>
+      <w:r>
+        <w:rPr>
+          <w:rFonts w:ascii="Times New Roman" w:hAnsi="Times New Roman" w:cs="Times New Roman"/>
+          <w:sz w:val="24"/>
+          <w:szCs w:val="24"/>
+        </w:rPr>
+        <w:t>the measure() function runs the MCL and greedy_modularity algorithms to check which one perform</w:t>
+      </w:r>
+      <w:r>
+        <w:rPr>
+          <w:rFonts w:ascii="Times New Roman" w:hAnsi="Times New Roman" w:cs="Times New Roman"/>
+          <w:sz w:val="24"/>
+          <w:szCs w:val="24"/>
+        </w:rPr>
+        <w:t>s</w:t>
+      </w:r>
+      <w:r>
+        <w:rPr>
+          <w:rFonts w:ascii="Times New Roman" w:hAnsi="Times New Roman" w:cs="Times New Roman"/>
+          <w:sz w:val="24"/>
+          <w:szCs w:val="24"/>
+        </w:rPr>
+        <w:t xml:space="preserve"> better. </w:t>
+      </w:r>
+    </w:p>
+    <w:p>
+      <w:pPr>
+        <w:spacing w:line="360" w:lineRule="auto"/>
+        <w:jc w:val="both"/>
+        <w:rPr>
+          <w:rFonts w:ascii="Times New Roman" w:hAnsi="Times New Roman" w:cs="Times New Roman"/>
+          <w:sz w:val="24"/>
+          <w:szCs w:val="24"/>
+        </w:rPr>
+      </w:pPr>
+      <w:r>
+        <w:rPr>
+          <w:rFonts w:ascii="Times New Roman" w:hAnsi="Times New Roman" w:cs="Times New Roman"/>
+          <w:sz w:val="24"/>
+          <w:szCs w:val="24"/>
+        </w:rPr>
+        <w:t>If the user wants to condensate the graph, a clusterization shall be provided to the algorithm. However, the logic itself has been implemented</w:t>
+      </w:r>
+      <w:r>
+        <w:rPr>
+          <w:rFonts w:ascii="Times New Roman" w:hAnsi="Times New Roman" w:cs="Times New Roman"/>
+          <w:sz w:val="24"/>
+          <w:szCs w:val="24"/>
+        </w:rPr>
+        <w:t xml:space="preserve"> in</w:t>
+      </w:r>
+      <w:r>
+        <w:rPr>
+          <w:rFonts w:ascii="Times New Roman" w:hAnsi="Times New Roman" w:cs="Times New Roman"/>
+          <w:sz w:val="24"/>
+          <w:szCs w:val="24"/>
+        </w:rPr>
+        <w:t xml:space="preserve"> many lines of code. To modularize the application as it supposed,</w:t>
+      </w:r>
+      <w:r>
+        <w:rPr>
+          <w:rFonts w:ascii="Times New Roman" w:hAnsi="Times New Roman" w:cs="Times New Roman"/>
+          <w:sz w:val="24"/>
+          <w:szCs w:val="24"/>
+        </w:rPr>
+        <w:t xml:space="preserve"> the logic of</w:t>
+      </w:r>
+      <w:r>
+        <w:rPr>
+          <w:rFonts w:ascii="Times New Roman" w:hAnsi="Times New Roman" w:cs="Times New Roman"/>
+          <w:sz w:val="24"/>
+          <w:szCs w:val="24"/>
+        </w:rPr>
+        <w:t xml:space="preserve"> </w:t>
+      </w:r>
+      <w:r>
+        <w:rPr>
+          <w:rFonts w:ascii="Times New Roman" w:hAnsi="Times New Roman" w:cs="Times New Roman"/>
+          <w:sz w:val="24"/>
+          <w:szCs w:val="24"/>
+        </w:rPr>
+        <w:t xml:space="preserve">these two features should be separated in different functions. </w:t>
+      </w:r>
+      <w:r>
+        <w:rPr>
+          <w:rFonts w:ascii="Times New Roman" w:hAnsi="Times New Roman" w:cs="Times New Roman"/>
+          <w:sz w:val="24"/>
+          <w:szCs w:val="24"/>
+        </w:rPr>
+        <w:t xml:space="preserve">The detect_and_condense API function calls </w:t>
+      </w:r>
+      <w:r>
+        <w:rPr>
+          <w:rFonts w:ascii="Times New Roman" w:hAnsi="Times New Roman" w:cs="Times New Roman"/>
+          <w:sz w:val="24"/>
+          <w:szCs w:val="24"/>
+        </w:rPr>
+        <w:t>these two implementations.</w:t>
+      </w:r>
+      <w:r>
+        <w:rPr>
+          <w:rFonts w:ascii="Times New Roman" w:hAnsi="Times New Roman" w:cs="Times New Roman"/>
+          <w:sz w:val="24"/>
+          <w:szCs w:val="24"/>
+        </w:rPr>
+        <w:t xml:space="preserve"> </w:t>
+      </w:r>
+      <w:r>
+        <w:rPr>
+          <w:rFonts w:ascii="Times New Roman" w:hAnsi="Times New Roman" w:cs="Times New Roman"/>
+          <w:sz w:val="24"/>
+          <w:szCs w:val="24"/>
+        </w:rPr>
+        <w:t>T</w:t>
+      </w:r>
+      <w:r>
+        <w:rPr>
+          <w:rFonts w:ascii="Times New Roman" w:hAnsi="Times New Roman" w:cs="Times New Roman"/>
+          <w:sz w:val="24"/>
+          <w:szCs w:val="24"/>
+        </w:rPr>
+        <w:t>his layer of abstraction provides the user a friendly and failsafe operation of the algorithm</w:t>
+      </w:r>
+      <w:r>
+        <w:rPr>
+          <w:rFonts w:ascii="Times New Roman" w:hAnsi="Times New Roman" w:cs="Times New Roman"/>
+          <w:sz w:val="24"/>
+          <w:szCs w:val="24"/>
+        </w:rPr>
+        <w:t>s</w:t>
+      </w:r>
+      <w:r>
+        <w:rPr>
+          <w:rFonts w:ascii="Times New Roman" w:hAnsi="Times New Roman" w:cs="Times New Roman"/>
+          <w:sz w:val="24"/>
+          <w:szCs w:val="24"/>
+        </w:rPr>
+        <w:t>.</w:t>
       </w:r>
     </w:p>
     <w:p>
@@ -16226,23 +16811,31 @@
           <w:szCs w:val="24"/>
         </w:rPr>
         <w:lastRenderedPageBreak/>
-        <w:t xml:space="preserve">The </w:t>
-      </w:r>
-      <w:r>
-        <w:rPr>
-          <w:rFonts w:ascii="Times New Roman" w:hAnsi="Times New Roman" w:cs="Times New Roman"/>
-          <w:sz w:val="24"/>
-          <w:szCs w:val="24"/>
-        </w:rPr>
-        <w:t>NetworkX</w:t>
-      </w:r>
-      <w:r>
-        <w:rPr>
-          <w:rFonts w:ascii="Times New Roman" w:hAnsi="Times New Roman" w:cs="Times New Roman"/>
-          <w:sz w:val="24"/>
-          <w:szCs w:val="24"/>
-        </w:rPr>
-        <w:t xml:space="preserve"> implementations of the algorithms have been used for the python script. The code of the algorithms can be found in the coloring.py file. The colormap and the coloring logic is self-</w:t>
+        <w:t xml:space="preserve">The algorithms in the Sixtep software </w:t>
+      </w:r>
+      <w:r>
+        <w:rPr>
+          <w:rFonts w:ascii="Times New Roman" w:hAnsi="Times New Roman" w:cs="Times New Roman"/>
+          <w:sz w:val="24"/>
+          <w:szCs w:val="24"/>
+        </w:rPr>
+        <w:t xml:space="preserve">have been performed well, however there were difficulties to </w:t>
+      </w:r>
+      <w:r>
+        <w:rPr>
+          <w:rFonts w:ascii="Times New Roman" w:hAnsi="Times New Roman" w:cs="Times New Roman"/>
+          <w:sz w:val="24"/>
+          <w:szCs w:val="24"/>
+        </w:rPr>
+        <w:t>export the results and parse the information into the console application.</w:t>
+      </w:r>
+      <w:r>
+        <w:rPr>
+          <w:rFonts w:ascii="Times New Roman" w:hAnsi="Times New Roman" w:cs="Times New Roman"/>
+          <w:sz w:val="24"/>
+          <w:szCs w:val="24"/>
+        </w:rPr>
+        <w:t xml:space="preserve"> For these features, the API function is the sixtep_</w:t>
       </w:r>
       <w:proofErr w:type="gramStart"/>
       <w:r>
@@ -16251,7 +16844,7 @@
           <w:sz w:val="24"/>
           <w:szCs w:val="24"/>
         </w:rPr>
-        <w:t>implemented</w:t>
+        <w:t>modularity(</w:t>
       </w:r>
       <w:proofErr w:type="gramEnd"/>
       <w:r>
@@ -16260,64 +16853,32 @@
           <w:sz w:val="24"/>
           <w:szCs w:val="24"/>
         </w:rPr>
-        <w:t xml:space="preserve"> and it can be found in the Utils.py file. </w:t>
-      </w:r>
-    </w:p>
-    <w:p>
-      <w:pPr>
-        <w:spacing w:line="360" w:lineRule="auto"/>
-        <w:jc w:val="both"/>
-        <w:rPr>
-          <w:rFonts w:ascii="Times New Roman" w:hAnsi="Times New Roman" w:cs="Times New Roman"/>
-          <w:sz w:val="24"/>
-          <w:szCs w:val="24"/>
-        </w:rPr>
-      </w:pPr>
-      <w:r>
-        <w:rPr>
-          <w:rFonts w:ascii="Times New Roman" w:hAnsi="Times New Roman" w:cs="Times New Roman"/>
-          <w:sz w:val="24"/>
-          <w:szCs w:val="24"/>
-        </w:rPr>
-        <w:t>The Newman-Girvan algorithm is fairly slow on medium sized graphs</w:t>
-      </w:r>
-      <w:r>
-        <w:rPr>
-          <w:rFonts w:ascii="Times New Roman" w:hAnsi="Times New Roman" w:cs="Times New Roman"/>
-          <w:sz w:val="24"/>
-          <w:szCs w:val="24"/>
-        </w:rPr>
-        <w:t xml:space="preserve">, but the result is more </w:t>
-      </w:r>
-      <w:proofErr w:type="gramStart"/>
-      <w:r>
-        <w:rPr>
-          <w:rFonts w:ascii="Times New Roman" w:hAnsi="Times New Roman" w:cs="Times New Roman"/>
-          <w:sz w:val="24"/>
-          <w:szCs w:val="24"/>
-        </w:rPr>
-        <w:t>accurate</w:t>
-      </w:r>
-      <w:proofErr w:type="gramEnd"/>
-      <w:r>
-        <w:rPr>
-          <w:rFonts w:ascii="Times New Roman" w:hAnsi="Times New Roman" w:cs="Times New Roman"/>
-          <w:sz w:val="24"/>
-          <w:szCs w:val="24"/>
-        </w:rPr>
-        <w:t xml:space="preserve"> and all the nodes are classified. </w:t>
-      </w:r>
-    </w:p>
-    <w:p>
-      <w:pPr>
-        <w:spacing w:line="360" w:lineRule="auto"/>
-        <w:jc w:val="both"/>
-        <w:rPr>
-          <w:rFonts w:ascii="Times New Roman" w:hAnsi="Times New Roman" w:cs="Times New Roman"/>
-          <w:sz w:val="24"/>
-          <w:szCs w:val="24"/>
-        </w:rPr>
-      </w:pPr>
+        <w:t xml:space="preserve">). </w:t>
+      </w:r>
+      <w:r>
+        <w:rPr>
+          <w:rFonts w:ascii="Times New Roman" w:hAnsi="Times New Roman" w:cs="Times New Roman"/>
+          <w:sz w:val="24"/>
+          <w:szCs w:val="24"/>
+        </w:rPr>
+        <w:t xml:space="preserve">It imports the data from the output </w:t>
+      </w:r>
+      <w:r>
+        <w:rPr>
+          <w:rFonts w:ascii="Times New Roman" w:hAnsi="Times New Roman" w:cs="Times New Roman"/>
+          <w:sz w:val="24"/>
+          <w:szCs w:val="24"/>
+        </w:rPr>
+        <w:t>file and</w:t>
+      </w:r>
+      <w:r>
+        <w:rPr>
+          <w:rFonts w:ascii="Times New Roman" w:hAnsi="Times New Roman" w:cs="Times New Roman"/>
+          <w:sz w:val="24"/>
+          <w:szCs w:val="24"/>
+        </w:rPr>
+        <w:t xml:space="preserve"> measure the modularity value for the detection.</w:t>
+      </w:r>
     </w:p>
     <w:p>
       <w:pPr>
@@ -16335,15 +16896,158 @@
         <w:pStyle w:val="Cmsor2"/>
       </w:pPr>
       <w:bookmarkStart w:id="32" w:name="_Toc101720536"/>
-      <w:proofErr w:type="spellStart"/>
       <w:r>
         <w:t>Modularities</w:t>
       </w:r>
-      <w:proofErr w:type="spellEnd"/>
       <w:r>
         <w:t>, used colors</w:t>
       </w:r>
       <w:bookmarkEnd w:id="32"/>
+    </w:p>
+    <w:p>
+      <w:pPr>
+        <w:spacing w:line="360" w:lineRule="auto"/>
+        <w:jc w:val="both"/>
+        <w:rPr>
+          <w:rFonts w:ascii="Times New Roman" w:hAnsi="Times New Roman" w:cs="Times New Roman"/>
+          <w:sz w:val="24"/>
+          <w:szCs w:val="24"/>
+        </w:rPr>
+      </w:pPr>
+    </w:p>
+    <w:p>
+      <w:pPr>
+        <w:spacing w:line="360" w:lineRule="auto"/>
+        <w:jc w:val="both"/>
+        <w:rPr>
+          <w:rFonts w:ascii="Times New Roman" w:hAnsi="Times New Roman" w:cs="Times New Roman"/>
+          <w:sz w:val="24"/>
+          <w:szCs w:val="24"/>
+        </w:rPr>
+      </w:pPr>
+      <w:r>
+        <w:rPr>
+          <w:rFonts w:ascii="Times New Roman" w:hAnsi="Times New Roman" w:cs="Times New Roman"/>
+          <w:sz w:val="24"/>
+          <w:szCs w:val="24"/>
+        </w:rPr>
+        <w:t xml:space="preserve">The data of the following tables represent </w:t>
+      </w:r>
+      <w:r>
+        <w:rPr>
+          <w:rFonts w:ascii="Times New Roman" w:hAnsi="Times New Roman" w:cs="Times New Roman"/>
+          <w:sz w:val="24"/>
+          <w:szCs w:val="24"/>
+        </w:rPr>
+        <w:t xml:space="preserve">the measured </w:t>
+      </w:r>
+      <w:r>
+        <w:rPr>
+          <w:rFonts w:ascii="Times New Roman" w:hAnsi="Times New Roman" w:cs="Times New Roman"/>
+          <w:sz w:val="24"/>
+          <w:szCs w:val="24"/>
+        </w:rPr>
+        <w:t>value</w:t>
+      </w:r>
+      <w:r>
+        <w:rPr>
+          <w:rFonts w:ascii="Times New Roman" w:hAnsi="Times New Roman" w:cs="Times New Roman"/>
+          <w:sz w:val="24"/>
+          <w:szCs w:val="24"/>
+        </w:rPr>
+        <w:t>s</w:t>
+      </w:r>
+      <w:r>
+        <w:rPr>
+          <w:rFonts w:ascii="Times New Roman" w:hAnsi="Times New Roman" w:cs="Times New Roman"/>
+          <w:sz w:val="24"/>
+          <w:szCs w:val="24"/>
+        </w:rPr>
+        <w:t xml:space="preserve"> of </w:t>
+      </w:r>
+      <w:r>
+        <w:rPr>
+          <w:rFonts w:ascii="Times New Roman" w:hAnsi="Times New Roman" w:cs="Times New Roman"/>
+          <w:sz w:val="24"/>
+          <w:szCs w:val="24"/>
+        </w:rPr>
+        <w:t>modularities,</w:t>
+      </w:r>
+      <w:r>
+        <w:rPr>
+          <w:rFonts w:ascii="Times New Roman" w:hAnsi="Times New Roman" w:cs="Times New Roman"/>
+          <w:sz w:val="24"/>
+          <w:szCs w:val="24"/>
+        </w:rPr>
+        <w:t xml:space="preserve"> and the number of colors</w:t>
+      </w:r>
+      <w:r>
+        <w:rPr>
+          <w:rFonts w:ascii="Times New Roman" w:hAnsi="Times New Roman" w:cs="Times New Roman"/>
+          <w:sz w:val="24"/>
+          <w:szCs w:val="24"/>
+        </w:rPr>
+        <w:t xml:space="preserve"> used by the algorithms. </w:t>
+      </w:r>
+      <w:r>
+        <w:rPr>
+          <w:rFonts w:ascii="Times New Roman" w:hAnsi="Times New Roman" w:cs="Times New Roman"/>
+          <w:sz w:val="24"/>
+          <w:szCs w:val="24"/>
+        </w:rPr>
+        <w:t>Based on t</w:t>
+      </w:r>
+      <w:r>
+        <w:rPr>
+          <w:rFonts w:ascii="Times New Roman" w:hAnsi="Times New Roman" w:cs="Times New Roman"/>
+          <w:sz w:val="24"/>
+          <w:szCs w:val="24"/>
+        </w:rPr>
+        <w:t xml:space="preserve">hese two parameters </w:t>
+      </w:r>
+      <w:r>
+        <w:rPr>
+          <w:rFonts w:ascii="Times New Roman" w:hAnsi="Times New Roman" w:cs="Times New Roman"/>
+          <w:sz w:val="24"/>
+          <w:szCs w:val="24"/>
+        </w:rPr>
+        <w:t xml:space="preserve">an efficiency can be </w:t>
+      </w:r>
+      <w:r>
+        <w:rPr>
+          <w:rFonts w:ascii="Times New Roman" w:hAnsi="Times New Roman" w:cs="Times New Roman"/>
+          <w:sz w:val="24"/>
+          <w:szCs w:val="24"/>
+        </w:rPr>
+        <w:t>calculated or</w:t>
+      </w:r>
+      <w:r>
+        <w:rPr>
+          <w:rFonts w:ascii="Times New Roman" w:hAnsi="Times New Roman" w:cs="Times New Roman"/>
+          <w:sz w:val="24"/>
+          <w:szCs w:val="24"/>
+        </w:rPr>
+        <w:t xml:space="preserve"> deduced.</w:t>
+      </w:r>
+      <w:r>
+        <w:rPr>
+          <w:rFonts w:ascii="Times New Roman" w:hAnsi="Times New Roman" w:cs="Times New Roman"/>
+          <w:sz w:val="24"/>
+          <w:szCs w:val="24"/>
+        </w:rPr>
+        <w:t xml:space="preserve"> Usually, the examined graphs are large enough to contain both social-like subgraphs and transactional networks as well.</w:t>
+      </w:r>
+    </w:p>
+    <w:p>
+      <w:pPr>
+        <w:spacing w:line="360" w:lineRule="auto"/>
+        <w:jc w:val="both"/>
+        <w:rPr>
+          <w:rFonts w:ascii="Times New Roman" w:hAnsi="Times New Roman" w:cs="Times New Roman"/>
+          <w:sz w:val="24"/>
+          <w:szCs w:val="24"/>
+        </w:rPr>
+      </w:pPr>
     </w:p>
     <w:p>
       <w:pPr>
@@ -21921,15 +22625,24 @@
         <w:jc w:val="both"/>
         <w:rPr>
           <w:rFonts w:ascii="Times New Roman" w:hAnsi="Times New Roman" w:cs="Times New Roman"/>
-          <w:color w:val="ED7D31" w:themeColor="accent2"/>
-          <w:sz w:val="24"/>
-          <w:szCs w:val="24"/>
-        </w:rPr>
-      </w:pPr>
-      <w:r>
-        <w:rPr>
-          <w:rFonts w:ascii="Times New Roman" w:hAnsi="Times New Roman" w:cs="Times New Roman"/>
-          <w:color w:val="ED7D31" w:themeColor="accent2"/>
+          <w:sz w:val="24"/>
+          <w:szCs w:val="24"/>
+        </w:rPr>
+      </w:pPr>
+    </w:p>
+    <w:p>
+      <w:pPr>
+        <w:spacing w:line="360" w:lineRule="auto"/>
+        <w:jc w:val="both"/>
+        <w:rPr>
+          <w:rFonts w:ascii="Times New Roman" w:hAnsi="Times New Roman" w:cs="Times New Roman"/>
+          <w:sz w:val="24"/>
+          <w:szCs w:val="24"/>
+        </w:rPr>
+      </w:pPr>
+      <w:r>
+        <w:rPr>
+          <w:rFonts w:ascii="Times New Roman" w:hAnsi="Times New Roman" w:cs="Times New Roman"/>
           <w:sz w:val="24"/>
           <w:szCs w:val="24"/>
         </w:rPr>
@@ -21942,15 +22655,13 @@
         <w:jc w:val="both"/>
         <w:rPr>
           <w:rFonts w:ascii="Times New Roman" w:hAnsi="Times New Roman" w:cs="Times New Roman"/>
-          <w:color w:val="ED7D31" w:themeColor="accent2"/>
-          <w:sz w:val="24"/>
-          <w:szCs w:val="24"/>
-        </w:rPr>
-      </w:pPr>
-      <w:r>
-        <w:rPr>
-          <w:rFonts w:ascii="Times New Roman" w:hAnsi="Times New Roman" w:cs="Times New Roman"/>
-          <w:color w:val="ED7D31" w:themeColor="accent2"/>
+          <w:sz w:val="24"/>
+          <w:szCs w:val="24"/>
+        </w:rPr>
+      </w:pPr>
+      <w:r>
+        <w:rPr>
+          <w:rFonts w:ascii="Times New Roman" w:hAnsi="Times New Roman" w:cs="Times New Roman"/>
           <w:sz w:val="24"/>
           <w:szCs w:val="24"/>
         </w:rPr>
@@ -21959,16 +22670,56 @@
       <w:r>
         <w:rPr>
           <w:rFonts w:ascii="Times New Roman" w:hAnsi="Times New Roman" w:cs="Times New Roman"/>
-          <w:color w:val="ED7D31" w:themeColor="accent2"/>
-          <w:sz w:val="24"/>
-          <w:szCs w:val="24"/>
-        </w:rPr>
-        <w:t xml:space="preserve"> the difference between the value of the edges represents the direction of the graph.  X -&gt; Y and Y -&gt; Y show that the nodes are mutually connected to one another.</w:t>
-      </w:r>
-      <w:r>
-        <w:rPr>
-          <w:rFonts w:ascii="Times New Roman" w:hAnsi="Times New Roman" w:cs="Times New Roman"/>
-          <w:color w:val="ED7D31" w:themeColor="accent2"/>
+          <w:sz w:val="24"/>
+          <w:szCs w:val="24"/>
+        </w:rPr>
+        <w:t xml:space="preserve"> the difference between the </w:t>
+      </w:r>
+      <w:r>
+        <w:rPr>
+          <w:rFonts w:ascii="Times New Roman" w:hAnsi="Times New Roman" w:cs="Times New Roman"/>
+          <w:sz w:val="24"/>
+          <w:szCs w:val="24"/>
+        </w:rPr>
+        <w:t>number</w:t>
+      </w:r>
+      <w:r>
+        <w:rPr>
+          <w:rFonts w:ascii="Times New Roman" w:hAnsi="Times New Roman" w:cs="Times New Roman"/>
+          <w:sz w:val="24"/>
+          <w:szCs w:val="24"/>
+        </w:rPr>
+        <w:t xml:space="preserve"> of the edges</w:t>
+      </w:r>
+      <w:r>
+        <w:rPr>
+          <w:rFonts w:ascii="Times New Roman" w:hAnsi="Times New Roman" w:cs="Times New Roman"/>
+          <w:sz w:val="24"/>
+          <w:szCs w:val="24"/>
+        </w:rPr>
+        <w:t xml:space="preserve"> in the same graph in Sixtep software and the console application</w:t>
+      </w:r>
+      <w:r>
+        <w:rPr>
+          <w:rFonts w:ascii="Times New Roman" w:hAnsi="Times New Roman" w:cs="Times New Roman"/>
+          <w:sz w:val="24"/>
+          <w:szCs w:val="24"/>
+        </w:rPr>
+        <w:t xml:space="preserve"> represents the direction of the graph. </w:t>
+      </w:r>
+      <m:oMath>
+        <m:r>
+          <w:rPr>
+            <w:rFonts w:ascii="Cambria Math" w:hAnsi="Cambria Math" w:cs="Times New Roman"/>
+            <w:sz w:val="24"/>
+            <w:szCs w:val="24"/>
+          </w:rPr>
+          <m:t>X→Y</m:t>
+        </m:r>
+      </m:oMath>
+      <w:r>
+        <w:rPr>
+          <w:rFonts w:ascii="Times New Roman" w:hAnsi="Times New Roman" w:cs="Times New Roman"/>
           <w:sz w:val="24"/>
           <w:szCs w:val="24"/>
         </w:rPr>
@@ -21977,56 +22728,327 @@
       <w:r>
         <w:rPr>
           <w:rFonts w:ascii="Times New Roman" w:hAnsi="Times New Roman" w:cs="Times New Roman"/>
-          <w:color w:val="ED7D31" w:themeColor="accent2"/>
-          <w:sz w:val="24"/>
-          <w:szCs w:val="24"/>
-        </w:rPr>
-        <w:t xml:space="preserve">Difference between edges caused by graph vs. largest </w:t>
-      </w:r>
-      <w:proofErr w:type="spellStart"/>
-      <w:proofErr w:type="gramStart"/>
-      <w:r>
-        <w:rPr>
-          <w:rFonts w:ascii="Times New Roman" w:hAnsi="Times New Roman" w:cs="Times New Roman"/>
-          <w:color w:val="ED7D31" w:themeColor="accent2"/>
-          <w:sz w:val="24"/>
-          <w:szCs w:val="24"/>
-        </w:rPr>
-        <w:t>cc.</w:t>
-      </w:r>
-      <w:r>
-        <w:rPr>
-          <w:rFonts w:ascii="Times New Roman" w:hAnsi="Times New Roman" w:cs="Times New Roman"/>
-          <w:color w:val="ED7D31" w:themeColor="accent2"/>
-          <w:sz w:val="24"/>
-          <w:szCs w:val="24"/>
-        </w:rPr>
-        <w:t>The</w:t>
-      </w:r>
-      <w:proofErr w:type="spellEnd"/>
-      <w:proofErr w:type="gramEnd"/>
-      <w:r>
-        <w:rPr>
-          <w:rFonts w:ascii="Times New Roman" w:hAnsi="Times New Roman" w:cs="Times New Roman"/>
-          <w:color w:val="ED7D31" w:themeColor="accent2"/>
-          <w:sz w:val="24"/>
-          <w:szCs w:val="24"/>
-        </w:rPr>
-        <w:t xml:space="preserve"> s</w:t>
-      </w:r>
-      <w:r>
-        <w:rPr>
-          <w:rFonts w:ascii="Times New Roman" w:hAnsi="Times New Roman" w:cs="Times New Roman"/>
-          <w:color w:val="ED7D31" w:themeColor="accent2"/>
-          <w:sz w:val="24"/>
-          <w:szCs w:val="24"/>
-        </w:rPr>
-        <w:t>maller OTP graph has been represented by 96 nodes</w:t>
-      </w:r>
-      <w:r>
-        <w:rPr>
-          <w:rFonts w:ascii="Times New Roman" w:hAnsi="Times New Roman" w:cs="Times New Roman"/>
-          <w:color w:val="ED7D31" w:themeColor="accent2"/>
+          <w:sz w:val="24"/>
+          <w:szCs w:val="24"/>
+        </w:rPr>
+        <w:t>and</w:t>
+      </w:r>
+      <w:r>
+        <w:rPr>
+          <w:rFonts w:ascii="Times New Roman" w:hAnsi="Times New Roman" w:cs="Times New Roman"/>
+          <w:sz w:val="24"/>
+          <w:szCs w:val="24"/>
+        </w:rPr>
+        <w:t xml:space="preserve"> </w:t>
+      </w:r>
+      <m:oMath>
+        <m:r>
+          <w:rPr>
+            <w:rFonts w:ascii="Cambria Math" w:hAnsi="Cambria Math" w:cs="Times New Roman"/>
+            <w:sz w:val="24"/>
+            <w:szCs w:val="24"/>
+          </w:rPr>
+          <m:t>Y</m:t>
+        </m:r>
+        <m:r>
+          <w:rPr>
+            <w:rFonts w:ascii="Cambria Math" w:hAnsi="Cambria Math" w:cs="Times New Roman"/>
+            <w:sz w:val="24"/>
+            <w:szCs w:val="24"/>
+          </w:rPr>
+          <m:t>→</m:t>
+        </m:r>
+        <m:r>
+          <w:rPr>
+            <w:rFonts w:ascii="Cambria Math" w:hAnsi="Cambria Math" w:cs="Times New Roman"/>
+            <w:sz w:val="24"/>
+            <w:szCs w:val="24"/>
+          </w:rPr>
+          <m:t>X</m:t>
+        </m:r>
+      </m:oMath>
+      <w:r>
+        <w:rPr>
+          <w:rFonts w:ascii="Times New Roman" w:hAnsi="Times New Roman" w:cs="Times New Roman"/>
+          <w:sz w:val="24"/>
+          <w:szCs w:val="24"/>
+        </w:rPr>
+        <w:t xml:space="preserve"> </w:t>
+      </w:r>
+      <w:r>
+        <w:rPr>
+          <w:rFonts w:ascii="Times New Roman" w:hAnsi="Times New Roman" w:cs="Times New Roman"/>
+          <w:sz w:val="24"/>
+          <w:szCs w:val="24"/>
+        </w:rPr>
+        <w:t>show that the nodes are mutually connected to one another.</w:t>
+      </w:r>
+    </w:p>
+    <w:p>
+      <w:pPr>
+        <w:spacing w:line="360" w:lineRule="auto"/>
+        <w:jc w:val="both"/>
+        <w:rPr>
+          <w:rFonts w:ascii="Times New Roman" w:hAnsi="Times New Roman" w:cs="Times New Roman"/>
+          <w:sz w:val="24"/>
+          <w:szCs w:val="24"/>
+        </w:rPr>
+      </w:pPr>
+      <w:r>
+        <w:rPr>
+          <w:rFonts w:ascii="Times New Roman" w:hAnsi="Times New Roman" w:cs="Times New Roman"/>
+          <w:sz w:val="24"/>
+          <w:szCs w:val="24"/>
+        </w:rPr>
+        <w:lastRenderedPageBreak/>
+        <w:t>The d</w:t>
+      </w:r>
+      <w:r>
+        <w:rPr>
+          <w:rFonts w:ascii="Times New Roman" w:hAnsi="Times New Roman" w:cs="Times New Roman"/>
+          <w:sz w:val="24"/>
+          <w:szCs w:val="24"/>
+        </w:rPr>
+        <w:t>ifference</w:t>
+      </w:r>
+      <w:r>
+        <w:rPr>
+          <w:rFonts w:ascii="Times New Roman" w:hAnsi="Times New Roman" w:cs="Times New Roman"/>
+          <w:sz w:val="24"/>
+          <w:szCs w:val="24"/>
+        </w:rPr>
+        <w:t xml:space="preserve"> </w:t>
+      </w:r>
+      <w:r>
+        <w:rPr>
+          <w:rFonts w:ascii="Times New Roman" w:hAnsi="Times New Roman" w:cs="Times New Roman"/>
+          <w:sz w:val="24"/>
+          <w:szCs w:val="24"/>
+        </w:rPr>
+        <w:t>between</w:t>
+      </w:r>
+      <w:r>
+        <w:rPr>
+          <w:rFonts w:ascii="Times New Roman" w:hAnsi="Times New Roman" w:cs="Times New Roman"/>
+          <w:sz w:val="24"/>
+          <w:szCs w:val="24"/>
+        </w:rPr>
+        <w:t xml:space="preserve"> the</w:t>
+      </w:r>
+      <w:r>
+        <w:rPr>
+          <w:rFonts w:ascii="Times New Roman" w:hAnsi="Times New Roman" w:cs="Times New Roman"/>
+          <w:sz w:val="24"/>
+          <w:szCs w:val="24"/>
+        </w:rPr>
+        <w:t xml:space="preserve"> </w:t>
+      </w:r>
+      <w:r>
+        <w:rPr>
+          <w:rFonts w:ascii="Times New Roman" w:hAnsi="Times New Roman" w:cs="Times New Roman"/>
+          <w:sz w:val="24"/>
+          <w:szCs w:val="24"/>
+        </w:rPr>
+        <w:t>modularity</w:t>
+      </w:r>
+      <w:r>
+        <w:rPr>
+          <w:rFonts w:ascii="Times New Roman" w:hAnsi="Times New Roman" w:cs="Times New Roman"/>
+          <w:sz w:val="24"/>
+          <w:szCs w:val="24"/>
+        </w:rPr>
+        <w:t xml:space="preserve"> </w:t>
+      </w:r>
+      <w:r>
+        <w:rPr>
+          <w:rFonts w:ascii="Times New Roman" w:hAnsi="Times New Roman" w:cs="Times New Roman"/>
+          <w:sz w:val="24"/>
+          <w:szCs w:val="24"/>
+        </w:rPr>
+        <w:t xml:space="preserve">that has been measured </w:t>
+      </w:r>
+      <w:r>
+        <w:rPr>
+          <w:rFonts w:ascii="Times New Roman" w:hAnsi="Times New Roman" w:cs="Times New Roman"/>
+          <w:sz w:val="24"/>
+          <w:szCs w:val="24"/>
+        </w:rPr>
+        <w:t xml:space="preserve">in Sixtep and the application </w:t>
+      </w:r>
+      <w:r>
+        <w:rPr>
+          <w:rFonts w:ascii="Times New Roman" w:hAnsi="Times New Roman" w:cs="Times New Roman"/>
+          <w:sz w:val="24"/>
+          <w:szCs w:val="24"/>
+        </w:rPr>
+        <w:t>can be</w:t>
+      </w:r>
+      <w:r>
+        <w:rPr>
+          <w:rFonts w:ascii="Times New Roman" w:hAnsi="Times New Roman" w:cs="Times New Roman"/>
+          <w:sz w:val="24"/>
+          <w:szCs w:val="24"/>
+        </w:rPr>
+        <w:t xml:space="preserve"> caused by</w:t>
+      </w:r>
+      <w:r>
+        <w:rPr>
+          <w:rFonts w:ascii="Times New Roman" w:hAnsi="Times New Roman" w:cs="Times New Roman"/>
+          <w:sz w:val="24"/>
+          <w:szCs w:val="24"/>
+        </w:rPr>
+        <w:t xml:space="preserve"> the data, that the algorithms were run against the exact graph or the</w:t>
+      </w:r>
+      <w:r>
+        <w:rPr>
+          <w:rFonts w:ascii="Times New Roman" w:hAnsi="Times New Roman" w:cs="Times New Roman"/>
+          <w:sz w:val="24"/>
+          <w:szCs w:val="24"/>
+        </w:rPr>
+        <w:t xml:space="preserve"> largest c</w:t>
+      </w:r>
+      <w:r>
+        <w:rPr>
+          <w:rFonts w:ascii="Times New Roman" w:hAnsi="Times New Roman" w:cs="Times New Roman"/>
+          <w:sz w:val="24"/>
+          <w:szCs w:val="24"/>
+        </w:rPr>
+        <w:t>onne</w:t>
+      </w:r>
+      <w:r>
+        <w:rPr>
+          <w:rFonts w:ascii="Times New Roman" w:hAnsi="Times New Roman" w:cs="Times New Roman"/>
+          <w:sz w:val="24"/>
+          <w:szCs w:val="24"/>
+        </w:rPr>
+        <w:t>c</w:t>
+      </w:r>
+      <w:r>
+        <w:rPr>
+          <w:rFonts w:ascii="Times New Roman" w:hAnsi="Times New Roman" w:cs="Times New Roman"/>
+          <w:sz w:val="24"/>
+          <w:szCs w:val="24"/>
+        </w:rPr>
+        <w:t>ted component</w:t>
+      </w:r>
+      <w:r>
+        <w:rPr>
+          <w:rFonts w:ascii="Times New Roman" w:hAnsi="Times New Roman" w:cs="Times New Roman"/>
+          <w:sz w:val="24"/>
+          <w:szCs w:val="24"/>
+        </w:rPr>
+        <w:t xml:space="preserve"> of the graph</w:t>
+      </w:r>
+      <w:r>
+        <w:rPr>
+          <w:rFonts w:ascii="Times New Roman" w:hAnsi="Times New Roman" w:cs="Times New Roman"/>
+          <w:sz w:val="24"/>
+          <w:szCs w:val="24"/>
+        </w:rPr>
+        <w:t>.</w:t>
+      </w:r>
+    </w:p>
+    <w:p>
+      <w:pPr>
+        <w:spacing w:line="360" w:lineRule="auto"/>
+        <w:jc w:val="both"/>
+        <w:rPr>
+          <w:rFonts w:ascii="Times New Roman" w:hAnsi="Times New Roman" w:cs="Times New Roman"/>
+          <w:sz w:val="24"/>
+          <w:szCs w:val="24"/>
+        </w:rPr>
+      </w:pPr>
+      <w:r>
+        <w:rPr>
+          <w:rFonts w:ascii="Times New Roman" w:hAnsi="Times New Roman" w:cs="Times New Roman"/>
+          <w:sz w:val="24"/>
+          <w:szCs w:val="24"/>
+        </w:rPr>
+        <w:t xml:space="preserve">The smaller </w:t>
+      </w:r>
+      <w:r>
+        <w:rPr>
+          <w:rFonts w:ascii="Times New Roman" w:hAnsi="Times New Roman" w:cs="Times New Roman"/>
+          <w:sz w:val="24"/>
+          <w:szCs w:val="24"/>
+        </w:rPr>
+        <w:t>graphs</w:t>
+      </w:r>
+      <w:r>
+        <w:rPr>
+          <w:rFonts w:ascii="Times New Roman" w:hAnsi="Times New Roman" w:cs="Times New Roman"/>
+          <w:sz w:val="24"/>
+          <w:szCs w:val="24"/>
+        </w:rPr>
+        <w:t xml:space="preserve"> </w:t>
+      </w:r>
+      <w:r>
+        <w:rPr>
+          <w:rFonts w:ascii="Times New Roman" w:hAnsi="Times New Roman" w:cs="Times New Roman"/>
+          <w:sz w:val="24"/>
+          <w:szCs w:val="24"/>
+        </w:rPr>
+        <w:t>are</w:t>
+      </w:r>
+      <w:r>
+        <w:rPr>
+          <w:rFonts w:ascii="Times New Roman" w:hAnsi="Times New Roman" w:cs="Times New Roman"/>
+          <w:sz w:val="24"/>
+          <w:szCs w:val="24"/>
+        </w:rPr>
+        <w:t xml:space="preserve"> a subset of the </w:t>
+      </w:r>
+      <w:r>
+        <w:rPr>
+          <w:rFonts w:ascii="Times New Roman" w:hAnsi="Times New Roman" w:cs="Times New Roman"/>
+          <w:sz w:val="24"/>
+          <w:szCs w:val="24"/>
+        </w:rPr>
+        <w:t xml:space="preserve">graph from the </w:t>
+      </w:r>
+      <w:r>
+        <w:rPr>
+          <w:rFonts w:ascii="Times New Roman" w:hAnsi="Times New Roman" w:cs="Times New Roman"/>
+          <w:sz w:val="24"/>
+          <w:szCs w:val="24"/>
+        </w:rPr>
+        <w:t>first quarter year</w:t>
+      </w:r>
+      <w:r>
+        <w:rPr>
+          <w:rFonts w:ascii="Times New Roman" w:hAnsi="Times New Roman" w:cs="Times New Roman"/>
+          <w:sz w:val="24"/>
+          <w:szCs w:val="24"/>
+        </w:rPr>
+        <w:t>. These subgraphs are better for studying the structure and measure the algorithms. The most figure is captured by running the algorithms on these smaller datasets.</w:t>
+      </w:r>
+      <w:r>
+        <w:rPr>
+          <w:rFonts w:ascii="Times New Roman" w:hAnsi="Times New Roman" w:cs="Times New Roman"/>
+          <w:sz w:val="24"/>
+          <w:szCs w:val="24"/>
+        </w:rPr>
+        <w:t xml:space="preserve"> The algorithms usually cannot run against the whole dataset</w:t>
+      </w:r>
+      <w:r>
+        <w:rPr>
+          <w:rFonts w:ascii="Times New Roman" w:hAnsi="Times New Roman" w:cs="Times New Roman"/>
+          <w:sz w:val="24"/>
+          <w:szCs w:val="24"/>
+        </w:rPr>
+        <w:t>, and a</w:t>
+      </w:r>
+      <w:r>
+        <w:rPr>
+          <w:rFonts w:ascii="Times New Roman" w:hAnsi="Times New Roman" w:cs="Times New Roman"/>
+          <w:sz w:val="24"/>
+          <w:szCs w:val="24"/>
+        </w:rPr>
+        <w:t>t this size</w:t>
+      </w:r>
+      <w:r>
+        <w:rPr>
+          <w:rFonts w:ascii="Times New Roman" w:hAnsi="Times New Roman" w:cs="Times New Roman"/>
           <w:sz w:val="24"/>
           <w:szCs w:val="24"/>
         </w:rPr>
@@ -22035,66 +23057,26 @@
       <w:r>
         <w:rPr>
           <w:rFonts w:ascii="Times New Roman" w:hAnsi="Times New Roman" w:cs="Times New Roman"/>
-          <w:color w:val="ED7D31" w:themeColor="accent2"/>
-          <w:sz w:val="24"/>
-          <w:szCs w:val="24"/>
-        </w:rPr>
-        <w:t xml:space="preserve"> the first quarter year by 675 nodes</w:t>
-      </w:r>
-      <w:r>
-        <w:rPr>
-          <w:rFonts w:ascii="Times New Roman" w:hAnsi="Times New Roman" w:cs="Times New Roman"/>
-          <w:color w:val="ED7D31" w:themeColor="accent2"/>
-          <w:sz w:val="24"/>
-          <w:szCs w:val="24"/>
-        </w:rPr>
-        <w:t xml:space="preserve"> and the middle slice is about 18032 nodes</w:t>
-      </w:r>
-      <w:r>
-        <w:rPr>
-          <w:rFonts w:ascii="Times New Roman" w:hAnsi="Times New Roman" w:cs="Times New Roman"/>
-          <w:color w:val="ED7D31" w:themeColor="accent2"/>
-          <w:sz w:val="24"/>
-          <w:szCs w:val="24"/>
-        </w:rPr>
-        <w:t>. The smaller one is a subset of the first quarter year.</w:t>
-      </w:r>
-      <w:r>
-        <w:rPr>
-          <w:rFonts w:ascii="Times New Roman" w:hAnsi="Times New Roman" w:cs="Times New Roman"/>
-          <w:color w:val="ED7D31" w:themeColor="accent2"/>
-          <w:sz w:val="24"/>
-          <w:szCs w:val="24"/>
-        </w:rPr>
-        <w:t xml:space="preserve"> The total amount of nodes in this dataset is 34992.</w:t>
-      </w:r>
-      <w:r>
-        <w:rPr>
-          <w:rFonts w:ascii="Times New Roman" w:hAnsi="Times New Roman" w:cs="Times New Roman"/>
-          <w:color w:val="ED7D31" w:themeColor="accent2"/>
-          <w:sz w:val="24"/>
-          <w:szCs w:val="24"/>
-        </w:rPr>
-        <w:t xml:space="preserve"> The graph of the second quarter year contains 37008</w:t>
-      </w:r>
-      <w:r>
-        <w:rPr>
-          <w:rFonts w:ascii="Times New Roman" w:hAnsi="Times New Roman" w:cs="Times New Roman"/>
-          <w:color w:val="ED7D31" w:themeColor="accent2"/>
-          <w:sz w:val="24"/>
-          <w:szCs w:val="24"/>
-        </w:rPr>
-        <w:t xml:space="preserve"> and the third one has 39155. At this size there is not </w:t>
-      </w:r>
-      <w:r>
-        <w:rPr>
-          <w:rFonts w:ascii="Times New Roman" w:hAnsi="Times New Roman" w:cs="Times New Roman"/>
-          <w:color w:val="ED7D31" w:themeColor="accent2"/>
-          <w:sz w:val="24"/>
-          <w:szCs w:val="24"/>
-        </w:rPr>
-        <w:lastRenderedPageBreak/>
-        <w:t>much sense to visualize the graphs in 2D. No information can be gained with naked eyes or manual clustering.</w:t>
+          <w:sz w:val="24"/>
+          <w:szCs w:val="24"/>
+        </w:rPr>
+        <w:t xml:space="preserve"> there is not much sense to visualize the graphs in 2D</w:t>
+      </w:r>
+      <w:r>
+        <w:rPr>
+          <w:rFonts w:ascii="Times New Roman" w:hAnsi="Times New Roman" w:cs="Times New Roman"/>
+          <w:sz w:val="24"/>
+          <w:szCs w:val="24"/>
+        </w:rPr>
+        <w:t xml:space="preserve"> either</w:t>
+      </w:r>
+      <w:r>
+        <w:rPr>
+          <w:rFonts w:ascii="Times New Roman" w:hAnsi="Times New Roman" w:cs="Times New Roman"/>
+          <w:sz w:val="24"/>
+          <w:szCs w:val="24"/>
+        </w:rPr>
+        <w:t>. No information can be gained with naked eyes or manual clustering.</w:t>
       </w:r>
     </w:p>
     <w:p>
@@ -23657,7 +24639,6 @@
           <w:rFonts w:ascii="Times New Roman" w:hAnsi="Times New Roman" w:cs="Times New Roman"/>
           <w:noProof/>
         </w:rPr>
-        <w:lastRenderedPageBreak/>
         <w:drawing>
           <wp:inline distT="0" distB="0" distL="0" distR="0" wp14:anchorId="3DF9A0B7" wp14:editId="0C0C5164">
             <wp:extent cx="5760720" cy="3627120"/>
@@ -23827,38 +24808,17 @@
     </w:p>
     <w:p>
       <w:pPr>
-        <w:spacing w:line="360" w:lineRule="auto"/>
-        <w:jc w:val="both"/>
-        <w:rPr>
-          <w:rFonts w:ascii="Times New Roman" w:hAnsi="Times New Roman" w:cs="Times New Roman"/>
-          <w:sz w:val="24"/>
-          <w:szCs w:val="24"/>
-        </w:rPr>
-      </w:pPr>
-      <w:r>
-        <w:rPr>
-          <w:rFonts w:ascii="Times New Roman" w:hAnsi="Times New Roman" w:cs="Times New Roman"/>
-          <w:sz w:val="24"/>
-          <w:szCs w:val="24"/>
-        </w:rPr>
+        <w:pStyle w:val="Cmsor3"/>
+      </w:pPr>
+      <w:r>
         <w:t xml:space="preserve">OTP transaction </w:t>
       </w:r>
       <w:proofErr w:type="spellStart"/>
       <w:r>
-        <w:rPr>
-          <w:rFonts w:ascii="Times New Roman" w:hAnsi="Times New Roman" w:cs="Times New Roman"/>
-          <w:sz w:val="24"/>
-          <w:szCs w:val="24"/>
-        </w:rPr>
         <w:t>leveling</w:t>
       </w:r>
       <w:proofErr w:type="spellEnd"/>
       <w:r>
-        <w:rPr>
-          <w:rFonts w:ascii="Times New Roman" w:hAnsi="Times New Roman" w:cs="Times New Roman"/>
-          <w:sz w:val="24"/>
-          <w:szCs w:val="24"/>
-        </w:rPr>
         <w:t xml:space="preserve"> by condensation</w:t>
       </w:r>
     </w:p>
@@ -25227,29 +26187,44 @@
     <w:p>
       <w:pPr>
         <w:pStyle w:val="Listaszerbekezds"/>
+        <w:spacing w:line="360" w:lineRule="auto"/>
         <w:ind w:left="0"/>
-      </w:pPr>
-    </w:p>
-    <w:p>
-      <w:pPr>
-        <w:pStyle w:val="Listaszerbekezds"/>
-        <w:ind w:left="0"/>
-      </w:pPr>
-    </w:p>
-    <w:p>
-      <w:pPr>
-        <w:pStyle w:val="Listaszerbekezds"/>
-        <w:ind w:left="0"/>
-        <w:jc w:val="both"/>
-      </w:pPr>
-      <w:r>
+        <w:jc w:val="both"/>
+        <w:rPr>
+          <w:rFonts w:ascii="Times New Roman" w:hAnsi="Times New Roman" w:cs="Times New Roman"/>
+          <w:sz w:val="24"/>
+          <w:szCs w:val="24"/>
+        </w:rPr>
+      </w:pPr>
+    </w:p>
+    <w:p>
+      <w:pPr>
+        <w:spacing w:line="360" w:lineRule="auto"/>
+        <w:jc w:val="both"/>
+        <w:rPr>
+          <w:rFonts w:ascii="Times New Roman" w:hAnsi="Times New Roman" w:cs="Times New Roman"/>
+          <w:sz w:val="24"/>
+          <w:szCs w:val="24"/>
+        </w:rPr>
+      </w:pPr>
+      <w:r>
+        <w:rPr>
+          <w:rFonts w:ascii="Times New Roman" w:hAnsi="Times New Roman" w:cs="Times New Roman"/>
+          <w:sz w:val="24"/>
+          <w:szCs w:val="24"/>
+        </w:rPr>
         <w:t>If we consider one supplier and the customers as one cluster, we can observe smaller communities among them. In the previous image we can see several triangles, but I discovered larger ones as I increased the number of layers I observed at the same time. Since the graph I am working with is anonymized, we do not have the necessary information to resolve the graph, thus I am still not sure what this structure represent.</w:t>
       </w:r>
     </w:p>
     <w:p>
       <w:pPr>
-        <w:pStyle w:val="Listaszerbekezds"/>
-        <w:ind w:left="0"/>
+        <w:spacing w:line="360" w:lineRule="auto"/>
+        <w:jc w:val="both"/>
+        <w:rPr>
+          <w:rFonts w:ascii="Times New Roman" w:hAnsi="Times New Roman" w:cs="Times New Roman"/>
+          <w:sz w:val="24"/>
+          <w:szCs w:val="24"/>
+        </w:rPr>
       </w:pPr>
     </w:p>
     <w:p>

</xml_diff>

<commit_message>
Update thesis docs with otp condensation leveling
</commit_message>
<xml_diff>
--- a/thesis.docx
+++ b/thesis.docx
@@ -4662,25 +4662,7 @@
           <w:sz w:val="24"/>
           <w:szCs w:val="24"/>
         </w:rPr>
-        <w:t xml:space="preserve">Study and analyze graph structures, implement clustering and community detecting algorithms. The application </w:t>
-      </w:r>
-      <w:proofErr w:type="gramStart"/>
-      <w:r>
-        <w:rPr>
-          <w:rFonts w:ascii="Times New Roman" w:hAnsi="Times New Roman" w:cs="Times New Roman"/>
-          <w:sz w:val="24"/>
-          <w:szCs w:val="24"/>
-        </w:rPr>
-        <w:t>has to</w:t>
-      </w:r>
-      <w:proofErr w:type="gramEnd"/>
-      <w:r>
-        <w:rPr>
-          <w:rFonts w:ascii="Times New Roman" w:hAnsi="Times New Roman" w:cs="Times New Roman"/>
-          <w:sz w:val="24"/>
-          <w:szCs w:val="24"/>
-        </w:rPr>
-        <w:t xml:space="preserve"> be able to handle directed and undirected graphs as well. The edges can carry weight information</w:t>
+        <w:t>Study and analyze graph structures, implement clustering and community detecting algorithms. The application has to be able to handle directed and undirected graphs as well. The edges can carry weight information</w:t>
       </w:r>
       <w:r>
         <w:rPr>
@@ -4812,25 +4794,7 @@
           <w:sz w:val="24"/>
           <w:szCs w:val="24"/>
         </w:rPr>
-        <w:t xml:space="preserve"> such as Girvan-Newman, Markov chain, etc. The application </w:t>
-      </w:r>
-      <w:proofErr w:type="gramStart"/>
-      <w:r>
-        <w:rPr>
-          <w:rFonts w:ascii="Times New Roman" w:hAnsi="Times New Roman" w:cs="Times New Roman"/>
-          <w:sz w:val="24"/>
-          <w:szCs w:val="24"/>
-        </w:rPr>
-        <w:t>is able to</w:t>
-      </w:r>
-      <w:proofErr w:type="gramEnd"/>
-      <w:r>
-        <w:rPr>
-          <w:rFonts w:ascii="Times New Roman" w:hAnsi="Times New Roman" w:cs="Times New Roman"/>
-          <w:sz w:val="24"/>
-          <w:szCs w:val="24"/>
-        </w:rPr>
-        <w:t xml:space="preserve"> map a graph</w:t>
+        <w:t xml:space="preserve"> such as Girvan-Newman, Markov chain, etc. The application is able to map a graph</w:t>
       </w:r>
       <w:r>
         <w:rPr>
@@ -4894,16 +4858,7 @@
           <w:sz w:val="24"/>
           <w:szCs w:val="24"/>
         </w:rPr>
-        <w:t xml:space="preserve"> has been implemented in a </w:t>
-      </w:r>
-      <w:proofErr w:type="gramStart"/>
-      <w:r>
-        <w:rPr>
-          <w:rFonts w:ascii="Times New Roman" w:hAnsi="Times New Roman" w:cs="Times New Roman"/>
-          <w:sz w:val="24"/>
-          <w:szCs w:val="24"/>
-        </w:rPr>
-        <w:t>fairly na</w:t>
+        <w:t xml:space="preserve"> has been implemented in a fairly na</w:t>
       </w:r>
       <w:r>
         <w:rPr>
@@ -4919,16 +4874,7 @@
           <w:sz w:val="24"/>
           <w:szCs w:val="24"/>
         </w:rPr>
-        <w:t>ve</w:t>
-      </w:r>
-      <w:proofErr w:type="gramEnd"/>
-      <w:r>
-        <w:rPr>
-          <w:rFonts w:ascii="Times New Roman" w:hAnsi="Times New Roman" w:cs="Times New Roman"/>
-          <w:sz w:val="24"/>
-          <w:szCs w:val="24"/>
-        </w:rPr>
-        <w:t xml:space="preserve"> and greedy colormap.</w:t>
+        <w:t>ve and greedy colormap.</w:t>
       </w:r>
       <w:r>
         <w:rPr>
@@ -5348,25 +5294,7 @@
           <w:sz w:val="24"/>
           <w:szCs w:val="24"/>
         </w:rPr>
-        <w:t xml:space="preserve"> The article </w:t>
-      </w:r>
-      <w:proofErr w:type="gramStart"/>
-      <w:r>
-        <w:rPr>
-          <w:rFonts w:ascii="Times New Roman" w:hAnsi="Times New Roman" w:cs="Times New Roman"/>
-          <w:sz w:val="24"/>
-          <w:szCs w:val="24"/>
-        </w:rPr>
-        <w:t>suggest</w:t>
-      </w:r>
-      <w:proofErr w:type="gramEnd"/>
-      <w:r>
-        <w:rPr>
-          <w:rFonts w:ascii="Times New Roman" w:hAnsi="Times New Roman" w:cs="Times New Roman"/>
-          <w:sz w:val="24"/>
-          <w:szCs w:val="24"/>
-        </w:rPr>
-        <w:t xml:space="preserve"> several subgraphs, however I </w:t>
+        <w:t xml:space="preserve"> The article suggest several subgraphs, however I </w:t>
       </w:r>
       <w:r>
         <w:rPr>
@@ -5713,43 +5641,7 @@
           <w:sz w:val="24"/>
           <w:szCs w:val="24"/>
         </w:rPr>
-        <w:t xml:space="preserve">Python is a programming language that makes possible to work more quickly and integrate the designed system more effectively. Perfect choice to develop proof of concepts, make prototypes. It can be easy to pick up whether the developer makes a </w:t>
-      </w:r>
-      <w:proofErr w:type="gramStart"/>
-      <w:r>
-        <w:rPr>
-          <w:rFonts w:ascii="Times New Roman" w:hAnsi="Times New Roman" w:cs="Times New Roman"/>
-          <w:sz w:val="24"/>
-          <w:szCs w:val="24"/>
-        </w:rPr>
-        <w:t>first time</w:t>
-      </w:r>
-      <w:proofErr w:type="gramEnd"/>
-      <w:r>
-        <w:rPr>
-          <w:rFonts w:ascii="Times New Roman" w:hAnsi="Times New Roman" w:cs="Times New Roman"/>
-          <w:sz w:val="24"/>
-          <w:szCs w:val="24"/>
-        </w:rPr>
-        <w:t xml:space="preserve"> project or has experience with other languages. The well documented packages help the programmer along the learning way and the gains in productivity can be seen almost immediately. It also reduces maintenance costs of the targeted application. The packages used in this thesis are developed under </w:t>
-      </w:r>
-      <w:proofErr w:type="gramStart"/>
-      <w:r>
-        <w:rPr>
-          <w:rFonts w:ascii="Times New Roman" w:hAnsi="Times New Roman" w:cs="Times New Roman"/>
-          <w:sz w:val="24"/>
-          <w:szCs w:val="24"/>
-        </w:rPr>
-        <w:t>open source</w:t>
-      </w:r>
-      <w:proofErr w:type="gramEnd"/>
-      <w:r>
-        <w:rPr>
-          <w:rFonts w:ascii="Times New Roman" w:hAnsi="Times New Roman" w:cs="Times New Roman"/>
-          <w:sz w:val="24"/>
-          <w:szCs w:val="24"/>
-        </w:rPr>
-        <w:t xml:space="preserve"> license, making it freely usable and distributable not only educational purposes but even for commercial use. [16]</w:t>
+        <w:t>Python is a programming language that makes possible to work more quickly and integrate the designed system more effectively. Perfect choice to develop proof of concepts, make prototypes. It can be easy to pick up whether the developer makes a first time project or has experience with other languages. The well documented packages help the programmer along the learning way and the gains in productivity can be seen almost immediately. It also reduces maintenance costs of the targeted application. The packages used in this thesis are developed under open source license, making it freely usable and distributable not only educational purposes but even for commercial use. [16]</w:t>
       </w:r>
     </w:p>
     <w:p>
@@ -5888,16 +5780,7 @@
           <w:sz w:val="24"/>
           <w:szCs w:val="24"/>
         </w:rPr>
-        <w:t xml:space="preserve">These tools have been chosen for thesis purposes not only because they are open source, but the documentations and tutorials are in good quality. The tools have wide range of support layer and make the development ready to start. Perfect choice when the scope is widely changes during the development and each feature </w:t>
-      </w:r>
-      <w:proofErr w:type="gramStart"/>
-      <w:r>
-        <w:rPr>
-          <w:rFonts w:ascii="Times New Roman" w:hAnsi="Times New Roman" w:cs="Times New Roman"/>
-          <w:sz w:val="24"/>
-          <w:szCs w:val="24"/>
-        </w:rPr>
-        <w:t>h</w:t>
+        <w:t>These tools have been chosen for thesis purposes not only because they are open source, but the documentations and tutorials are in good quality. The tools have wide range of support layer and make the development ready to start. Perfect choice when the scope is widely changes during the development and each feature h</w:t>
       </w:r>
       <w:r>
         <w:rPr>
@@ -5913,16 +5796,7 @@
           <w:sz w:val="24"/>
           <w:szCs w:val="24"/>
         </w:rPr>
-        <w:t xml:space="preserve"> to</w:t>
-      </w:r>
-      <w:proofErr w:type="gramEnd"/>
-      <w:r>
-        <w:rPr>
-          <w:rFonts w:ascii="Times New Roman" w:hAnsi="Times New Roman" w:cs="Times New Roman"/>
-          <w:sz w:val="24"/>
-          <w:szCs w:val="24"/>
-        </w:rPr>
-        <w:t xml:space="preserve"> be prototyped at first.</w:t>
+        <w:t xml:space="preserve"> to be prototyped at first.</w:t>
       </w:r>
     </w:p>
     <w:p>
@@ -5962,25 +5836,7 @@
           <w:sz w:val="24"/>
           <w:szCs w:val="24"/>
         </w:rPr>
-        <w:t xml:space="preserve">Git is a free and </w:t>
-      </w:r>
-      <w:proofErr w:type="gramStart"/>
-      <w:r>
-        <w:rPr>
-          <w:rFonts w:ascii="Times New Roman" w:hAnsi="Times New Roman" w:cs="Times New Roman"/>
-          <w:sz w:val="24"/>
-          <w:szCs w:val="24"/>
-        </w:rPr>
-        <w:t>open source</w:t>
-      </w:r>
-      <w:proofErr w:type="gramEnd"/>
-      <w:r>
-        <w:rPr>
-          <w:rFonts w:ascii="Times New Roman" w:hAnsi="Times New Roman" w:cs="Times New Roman"/>
-          <w:sz w:val="24"/>
-          <w:szCs w:val="24"/>
-        </w:rPr>
-        <w:t xml:space="preserve"> distributed version control system designed to handle everything from small to very large project with speed and efficiency. It has wide range of supported features, like branching and merging strategy, distribution, data assurance, staging area, however during the app development for the thesis, it has only been used for version control. </w:t>
+        <w:t xml:space="preserve">Git is a free and open source distributed version control system designed to handle everything from small to very large project with speed and efficiency. It has wide range of supported features, like branching and merging strategy, distribution, data assurance, staging area, however during the app development for the thesis, it has only been used for version control. </w:t>
       </w:r>
     </w:p>
     <w:p>
@@ -6478,51 +6334,15 @@
           <w:sz w:val="24"/>
           <w:szCs w:val="24"/>
         </w:rPr>
-        <w:t xml:space="preserve"> classes. The algorithms are not imported into the NetworkX namespace at the top level, so it </w:t>
-      </w:r>
-      <w:proofErr w:type="gramStart"/>
-      <w:r>
-        <w:rPr>
-          <w:rFonts w:ascii="Times New Roman" w:hAnsi="Times New Roman" w:cs="Times New Roman"/>
-          <w:sz w:val="24"/>
-          <w:szCs w:val="24"/>
-        </w:rPr>
-        <w:t>has to</w:t>
-      </w:r>
-      <w:proofErr w:type="gramEnd"/>
-      <w:r>
-        <w:rPr>
-          <w:rFonts w:ascii="Times New Roman" w:hAnsi="Times New Roman" w:cs="Times New Roman"/>
-          <w:sz w:val="24"/>
-          <w:szCs w:val="24"/>
-        </w:rPr>
-        <w:t xml:space="preserve"> be added manually.</w:t>
-      </w:r>
-      <w:r>
-        <w:rPr>
-          <w:rFonts w:ascii="Times New Roman" w:hAnsi="Times New Roman" w:cs="Times New Roman"/>
-          <w:sz w:val="24"/>
-          <w:szCs w:val="24"/>
-        </w:rPr>
-        <w:t xml:space="preserve"> The convention is to use a node attribute with value 0 or 1 to identify the sets each node belongs to. The functions in this package do not check that the node set is </w:t>
-      </w:r>
-      <w:proofErr w:type="gramStart"/>
-      <w:r>
-        <w:rPr>
-          <w:rFonts w:ascii="Times New Roman" w:hAnsi="Times New Roman" w:cs="Times New Roman"/>
-          <w:sz w:val="24"/>
-          <w:szCs w:val="24"/>
-        </w:rPr>
-        <w:t>actually correct</w:t>
-      </w:r>
-      <w:proofErr w:type="gramEnd"/>
-      <w:r>
-        <w:rPr>
-          <w:rFonts w:ascii="Times New Roman" w:hAnsi="Times New Roman" w:cs="Times New Roman"/>
-          <w:sz w:val="24"/>
-          <w:szCs w:val="24"/>
-        </w:rPr>
-        <w:t xml:space="preserve"> nor that the input graph is actually bipartite.</w:t>
+        <w:t xml:space="preserve"> classes. The algorithms are not imported into the NetworkX namespace at the top level, so it has to be added manually.</w:t>
+      </w:r>
+      <w:r>
+        <w:rPr>
+          <w:rFonts w:ascii="Times New Roman" w:hAnsi="Times New Roman" w:cs="Times New Roman"/>
+          <w:sz w:val="24"/>
+          <w:szCs w:val="24"/>
+        </w:rPr>
+        <w:t xml:space="preserve"> The convention is to use a node attribute with value 0 or 1 to identify the sets each node belongs to. The functions in this package do not check that the node set is actually correct nor that the input graph is actually bipartite.</w:t>
       </w:r>
       <w:r>
         <w:rPr>
@@ -6615,9 +6435,8 @@
           <w:sz w:val="24"/>
           <w:szCs w:val="24"/>
         </w:rPr>
-        <w:t>find_</w:t>
-      </w:r>
-      <w:proofErr w:type="gramStart"/>
+        <w:t>find_cliques</w:t>
+      </w:r>
       <w:r>
         <w:rPr>
           <w:rFonts w:ascii="Times New Roman" w:hAnsi="Times New Roman" w:cs="Times New Roman"/>
@@ -6626,8 +6445,27 @@
           <w:sz w:val="24"/>
           <w:szCs w:val="24"/>
         </w:rPr>
-        <w:t>cliques</w:t>
-      </w:r>
+        <w:t>()</w:t>
+      </w:r>
+      <w:r>
+        <w:rPr>
+          <w:rFonts w:ascii="Times New Roman" w:hAnsi="Times New Roman" w:cs="Times New Roman"/>
+          <w:sz w:val="24"/>
+          <w:szCs w:val="24"/>
+        </w:rPr>
+        <w:t xml:space="preserve"> function probably has an exponential running time, however it returns all maximal cliques in an undirected graph.</w:t>
+      </w:r>
+    </w:p>
+    <w:p>
+      <w:pPr>
+        <w:spacing w:line="360" w:lineRule="auto"/>
+        <w:jc w:val="both"/>
+        <w:rPr>
+          <w:rFonts w:ascii="Times New Roman" w:hAnsi="Times New Roman" w:cs="Times New Roman"/>
+          <w:sz w:val="24"/>
+          <w:szCs w:val="24"/>
+        </w:rPr>
+      </w:pPr>
       <w:r>
         <w:rPr>
           <w:rFonts w:ascii="Times New Roman" w:hAnsi="Times New Roman" w:cs="Times New Roman"/>
@@ -6636,9 +6474,74 @@
           <w:sz w:val="24"/>
           <w:szCs w:val="24"/>
         </w:rPr>
-        <w:t>(</w:t>
-      </w:r>
-      <w:proofErr w:type="gramEnd"/>
+        <w:t>K-Clique</w:t>
+      </w:r>
+      <w:r>
+        <w:rPr>
+          <w:rFonts w:ascii="Times New Roman" w:hAnsi="Times New Roman" w:cs="Times New Roman"/>
+          <w:sz w:val="24"/>
+          <w:szCs w:val="24"/>
+        </w:rPr>
+        <w:t>. A k-clique community is the union of all cliques of size k that can be reached through adjacent k-cliques.</w:t>
+      </w:r>
+    </w:p>
+    <w:p>
+      <w:pPr>
+        <w:spacing w:line="360" w:lineRule="auto"/>
+        <w:jc w:val="both"/>
+        <w:rPr>
+          <w:rFonts w:ascii="Times New Roman" w:hAnsi="Times New Roman" w:cs="Times New Roman"/>
+          <w:sz w:val="24"/>
+          <w:szCs w:val="24"/>
+        </w:rPr>
+      </w:pPr>
+    </w:p>
+    <w:p>
+      <w:pPr>
+        <w:spacing w:line="360" w:lineRule="auto"/>
+        <w:jc w:val="both"/>
+        <w:rPr>
+          <w:rFonts w:ascii="Times New Roman" w:hAnsi="Times New Roman" w:cs="Times New Roman"/>
+          <w:sz w:val="24"/>
+          <w:szCs w:val="24"/>
+        </w:rPr>
+      </w:pPr>
+      <w:r>
+        <w:rPr>
+          <w:rFonts w:ascii="Times New Roman" w:hAnsi="Times New Roman" w:cs="Times New Roman"/>
+          <w:sz w:val="24"/>
+          <w:szCs w:val="24"/>
+        </w:rPr>
+        <w:t>Modularity-based communities</w:t>
+      </w:r>
+    </w:p>
+    <w:p>
+      <w:pPr>
+        <w:spacing w:line="360" w:lineRule="auto"/>
+        <w:jc w:val="both"/>
+        <w:rPr>
+          <w:rFonts w:ascii="Times New Roman" w:hAnsi="Times New Roman" w:cs="Times New Roman"/>
+          <w:sz w:val="24"/>
+          <w:szCs w:val="24"/>
+        </w:rPr>
+      </w:pPr>
+      <w:r>
+        <w:rPr>
+          <w:rFonts w:ascii="Times New Roman" w:hAnsi="Times New Roman" w:cs="Times New Roman"/>
+          <w:sz w:val="24"/>
+          <w:szCs w:val="24"/>
+        </w:rPr>
+        <w:t>Greedy modularity maximization</w:t>
+      </w:r>
+      <w:r>
+        <w:rPr>
+          <w:rFonts w:ascii="Times New Roman" w:hAnsi="Times New Roman" w:cs="Times New Roman"/>
+          <w:sz w:val="24"/>
+          <w:szCs w:val="24"/>
+        </w:rPr>
+        <w:t xml:space="preserve"> is implemented in a function, named </w:t>
+      </w:r>
+      <w:proofErr w:type="spellStart"/>
       <w:r>
         <w:rPr>
           <w:rFonts w:ascii="Times New Roman" w:hAnsi="Times New Roman" w:cs="Times New Roman"/>
@@ -6647,27 +6550,8 @@
           <w:sz w:val="24"/>
           <w:szCs w:val="24"/>
         </w:rPr>
-        <w:t>)</w:t>
-      </w:r>
-      <w:r>
-        <w:rPr>
-          <w:rFonts w:ascii="Times New Roman" w:hAnsi="Times New Roman" w:cs="Times New Roman"/>
-          <w:sz w:val="24"/>
-          <w:szCs w:val="24"/>
-        </w:rPr>
-        <w:t xml:space="preserve"> function probably has an exponential running time, however it returns all maximal cliques in an undirected graph.</w:t>
-      </w:r>
-    </w:p>
-    <w:p>
-      <w:pPr>
-        <w:spacing w:line="360" w:lineRule="auto"/>
-        <w:jc w:val="both"/>
-        <w:rPr>
-          <w:rFonts w:ascii="Times New Roman" w:hAnsi="Times New Roman" w:cs="Times New Roman"/>
-          <w:sz w:val="24"/>
-          <w:szCs w:val="24"/>
-        </w:rPr>
-      </w:pPr>
+        <w:t>greed</w:t>
+      </w:r>
       <w:r>
         <w:rPr>
           <w:rFonts w:ascii="Times New Roman" w:hAnsi="Times New Roman" w:cs="Times New Roman"/>
@@ -6676,74 +6560,8 @@
           <w:sz w:val="24"/>
           <w:szCs w:val="24"/>
         </w:rPr>
-        <w:t>K-Clique</w:t>
-      </w:r>
-      <w:r>
-        <w:rPr>
-          <w:rFonts w:ascii="Times New Roman" w:hAnsi="Times New Roman" w:cs="Times New Roman"/>
-          <w:sz w:val="24"/>
-          <w:szCs w:val="24"/>
-        </w:rPr>
-        <w:t>. A k-clique community is the union of all cliques of size k that can be reached through adjacent k-cliques.</w:t>
-      </w:r>
-    </w:p>
-    <w:p>
-      <w:pPr>
-        <w:spacing w:line="360" w:lineRule="auto"/>
-        <w:jc w:val="both"/>
-        <w:rPr>
-          <w:rFonts w:ascii="Times New Roman" w:hAnsi="Times New Roman" w:cs="Times New Roman"/>
-          <w:sz w:val="24"/>
-          <w:szCs w:val="24"/>
-        </w:rPr>
-      </w:pPr>
-    </w:p>
-    <w:p>
-      <w:pPr>
-        <w:spacing w:line="360" w:lineRule="auto"/>
-        <w:jc w:val="both"/>
-        <w:rPr>
-          <w:rFonts w:ascii="Times New Roman" w:hAnsi="Times New Roman" w:cs="Times New Roman"/>
-          <w:sz w:val="24"/>
-          <w:szCs w:val="24"/>
-        </w:rPr>
-      </w:pPr>
-      <w:r>
-        <w:rPr>
-          <w:rFonts w:ascii="Times New Roman" w:hAnsi="Times New Roman" w:cs="Times New Roman"/>
-          <w:sz w:val="24"/>
-          <w:szCs w:val="24"/>
-        </w:rPr>
-        <w:t>Modularity-based communities</w:t>
-      </w:r>
-    </w:p>
-    <w:p>
-      <w:pPr>
-        <w:spacing w:line="360" w:lineRule="auto"/>
-        <w:jc w:val="both"/>
-        <w:rPr>
-          <w:rFonts w:ascii="Times New Roman" w:hAnsi="Times New Roman" w:cs="Times New Roman"/>
-          <w:sz w:val="24"/>
-          <w:szCs w:val="24"/>
-        </w:rPr>
-      </w:pPr>
-      <w:r>
-        <w:rPr>
-          <w:rFonts w:ascii="Times New Roman" w:hAnsi="Times New Roman" w:cs="Times New Roman"/>
-          <w:sz w:val="24"/>
-          <w:szCs w:val="24"/>
-        </w:rPr>
-        <w:t>Greedy modularity maximization</w:t>
-      </w:r>
-      <w:r>
-        <w:rPr>
-          <w:rFonts w:ascii="Times New Roman" w:hAnsi="Times New Roman" w:cs="Times New Roman"/>
-          <w:sz w:val="24"/>
-          <w:szCs w:val="24"/>
-        </w:rPr>
-        <w:t xml:space="preserve"> is implemented in a function, named </w:t>
-      </w:r>
-      <w:proofErr w:type="spellStart"/>
+        <w:t>y</w:t>
+      </w:r>
       <w:r>
         <w:rPr>
           <w:rFonts w:ascii="Times New Roman" w:hAnsi="Times New Roman" w:cs="Times New Roman"/>
@@ -6752,8 +6570,9 @@
           <w:sz w:val="24"/>
           <w:szCs w:val="24"/>
         </w:rPr>
-        <w:t>greed</w:t>
-      </w:r>
+        <w:t>_modularity_communities</w:t>
+      </w:r>
+      <w:proofErr w:type="spellEnd"/>
       <w:r>
         <w:rPr>
           <w:rFonts w:ascii="Times New Roman" w:hAnsi="Times New Roman" w:cs="Times New Roman"/>
@@ -6762,50 +6581,7 @@
           <w:sz w:val="24"/>
           <w:szCs w:val="24"/>
         </w:rPr>
-        <w:t>y</w:t>
-      </w:r>
-      <w:r>
-        <w:rPr>
-          <w:rFonts w:ascii="Times New Roman" w:hAnsi="Times New Roman" w:cs="Times New Roman"/>
-          <w:b/>
-          <w:bCs/>
-          <w:sz w:val="24"/>
-          <w:szCs w:val="24"/>
-        </w:rPr>
-        <w:t>_modularity_</w:t>
-      </w:r>
-      <w:proofErr w:type="gramStart"/>
-      <w:r>
-        <w:rPr>
-          <w:rFonts w:ascii="Times New Roman" w:hAnsi="Times New Roman" w:cs="Times New Roman"/>
-          <w:b/>
-          <w:bCs/>
-          <w:sz w:val="24"/>
-          <w:szCs w:val="24"/>
-        </w:rPr>
-        <w:t>communities</w:t>
-      </w:r>
-      <w:proofErr w:type="spellEnd"/>
-      <w:r>
-        <w:rPr>
-          <w:rFonts w:ascii="Times New Roman" w:hAnsi="Times New Roman" w:cs="Times New Roman"/>
-          <w:b/>
-          <w:bCs/>
-          <w:sz w:val="24"/>
-          <w:szCs w:val="24"/>
-        </w:rPr>
-        <w:t>(</w:t>
-      </w:r>
-      <w:proofErr w:type="gramEnd"/>
-      <w:r>
-        <w:rPr>
-          <w:rFonts w:ascii="Times New Roman" w:hAnsi="Times New Roman" w:cs="Times New Roman"/>
-          <w:b/>
-          <w:bCs/>
-          <w:sz w:val="24"/>
-          <w:szCs w:val="24"/>
-        </w:rPr>
-        <w:t>)</w:t>
+        <w:t>()</w:t>
       </w:r>
       <w:r>
         <w:rPr>
@@ -7005,25 +6781,7 @@
           <w:sz w:val="24"/>
           <w:szCs w:val="24"/>
         </w:rPr>
-        <w:t xml:space="preserve">This function </w:t>
-      </w:r>
-      <w:proofErr w:type="gramStart"/>
-      <w:r>
-        <w:rPr>
-          <w:rFonts w:ascii="Times New Roman" w:hAnsi="Times New Roman" w:cs="Times New Roman"/>
-          <w:sz w:val="24"/>
-          <w:szCs w:val="24"/>
-        </w:rPr>
-        <w:t>is located in</w:t>
-      </w:r>
-      <w:proofErr w:type="gramEnd"/>
-      <w:r>
-        <w:rPr>
-          <w:rFonts w:ascii="Times New Roman" w:hAnsi="Times New Roman" w:cs="Times New Roman"/>
-          <w:sz w:val="24"/>
-          <w:szCs w:val="24"/>
-        </w:rPr>
-        <w:t xml:space="preserve"> the </w:t>
+        <w:t xml:space="preserve">This function is located in the </w:t>
       </w:r>
       <w:proofErr w:type="spellStart"/>
       <w:r>
@@ -7166,25 +6924,7 @@
           <w:sz w:val="24"/>
           <w:szCs w:val="24"/>
         </w:rPr>
-        <w:t xml:space="preserve">The software has been released in 2007 by network theory researchers and CRM advisors. It </w:t>
-      </w:r>
-      <w:proofErr w:type="gramStart"/>
-      <w:r>
-        <w:rPr>
-          <w:rFonts w:ascii="Times New Roman" w:hAnsi="Times New Roman" w:cs="Times New Roman"/>
-          <w:sz w:val="24"/>
-          <w:szCs w:val="24"/>
-        </w:rPr>
-        <w:t>is able to</w:t>
-      </w:r>
-      <w:proofErr w:type="gramEnd"/>
-      <w:r>
-        <w:rPr>
-          <w:rFonts w:ascii="Times New Roman" w:hAnsi="Times New Roman" w:cs="Times New Roman"/>
-          <w:sz w:val="24"/>
-          <w:szCs w:val="24"/>
-        </w:rPr>
-        <w:t xml:space="preserve"> load a graph and visualize it.</w:t>
+        <w:t>The software has been released in 2007 by network theory researchers and CRM advisors. It is able to load a graph and visualize it.</w:t>
       </w:r>
       <w:r>
         <w:rPr>
@@ -7690,36 +7430,30 @@
         <w:rPr>
           <w:noProof/>
         </w:rPr>
-        <w:t>3</w:t>
+        <w:t>4</w:t>
+      </w:r>
+      <w:r>
+        <w:fldChar w:fldCharType="end"/>
+      </w:r>
+      <w:r>
+        <w:t>.</w:t>
+      </w:r>
+      <w:r>
+        <w:fldChar w:fldCharType="begin"/>
+      </w:r>
+      <w:r>
+        <w:instrText xml:space="preserve"> SEQ Figure \* ARABIC \s 1 </w:instrText>
+      </w:r>
+      <w:r>
+        <w:fldChar w:fldCharType="separate"/>
       </w:r>
       <w:r>
         <w:rPr>
           <w:noProof/>
         </w:rPr>
-        <w:fldChar w:fldCharType="end"/>
-      </w:r>
-      <w:r>
-        <w:t>.</w:t>
-      </w:r>
-      <w:r>
-        <w:fldChar w:fldCharType="begin"/>
-      </w:r>
-      <w:r>
-        <w:instrText xml:space="preserve"> SEQ Figure \* ARABIC \s 1 </w:instrText>
-      </w:r>
-      <w:r>
-        <w:fldChar w:fldCharType="separate"/>
-      </w:r>
-      <w:r>
-        <w:rPr>
-          <w:noProof/>
-        </w:rPr>
         <w:t>1</w:t>
       </w:r>
       <w:r>
-        <w:rPr>
-          <w:noProof/>
-        </w:rPr>
         <w:fldChar w:fldCharType="end"/>
       </w:r>
       <w:r>
@@ -7858,25 +7592,7 @@
           <w:sz w:val="24"/>
           <w:szCs w:val="24"/>
         </w:rPr>
-        <w:t xml:space="preserve">These types of graphs are used to model relationships among </w:t>
-      </w:r>
-      <w:proofErr w:type="gramStart"/>
-      <w:r>
-        <w:rPr>
-          <w:rFonts w:ascii="Times New Roman" w:hAnsi="Times New Roman" w:cs="Times New Roman"/>
-          <w:sz w:val="24"/>
-          <w:szCs w:val="24"/>
-        </w:rPr>
-        <w:t>data</w:t>
-      </w:r>
-      <w:proofErr w:type="gramEnd"/>
-      <w:r>
-        <w:rPr>
-          <w:rFonts w:ascii="Times New Roman" w:hAnsi="Times New Roman" w:cs="Times New Roman"/>
-          <w:sz w:val="24"/>
-          <w:szCs w:val="24"/>
-        </w:rPr>
-        <w:t xml:space="preserve"> and they enable query and data analytics based on these relationships. A property graph has nodes that can contain detailed information about a subject and edges that denote the relationship between nodes. The nodes and edges can have attributes, called properties, with which they are associated. Because they are so versatile, property graphs are used in a broad range of industries and sectors, such as finance, manufacturing, public safety, retail and many others.</w:t>
+        <w:t>These types of graphs are used to model relationships among data and they enable query and data analytics based on these relationships. A property graph has nodes that can contain detailed information about a subject and edges that denote the relationship between nodes. The nodes and edges can have attributes, called properties, with which they are associated. Because they are so versatile, property graphs are used in a broad range of industries and sectors, such as finance, manufacturing, public safety, retail and many others.</w:t>
       </w:r>
     </w:p>
     <w:p>
@@ -7914,43 +7630,7 @@
           <w:sz w:val="24"/>
           <w:szCs w:val="24"/>
         </w:rPr>
-        <w:t xml:space="preserve">RDF stand for Resource Description Framework. These graphs conform to a set of W3C standard designed to represent statements and are best for representing complex metadata and master data. They are often used for linked data, data integration and knowledge graphs. They can represent complex concepts in a </w:t>
-      </w:r>
-      <w:proofErr w:type="gramStart"/>
-      <w:r>
-        <w:rPr>
-          <w:rFonts w:ascii="Times New Roman" w:hAnsi="Times New Roman" w:cs="Times New Roman"/>
-          <w:sz w:val="24"/>
-          <w:szCs w:val="24"/>
-        </w:rPr>
-        <w:t>domain, or</w:t>
-      </w:r>
-      <w:proofErr w:type="gramEnd"/>
-      <w:r>
-        <w:rPr>
-          <w:rFonts w:ascii="Times New Roman" w:hAnsi="Times New Roman" w:cs="Times New Roman"/>
-          <w:sz w:val="24"/>
-          <w:szCs w:val="24"/>
-        </w:rPr>
-        <w:t xml:space="preserve"> provide rich semantics and inferencing on data. In the RDF model a statement is represented by three elements: two nodes connected by an edge reflecting the subject, predicate and object of a sentence – this is known as an RDF triple. Every node and edge </w:t>
-      </w:r>
-      <w:proofErr w:type="gramStart"/>
-      <w:r>
-        <w:rPr>
-          <w:rFonts w:ascii="Times New Roman" w:hAnsi="Times New Roman" w:cs="Times New Roman"/>
-          <w:sz w:val="24"/>
-          <w:szCs w:val="24"/>
-        </w:rPr>
-        <w:t>is</w:t>
-      </w:r>
-      <w:proofErr w:type="gramEnd"/>
-      <w:r>
-        <w:rPr>
-          <w:rFonts w:ascii="Times New Roman" w:hAnsi="Times New Roman" w:cs="Times New Roman"/>
-          <w:sz w:val="24"/>
-          <w:szCs w:val="24"/>
-        </w:rPr>
-        <w:t xml:space="preserve"> identified by a unique URI, or Unique resource Identifier. The RDF model provides a way to publish data in a standard format with well-defined semantics, enabling information exchange. Government statistics agencies, pharmaceutical companies and healthcare organizations have adopted RDF graphs widely.</w:t>
+        <w:t>RDF stand for Resource Description Framework. These graphs conform to a set of W3C standard designed to represent statements and are best for representing complex metadata and master data. They are often used for linked data, data integration and knowledge graphs. They can represent complex concepts in a domain, or provide rich semantics and inferencing on data. In the RDF model a statement is represented by three elements: two nodes connected by an edge reflecting the subject, predicate and object of a sentence – this is known as an RDF triple. Every node and edge is identified by a unique URI, or Unique resource Identifier. The RDF model provides a way to publish data in a standard format with well-defined semantics, enabling information exchange. Government statistics agencies, pharmaceutical companies and healthcare organizations have adopted RDF graphs widely.</w:t>
       </w:r>
     </w:p>
     <w:p>
@@ -8203,43 +7883,7 @@
           <w:sz w:val="24"/>
           <w:szCs w:val="24"/>
         </w:rPr>
-        <w:t xml:space="preserve"> data based on things like strength or quality of relationship. Graphs let you explore and discover connections and patterns in social networks, IoT, big data, data warehouses, </w:t>
-      </w:r>
-      <w:proofErr w:type="gramStart"/>
-      <w:r>
-        <w:rPr>
-          <w:rFonts w:ascii="Times New Roman" w:hAnsi="Times New Roman" w:cs="Times New Roman"/>
-          <w:sz w:val="24"/>
-          <w:szCs w:val="24"/>
-        </w:rPr>
-        <w:t>and also</w:t>
-      </w:r>
-      <w:proofErr w:type="gramEnd"/>
-      <w:r>
-        <w:rPr>
-          <w:rFonts w:ascii="Times New Roman" w:hAnsi="Times New Roman" w:cs="Times New Roman"/>
-          <w:sz w:val="24"/>
-          <w:szCs w:val="24"/>
-        </w:rPr>
-        <w:t xml:space="preserve"> complex transaction data for multiple business use cases including fraud detection in banking, discovering connections in social networks, and customer 360. Today, graph databases are increasingly being used as a part of data science </w:t>
-      </w:r>
-      <w:proofErr w:type="gramStart"/>
-      <w:r>
-        <w:rPr>
-          <w:rFonts w:ascii="Times New Roman" w:hAnsi="Times New Roman" w:cs="Times New Roman"/>
-          <w:sz w:val="24"/>
-          <w:szCs w:val="24"/>
-        </w:rPr>
-        <w:t>as a way to</w:t>
-      </w:r>
-      <w:proofErr w:type="gramEnd"/>
-      <w:r>
-        <w:rPr>
-          <w:rFonts w:ascii="Times New Roman" w:hAnsi="Times New Roman" w:cs="Times New Roman"/>
-          <w:sz w:val="24"/>
-          <w:szCs w:val="24"/>
-        </w:rPr>
-        <w:t xml:space="preserve"> make connections in relationships clearer.</w:t>
+        <w:t xml:space="preserve"> data based on things like strength or quality of relationship. Graphs let you explore and discover connections and patterns in social networks, IoT, big data, data warehouses, and also complex transaction data for multiple business use cases including fraud detection in banking, discovering connections in social networks, and customer 360. Today, graph databases are increasingly being used as a part of data science as a way to make connections in relationships clearer.</w:t>
       </w:r>
     </w:p>
     <w:p>
@@ -8323,25 +7967,7 @@
           <w:sz w:val="24"/>
           <w:szCs w:val="24"/>
         </w:rPr>
-        <w:t xml:space="preserve">Because graphs emphasize relationships between data, they are ideal for several different types of analyses. </w:t>
-      </w:r>
-      <w:proofErr w:type="gramStart"/>
-      <w:r>
-        <w:rPr>
-          <w:rFonts w:ascii="Times New Roman" w:hAnsi="Times New Roman" w:cs="Times New Roman"/>
-          <w:sz w:val="24"/>
-          <w:szCs w:val="24"/>
-        </w:rPr>
-        <w:t>In particular, graph</w:t>
-      </w:r>
-      <w:proofErr w:type="gramEnd"/>
-      <w:r>
-        <w:rPr>
-          <w:rFonts w:ascii="Times New Roman" w:hAnsi="Times New Roman" w:cs="Times New Roman"/>
-          <w:sz w:val="24"/>
-          <w:szCs w:val="24"/>
-        </w:rPr>
-        <w:t xml:space="preserve"> databases excel at:</w:t>
+        <w:t>Because graphs emphasize relationships between data, they are ideal for several different types of analyses. In particular, graph databases excel at:</w:t>
       </w:r>
     </w:p>
     <w:p>
@@ -8681,36 +8307,30 @@
         <w:rPr>
           <w:noProof/>
         </w:rPr>
-        <w:t>4</w:t>
+        <w:t>5</w:t>
+      </w:r>
+      <w:r>
+        <w:fldChar w:fldCharType="end"/>
+      </w:r>
+      <w:r>
+        <w:t>.</w:t>
+      </w:r>
+      <w:r>
+        <w:fldChar w:fldCharType="begin"/>
+      </w:r>
+      <w:r>
+        <w:instrText xml:space="preserve"> SEQ Figure \* ARABIC \s 1 </w:instrText>
+      </w:r>
+      <w:r>
+        <w:fldChar w:fldCharType="separate"/>
       </w:r>
       <w:r>
         <w:rPr>
           <w:noProof/>
         </w:rPr>
-        <w:fldChar w:fldCharType="end"/>
-      </w:r>
-      <w:r>
-        <w:t>.</w:t>
-      </w:r>
-      <w:r>
-        <w:fldChar w:fldCharType="begin"/>
-      </w:r>
-      <w:r>
-        <w:instrText xml:space="preserve"> SEQ Figure \* ARABIC \s 1 </w:instrText>
-      </w:r>
-      <w:r>
-        <w:fldChar w:fldCharType="separate"/>
-      </w:r>
-      <w:r>
-        <w:rPr>
-          <w:noProof/>
-        </w:rPr>
         <w:t>1</w:t>
       </w:r>
       <w:r>
-        <w:rPr>
-          <w:noProof/>
-        </w:rPr>
         <w:fldChar w:fldCharType="end"/>
       </w:r>
       <w:r>
@@ -8784,25 +8404,7 @@
           <w:sz w:val="24"/>
           <w:szCs w:val="24"/>
         </w:rPr>
-        <w:t xml:space="preserve">The results showed that the communities appeared in certain </w:t>
-      </w:r>
-      <w:proofErr w:type="gramStart"/>
-      <w:r>
-        <w:rPr>
-          <w:rFonts w:ascii="Times New Roman" w:hAnsi="Times New Roman" w:cs="Times New Roman"/>
-          <w:sz w:val="24"/>
-          <w:szCs w:val="24"/>
-        </w:rPr>
-        <w:t>period of time</w:t>
-      </w:r>
-      <w:proofErr w:type="gramEnd"/>
-      <w:r>
-        <w:rPr>
-          <w:rFonts w:ascii="Times New Roman" w:hAnsi="Times New Roman" w:cs="Times New Roman"/>
-          <w:sz w:val="24"/>
-          <w:szCs w:val="24"/>
-        </w:rPr>
-        <w:t>.</w:t>
+        <w:t>The results showed that the communities appeared in certain period of time.</w:t>
       </w:r>
     </w:p>
     <w:p>
@@ -9123,7 +8725,7 @@
           <w:rFonts w:ascii="Times New Roman" w:hAnsi="Times New Roman" w:cs="Times New Roman"/>
           <w:noProof/>
         </w:rPr>
-        <w:t>4</w:t>
+        <w:t>5</w:t>
       </w:r>
       <w:r>
         <w:rPr>
@@ -9266,25 +8868,7 @@
           <w:szCs w:val="24"/>
         </w:rPr>
         <w:lastRenderedPageBreak/>
-        <w:t xml:space="preserve">the groups they </w:t>
-      </w:r>
-      <w:proofErr w:type="gramStart"/>
-      <w:r>
-        <w:rPr>
-          <w:rFonts w:ascii="Times New Roman" w:hAnsi="Times New Roman" w:cs="Times New Roman"/>
-          <w:sz w:val="24"/>
-          <w:szCs w:val="24"/>
-        </w:rPr>
-        <w:t>actually joined</w:t>
-      </w:r>
-      <w:proofErr w:type="gramEnd"/>
-      <w:r>
-        <w:rPr>
-          <w:rFonts w:ascii="Times New Roman" w:hAnsi="Times New Roman" w:cs="Times New Roman"/>
-          <w:sz w:val="24"/>
-          <w:szCs w:val="24"/>
-        </w:rPr>
-        <w:t xml:space="preserve"> after the split. The coloring of the graph represents the two new community.</w:t>
+        <w:t>the groups they actually joined after the split. The coloring of the graph represents the two new community.</w:t>
       </w:r>
       <w:r>
         <w:rPr>
@@ -9434,7 +9018,7 @@
           <w:rFonts w:ascii="Times New Roman" w:hAnsi="Times New Roman" w:cs="Times New Roman"/>
           <w:noProof/>
         </w:rPr>
-        <w:t>4</w:t>
+        <w:t>5</w:t>
       </w:r>
       <w:r>
         <w:rPr>
@@ -10047,6 +9631,43 @@
           <w:rFonts w:ascii="Times New Roman" w:hAnsi="Times New Roman" w:cs="Times New Roman"/>
           <w:noProof/>
         </w:rPr>
+        <w:t>5</w:t>
+      </w:r>
+      <w:r>
+        <w:rPr>
+          <w:rFonts w:ascii="Times New Roman" w:hAnsi="Times New Roman" w:cs="Times New Roman"/>
+        </w:rPr>
+        <w:fldChar w:fldCharType="end"/>
+      </w:r>
+      <w:r>
+        <w:rPr>
+          <w:rFonts w:ascii="Times New Roman" w:hAnsi="Times New Roman" w:cs="Times New Roman"/>
+        </w:rPr>
+        <w:t>.</w:t>
+      </w:r>
+      <w:r>
+        <w:rPr>
+          <w:rFonts w:ascii="Times New Roman" w:hAnsi="Times New Roman" w:cs="Times New Roman"/>
+        </w:rPr>
+        <w:fldChar w:fldCharType="begin"/>
+      </w:r>
+      <w:r>
+        <w:rPr>
+          <w:rFonts w:ascii="Times New Roman" w:hAnsi="Times New Roman" w:cs="Times New Roman"/>
+        </w:rPr>
+        <w:instrText xml:space="preserve"> SEQ Figure \* ARABIC \s 1 </w:instrText>
+      </w:r>
+      <w:r>
+        <w:rPr>
+          <w:rFonts w:ascii="Times New Roman" w:hAnsi="Times New Roman" w:cs="Times New Roman"/>
+        </w:rPr>
+        <w:fldChar w:fldCharType="separate"/>
+      </w:r>
+      <w:r>
+        <w:rPr>
+          <w:rFonts w:ascii="Times New Roman" w:hAnsi="Times New Roman" w:cs="Times New Roman"/>
+          <w:noProof/>
+        </w:rPr>
         <w:t>4</w:t>
       </w:r>
       <w:r>
@@ -10059,43 +9680,6 @@
         <w:rPr>
           <w:rFonts w:ascii="Times New Roman" w:hAnsi="Times New Roman" w:cs="Times New Roman"/>
         </w:rPr>
-        <w:t>.</w:t>
-      </w:r>
-      <w:r>
-        <w:rPr>
-          <w:rFonts w:ascii="Times New Roman" w:hAnsi="Times New Roman" w:cs="Times New Roman"/>
-        </w:rPr>
-        <w:fldChar w:fldCharType="begin"/>
-      </w:r>
-      <w:r>
-        <w:rPr>
-          <w:rFonts w:ascii="Times New Roman" w:hAnsi="Times New Roman" w:cs="Times New Roman"/>
-        </w:rPr>
-        <w:instrText xml:space="preserve"> SEQ Figure \* ARABIC \s 1 </w:instrText>
-      </w:r>
-      <w:r>
-        <w:rPr>
-          <w:rFonts w:ascii="Times New Roman" w:hAnsi="Times New Roman" w:cs="Times New Roman"/>
-        </w:rPr>
-        <w:fldChar w:fldCharType="separate"/>
-      </w:r>
-      <w:r>
-        <w:rPr>
-          <w:rFonts w:ascii="Times New Roman" w:hAnsi="Times New Roman" w:cs="Times New Roman"/>
-          <w:noProof/>
-        </w:rPr>
-        <w:t>4</w:t>
-      </w:r>
-      <w:r>
-        <w:rPr>
-          <w:rFonts w:ascii="Times New Roman" w:hAnsi="Times New Roman" w:cs="Times New Roman"/>
-        </w:rPr>
-        <w:fldChar w:fldCharType="end"/>
-      </w:r>
-      <w:r>
-        <w:rPr>
-          <w:rFonts w:ascii="Times New Roman" w:hAnsi="Times New Roman" w:cs="Times New Roman"/>
-        </w:rPr>
         <w:t xml:space="preserve"> Largest connected components clustered by MCL in a slice of OTP first quarter graph</w:t>
       </w:r>
     </w:p>
@@ -10140,43 +9724,7 @@
           <w:sz w:val="24"/>
           <w:szCs w:val="24"/>
         </w:rPr>
-        <w:t xml:space="preserve"> It is a </w:t>
-      </w:r>
-      <w:proofErr w:type="gramStart"/>
-      <w:r>
-        <w:rPr>
-          <w:rFonts w:ascii="Times New Roman" w:hAnsi="Times New Roman" w:cs="Times New Roman"/>
-          <w:sz w:val="24"/>
-          <w:szCs w:val="24"/>
-        </w:rPr>
-        <w:t>fairly large</w:t>
-      </w:r>
-      <w:proofErr w:type="gramEnd"/>
-      <w:r>
-        <w:rPr>
-          <w:rFonts w:ascii="Times New Roman" w:hAnsi="Times New Roman" w:cs="Times New Roman"/>
-          <w:sz w:val="24"/>
-          <w:szCs w:val="24"/>
-        </w:rPr>
-        <w:t xml:space="preserve"> graph with a wide range of network structures. It is </w:t>
-      </w:r>
-      <w:proofErr w:type="gramStart"/>
-      <w:r>
-        <w:rPr>
-          <w:rFonts w:ascii="Times New Roman" w:hAnsi="Times New Roman" w:cs="Times New Roman"/>
-          <w:sz w:val="24"/>
-          <w:szCs w:val="24"/>
-        </w:rPr>
-        <w:t>similar to</w:t>
-      </w:r>
-      <w:proofErr w:type="gramEnd"/>
-      <w:r>
-        <w:rPr>
-          <w:rFonts w:ascii="Times New Roman" w:hAnsi="Times New Roman" w:cs="Times New Roman"/>
-          <w:sz w:val="24"/>
-          <w:szCs w:val="24"/>
-        </w:rPr>
-        <w:t xml:space="preserve"> random graphs, however both social and transaction</w:t>
+        <w:t xml:space="preserve"> It is a fairly large graph with a wide range of network structures. It is similar to random graphs, however both social and transaction</w:t>
       </w:r>
       <w:r>
         <w:rPr>
@@ -10338,36 +9886,30 @@
         <w:rPr>
           <w:noProof/>
         </w:rPr>
-        <w:t>5</w:t>
+        <w:t>6</w:t>
+      </w:r>
+      <w:r>
+        <w:fldChar w:fldCharType="end"/>
+      </w:r>
+      <w:r>
+        <w:t>.</w:t>
+      </w:r>
+      <w:r>
+        <w:fldChar w:fldCharType="begin"/>
+      </w:r>
+      <w:r>
+        <w:instrText xml:space="preserve"> SEQ Figure \* ARABIC \s 1 </w:instrText>
+      </w:r>
+      <w:r>
+        <w:fldChar w:fldCharType="separate"/>
       </w:r>
       <w:r>
         <w:rPr>
           <w:noProof/>
         </w:rPr>
-        <w:fldChar w:fldCharType="end"/>
-      </w:r>
-      <w:r>
-        <w:t>.</w:t>
-      </w:r>
-      <w:r>
-        <w:fldChar w:fldCharType="begin"/>
-      </w:r>
-      <w:r>
-        <w:instrText xml:space="preserve"> SEQ Figure \* ARABIC \s 1 </w:instrText>
-      </w:r>
-      <w:r>
-        <w:fldChar w:fldCharType="separate"/>
-      </w:r>
-      <w:r>
-        <w:rPr>
-          <w:noProof/>
-        </w:rPr>
         <w:t>1</w:t>
       </w:r>
       <w:r>
-        <w:rPr>
-          <w:noProof/>
-        </w:rPr>
         <w:fldChar w:fldCharType="end"/>
       </w:r>
       <w:r>
@@ -10634,36 +10176,30 @@
         <w:rPr>
           <w:noProof/>
         </w:rPr>
-        <w:t>5</w:t>
+        <w:t>6</w:t>
+      </w:r>
+      <w:r>
+        <w:fldChar w:fldCharType="end"/>
+      </w:r>
+      <w:r>
+        <w:t>.</w:t>
+      </w:r>
+      <w:r>
+        <w:fldChar w:fldCharType="begin"/>
+      </w:r>
+      <w:r>
+        <w:instrText xml:space="preserve"> SEQ Figure \* ARABIC \s 1 </w:instrText>
+      </w:r>
+      <w:r>
+        <w:fldChar w:fldCharType="separate"/>
       </w:r>
       <w:r>
         <w:rPr>
           <w:noProof/>
         </w:rPr>
-        <w:fldChar w:fldCharType="end"/>
-      </w:r>
-      <w:r>
-        <w:t>.</w:t>
-      </w:r>
-      <w:r>
-        <w:fldChar w:fldCharType="begin"/>
-      </w:r>
-      <w:r>
-        <w:instrText xml:space="preserve"> SEQ Figure \* ARABIC \s 1 </w:instrText>
-      </w:r>
-      <w:r>
-        <w:fldChar w:fldCharType="separate"/>
-      </w:r>
-      <w:r>
-        <w:rPr>
-          <w:noProof/>
-        </w:rPr>
         <w:t>2</w:t>
       </w:r>
       <w:r>
-        <w:rPr>
-          <w:noProof/>
-        </w:rPr>
         <w:fldChar w:fldCharType="end"/>
       </w:r>
       <w:r>
@@ -11794,25 +11330,7 @@
           <w:sz w:val="24"/>
           <w:szCs w:val="24"/>
         </w:rPr>
-        <w:t xml:space="preserve"> smaller </w:t>
-      </w:r>
-      <w:proofErr w:type="gramStart"/>
-      <w:r>
-        <w:rPr>
-          <w:rFonts w:ascii="Times New Roman" w:hAnsi="Times New Roman" w:cs="Times New Roman"/>
-          <w:sz w:val="24"/>
-          <w:szCs w:val="24"/>
-        </w:rPr>
-        <w:t>communities</w:t>
-      </w:r>
-      <w:proofErr w:type="gramEnd"/>
-      <w:r>
-        <w:rPr>
-          <w:rFonts w:ascii="Times New Roman" w:hAnsi="Times New Roman" w:cs="Times New Roman"/>
-          <w:sz w:val="24"/>
-          <w:szCs w:val="24"/>
-        </w:rPr>
-        <w:t xml:space="preserve">. The function returns Q, the modularity of the partition. In case of the communities are not a partition of G, the function raises </w:t>
+        <w:t xml:space="preserve"> smaller communities. The function returns Q, the modularity of the partition. In case of the communities are not a partition of G, the function raises </w:t>
       </w:r>
       <w:proofErr w:type="spellStart"/>
       <w:r>
@@ -11849,25 +11367,7 @@
           <w:sz w:val="24"/>
           <w:szCs w:val="24"/>
         </w:rPr>
-        <w:t xml:space="preserve">The second formula is the one </w:t>
-      </w:r>
-      <w:proofErr w:type="gramStart"/>
-      <w:r>
-        <w:rPr>
-          <w:rFonts w:ascii="Times New Roman" w:hAnsi="Times New Roman" w:cs="Times New Roman"/>
-          <w:sz w:val="24"/>
-          <w:szCs w:val="24"/>
-        </w:rPr>
-        <w:t>actually used</w:t>
-      </w:r>
-      <w:proofErr w:type="gramEnd"/>
-      <w:r>
-        <w:rPr>
-          <w:rFonts w:ascii="Times New Roman" w:hAnsi="Times New Roman" w:cs="Times New Roman"/>
-          <w:sz w:val="24"/>
-          <w:szCs w:val="24"/>
-        </w:rPr>
-        <w:t xml:space="preserve"> in calculation of the modularity. For directed graphs the second formula replaces </w:t>
+        <w:t xml:space="preserve">The second formula is the one actually used in calculation of the modularity. For directed graphs the second formula replaces </w:t>
       </w:r>
       <m:oMath>
         <m:sSub>
@@ -12255,62 +11755,26 @@
           <w:sz w:val="24"/>
           <w:szCs w:val="24"/>
         </w:rPr>
-        <w:t xml:space="preserve"> and only the maximal cliques containing </w:t>
-      </w:r>
-      <w:proofErr w:type="gramStart"/>
-      <w:r>
-        <w:rPr>
-          <w:rFonts w:ascii="Times New Roman" w:hAnsi="Times New Roman" w:cs="Times New Roman"/>
-          <w:sz w:val="24"/>
-          <w:szCs w:val="24"/>
-        </w:rPr>
-        <w:t>all of</w:t>
-      </w:r>
-      <w:proofErr w:type="gramEnd"/>
-      <w:r>
-        <w:rPr>
-          <w:rFonts w:ascii="Times New Roman" w:hAnsi="Times New Roman" w:cs="Times New Roman"/>
-          <w:sz w:val="24"/>
-          <w:szCs w:val="24"/>
-        </w:rPr>
-        <w:t xml:space="preserve"> these nodes are returned. It can considerably speed up the running time if some specific cliques are desired.</w:t>
-      </w:r>
-    </w:p>
-    <w:p>
-      <w:pPr>
-        <w:spacing w:line="360" w:lineRule="auto"/>
-        <w:jc w:val="both"/>
-        <w:rPr>
-          <w:rFonts w:ascii="Times New Roman" w:hAnsi="Times New Roman" w:cs="Times New Roman"/>
-          <w:sz w:val="24"/>
-          <w:szCs w:val="24"/>
-        </w:rPr>
-      </w:pPr>
-      <w:r>
-        <w:rPr>
-          <w:rFonts w:ascii="Times New Roman" w:hAnsi="Times New Roman" w:cs="Times New Roman"/>
-          <w:sz w:val="24"/>
-          <w:szCs w:val="24"/>
-        </w:rPr>
-        <w:t xml:space="preserve">A list output of the function </w:t>
-      </w:r>
-      <w:proofErr w:type="gramStart"/>
-      <w:r>
-        <w:rPr>
-          <w:rFonts w:ascii="Times New Roman" w:hAnsi="Times New Roman" w:cs="Times New Roman"/>
-          <w:sz w:val="24"/>
-          <w:szCs w:val="24"/>
-        </w:rPr>
-        <w:t>find</w:t>
-      </w:r>
-      <w:proofErr w:type="gramEnd"/>
-      <w:r>
-        <w:rPr>
-          <w:rFonts w:ascii="Times New Roman" w:hAnsi="Times New Roman" w:cs="Times New Roman"/>
-          <w:sz w:val="24"/>
-          <w:szCs w:val="24"/>
-        </w:rPr>
-        <w:t>_cliques(G) has been used to obtain all maximal cliques. However, in the worst-case scenario, the length of this list can be exponential in the number of nodes in the graph. This function avoids storing all cliques in memory by only keeping current candidate node lists in memory during its search.</w:t>
+        <w:t xml:space="preserve"> and only the maximal cliques containing all of these nodes are returned. It can considerably speed up the running time if some specific cliques are desired.</w:t>
+      </w:r>
+    </w:p>
+    <w:p>
+      <w:pPr>
+        <w:spacing w:line="360" w:lineRule="auto"/>
+        <w:jc w:val="both"/>
+        <w:rPr>
+          <w:rFonts w:ascii="Times New Roman" w:hAnsi="Times New Roman" w:cs="Times New Roman"/>
+          <w:sz w:val="24"/>
+          <w:szCs w:val="24"/>
+        </w:rPr>
+      </w:pPr>
+      <w:r>
+        <w:rPr>
+          <w:rFonts w:ascii="Times New Roman" w:hAnsi="Times New Roman" w:cs="Times New Roman"/>
+          <w:sz w:val="24"/>
+          <w:szCs w:val="24"/>
+        </w:rPr>
+        <w:t>A list output of the function find_cliques(G) has been used to obtain all maximal cliques. However, in the worst-case scenario, the length of this list can be exponential in the number of nodes in the graph. This function avoids storing all cliques in memory by only keeping current candidate node lists in memory during its search.</w:t>
       </w:r>
     </w:p>
     <w:p>
@@ -12498,7 +11962,7 @@
           <w:rFonts w:ascii="Times New Roman" w:hAnsi="Times New Roman" w:cs="Times New Roman"/>
           <w:noProof/>
         </w:rPr>
-        <w:t>5</w:t>
+        <w:t>6</w:t>
       </w:r>
       <w:r>
         <w:rPr>
@@ -12682,39 +12146,33 @@
         <w:rPr>
           <w:noProof/>
         </w:rPr>
-        <w:t>5</w:t>
+        <w:t>6</w:t>
+      </w:r>
+      <w:r>
+        <w:fldChar w:fldCharType="end"/>
+      </w:r>
+      <w:r>
+        <w:t>.</w:t>
+      </w:r>
+      <w:r>
+        <w:fldChar w:fldCharType="begin"/>
+      </w:r>
+      <w:r>
+        <w:instrText xml:space="preserve"> SEQ Figure \* ARABIC \s 1 </w:instrText>
+      </w:r>
+      <w:r>
+        <w:fldChar w:fldCharType="separate"/>
       </w:r>
       <w:r>
         <w:rPr>
           <w:noProof/>
         </w:rPr>
+        <w:t>4</w:t>
+      </w:r>
+      <w:r>
         <w:fldChar w:fldCharType="end"/>
       </w:r>
       <w:r>
-        <w:t>.</w:t>
-      </w:r>
-      <w:r>
-        <w:fldChar w:fldCharType="begin"/>
-      </w:r>
-      <w:r>
-        <w:instrText xml:space="preserve"> SEQ Figure \* ARABIC \s 1 </w:instrText>
-      </w:r>
-      <w:r>
-        <w:fldChar w:fldCharType="separate"/>
-      </w:r>
-      <w:r>
-        <w:rPr>
-          <w:noProof/>
-        </w:rPr>
-        <w:t>4</w:t>
-      </w:r>
-      <w:r>
-        <w:rPr>
-          <w:noProof/>
-        </w:rPr>
-        <w:fldChar w:fldCharType="end"/>
-      </w:r>
-      <w:r>
         <w:t xml:space="preserve"> MCL in </w:t>
       </w:r>
       <w:proofErr w:type="spellStart"/>
@@ -12852,25 +12310,7 @@
           <w:sz w:val="24"/>
           <w:szCs w:val="24"/>
         </w:rPr>
-        <w:t xml:space="preserve">Certain bipartite graphs, for example pollinator networks or trade networks suggest the presence of different structures, like the notion of embeddedness. The vertices of each color class can be </w:t>
-      </w:r>
-      <w:proofErr w:type="gramStart"/>
-      <w:r>
-        <w:rPr>
-          <w:rFonts w:ascii="Times New Roman" w:hAnsi="Times New Roman" w:cs="Times New Roman"/>
-          <w:sz w:val="24"/>
-          <w:szCs w:val="24"/>
-        </w:rPr>
-        <w:t>ordered</w:t>
-      </w:r>
-      <w:proofErr w:type="gramEnd"/>
-      <w:r>
-        <w:rPr>
-          <w:rFonts w:ascii="Times New Roman" w:hAnsi="Times New Roman" w:cs="Times New Roman"/>
-          <w:sz w:val="24"/>
-          <w:szCs w:val="24"/>
-        </w:rPr>
-        <w:t xml:space="preserve"> and the smaller ranked vertex neighbourhood contains the neighbourhood of any higher ranked one. A binary matrix </w:t>
+        <w:t xml:space="preserve">Certain bipartite graphs, for example pollinator networks or trade networks suggest the presence of different structures, like the notion of embeddedness. The vertices of each color class can be ordered and the smaller ranked vertex neighbourhood contains the neighbourhood of any higher ranked one. A binary matrix </w:t>
       </w:r>
       <w:r>
         <w:rPr>
@@ -13324,25 +12764,7 @@
           <w:sz w:val="24"/>
           <w:szCs w:val="24"/>
         </w:rPr>
-        <w:t xml:space="preserve"> is </w:t>
-      </w:r>
-      <w:proofErr w:type="gramStart"/>
-      <w:r>
-        <w:rPr>
-          <w:rFonts w:ascii="Times New Roman" w:eastAsiaTheme="minorEastAsia" w:hAnsi="Times New Roman" w:cs="Times New Roman"/>
-          <w:sz w:val="24"/>
-          <w:szCs w:val="24"/>
-        </w:rPr>
-        <w:t>k-nested</w:t>
-      </w:r>
-      <w:proofErr w:type="gramEnd"/>
-      <w:r>
-        <w:rPr>
-          <w:rFonts w:ascii="Times New Roman" w:eastAsiaTheme="minorEastAsia" w:hAnsi="Times New Roman" w:cs="Times New Roman"/>
-          <w:sz w:val="24"/>
-          <w:szCs w:val="24"/>
-        </w:rPr>
-        <w:t>.</w:t>
+        <w:t xml:space="preserve"> is k-nested.</w:t>
       </w:r>
     </w:p>
     <w:p>
@@ -13534,7 +12956,7 @@
           <w:rFonts w:ascii="Times New Roman" w:hAnsi="Times New Roman" w:cs="Times New Roman"/>
           <w:noProof/>
         </w:rPr>
-        <w:t>5</w:t>
+        <w:t>6</w:t>
       </w:r>
       <w:r>
         <w:rPr>
@@ -14314,36 +13736,30 @@
         <w:rPr>
           <w:noProof/>
         </w:rPr>
-        <w:t>5</w:t>
+        <w:t>6</w:t>
+      </w:r>
+      <w:r>
+        <w:fldChar w:fldCharType="end"/>
+      </w:r>
+      <w:r>
+        <w:t>.</w:t>
+      </w:r>
+      <w:r>
+        <w:fldChar w:fldCharType="begin"/>
+      </w:r>
+      <w:r>
+        <w:instrText xml:space="preserve"> SEQ Figure \* ARABIC \s 1 </w:instrText>
+      </w:r>
+      <w:r>
+        <w:fldChar w:fldCharType="separate"/>
       </w:r>
       <w:r>
         <w:rPr>
           <w:noProof/>
         </w:rPr>
-        <w:fldChar w:fldCharType="end"/>
-      </w:r>
-      <w:r>
-        <w:t>.</w:t>
-      </w:r>
-      <w:r>
-        <w:fldChar w:fldCharType="begin"/>
-      </w:r>
-      <w:r>
-        <w:instrText xml:space="preserve"> SEQ Figure \* ARABIC \s 1 </w:instrText>
-      </w:r>
-      <w:r>
-        <w:fldChar w:fldCharType="separate"/>
-      </w:r>
-      <w:r>
-        <w:rPr>
-          <w:noProof/>
-        </w:rPr>
         <w:t>6</w:t>
       </w:r>
       <w:r>
-        <w:rPr>
-          <w:noProof/>
-        </w:rPr>
         <w:fldChar w:fldCharType="end"/>
       </w:r>
       <w:r>
@@ -14438,36 +13854,30 @@
         <w:rPr>
           <w:noProof/>
         </w:rPr>
-        <w:t>5</w:t>
+        <w:t>6</w:t>
+      </w:r>
+      <w:r>
+        <w:fldChar w:fldCharType="end"/>
+      </w:r>
+      <w:r>
+        <w:t>.</w:t>
+      </w:r>
+      <w:r>
+        <w:fldChar w:fldCharType="begin"/>
+      </w:r>
+      <w:r>
+        <w:instrText xml:space="preserve"> SEQ Figure \* ARABIC \s 1 </w:instrText>
+      </w:r>
+      <w:r>
+        <w:fldChar w:fldCharType="separate"/>
       </w:r>
       <w:r>
         <w:rPr>
           <w:noProof/>
         </w:rPr>
-        <w:fldChar w:fldCharType="end"/>
-      </w:r>
-      <w:r>
-        <w:t>.</w:t>
-      </w:r>
-      <w:r>
-        <w:fldChar w:fldCharType="begin"/>
-      </w:r>
-      <w:r>
-        <w:instrText xml:space="preserve"> SEQ Figure \* ARABIC \s 1 </w:instrText>
-      </w:r>
-      <w:r>
-        <w:fldChar w:fldCharType="separate"/>
-      </w:r>
-      <w:r>
-        <w:rPr>
-          <w:noProof/>
-        </w:rPr>
         <w:t>7</w:t>
       </w:r>
       <w:r>
-        <w:rPr>
-          <w:noProof/>
-        </w:rPr>
         <w:fldChar w:fldCharType="end"/>
       </w:r>
       <w:r>
@@ -15067,25 +14477,7 @@
           <w:sz w:val="24"/>
           <w:szCs w:val="24"/>
         </w:rPr>
-        <w:t xml:space="preserve">The graph is commonly classified as </w:t>
-      </w:r>
-      <w:proofErr w:type="gramStart"/>
-      <w:r>
-        <w:rPr>
-          <w:rFonts w:ascii="Times New Roman" w:hAnsi="Times New Roman" w:cs="Times New Roman"/>
-          <w:sz w:val="24"/>
-          <w:szCs w:val="24"/>
-        </w:rPr>
-        <w:t>small-world</w:t>
-      </w:r>
-      <w:proofErr w:type="gramEnd"/>
-      <w:r>
-        <w:rPr>
-          <w:rFonts w:ascii="Times New Roman" w:hAnsi="Times New Roman" w:cs="Times New Roman"/>
-          <w:sz w:val="24"/>
-          <w:szCs w:val="24"/>
-        </w:rPr>
-        <w:t xml:space="preserve"> if </w:t>
+        <w:t xml:space="preserve">The graph is commonly classified as small-world if </w:t>
       </w:r>
       <m:oMath>
         <m:r>
@@ -15150,25 +14542,7 @@
           <w:sz w:val="24"/>
           <w:szCs w:val="24"/>
         </w:rPr>
-        <w:t xml:space="preserve">NetworkX </w:t>
-      </w:r>
-      <w:proofErr w:type="gramStart"/>
-      <w:r>
-        <w:rPr>
-          <w:rFonts w:ascii="Times New Roman" w:hAnsi="Times New Roman" w:cs="Times New Roman"/>
-          <w:sz w:val="24"/>
-          <w:szCs w:val="24"/>
-        </w:rPr>
-        <w:t>draw(</w:t>
-      </w:r>
-      <w:proofErr w:type="gramEnd"/>
-      <w:r>
-        <w:rPr>
-          <w:rFonts w:ascii="Times New Roman" w:hAnsi="Times New Roman" w:cs="Times New Roman"/>
-          <w:sz w:val="24"/>
-          <w:szCs w:val="24"/>
-        </w:rPr>
-        <w:t xml:space="preserve">) function needs a dictionary that describes which node to be </w:t>
+        <w:t xml:space="preserve">NetworkX draw() function needs a dictionary that describes which node to be </w:t>
       </w:r>
       <w:proofErr w:type="spellStart"/>
       <w:r>
@@ -15446,7 +14820,7 @@
           <w:rFonts w:ascii="Times New Roman" w:hAnsi="Times New Roman" w:cs="Times New Roman"/>
           <w:noProof/>
         </w:rPr>
-        <w:t>5</w:t>
+        <w:t>6</w:t>
       </w:r>
       <w:r>
         <w:rPr>
@@ -15989,25 +15363,7 @@
           <w:sz w:val="24"/>
           <w:szCs w:val="24"/>
         </w:rPr>
-        <w:t xml:space="preserve">It calculates the number of edges between the clusters of </w:t>
-      </w:r>
-      <w:proofErr w:type="gramStart"/>
-      <w:r>
-        <w:rPr>
-          <w:rFonts w:ascii="Times New Roman" w:hAnsi="Times New Roman" w:cs="Times New Roman"/>
-          <w:sz w:val="24"/>
-          <w:szCs w:val="24"/>
-        </w:rPr>
-        <w:t>a</w:t>
-      </w:r>
-      <w:proofErr w:type="gramEnd"/>
-      <w:r>
-        <w:rPr>
-          <w:rFonts w:ascii="Times New Roman" w:hAnsi="Times New Roman" w:cs="Times New Roman"/>
-          <w:sz w:val="24"/>
-          <w:szCs w:val="24"/>
-        </w:rPr>
-        <w:t xml:space="preserve"> given graph and prints it out in a logfile.</w:t>
+        <w:t>It calculates the number of edges between the clusters of a given graph and prints it out in a logfile.</w:t>
       </w:r>
     </w:p>
     <w:p>
@@ -16835,25 +16191,7 @@
           <w:sz w:val="24"/>
           <w:szCs w:val="24"/>
         </w:rPr>
-        <w:t xml:space="preserve"> For these features, the API function is the sixtep_</w:t>
-      </w:r>
-      <w:proofErr w:type="gramStart"/>
-      <w:r>
-        <w:rPr>
-          <w:rFonts w:ascii="Times New Roman" w:hAnsi="Times New Roman" w:cs="Times New Roman"/>
-          <w:sz w:val="24"/>
-          <w:szCs w:val="24"/>
-        </w:rPr>
-        <w:t>modularity(</w:t>
-      </w:r>
-      <w:proofErr w:type="gramEnd"/>
-      <w:r>
-        <w:rPr>
-          <w:rFonts w:ascii="Times New Roman" w:hAnsi="Times New Roman" w:cs="Times New Roman"/>
-          <w:sz w:val="24"/>
-          <w:szCs w:val="24"/>
-        </w:rPr>
-        <w:t xml:space="preserve">). </w:t>
+        <w:t xml:space="preserve"> For these features, the API function is the sixtep_modularity(). </w:t>
       </w:r>
       <w:r>
         <w:rPr>
@@ -17062,16 +16400,8 @@
         <w:rPr>
           <w:rFonts w:cs="Times New Roman"/>
         </w:rPr>
-        <w:t xml:space="preserve">Network: Facebook, </w:t>
-      </w:r>
-      <w:proofErr w:type="gramStart"/>
-      <w:r>
-        <w:rPr>
-          <w:rFonts w:cs="Times New Roman"/>
-        </w:rPr>
-        <w:t>0.edges</w:t>
-      </w:r>
-      <w:proofErr w:type="gramEnd"/>
+        <w:t>Facebook, 0.edges</w:t>
+      </w:r>
       <w:r>
         <w:rPr>
           <w:rFonts w:cs="Times New Roman"/>
@@ -18648,7 +17978,7 @@
           <w:rFonts w:ascii="Times New Roman" w:hAnsi="Times New Roman" w:cs="Times New Roman"/>
           <w:noProof/>
         </w:rPr>
-        <w:t>6</w:t>
+        <w:t>7</w:t>
       </w:r>
       <w:r>
         <w:rPr>
@@ -18871,7 +18201,7 @@
         <w:rPr>
           <w:rFonts w:cs="Times New Roman"/>
         </w:rPr>
-        <w:t>Network: t</w:t>
+        <w:t>T</w:t>
       </w:r>
       <w:r>
         <w:rPr>
@@ -19137,18 +18467,8 @@
                 <w:sz w:val="24"/>
                 <w:szCs w:val="24"/>
               </w:rPr>
-              <w:t xml:space="preserve"># </w:t>
-            </w:r>
-            <w:proofErr w:type="gramStart"/>
-            <w:r>
-              <w:rPr>
-                <w:rFonts w:ascii="Times New Roman" w:hAnsi="Times New Roman" w:cs="Times New Roman"/>
-                <w:sz w:val="24"/>
-                <w:szCs w:val="24"/>
-              </w:rPr>
-              <w:t>colors</w:t>
-            </w:r>
-            <w:proofErr w:type="gramEnd"/>
+              <w:t># colors</w:t>
+            </w:r>
           </w:p>
         </w:tc>
         <w:tc>
@@ -19203,18 +18523,8 @@
                 <w:sz w:val="24"/>
                 <w:szCs w:val="24"/>
               </w:rPr>
-              <w:t xml:space="preserve"># </w:t>
-            </w:r>
-            <w:proofErr w:type="gramStart"/>
-            <w:r>
-              <w:rPr>
-                <w:rFonts w:ascii="Times New Roman" w:hAnsi="Times New Roman" w:cs="Times New Roman"/>
-                <w:sz w:val="24"/>
-                <w:szCs w:val="24"/>
-              </w:rPr>
-              <w:t>colors</w:t>
-            </w:r>
-            <w:proofErr w:type="gramEnd"/>
+              <w:t># colors</w:t>
+            </w:r>
           </w:p>
         </w:tc>
         <w:tc>
@@ -19268,18 +18578,8 @@
                 <w:sz w:val="24"/>
                 <w:szCs w:val="24"/>
               </w:rPr>
-              <w:t xml:space="preserve"># </w:t>
-            </w:r>
-            <w:proofErr w:type="gramStart"/>
-            <w:r>
-              <w:rPr>
-                <w:rFonts w:ascii="Times New Roman" w:hAnsi="Times New Roman" w:cs="Times New Roman"/>
-                <w:sz w:val="24"/>
-                <w:szCs w:val="24"/>
-              </w:rPr>
-              <w:t>colors</w:t>
-            </w:r>
-            <w:proofErr w:type="gramEnd"/>
+              <w:t># colors</w:t>
+            </w:r>
           </w:p>
         </w:tc>
         <w:tc>
@@ -20537,7 +19837,7 @@
           <w:rFonts w:ascii="Times New Roman" w:hAnsi="Times New Roman" w:cs="Times New Roman"/>
           <w:noProof/>
         </w:rPr>
-        <w:t>6</w:t>
+        <w:t>7</w:t>
       </w:r>
       <w:r>
         <w:rPr>
@@ -20884,18 +20184,8 @@
                 <w:sz w:val="24"/>
                 <w:szCs w:val="24"/>
               </w:rPr>
-              <w:t xml:space="preserve"> </w:t>
-            </w:r>
-            <w:proofErr w:type="gramStart"/>
-            <w:r>
-              <w:rPr>
-                <w:rFonts w:ascii="Times New Roman" w:hAnsi="Times New Roman" w:cs="Times New Roman"/>
-                <w:sz w:val="24"/>
-                <w:szCs w:val="24"/>
-              </w:rPr>
-              <w:t>colors</w:t>
-            </w:r>
-            <w:proofErr w:type="gramEnd"/>
+              <w:t xml:space="preserve"> colors</w:t>
+            </w:r>
           </w:p>
         </w:tc>
         <w:tc>
@@ -20930,18 +20220,8 @@
                 <w:sz w:val="24"/>
                 <w:szCs w:val="24"/>
               </w:rPr>
-              <w:t xml:space="preserve"> </w:t>
-            </w:r>
-            <w:proofErr w:type="gramStart"/>
-            <w:r>
-              <w:rPr>
-                <w:rFonts w:ascii="Times New Roman" w:hAnsi="Times New Roman" w:cs="Times New Roman"/>
-                <w:sz w:val="24"/>
-                <w:szCs w:val="24"/>
-              </w:rPr>
-              <w:t>colors</w:t>
-            </w:r>
-            <w:proofErr w:type="gramEnd"/>
+              <w:t xml:space="preserve"> colors</w:t>
+            </w:r>
           </w:p>
         </w:tc>
         <w:tc>
@@ -21003,18 +20283,8 @@
                 <w:sz w:val="24"/>
                 <w:szCs w:val="24"/>
               </w:rPr>
-              <w:t xml:space="preserve"> </w:t>
-            </w:r>
-            <w:proofErr w:type="gramStart"/>
-            <w:r>
-              <w:rPr>
-                <w:rFonts w:ascii="Times New Roman" w:hAnsi="Times New Roman" w:cs="Times New Roman"/>
-                <w:sz w:val="24"/>
-                <w:szCs w:val="24"/>
-              </w:rPr>
-              <w:t>colors</w:t>
-            </w:r>
-            <w:proofErr w:type="gramEnd"/>
+              <w:t xml:space="preserve"> colors</w:t>
+            </w:r>
           </w:p>
         </w:tc>
         <w:tc>
@@ -23170,7 +22440,7 @@
           <w:rFonts w:ascii="Times New Roman" w:hAnsi="Times New Roman" w:cs="Times New Roman"/>
           <w:noProof/>
         </w:rPr>
-        <w:t>6</w:t>
+        <w:t>7</w:t>
       </w:r>
       <w:r>
         <w:rPr>
@@ -23247,7 +22517,6 @@
         </w:rPr>
       </w:pPr>
       <w:bookmarkStart w:id="35" w:name="_Toc101720539"/>
-      <w:proofErr w:type="spellStart"/>
       <w:r>
         <w:rPr>
           <w:rFonts w:cs="Times New Roman"/>
@@ -23255,7 +22524,6 @@
         <w:t>Wordgraph</w:t>
       </w:r>
       <w:bookmarkEnd w:id="35"/>
-      <w:proofErr w:type="spellEnd"/>
     </w:p>
     <w:p>
       <w:pPr>
@@ -23493,18 +22761,8 @@
                 <w:sz w:val="24"/>
                 <w:szCs w:val="24"/>
               </w:rPr>
-              <w:t xml:space="preserve"># </w:t>
-            </w:r>
-            <w:proofErr w:type="gramStart"/>
-            <w:r>
-              <w:rPr>
-                <w:rFonts w:ascii="Times New Roman" w:hAnsi="Times New Roman" w:cs="Times New Roman"/>
-                <w:sz w:val="24"/>
-                <w:szCs w:val="24"/>
-              </w:rPr>
-              <w:t>colors</w:t>
-            </w:r>
-            <w:proofErr w:type="gramEnd"/>
+              <w:t># colors</w:t>
+            </w:r>
           </w:p>
         </w:tc>
         <w:tc>
@@ -23559,18 +22817,8 @@
                 <w:sz w:val="24"/>
                 <w:szCs w:val="24"/>
               </w:rPr>
-              <w:t xml:space="preserve"># </w:t>
-            </w:r>
-            <w:proofErr w:type="gramStart"/>
-            <w:r>
-              <w:rPr>
-                <w:rFonts w:ascii="Times New Roman" w:hAnsi="Times New Roman" w:cs="Times New Roman"/>
-                <w:sz w:val="24"/>
-                <w:szCs w:val="24"/>
-              </w:rPr>
-              <w:t>colors</w:t>
-            </w:r>
-            <w:proofErr w:type="gramEnd"/>
+              <w:t># colors</w:t>
+            </w:r>
           </w:p>
         </w:tc>
         <w:tc>
@@ -23624,18 +22872,8 @@
                 <w:sz w:val="24"/>
                 <w:szCs w:val="24"/>
               </w:rPr>
-              <w:t xml:space="preserve"># </w:t>
-            </w:r>
-            <w:proofErr w:type="gramStart"/>
-            <w:r>
-              <w:rPr>
-                <w:rFonts w:ascii="Times New Roman" w:hAnsi="Times New Roman" w:cs="Times New Roman"/>
-                <w:sz w:val="24"/>
-                <w:szCs w:val="24"/>
-              </w:rPr>
-              <w:t>colors</w:t>
-            </w:r>
-            <w:proofErr w:type="gramEnd"/>
+              <w:t># colors</w:t>
+            </w:r>
           </w:p>
         </w:tc>
         <w:tc>
@@ -23685,7 +22923,6 @@
                 <w:szCs w:val="24"/>
               </w:rPr>
             </w:pPr>
-            <w:proofErr w:type="spellStart"/>
             <w:r>
               <w:rPr>
                 <w:rFonts w:ascii="Times New Roman" w:hAnsi="Times New Roman" w:cs="Times New Roman"/>
@@ -23694,7 +22931,6 @@
               </w:rPr>
               <w:t>wordgraph</w:t>
             </w:r>
-            <w:proofErr w:type="spellEnd"/>
           </w:p>
         </w:tc>
         <w:tc>
@@ -24263,18 +23499,8 @@
                 <w:sz w:val="24"/>
                 <w:szCs w:val="24"/>
               </w:rPr>
-              <w:t xml:space="preserve"># </w:t>
-            </w:r>
-            <w:proofErr w:type="gramStart"/>
-            <w:r>
-              <w:rPr>
-                <w:rFonts w:ascii="Times New Roman" w:hAnsi="Times New Roman" w:cs="Times New Roman"/>
-                <w:sz w:val="24"/>
-                <w:szCs w:val="24"/>
-              </w:rPr>
-              <w:t>colors</w:t>
-            </w:r>
-            <w:proofErr w:type="gramEnd"/>
+              <w:t># colors</w:t>
+            </w:r>
           </w:p>
         </w:tc>
         <w:tc>
@@ -24301,18 +23527,8 @@
                 <w:sz w:val="24"/>
                 <w:szCs w:val="24"/>
               </w:rPr>
-              <w:t xml:space="preserve"># </w:t>
-            </w:r>
-            <w:proofErr w:type="gramStart"/>
-            <w:r>
-              <w:rPr>
-                <w:rFonts w:ascii="Times New Roman" w:hAnsi="Times New Roman" w:cs="Times New Roman"/>
-                <w:sz w:val="24"/>
-                <w:szCs w:val="24"/>
-              </w:rPr>
-              <w:t>colors</w:t>
-            </w:r>
-            <w:proofErr w:type="gramEnd"/>
+              <w:t># colors</w:t>
+            </w:r>
           </w:p>
         </w:tc>
         <w:tc>
@@ -24366,18 +23582,8 @@
                 <w:sz w:val="24"/>
                 <w:szCs w:val="24"/>
               </w:rPr>
-              <w:t xml:space="preserve"># </w:t>
-            </w:r>
-            <w:proofErr w:type="gramStart"/>
-            <w:r>
-              <w:rPr>
-                <w:rFonts w:ascii="Times New Roman" w:hAnsi="Times New Roman" w:cs="Times New Roman"/>
-                <w:sz w:val="24"/>
-                <w:szCs w:val="24"/>
-              </w:rPr>
-              <w:t>colors</w:t>
-            </w:r>
-            <w:proofErr w:type="gramEnd"/>
+              <w:t># colors</w:t>
+            </w:r>
           </w:p>
         </w:tc>
         <w:tc>
@@ -24427,7 +23633,6 @@
                 <w:szCs w:val="24"/>
               </w:rPr>
             </w:pPr>
-            <w:proofErr w:type="spellStart"/>
             <w:r>
               <w:rPr>
                 <w:rFonts w:ascii="Times New Roman" w:hAnsi="Times New Roman" w:cs="Times New Roman"/>
@@ -24436,7 +23641,6 @@
               </w:rPr>
               <w:t>wordgraph</w:t>
             </w:r>
-            <w:proofErr w:type="spellEnd"/>
           </w:p>
         </w:tc>
         <w:tc>
@@ -24716,7 +23920,7 @@
           <w:rFonts w:ascii="Times New Roman" w:hAnsi="Times New Roman" w:cs="Times New Roman"/>
           <w:noProof/>
         </w:rPr>
-        <w:t>6</w:t>
+        <w:t>7</w:t>
       </w:r>
       <w:r>
         <w:rPr>
@@ -24765,34 +23969,20 @@
         <w:rPr>
           <w:rFonts w:ascii="Times New Roman" w:hAnsi="Times New Roman" w:cs="Times New Roman"/>
         </w:rPr>
-        <w:t xml:space="preserve"> slice of </w:t>
+        <w:t xml:space="preserve"> slice of wordgraph, </w:t>
       </w:r>
       <w:proofErr w:type="spellStart"/>
       <w:r>
         <w:rPr>
           <w:rFonts w:ascii="Times New Roman" w:hAnsi="Times New Roman" w:cs="Times New Roman"/>
         </w:rPr>
-        <w:t>wordgraph</w:t>
+        <w:t>colored</w:t>
       </w:r>
       <w:proofErr w:type="spellEnd"/>
       <w:r>
         <w:rPr>
           <w:rFonts w:ascii="Times New Roman" w:hAnsi="Times New Roman" w:cs="Times New Roman"/>
         </w:rPr>
-        <w:t xml:space="preserve">, </w:t>
-      </w:r>
-      <w:proofErr w:type="spellStart"/>
-      <w:r>
-        <w:rPr>
-          <w:rFonts w:ascii="Times New Roman" w:hAnsi="Times New Roman" w:cs="Times New Roman"/>
-        </w:rPr>
-        <w:t>colored</w:t>
-      </w:r>
-      <w:proofErr w:type="spellEnd"/>
-      <w:r>
-        <w:rPr>
-          <w:rFonts w:ascii="Times New Roman" w:hAnsi="Times New Roman" w:cs="Times New Roman"/>
-        </w:rPr>
         <w:t xml:space="preserve"> by NG</w:t>
       </w:r>
     </w:p>
@@ -24811,72 +24001,100 @@
         <w:pStyle w:val="Cmsor3"/>
       </w:pPr>
       <w:r>
-        <w:t xml:space="preserve">OTP transaction </w:t>
-      </w:r>
-      <w:proofErr w:type="spellStart"/>
-      <w:r>
-        <w:t>leveling</w:t>
-      </w:r>
-      <w:proofErr w:type="spellEnd"/>
-      <w:r>
-        <w:t xml:space="preserve"> by condensation</w:t>
-      </w:r>
-    </w:p>
-    <w:p>
-      <w:pPr>
-        <w:spacing w:line="360" w:lineRule="auto"/>
-        <w:jc w:val="both"/>
-        <w:rPr>
-          <w:rFonts w:ascii="Times New Roman" w:hAnsi="Times New Roman" w:cs="Times New Roman"/>
-          <w:sz w:val="24"/>
-          <w:szCs w:val="24"/>
-        </w:rPr>
-      </w:pPr>
-    </w:p>
-    <w:p>
-      <w:pPr>
-        <w:spacing w:line="360" w:lineRule="auto"/>
-        <w:jc w:val="both"/>
-        <w:rPr>
-          <w:rFonts w:ascii="Times New Roman" w:hAnsi="Times New Roman" w:cs="Times New Roman"/>
-          <w:sz w:val="24"/>
-          <w:szCs w:val="24"/>
-        </w:rPr>
-      </w:pPr>
-      <w:r>
-        <w:rPr>
-          <w:rFonts w:ascii="Times New Roman" w:hAnsi="Times New Roman" w:cs="Times New Roman"/>
-          <w:sz w:val="24"/>
-          <w:szCs w:val="24"/>
-        </w:rPr>
-        <w:t xml:space="preserve">This graph is a slice of the </w:t>
-      </w:r>
-      <w:r>
-        <w:rPr>
-          <w:rFonts w:ascii="Times New Roman" w:hAnsi="Times New Roman" w:cs="Times New Roman"/>
-          <w:sz w:val="24"/>
-          <w:szCs w:val="24"/>
-        </w:rPr>
-        <w:t>OTP</w:t>
-      </w:r>
-      <w:r>
-        <w:rPr>
-          <w:rFonts w:ascii="Times New Roman" w:hAnsi="Times New Roman" w:cs="Times New Roman"/>
-          <w:sz w:val="24"/>
-          <w:szCs w:val="24"/>
-        </w:rPr>
-        <w:t xml:space="preserve"> transactions from the first quarter year.</w:t>
-      </w:r>
-    </w:p>
-    <w:p>
-      <w:pPr>
-        <w:spacing w:line="360" w:lineRule="auto"/>
-        <w:jc w:val="both"/>
-        <w:rPr>
-          <w:rFonts w:ascii="Times New Roman" w:hAnsi="Times New Roman" w:cs="Times New Roman"/>
-          <w:sz w:val="24"/>
-          <w:szCs w:val="24"/>
-        </w:rPr>
+        <w:t>OTP transaction leveling by condensation</w:t>
+      </w:r>
+    </w:p>
+    <w:p>
+      <w:pPr>
+        <w:spacing w:line="360" w:lineRule="auto"/>
+        <w:jc w:val="both"/>
+        <w:rPr>
+          <w:rFonts w:ascii="Times New Roman" w:hAnsi="Times New Roman" w:cs="Times New Roman"/>
+          <w:sz w:val="24"/>
+          <w:szCs w:val="24"/>
+        </w:rPr>
+      </w:pPr>
+      <w:r>
+        <w:rPr>
+          <w:rFonts w:ascii="Times New Roman" w:hAnsi="Times New Roman" w:cs="Times New Roman"/>
+          <w:sz w:val="24"/>
+          <w:szCs w:val="24"/>
+        </w:rPr>
+        <w:t>This result has been provided by iterating the community detector, and the condensation algorithm after each other on the OTP graph. The valuable information in this direction is that some clique-like structures can be detected amongst the levels</w:t>
+      </w:r>
+      <w:r>
+        <w:rPr>
+          <w:rFonts w:ascii="Times New Roman" w:hAnsi="Times New Roman" w:cs="Times New Roman"/>
+          <w:sz w:val="24"/>
+          <w:szCs w:val="24"/>
+        </w:rPr>
+        <w:t xml:space="preserve">, against other cases, where a tree-like pattern can be found. </w:t>
+      </w:r>
+      <w:r>
+        <w:rPr>
+          <w:rFonts w:ascii="Times New Roman" w:hAnsi="Times New Roman" w:cs="Times New Roman"/>
+          <w:sz w:val="24"/>
+          <w:szCs w:val="24"/>
+        </w:rPr>
+        <w:t xml:space="preserve">We know from the </w:t>
+      </w:r>
+      <w:r>
+        <w:rPr>
+          <w:rFonts w:ascii="Times New Roman" w:hAnsi="Times New Roman" w:cs="Times New Roman"/>
+          <w:sz w:val="24"/>
+          <w:szCs w:val="24"/>
+        </w:rPr>
+        <w:t>W</w:t>
+      </w:r>
+      <w:r>
+        <w:rPr>
+          <w:rFonts w:ascii="Times New Roman" w:hAnsi="Times New Roman" w:cs="Times New Roman"/>
+          <w:sz w:val="24"/>
+          <w:szCs w:val="24"/>
+        </w:rPr>
+        <w:t>ordgraph that this architecture suggests strong connection among the nodes, and in social graphs like Facebook, it means a friendship circle. Based on that information, some cooperation can be supposed among the detected vertices</w:t>
+      </w:r>
+      <w:r>
+        <w:rPr>
+          <w:rFonts w:ascii="Times New Roman" w:hAnsi="Times New Roman" w:cs="Times New Roman"/>
+          <w:sz w:val="24"/>
+          <w:szCs w:val="24"/>
+        </w:rPr>
+        <w:t>, however the expected result would be the opposite meaning</w:t>
+      </w:r>
+      <w:r>
+        <w:rPr>
+          <w:rFonts w:ascii="Times New Roman" w:hAnsi="Times New Roman" w:cs="Times New Roman"/>
+          <w:sz w:val="24"/>
+          <w:szCs w:val="24"/>
+        </w:rPr>
+        <w:t xml:space="preserve"> (We do not expect to see cooperation among competitors)</w:t>
+      </w:r>
+      <w:r>
+        <w:rPr>
+          <w:rFonts w:ascii="Times New Roman" w:hAnsi="Times New Roman" w:cs="Times New Roman"/>
+          <w:sz w:val="24"/>
+          <w:szCs w:val="24"/>
+        </w:rPr>
+        <w:t>.</w:t>
+      </w:r>
+    </w:p>
+    <w:p>
+      <w:pPr>
+        <w:spacing w:line="360" w:lineRule="auto"/>
+        <w:jc w:val="both"/>
+        <w:rPr>
+          <w:rFonts w:ascii="Times New Roman" w:hAnsi="Times New Roman" w:cs="Times New Roman"/>
+          <w:sz w:val="24"/>
+          <w:szCs w:val="24"/>
+        </w:rPr>
+      </w:pPr>
+    </w:p>
+    <w:p>
+      <w:pPr>
+        <w:keepNext/>
+        <w:spacing w:line="360" w:lineRule="auto"/>
+        <w:jc w:val="center"/>
       </w:pPr>
       <w:r>
         <w:rPr>
@@ -24923,60 +24141,71 @@
     </w:p>
     <w:p>
       <w:pPr>
-        <w:spacing w:line="360" w:lineRule="auto"/>
-        <w:jc w:val="both"/>
-        <w:rPr>
-          <w:rFonts w:ascii="Times New Roman" w:hAnsi="Times New Roman" w:cs="Times New Roman"/>
-          <w:sz w:val="24"/>
-          <w:szCs w:val="24"/>
-        </w:rPr>
-      </w:pPr>
-      <w:r>
-        <w:rPr>
-          <w:rFonts w:ascii="Times New Roman" w:hAnsi="Times New Roman" w:cs="Times New Roman"/>
-          <w:sz w:val="24"/>
-          <w:szCs w:val="24"/>
-        </w:rPr>
-        <w:t xml:space="preserve">And the </w:t>
-      </w:r>
-      <w:proofErr w:type="spellStart"/>
-      <w:r>
-        <w:rPr>
-          <w:rFonts w:ascii="Times New Roman" w:hAnsi="Times New Roman" w:cs="Times New Roman"/>
-          <w:sz w:val="24"/>
-          <w:szCs w:val="24"/>
-        </w:rPr>
-        <w:t>condensated</w:t>
-      </w:r>
-      <w:proofErr w:type="spellEnd"/>
-      <w:r>
-        <w:rPr>
-          <w:rFonts w:ascii="Times New Roman" w:hAnsi="Times New Roman" w:cs="Times New Roman"/>
-          <w:sz w:val="24"/>
-          <w:szCs w:val="24"/>
-        </w:rPr>
-        <w:t xml:space="preserve"> one…</w:t>
-      </w:r>
-    </w:p>
-    <w:p>
-      <w:pPr>
-        <w:spacing w:line="360" w:lineRule="auto"/>
-        <w:jc w:val="both"/>
-        <w:rPr>
-          <w:rFonts w:ascii="Times New Roman" w:hAnsi="Times New Roman" w:cs="Times New Roman"/>
-          <w:sz w:val="24"/>
-          <w:szCs w:val="24"/>
-        </w:rPr>
-      </w:pPr>
-      <w:r>
-        <w:rPr>
-          <w:rFonts w:ascii="Times New Roman" w:hAnsi="Times New Roman" w:cs="Times New Roman"/>
+        <w:pStyle w:val="Kpalrs"/>
+        <w:jc w:val="center"/>
+      </w:pPr>
+      <w:r>
+        <w:t xml:space="preserve">Figure </w:t>
+      </w:r>
+      <w:r>
+        <w:fldChar w:fldCharType="begin"/>
+      </w:r>
+      <w:r>
+        <w:instrText xml:space="preserve"> STYLEREF 1 \s </w:instrText>
+      </w:r>
+      <w:r>
+        <w:fldChar w:fldCharType="separate"/>
+      </w:r>
+      <w:r>
+        <w:rPr>
           <w:noProof/>
         </w:rPr>
+        <w:t>7</w:t>
+      </w:r>
+      <w:r>
+        <w:fldChar w:fldCharType="end"/>
+      </w:r>
+      <w:r>
+        <w:t>.</w:t>
+      </w:r>
+      <w:r>
+        <w:fldChar w:fldCharType="begin"/>
+      </w:r>
+      <w:r>
+        <w:instrText xml:space="preserve"> SEQ Figure \* ARABIC \s 1 </w:instrText>
+      </w:r>
+      <w:r>
+        <w:fldChar w:fldCharType="separate"/>
+      </w:r>
+      <w:r>
+        <w:rPr>
+          <w:noProof/>
+        </w:rPr>
+        <w:t>5</w:t>
+      </w:r>
+      <w:r>
+        <w:fldChar w:fldCharType="end"/>
+      </w:r>
+      <w:r>
+        <w:t xml:space="preserve"> Community detection in OTP slice</w:t>
+      </w:r>
+    </w:p>
+    <w:p/>
+    <w:p>
+      <w:pPr>
+        <w:keepNext/>
+        <w:spacing w:line="360" w:lineRule="auto"/>
+        <w:jc w:val="center"/>
+      </w:pPr>
+      <w:r>
+        <w:rPr>
+          <w:rFonts w:ascii="Times New Roman" w:hAnsi="Times New Roman" w:cs="Times New Roman"/>
+          <w:noProof/>
+        </w:rPr>
         <w:drawing>
-          <wp:inline distT="0" distB="0" distL="0" distR="0" wp14:anchorId="0631EF2C" wp14:editId="2A1B4534">
-            <wp:extent cx="5364000" cy="4060800"/>
-            <wp:effectExtent l="0" t="0" r="8255" b="0"/>
+          <wp:inline distT="0" distB="0" distL="0" distR="0" wp14:anchorId="0631EF2C" wp14:editId="36023A0B">
+            <wp:extent cx="4680000" cy="3542400"/>
+            <wp:effectExtent l="0" t="0" r="6350" b="1270"/>
             <wp:docPr id="15" name="Kép 15"/>
             <wp:cNvGraphicFramePr>
               <a:graphicFrameLocks xmlns:a="http://schemas.openxmlformats.org/drawingml/2006/main" noChangeAspect="1"/>
@@ -24997,7 +24226,7 @@
                   <pic:spPr>
                     <a:xfrm>
                       <a:off x="0" y="0"/>
-                      <a:ext cx="5364000" cy="4060800"/>
+                      <a:ext cx="4680000" cy="3542400"/>
                     </a:xfrm>
                     <a:prstGeom prst="rect">
                       <a:avLst/>
@@ -25012,79 +24241,72 @@
     </w:p>
     <w:p>
       <w:pPr>
-        <w:spacing w:line="360" w:lineRule="auto"/>
-        <w:jc w:val="both"/>
-        <w:rPr>
-          <w:rFonts w:ascii="Times New Roman" w:hAnsi="Times New Roman" w:cs="Times New Roman"/>
-          <w:color w:val="ED7D31" w:themeColor="accent2"/>
-          <w:sz w:val="24"/>
-          <w:szCs w:val="24"/>
-        </w:rPr>
-      </w:pPr>
-      <w:r>
-        <w:rPr>
-          <w:rFonts w:ascii="Times New Roman" w:hAnsi="Times New Roman" w:cs="Times New Roman"/>
-          <w:color w:val="ED7D31" w:themeColor="accent2"/>
-          <w:sz w:val="24"/>
-          <w:szCs w:val="24"/>
-        </w:rPr>
-        <w:t xml:space="preserve">This is interesting because technical graphs usually represent tree-like structure (like said before), but this seems more like a social graph. Some of the layers in the </w:t>
-      </w:r>
-      <w:proofErr w:type="spellStart"/>
-      <w:r>
-        <w:rPr>
-          <w:rFonts w:ascii="Times New Roman" w:hAnsi="Times New Roman" w:cs="Times New Roman"/>
-          <w:color w:val="ED7D31" w:themeColor="accent2"/>
-          <w:sz w:val="24"/>
-          <w:szCs w:val="24"/>
-        </w:rPr>
-        <w:t>otp</w:t>
-      </w:r>
-      <w:proofErr w:type="spellEnd"/>
-      <w:r>
-        <w:rPr>
-          <w:rFonts w:ascii="Times New Roman" w:hAnsi="Times New Roman" w:cs="Times New Roman"/>
-          <w:color w:val="ED7D31" w:themeColor="accent2"/>
-          <w:sz w:val="24"/>
-          <w:szCs w:val="24"/>
-        </w:rPr>
-        <w:t xml:space="preserve"> graph look like </w:t>
-      </w:r>
-      <w:r>
-        <w:rPr>
-          <w:rFonts w:ascii="Times New Roman" w:hAnsi="Times New Roman" w:cs="Times New Roman"/>
-          <w:color w:val="ED7D31" w:themeColor="accent2"/>
-          <w:sz w:val="24"/>
-          <w:szCs w:val="24"/>
+        <w:pStyle w:val="Kpalrs"/>
+        <w:jc w:val="center"/>
+        <w:rPr>
+          <w:rFonts w:ascii="Times New Roman" w:hAnsi="Times New Roman" w:cs="Times New Roman"/>
+          <w:sz w:val="24"/>
+          <w:szCs w:val="24"/>
+        </w:rPr>
+      </w:pPr>
+      <w:r>
+        <w:t xml:space="preserve">Figure </w:t>
+      </w:r>
+      <w:r>
+        <w:fldChar w:fldCharType="begin"/>
+      </w:r>
+      <w:r>
+        <w:instrText xml:space="preserve"> STYLEREF 1 \s </w:instrText>
+      </w:r>
+      <w:r>
+        <w:fldChar w:fldCharType="separate"/>
+      </w:r>
+      <w:r>
+        <w:rPr>
+          <w:noProof/>
+        </w:rPr>
+        <w:t>7</w:t>
+      </w:r>
+      <w:r>
+        <w:fldChar w:fldCharType="end"/>
+      </w:r>
+      <w:r>
+        <w:t>.</w:t>
+      </w:r>
+      <w:r>
+        <w:fldChar w:fldCharType="begin"/>
+      </w:r>
+      <w:r>
+        <w:instrText xml:space="preserve"> SEQ Figure \* ARABIC \s 1 </w:instrText>
+      </w:r>
+      <w:r>
+        <w:fldChar w:fldCharType="separate"/>
+      </w:r>
+      <w:r>
+        <w:rPr>
+          <w:noProof/>
+        </w:rPr>
+        <w:t>6</w:t>
+      </w:r>
+      <w:r>
+        <w:fldChar w:fldCharType="end"/>
+      </w:r>
+      <w:r>
+        <w:t xml:space="preserve"> Condensed graph</w:t>
+      </w:r>
+    </w:p>
+    <w:p>
+      <w:pPr>
+        <w:keepNext/>
+        <w:spacing w:line="360" w:lineRule="auto"/>
+        <w:jc w:val="center"/>
+      </w:pPr>
+      <w:r>
+        <w:rPr>
+          <w:rFonts w:ascii="Times New Roman" w:hAnsi="Times New Roman" w:cs="Times New Roman"/>
+          <w:noProof/>
         </w:rPr>
         <w:lastRenderedPageBreak/>
-        <w:t>communities. Originally the suppliers supposed to be in a competitive relation by restrict the edges between them</w:t>
-      </w:r>
-      <w:r>
-        <w:rPr>
-          <w:rFonts w:ascii="Times New Roman" w:hAnsi="Times New Roman" w:cs="Times New Roman"/>
-          <w:color w:val="ED7D31" w:themeColor="accent2"/>
-          <w:sz w:val="24"/>
-          <w:szCs w:val="24"/>
-        </w:rPr>
-        <w:t xml:space="preserve">. </w:t>
-      </w:r>
-    </w:p>
-    <w:p>
-      <w:pPr>
-        <w:spacing w:line="360" w:lineRule="auto"/>
-        <w:jc w:val="both"/>
-        <w:rPr>
-          <w:rFonts w:ascii="Times New Roman" w:hAnsi="Times New Roman" w:cs="Times New Roman"/>
-          <w:sz w:val="24"/>
-          <w:szCs w:val="24"/>
-        </w:rPr>
-      </w:pPr>
-      <w:r>
-        <w:rPr>
-          <w:rFonts w:ascii="Times New Roman" w:hAnsi="Times New Roman" w:cs="Times New Roman"/>
-          <w:noProof/>
-        </w:rPr>
         <w:drawing>
           <wp:inline distT="0" distB="0" distL="0" distR="0" wp14:anchorId="6E7BEC6E" wp14:editId="5B58FBA9">
             <wp:extent cx="4514850" cy="3362325"/>
@@ -25124,70 +24346,69 @@
     </w:p>
     <w:p>
       <w:pPr>
-        <w:spacing w:line="360" w:lineRule="auto"/>
-        <w:jc w:val="both"/>
-        <w:rPr>
-          <w:rFonts w:ascii="Times New Roman" w:hAnsi="Times New Roman" w:cs="Times New Roman"/>
-          <w:sz w:val="24"/>
-          <w:szCs w:val="24"/>
-        </w:rPr>
-      </w:pPr>
-      <w:r>
-        <w:rPr>
-          <w:rFonts w:ascii="Times New Roman" w:hAnsi="Times New Roman" w:cs="Times New Roman"/>
-          <w:sz w:val="24"/>
-          <w:szCs w:val="24"/>
-        </w:rPr>
-        <w:t>But based on this, some cooperation can be supposed.</w:t>
-      </w:r>
-    </w:p>
-    <w:p>
-      <w:pPr>
-        <w:spacing w:line="360" w:lineRule="auto"/>
-        <w:jc w:val="both"/>
-        <w:rPr>
-          <w:rFonts w:ascii="Times New Roman" w:hAnsi="Times New Roman" w:cs="Times New Roman"/>
-          <w:sz w:val="24"/>
-          <w:szCs w:val="24"/>
-        </w:rPr>
-      </w:pPr>
-      <w:r>
-        <w:rPr>
-          <w:rFonts w:ascii="Times New Roman" w:hAnsi="Times New Roman" w:cs="Times New Roman"/>
-          <w:sz w:val="24"/>
-          <w:szCs w:val="24"/>
-        </w:rPr>
-        <w:t>The modularity of the original graph is 0.7632.</w:t>
-      </w:r>
-    </w:p>
-    <w:p>
-      <w:pPr>
-        <w:spacing w:line="360" w:lineRule="auto"/>
-        <w:jc w:val="both"/>
-        <w:rPr>
-          <w:rFonts w:ascii="Times New Roman" w:hAnsi="Times New Roman" w:cs="Times New Roman"/>
-          <w:sz w:val="24"/>
-          <w:szCs w:val="24"/>
-        </w:rPr>
-      </w:pPr>
-    </w:p>
-    <w:p>
-      <w:pPr>
-        <w:spacing w:line="360" w:lineRule="auto"/>
-        <w:rPr>
-          <w:rFonts w:ascii="Times New Roman" w:hAnsi="Times New Roman" w:cs="Times New Roman"/>
-          <w:sz w:val="24"/>
-          <w:szCs w:val="24"/>
-        </w:rPr>
-      </w:pPr>
-      <w:r>
-        <w:rPr>
-          <w:rFonts w:ascii="Times New Roman" w:hAnsi="Times New Roman" w:cs="Times New Roman"/>
-          <w:sz w:val="24"/>
-          <w:szCs w:val="24"/>
-        </w:rPr>
-        <w:br w:type="page"/>
-      </w:r>
+        <w:pStyle w:val="Kpalrs"/>
+        <w:jc w:val="center"/>
+        <w:rPr>
+          <w:rFonts w:ascii="Times New Roman" w:hAnsi="Times New Roman" w:cs="Times New Roman"/>
+          <w:sz w:val="24"/>
+          <w:szCs w:val="24"/>
+        </w:rPr>
+      </w:pPr>
+      <w:r>
+        <w:t xml:space="preserve">Figure </w:t>
+      </w:r>
+      <w:r>
+        <w:fldChar w:fldCharType="begin"/>
+      </w:r>
+      <w:r>
+        <w:instrText xml:space="preserve"> STYLEREF 1 \s </w:instrText>
+      </w:r>
+      <w:r>
+        <w:fldChar w:fldCharType="separate"/>
+      </w:r>
+      <w:r>
+        <w:rPr>
+          <w:noProof/>
+        </w:rPr>
+        <w:t>7</w:t>
+      </w:r>
+      <w:r>
+        <w:fldChar w:fldCharType="end"/>
+      </w:r>
+      <w:r>
+        <w:t>.</w:t>
+      </w:r>
+      <w:r>
+        <w:fldChar w:fldCharType="begin"/>
+      </w:r>
+      <w:r>
+        <w:instrText xml:space="preserve"> SEQ Figure \* ARABIC \s 1 </w:instrText>
+      </w:r>
+      <w:r>
+        <w:fldChar w:fldCharType="separate"/>
+      </w:r>
+      <w:r>
+        <w:rPr>
+          <w:noProof/>
+        </w:rPr>
+        <w:t>7</w:t>
+      </w:r>
+      <w:r>
+        <w:fldChar w:fldCharType="end"/>
+      </w:r>
+      <w:r>
+        <w:t xml:space="preserve"> Modularity value: 0.7632</w:t>
+      </w:r>
+    </w:p>
+    <w:p>
+      <w:pPr>
+        <w:spacing w:line="360" w:lineRule="auto"/>
+        <w:rPr>
+          <w:rFonts w:ascii="Times New Roman" w:hAnsi="Times New Roman" w:cs="Times New Roman"/>
+          <w:sz w:val="24"/>
+          <w:szCs w:val="24"/>
+        </w:rPr>
+      </w:pPr>
     </w:p>
     <w:p>
       <w:pPr>
@@ -25197,12 +24418,10 @@
       <w:bookmarkStart w:id="37" w:name="_Toc101720540"/>
       <w:bookmarkEnd w:id="36"/>
       <w:r>
-        <w:lastRenderedPageBreak/>
         <w:t>Patterns</w:t>
       </w:r>
       <w:bookmarkEnd w:id="37"/>
     </w:p>
-    <w:p/>
     <w:p>
       <w:pPr>
         <w:spacing w:line="360" w:lineRule="auto"/>
@@ -25229,6 +24448,17 @@
         </w:rPr>
         <w:t>.</w:t>
       </w:r>
+    </w:p>
+    <w:p>
+      <w:pPr>
+        <w:spacing w:line="360" w:lineRule="auto"/>
+        <w:jc w:val="both"/>
+        <w:rPr>
+          <w:rFonts w:ascii="Times New Roman" w:hAnsi="Times New Roman" w:cs="Times New Roman"/>
+          <w:sz w:val="24"/>
+          <w:szCs w:val="24"/>
+        </w:rPr>
+      </w:pPr>
     </w:p>
     <w:p>
       <w:pPr>
@@ -25440,6 +24670,7 @@
         <w:rPr>
           <w:noProof/>
         </w:rPr>
+        <w:lastRenderedPageBreak/>
         <w:drawing>
           <wp:inline distT="0" distB="0" distL="0" distR="0" wp14:anchorId="13D61CEF" wp14:editId="3AC82125">
             <wp:extent cx="2028825" cy="1914525"/>
@@ -25520,7 +24751,7 @@
           <w:rFonts w:ascii="Times New Roman" w:hAnsi="Times New Roman" w:cs="Times New Roman"/>
           <w:noProof/>
         </w:rPr>
-        <w:t>6</w:t>
+        <w:t>7</w:t>
       </w:r>
       <w:r>
         <w:rPr>
@@ -25557,7 +24788,7 @@
           <w:rFonts w:ascii="Times New Roman" w:hAnsi="Times New Roman" w:cs="Times New Roman"/>
           <w:noProof/>
         </w:rPr>
-        <w:t>5</w:t>
+        <w:t>8</w:t>
       </w:r>
       <w:r>
         <w:rPr>
@@ -25694,36 +24925,30 @@
         <w:rPr>
           <w:noProof/>
         </w:rPr>
-        <w:t>6</w:t>
+        <w:t>7</w:t>
+      </w:r>
+      <w:r>
+        <w:fldChar w:fldCharType="end"/>
+      </w:r>
+      <w:r>
+        <w:t>.</w:t>
+      </w:r>
+      <w:r>
+        <w:fldChar w:fldCharType="begin"/>
+      </w:r>
+      <w:r>
+        <w:instrText xml:space="preserve"> SEQ Figure \* ARABIC \s 1 </w:instrText>
+      </w:r>
+      <w:r>
+        <w:fldChar w:fldCharType="separate"/>
       </w:r>
       <w:r>
         <w:rPr>
           <w:noProof/>
         </w:rPr>
-        <w:fldChar w:fldCharType="end"/>
-      </w:r>
-      <w:r>
-        <w:t>.</w:t>
-      </w:r>
-      <w:r>
-        <w:fldChar w:fldCharType="begin"/>
-      </w:r>
-      <w:r>
-        <w:instrText xml:space="preserve"> SEQ Figure \* ARABIC \s 1 </w:instrText>
-      </w:r>
-      <w:r>
-        <w:fldChar w:fldCharType="separate"/>
-      </w:r>
-      <w:r>
-        <w:rPr>
-          <w:noProof/>
-        </w:rPr>
-        <w:t>6</w:t>
-      </w:r>
-      <w:r>
-        <w:rPr>
-          <w:noProof/>
-        </w:rPr>
+        <w:t>9</w:t>
+      </w:r>
+      <w:r>
         <w:fldChar w:fldCharType="end"/>
       </w:r>
     </w:p>
@@ -25760,6 +24985,7 @@
         <w:rPr>
           <w:noProof/>
         </w:rPr>
+        <w:lastRenderedPageBreak/>
         <w:drawing>
           <wp:anchor distT="0" distB="0" distL="114300" distR="114300" simplePos="0" relativeHeight="251663360" behindDoc="0" locked="0" layoutInCell="1" allowOverlap="1" wp14:anchorId="3C9FC421" wp14:editId="5A9E583D">
             <wp:simplePos x="0" y="0"/>
@@ -25868,25 +25094,7 @@
           <w:sz w:val="24"/>
           <w:szCs w:val="24"/>
         </w:rPr>
-        <w:t xml:space="preserve">, it appears that the so-called supplier vertices </w:t>
-      </w:r>
-      <w:proofErr w:type="gramStart"/>
-      <w:r>
-        <w:rPr>
-          <w:rFonts w:ascii="Times New Roman" w:hAnsi="Times New Roman" w:cs="Times New Roman"/>
-          <w:sz w:val="24"/>
-          <w:szCs w:val="24"/>
-        </w:rPr>
-        <w:t>are connected with</w:t>
-      </w:r>
-      <w:proofErr w:type="gramEnd"/>
-      <w:r>
-        <w:rPr>
-          <w:rFonts w:ascii="Times New Roman" w:hAnsi="Times New Roman" w:cs="Times New Roman"/>
-          <w:sz w:val="24"/>
-          <w:szCs w:val="24"/>
-        </w:rPr>
-        <w:t xml:space="preserve"> edge</w:t>
+        <w:t>, it appears that the so-called supplier vertices are connected with edge</w:t>
       </w:r>
       <w:r>
         <w:rPr>
@@ -26151,36 +25359,30 @@
         <w:rPr>
           <w:noProof/>
         </w:rPr>
-        <w:t>6</w:t>
+        <w:t>7</w:t>
+      </w:r>
+      <w:r>
+        <w:fldChar w:fldCharType="end"/>
+      </w:r>
+      <w:r>
+        <w:t>.</w:t>
+      </w:r>
+      <w:r>
+        <w:fldChar w:fldCharType="begin"/>
+      </w:r>
+      <w:r>
+        <w:instrText xml:space="preserve"> SEQ Figure \* ARABIC \s 1 </w:instrText>
+      </w:r>
+      <w:r>
+        <w:fldChar w:fldCharType="separate"/>
       </w:r>
       <w:r>
         <w:rPr>
           <w:noProof/>
         </w:rPr>
-        <w:fldChar w:fldCharType="end"/>
-      </w:r>
-      <w:r>
-        <w:t>.</w:t>
-      </w:r>
-      <w:r>
-        <w:fldChar w:fldCharType="begin"/>
-      </w:r>
-      <w:r>
-        <w:instrText xml:space="preserve"> SEQ Figure \* ARABIC \s 1 </w:instrText>
-      </w:r>
-      <w:r>
-        <w:fldChar w:fldCharType="separate"/>
-      </w:r>
-      <w:r>
-        <w:rPr>
-          <w:noProof/>
-        </w:rPr>
-        <w:t>7</w:t>
-      </w:r>
-      <w:r>
-        <w:rPr>
-          <w:noProof/>
-        </w:rPr>
+        <w:t>10</w:t>
+      </w:r>
+      <w:r>
         <w:fldChar w:fldCharType="end"/>
       </w:r>
     </w:p>
@@ -26312,36 +25514,30 @@
         <w:rPr>
           <w:noProof/>
         </w:rPr>
-        <w:t>6</w:t>
+        <w:t>7</w:t>
+      </w:r>
+      <w:r>
+        <w:fldChar w:fldCharType="end"/>
+      </w:r>
+      <w:r>
+        <w:t>.</w:t>
+      </w:r>
+      <w:r>
+        <w:fldChar w:fldCharType="begin"/>
+      </w:r>
+      <w:r>
+        <w:instrText xml:space="preserve"> SEQ Figure \* ARABIC \s 1 </w:instrText>
+      </w:r>
+      <w:r>
+        <w:fldChar w:fldCharType="separate"/>
       </w:r>
       <w:r>
         <w:rPr>
           <w:noProof/>
         </w:rPr>
-        <w:fldChar w:fldCharType="end"/>
-      </w:r>
-      <w:r>
-        <w:t>.</w:t>
-      </w:r>
-      <w:r>
-        <w:fldChar w:fldCharType="begin"/>
-      </w:r>
-      <w:r>
-        <w:instrText xml:space="preserve"> SEQ Figure \* ARABIC \s 1 </w:instrText>
-      </w:r>
-      <w:r>
-        <w:fldChar w:fldCharType="separate"/>
-      </w:r>
-      <w:r>
-        <w:rPr>
-          <w:noProof/>
-        </w:rPr>
-        <w:t>8</w:t>
-      </w:r>
-      <w:r>
-        <w:rPr>
-          <w:noProof/>
-        </w:rPr>
+        <w:t>11</w:t>
+      </w:r>
+      <w:r>
         <w:fldChar w:fldCharType="end"/>
       </w:r>
       <w:r>
@@ -26455,36 +25651,30 @@
         <w:rPr>
           <w:noProof/>
         </w:rPr>
-        <w:t>6</w:t>
+        <w:t>7</w:t>
+      </w:r>
+      <w:r>
+        <w:fldChar w:fldCharType="end"/>
+      </w:r>
+      <w:r>
+        <w:t>.</w:t>
+      </w:r>
+      <w:r>
+        <w:fldChar w:fldCharType="begin"/>
+      </w:r>
+      <w:r>
+        <w:instrText xml:space="preserve"> SEQ Figure \* ARABIC \s 1 </w:instrText>
+      </w:r>
+      <w:r>
+        <w:fldChar w:fldCharType="separate"/>
       </w:r>
       <w:r>
         <w:rPr>
           <w:noProof/>
         </w:rPr>
-        <w:fldChar w:fldCharType="end"/>
-      </w:r>
-      <w:r>
-        <w:t>.</w:t>
-      </w:r>
-      <w:r>
-        <w:fldChar w:fldCharType="begin"/>
-      </w:r>
-      <w:r>
-        <w:instrText xml:space="preserve"> SEQ Figure \* ARABIC \s 1 </w:instrText>
-      </w:r>
-      <w:r>
-        <w:fldChar w:fldCharType="separate"/>
-      </w:r>
-      <w:r>
-        <w:rPr>
-          <w:noProof/>
-        </w:rPr>
-        <w:t>9</w:t>
-      </w:r>
-      <w:r>
-        <w:rPr>
-          <w:noProof/>
-        </w:rPr>
+        <w:t>12</w:t>
+      </w:r>
+      <w:r>
         <w:fldChar w:fldCharType="end"/>
       </w:r>
       <w:r>
@@ -26574,36 +25764,30 @@
         <w:rPr>
           <w:noProof/>
         </w:rPr>
-        <w:t>6</w:t>
+        <w:t>7</w:t>
+      </w:r>
+      <w:r>
+        <w:fldChar w:fldCharType="end"/>
+      </w:r>
+      <w:r>
+        <w:t>.</w:t>
+      </w:r>
+      <w:r>
+        <w:fldChar w:fldCharType="begin"/>
+      </w:r>
+      <w:r>
+        <w:instrText xml:space="preserve"> SEQ Figure \* ARABIC \s 1 </w:instrText>
+      </w:r>
+      <w:r>
+        <w:fldChar w:fldCharType="separate"/>
       </w:r>
       <w:r>
         <w:rPr>
           <w:noProof/>
         </w:rPr>
-        <w:fldChar w:fldCharType="end"/>
-      </w:r>
-      <w:r>
-        <w:t>.</w:t>
-      </w:r>
-      <w:r>
-        <w:fldChar w:fldCharType="begin"/>
-      </w:r>
-      <w:r>
-        <w:instrText xml:space="preserve"> SEQ Figure \* ARABIC \s 1 </w:instrText>
-      </w:r>
-      <w:r>
-        <w:fldChar w:fldCharType="separate"/>
-      </w:r>
-      <w:r>
-        <w:rPr>
-          <w:noProof/>
-        </w:rPr>
-        <w:t>10</w:t>
-      </w:r>
-      <w:r>
-        <w:rPr>
-          <w:noProof/>
-        </w:rPr>
+        <w:t>13</w:t>
+      </w:r>
+      <w:r>
         <w:fldChar w:fldCharType="end"/>
       </w:r>
       <w:r>
@@ -26747,36 +25931,30 @@
         <w:rPr>
           <w:noProof/>
         </w:rPr>
-        <w:t>6</w:t>
+        <w:t>7</w:t>
+      </w:r>
+      <w:r>
+        <w:fldChar w:fldCharType="end"/>
+      </w:r>
+      <w:r>
+        <w:t>.</w:t>
+      </w:r>
+      <w:r>
+        <w:fldChar w:fldCharType="begin"/>
+      </w:r>
+      <w:r>
+        <w:instrText xml:space="preserve"> SEQ Figure \* ARABIC \s 1 </w:instrText>
+      </w:r>
+      <w:r>
+        <w:fldChar w:fldCharType="separate"/>
       </w:r>
       <w:r>
         <w:rPr>
           <w:noProof/>
         </w:rPr>
-        <w:fldChar w:fldCharType="end"/>
-      </w:r>
-      <w:r>
-        <w:t>.</w:t>
-      </w:r>
-      <w:r>
-        <w:fldChar w:fldCharType="begin"/>
-      </w:r>
-      <w:r>
-        <w:instrText xml:space="preserve"> SEQ Figure \* ARABIC \s 1 </w:instrText>
-      </w:r>
-      <w:r>
-        <w:fldChar w:fldCharType="separate"/>
-      </w:r>
-      <w:r>
-        <w:rPr>
-          <w:noProof/>
-        </w:rPr>
-        <w:t>11</w:t>
-      </w:r>
-      <w:r>
-        <w:rPr>
-          <w:noProof/>
-        </w:rPr>
+        <w:t>14</w:t>
+      </w:r>
+      <w:r>
         <w:fldChar w:fldCharType="end"/>
       </w:r>
       <w:r>
@@ -26837,6 +26015,17 @@
     <w:p>
       <w:pPr>
         <w:spacing w:line="360" w:lineRule="auto"/>
+        <w:jc w:val="center"/>
+        <w:rPr>
+          <w:rFonts w:ascii="Times New Roman" w:hAnsi="Times New Roman" w:cs="Times New Roman"/>
+          <w:sz w:val="24"/>
+          <w:szCs w:val="24"/>
+        </w:rPr>
+      </w:pPr>
+    </w:p>
+    <w:p>
+      <w:pPr>
+        <w:spacing w:line="360" w:lineRule="auto"/>
         <w:rPr>
           <w:rFonts w:ascii="Times New Roman" w:hAnsi="Times New Roman" w:cs="Times New Roman"/>
           <w:sz w:val="24"/>
@@ -26976,6 +26165,7 @@
       <w:pPr>
         <w:keepNext/>
         <w:spacing w:line="360" w:lineRule="auto"/>
+        <w:jc w:val="center"/>
       </w:pPr>
       <w:r>
         <w:rPr>
@@ -27022,6 +26212,7 @@
     <w:p>
       <w:pPr>
         <w:pStyle w:val="Kpalrs"/>
+        <w:jc w:val="center"/>
         <w:rPr>
           <w:rFonts w:ascii="Times New Roman" w:hAnsi="Times New Roman" w:cs="Times New Roman"/>
           <w:sz w:val="24"/>
@@ -27044,36 +26235,30 @@
         <w:rPr>
           <w:noProof/>
         </w:rPr>
-        <w:t>6</w:t>
+        <w:t>7</w:t>
+      </w:r>
+      <w:r>
+        <w:fldChar w:fldCharType="end"/>
+      </w:r>
+      <w:r>
+        <w:t>.</w:t>
+      </w:r>
+      <w:r>
+        <w:fldChar w:fldCharType="begin"/>
+      </w:r>
+      <w:r>
+        <w:instrText xml:space="preserve"> SEQ Figure \* ARABIC \s 1 </w:instrText>
+      </w:r>
+      <w:r>
+        <w:fldChar w:fldCharType="separate"/>
       </w:r>
       <w:r>
         <w:rPr>
           <w:noProof/>
         </w:rPr>
-        <w:fldChar w:fldCharType="end"/>
-      </w:r>
-      <w:r>
-        <w:t>.</w:t>
-      </w:r>
-      <w:r>
-        <w:fldChar w:fldCharType="begin"/>
-      </w:r>
-      <w:r>
-        <w:instrText xml:space="preserve"> SEQ Figure \* ARABIC \s 1 </w:instrText>
-      </w:r>
-      <w:r>
-        <w:fldChar w:fldCharType="separate"/>
-      </w:r>
-      <w:r>
-        <w:rPr>
-          <w:noProof/>
-        </w:rPr>
-        <w:t>12</w:t>
-      </w:r>
-      <w:r>
-        <w:rPr>
-          <w:noProof/>
-        </w:rPr>
+        <w:t>15</w:t>
+      </w:r>
+      <w:r>
         <w:fldChar w:fldCharType="end"/>
       </w:r>
       <w:r>
@@ -27169,39 +26354,33 @@
         <w:rPr>
           <w:noProof/>
         </w:rPr>
-        <w:t>6</w:t>
+        <w:t>7</w:t>
+      </w:r>
+      <w:r>
+        <w:fldChar w:fldCharType="end"/>
+      </w:r>
+      <w:r>
+        <w:t>.</w:t>
+      </w:r>
+      <w:r>
+        <w:fldChar w:fldCharType="begin"/>
+      </w:r>
+      <w:r>
+        <w:instrText xml:space="preserve"> SEQ Figure \* ARABIC \s 1 </w:instrText>
+      </w:r>
+      <w:r>
+        <w:fldChar w:fldCharType="separate"/>
       </w:r>
       <w:r>
         <w:rPr>
           <w:noProof/>
         </w:rPr>
+        <w:t>16</w:t>
+      </w:r>
+      <w:r>
         <w:fldChar w:fldCharType="end"/>
       </w:r>
       <w:r>
-        <w:t>.</w:t>
-      </w:r>
-      <w:r>
-        <w:fldChar w:fldCharType="begin"/>
-      </w:r>
-      <w:r>
-        <w:instrText xml:space="preserve"> SEQ Figure \* ARABIC \s 1 </w:instrText>
-      </w:r>
-      <w:r>
-        <w:fldChar w:fldCharType="separate"/>
-      </w:r>
-      <w:r>
-        <w:rPr>
-          <w:noProof/>
-        </w:rPr>
-        <w:t>13</w:t>
-      </w:r>
-      <w:r>
-        <w:rPr>
-          <w:noProof/>
-        </w:rPr>
-        <w:fldChar w:fldCharType="end"/>
-      </w:r>
-      <w:r>
         <w:t>:</w:t>
       </w:r>
       <w:r>
@@ -27246,14 +26425,6 @@
           <w:szCs w:val="24"/>
         </w:rPr>
       </w:pPr>
-      <w:r>
-        <w:rPr>
-          <w:rFonts w:ascii="Times New Roman" w:hAnsi="Times New Roman" w:cs="Times New Roman"/>
-          <w:sz w:val="24"/>
-          <w:szCs w:val="24"/>
-        </w:rPr>
-        <w:br w:type="page"/>
-      </w:r>
     </w:p>
     <w:p>
       <w:pPr>
@@ -27265,6 +26436,133 @@
         <w:t>Efficiency</w:t>
       </w:r>
       <w:bookmarkEnd w:id="40"/>
+      <w:r>
+        <w:t xml:space="preserve"> TBD!!!!</w:t>
+      </w:r>
+    </w:p>
+    <w:p>
+      <w:pPr>
+        <w:spacing w:line="360" w:lineRule="auto"/>
+        <w:rPr>
+          <w:rFonts w:ascii="Times New Roman" w:hAnsi="Times New Roman" w:cs="Times New Roman"/>
+          <w:sz w:val="24"/>
+          <w:szCs w:val="24"/>
+        </w:rPr>
+      </w:pPr>
+      <w:r>
+        <w:rPr>
+          <w:rFonts w:ascii="Times New Roman" w:hAnsi="Times New Roman" w:cs="Times New Roman"/>
+          <w:sz w:val="24"/>
+          <w:szCs w:val="24"/>
+        </w:rPr>
+        <w:t xml:space="preserve">It is not easy to measure the efficiency of a clustering algorithm. Since the graphs, that provided to the research, are </w:t>
+      </w:r>
+      <w:r>
+        <w:rPr>
+          <w:rFonts w:ascii="Times New Roman" w:hAnsi="Times New Roman" w:cs="Times New Roman"/>
+          <w:sz w:val="24"/>
+          <w:szCs w:val="24"/>
+        </w:rPr>
+        <w:t>anonymized</w:t>
+      </w:r>
+      <w:r>
+        <w:rPr>
+          <w:rFonts w:ascii="Times New Roman" w:hAnsi="Times New Roman" w:cs="Times New Roman"/>
+          <w:sz w:val="24"/>
+          <w:szCs w:val="24"/>
+        </w:rPr>
+        <w:t>, no reference data can be accessed, and by default, it is hard to define, what can be accepted as a community or a cluster.</w:t>
+      </w:r>
+      <w:r>
+        <w:rPr>
+          <w:rFonts w:ascii="Times New Roman" w:hAnsi="Times New Roman" w:cs="Times New Roman"/>
+          <w:sz w:val="24"/>
+          <w:szCs w:val="24"/>
+        </w:rPr>
+        <w:t xml:space="preserve"> Due to these reasons, the task requires to investigate the problem from more different point of view.</w:t>
+      </w:r>
+      <w:r>
+        <w:rPr>
+          <w:rFonts w:ascii="Times New Roman" w:hAnsi="Times New Roman" w:cs="Times New Roman"/>
+          <w:sz w:val="24"/>
+          <w:szCs w:val="24"/>
+        </w:rPr>
+        <w:t xml:space="preserve"> </w:t>
+      </w:r>
+      <w:r>
+        <w:rPr>
+          <w:rFonts w:ascii="Times New Roman" w:hAnsi="Times New Roman" w:cs="Times New Roman"/>
+          <w:sz w:val="24"/>
+          <w:szCs w:val="24"/>
+        </w:rPr>
+        <w:t xml:space="preserve">One of the best tool to </w:t>
+      </w:r>
+      <w:r>
+        <w:rPr>
+          <w:rFonts w:ascii="Times New Roman" w:hAnsi="Times New Roman" w:cs="Times New Roman"/>
+          <w:sz w:val="24"/>
+          <w:szCs w:val="24"/>
+        </w:rPr>
+        <w:t>quantif</w:t>
+      </w:r>
+      <w:r>
+        <w:rPr>
+          <w:rFonts w:ascii="Times New Roman" w:hAnsi="Times New Roman" w:cs="Times New Roman"/>
+          <w:sz w:val="24"/>
+          <w:szCs w:val="24"/>
+        </w:rPr>
+        <w:t xml:space="preserve">ying the efficiency </w:t>
+      </w:r>
+      <w:r>
+        <w:rPr>
+          <w:rFonts w:ascii="Times New Roman" w:hAnsi="Times New Roman" w:cs="Times New Roman"/>
+          <w:sz w:val="24"/>
+          <w:szCs w:val="24"/>
+        </w:rPr>
+        <w:t xml:space="preserve">is calculating the </w:t>
+      </w:r>
+      <w:hyperlink w:anchor="_Maximized_modularity" w:history="1">
+        <w:r>
+          <w:rPr>
+            <w:rStyle w:val="Hiperhivatkozs"/>
+            <w:rFonts w:ascii="Times New Roman" w:hAnsi="Times New Roman" w:cs="Times New Roman"/>
+            <w:sz w:val="24"/>
+            <w:szCs w:val="24"/>
+          </w:rPr>
+          <w:t>modularity</w:t>
+        </w:r>
+      </w:hyperlink>
+      <w:r>
+        <w:rPr>
+          <w:rFonts w:ascii="Times New Roman" w:hAnsi="Times New Roman" w:cs="Times New Roman"/>
+          <w:sz w:val="24"/>
+          <w:szCs w:val="24"/>
+        </w:rPr>
+        <w:t xml:space="preserve">. </w:t>
+      </w:r>
+    </w:p>
+    <w:p>
+      <w:pPr>
+        <w:pStyle w:val="Cmsor1"/>
+        <w:spacing w:line="360" w:lineRule="auto"/>
+        <w:rPr>
+          <w:rFonts w:cs="Times New Roman"/>
+        </w:rPr>
+      </w:pPr>
+      <w:bookmarkStart w:id="41" w:name="_Toc101720544"/>
+      <w:r>
+        <w:rPr>
+          <w:rFonts w:cs="Times New Roman"/>
+        </w:rPr>
+        <w:t>Further studies</w:t>
+      </w:r>
+      <w:bookmarkEnd w:id="41"/>
+      <w:r>
+        <w:rPr>
+          <w:rFonts w:cs="Times New Roman"/>
+        </w:rPr>
+        <w:t xml:space="preserve"> TBD!!!!</w:t>
+      </w:r>
     </w:p>
     <w:p>
       <w:pPr>
@@ -27273,37 +26571,54 @@
           <w:ilvl w:val="0"/>
           <w:numId w:val="9"/>
         </w:numPr>
-      </w:pPr>
-      <w:r>
-        <w:t>if the number of the vertices is larger than 600, the clustering algorithm makes too large clusters.</w:t>
-      </w:r>
-    </w:p>
-    <w:p>
-      <w:pPr>
-        <w:spacing w:line="360" w:lineRule="auto"/>
-        <w:rPr>
-          <w:rFonts w:ascii="Times New Roman" w:hAnsi="Times New Roman" w:cs="Times New Roman"/>
-          <w:sz w:val="24"/>
-          <w:szCs w:val="24"/>
-        </w:rPr>
-      </w:pPr>
-    </w:p>
-    <w:p>
-      <w:pPr>
-        <w:pStyle w:val="Cmsor1"/>
-        <w:spacing w:line="360" w:lineRule="auto"/>
-        <w:rPr>
-          <w:rFonts w:cs="Times New Roman"/>
-        </w:rPr>
-      </w:pPr>
-      <w:bookmarkStart w:id="41" w:name="_Toc101720544"/>
-      <w:r>
-        <w:rPr>
-          <w:rFonts w:cs="Times New Roman"/>
-        </w:rPr>
-        <w:t>Further studies</w:t>
-      </w:r>
-      <w:bookmarkEnd w:id="41"/>
+        <w:spacing w:line="360" w:lineRule="auto"/>
+        <w:jc w:val="both"/>
+        <w:rPr>
+          <w:rFonts w:ascii="Times New Roman" w:hAnsi="Times New Roman" w:cs="Times New Roman"/>
+          <w:sz w:val="24"/>
+          <w:szCs w:val="24"/>
+        </w:rPr>
+      </w:pPr>
+      <w:r>
+        <w:rPr>
+          <w:rFonts w:ascii="Times New Roman" w:hAnsi="Times New Roman" w:cs="Times New Roman"/>
+          <w:sz w:val="24"/>
+          <w:szCs w:val="24"/>
+        </w:rPr>
+        <w:t xml:space="preserve">Implement </w:t>
+      </w:r>
+      <w:r>
+        <w:rPr>
+          <w:rFonts w:ascii="Times New Roman" w:hAnsi="Times New Roman" w:cs="Times New Roman"/>
+          <w:sz w:val="24"/>
+          <w:szCs w:val="24"/>
+        </w:rPr>
+        <w:t xml:space="preserve">a </w:t>
+      </w:r>
+      <w:r>
+        <w:rPr>
+          <w:rFonts w:ascii="Times New Roman" w:hAnsi="Times New Roman" w:cs="Times New Roman"/>
+          <w:sz w:val="24"/>
+          <w:szCs w:val="24"/>
+        </w:rPr>
+        <w:t>user interface</w:t>
+      </w:r>
+      <w:r>
+        <w:rPr>
+          <w:rFonts w:ascii="Times New Roman" w:hAnsi="Times New Roman" w:cs="Times New Roman"/>
+          <w:sz w:val="24"/>
+          <w:szCs w:val="24"/>
+        </w:rPr>
+        <w:t xml:space="preserve"> to </w:t>
+      </w:r>
+      <w:r>
+        <w:rPr>
+          <w:rFonts w:ascii="Times New Roman" w:hAnsi="Times New Roman" w:cs="Times New Roman"/>
+          <w:sz w:val="24"/>
+          <w:szCs w:val="24"/>
+        </w:rPr>
+        <w:t>provide easy access to the algorithms for non-IT users.</w:t>
+      </w:r>
     </w:p>
     <w:p>
       <w:pPr>
@@ -27326,39 +26641,23 @@
           <w:sz w:val="24"/>
           <w:szCs w:val="24"/>
         </w:rPr>
-        <w:t xml:space="preserve">Implement </w:t>
-      </w:r>
-      <w:r>
-        <w:rPr>
-          <w:rFonts w:ascii="Times New Roman" w:hAnsi="Times New Roman" w:cs="Times New Roman"/>
-          <w:sz w:val="24"/>
-          <w:szCs w:val="24"/>
-        </w:rPr>
-        <w:t xml:space="preserve">a </w:t>
-      </w:r>
-      <w:r>
-        <w:rPr>
-          <w:rFonts w:ascii="Times New Roman" w:hAnsi="Times New Roman" w:cs="Times New Roman"/>
-          <w:sz w:val="24"/>
-          <w:szCs w:val="24"/>
-        </w:rPr>
-        <w:t>user interface</w:t>
-      </w:r>
-      <w:r>
-        <w:rPr>
-          <w:rFonts w:ascii="Times New Roman" w:hAnsi="Times New Roman" w:cs="Times New Roman"/>
-          <w:sz w:val="24"/>
-          <w:szCs w:val="24"/>
-        </w:rPr>
-        <w:t xml:space="preserve"> to </w:t>
-      </w:r>
-      <w:r>
-        <w:rPr>
-          <w:rFonts w:ascii="Times New Roman" w:hAnsi="Times New Roman" w:cs="Times New Roman"/>
-          <w:sz w:val="24"/>
-          <w:szCs w:val="24"/>
-        </w:rPr>
-        <w:t>provide easy access to the algorithms for non-IT users.</w:t>
+        <w:t xml:space="preserve">the </w:t>
+      </w:r>
+      <w:r>
+        <w:rPr>
+          <w:rFonts w:ascii="Times New Roman" w:hAnsi="Times New Roman" w:cs="Times New Roman"/>
+          <w:sz w:val="24"/>
+          <w:szCs w:val="24"/>
+        </w:rPr>
+        <w:t>application</w:t>
+      </w:r>
+      <w:r>
+        <w:rPr>
+          <w:rFonts w:ascii="Times New Roman" w:hAnsi="Times New Roman" w:cs="Times New Roman"/>
+          <w:sz w:val="24"/>
+          <w:szCs w:val="24"/>
+        </w:rPr>
+        <w:t xml:space="preserve"> should provide opportunity to manually color graph nodes, modify the location of the nodes.</w:t>
       </w:r>
     </w:p>
     <w:p>
@@ -27382,23 +26681,7 @@
           <w:sz w:val="24"/>
           <w:szCs w:val="24"/>
         </w:rPr>
-        <w:t xml:space="preserve">the </w:t>
-      </w:r>
-      <w:r>
-        <w:rPr>
-          <w:rFonts w:ascii="Times New Roman" w:hAnsi="Times New Roman" w:cs="Times New Roman"/>
-          <w:sz w:val="24"/>
-          <w:szCs w:val="24"/>
-        </w:rPr>
-        <w:t>application</w:t>
-      </w:r>
-      <w:r>
-        <w:rPr>
-          <w:rFonts w:ascii="Times New Roman" w:hAnsi="Times New Roman" w:cs="Times New Roman"/>
-          <w:sz w:val="24"/>
-          <w:szCs w:val="24"/>
-        </w:rPr>
-        <w:t xml:space="preserve"> should provide opportunity to manually color graph nodes, modify the location of the nodes.</w:t>
+        <w:t>The functions should be covered with unit tests</w:t>
       </w:r>
     </w:p>
     <w:p>
@@ -27422,7 +26705,7 @@
           <w:sz w:val="24"/>
           <w:szCs w:val="24"/>
         </w:rPr>
-        <w:t>The functions should be covered with unit tests</w:t>
+        <w:t>Import the datasets into a graph db.</w:t>
       </w:r>
     </w:p>
     <w:p>
@@ -27446,30 +26729,6 @@
           <w:sz w:val="24"/>
           <w:szCs w:val="24"/>
         </w:rPr>
-        <w:t>Import the datasets into a graph db.</w:t>
-      </w:r>
-    </w:p>
-    <w:p>
-      <w:pPr>
-        <w:pStyle w:val="Listaszerbekezds"/>
-        <w:numPr>
-          <w:ilvl w:val="0"/>
-          <w:numId w:val="9"/>
-        </w:numPr>
-        <w:spacing w:line="360" w:lineRule="auto"/>
-        <w:jc w:val="both"/>
-        <w:rPr>
-          <w:rFonts w:ascii="Times New Roman" w:hAnsi="Times New Roman" w:cs="Times New Roman"/>
-          <w:sz w:val="24"/>
-          <w:szCs w:val="24"/>
-        </w:rPr>
-      </w:pPr>
-      <w:r>
-        <w:rPr>
-          <w:rFonts w:ascii="Times New Roman" w:hAnsi="Times New Roman" w:cs="Times New Roman"/>
-          <w:sz w:val="24"/>
-          <w:szCs w:val="24"/>
-        </w:rPr>
         <w:t>Measuring tools for non-perfect coloring heuristics</w:t>
       </w:r>
     </w:p>
@@ -27491,16 +26750,14 @@
         </w:rPr>
         <w:t xml:space="preserve">This solution is scalable and modularized which makes further implementation </w:t>
       </w:r>
-      <w:proofErr w:type="gramStart"/>
-      <w:r>
-        <w:rPr>
-          <w:rFonts w:ascii="Times New Roman" w:hAnsi="Times New Roman" w:cs="Times New Roman"/>
-          <w:sz w:val="24"/>
-          <w:szCs w:val="24"/>
-        </w:rPr>
-        <w:t>more easier</w:t>
-      </w:r>
-      <w:proofErr w:type="gramEnd"/>
+      <w:r>
+        <w:rPr>
+          <w:rFonts w:ascii="Times New Roman" w:hAnsi="Times New Roman" w:cs="Times New Roman"/>
+          <w:sz w:val="24"/>
+          <w:szCs w:val="24"/>
+        </w:rPr>
+        <w:t>easier</w:t>
+      </w:r>
       <w:r>
         <w:rPr>
           <w:rFonts w:ascii="Times New Roman" w:hAnsi="Times New Roman" w:cs="Times New Roman"/>
@@ -28429,8 +27686,19 @@
           <w:sz w:val="20"/>
           <w:szCs w:val="20"/>
         </w:rPr>
-        <w:t>[20] https://matplotlib.org/stable/tutorials/colors/colormaps.html</w:t>
-      </w:r>
+        <w:t xml:space="preserve">[20] </w:t>
+      </w:r>
+      <w:hyperlink r:id="rId54" w:history="1">
+        <w:r>
+          <w:rPr>
+            <w:rStyle w:val="Hiperhivatkozs"/>
+            <w:rFonts w:ascii="Times New Roman" w:hAnsi="Times New Roman" w:cs="Times New Roman"/>
+            <w:sz w:val="20"/>
+            <w:szCs w:val="20"/>
+          </w:rPr>
+          <w:t>https://matplotlib.org/stable/tutorials/colors/colormaps.html</w:t>
+        </w:r>
+      </w:hyperlink>
     </w:p>
     <w:p>
       <w:pPr>
@@ -32477,27 +31745,7 @@
           <w:szCs w:val="24"/>
           <w:lang w:val="hu-HU"/>
         </w:rPr>
-        <w:t xml:space="preserve">zoftver minőségének egyik ismérve, hogy mennyi </w:t>
-      </w:r>
-      <w:proofErr w:type="gramStart"/>
-      <w:r>
-        <w:rPr>
-          <w:rFonts w:ascii="Times New Roman" w:hAnsi="Times New Roman" w:cs="Times New Roman"/>
-          <w:sz w:val="24"/>
-          <w:szCs w:val="24"/>
-          <w:lang w:val="hu-HU"/>
-        </w:rPr>
-        <w:t>a</w:t>
-      </w:r>
-      <w:proofErr w:type="gramEnd"/>
-      <w:r>
-        <w:rPr>
-          <w:rFonts w:ascii="Times New Roman" w:hAnsi="Times New Roman" w:cs="Times New Roman"/>
-          <w:sz w:val="24"/>
-          <w:szCs w:val="24"/>
-          <w:lang w:val="hu-HU"/>
-        </w:rPr>
-        <w:t xml:space="preserve"> unit tesztekkel való lefedettsége. Ez nem csak a regresszió ellen nagyon hasznos, de valamilyen mértékig garantálja a program megfelelő működését. Biztosítékot ad továbbá a </w:t>
+        <w:t xml:space="preserve">zoftver minőségének egyik ismérve, hogy mennyi a unit tesztekkel való lefedettsége. Ez nem csak a regresszió ellen nagyon hasznos, de valamilyen mértékig garantálja a program megfelelő működését. Biztosítékot ad továbbá a </w:t>
       </w:r>
       <w:r>
         <w:rPr>
@@ -32741,7 +31989,7 @@
           <w:szCs w:val="24"/>
         </w:rPr>
       </w:pPr>
-      <w:hyperlink r:id="rId54" w:history="1">
+      <w:hyperlink r:id="rId55" w:history="1">
         <w:r>
           <w:rPr>
             <w:rStyle w:val="Hiperhivatkozs"/>
@@ -33801,7 +33049,7 @@
       </w:r>
     </w:p>
     <w:sectPr>
-      <w:headerReference w:type="default" r:id="rId55"/>
+      <w:headerReference w:type="default" r:id="rId56"/>
       <w:pgSz w:w="11906" w:h="16838"/>
       <w:pgMar w:top="1417" w:right="1417" w:bottom="1417" w:left="1417" w:header="708" w:footer="708" w:gutter="0"/>
       <w:pgNumType w:start="1"/>

</xml_diff>

<commit_message>
Update thesis with complementary coloring
</commit_message>
<xml_diff>
--- a/thesis.docx
+++ b/thesis.docx
@@ -25395,22 +25395,123 @@
     <w:p>
       <w:pPr>
         <w:spacing w:line="360" w:lineRule="auto"/>
-        <w:rPr>
-          <w:rFonts w:ascii="Times New Roman" w:hAnsi="Times New Roman" w:cs="Times New Roman"/>
-          <w:sz w:val="24"/>
-          <w:szCs w:val="24"/>
-        </w:rPr>
-      </w:pPr>
-    </w:p>
-    <w:p>
-      <w:pPr>
-        <w:spacing w:line="360" w:lineRule="auto"/>
-        <w:rPr>
-          <w:rFonts w:ascii="Times New Roman" w:hAnsi="Times New Roman" w:cs="Times New Roman"/>
-          <w:sz w:val="24"/>
-          <w:szCs w:val="24"/>
-        </w:rPr>
-      </w:pPr>
+        <w:jc w:val="both"/>
+        <w:rPr>
+          <w:rFonts w:ascii="Times New Roman" w:hAnsi="Times New Roman" w:cs="Times New Roman"/>
+          <w:sz w:val="24"/>
+          <w:szCs w:val="24"/>
+        </w:rPr>
+      </w:pPr>
+    </w:p>
+    <w:p>
+      <w:pPr>
+        <w:spacing w:line="360" w:lineRule="auto"/>
+        <w:jc w:val="both"/>
+        <w:rPr>
+          <w:rFonts w:ascii="Times New Roman" w:hAnsi="Times New Roman" w:cs="Times New Roman"/>
+          <w:sz w:val="24"/>
+          <w:szCs w:val="24"/>
+        </w:rPr>
+      </w:pPr>
+      <w:r>
+        <w:rPr>
+          <w:rFonts w:ascii="Times New Roman" w:hAnsi="Times New Roman" w:cs="Times New Roman"/>
+          <w:sz w:val="24"/>
+          <w:szCs w:val="24"/>
+        </w:rPr>
+        <w:t>The idea of c</w:t>
+      </w:r>
+      <w:r>
+        <w:rPr>
+          <w:rFonts w:ascii="Times New Roman" w:hAnsi="Times New Roman" w:cs="Times New Roman"/>
+          <w:sz w:val="24"/>
+          <w:szCs w:val="24"/>
+        </w:rPr>
+        <w:t>omplementary coloring</w:t>
+      </w:r>
+    </w:p>
+    <w:p>
+      <w:pPr>
+        <w:spacing w:line="360" w:lineRule="auto"/>
+        <w:jc w:val="both"/>
+        <w:rPr>
+          <w:rFonts w:ascii="Times New Roman" w:hAnsi="Times New Roman" w:cs="Times New Roman"/>
+          <w:sz w:val="24"/>
+          <w:szCs w:val="24"/>
+        </w:rPr>
+      </w:pPr>
+      <w:r>
+        <w:rPr>
+          <w:rFonts w:ascii="Times New Roman" w:hAnsi="Times New Roman" w:cs="Times New Roman"/>
+          <w:sz w:val="24"/>
+          <w:szCs w:val="24"/>
+        </w:rPr>
+        <w:t xml:space="preserve">Another way to test the coloring cluster’s efficiency is to run on a complementary of a social graph. </w:t>
+      </w:r>
+      <w:r>
+        <w:rPr>
+          <w:rFonts w:ascii="Times New Roman" w:hAnsi="Times New Roman" w:cs="Times New Roman"/>
+          <w:sz w:val="24"/>
+          <w:szCs w:val="24"/>
+        </w:rPr>
+        <w:t>Using the color dictionary in the original graph, a subset of cliques shall be colored, if the intermediate edge-structure is acceptable.</w:t>
+      </w:r>
+      <w:r>
+        <w:rPr>
+          <w:rFonts w:ascii="Times New Roman" w:hAnsi="Times New Roman" w:cs="Times New Roman"/>
+          <w:sz w:val="24"/>
+          <w:szCs w:val="24"/>
+        </w:rPr>
+        <w:t xml:space="preserve"> This kind of embeddedness is self-complementary, only the orientation of the relations should change.</w:t>
+      </w:r>
+      <w:r>
+        <w:rPr>
+          <w:rFonts w:ascii="Times New Roman" w:hAnsi="Times New Roman" w:cs="Times New Roman"/>
+          <w:sz w:val="24"/>
+          <w:szCs w:val="24"/>
+        </w:rPr>
+        <w:t xml:space="preserve"> There are a lot of edges in a dense structure in the sets of a social </w:t>
+      </w:r>
+      <w:r>
+        <w:rPr>
+          <w:rFonts w:ascii="Times New Roman" w:hAnsi="Times New Roman" w:cs="Times New Roman"/>
+          <w:sz w:val="24"/>
+          <w:szCs w:val="24"/>
+        </w:rPr>
+        <w:t>type of</w:t>
+      </w:r>
+      <w:r>
+        <w:rPr>
+          <w:rFonts w:ascii="Times New Roman" w:hAnsi="Times New Roman" w:cs="Times New Roman"/>
+          <w:sz w:val="24"/>
+          <w:szCs w:val="24"/>
+        </w:rPr>
+        <w:t xml:space="preserve"> graph</w:t>
+      </w:r>
+      <w:r>
+        <w:rPr>
+          <w:rFonts w:ascii="Times New Roman" w:hAnsi="Times New Roman" w:cs="Times New Roman"/>
+          <w:sz w:val="24"/>
+          <w:szCs w:val="24"/>
+        </w:rPr>
+        <w:t xml:space="preserve">, so nothing common with the transactional set at first sight. </w:t>
+      </w:r>
+      <w:r>
+        <w:rPr>
+          <w:rFonts w:ascii="Times New Roman" w:hAnsi="Times New Roman" w:cs="Times New Roman"/>
+          <w:sz w:val="24"/>
+          <w:szCs w:val="24"/>
+        </w:rPr>
+        <w:t>If we delete these edges, the ones among the communities remain.</w:t>
+      </w:r>
+      <w:r>
+        <w:rPr>
+          <w:rFonts w:ascii="Times New Roman" w:hAnsi="Times New Roman" w:cs="Times New Roman"/>
+          <w:sz w:val="24"/>
+          <w:szCs w:val="24"/>
+        </w:rPr>
+        <w:t xml:space="preserve"> By the intermediate edges, the complementary function keeps the original structure, only the location of the vertices going to be different. Therefore it makes sense to run the algorithm against a social graph complementary.</w:t>
+      </w:r>
     </w:p>
     <w:p>
       <w:pPr>
@@ -25506,7 +25607,13 @@
         </w:r>
       </w:fldSimple>
       <w:r>
-        <w:t xml:space="preserve"> Complement Coloring</w:t>
+        <w:t xml:space="preserve"> Complement</w:t>
+      </w:r>
+      <w:r>
+        <w:t>ary</w:t>
+      </w:r>
+      <w:r>
+        <w:t xml:space="preserve"> Coloring</w:t>
       </w:r>
     </w:p>
     <w:p>

</xml_diff>

<commit_message>
Update small-world description is thesis
</commit_message>
<xml_diff>
--- a/thesis.docx
+++ b/thesis.docx
@@ -1429,7 +1429,7 @@
                 <w:noProof/>
                 <w:webHidden/>
               </w:rPr>
-              <w:t>9</w:t>
+              <w:t>10</w:t>
             </w:r>
             <w:r>
               <w:rPr>
@@ -1525,7 +1525,7 @@
                 <w:noProof/>
                 <w:webHidden/>
               </w:rPr>
-              <w:t>12</w:t>
+              <w:t>13</w:t>
             </w:r>
             <w:r>
               <w:rPr>
@@ -1619,7 +1619,7 @@
                 <w:noProof/>
                 <w:webHidden/>
               </w:rPr>
-              <w:t>12</w:t>
+              <w:t>13</w:t>
             </w:r>
             <w:r>
               <w:rPr>
@@ -1711,7 +1711,7 @@
                 <w:noProof/>
                 <w:webHidden/>
               </w:rPr>
-              <w:t>12</w:t>
+              <w:t>13</w:t>
             </w:r>
             <w:r>
               <w:rPr>
@@ -1803,7 +1803,7 @@
                 <w:noProof/>
                 <w:webHidden/>
               </w:rPr>
-              <w:t>13</w:t>
+              <w:t>14</w:t>
             </w:r>
             <w:r>
               <w:rPr>
@@ -1895,7 +1895,7 @@
                 <w:noProof/>
                 <w:webHidden/>
               </w:rPr>
-              <w:t>14</w:t>
+              <w:t>15</w:t>
             </w:r>
             <w:r>
               <w:rPr>
@@ -1989,7 +1989,7 @@
                 <w:noProof/>
                 <w:webHidden/>
               </w:rPr>
-              <w:t>15</w:t>
+              <w:t>16</w:t>
             </w:r>
             <w:r>
               <w:rPr>
@@ -2081,7 +2081,7 @@
                 <w:noProof/>
                 <w:webHidden/>
               </w:rPr>
-              <w:t>15</w:t>
+              <w:t>16</w:t>
             </w:r>
             <w:r>
               <w:rPr>
@@ -2173,7 +2173,7 @@
                 <w:noProof/>
                 <w:webHidden/>
               </w:rPr>
-              <w:t>16</w:t>
+              <w:t>17</w:t>
             </w:r>
             <w:r>
               <w:rPr>
@@ -2269,7 +2269,7 @@
                 <w:noProof/>
                 <w:webHidden/>
               </w:rPr>
-              <w:t>16</w:t>
+              <w:t>18</w:t>
             </w:r>
             <w:r>
               <w:rPr>
@@ -2363,7 +2363,7 @@
                 <w:noProof/>
                 <w:webHidden/>
               </w:rPr>
-              <w:t>16</w:t>
+              <w:t>18</w:t>
             </w:r>
             <w:r>
               <w:rPr>
@@ -2455,7 +2455,7 @@
                 <w:noProof/>
                 <w:webHidden/>
               </w:rPr>
-              <w:t>16</w:t>
+              <w:t>18</w:t>
             </w:r>
             <w:r>
               <w:rPr>
@@ -2547,7 +2547,7 @@
                 <w:noProof/>
                 <w:webHidden/>
               </w:rPr>
-              <w:t>17</w:t>
+              <w:t>19</w:t>
             </w:r>
             <w:r>
               <w:rPr>
@@ -2639,7 +2639,7 @@
                 <w:noProof/>
                 <w:webHidden/>
               </w:rPr>
-              <w:t>19</w:t>
+              <w:t>21</w:t>
             </w:r>
             <w:r>
               <w:rPr>
@@ -2733,7 +2733,7 @@
                 <w:noProof/>
                 <w:webHidden/>
               </w:rPr>
-              <w:t>21</w:t>
+              <w:t>22</w:t>
             </w:r>
             <w:r>
               <w:rPr>
@@ -2825,7 +2825,7 @@
                 <w:noProof/>
                 <w:webHidden/>
               </w:rPr>
-              <w:t>21</w:t>
+              <w:t>23</w:t>
             </w:r>
             <w:r>
               <w:rPr>
@@ -2917,7 +2917,7 @@
                 <w:noProof/>
                 <w:webHidden/>
               </w:rPr>
-              <w:t>22</w:t>
+              <w:t>23</w:t>
             </w:r>
             <w:r>
               <w:rPr>
@@ -3011,7 +3011,7 @@
                 <w:noProof/>
                 <w:webHidden/>
               </w:rPr>
-              <w:t>24</w:t>
+              <w:t>25</w:t>
             </w:r>
             <w:r>
               <w:rPr>
@@ -3103,7 +3103,7 @@
                 <w:noProof/>
                 <w:webHidden/>
               </w:rPr>
-              <w:t>24</w:t>
+              <w:t>25</w:t>
             </w:r>
             <w:r>
               <w:rPr>
@@ -3195,7 +3195,7 @@
                 <w:noProof/>
                 <w:webHidden/>
               </w:rPr>
-              <w:t>25</w:t>
+              <w:t>27</w:t>
             </w:r>
             <w:r>
               <w:rPr>
@@ -3287,7 +3287,7 @@
                 <w:noProof/>
                 <w:webHidden/>
               </w:rPr>
-              <w:t>26</w:t>
+              <w:t>28</w:t>
             </w:r>
             <w:r>
               <w:rPr>
@@ -3383,7 +3383,7 @@
                 <w:noProof/>
                 <w:webHidden/>
               </w:rPr>
-              <w:t>27</w:t>
+              <w:t>30</w:t>
             </w:r>
             <w:r>
               <w:rPr>
@@ -3477,7 +3477,7 @@
                 <w:noProof/>
                 <w:webHidden/>
               </w:rPr>
-              <w:t>27</w:t>
+              <w:t>31</w:t>
             </w:r>
             <w:r>
               <w:rPr>
@@ -3569,7 +3569,7 @@
                 <w:noProof/>
                 <w:webHidden/>
               </w:rPr>
-              <w:t>27</w:t>
+              <w:t>31</w:t>
             </w:r>
             <w:r>
               <w:rPr>
@@ -3661,7 +3661,7 @@
                 <w:noProof/>
                 <w:webHidden/>
               </w:rPr>
-              <w:t>29</w:t>
+              <w:t>32</w:t>
             </w:r>
             <w:r>
               <w:rPr>
@@ -3753,7 +3753,7 @@
                 <w:noProof/>
                 <w:webHidden/>
               </w:rPr>
-              <w:t>33</w:t>
+              <w:t>36</w:t>
             </w:r>
             <w:r>
               <w:rPr>
@@ -3847,7 +3847,7 @@
                 <w:noProof/>
                 <w:webHidden/>
               </w:rPr>
-              <w:t>37</w:t>
+              <w:t>39</w:t>
             </w:r>
             <w:r>
               <w:rPr>
@@ -3937,7 +3937,7 @@
                 <w:noProof/>
                 <w:webHidden/>
               </w:rPr>
-              <w:t>37</w:t>
+              <w:t>39</w:t>
             </w:r>
             <w:r>
               <w:rPr>
@@ -4027,7 +4027,7 @@
                 <w:noProof/>
                 <w:webHidden/>
               </w:rPr>
-              <w:t>42</w:t>
+              <w:t>45</w:t>
             </w:r>
             <w:r>
               <w:rPr>
@@ -4121,7 +4121,7 @@
                 <w:noProof/>
                 <w:webHidden/>
               </w:rPr>
-              <w:t>44</w:t>
+              <w:t>47</w:t>
             </w:r>
             <w:r>
               <w:rPr>
@@ -4217,7 +4217,7 @@
                 <w:noProof/>
                 <w:webHidden/>
               </w:rPr>
-              <w:t>44</w:t>
+              <w:t>47</w:t>
             </w:r>
             <w:r>
               <w:rPr>
@@ -4313,7 +4313,7 @@
                 <w:noProof/>
                 <w:webHidden/>
               </w:rPr>
-              <w:t>45</w:t>
+              <w:t>48</w:t>
             </w:r>
             <w:r>
               <w:rPr>
@@ -4409,7 +4409,7 @@
                 <w:noProof/>
                 <w:webHidden/>
               </w:rPr>
-              <w:t>46</w:t>
+              <w:t>49</w:t>
             </w:r>
             <w:r>
               <w:rPr>
@@ -7042,25 +7042,51 @@
       <w:r>
         <w:t xml:space="preserve">Figure </w:t>
       </w:r>
-      <w:fldSimple w:instr=" STYLEREF 1 \s ">
-        <w:r>
-          <w:rPr>
-            <w:noProof/>
-          </w:rPr>
-          <w:t>4</w:t>
-        </w:r>
-      </w:fldSimple>
+      <w:r>
+        <w:fldChar w:fldCharType="begin"/>
+      </w:r>
+      <w:r>
+        <w:instrText xml:space="preserve"> STYLEREF 1 \s </w:instrText>
+      </w:r>
+      <w:r>
+        <w:fldChar w:fldCharType="separate"/>
+      </w:r>
+      <w:r>
+        <w:rPr>
+          <w:noProof/>
+        </w:rPr>
+        <w:t>4</w:t>
+      </w:r>
+      <w:r>
+        <w:rPr>
+          <w:noProof/>
+        </w:rPr>
+        <w:fldChar w:fldCharType="end"/>
+      </w:r>
       <w:r>
         <w:t>.</w:t>
       </w:r>
-      <w:fldSimple w:instr=" SEQ Figure \* ARABIC \s 1 ">
-        <w:r>
-          <w:rPr>
-            <w:noProof/>
-          </w:rPr>
-          <w:t>1</w:t>
-        </w:r>
-      </w:fldSimple>
+      <w:r>
+        <w:fldChar w:fldCharType="begin"/>
+      </w:r>
+      <w:r>
+        <w:instrText xml:space="preserve"> SEQ Figure \* ARABIC \s 1 </w:instrText>
+      </w:r>
+      <w:r>
+        <w:fldChar w:fldCharType="separate"/>
+      </w:r>
+      <w:r>
+        <w:rPr>
+          <w:noProof/>
+        </w:rPr>
+        <w:t>1</w:t>
+      </w:r>
+      <w:r>
+        <w:rPr>
+          <w:noProof/>
+        </w:rPr>
+        <w:fldChar w:fldCharType="end"/>
+      </w:r>
       <w:r>
         <w:t xml:space="preserve"> Clustering result in Sixtep software</w:t>
       </w:r>
@@ -7188,7 +7214,7 @@
             <w:sz w:val="24"/>
             <w:szCs w:val="24"/>
           </w:rPr>
-          <m:t>×V(G)</m:t>
+          <m:t>×V(G</m:t>
         </m:r>
         <m:r>
           <m:rPr>
@@ -7199,7 +7225,7 @@
             <w:sz w:val="24"/>
             <w:szCs w:val="24"/>
           </w:rPr>
-          <m:t>→R</m:t>
+          <m:t>)→R</m:t>
         </m:r>
       </m:oMath>
       <w:r>
@@ -7217,7 +7243,7 @@
             <w:sz w:val="24"/>
             <w:szCs w:val="24"/>
           </w:rPr>
-          <m:t>c:</m:t>
+          <m:t>c</m:t>
         </m:r>
         <m:r>
           <m:rPr>
@@ -7228,7 +7254,7 @@
             <w:sz w:val="24"/>
             <w:szCs w:val="24"/>
           </w:rPr>
-          <m:t>N→R</m:t>
+          <m:t>:N→R</m:t>
         </m:r>
       </m:oMath>
       <w:r>
@@ -7509,6 +7535,9 @@
             </m:e>
           </m:d>
           <m:r>
+            <m:rPr>
+              <m:sty m:val="p"/>
+            </m:rPr>
             <w:rPr>
               <w:rFonts w:ascii="Cambria Math" w:eastAsiaTheme="minorEastAsia" w:hAnsi="Cambria Math" w:cs="Times New Roman"/>
               <w:sz w:val="24"/>
@@ -7717,23 +7746,7 @@
           <w:sz w:val="24"/>
           <w:szCs w:val="24"/>
         </w:rPr>
-        <w:t xml:space="preserve">, the other </w:t>
-      </w:r>
-      <w:r>
-        <w:rPr>
-          <w:rFonts w:ascii="Times New Roman" w:eastAsiaTheme="minorEastAsia" w:hAnsi="Times New Roman" w:cs="Times New Roman"/>
-          <w:sz w:val="24"/>
-          <w:szCs w:val="24"/>
-        </w:rPr>
-        <w:t>subroutine</w:t>
-      </w:r>
-      <w:r>
-        <w:rPr>
-          <w:rFonts w:ascii="Times New Roman" w:eastAsiaTheme="minorEastAsia" w:hAnsi="Times New Roman" w:cs="Times New Roman"/>
-          <w:sz w:val="24"/>
-          <w:szCs w:val="24"/>
-        </w:rPr>
-        <w:t>, Merge shall be used to merge the almost identical communities.</w:t>
+        <w:t>, the other subroutine, Merge shall be used to merge the almost identical communities.</w:t>
       </w:r>
     </w:p>
     <w:p>
@@ -8779,25 +8792,51 @@
       <w:r>
         <w:t xml:space="preserve">Figure </w:t>
       </w:r>
-      <w:fldSimple w:instr=" STYLEREF 1 \s ">
-        <w:r>
-          <w:rPr>
-            <w:noProof/>
-          </w:rPr>
-          <w:t>5</w:t>
-        </w:r>
-      </w:fldSimple>
+      <w:r>
+        <w:fldChar w:fldCharType="begin"/>
+      </w:r>
+      <w:r>
+        <w:instrText xml:space="preserve"> STYLEREF 1 \s </w:instrText>
+      </w:r>
+      <w:r>
+        <w:fldChar w:fldCharType="separate"/>
+      </w:r>
+      <w:r>
+        <w:rPr>
+          <w:noProof/>
+        </w:rPr>
+        <w:t>5</w:t>
+      </w:r>
+      <w:r>
+        <w:rPr>
+          <w:noProof/>
+        </w:rPr>
+        <w:fldChar w:fldCharType="end"/>
+      </w:r>
       <w:r>
         <w:t>.</w:t>
       </w:r>
-      <w:fldSimple w:instr=" SEQ Figure \* ARABIC \s 1 ">
-        <w:r>
-          <w:rPr>
-            <w:noProof/>
-          </w:rPr>
-          <w:t>1</w:t>
-        </w:r>
-      </w:fldSimple>
+      <w:r>
+        <w:fldChar w:fldCharType="begin"/>
+      </w:r>
+      <w:r>
+        <w:instrText xml:space="preserve"> SEQ Figure \* ARABIC \s 1 </w:instrText>
+      </w:r>
+      <w:r>
+        <w:fldChar w:fldCharType="separate"/>
+      </w:r>
+      <w:r>
+        <w:rPr>
+          <w:noProof/>
+        </w:rPr>
+        <w:t>1</w:t>
+      </w:r>
+      <w:r>
+        <w:rPr>
+          <w:noProof/>
+        </w:rPr>
+        <w:fldChar w:fldCharType="end"/>
+      </w:r>
       <w:r>
         <w:t xml:space="preserve"> IWIW social connection graph</w:t>
       </w:r>
@@ -10394,25 +10433,51 @@
       <w:r>
         <w:t xml:space="preserve">Figure </w:t>
       </w:r>
-      <w:fldSimple w:instr=" STYLEREF 1 \s ">
-        <w:r>
-          <w:rPr>
-            <w:noProof/>
-          </w:rPr>
-          <w:t>6</w:t>
-        </w:r>
-      </w:fldSimple>
+      <w:r>
+        <w:fldChar w:fldCharType="begin"/>
+      </w:r>
+      <w:r>
+        <w:instrText xml:space="preserve"> STYLEREF 1 \s </w:instrText>
+      </w:r>
+      <w:r>
+        <w:fldChar w:fldCharType="separate"/>
+      </w:r>
+      <w:r>
+        <w:rPr>
+          <w:noProof/>
+        </w:rPr>
+        <w:t>6</w:t>
+      </w:r>
+      <w:r>
+        <w:rPr>
+          <w:noProof/>
+        </w:rPr>
+        <w:fldChar w:fldCharType="end"/>
+      </w:r>
       <w:r>
         <w:t>.</w:t>
       </w:r>
-      <w:fldSimple w:instr=" SEQ Figure \* ARABIC \s 1 ">
-        <w:r>
-          <w:rPr>
-            <w:noProof/>
-          </w:rPr>
-          <w:t>1</w:t>
-        </w:r>
-      </w:fldSimple>
+      <w:r>
+        <w:fldChar w:fldCharType="begin"/>
+      </w:r>
+      <w:r>
+        <w:instrText xml:space="preserve"> SEQ Figure \* ARABIC \s 1 </w:instrText>
+      </w:r>
+      <w:r>
+        <w:fldChar w:fldCharType="separate"/>
+      </w:r>
+      <w:r>
+        <w:rPr>
+          <w:noProof/>
+        </w:rPr>
+        <w:t>1</w:t>
+      </w:r>
+      <w:r>
+        <w:rPr>
+          <w:noProof/>
+        </w:rPr>
+        <w:fldChar w:fldCharType="end"/>
+      </w:r>
       <w:r>
         <w:t xml:space="preserve"> NG communities in zachary-graph</w:t>
       </w:r>
@@ -10656,25 +10721,51 @@
       <w:r>
         <w:t xml:space="preserve">Figure </w:t>
       </w:r>
-      <w:fldSimple w:instr=" STYLEREF 1 \s ">
-        <w:r>
-          <w:rPr>
-            <w:noProof/>
-          </w:rPr>
-          <w:t>6</w:t>
-        </w:r>
-      </w:fldSimple>
+      <w:r>
+        <w:fldChar w:fldCharType="begin"/>
+      </w:r>
+      <w:r>
+        <w:instrText xml:space="preserve"> STYLEREF 1 \s </w:instrText>
+      </w:r>
+      <w:r>
+        <w:fldChar w:fldCharType="separate"/>
+      </w:r>
+      <w:r>
+        <w:rPr>
+          <w:noProof/>
+        </w:rPr>
+        <w:t>6</w:t>
+      </w:r>
+      <w:r>
+        <w:rPr>
+          <w:noProof/>
+        </w:rPr>
+        <w:fldChar w:fldCharType="end"/>
+      </w:r>
       <w:r>
         <w:t>.</w:t>
       </w:r>
-      <w:fldSimple w:instr=" SEQ Figure \* ARABIC \s 1 ">
-        <w:r>
-          <w:rPr>
-            <w:noProof/>
-          </w:rPr>
-          <w:t>2</w:t>
-        </w:r>
-      </w:fldSimple>
+      <w:r>
+        <w:fldChar w:fldCharType="begin"/>
+      </w:r>
+      <w:r>
+        <w:instrText xml:space="preserve"> SEQ Figure \* ARABIC \s 1 </w:instrText>
+      </w:r>
+      <w:r>
+        <w:fldChar w:fldCharType="separate"/>
+      </w:r>
+      <w:r>
+        <w:rPr>
+          <w:noProof/>
+        </w:rPr>
+        <w:t>2</w:t>
+      </w:r>
+      <w:r>
+        <w:rPr>
+          <w:noProof/>
+        </w:rPr>
+        <w:fldChar w:fldCharType="end"/>
+      </w:r>
       <w:r>
         <w:t xml:space="preserve"> Maximized modularity in zachary-graph</w:t>
       </w:r>
@@ -12400,25 +12491,51 @@
       <w:r>
         <w:t xml:space="preserve">Figure </w:t>
       </w:r>
-      <w:fldSimple w:instr=" STYLEREF 1 \s ">
-        <w:r>
-          <w:rPr>
-            <w:noProof/>
-          </w:rPr>
-          <w:t>6</w:t>
-        </w:r>
-      </w:fldSimple>
+      <w:r>
+        <w:fldChar w:fldCharType="begin"/>
+      </w:r>
+      <w:r>
+        <w:instrText xml:space="preserve"> STYLEREF 1 \s </w:instrText>
+      </w:r>
+      <w:r>
+        <w:fldChar w:fldCharType="separate"/>
+      </w:r>
+      <w:r>
+        <w:rPr>
+          <w:noProof/>
+        </w:rPr>
+        <w:t>6</w:t>
+      </w:r>
+      <w:r>
+        <w:rPr>
+          <w:noProof/>
+        </w:rPr>
+        <w:fldChar w:fldCharType="end"/>
+      </w:r>
       <w:r>
         <w:t>.</w:t>
       </w:r>
-      <w:fldSimple w:instr=" SEQ Figure \* ARABIC \s 1 ">
-        <w:r>
-          <w:rPr>
-            <w:noProof/>
-          </w:rPr>
-          <w:t>4</w:t>
-        </w:r>
-      </w:fldSimple>
+      <w:r>
+        <w:fldChar w:fldCharType="begin"/>
+      </w:r>
+      <w:r>
+        <w:instrText xml:space="preserve"> SEQ Figure \* ARABIC \s 1 </w:instrText>
+      </w:r>
+      <w:r>
+        <w:fldChar w:fldCharType="separate"/>
+      </w:r>
+      <w:r>
+        <w:rPr>
+          <w:noProof/>
+        </w:rPr>
+        <w:t>4</w:t>
+      </w:r>
+      <w:r>
+        <w:rPr>
+          <w:noProof/>
+        </w:rPr>
+        <w:fldChar w:fldCharType="end"/>
+      </w:r>
       <w:r>
         <w:t xml:space="preserve"> MCL in zachary-graph</w:t>
       </w:r>
@@ -13342,7 +13459,6 @@
             <m:ctrlPr>
               <w:rPr>
                 <w:rFonts w:ascii="Cambria Math" w:hAnsi="Cambria Math" w:cs="Times New Roman"/>
-                <w:i/>
                 <w:sz w:val="24"/>
                 <w:szCs w:val="24"/>
               </w:rPr>
@@ -13350,6 +13466,9 @@
           </m:sSubPr>
           <m:e>
             <m:r>
+              <m:rPr>
+                <m:sty m:val="p"/>
+              </m:rPr>
               <w:rPr>
                 <w:rFonts w:ascii="Cambria Math" w:hAnsi="Cambria Math" w:cs="Times New Roman"/>
                 <w:sz w:val="24"/>
@@ -13360,6 +13479,9 @@
           </m:e>
           <m:sub>
             <m:r>
+              <m:rPr>
+                <m:sty m:val="p"/>
+              </m:rPr>
               <w:rPr>
                 <w:rFonts w:ascii="Cambria Math" w:hAnsi="Cambria Math" w:cs="Times New Roman"/>
                 <w:sz w:val="24"/>
@@ -13374,7 +13496,6 @@
             <m:ctrlPr>
               <w:rPr>
                 <w:rFonts w:ascii="Cambria Math" w:hAnsi="Cambria Math" w:cs="Times New Roman"/>
-                <w:i/>
                 <w:sz w:val="24"/>
                 <w:szCs w:val="24"/>
               </w:rPr>
@@ -13382,6 +13503,9 @@
           </m:dPr>
           <m:e>
             <m:r>
+              <m:rPr>
+                <m:sty m:val="p"/>
+              </m:rPr>
               <w:rPr>
                 <w:rFonts w:ascii="Cambria Math" w:hAnsi="Cambria Math" w:cs="Times New Roman"/>
                 <w:sz w:val="24"/>
@@ -13443,6 +13567,9 @@
           </m:dPr>
           <m:e>
             <m:r>
+              <m:rPr>
+                <m:sty m:val="p"/>
+              </m:rPr>
               <w:rPr>
                 <w:rFonts w:ascii="Cambria Math" w:hAnsi="Cambria Math" w:cs="Times New Roman"/>
                 <w:sz w:val="24"/>
@@ -13453,6 +13580,9 @@
           </m:e>
         </m:d>
         <m:r>
+          <m:rPr>
+            <m:sty m:val="p"/>
+          </m:rPr>
           <w:rPr>
             <w:rFonts w:ascii="Cambria Math" w:eastAsiaTheme="minorEastAsia" w:hAnsi="Cambria Math" w:cs="Times New Roman"/>
             <w:sz w:val="24"/>
@@ -13465,7 +13595,6 @@
             <m:ctrlPr>
               <w:rPr>
                 <w:rFonts w:ascii="Cambria Math" w:eastAsiaTheme="minorEastAsia" w:hAnsi="Cambria Math" w:cs="Times New Roman"/>
-                <w:i/>
                 <w:sz w:val="24"/>
                 <w:szCs w:val="24"/>
               </w:rPr>
@@ -13473,6 +13602,9 @@
           </m:sSubPr>
           <m:e>
             <m:r>
+              <m:rPr>
+                <m:sty m:val="p"/>
+              </m:rPr>
               <w:rPr>
                 <w:rFonts w:ascii="Cambria Math" w:eastAsiaTheme="minorEastAsia" w:hAnsi="Cambria Math" w:cs="Times New Roman"/>
                 <w:sz w:val="24"/>
@@ -13483,6 +13615,9 @@
           </m:e>
           <m:sub>
             <m:r>
+              <m:rPr>
+                <m:sty m:val="p"/>
+              </m:rPr>
               <w:rPr>
                 <w:rFonts w:ascii="Cambria Math" w:eastAsiaTheme="minorEastAsia" w:hAnsi="Cambria Math" w:cs="Times New Roman"/>
                 <w:sz w:val="24"/>
@@ -13497,7 +13632,6 @@
             <m:ctrlPr>
               <w:rPr>
                 <w:rFonts w:ascii="Cambria Math" w:eastAsiaTheme="minorEastAsia" w:hAnsi="Cambria Math" w:cs="Times New Roman"/>
-                <w:i/>
                 <w:sz w:val="24"/>
                 <w:szCs w:val="24"/>
               </w:rPr>
@@ -13505,6 +13639,9 @@
           </m:dPr>
           <m:e>
             <m:r>
+              <m:rPr>
+                <m:sty m:val="p"/>
+              </m:rPr>
               <w:rPr>
                 <w:rFonts w:ascii="Cambria Math" w:eastAsiaTheme="minorEastAsia" w:hAnsi="Cambria Math" w:cs="Times New Roman"/>
                 <w:sz w:val="24"/>
@@ -13547,6 +13684,9 @@
           </m:dPr>
           <m:e>
             <m:r>
+              <m:rPr>
+                <m:sty m:val="p"/>
+              </m:rPr>
               <w:rPr>
                 <w:rFonts w:ascii="Cambria Math" w:hAnsi="Cambria Math" w:cs="Times New Roman"/>
                 <w:sz w:val="24"/>
@@ -13557,6 +13697,9 @@
           </m:e>
         </m:d>
         <m:r>
+          <m:rPr>
+            <m:sty m:val="p"/>
+          </m:rPr>
           <w:rPr>
             <w:rFonts w:ascii="Cambria Math" w:eastAsiaTheme="minorEastAsia" w:hAnsi="Cambria Math" w:cs="Times New Roman"/>
             <w:sz w:val="24"/>
@@ -13569,7 +13712,6 @@
             <m:ctrlPr>
               <w:rPr>
                 <w:rFonts w:ascii="Cambria Math" w:eastAsiaTheme="minorEastAsia" w:hAnsi="Cambria Math" w:cs="Times New Roman"/>
-                <w:i/>
                 <w:sz w:val="24"/>
                 <w:szCs w:val="24"/>
               </w:rPr>
@@ -13577,6 +13719,9 @@
           </m:sSubPr>
           <m:e>
             <m:r>
+              <m:rPr>
+                <m:sty m:val="p"/>
+              </m:rPr>
               <w:rPr>
                 <w:rFonts w:ascii="Cambria Math" w:eastAsiaTheme="minorEastAsia" w:hAnsi="Cambria Math" w:cs="Times New Roman"/>
                 <w:sz w:val="24"/>
@@ -13587,6 +13732,9 @@
           </m:e>
           <m:sub>
             <m:r>
+              <m:rPr>
+                <m:sty m:val="p"/>
+              </m:rPr>
               <w:rPr>
                 <w:rFonts w:ascii="Cambria Math" w:eastAsiaTheme="minorEastAsia" w:hAnsi="Cambria Math" w:cs="Times New Roman"/>
                 <w:sz w:val="24"/>
@@ -13601,7 +13749,6 @@
             <m:ctrlPr>
               <w:rPr>
                 <w:rFonts w:ascii="Cambria Math" w:eastAsiaTheme="minorEastAsia" w:hAnsi="Cambria Math" w:cs="Times New Roman"/>
-                <w:i/>
                 <w:sz w:val="24"/>
                 <w:szCs w:val="24"/>
               </w:rPr>
@@ -13609,6 +13756,9 @@
           </m:dPr>
           <m:e>
             <m:r>
+              <m:rPr>
+                <m:sty m:val="p"/>
+              </m:rPr>
               <w:rPr>
                 <w:rFonts w:ascii="Cambria Math" w:eastAsiaTheme="minorEastAsia" w:hAnsi="Cambria Math" w:cs="Times New Roman"/>
                 <w:sz w:val="24"/>
@@ -13644,7 +13794,6 @@
             <m:ctrlPr>
               <w:rPr>
                 <w:rFonts w:ascii="Cambria Math" w:eastAsiaTheme="minorEastAsia" w:hAnsi="Cambria Math" w:cs="Times New Roman"/>
-                <w:i/>
                 <w:sz w:val="24"/>
                 <w:szCs w:val="24"/>
               </w:rPr>
@@ -13652,6 +13801,9 @@
           </m:sSubPr>
           <m:e>
             <m:r>
+              <m:rPr>
+                <m:sty m:val="p"/>
+              </m:rPr>
               <w:rPr>
                 <w:rFonts w:ascii="Cambria Math" w:eastAsiaTheme="minorEastAsia" w:hAnsi="Cambria Math" w:cs="Times New Roman"/>
                 <w:sz w:val="24"/>
@@ -13662,6 +13814,9 @@
           </m:e>
           <m:sub>
             <m:r>
+              <m:rPr>
+                <m:sty m:val="p"/>
+              </m:rPr>
               <w:rPr>
                 <w:rFonts w:ascii="Cambria Math" w:eastAsiaTheme="minorEastAsia" w:hAnsi="Cambria Math" w:cs="Times New Roman"/>
                 <w:sz w:val="24"/>
@@ -13676,7 +13831,6 @@
             <m:ctrlPr>
               <w:rPr>
                 <w:rFonts w:ascii="Cambria Math" w:eastAsiaTheme="minorEastAsia" w:hAnsi="Cambria Math" w:cs="Times New Roman"/>
-                <w:i/>
                 <w:sz w:val="24"/>
                 <w:szCs w:val="24"/>
               </w:rPr>
@@ -13684,6 +13838,9 @@
           </m:dPr>
           <m:e>
             <m:r>
+              <m:rPr>
+                <m:sty m:val="p"/>
+              </m:rPr>
               <w:rPr>
                 <w:rFonts w:ascii="Cambria Math" w:eastAsiaTheme="minorEastAsia" w:hAnsi="Cambria Math" w:cs="Times New Roman"/>
                 <w:sz w:val="24"/>
@@ -13704,6 +13861,9 @@
       </w:r>
       <m:oMath>
         <m:r>
+          <m:rPr>
+            <m:sty m:val="p"/>
+          </m:rPr>
           <w:rPr>
             <w:rFonts w:ascii="Cambria Math" w:eastAsiaTheme="minorEastAsia" w:hAnsi="Cambria Math" w:cs="Times New Roman"/>
             <w:sz w:val="24"/>
@@ -13716,7 +13876,6 @@
             <m:ctrlPr>
               <w:rPr>
                 <w:rFonts w:ascii="Cambria Math" w:eastAsiaTheme="minorEastAsia" w:hAnsi="Cambria Math" w:cs="Times New Roman"/>
-                <w:i/>
                 <w:sz w:val="24"/>
                 <w:szCs w:val="24"/>
               </w:rPr>
@@ -13724,6 +13883,9 @@
           </m:sSubPr>
           <m:e>
             <m:r>
+              <m:rPr>
+                <m:sty m:val="p"/>
+              </m:rPr>
               <w:rPr>
                 <w:rFonts w:ascii="Cambria Math" w:eastAsiaTheme="minorEastAsia" w:hAnsi="Cambria Math" w:cs="Times New Roman"/>
                 <w:sz w:val="24"/>
@@ -13734,6 +13896,9 @@
           </m:e>
           <m:sub>
             <m:r>
+              <m:rPr>
+                <m:sty m:val="p"/>
+              </m:rPr>
               <w:rPr>
                 <w:rFonts w:ascii="Cambria Math" w:eastAsiaTheme="minorEastAsia" w:hAnsi="Cambria Math" w:cs="Times New Roman"/>
                 <w:sz w:val="24"/>
@@ -13942,25 +14107,51 @@
       <w:r>
         <w:t xml:space="preserve">Figure </w:t>
       </w:r>
-      <w:fldSimple w:instr=" STYLEREF 1 \s ">
-        <w:r>
-          <w:rPr>
-            <w:noProof/>
-          </w:rPr>
-          <w:t>6</w:t>
-        </w:r>
-      </w:fldSimple>
+      <w:r>
+        <w:fldChar w:fldCharType="begin"/>
+      </w:r>
+      <w:r>
+        <w:instrText xml:space="preserve"> STYLEREF 1 \s </w:instrText>
+      </w:r>
+      <w:r>
+        <w:fldChar w:fldCharType="separate"/>
+      </w:r>
+      <w:r>
+        <w:rPr>
+          <w:noProof/>
+        </w:rPr>
+        <w:t>6</w:t>
+      </w:r>
+      <w:r>
+        <w:rPr>
+          <w:noProof/>
+        </w:rPr>
+        <w:fldChar w:fldCharType="end"/>
+      </w:r>
       <w:r>
         <w:t>.</w:t>
       </w:r>
-      <w:fldSimple w:instr=" SEQ Figure \* ARABIC \s 1 ">
-        <w:r>
-          <w:rPr>
-            <w:noProof/>
-          </w:rPr>
-          <w:t>6</w:t>
-        </w:r>
-      </w:fldSimple>
+      <w:r>
+        <w:fldChar w:fldCharType="begin"/>
+      </w:r>
+      <w:r>
+        <w:instrText xml:space="preserve"> SEQ Figure \* ARABIC \s 1 </w:instrText>
+      </w:r>
+      <w:r>
+        <w:fldChar w:fldCharType="separate"/>
+      </w:r>
+      <w:r>
+        <w:rPr>
+          <w:noProof/>
+        </w:rPr>
+        <w:t>6</w:t>
+      </w:r>
+      <w:r>
+        <w:rPr>
+          <w:noProof/>
+        </w:rPr>
+        <w:fldChar w:fldCharType="end"/>
+      </w:r>
       <w:r>
         <w:rPr>
           <w:noProof/>
@@ -14040,25 +14231,51 @@
       <w:r>
         <w:t xml:space="preserve">Figure </w:t>
       </w:r>
-      <w:fldSimple w:instr=" STYLEREF 1 \s ">
-        <w:r>
-          <w:rPr>
-            <w:noProof/>
-          </w:rPr>
-          <w:t>6</w:t>
-        </w:r>
-      </w:fldSimple>
+      <w:r>
+        <w:fldChar w:fldCharType="begin"/>
+      </w:r>
+      <w:r>
+        <w:instrText xml:space="preserve"> STYLEREF 1 \s </w:instrText>
+      </w:r>
+      <w:r>
+        <w:fldChar w:fldCharType="separate"/>
+      </w:r>
+      <w:r>
+        <w:rPr>
+          <w:noProof/>
+        </w:rPr>
+        <w:t>6</w:t>
+      </w:r>
+      <w:r>
+        <w:rPr>
+          <w:noProof/>
+        </w:rPr>
+        <w:fldChar w:fldCharType="end"/>
+      </w:r>
       <w:r>
         <w:t>.</w:t>
       </w:r>
-      <w:fldSimple w:instr=" SEQ Figure \* ARABIC \s 1 ">
-        <w:r>
-          <w:rPr>
-            <w:noProof/>
-          </w:rPr>
-          <w:t>7</w:t>
-        </w:r>
-      </w:fldSimple>
+      <w:r>
+        <w:fldChar w:fldCharType="begin"/>
+      </w:r>
+      <w:r>
+        <w:instrText xml:space="preserve"> SEQ Figure \* ARABIC \s 1 </w:instrText>
+      </w:r>
+      <w:r>
+        <w:fldChar w:fldCharType="separate"/>
+      </w:r>
+      <w:r>
+        <w:rPr>
+          <w:noProof/>
+        </w:rPr>
+        <w:t>7</w:t>
+      </w:r>
+      <w:r>
+        <w:rPr>
+          <w:noProof/>
+        </w:rPr>
+        <w:fldChar w:fldCharType="end"/>
+      </w:r>
       <w:r>
         <w:rPr>
           <w:noProof/>
@@ -14305,81 +14522,611 @@
           <w:szCs w:val="24"/>
         </w:rPr>
       </w:pPr>
-    </w:p>
-    <w:p>
-      <w:pPr>
-        <w:spacing w:line="360" w:lineRule="auto"/>
-        <w:jc w:val="both"/>
-        <w:rPr>
-          <w:rFonts w:ascii="Times New Roman" w:hAnsi="Times New Roman" w:cs="Times New Roman"/>
-          <w:sz w:val="24"/>
-          <w:szCs w:val="24"/>
-        </w:rPr>
-      </w:pPr>
-      <w:r>
-        <w:rPr>
-          <w:rFonts w:ascii="Times New Roman" w:hAnsi="Times New Roman" w:cs="Times New Roman"/>
-          <w:sz w:val="24"/>
-          <w:szCs w:val="24"/>
-        </w:rPr>
-        <w:t>A small-world network is a type of mathematical graph in which most nodes are not neighbors of one another, but the neighbors of any given node are likely to be neighbors of each other and most nodes can be reached from every other node by a small number of hops or steps. Specifically, a small-world network is defined to be a network where the typical distance L between two randomly chosen nodes (the number of steps required) grows proportionally to the logarithm of the number of nodes N in the network, that is:</w:t>
-      </w:r>
-    </w:p>
-    <w:p>
-      <w:pPr>
-        <w:spacing w:line="360" w:lineRule="auto"/>
-        <w:rPr>
-          <w:rFonts w:ascii="Times New Roman" w:hAnsi="Times New Roman" w:cs="Times New Roman"/>
-        </w:rPr>
-      </w:pPr>
-      <m:oMathPara>
-        <m:oMath>
-          <m:r>
-            <w:rPr>
-              <w:rFonts w:ascii="Cambria Math" w:hAnsi="Cambria Math" w:cs="Times New Roman"/>
-            </w:rPr>
-            <m:t>L∝Log N</m:t>
-          </m:r>
-        </m:oMath>
-      </m:oMathPara>
-    </w:p>
-    <w:p>
-      <w:pPr>
-        <w:spacing w:line="360" w:lineRule="auto"/>
-        <w:jc w:val="both"/>
-        <w:rPr>
-          <w:rFonts w:ascii="Times New Roman" w:hAnsi="Times New Roman" w:cs="Times New Roman"/>
-          <w:sz w:val="24"/>
-          <w:szCs w:val="24"/>
-        </w:rPr>
-      </w:pPr>
-      <w:r>
-        <w:rPr>
-          <w:rFonts w:ascii="Times New Roman" w:hAnsi="Times New Roman" w:cs="Times New Roman"/>
-          <w:sz w:val="24"/>
-          <w:szCs w:val="24"/>
-        </w:rPr>
-        <w:t>while the clustering coefficient is not small. In the context of a social network, this results in the small world phenomenon of strangers being linked by a short chain of acquaintances. Many empirical graphs show the small-world effect, including social networks, wikis such as Wikipedia, gene networks, and even the underlying architecture of the Internet.</w:t>
-      </w:r>
-      <w:r>
-        <w:rPr>
-          <w:rFonts w:ascii="Times New Roman" w:hAnsi="Times New Roman" w:cs="Times New Roman"/>
-          <w:sz w:val="24"/>
-          <w:szCs w:val="24"/>
-        </w:rPr>
-        <w:t xml:space="preserve"> [19]</w:t>
-      </w:r>
-    </w:p>
-    <w:p>
-      <w:pPr>
-        <w:spacing w:line="360" w:lineRule="auto"/>
-        <w:jc w:val="both"/>
-        <w:rPr>
-          <w:rFonts w:ascii="Times New Roman" w:hAnsi="Times New Roman" w:cs="Times New Roman"/>
-          <w:sz w:val="24"/>
-          <w:szCs w:val="24"/>
-        </w:rPr>
-      </w:pPr>
+      <w:r>
+        <w:rPr>
+          <w:rFonts w:ascii="Times New Roman" w:hAnsi="Times New Roman" w:cs="Times New Roman"/>
+          <w:sz w:val="24"/>
+          <w:szCs w:val="24"/>
+        </w:rPr>
+        <w:t xml:space="preserve">The fundamental properties of social graphs have been studied in the 60s, and based on their nature, the name Small-world graph has been assigned to them. According to experimental results, </w:t>
+      </w:r>
+      <w:r>
+        <w:rPr>
+          <w:rFonts w:ascii="Times New Roman" w:hAnsi="Times New Roman" w:cs="Times New Roman"/>
+          <w:sz w:val="24"/>
+          <w:szCs w:val="24"/>
+        </w:rPr>
+        <w:t xml:space="preserve">the structure of </w:t>
+      </w:r>
+      <w:r>
+        <w:rPr>
+          <w:rFonts w:ascii="Times New Roman" w:hAnsi="Times New Roman" w:cs="Times New Roman"/>
+          <w:sz w:val="24"/>
+          <w:szCs w:val="24"/>
+        </w:rPr>
+        <w:t>these types of graphs ha</w:t>
+      </w:r>
+      <w:r>
+        <w:rPr>
+          <w:rFonts w:ascii="Times New Roman" w:hAnsi="Times New Roman" w:cs="Times New Roman"/>
+          <w:sz w:val="24"/>
+          <w:szCs w:val="24"/>
+        </w:rPr>
+        <w:t>s the</w:t>
+      </w:r>
+      <w:r>
+        <w:rPr>
+          <w:rFonts w:ascii="Times New Roman" w:hAnsi="Times New Roman" w:cs="Times New Roman"/>
+          <w:sz w:val="24"/>
+          <w:szCs w:val="24"/>
+        </w:rPr>
+        <w:t xml:space="preserve"> following </w:t>
+      </w:r>
+      <w:r>
+        <w:rPr>
+          <w:rFonts w:ascii="Times New Roman" w:hAnsi="Times New Roman" w:cs="Times New Roman"/>
+          <w:sz w:val="24"/>
+          <w:szCs w:val="24"/>
+        </w:rPr>
+        <w:t>ruleset.</w:t>
+      </w:r>
+    </w:p>
+    <w:p>
+      <w:pPr>
+        <w:pStyle w:val="Listaszerbekezds"/>
+        <w:numPr>
+          <w:ilvl w:val="0"/>
+          <w:numId w:val="11"/>
+        </w:numPr>
+        <w:spacing w:line="360" w:lineRule="auto"/>
+        <w:jc w:val="both"/>
+        <w:rPr>
+          <w:rFonts w:ascii="Times New Roman" w:hAnsi="Times New Roman" w:cs="Times New Roman"/>
+          <w:sz w:val="24"/>
+          <w:szCs w:val="24"/>
+        </w:rPr>
+      </w:pPr>
+      <w:r>
+        <w:rPr>
+          <w:rFonts w:ascii="Times New Roman" w:hAnsi="Times New Roman" w:cs="Times New Roman"/>
+          <w:sz w:val="24"/>
+          <w:szCs w:val="24"/>
+        </w:rPr>
+        <w:t xml:space="preserve">The structure of the social type of graph G is rare, the number of edges, e(G), is a lot smaller, than </w:t>
+      </w:r>
+      <m:oMath>
+        <m:d>
+          <m:dPr>
+            <m:ctrlPr>
+              <w:rPr>
+                <w:rFonts w:ascii="Cambria Math" w:hAnsi="Cambria Math" w:cs="Times New Roman"/>
+                <w:i/>
+                <w:sz w:val="24"/>
+                <w:szCs w:val="24"/>
+              </w:rPr>
+            </m:ctrlPr>
+          </m:dPr>
+          <m:e>
+            <m:f>
+              <m:fPr>
+                <m:type m:val="noBar"/>
+                <m:ctrlPr>
+                  <w:rPr>
+                    <w:rFonts w:ascii="Cambria Math" w:hAnsi="Cambria Math" w:cs="Times New Roman"/>
+                    <w:i/>
+                    <w:sz w:val="24"/>
+                    <w:szCs w:val="24"/>
+                  </w:rPr>
+                </m:ctrlPr>
+              </m:fPr>
+              <m:num>
+                <m:r>
+                  <w:rPr>
+                    <w:rFonts w:ascii="Cambria Math" w:hAnsi="Cambria Math" w:cs="Times New Roman"/>
+                    <w:sz w:val="24"/>
+                    <w:szCs w:val="24"/>
+                  </w:rPr>
+                  <m:t>n</m:t>
+                </m:r>
+              </m:num>
+              <m:den>
+                <m:r>
+                  <w:rPr>
+                    <w:rFonts w:ascii="Cambria Math" w:hAnsi="Cambria Math" w:cs="Times New Roman"/>
+                    <w:sz w:val="24"/>
+                    <w:szCs w:val="24"/>
+                  </w:rPr>
+                  <m:t>2</m:t>
+                </m:r>
+              </m:den>
+            </m:f>
+          </m:e>
+        </m:d>
+      </m:oMath>
+      <w:r>
+        <w:rPr>
+          <w:rFonts w:ascii="Times New Roman" w:eastAsiaTheme="minorEastAsia" w:hAnsi="Times New Roman" w:cs="Times New Roman"/>
+          <w:sz w:val="24"/>
+          <w:szCs w:val="24"/>
+        </w:rPr>
+        <w:t>.</w:t>
+      </w:r>
+    </w:p>
+    <w:p>
+      <w:pPr>
+        <w:pStyle w:val="Listaszerbekezds"/>
+        <w:numPr>
+          <w:ilvl w:val="0"/>
+          <w:numId w:val="11"/>
+        </w:numPr>
+        <w:spacing w:line="360" w:lineRule="auto"/>
+        <w:jc w:val="both"/>
+        <w:rPr>
+          <w:rFonts w:ascii="Times New Roman" w:hAnsi="Times New Roman" w:cs="Times New Roman"/>
+          <w:sz w:val="24"/>
+          <w:szCs w:val="24"/>
+        </w:rPr>
+      </w:pPr>
+      <w:r>
+        <w:rPr>
+          <w:rFonts w:ascii="Times New Roman" w:eastAsiaTheme="minorEastAsia" w:hAnsi="Times New Roman" w:cs="Times New Roman"/>
+          <w:sz w:val="24"/>
+          <w:szCs w:val="24"/>
+        </w:rPr>
+        <w:t xml:space="preserve">There are dense areas in the G graph, the distribution of the edges is far from </w:t>
+      </w:r>
+      <w:r>
+        <w:rPr>
+          <w:rFonts w:ascii="Times New Roman" w:eastAsiaTheme="minorEastAsia" w:hAnsi="Times New Roman" w:cs="Times New Roman"/>
+          <w:sz w:val="24"/>
+          <w:szCs w:val="24"/>
+        </w:rPr>
+        <w:t>homogeneous</w:t>
+      </w:r>
+    </w:p>
+    <w:p>
+      <w:pPr>
+        <w:pStyle w:val="Listaszerbekezds"/>
+        <w:numPr>
+          <w:ilvl w:val="0"/>
+          <w:numId w:val="11"/>
+        </w:numPr>
+        <w:spacing w:line="360" w:lineRule="auto"/>
+        <w:jc w:val="both"/>
+        <w:rPr>
+          <w:rFonts w:ascii="Times New Roman" w:hAnsi="Times New Roman" w:cs="Times New Roman"/>
+          <w:sz w:val="24"/>
+          <w:szCs w:val="24"/>
+        </w:rPr>
+      </w:pPr>
+      <w:r>
+        <w:rPr>
+          <w:rFonts w:ascii="Times New Roman" w:hAnsi="Times New Roman" w:cs="Times New Roman"/>
+          <w:sz w:val="24"/>
+          <w:szCs w:val="24"/>
+        </w:rPr>
+        <w:t>The average diameter of G (the distance of a pair of vertices) is fairly small, almost constant</w:t>
+      </w:r>
+    </w:p>
+    <w:p>
+      <w:pPr>
+        <w:spacing w:line="360" w:lineRule="auto"/>
+        <w:jc w:val="both"/>
+        <w:rPr>
+          <w:rFonts w:ascii="Times New Roman" w:hAnsi="Times New Roman" w:cs="Times New Roman"/>
+          <w:sz w:val="24"/>
+          <w:szCs w:val="24"/>
+        </w:rPr>
+      </w:pPr>
+      <w:r>
+        <w:rPr>
+          <w:rFonts w:ascii="Times New Roman" w:hAnsi="Times New Roman" w:cs="Times New Roman"/>
+          <w:sz w:val="24"/>
+          <w:szCs w:val="24"/>
+        </w:rPr>
+        <w:t>These observations have been confirmed by later studies, the definition has been specified, refined by the explanations.</w:t>
+      </w:r>
+      <w:r>
+        <w:rPr>
+          <w:rFonts w:ascii="Times New Roman" w:hAnsi="Times New Roman" w:cs="Times New Roman"/>
+          <w:sz w:val="24"/>
+          <w:szCs w:val="24"/>
+        </w:rPr>
+        <w:t xml:space="preserve"> Despite the definition has not been fully </w:t>
+      </w:r>
+      <w:r>
+        <w:rPr>
+          <w:rFonts w:ascii="Times New Roman" w:hAnsi="Times New Roman" w:cs="Times New Roman"/>
+          <w:sz w:val="24"/>
+          <w:szCs w:val="24"/>
+        </w:rPr>
+        <w:t>validated</w:t>
+      </w:r>
+      <w:r>
+        <w:rPr>
+          <w:rFonts w:ascii="Times New Roman" w:hAnsi="Times New Roman" w:cs="Times New Roman"/>
+          <w:sz w:val="24"/>
+          <w:szCs w:val="24"/>
+        </w:rPr>
+        <w:t xml:space="preserve">, </w:t>
+      </w:r>
+      <w:r>
+        <w:rPr>
+          <w:rFonts w:ascii="Times New Roman" w:hAnsi="Times New Roman" w:cs="Times New Roman"/>
+          <w:sz w:val="24"/>
+          <w:szCs w:val="24"/>
+        </w:rPr>
+        <w:t xml:space="preserve">these observations are widely accepted. Studies </w:t>
+      </w:r>
+      <w:r>
+        <w:rPr>
+          <w:rFonts w:ascii="Times New Roman" w:hAnsi="Times New Roman" w:cs="Times New Roman"/>
+          <w:sz w:val="24"/>
+          <w:szCs w:val="24"/>
+        </w:rPr>
+        <w:t>show</w:t>
+      </w:r>
+      <w:r>
+        <w:rPr>
+          <w:rFonts w:ascii="Times New Roman" w:hAnsi="Times New Roman" w:cs="Times New Roman"/>
+          <w:sz w:val="24"/>
+          <w:szCs w:val="24"/>
+        </w:rPr>
+        <w:t xml:space="preserve"> that the distribution of the degree of such graph </w:t>
+      </w:r>
+      <w:r>
+        <w:rPr>
+          <w:rFonts w:ascii="Times New Roman" w:hAnsi="Times New Roman" w:cs="Times New Roman"/>
+          <w:sz w:val="24"/>
+          <w:szCs w:val="24"/>
+        </w:rPr>
+        <w:t>follows the power-law relation</w:t>
+      </w:r>
+      <w:r>
+        <w:rPr>
+          <w:rFonts w:ascii="Times New Roman" w:hAnsi="Times New Roman" w:cs="Times New Roman"/>
+          <w:sz w:val="24"/>
+          <w:szCs w:val="24"/>
+        </w:rPr>
+        <w:t xml:space="preserve">, such as </w:t>
+      </w:r>
+      <m:oMath>
+        <m:sSub>
+          <m:sSubPr>
+            <m:ctrlPr>
+              <w:rPr>
+                <w:rFonts w:ascii="Cambria Math" w:hAnsi="Cambria Math" w:cs="Times New Roman"/>
+                <w:i/>
+                <w:sz w:val="24"/>
+                <w:szCs w:val="24"/>
+              </w:rPr>
+            </m:ctrlPr>
+          </m:sSubPr>
+          <m:e>
+            <m:r>
+              <w:rPr>
+                <w:rFonts w:ascii="Cambria Math" w:hAnsi="Cambria Math" w:cs="Times New Roman"/>
+                <w:sz w:val="24"/>
+                <w:szCs w:val="24"/>
+              </w:rPr>
+              <m:t>v</m:t>
+            </m:r>
+          </m:e>
+          <m:sub>
+            <m:r>
+              <w:rPr>
+                <w:rFonts w:ascii="Cambria Math" w:hAnsi="Cambria Math" w:cs="Times New Roman"/>
+                <w:sz w:val="24"/>
+                <w:szCs w:val="24"/>
+              </w:rPr>
+              <m:t>k</m:t>
+            </m:r>
+          </m:sub>
+        </m:sSub>
+      </m:oMath>
+      <w:r>
+        <w:rPr>
+          <w:rFonts w:ascii="Times New Roman" w:eastAsiaTheme="minorEastAsia" w:hAnsi="Times New Roman" w:cs="Times New Roman"/>
+          <w:sz w:val="24"/>
+          <w:szCs w:val="24"/>
+        </w:rPr>
+        <w:t xml:space="preserve">, vertices with k number of degree, </w:t>
+      </w:r>
+      <m:oMath>
+        <m:sSub>
+          <m:sSubPr>
+            <m:ctrlPr>
+              <w:rPr>
+                <w:rFonts w:ascii="Cambria Math" w:eastAsiaTheme="minorEastAsia" w:hAnsi="Cambria Math" w:cs="Times New Roman"/>
+                <w:i/>
+                <w:sz w:val="24"/>
+                <w:szCs w:val="24"/>
+              </w:rPr>
+            </m:ctrlPr>
+          </m:sSubPr>
+          <m:e>
+            <m:r>
+              <w:rPr>
+                <w:rFonts w:ascii="Cambria Math" w:eastAsiaTheme="minorEastAsia" w:hAnsi="Cambria Math" w:cs="Times New Roman"/>
+                <w:sz w:val="24"/>
+                <w:szCs w:val="24"/>
+              </w:rPr>
+              <m:t>v</m:t>
+            </m:r>
+          </m:e>
+          <m:sub>
+            <m:r>
+              <w:rPr>
+                <w:rFonts w:ascii="Cambria Math" w:eastAsiaTheme="minorEastAsia" w:hAnsi="Cambria Math" w:cs="Times New Roman"/>
+                <w:sz w:val="24"/>
+                <w:szCs w:val="24"/>
+              </w:rPr>
+              <m:t>k</m:t>
+            </m:r>
+          </m:sub>
+        </m:sSub>
+        <m:r>
+          <w:rPr>
+            <w:rFonts w:ascii="Cambria Math" w:eastAsiaTheme="minorEastAsia" w:hAnsi="Cambria Math" w:cs="Times New Roman"/>
+            <w:sz w:val="24"/>
+            <w:szCs w:val="24"/>
+          </w:rPr>
+          <m:t>~</m:t>
+        </m:r>
+        <m:sSup>
+          <m:sSupPr>
+            <m:ctrlPr>
+              <w:rPr>
+                <w:rFonts w:ascii="Cambria Math" w:eastAsiaTheme="minorEastAsia" w:hAnsi="Cambria Math" w:cs="Times New Roman"/>
+                <w:i/>
+                <w:sz w:val="24"/>
+                <w:szCs w:val="24"/>
+              </w:rPr>
+            </m:ctrlPr>
+          </m:sSupPr>
+          <m:e>
+            <m:r>
+              <w:rPr>
+                <w:rFonts w:ascii="Cambria Math" w:eastAsiaTheme="minorEastAsia" w:hAnsi="Cambria Math" w:cs="Times New Roman"/>
+                <w:sz w:val="24"/>
+                <w:szCs w:val="24"/>
+              </w:rPr>
+              <m:t>k</m:t>
+            </m:r>
+          </m:e>
+          <m:sup>
+            <m:r>
+              <w:rPr>
+                <w:rFonts w:ascii="Cambria Math" w:eastAsiaTheme="minorEastAsia" w:hAnsi="Cambria Math" w:cs="Times New Roman"/>
+                <w:sz w:val="24"/>
+                <w:szCs w:val="24"/>
+              </w:rPr>
+              <m:t>-α</m:t>
+            </m:r>
+          </m:sup>
+        </m:sSup>
+      </m:oMath>
+      <w:r>
+        <w:rPr>
+          <w:rFonts w:ascii="Times New Roman" w:eastAsiaTheme="minorEastAsia" w:hAnsi="Times New Roman" w:cs="Times New Roman"/>
+          <w:sz w:val="24"/>
+          <w:szCs w:val="24"/>
+        </w:rPr>
+        <w:t xml:space="preserve">, where </w:t>
+      </w:r>
+      <m:oMath>
+        <m:r>
+          <w:rPr>
+            <w:rFonts w:ascii="Cambria Math" w:eastAsiaTheme="minorEastAsia" w:hAnsi="Cambria Math" w:cs="Times New Roman"/>
+            <w:sz w:val="24"/>
+            <w:szCs w:val="24"/>
+          </w:rPr>
+          <m:t>α≈3</m:t>
+        </m:r>
+      </m:oMath>
+      <w:r>
+        <w:rPr>
+          <w:rFonts w:ascii="Times New Roman" w:eastAsiaTheme="minorEastAsia" w:hAnsi="Times New Roman" w:cs="Times New Roman"/>
+          <w:sz w:val="24"/>
+          <w:szCs w:val="24"/>
+        </w:rPr>
+        <w:t>.</w:t>
+      </w:r>
+      <w:r>
+        <w:rPr>
+          <w:rFonts w:ascii="Times New Roman" w:eastAsiaTheme="minorEastAsia" w:hAnsi="Times New Roman" w:cs="Times New Roman"/>
+          <w:sz w:val="24"/>
+          <w:szCs w:val="24"/>
+        </w:rPr>
+        <w:t xml:space="preserve"> The diam(G) average diameter is commensurable with the logarithm of the number of vertices in G,</w:t>
+      </w:r>
+      <w:r>
+        <w:rPr>
+          <w:rFonts w:ascii="Times New Roman" w:eastAsiaTheme="minorEastAsia" w:hAnsi="Times New Roman" w:cs="Times New Roman"/>
+          <w:sz w:val="24"/>
+          <w:szCs w:val="24"/>
+        </w:rPr>
+        <w:t xml:space="preserve"> so</w:t>
+      </w:r>
+      <w:r>
+        <w:rPr>
+          <w:rFonts w:ascii="Times New Roman" w:eastAsiaTheme="minorEastAsia" w:hAnsi="Times New Roman" w:cs="Times New Roman"/>
+          <w:sz w:val="24"/>
+          <w:szCs w:val="24"/>
+        </w:rPr>
+        <w:t xml:space="preserve"> </w:t>
+      </w:r>
+      <m:oMath>
+        <m:r>
+          <w:rPr>
+            <w:rFonts w:ascii="Cambria Math" w:eastAsiaTheme="minorEastAsia" w:hAnsi="Cambria Math" w:cs="Times New Roman"/>
+            <w:sz w:val="24"/>
+            <w:szCs w:val="24"/>
+          </w:rPr>
+          <m:t>diam(G)~</m:t>
+        </m:r>
+        <m:func>
+          <m:funcPr>
+            <m:ctrlPr>
+              <w:rPr>
+                <w:rFonts w:ascii="Cambria Math" w:eastAsiaTheme="minorEastAsia" w:hAnsi="Cambria Math" w:cs="Times New Roman"/>
+                <w:i/>
+                <w:sz w:val="24"/>
+                <w:szCs w:val="24"/>
+              </w:rPr>
+            </m:ctrlPr>
+          </m:funcPr>
+          <m:fName>
+            <m:r>
+              <m:rPr>
+                <m:sty m:val="p"/>
+              </m:rPr>
+              <w:rPr>
+                <w:rFonts w:ascii="Cambria Math" w:hAnsi="Cambria Math" w:cs="Times New Roman"/>
+                <w:sz w:val="24"/>
+                <w:szCs w:val="24"/>
+              </w:rPr>
+              <m:t>log</m:t>
+            </m:r>
+          </m:fName>
+          <m:e>
+            <m:r>
+              <w:rPr>
+                <w:rFonts w:ascii="Cambria Math" w:eastAsiaTheme="minorEastAsia" w:hAnsi="Cambria Math" w:cs="Times New Roman"/>
+                <w:sz w:val="24"/>
+                <w:szCs w:val="24"/>
+              </w:rPr>
+              <m:t>n</m:t>
+            </m:r>
+          </m:e>
+        </m:func>
+      </m:oMath>
+      <w:r>
+        <w:rPr>
+          <w:rFonts w:ascii="Times New Roman" w:eastAsiaTheme="minorEastAsia" w:hAnsi="Times New Roman" w:cs="Times New Roman"/>
+          <w:sz w:val="24"/>
+          <w:szCs w:val="24"/>
+        </w:rPr>
+        <w:t>.</w:t>
+      </w:r>
+      <w:r>
+        <w:rPr>
+          <w:rFonts w:ascii="Times New Roman" w:eastAsiaTheme="minorEastAsia" w:hAnsi="Times New Roman" w:cs="Times New Roman"/>
+          <w:sz w:val="24"/>
+          <w:szCs w:val="24"/>
+        </w:rPr>
+        <w:t xml:space="preserve"> However, this distribution should be used carefully. It is safer to assume that the degree of every vertex is at least </w:t>
+      </w:r>
+      <m:oMath>
+        <m:sSub>
+          <m:sSubPr>
+            <m:ctrlPr>
+              <w:rPr>
+                <w:rFonts w:ascii="Cambria Math" w:eastAsiaTheme="minorEastAsia" w:hAnsi="Cambria Math" w:cs="Times New Roman"/>
+                <w:i/>
+                <w:sz w:val="24"/>
+                <w:szCs w:val="24"/>
+              </w:rPr>
+            </m:ctrlPr>
+          </m:sSubPr>
+          <m:e>
+            <m:r>
+              <w:rPr>
+                <w:rFonts w:ascii="Cambria Math" w:eastAsiaTheme="minorEastAsia" w:hAnsi="Cambria Math" w:cs="Times New Roman"/>
+                <w:sz w:val="24"/>
+                <w:szCs w:val="24"/>
+              </w:rPr>
+              <m:t>k</m:t>
+            </m:r>
+          </m:e>
+          <m:sub>
+            <m:r>
+              <w:rPr>
+                <w:rFonts w:ascii="Cambria Math" w:eastAsiaTheme="minorEastAsia" w:hAnsi="Cambria Math" w:cs="Times New Roman"/>
+                <w:sz w:val="24"/>
+                <w:szCs w:val="24"/>
+              </w:rPr>
+              <m:t>0</m:t>
+            </m:r>
+          </m:sub>
+        </m:sSub>
+      </m:oMath>
+      <w:r>
+        <w:rPr>
+          <w:rFonts w:ascii="Times New Roman" w:eastAsiaTheme="minorEastAsia" w:hAnsi="Times New Roman" w:cs="Times New Roman"/>
+          <w:sz w:val="24"/>
+          <w:szCs w:val="24"/>
+        </w:rPr>
+        <w:t xml:space="preserve">, so </w:t>
+      </w:r>
+      <w:r>
+        <w:rPr>
+          <w:rFonts w:ascii="Times New Roman" w:eastAsiaTheme="minorEastAsia" w:hAnsi="Times New Roman" w:cs="Times New Roman"/>
+          <w:sz w:val="24"/>
+          <w:szCs w:val="24"/>
+        </w:rPr>
+        <w:t xml:space="preserve">truncated distribution should be used. These observations clarify the presence of the large number of </w:t>
+      </w:r>
+      <w:r>
+        <w:rPr>
+          <w:rFonts w:ascii="Times New Roman" w:eastAsiaTheme="minorEastAsia" w:hAnsi="Times New Roman" w:cs="Times New Roman"/>
+          <w:sz w:val="24"/>
+          <w:szCs w:val="24"/>
+        </w:rPr>
+        <w:t xml:space="preserve">vertices with high degree, and the diameter that looks constant. </w:t>
+      </w:r>
+      <w:r>
+        <w:rPr>
+          <w:rFonts w:ascii="Times New Roman" w:eastAsiaTheme="minorEastAsia" w:hAnsi="Times New Roman" w:cs="Times New Roman"/>
+          <w:sz w:val="24"/>
+          <w:szCs w:val="24"/>
+        </w:rPr>
+        <w:t>According to the measuring results of Albert, Jeoung and Barabási, the diameter of the Internet-graph is 19, next to the one and a half billion webpage. The average link of the pages is smaller though, compare to the number of a person’s regular cellphone partners</w:t>
+      </w:r>
+      <w:r>
+        <w:rPr>
+          <w:rFonts w:ascii="Times New Roman" w:eastAsiaTheme="minorEastAsia" w:hAnsi="Times New Roman" w:cs="Times New Roman"/>
+          <w:sz w:val="24"/>
+          <w:szCs w:val="24"/>
+        </w:rPr>
+        <w:t>, so estimating with the formula above, the</w:t>
+      </w:r>
+      <w:r>
+        <w:rPr>
+          <w:rFonts w:ascii="Times New Roman" w:eastAsiaTheme="minorEastAsia" w:hAnsi="Times New Roman" w:cs="Times New Roman"/>
+          <w:sz w:val="24"/>
+          <w:szCs w:val="24"/>
+        </w:rPr>
+        <w:t xml:space="preserve"> value of the</w:t>
+      </w:r>
+      <w:r>
+        <w:rPr>
+          <w:rFonts w:ascii="Times New Roman" w:eastAsiaTheme="minorEastAsia" w:hAnsi="Times New Roman" w:cs="Times New Roman"/>
+          <w:sz w:val="24"/>
+          <w:szCs w:val="24"/>
+        </w:rPr>
+        <w:t xml:space="preserve"> average diameter is significantly under 10.</w:t>
+      </w:r>
+    </w:p>
+    <w:p>
+      <w:pPr>
+        <w:spacing w:line="360" w:lineRule="auto"/>
+        <w:jc w:val="both"/>
+        <w:rPr>
+          <w:rFonts w:ascii="Times New Roman" w:hAnsi="Times New Roman" w:cs="Times New Roman"/>
+          <w:sz w:val="24"/>
+          <w:szCs w:val="24"/>
+        </w:rPr>
+      </w:pPr>
+      <w:r>
+        <w:rPr>
+          <w:rFonts w:ascii="Times New Roman" w:hAnsi="Times New Roman" w:cs="Times New Roman"/>
+          <w:sz w:val="24"/>
+          <w:szCs w:val="24"/>
+        </w:rPr>
+        <w:lastRenderedPageBreak/>
+        <w:t>Small-world functions in NetworkX</w:t>
+      </w:r>
     </w:p>
     <w:p>
       <w:pPr>
@@ -14437,7 +15184,6 @@
               <w:sz w:val="24"/>
               <w:szCs w:val="24"/>
             </w:rPr>
-            <w:lastRenderedPageBreak/>
             <m:t>σ=</m:t>
           </m:r>
           <m:f>
@@ -14864,6 +15610,7 @@
           <w:rFonts w:ascii="Times New Roman" w:hAnsi="Times New Roman" w:cs="Times New Roman"/>
           <w:noProof/>
         </w:rPr>
+        <w:lastRenderedPageBreak/>
         <w:drawing>
           <wp:inline distT="0" distB="0" distL="0" distR="0" wp14:anchorId="71918890" wp14:editId="77310115">
             <wp:extent cx="5715000" cy="1562100"/>
@@ -15026,7 +15773,6 @@
           <w:sz w:val="24"/>
           <w:szCs w:val="24"/>
         </w:rPr>
-        <w:lastRenderedPageBreak/>
         <w:t xml:space="preserve">For the Sequential plots, the lightness value increases monotonically through the colormaps. </w:t>
       </w:r>
       <w:r>
@@ -15552,6 +16298,7 @@
         <w:pStyle w:val="Cmsor3"/>
       </w:pPr>
       <w:r>
+        <w:lastRenderedPageBreak/>
         <w:t>get_edges</w:t>
       </w:r>
     </w:p>
@@ -15657,195 +16404,540 @@
         <w:pStyle w:val="Cmsor3"/>
       </w:pPr>
       <w:r>
+        <w:t>nodegroups2cluster</w:t>
+      </w:r>
+    </w:p>
+    <w:p>
+      <w:pPr>
+        <w:spacing w:line="360" w:lineRule="auto"/>
+        <w:jc w:val="both"/>
+        <w:rPr>
+          <w:rFonts w:ascii="Times New Roman" w:hAnsi="Times New Roman" w:cs="Times New Roman"/>
+          <w:sz w:val="24"/>
+          <w:szCs w:val="24"/>
+        </w:rPr>
+      </w:pPr>
+      <w:r>
+        <w:rPr>
+          <w:rFonts w:ascii="Times New Roman" w:hAnsi="Times New Roman" w:cs="Times New Roman"/>
+          <w:sz w:val="24"/>
+          <w:szCs w:val="24"/>
+        </w:rPr>
+        <w:t>Convert any classification result to Cluster object, so the nodes of the clusters can be accessed by the getter function of the Cluster class and the clusters can be identified with UUIDs.</w:t>
+      </w:r>
+    </w:p>
+    <w:p>
+      <w:pPr>
+        <w:spacing w:line="360" w:lineRule="auto"/>
+        <w:jc w:val="both"/>
+        <w:rPr>
+          <w:rFonts w:ascii="Times New Roman" w:hAnsi="Times New Roman" w:cs="Times New Roman"/>
+          <w:sz w:val="24"/>
+          <w:szCs w:val="24"/>
+        </w:rPr>
+      </w:pPr>
+    </w:p>
+    <w:p>
+      <w:pPr>
+        <w:pStyle w:val="Cmsor3"/>
+      </w:pPr>
+      <w:r>
+        <w:t>write2file</w:t>
+      </w:r>
+    </w:p>
+    <w:p>
+      <w:pPr>
+        <w:spacing w:line="360" w:lineRule="auto"/>
+        <w:jc w:val="both"/>
+        <w:rPr>
+          <w:rFonts w:ascii="Times New Roman" w:hAnsi="Times New Roman" w:cs="Times New Roman"/>
+          <w:sz w:val="24"/>
+          <w:szCs w:val="24"/>
+        </w:rPr>
+      </w:pPr>
+      <w:r>
+        <w:rPr>
+          <w:rFonts w:ascii="Times New Roman" w:hAnsi="Times New Roman" w:cs="Times New Roman"/>
+          <w:sz w:val="24"/>
+          <w:szCs w:val="24"/>
+        </w:rPr>
+        <w:t xml:space="preserve">As the name suggests, this function </w:t>
+      </w:r>
+      <w:r>
+        <w:rPr>
+          <w:rFonts w:ascii="Times New Roman" w:hAnsi="Times New Roman" w:cs="Times New Roman"/>
+          <w:sz w:val="24"/>
+          <w:szCs w:val="24"/>
+        </w:rPr>
+        <w:t>writes the results into an out</w:t>
+      </w:r>
+      <w:r>
+        <w:rPr>
+          <w:rFonts w:ascii="Times New Roman" w:hAnsi="Times New Roman" w:cs="Times New Roman"/>
+          <w:sz w:val="24"/>
+          <w:szCs w:val="24"/>
+        </w:rPr>
+        <w:t>p</w:t>
+      </w:r>
+      <w:r>
+        <w:rPr>
+          <w:rFonts w:ascii="Times New Roman" w:hAnsi="Times New Roman" w:cs="Times New Roman"/>
+          <w:sz w:val="24"/>
+          <w:szCs w:val="24"/>
+        </w:rPr>
+        <w:t>ut logfile.</w:t>
+      </w:r>
+      <w:r>
+        <w:rPr>
+          <w:rFonts w:ascii="Times New Roman" w:hAnsi="Times New Roman" w:cs="Times New Roman"/>
+          <w:sz w:val="24"/>
+          <w:szCs w:val="24"/>
+        </w:rPr>
+        <w:t xml:space="preserve"> The generated file can be found in the output folder in the project directory.</w:t>
+      </w:r>
+    </w:p>
+    <w:p>
+      <w:pPr>
+        <w:spacing w:line="360" w:lineRule="auto"/>
+        <w:jc w:val="both"/>
+        <w:rPr>
+          <w:rFonts w:ascii="Times New Roman" w:hAnsi="Times New Roman" w:cs="Times New Roman"/>
+          <w:sz w:val="24"/>
+          <w:szCs w:val="24"/>
+        </w:rPr>
+      </w:pPr>
+    </w:p>
+    <w:p>
+      <w:pPr>
+        <w:pStyle w:val="Cmsor1"/>
+        <w:spacing w:line="360" w:lineRule="auto"/>
+        <w:rPr>
+          <w:rFonts w:cs="Times New Roman"/>
+        </w:rPr>
+      </w:pPr>
+      <w:bookmarkStart w:id="31" w:name="_Toc101720535"/>
+      <w:r>
+        <w:rPr>
+          <w:rFonts w:cs="Times New Roman"/>
+        </w:rPr>
+        <w:t>Measuring, results</w:t>
+      </w:r>
+      <w:bookmarkEnd w:id="31"/>
+    </w:p>
+    <w:p>
+      <w:pPr>
+        <w:spacing w:line="360" w:lineRule="auto"/>
+        <w:jc w:val="both"/>
+        <w:rPr>
+          <w:rFonts w:ascii="Times New Roman" w:hAnsi="Times New Roman" w:cs="Times New Roman"/>
+          <w:sz w:val="24"/>
+          <w:szCs w:val="24"/>
+        </w:rPr>
+      </w:pPr>
+    </w:p>
+    <w:p>
+      <w:pPr>
+        <w:spacing w:line="360" w:lineRule="auto"/>
+        <w:jc w:val="both"/>
+        <w:rPr>
+          <w:rFonts w:ascii="Times New Roman" w:hAnsi="Times New Roman" w:cs="Times New Roman"/>
+          <w:sz w:val="24"/>
+          <w:szCs w:val="24"/>
+        </w:rPr>
+      </w:pPr>
+      <w:r>
+        <w:rPr>
+          <w:rFonts w:ascii="Times New Roman" w:hAnsi="Times New Roman" w:cs="Times New Roman"/>
+          <w:sz w:val="24"/>
+          <w:szCs w:val="24"/>
+        </w:rPr>
+        <w:t xml:space="preserve">The clustering and community detector algorithms were run against the </w:t>
+      </w:r>
+      <w:r>
+        <w:rPr>
+          <w:rFonts w:ascii="Times New Roman" w:hAnsi="Times New Roman" w:cs="Times New Roman"/>
+          <w:sz w:val="24"/>
+          <w:szCs w:val="24"/>
+        </w:rPr>
+        <w:t>graphs with various strategies</w:t>
+      </w:r>
+      <w:r>
+        <w:rPr>
+          <w:rFonts w:ascii="Times New Roman" w:hAnsi="Times New Roman" w:cs="Times New Roman"/>
+          <w:sz w:val="24"/>
+          <w:szCs w:val="24"/>
+        </w:rPr>
+        <w:t xml:space="preserve"> to get the best results overlapping the real</w:t>
+      </w:r>
+      <w:r>
+        <w:rPr>
+          <w:rFonts w:ascii="Times New Roman" w:hAnsi="Times New Roman" w:cs="Times New Roman"/>
+          <w:sz w:val="24"/>
+          <w:szCs w:val="24"/>
+        </w:rPr>
+        <w:t>-</w:t>
+      </w:r>
+      <w:r>
+        <w:rPr>
+          <w:rFonts w:ascii="Times New Roman" w:hAnsi="Times New Roman" w:cs="Times New Roman"/>
+          <w:sz w:val="24"/>
+          <w:szCs w:val="24"/>
+        </w:rPr>
+        <w:t xml:space="preserve">life </w:t>
+      </w:r>
+      <w:r>
+        <w:rPr>
+          <w:rFonts w:ascii="Times New Roman" w:hAnsi="Times New Roman" w:cs="Times New Roman"/>
+          <w:sz w:val="24"/>
+          <w:szCs w:val="24"/>
+        </w:rPr>
+        <w:t>groups</w:t>
+      </w:r>
+      <w:r>
+        <w:rPr>
+          <w:rFonts w:ascii="Times New Roman" w:hAnsi="Times New Roman" w:cs="Times New Roman"/>
+          <w:sz w:val="24"/>
+          <w:szCs w:val="24"/>
+        </w:rPr>
+        <w:t>.</w:t>
+      </w:r>
+    </w:p>
+    <w:p>
+      <w:pPr>
+        <w:spacing w:line="360" w:lineRule="auto"/>
+        <w:jc w:val="both"/>
+        <w:rPr>
+          <w:rFonts w:ascii="Times New Roman" w:hAnsi="Times New Roman" w:cs="Times New Roman"/>
+          <w:sz w:val="24"/>
+          <w:szCs w:val="24"/>
+        </w:rPr>
+      </w:pPr>
+      <w:r>
+        <w:rPr>
+          <w:rFonts w:ascii="Times New Roman" w:hAnsi="Times New Roman" w:cs="Times New Roman"/>
+          <w:sz w:val="24"/>
+          <w:szCs w:val="24"/>
+        </w:rPr>
+        <w:t>To get the communities of a social graph, the console application’s first job is to identify the number of the colors to reach the maximum of modularity.</w:t>
+      </w:r>
+      <w:r>
+        <w:rPr>
+          <w:rFonts w:ascii="Times New Roman" w:hAnsi="Times New Roman" w:cs="Times New Roman"/>
+          <w:sz w:val="24"/>
+          <w:szCs w:val="24"/>
+        </w:rPr>
+        <w:t xml:space="preserve"> The rate of </w:t>
+      </w:r>
+      <w:r>
+        <w:rPr>
+          <w:rFonts w:ascii="Times New Roman" w:hAnsi="Times New Roman" w:cs="Times New Roman"/>
+          <w:sz w:val="24"/>
+          <w:szCs w:val="24"/>
+        </w:rPr>
+        <w:t>these two numbers</w:t>
+      </w:r>
+      <w:r>
+        <w:rPr>
+          <w:rFonts w:ascii="Times New Roman" w:hAnsi="Times New Roman" w:cs="Times New Roman"/>
+          <w:sz w:val="24"/>
+          <w:szCs w:val="24"/>
+        </w:rPr>
+        <w:t xml:space="preserve"> </w:t>
+      </w:r>
+      <w:r>
+        <w:rPr>
+          <w:rFonts w:ascii="Times New Roman" w:hAnsi="Times New Roman" w:cs="Times New Roman"/>
+          <w:sz w:val="24"/>
+          <w:szCs w:val="24"/>
+        </w:rPr>
+        <w:t>determines</w:t>
+      </w:r>
+      <w:r>
+        <w:rPr>
+          <w:rFonts w:ascii="Times New Roman" w:hAnsi="Times New Roman" w:cs="Times New Roman"/>
+          <w:sz w:val="24"/>
+          <w:szCs w:val="24"/>
+        </w:rPr>
+        <w:t xml:space="preserve"> the parameters of the NG algorithm, to get the best quality to approximate the real </w:t>
+      </w:r>
+      <w:r>
+        <w:rPr>
+          <w:rFonts w:ascii="Times New Roman" w:hAnsi="Times New Roman" w:cs="Times New Roman"/>
+          <w:sz w:val="24"/>
+          <w:szCs w:val="24"/>
+        </w:rPr>
+        <w:t>communities</w:t>
+      </w:r>
+      <w:r>
+        <w:rPr>
+          <w:rFonts w:ascii="Times New Roman" w:hAnsi="Times New Roman" w:cs="Times New Roman"/>
+          <w:sz w:val="24"/>
+          <w:szCs w:val="24"/>
+        </w:rPr>
+        <w:t>.</w:t>
+      </w:r>
+      <w:r>
+        <w:rPr>
+          <w:rFonts w:ascii="Times New Roman" w:hAnsi="Times New Roman" w:cs="Times New Roman"/>
+          <w:sz w:val="24"/>
+          <w:szCs w:val="24"/>
+        </w:rPr>
+        <w:t xml:space="preserve"> The parameter set is correct if the value of the modularity </w:t>
+      </w:r>
+      <w:r>
+        <w:rPr>
+          <w:rFonts w:ascii="Times New Roman" w:hAnsi="Times New Roman" w:cs="Times New Roman"/>
+          <w:sz w:val="24"/>
+          <w:szCs w:val="24"/>
+        </w:rPr>
+        <w:t>is high enough (it is a value between zero and one),</w:t>
+      </w:r>
+      <w:r>
+        <w:rPr>
+          <w:rFonts w:ascii="Times New Roman" w:hAnsi="Times New Roman" w:cs="Times New Roman"/>
+          <w:sz w:val="24"/>
+          <w:szCs w:val="24"/>
+        </w:rPr>
+        <w:t xml:space="preserve"> </w:t>
+      </w:r>
+      <w:r>
+        <w:rPr>
+          <w:rFonts w:ascii="Times New Roman" w:hAnsi="Times New Roman" w:cs="Times New Roman"/>
+          <w:sz w:val="24"/>
+          <w:szCs w:val="24"/>
+        </w:rPr>
+        <w:t>while</w:t>
+      </w:r>
+      <w:r>
+        <w:rPr>
+          <w:rFonts w:ascii="Times New Roman" w:hAnsi="Times New Roman" w:cs="Times New Roman"/>
+          <w:sz w:val="24"/>
+          <w:szCs w:val="24"/>
+        </w:rPr>
+        <w:t xml:space="preserve"> the least color has been used.</w:t>
+      </w:r>
+      <w:r>
+        <w:rPr>
+          <w:rFonts w:ascii="Times New Roman" w:hAnsi="Times New Roman" w:cs="Times New Roman"/>
+          <w:sz w:val="24"/>
+          <w:szCs w:val="24"/>
+        </w:rPr>
+        <w:t xml:space="preserve"> With this strategy, the communities() function is able to detect the groups of people who form the communities</w:t>
+      </w:r>
+      <w:r>
+        <w:rPr>
+          <w:rFonts w:ascii="Times New Roman" w:hAnsi="Times New Roman" w:cs="Times New Roman"/>
+          <w:sz w:val="24"/>
+          <w:szCs w:val="24"/>
+        </w:rPr>
+        <w:t xml:space="preserve">, without using any hardcoded value, or </w:t>
+      </w:r>
+      <w:r>
+        <w:rPr>
+          <w:rFonts w:ascii="Times New Roman" w:hAnsi="Times New Roman" w:cs="Times New Roman"/>
+          <w:sz w:val="24"/>
+          <w:szCs w:val="24"/>
+        </w:rPr>
+        <w:t>requesting any parameters from the user, except the path of the graph.</w:t>
+      </w:r>
+      <w:r>
+        <w:rPr>
+          <w:rFonts w:ascii="Times New Roman" w:hAnsi="Times New Roman" w:cs="Times New Roman"/>
+          <w:sz w:val="24"/>
+          <w:szCs w:val="24"/>
+        </w:rPr>
+        <w:t xml:space="preserve"> The algorithm only relies on the local structures of the strongly connected subgraph.</w:t>
+      </w:r>
+    </w:p>
+    <w:p>
+      <w:pPr>
+        <w:spacing w:line="360" w:lineRule="auto"/>
+        <w:jc w:val="both"/>
+        <w:rPr>
+          <w:rFonts w:ascii="Times New Roman" w:hAnsi="Times New Roman" w:cs="Times New Roman"/>
+          <w:sz w:val="24"/>
+          <w:szCs w:val="24"/>
+        </w:rPr>
+      </w:pPr>
+      <w:r>
+        <w:rPr>
+          <w:rFonts w:ascii="Times New Roman" w:hAnsi="Times New Roman" w:cs="Times New Roman"/>
+          <w:sz w:val="24"/>
+          <w:szCs w:val="24"/>
+        </w:rPr>
+        <w:t>Usually,</w:t>
+      </w:r>
+      <w:r>
+        <w:rPr>
+          <w:rFonts w:ascii="Times New Roman" w:hAnsi="Times New Roman" w:cs="Times New Roman"/>
+          <w:sz w:val="24"/>
+          <w:szCs w:val="24"/>
+        </w:rPr>
+        <w:t xml:space="preserve"> it is not decidable at first that the graph has social structures, or rather show</w:t>
+      </w:r>
+      <w:r>
+        <w:rPr>
+          <w:rFonts w:ascii="Times New Roman" w:hAnsi="Times New Roman" w:cs="Times New Roman"/>
+          <w:sz w:val="24"/>
+          <w:szCs w:val="24"/>
+        </w:rPr>
+        <w:t>s</w:t>
+      </w:r>
+      <w:r>
+        <w:rPr>
+          <w:rFonts w:ascii="Times New Roman" w:hAnsi="Times New Roman" w:cs="Times New Roman"/>
+          <w:sz w:val="24"/>
+          <w:szCs w:val="24"/>
+        </w:rPr>
+        <w:t xml:space="preserve"> transactional patterns.</w:t>
+      </w:r>
+      <w:r>
+        <w:rPr>
+          <w:rFonts w:ascii="Times New Roman" w:hAnsi="Times New Roman" w:cs="Times New Roman"/>
+          <w:sz w:val="24"/>
+          <w:szCs w:val="24"/>
+        </w:rPr>
+        <w:t xml:space="preserve"> To </w:t>
+      </w:r>
+      <w:r>
+        <w:rPr>
+          <w:rFonts w:ascii="Times New Roman" w:hAnsi="Times New Roman" w:cs="Times New Roman"/>
+          <w:sz w:val="24"/>
+          <w:szCs w:val="24"/>
+        </w:rPr>
+        <w:t xml:space="preserve">identify the nature of the graph, </w:t>
+      </w:r>
+      <w:r>
+        <w:rPr>
+          <w:rFonts w:ascii="Times New Roman" w:hAnsi="Times New Roman" w:cs="Times New Roman"/>
+          <w:sz w:val="24"/>
+          <w:szCs w:val="24"/>
+        </w:rPr>
+        <w:t>the measure() function runs the MCL and greedy_modularity algorithms to check which one perform</w:t>
+      </w:r>
+      <w:r>
+        <w:rPr>
+          <w:rFonts w:ascii="Times New Roman" w:hAnsi="Times New Roman" w:cs="Times New Roman"/>
+          <w:sz w:val="24"/>
+          <w:szCs w:val="24"/>
+        </w:rPr>
+        <w:t>s</w:t>
+      </w:r>
+      <w:r>
+        <w:rPr>
+          <w:rFonts w:ascii="Times New Roman" w:hAnsi="Times New Roman" w:cs="Times New Roman"/>
+          <w:sz w:val="24"/>
+          <w:szCs w:val="24"/>
+        </w:rPr>
+        <w:t xml:space="preserve"> better. </w:t>
+      </w:r>
+    </w:p>
+    <w:p>
+      <w:pPr>
+        <w:spacing w:line="360" w:lineRule="auto"/>
+        <w:jc w:val="both"/>
+        <w:rPr>
+          <w:rFonts w:ascii="Times New Roman" w:hAnsi="Times New Roman" w:cs="Times New Roman"/>
+          <w:sz w:val="24"/>
+          <w:szCs w:val="24"/>
+        </w:rPr>
+      </w:pPr>
+      <w:r>
+        <w:rPr>
+          <w:rFonts w:ascii="Times New Roman" w:hAnsi="Times New Roman" w:cs="Times New Roman"/>
+          <w:sz w:val="24"/>
+          <w:szCs w:val="24"/>
+        </w:rPr>
         <w:lastRenderedPageBreak/>
-        <w:t>nodegroups2cluster</w:t>
-      </w:r>
-    </w:p>
-    <w:p>
-      <w:pPr>
-        <w:spacing w:line="360" w:lineRule="auto"/>
-        <w:jc w:val="both"/>
-        <w:rPr>
-          <w:rFonts w:ascii="Times New Roman" w:hAnsi="Times New Roman" w:cs="Times New Roman"/>
-          <w:sz w:val="24"/>
-          <w:szCs w:val="24"/>
-        </w:rPr>
-      </w:pPr>
-      <w:r>
-        <w:rPr>
-          <w:rFonts w:ascii="Times New Roman" w:hAnsi="Times New Roman" w:cs="Times New Roman"/>
-          <w:sz w:val="24"/>
-          <w:szCs w:val="24"/>
-        </w:rPr>
-        <w:t>Convert any classification result to Cluster object, so the nodes of the clusters can be accessed by the getter function of the Cluster class and the clusters can be identified with UUIDs.</w:t>
-      </w:r>
-    </w:p>
-    <w:p>
-      <w:pPr>
-        <w:spacing w:line="360" w:lineRule="auto"/>
-        <w:jc w:val="both"/>
-        <w:rPr>
-          <w:rFonts w:ascii="Times New Roman" w:hAnsi="Times New Roman" w:cs="Times New Roman"/>
-          <w:sz w:val="24"/>
-          <w:szCs w:val="24"/>
-        </w:rPr>
-      </w:pPr>
-    </w:p>
-    <w:p>
-      <w:pPr>
-        <w:pStyle w:val="Cmsor3"/>
-      </w:pPr>
-      <w:r>
-        <w:t>write2file</w:t>
-      </w:r>
-    </w:p>
-    <w:p>
-      <w:pPr>
-        <w:spacing w:line="360" w:lineRule="auto"/>
-        <w:jc w:val="both"/>
-        <w:rPr>
-          <w:rFonts w:ascii="Times New Roman" w:hAnsi="Times New Roman" w:cs="Times New Roman"/>
-          <w:sz w:val="24"/>
-          <w:szCs w:val="24"/>
-        </w:rPr>
-      </w:pPr>
-      <w:r>
-        <w:rPr>
-          <w:rFonts w:ascii="Times New Roman" w:hAnsi="Times New Roman" w:cs="Times New Roman"/>
-          <w:sz w:val="24"/>
-          <w:szCs w:val="24"/>
-        </w:rPr>
-        <w:t xml:space="preserve">As the name suggests, this function </w:t>
-      </w:r>
-      <w:r>
-        <w:rPr>
-          <w:rFonts w:ascii="Times New Roman" w:hAnsi="Times New Roman" w:cs="Times New Roman"/>
-          <w:sz w:val="24"/>
-          <w:szCs w:val="24"/>
-        </w:rPr>
-        <w:t>writes the results into an out</w:t>
-      </w:r>
-      <w:r>
-        <w:rPr>
-          <w:rFonts w:ascii="Times New Roman" w:hAnsi="Times New Roman" w:cs="Times New Roman"/>
-          <w:sz w:val="24"/>
-          <w:szCs w:val="24"/>
-        </w:rPr>
-        <w:t>p</w:t>
-      </w:r>
-      <w:r>
-        <w:rPr>
-          <w:rFonts w:ascii="Times New Roman" w:hAnsi="Times New Roman" w:cs="Times New Roman"/>
-          <w:sz w:val="24"/>
-          <w:szCs w:val="24"/>
-        </w:rPr>
-        <w:t>ut logfile.</w:t>
-      </w:r>
-      <w:r>
-        <w:rPr>
-          <w:rFonts w:ascii="Times New Roman" w:hAnsi="Times New Roman" w:cs="Times New Roman"/>
-          <w:sz w:val="24"/>
-          <w:szCs w:val="24"/>
-        </w:rPr>
-        <w:t xml:space="preserve"> The generated file can be found in the output folder in the project directory.</w:t>
-      </w:r>
-    </w:p>
-    <w:p>
-      <w:pPr>
-        <w:spacing w:line="360" w:lineRule="auto"/>
-        <w:jc w:val="both"/>
-        <w:rPr>
-          <w:rFonts w:ascii="Times New Roman" w:hAnsi="Times New Roman" w:cs="Times New Roman"/>
-          <w:sz w:val="24"/>
-          <w:szCs w:val="24"/>
-        </w:rPr>
-      </w:pPr>
-    </w:p>
-    <w:p>
-      <w:pPr>
-        <w:pStyle w:val="Cmsor1"/>
-        <w:spacing w:line="360" w:lineRule="auto"/>
-        <w:rPr>
-          <w:rFonts w:cs="Times New Roman"/>
-        </w:rPr>
-      </w:pPr>
-      <w:bookmarkStart w:id="31" w:name="_Toc101720535"/>
-      <w:r>
-        <w:rPr>
-          <w:rFonts w:cs="Times New Roman"/>
-        </w:rPr>
-        <w:t>Measuring, results</w:t>
-      </w:r>
-      <w:bookmarkEnd w:id="31"/>
-    </w:p>
-    <w:p>
-      <w:pPr>
-        <w:spacing w:line="360" w:lineRule="auto"/>
-        <w:jc w:val="both"/>
-        <w:rPr>
-          <w:rFonts w:ascii="Times New Roman" w:hAnsi="Times New Roman" w:cs="Times New Roman"/>
-          <w:sz w:val="24"/>
-          <w:szCs w:val="24"/>
-        </w:rPr>
-      </w:pPr>
-    </w:p>
-    <w:p>
-      <w:pPr>
-        <w:spacing w:line="360" w:lineRule="auto"/>
-        <w:jc w:val="both"/>
-        <w:rPr>
-          <w:rFonts w:ascii="Times New Roman" w:hAnsi="Times New Roman" w:cs="Times New Roman"/>
-          <w:sz w:val="24"/>
-          <w:szCs w:val="24"/>
-        </w:rPr>
-      </w:pPr>
-      <w:r>
-        <w:rPr>
-          <w:rFonts w:ascii="Times New Roman" w:hAnsi="Times New Roman" w:cs="Times New Roman"/>
-          <w:sz w:val="24"/>
-          <w:szCs w:val="24"/>
-        </w:rPr>
-        <w:t xml:space="preserve">The clustering and community detector algorithms were run against the </w:t>
-      </w:r>
-      <w:r>
-        <w:rPr>
-          <w:rFonts w:ascii="Times New Roman" w:hAnsi="Times New Roman" w:cs="Times New Roman"/>
-          <w:sz w:val="24"/>
-          <w:szCs w:val="24"/>
-        </w:rPr>
-        <w:t>graphs with various strategies</w:t>
-      </w:r>
-      <w:r>
-        <w:rPr>
-          <w:rFonts w:ascii="Times New Roman" w:hAnsi="Times New Roman" w:cs="Times New Roman"/>
-          <w:sz w:val="24"/>
-          <w:szCs w:val="24"/>
-        </w:rPr>
-        <w:t xml:space="preserve"> to get the best results overlapping the real</w:t>
-      </w:r>
-      <w:r>
-        <w:rPr>
-          <w:rFonts w:ascii="Times New Roman" w:hAnsi="Times New Roman" w:cs="Times New Roman"/>
-          <w:sz w:val="24"/>
-          <w:szCs w:val="24"/>
-        </w:rPr>
-        <w:t>-</w:t>
-      </w:r>
-      <w:r>
-        <w:rPr>
-          <w:rFonts w:ascii="Times New Roman" w:hAnsi="Times New Roman" w:cs="Times New Roman"/>
-          <w:sz w:val="24"/>
-          <w:szCs w:val="24"/>
-        </w:rPr>
-        <w:t xml:space="preserve">life </w:t>
-      </w:r>
-      <w:r>
-        <w:rPr>
-          <w:rFonts w:ascii="Times New Roman" w:hAnsi="Times New Roman" w:cs="Times New Roman"/>
-          <w:sz w:val="24"/>
-          <w:szCs w:val="24"/>
-        </w:rPr>
-        <w:t>groups</w:t>
+        <w:t>If the user wants to condensate the graph, a clusterization shall be provided to the algorithm. However, the logic itself has been implemented</w:t>
+      </w:r>
+      <w:r>
+        <w:rPr>
+          <w:rFonts w:ascii="Times New Roman" w:hAnsi="Times New Roman" w:cs="Times New Roman"/>
+          <w:sz w:val="24"/>
+          <w:szCs w:val="24"/>
+        </w:rPr>
+        <w:t xml:space="preserve"> in</w:t>
+      </w:r>
+      <w:r>
+        <w:rPr>
+          <w:rFonts w:ascii="Times New Roman" w:hAnsi="Times New Roman" w:cs="Times New Roman"/>
+          <w:sz w:val="24"/>
+          <w:szCs w:val="24"/>
+        </w:rPr>
+        <w:t xml:space="preserve"> many lines of code. To modularize the application as it supposed,</w:t>
+      </w:r>
+      <w:r>
+        <w:rPr>
+          <w:rFonts w:ascii="Times New Roman" w:hAnsi="Times New Roman" w:cs="Times New Roman"/>
+          <w:sz w:val="24"/>
+          <w:szCs w:val="24"/>
+        </w:rPr>
+        <w:t xml:space="preserve"> the logic of</w:t>
+      </w:r>
+      <w:r>
+        <w:rPr>
+          <w:rFonts w:ascii="Times New Roman" w:hAnsi="Times New Roman" w:cs="Times New Roman"/>
+          <w:sz w:val="24"/>
+          <w:szCs w:val="24"/>
+        </w:rPr>
+        <w:t xml:space="preserve"> </w:t>
+      </w:r>
+      <w:r>
+        <w:rPr>
+          <w:rFonts w:ascii="Times New Roman" w:hAnsi="Times New Roman" w:cs="Times New Roman"/>
+          <w:sz w:val="24"/>
+          <w:szCs w:val="24"/>
+        </w:rPr>
+        <w:t xml:space="preserve">these two features should be separated in different functions. </w:t>
+      </w:r>
+      <w:r>
+        <w:rPr>
+          <w:rFonts w:ascii="Times New Roman" w:hAnsi="Times New Roman" w:cs="Times New Roman"/>
+          <w:sz w:val="24"/>
+          <w:szCs w:val="24"/>
+        </w:rPr>
+        <w:t xml:space="preserve">The detect_and_condense API function calls </w:t>
+      </w:r>
+      <w:r>
+        <w:rPr>
+          <w:rFonts w:ascii="Times New Roman" w:hAnsi="Times New Roman" w:cs="Times New Roman"/>
+          <w:sz w:val="24"/>
+          <w:szCs w:val="24"/>
+        </w:rPr>
+        <w:t>these two implementations.</w:t>
+      </w:r>
+      <w:r>
+        <w:rPr>
+          <w:rFonts w:ascii="Times New Roman" w:hAnsi="Times New Roman" w:cs="Times New Roman"/>
+          <w:sz w:val="24"/>
+          <w:szCs w:val="24"/>
+        </w:rPr>
+        <w:t xml:space="preserve"> </w:t>
+      </w:r>
+      <w:r>
+        <w:rPr>
+          <w:rFonts w:ascii="Times New Roman" w:hAnsi="Times New Roman" w:cs="Times New Roman"/>
+          <w:sz w:val="24"/>
+          <w:szCs w:val="24"/>
+        </w:rPr>
+        <w:t>T</w:t>
+      </w:r>
+      <w:r>
+        <w:rPr>
+          <w:rFonts w:ascii="Times New Roman" w:hAnsi="Times New Roman" w:cs="Times New Roman"/>
+          <w:sz w:val="24"/>
+          <w:szCs w:val="24"/>
+        </w:rPr>
+        <w:t>his layer of abstraction provides the user a friendly and failsafe operation of the algorithm</w:t>
+      </w:r>
+      <w:r>
+        <w:rPr>
+          <w:rFonts w:ascii="Times New Roman" w:hAnsi="Times New Roman" w:cs="Times New Roman"/>
+          <w:sz w:val="24"/>
+          <w:szCs w:val="24"/>
+        </w:rPr>
+        <w:t>s</w:t>
       </w:r>
       <w:r>
         <w:rPr>
@@ -15872,352 +16964,6 @@
           <w:sz w:val="24"/>
           <w:szCs w:val="24"/>
         </w:rPr>
-        <w:t>To get the communities of a social graph, the console application’s first job is to identify the number of the colors to reach the maximum of modularity.</w:t>
-      </w:r>
-      <w:r>
-        <w:rPr>
-          <w:rFonts w:ascii="Times New Roman" w:hAnsi="Times New Roman" w:cs="Times New Roman"/>
-          <w:sz w:val="24"/>
-          <w:szCs w:val="24"/>
-        </w:rPr>
-        <w:t xml:space="preserve"> The rate of </w:t>
-      </w:r>
-      <w:r>
-        <w:rPr>
-          <w:rFonts w:ascii="Times New Roman" w:hAnsi="Times New Roman" w:cs="Times New Roman"/>
-          <w:sz w:val="24"/>
-          <w:szCs w:val="24"/>
-        </w:rPr>
-        <w:t>these two numbers</w:t>
-      </w:r>
-      <w:r>
-        <w:rPr>
-          <w:rFonts w:ascii="Times New Roman" w:hAnsi="Times New Roman" w:cs="Times New Roman"/>
-          <w:sz w:val="24"/>
-          <w:szCs w:val="24"/>
-        </w:rPr>
-        <w:t xml:space="preserve"> </w:t>
-      </w:r>
-      <w:r>
-        <w:rPr>
-          <w:rFonts w:ascii="Times New Roman" w:hAnsi="Times New Roman" w:cs="Times New Roman"/>
-          <w:sz w:val="24"/>
-          <w:szCs w:val="24"/>
-        </w:rPr>
-        <w:t>determines</w:t>
-      </w:r>
-      <w:r>
-        <w:rPr>
-          <w:rFonts w:ascii="Times New Roman" w:hAnsi="Times New Roman" w:cs="Times New Roman"/>
-          <w:sz w:val="24"/>
-          <w:szCs w:val="24"/>
-        </w:rPr>
-        <w:t xml:space="preserve"> the parameters of the NG algorithm, to get the best quality to approximate the real </w:t>
-      </w:r>
-      <w:r>
-        <w:rPr>
-          <w:rFonts w:ascii="Times New Roman" w:hAnsi="Times New Roman" w:cs="Times New Roman"/>
-          <w:sz w:val="24"/>
-          <w:szCs w:val="24"/>
-        </w:rPr>
-        <w:t>communities</w:t>
-      </w:r>
-      <w:r>
-        <w:rPr>
-          <w:rFonts w:ascii="Times New Roman" w:hAnsi="Times New Roman" w:cs="Times New Roman"/>
-          <w:sz w:val="24"/>
-          <w:szCs w:val="24"/>
-        </w:rPr>
-        <w:t>.</w:t>
-      </w:r>
-      <w:r>
-        <w:rPr>
-          <w:rFonts w:ascii="Times New Roman" w:hAnsi="Times New Roman" w:cs="Times New Roman"/>
-          <w:sz w:val="24"/>
-          <w:szCs w:val="24"/>
-        </w:rPr>
-        <w:t xml:space="preserve"> The parameter set is correct if the value of the modularity </w:t>
-      </w:r>
-      <w:r>
-        <w:rPr>
-          <w:rFonts w:ascii="Times New Roman" w:hAnsi="Times New Roman" w:cs="Times New Roman"/>
-          <w:sz w:val="24"/>
-          <w:szCs w:val="24"/>
-        </w:rPr>
-        <w:t>is high enough (it is a value between zero and one),</w:t>
-      </w:r>
-      <w:r>
-        <w:rPr>
-          <w:rFonts w:ascii="Times New Roman" w:hAnsi="Times New Roman" w:cs="Times New Roman"/>
-          <w:sz w:val="24"/>
-          <w:szCs w:val="24"/>
-        </w:rPr>
-        <w:t xml:space="preserve"> </w:t>
-      </w:r>
-      <w:r>
-        <w:rPr>
-          <w:rFonts w:ascii="Times New Roman" w:hAnsi="Times New Roman" w:cs="Times New Roman"/>
-          <w:sz w:val="24"/>
-          <w:szCs w:val="24"/>
-        </w:rPr>
-        <w:t>while</w:t>
-      </w:r>
-      <w:r>
-        <w:rPr>
-          <w:rFonts w:ascii="Times New Roman" w:hAnsi="Times New Roman" w:cs="Times New Roman"/>
-          <w:sz w:val="24"/>
-          <w:szCs w:val="24"/>
-        </w:rPr>
-        <w:t xml:space="preserve"> the least color has been used.</w:t>
-      </w:r>
-      <w:r>
-        <w:rPr>
-          <w:rFonts w:ascii="Times New Roman" w:hAnsi="Times New Roman" w:cs="Times New Roman"/>
-          <w:sz w:val="24"/>
-          <w:szCs w:val="24"/>
-        </w:rPr>
-        <w:t xml:space="preserve"> With this strategy, the communities() function is able to detect the groups of people who form the communities</w:t>
-      </w:r>
-      <w:r>
-        <w:rPr>
-          <w:rFonts w:ascii="Times New Roman" w:hAnsi="Times New Roman" w:cs="Times New Roman"/>
-          <w:sz w:val="24"/>
-          <w:szCs w:val="24"/>
-        </w:rPr>
-        <w:t xml:space="preserve">, without using any hardcoded value, or </w:t>
-      </w:r>
-      <w:r>
-        <w:rPr>
-          <w:rFonts w:ascii="Times New Roman" w:hAnsi="Times New Roman" w:cs="Times New Roman"/>
-          <w:sz w:val="24"/>
-          <w:szCs w:val="24"/>
-        </w:rPr>
-        <w:t>requesting any parameters from the user, except the path of the graph.</w:t>
-      </w:r>
-      <w:r>
-        <w:rPr>
-          <w:rFonts w:ascii="Times New Roman" w:hAnsi="Times New Roman" w:cs="Times New Roman"/>
-          <w:sz w:val="24"/>
-          <w:szCs w:val="24"/>
-        </w:rPr>
-        <w:t xml:space="preserve"> The algorithm only relies on the local structures of the strongly connected subgraph.</w:t>
-      </w:r>
-    </w:p>
-    <w:p>
-      <w:pPr>
-        <w:spacing w:line="360" w:lineRule="auto"/>
-        <w:jc w:val="both"/>
-        <w:rPr>
-          <w:rFonts w:ascii="Times New Roman" w:hAnsi="Times New Roman" w:cs="Times New Roman"/>
-          <w:sz w:val="24"/>
-          <w:szCs w:val="24"/>
-        </w:rPr>
-      </w:pPr>
-      <w:r>
-        <w:rPr>
-          <w:rFonts w:ascii="Times New Roman" w:hAnsi="Times New Roman" w:cs="Times New Roman"/>
-          <w:sz w:val="24"/>
-          <w:szCs w:val="24"/>
-        </w:rPr>
-        <w:t>Usually,</w:t>
-      </w:r>
-      <w:r>
-        <w:rPr>
-          <w:rFonts w:ascii="Times New Roman" w:hAnsi="Times New Roman" w:cs="Times New Roman"/>
-          <w:sz w:val="24"/>
-          <w:szCs w:val="24"/>
-        </w:rPr>
-        <w:t xml:space="preserve"> it is not decidable at first that the graph has social structures, or rather show</w:t>
-      </w:r>
-      <w:r>
-        <w:rPr>
-          <w:rFonts w:ascii="Times New Roman" w:hAnsi="Times New Roman" w:cs="Times New Roman"/>
-          <w:sz w:val="24"/>
-          <w:szCs w:val="24"/>
-        </w:rPr>
-        <w:t>s</w:t>
-      </w:r>
-      <w:r>
-        <w:rPr>
-          <w:rFonts w:ascii="Times New Roman" w:hAnsi="Times New Roman" w:cs="Times New Roman"/>
-          <w:sz w:val="24"/>
-          <w:szCs w:val="24"/>
-        </w:rPr>
-        <w:t xml:space="preserve"> transactional patterns.</w:t>
-      </w:r>
-      <w:r>
-        <w:rPr>
-          <w:rFonts w:ascii="Times New Roman" w:hAnsi="Times New Roman" w:cs="Times New Roman"/>
-          <w:sz w:val="24"/>
-          <w:szCs w:val="24"/>
-        </w:rPr>
-        <w:t xml:space="preserve"> To </w:t>
-      </w:r>
-      <w:r>
-        <w:rPr>
-          <w:rFonts w:ascii="Times New Roman" w:hAnsi="Times New Roman" w:cs="Times New Roman"/>
-          <w:sz w:val="24"/>
-          <w:szCs w:val="24"/>
-        </w:rPr>
-        <w:t xml:space="preserve">identify the nature of the graph, </w:t>
-      </w:r>
-      <w:r>
-        <w:rPr>
-          <w:rFonts w:ascii="Times New Roman" w:hAnsi="Times New Roman" w:cs="Times New Roman"/>
-          <w:sz w:val="24"/>
-          <w:szCs w:val="24"/>
-        </w:rPr>
-        <w:t>the measure() function runs the MCL and greedy_modularity algorithms to check which one perform</w:t>
-      </w:r>
-      <w:r>
-        <w:rPr>
-          <w:rFonts w:ascii="Times New Roman" w:hAnsi="Times New Roman" w:cs="Times New Roman"/>
-          <w:sz w:val="24"/>
-          <w:szCs w:val="24"/>
-        </w:rPr>
-        <w:t>s</w:t>
-      </w:r>
-      <w:r>
-        <w:rPr>
-          <w:rFonts w:ascii="Times New Roman" w:hAnsi="Times New Roman" w:cs="Times New Roman"/>
-          <w:sz w:val="24"/>
-          <w:szCs w:val="24"/>
-        </w:rPr>
-        <w:t xml:space="preserve"> better. </w:t>
-      </w:r>
-    </w:p>
-    <w:p>
-      <w:pPr>
-        <w:spacing w:line="360" w:lineRule="auto"/>
-        <w:jc w:val="both"/>
-        <w:rPr>
-          <w:rFonts w:ascii="Times New Roman" w:hAnsi="Times New Roman" w:cs="Times New Roman"/>
-          <w:sz w:val="24"/>
-          <w:szCs w:val="24"/>
-        </w:rPr>
-      </w:pPr>
-      <w:r>
-        <w:rPr>
-          <w:rFonts w:ascii="Times New Roman" w:hAnsi="Times New Roman" w:cs="Times New Roman"/>
-          <w:sz w:val="24"/>
-          <w:szCs w:val="24"/>
-        </w:rPr>
-        <w:t>If the user wants to condensate the graph, a clusterization shall be provided to the algorithm. However, the logic itself has been implemented</w:t>
-      </w:r>
-      <w:r>
-        <w:rPr>
-          <w:rFonts w:ascii="Times New Roman" w:hAnsi="Times New Roman" w:cs="Times New Roman"/>
-          <w:sz w:val="24"/>
-          <w:szCs w:val="24"/>
-        </w:rPr>
-        <w:t xml:space="preserve"> in</w:t>
-      </w:r>
-      <w:r>
-        <w:rPr>
-          <w:rFonts w:ascii="Times New Roman" w:hAnsi="Times New Roman" w:cs="Times New Roman"/>
-          <w:sz w:val="24"/>
-          <w:szCs w:val="24"/>
-        </w:rPr>
-        <w:t xml:space="preserve"> many lines of code. To modularize the application as it supposed,</w:t>
-      </w:r>
-      <w:r>
-        <w:rPr>
-          <w:rFonts w:ascii="Times New Roman" w:hAnsi="Times New Roman" w:cs="Times New Roman"/>
-          <w:sz w:val="24"/>
-          <w:szCs w:val="24"/>
-        </w:rPr>
-        <w:t xml:space="preserve"> the logic of</w:t>
-      </w:r>
-      <w:r>
-        <w:rPr>
-          <w:rFonts w:ascii="Times New Roman" w:hAnsi="Times New Roman" w:cs="Times New Roman"/>
-          <w:sz w:val="24"/>
-          <w:szCs w:val="24"/>
-        </w:rPr>
-        <w:t xml:space="preserve"> </w:t>
-      </w:r>
-      <w:r>
-        <w:rPr>
-          <w:rFonts w:ascii="Times New Roman" w:hAnsi="Times New Roman" w:cs="Times New Roman"/>
-          <w:sz w:val="24"/>
-          <w:szCs w:val="24"/>
-        </w:rPr>
-        <w:t xml:space="preserve">these two features should be separated in different functions. </w:t>
-      </w:r>
-      <w:r>
-        <w:rPr>
-          <w:rFonts w:ascii="Times New Roman" w:hAnsi="Times New Roman" w:cs="Times New Roman"/>
-          <w:sz w:val="24"/>
-          <w:szCs w:val="24"/>
-        </w:rPr>
-        <w:t xml:space="preserve">The detect_and_condense API function calls </w:t>
-      </w:r>
-      <w:r>
-        <w:rPr>
-          <w:rFonts w:ascii="Times New Roman" w:hAnsi="Times New Roman" w:cs="Times New Roman"/>
-          <w:sz w:val="24"/>
-          <w:szCs w:val="24"/>
-        </w:rPr>
-        <w:t>these two implementations.</w:t>
-      </w:r>
-      <w:r>
-        <w:rPr>
-          <w:rFonts w:ascii="Times New Roman" w:hAnsi="Times New Roman" w:cs="Times New Roman"/>
-          <w:sz w:val="24"/>
-          <w:szCs w:val="24"/>
-        </w:rPr>
-        <w:t xml:space="preserve"> </w:t>
-      </w:r>
-      <w:r>
-        <w:rPr>
-          <w:rFonts w:ascii="Times New Roman" w:hAnsi="Times New Roman" w:cs="Times New Roman"/>
-          <w:sz w:val="24"/>
-          <w:szCs w:val="24"/>
-        </w:rPr>
-        <w:t>T</w:t>
-      </w:r>
-      <w:r>
-        <w:rPr>
-          <w:rFonts w:ascii="Times New Roman" w:hAnsi="Times New Roman" w:cs="Times New Roman"/>
-          <w:sz w:val="24"/>
-          <w:szCs w:val="24"/>
-        </w:rPr>
-        <w:t>his layer of abstraction provides the user a friendly and failsafe operation of the algorithm</w:t>
-      </w:r>
-      <w:r>
-        <w:rPr>
-          <w:rFonts w:ascii="Times New Roman" w:hAnsi="Times New Roman" w:cs="Times New Roman"/>
-          <w:sz w:val="24"/>
-          <w:szCs w:val="24"/>
-        </w:rPr>
-        <w:t>s</w:t>
-      </w:r>
-      <w:r>
-        <w:rPr>
-          <w:rFonts w:ascii="Times New Roman" w:hAnsi="Times New Roman" w:cs="Times New Roman"/>
-          <w:sz w:val="24"/>
-          <w:szCs w:val="24"/>
-        </w:rPr>
-        <w:t>.</w:t>
-      </w:r>
-    </w:p>
-    <w:p>
-      <w:pPr>
-        <w:spacing w:line="360" w:lineRule="auto"/>
-        <w:jc w:val="both"/>
-        <w:rPr>
-          <w:rFonts w:ascii="Times New Roman" w:hAnsi="Times New Roman" w:cs="Times New Roman"/>
-          <w:sz w:val="24"/>
-          <w:szCs w:val="24"/>
-        </w:rPr>
-      </w:pPr>
-      <w:r>
-        <w:rPr>
-          <w:rFonts w:ascii="Times New Roman" w:hAnsi="Times New Roman" w:cs="Times New Roman"/>
-          <w:sz w:val="24"/>
-          <w:szCs w:val="24"/>
-        </w:rPr>
-        <w:lastRenderedPageBreak/>
         <w:t xml:space="preserve">The algorithms in the Sixtep software </w:t>
       </w:r>
       <w:r>
@@ -17602,6 +18348,7 @@
                 <w:sz w:val="24"/>
                 <w:szCs w:val="24"/>
               </w:rPr>
+              <w:lastRenderedPageBreak/>
               <w:t>Algo</w:t>
             </w:r>
           </w:p>
@@ -18326,6 +19073,7 @@
                 <w:sz w:val="24"/>
                 <w:szCs w:val="24"/>
               </w:rPr>
+              <w:lastRenderedPageBreak/>
               <w:t>Application</w:t>
             </w:r>
           </w:p>
@@ -18864,7 +19612,6 @@
                 <w:sz w:val="24"/>
                 <w:szCs w:val="24"/>
               </w:rPr>
-              <w:lastRenderedPageBreak/>
               <w:t>First 600 edges of first quarter year largest cc</w:t>
             </w:r>
           </w:p>
@@ -24147,25 +24894,51 @@
       <w:r>
         <w:t xml:space="preserve">Figure </w:t>
       </w:r>
-      <w:fldSimple w:instr=" STYLEREF 1 \s ">
-        <w:r>
-          <w:rPr>
-            <w:noProof/>
-          </w:rPr>
-          <w:t>7</w:t>
-        </w:r>
-      </w:fldSimple>
+      <w:r>
+        <w:fldChar w:fldCharType="begin"/>
+      </w:r>
+      <w:r>
+        <w:instrText xml:space="preserve"> STYLEREF 1 \s </w:instrText>
+      </w:r>
+      <w:r>
+        <w:fldChar w:fldCharType="separate"/>
+      </w:r>
+      <w:r>
+        <w:rPr>
+          <w:noProof/>
+        </w:rPr>
+        <w:t>7</w:t>
+      </w:r>
+      <w:r>
+        <w:rPr>
+          <w:noProof/>
+        </w:rPr>
+        <w:fldChar w:fldCharType="end"/>
+      </w:r>
       <w:r>
         <w:t>.</w:t>
       </w:r>
-      <w:fldSimple w:instr=" SEQ Figure \* ARABIC \s 1 ">
-        <w:r>
-          <w:rPr>
-            <w:noProof/>
-          </w:rPr>
-          <w:t>5</w:t>
-        </w:r>
-      </w:fldSimple>
+      <w:r>
+        <w:fldChar w:fldCharType="begin"/>
+      </w:r>
+      <w:r>
+        <w:instrText xml:space="preserve"> SEQ Figure \* ARABIC \s 1 </w:instrText>
+      </w:r>
+      <w:r>
+        <w:fldChar w:fldCharType="separate"/>
+      </w:r>
+      <w:r>
+        <w:rPr>
+          <w:noProof/>
+        </w:rPr>
+        <w:t>5</w:t>
+      </w:r>
+      <w:r>
+        <w:rPr>
+          <w:noProof/>
+        </w:rPr>
+        <w:fldChar w:fldCharType="end"/>
+      </w:r>
       <w:r>
         <w:t xml:space="preserve"> Community detection in OTP slice</w:t>
       </w:r>
@@ -24232,25 +25005,51 @@
       <w:r>
         <w:t xml:space="preserve">Figure </w:t>
       </w:r>
-      <w:fldSimple w:instr=" STYLEREF 1 \s ">
-        <w:r>
-          <w:rPr>
-            <w:noProof/>
-          </w:rPr>
-          <w:t>7</w:t>
-        </w:r>
-      </w:fldSimple>
+      <w:r>
+        <w:fldChar w:fldCharType="begin"/>
+      </w:r>
+      <w:r>
+        <w:instrText xml:space="preserve"> STYLEREF 1 \s </w:instrText>
+      </w:r>
+      <w:r>
+        <w:fldChar w:fldCharType="separate"/>
+      </w:r>
+      <w:r>
+        <w:rPr>
+          <w:noProof/>
+        </w:rPr>
+        <w:t>7</w:t>
+      </w:r>
+      <w:r>
+        <w:rPr>
+          <w:noProof/>
+        </w:rPr>
+        <w:fldChar w:fldCharType="end"/>
+      </w:r>
       <w:r>
         <w:t>.</w:t>
       </w:r>
-      <w:fldSimple w:instr=" SEQ Figure \* ARABIC \s 1 ">
-        <w:r>
-          <w:rPr>
-            <w:noProof/>
-          </w:rPr>
-          <w:t>6</w:t>
-        </w:r>
-      </w:fldSimple>
+      <w:r>
+        <w:fldChar w:fldCharType="begin"/>
+      </w:r>
+      <w:r>
+        <w:instrText xml:space="preserve"> SEQ Figure \* ARABIC \s 1 </w:instrText>
+      </w:r>
+      <w:r>
+        <w:fldChar w:fldCharType="separate"/>
+      </w:r>
+      <w:r>
+        <w:rPr>
+          <w:noProof/>
+        </w:rPr>
+        <w:t>6</w:t>
+      </w:r>
+      <w:r>
+        <w:rPr>
+          <w:noProof/>
+        </w:rPr>
+        <w:fldChar w:fldCharType="end"/>
+      </w:r>
       <w:r>
         <w:t xml:space="preserve"> Condensed graph</w:t>
       </w:r>
@@ -24317,25 +25116,51 @@
       <w:r>
         <w:t xml:space="preserve">Figure </w:t>
       </w:r>
-      <w:fldSimple w:instr=" STYLEREF 1 \s ">
-        <w:r>
-          <w:rPr>
-            <w:noProof/>
-          </w:rPr>
-          <w:t>7</w:t>
-        </w:r>
-      </w:fldSimple>
+      <w:r>
+        <w:fldChar w:fldCharType="begin"/>
+      </w:r>
+      <w:r>
+        <w:instrText xml:space="preserve"> STYLEREF 1 \s </w:instrText>
+      </w:r>
+      <w:r>
+        <w:fldChar w:fldCharType="separate"/>
+      </w:r>
+      <w:r>
+        <w:rPr>
+          <w:noProof/>
+        </w:rPr>
+        <w:t>7</w:t>
+      </w:r>
+      <w:r>
+        <w:rPr>
+          <w:noProof/>
+        </w:rPr>
+        <w:fldChar w:fldCharType="end"/>
+      </w:r>
       <w:r>
         <w:t>.</w:t>
       </w:r>
-      <w:fldSimple w:instr=" SEQ Figure \* ARABIC \s 1 ">
-        <w:r>
-          <w:rPr>
-            <w:noProof/>
-          </w:rPr>
-          <w:t>7</w:t>
-        </w:r>
-      </w:fldSimple>
+      <w:r>
+        <w:fldChar w:fldCharType="begin"/>
+      </w:r>
+      <w:r>
+        <w:instrText xml:space="preserve"> SEQ Figure \* ARABIC \s 1 </w:instrText>
+      </w:r>
+      <w:r>
+        <w:fldChar w:fldCharType="separate"/>
+      </w:r>
+      <w:r>
+        <w:rPr>
+          <w:noProof/>
+        </w:rPr>
+        <w:t>7</w:t>
+      </w:r>
+      <w:r>
+        <w:rPr>
+          <w:noProof/>
+        </w:rPr>
+        <w:fldChar w:fldCharType="end"/>
+      </w:r>
       <w:r>
         <w:t xml:space="preserve"> Modularity value: 0.7632</w:t>
       </w:r>
@@ -24820,25 +25645,51 @@
       <w:r>
         <w:t xml:space="preserve">Figure </w:t>
       </w:r>
-      <w:fldSimple w:instr=" STYLEREF 1 \s ">
-        <w:r>
-          <w:rPr>
-            <w:noProof/>
-          </w:rPr>
-          <w:t>7</w:t>
-        </w:r>
-      </w:fldSimple>
+      <w:r>
+        <w:fldChar w:fldCharType="begin"/>
+      </w:r>
+      <w:r>
+        <w:instrText xml:space="preserve"> STYLEREF 1 \s </w:instrText>
+      </w:r>
+      <w:r>
+        <w:fldChar w:fldCharType="separate"/>
+      </w:r>
+      <w:r>
+        <w:rPr>
+          <w:noProof/>
+        </w:rPr>
+        <w:t>7</w:t>
+      </w:r>
+      <w:r>
+        <w:rPr>
+          <w:noProof/>
+        </w:rPr>
+        <w:fldChar w:fldCharType="end"/>
+      </w:r>
       <w:r>
         <w:t>.</w:t>
       </w:r>
-      <w:fldSimple w:instr=" SEQ Figure \* ARABIC \s 1 ">
-        <w:r>
-          <w:rPr>
-            <w:noProof/>
-          </w:rPr>
-          <w:t>9</w:t>
-        </w:r>
-      </w:fldSimple>
+      <w:r>
+        <w:fldChar w:fldCharType="begin"/>
+      </w:r>
+      <w:r>
+        <w:instrText xml:space="preserve"> SEQ Figure \* ARABIC \s 1 </w:instrText>
+      </w:r>
+      <w:r>
+        <w:fldChar w:fldCharType="separate"/>
+      </w:r>
+      <w:r>
+        <w:rPr>
+          <w:noProof/>
+        </w:rPr>
+        <w:t>9</w:t>
+      </w:r>
+      <w:r>
+        <w:rPr>
+          <w:noProof/>
+        </w:rPr>
+        <w:fldChar w:fldCharType="end"/>
+      </w:r>
     </w:p>
     <w:p>
       <w:pPr>
@@ -25234,25 +26085,51 @@
       <w:r>
         <w:t xml:space="preserve">Figure </w:t>
       </w:r>
-      <w:fldSimple w:instr=" STYLEREF 1 \s ">
-        <w:r>
-          <w:rPr>
-            <w:noProof/>
-          </w:rPr>
-          <w:t>7</w:t>
-        </w:r>
-      </w:fldSimple>
+      <w:r>
+        <w:fldChar w:fldCharType="begin"/>
+      </w:r>
+      <w:r>
+        <w:instrText xml:space="preserve"> STYLEREF 1 \s </w:instrText>
+      </w:r>
+      <w:r>
+        <w:fldChar w:fldCharType="separate"/>
+      </w:r>
+      <w:r>
+        <w:rPr>
+          <w:noProof/>
+        </w:rPr>
+        <w:t>7</w:t>
+      </w:r>
+      <w:r>
+        <w:rPr>
+          <w:noProof/>
+        </w:rPr>
+        <w:fldChar w:fldCharType="end"/>
+      </w:r>
       <w:r>
         <w:t>.</w:t>
       </w:r>
-      <w:fldSimple w:instr=" SEQ Figure \* ARABIC \s 1 ">
-        <w:r>
-          <w:rPr>
-            <w:noProof/>
-          </w:rPr>
-          <w:t>10</w:t>
-        </w:r>
-      </w:fldSimple>
+      <w:r>
+        <w:fldChar w:fldCharType="begin"/>
+      </w:r>
+      <w:r>
+        <w:instrText xml:space="preserve"> SEQ Figure \* ARABIC \s 1 </w:instrText>
+      </w:r>
+      <w:r>
+        <w:fldChar w:fldCharType="separate"/>
+      </w:r>
+      <w:r>
+        <w:rPr>
+          <w:noProof/>
+        </w:rPr>
+        <w:t>10</w:t>
+      </w:r>
+      <w:r>
+        <w:rPr>
+          <w:noProof/>
+        </w:rPr>
+        <w:fldChar w:fldCharType="end"/>
+      </w:r>
     </w:p>
     <w:p>
       <w:pPr>
@@ -25369,25 +26246,51 @@
       <w:r>
         <w:t xml:space="preserve">Figure </w:t>
       </w:r>
-      <w:fldSimple w:instr=" STYLEREF 1 \s ">
-        <w:r>
-          <w:rPr>
-            <w:noProof/>
-          </w:rPr>
-          <w:t>7</w:t>
-        </w:r>
-      </w:fldSimple>
+      <w:r>
+        <w:fldChar w:fldCharType="begin"/>
+      </w:r>
+      <w:r>
+        <w:instrText xml:space="preserve"> STYLEREF 1 \s </w:instrText>
+      </w:r>
+      <w:r>
+        <w:fldChar w:fldCharType="separate"/>
+      </w:r>
+      <w:r>
+        <w:rPr>
+          <w:noProof/>
+        </w:rPr>
+        <w:t>7</w:t>
+      </w:r>
+      <w:r>
+        <w:rPr>
+          <w:noProof/>
+        </w:rPr>
+        <w:fldChar w:fldCharType="end"/>
+      </w:r>
       <w:r>
         <w:t>.</w:t>
       </w:r>
-      <w:fldSimple w:instr=" SEQ Figure \* ARABIC \s 1 ">
-        <w:r>
-          <w:rPr>
-            <w:noProof/>
-          </w:rPr>
-          <w:t>11</w:t>
-        </w:r>
-      </w:fldSimple>
+      <w:r>
+        <w:fldChar w:fldCharType="begin"/>
+      </w:r>
+      <w:r>
+        <w:instrText xml:space="preserve"> SEQ Figure \* ARABIC \s 1 </w:instrText>
+      </w:r>
+      <w:r>
+        <w:fldChar w:fldCharType="separate"/>
+      </w:r>
+      <w:r>
+        <w:rPr>
+          <w:noProof/>
+        </w:rPr>
+        <w:t>11</w:t>
+      </w:r>
+      <w:r>
+        <w:rPr>
+          <w:noProof/>
+        </w:rPr>
+        <w:fldChar w:fldCharType="end"/>
+      </w:r>
       <w:r>
         <w:t xml:space="preserve"> WA graph</w:t>
       </w:r>
@@ -25587,25 +26490,51 @@
       <w:r>
         <w:t xml:space="preserve">Figure </w:t>
       </w:r>
-      <w:fldSimple w:instr=" STYLEREF 1 \s ">
-        <w:r>
-          <w:rPr>
-            <w:noProof/>
-          </w:rPr>
-          <w:t>7</w:t>
-        </w:r>
-      </w:fldSimple>
+      <w:r>
+        <w:fldChar w:fldCharType="begin"/>
+      </w:r>
+      <w:r>
+        <w:instrText xml:space="preserve"> STYLEREF 1 \s </w:instrText>
+      </w:r>
+      <w:r>
+        <w:fldChar w:fldCharType="separate"/>
+      </w:r>
+      <w:r>
+        <w:rPr>
+          <w:noProof/>
+        </w:rPr>
+        <w:t>7</w:t>
+      </w:r>
+      <w:r>
+        <w:rPr>
+          <w:noProof/>
+        </w:rPr>
+        <w:fldChar w:fldCharType="end"/>
+      </w:r>
       <w:r>
         <w:t>.</w:t>
       </w:r>
-      <w:fldSimple w:instr=" SEQ Figure \* ARABIC \s 1 ">
-        <w:r>
-          <w:rPr>
-            <w:noProof/>
-          </w:rPr>
-          <w:t>12</w:t>
-        </w:r>
-      </w:fldSimple>
+      <w:r>
+        <w:fldChar w:fldCharType="begin"/>
+      </w:r>
+      <w:r>
+        <w:instrText xml:space="preserve"> SEQ Figure \* ARABIC \s 1 </w:instrText>
+      </w:r>
+      <w:r>
+        <w:fldChar w:fldCharType="separate"/>
+      </w:r>
+      <w:r>
+        <w:rPr>
+          <w:noProof/>
+        </w:rPr>
+        <w:t>12</w:t>
+      </w:r>
+      <w:r>
+        <w:rPr>
+          <w:noProof/>
+        </w:rPr>
+        <w:fldChar w:fldCharType="end"/>
+      </w:r>
       <w:r>
         <w:t xml:space="preserve"> Complement</w:t>
       </w:r>
@@ -25686,25 +26615,51 @@
       <w:r>
         <w:t xml:space="preserve">Figure </w:t>
       </w:r>
-      <w:fldSimple w:instr=" STYLEREF 1 \s ">
-        <w:r>
-          <w:rPr>
-            <w:noProof/>
-          </w:rPr>
-          <w:t>7</w:t>
-        </w:r>
-      </w:fldSimple>
+      <w:r>
+        <w:fldChar w:fldCharType="begin"/>
+      </w:r>
+      <w:r>
+        <w:instrText xml:space="preserve"> STYLEREF 1 \s </w:instrText>
+      </w:r>
+      <w:r>
+        <w:fldChar w:fldCharType="separate"/>
+      </w:r>
+      <w:r>
+        <w:rPr>
+          <w:noProof/>
+        </w:rPr>
+        <w:t>7</w:t>
+      </w:r>
+      <w:r>
+        <w:rPr>
+          <w:noProof/>
+        </w:rPr>
+        <w:fldChar w:fldCharType="end"/>
+      </w:r>
       <w:r>
         <w:t>.</w:t>
       </w:r>
-      <w:fldSimple w:instr=" SEQ Figure \* ARABIC \s 1 ">
-        <w:r>
-          <w:rPr>
-            <w:noProof/>
-          </w:rPr>
-          <w:t>13</w:t>
-        </w:r>
-      </w:fldSimple>
+      <w:r>
+        <w:fldChar w:fldCharType="begin"/>
+      </w:r>
+      <w:r>
+        <w:instrText xml:space="preserve"> SEQ Figure \* ARABIC \s 1 </w:instrText>
+      </w:r>
+      <w:r>
+        <w:fldChar w:fldCharType="separate"/>
+      </w:r>
+      <w:r>
+        <w:rPr>
+          <w:noProof/>
+        </w:rPr>
+        <w:t>13</w:t>
+      </w:r>
+      <w:r>
+        <w:rPr>
+          <w:noProof/>
+        </w:rPr>
+        <w:fldChar w:fldCharType="end"/>
+      </w:r>
       <w:r>
         <w:t xml:space="preserve"> </w:t>
       </w:r>
@@ -25833,25 +26788,51 @@
       <w:r>
         <w:t xml:space="preserve">Figure </w:t>
       </w:r>
-      <w:fldSimple w:instr=" STYLEREF 1 \s ">
-        <w:r>
-          <w:rPr>
-            <w:noProof/>
-          </w:rPr>
-          <w:t>7</w:t>
-        </w:r>
-      </w:fldSimple>
+      <w:r>
+        <w:fldChar w:fldCharType="begin"/>
+      </w:r>
+      <w:r>
+        <w:instrText xml:space="preserve"> STYLEREF 1 \s </w:instrText>
+      </w:r>
+      <w:r>
+        <w:fldChar w:fldCharType="separate"/>
+      </w:r>
+      <w:r>
+        <w:rPr>
+          <w:noProof/>
+        </w:rPr>
+        <w:t>7</w:t>
+      </w:r>
+      <w:r>
+        <w:rPr>
+          <w:noProof/>
+        </w:rPr>
+        <w:fldChar w:fldCharType="end"/>
+      </w:r>
       <w:r>
         <w:t>.</w:t>
       </w:r>
-      <w:fldSimple w:instr=" SEQ Figure \* ARABIC \s 1 ">
-        <w:r>
-          <w:rPr>
-            <w:noProof/>
-          </w:rPr>
-          <w:t>14</w:t>
-        </w:r>
-      </w:fldSimple>
+      <w:r>
+        <w:fldChar w:fldCharType="begin"/>
+      </w:r>
+      <w:r>
+        <w:instrText xml:space="preserve"> SEQ Figure \* ARABIC \s 1 </w:instrText>
+      </w:r>
+      <w:r>
+        <w:fldChar w:fldCharType="separate"/>
+      </w:r>
+      <w:r>
+        <w:rPr>
+          <w:noProof/>
+        </w:rPr>
+        <w:t>14</w:t>
+      </w:r>
+      <w:r>
+        <w:rPr>
+          <w:noProof/>
+        </w:rPr>
+        <w:fldChar w:fldCharType="end"/>
+      </w:r>
       <w:r>
         <w:t xml:space="preserve"> pattern in WA graph</w:t>
       </w:r>
@@ -26117,25 +27098,51 @@
       <w:r>
         <w:t xml:space="preserve">Figure </w:t>
       </w:r>
-      <w:fldSimple w:instr=" STYLEREF 1 \s ">
-        <w:r>
-          <w:rPr>
-            <w:noProof/>
-          </w:rPr>
-          <w:t>7</w:t>
-        </w:r>
-      </w:fldSimple>
+      <w:r>
+        <w:fldChar w:fldCharType="begin"/>
+      </w:r>
+      <w:r>
+        <w:instrText xml:space="preserve"> STYLEREF 1 \s </w:instrText>
+      </w:r>
+      <w:r>
+        <w:fldChar w:fldCharType="separate"/>
+      </w:r>
+      <w:r>
+        <w:rPr>
+          <w:noProof/>
+        </w:rPr>
+        <w:t>7</w:t>
+      </w:r>
+      <w:r>
+        <w:rPr>
+          <w:noProof/>
+        </w:rPr>
+        <w:fldChar w:fldCharType="end"/>
+      </w:r>
       <w:r>
         <w:t>.</w:t>
       </w:r>
-      <w:fldSimple w:instr=" SEQ Figure \* ARABIC \s 1 ">
-        <w:r>
-          <w:rPr>
-            <w:noProof/>
-          </w:rPr>
-          <w:t>15</w:t>
-        </w:r>
-      </w:fldSimple>
+      <w:r>
+        <w:fldChar w:fldCharType="begin"/>
+      </w:r>
+      <w:r>
+        <w:instrText xml:space="preserve"> SEQ Figure \* ARABIC \s 1 </w:instrText>
+      </w:r>
+      <w:r>
+        <w:fldChar w:fldCharType="separate"/>
+      </w:r>
+      <w:r>
+        <w:rPr>
+          <w:noProof/>
+        </w:rPr>
+        <w:t>15</w:t>
+      </w:r>
+      <w:r>
+        <w:rPr>
+          <w:noProof/>
+        </w:rPr>
+        <w:fldChar w:fldCharType="end"/>
+      </w:r>
       <w:r>
         <w:t xml:space="preserve"> OTP</w:t>
       </w:r>
@@ -26216,25 +27223,51 @@
       <w:r>
         <w:t xml:space="preserve">Figure </w:t>
       </w:r>
-      <w:fldSimple w:instr=" STYLEREF 1 \s ">
-        <w:r>
-          <w:rPr>
-            <w:noProof/>
-          </w:rPr>
-          <w:t>7</w:t>
-        </w:r>
-      </w:fldSimple>
+      <w:r>
+        <w:fldChar w:fldCharType="begin"/>
+      </w:r>
+      <w:r>
+        <w:instrText xml:space="preserve"> STYLEREF 1 \s </w:instrText>
+      </w:r>
+      <w:r>
+        <w:fldChar w:fldCharType="separate"/>
+      </w:r>
+      <w:r>
+        <w:rPr>
+          <w:noProof/>
+        </w:rPr>
+        <w:t>7</w:t>
+      </w:r>
+      <w:r>
+        <w:rPr>
+          <w:noProof/>
+        </w:rPr>
+        <w:fldChar w:fldCharType="end"/>
+      </w:r>
       <w:r>
         <w:t>.</w:t>
       </w:r>
-      <w:fldSimple w:instr=" SEQ Figure \* ARABIC \s 1 ">
-        <w:r>
-          <w:rPr>
-            <w:noProof/>
-          </w:rPr>
-          <w:t>16</w:t>
-        </w:r>
-      </w:fldSimple>
+      <w:r>
+        <w:fldChar w:fldCharType="begin"/>
+      </w:r>
+      <w:r>
+        <w:instrText xml:space="preserve"> SEQ Figure \* ARABIC \s 1 </w:instrText>
+      </w:r>
+      <w:r>
+        <w:fldChar w:fldCharType="separate"/>
+      </w:r>
+      <w:r>
+        <w:rPr>
+          <w:noProof/>
+        </w:rPr>
+        <w:t>16</w:t>
+      </w:r>
+      <w:r>
+        <w:rPr>
+          <w:noProof/>
+        </w:rPr>
+        <w:fldChar w:fldCharType="end"/>
+      </w:r>
       <w:r>
         <w:t>:</w:t>
       </w:r>
@@ -31678,6 +32711,95 @@
     </w:lvl>
   </w:abstractNum>
   <w:abstractNum w:abstractNumId="6" w15:restartNumberingAfterBreak="0">
+    <w:nsid w:val="24AA424C"/>
+    <w:multiLevelType w:val="hybridMultilevel"/>
+    <w:tmpl w:val="ECE217C0"/>
+    <w:lvl w:ilvl="0" w:tplc="D9BC8306">
+      <w:start w:val="1"/>
+      <w:numFmt w:val="decimal"/>
+      <w:lvlText w:val="%1."/>
+      <w:lvlJc w:val="left"/>
+      <w:pPr>
+        <w:ind w:left="720" w:hanging="360"/>
+      </w:pPr>
+      <w:rPr>
+        <w:rFonts w:hint="default"/>
+      </w:rPr>
+    </w:lvl>
+    <w:lvl w:ilvl="1" w:tplc="08090019" w:tentative="1">
+      <w:start w:val="1"/>
+      <w:numFmt w:val="lowerLetter"/>
+      <w:lvlText w:val="%2."/>
+      <w:lvlJc w:val="left"/>
+      <w:pPr>
+        <w:ind w:left="1440" w:hanging="360"/>
+      </w:pPr>
+    </w:lvl>
+    <w:lvl w:ilvl="2" w:tplc="0809001B" w:tentative="1">
+      <w:start w:val="1"/>
+      <w:numFmt w:val="lowerRoman"/>
+      <w:lvlText w:val="%3."/>
+      <w:lvlJc w:val="right"/>
+      <w:pPr>
+        <w:ind w:left="2160" w:hanging="180"/>
+      </w:pPr>
+    </w:lvl>
+    <w:lvl w:ilvl="3" w:tplc="0809000F" w:tentative="1">
+      <w:start w:val="1"/>
+      <w:numFmt w:val="decimal"/>
+      <w:lvlText w:val="%4."/>
+      <w:lvlJc w:val="left"/>
+      <w:pPr>
+        <w:ind w:left="2880" w:hanging="360"/>
+      </w:pPr>
+    </w:lvl>
+    <w:lvl w:ilvl="4" w:tplc="08090019" w:tentative="1">
+      <w:start w:val="1"/>
+      <w:numFmt w:val="lowerLetter"/>
+      <w:lvlText w:val="%5."/>
+      <w:lvlJc w:val="left"/>
+      <w:pPr>
+        <w:ind w:left="3600" w:hanging="360"/>
+      </w:pPr>
+    </w:lvl>
+    <w:lvl w:ilvl="5" w:tplc="0809001B" w:tentative="1">
+      <w:start w:val="1"/>
+      <w:numFmt w:val="lowerRoman"/>
+      <w:lvlText w:val="%6."/>
+      <w:lvlJc w:val="right"/>
+      <w:pPr>
+        <w:ind w:left="4320" w:hanging="180"/>
+      </w:pPr>
+    </w:lvl>
+    <w:lvl w:ilvl="6" w:tplc="0809000F" w:tentative="1">
+      <w:start w:val="1"/>
+      <w:numFmt w:val="decimal"/>
+      <w:lvlText w:val="%7."/>
+      <w:lvlJc w:val="left"/>
+      <w:pPr>
+        <w:ind w:left="5040" w:hanging="360"/>
+      </w:pPr>
+    </w:lvl>
+    <w:lvl w:ilvl="7" w:tplc="08090019" w:tentative="1">
+      <w:start w:val="1"/>
+      <w:numFmt w:val="lowerLetter"/>
+      <w:lvlText w:val="%8."/>
+      <w:lvlJc w:val="left"/>
+      <w:pPr>
+        <w:ind w:left="5760" w:hanging="360"/>
+      </w:pPr>
+    </w:lvl>
+    <w:lvl w:ilvl="8" w:tplc="0809001B" w:tentative="1">
+      <w:start w:val="1"/>
+      <w:numFmt w:val="lowerRoman"/>
+      <w:lvlText w:val="%9."/>
+      <w:lvlJc w:val="right"/>
+      <w:pPr>
+        <w:ind w:left="6480" w:hanging="180"/>
+      </w:pPr>
+    </w:lvl>
+  </w:abstractNum>
+  <w:abstractNum w:abstractNumId="7" w15:restartNumberingAfterBreak="0">
     <w:nsid w:val="497D0E47"/>
     <w:multiLevelType w:val="hybridMultilevel"/>
     <w:tmpl w:val="23D60A0C"/>
@@ -31790,7 +32912,7 @@
       </w:rPr>
     </w:lvl>
   </w:abstractNum>
-  <w:abstractNum w:abstractNumId="7" w15:restartNumberingAfterBreak="0">
+  <w:abstractNum w:abstractNumId="8" w15:restartNumberingAfterBreak="0">
     <w:nsid w:val="61484611"/>
     <w:multiLevelType w:val="multilevel"/>
     <w:tmpl w:val="0809001F"/>
@@ -31876,7 +32998,7 @@
       </w:pPr>
     </w:lvl>
   </w:abstractNum>
-  <w:abstractNum w:abstractNumId="8" w15:restartNumberingAfterBreak="0">
+  <w:abstractNum w:abstractNumId="9" w15:restartNumberingAfterBreak="0">
     <w:nsid w:val="6F555358"/>
     <w:multiLevelType w:val="hybridMultilevel"/>
     <w:tmpl w:val="49EA17E6"/>
@@ -31965,7 +33087,7 @@
       </w:pPr>
     </w:lvl>
   </w:abstractNum>
-  <w:abstractNum w:abstractNumId="9" w15:restartNumberingAfterBreak="0">
+  <w:abstractNum w:abstractNumId="10" w15:restartNumberingAfterBreak="0">
     <w:nsid w:val="79753E05"/>
     <w:multiLevelType w:val="hybridMultilevel"/>
     <w:tmpl w:val="257A40B2"/>
@@ -32052,13 +33174,13 @@
     </w:lvl>
   </w:abstractNum>
   <w:num w:numId="1" w16cid:durableId="1585529985">
-    <w:abstractNumId w:val="8"/>
+    <w:abstractNumId w:val="9"/>
   </w:num>
   <w:num w:numId="2" w16cid:durableId="551618412">
     <w:abstractNumId w:val="4"/>
   </w:num>
   <w:num w:numId="3" w16cid:durableId="1519004792">
-    <w:abstractNumId w:val="6"/>
+    <w:abstractNumId w:val="7"/>
   </w:num>
   <w:num w:numId="4" w16cid:durableId="1944218774">
     <w:abstractNumId w:val="2"/>
@@ -32067,10 +33189,10 @@
     <w:abstractNumId w:val="5"/>
   </w:num>
   <w:num w:numId="6" w16cid:durableId="1299408771">
-    <w:abstractNumId w:val="7"/>
+    <w:abstractNumId w:val="8"/>
   </w:num>
   <w:num w:numId="7" w16cid:durableId="900678453">
-    <w:abstractNumId w:val="9"/>
+    <w:abstractNumId w:val="10"/>
   </w:num>
   <w:num w:numId="8" w16cid:durableId="723724997">
     <w:abstractNumId w:val="0"/>
@@ -32080,6 +33202,9 @@
   </w:num>
   <w:num w:numId="10" w16cid:durableId="1327438622">
     <w:abstractNumId w:val="3"/>
+  </w:num>
+  <w:num w:numId="11" w16cid:durableId="886993072">
+    <w:abstractNumId w:val="6"/>
   </w:num>
 </w:numbering>
 </file>

</xml_diff>